<commit_message>
manuscript: revisions to text from SAS from 20240110, some small additional revisions from AHM
</commit_message>
<xml_diff>
--- a/manuscript/revision2/revision2.docx
+++ b/manuscript/revision2/revision2.docx
@@ -2019,7 +2019,7 @@
         <w:t xml:space="preserve">(4)</w:t>
       </w:r>
       <w:r>
-        <w:t xml:space="preserve">. Species with wide natural distributions can have multiple distinct environmentally-cued phenological responses: for example, populations of sunflower (Helianthus annuus) exhibit day-neutral, facultative short day, and facultative long-day flowering responses, which vary with their environments</w:t>
+        <w:t xml:space="preserve">. Species with wide natural distributions can have multiple distinct environmentally cued phenological responses: for example, populations of sunflower (Helianthus annuus) exhibit day-neutral, facultative short day, and facultative long-day flowering responses, which vary with their environments</w:t>
       </w:r>
       <w:r>
         <w:t xml:space="preserve"> </w:t>
@@ -2063,7 +2063,7 @@
         <w:t xml:space="preserve">(14)</w:t>
       </w:r>
       <w:r>
-        <w:t xml:space="preserve">. Changing flowering responsiveness to photoperiod cues has allowed geographic range expansion and increased yields in a number of cereal species</w:t>
+        <w:t xml:space="preserve">. Changing flowering responsiveness to photoperiod cues has allowed geographic range expansion and increased yields in several cereal species</w:t>
       </w:r>
       <w:r>
         <w:t xml:space="preserve"> </w:t>
@@ -2191,7 +2191,7 @@
         <w:pStyle w:val="BodyText"/>
       </w:pPr>
       <w:r>
-        <w:t xml:space="preserve">Here, we estimate the ways genetic effects on phenological timings depend on weather prior to the phenological event. To do this, we phenotype a diversity panel of hundreds of switchgrass genotypes from the Midwest and Gulf subpopulations for the timing of vegetative and reproductive development at eight common garden locations spanning 17 degrees of latitude. These gardens cover the majority of the latitudinal and climatic range of switchgrass and capture the most comprehensive picture to date of the environmental variation this species encounters. We define a number of ways phenological timings might covary with weather (@tbl-covar) and additional ways phenological timings might vary by site (@SI-info), then jointly re-estimate genetic effects on these timings at all eight sites using the set of these covariance types that significantly improved the modeled log-likelihood when included (@SI-info)</w:t>
+        <w:t xml:space="preserve">Here, we estimate the ways genetic effects on phenological timings depend on weather prior to the phenological event. To do this, we phenotype a diversity panel of hundreds of switchgrass genotypes from the Midwest and Gulf subpopulations for the timing of vegetative and reproductive development at eight common garden locations spanning 17 degrees of latitude. These gardens cover the majority of the latitudinal and climatic range of switchgrass and capture the most comprehensive picture to date of the environmental variation this species encounters. We define multiple ways phenological timings might covary with weather (@tbl-covar) and additional ways phenological timings might vary by site (@SI-info), then jointly re-estimate genetic effects on these timings at all eight sites using the set of these covariance types that significantly improved the modeled log-likelihood when included (@SI-info)</w:t>
       </w:r>
       <w:r>
         <w:t xml:space="preserve"> </w:t>
@@ -2200,7 +2200,64 @@
         <w:t xml:space="preserve">(35)</w:t>
       </w:r>
       <w:r>
-        <w:t xml:space="preserve">. The method we use for effect re-estimation, mash, allows us to identify and specify multiple ways genetic effects may covary with the environment, and does not have a statistical bias in detecting genetic effects with the same or opposite signs</w:t>
+        <w:t xml:space="preserve">. We use the Bayesian framework</w:t>
+      </w:r>
+      <w:r>
+        <w:t xml:space="preserve"> </w:t>
+      </w:r>
+      <w:r>
+        <w:rPr>
+          <w:iCs/>
+          <w:i/>
+        </w:rPr>
+        <w:t xml:space="preserve">mash</w:t>
+      </w:r>
+      <w:r>
+        <w:t xml:space="preserve"> </w:t>
+      </w:r>
+      <w:r>
+        <w:t xml:space="preserve">(multivariate adaptive shrinkage), developed by</w:t>
+      </w:r>
+      <w:r>
+        <w:t xml:space="preserve"> </w:t>
+      </w:r>
+      <w:r>
+        <w:t xml:space="preserve">(35)</w:t>
+      </w:r>
+      <w:r>
+        <w:t xml:space="preserve">, to refine effect size estimates from genome-wide association (GWAS) conducted on individuals at each of the eight sites.</w:t>
+      </w:r>
+      <w:r>
+        <w:t xml:space="preserve"> </w:t>
+      </w:r>
+      <w:r>
+        <w:rPr>
+          <w:iCs/>
+          <w:i/>
+        </w:rPr>
+        <w:t xml:space="preserve">mash</w:t>
+      </w:r>
+      <w:r>
+        <w:t xml:space="preserve"> </w:t>
+      </w:r>
+      <w:r>
+        <w:t xml:space="preserve">allows us to identify and specify multiple covariance structures among genetic effect estimates across sites, including structures that represent covariance in weather variables of interest. Importantly,</w:t>
+      </w:r>
+      <w:r>
+        <w:t xml:space="preserve"> </w:t>
+      </w:r>
+      <w:r>
+        <w:rPr>
+          <w:iCs/>
+          <w:i/>
+        </w:rPr>
+        <w:t xml:space="preserve">mash</w:t>
+      </w:r>
+      <w:r>
+        <w:t xml:space="preserve"> </w:t>
+      </w:r>
+      <w:r>
+        <w:t xml:space="preserve">does not have a statistical bias in detecting genetic effects with the same or opposite signs</w:t>
       </w:r>
       <w:r>
         <w:t xml:space="preserve"> </w:t>
@@ -2209,7 +2266,23 @@
         <w:t xml:space="preserve">(36)</w:t>
       </w:r>
       <w:r>
-        <w:t xml:space="preserve">. To confirm our genetic mapping of GxWeather, we compare our re-estimated genetic effects to mapping results from an outbred pseudo-F2 cross grown at the same sites. Our analysis allow us to describe the weather cues and genetic variation affecting phenology in two divergent natural populations of switchgrass.</w:t>
+        <w:t xml:space="preserve">. To confirm our genetic mapping of GxWeather, we compare our posterior genetic effect estimates from</w:t>
+      </w:r>
+      <w:r>
+        <w:t xml:space="preserve"> </w:t>
+      </w:r>
+      <w:r>
+        <w:rPr>
+          <w:iCs/>
+          <w:i/>
+        </w:rPr>
+        <w:t xml:space="preserve">mash</w:t>
+      </w:r>
+      <w:r>
+        <w:t xml:space="preserve"> </w:t>
+      </w:r>
+      <w:r>
+        <w:t xml:space="preserve">to mapping results from an outbred pseudo-F2 cross grown at the same sites. Our analyses allow us to describe the weather cues and genetic variation affecting phenology in two divergent natural populations of switchgrass.</w:t>
       </w:r>
     </w:p>
     <w:bookmarkStart w:id="22" w:name="results"/>
@@ -2287,7 +2360,7 @@
         <w:t xml:space="preserve"> </w:t>
       </w:r>
       <w:r>
-        <w:t xml:space="preserve">gardens), located within the natural range of the Midwest subpopulation, both Gulf vegetative growth and flowering occurred after Midwest vegetative growth and flowering. At the Oklahoma common garden, located near the natural range limits of both the Gulf and the Midwest subpopulations, Gulf and Midwest vegetative growth occurred over the same time period, and Gulf flowering occurred after Midwestern flowering (</w:t>
+        <w:t xml:space="preserve">gardens), located within the natural range of the Midwest subpopulation, both Gulf vegetative growth and flowering occurred after Midwest vegetative growth and flowering. At the Oklahoma common garden, located near the natural range limits of both the Gulf and the Midwest subpopulations, Gulf and Midwest vegetative growth occurred over the same period, and Gulf flowering occurred after Midwestern flowering (</w:t>
       </w:r>
       <w:hyperlink w:anchor="fig-map">
         <w:r>
@@ -2441,13 +2514,23 @@
         <w:t xml:space="preserve">was 0.8% for green-up and 23.2% for flowering date.</w:t>
       </w:r>
     </w:p>
-    <w:bookmarkStart w:id="20" w:name="X9e4d325e8e62f186394ee5b97b49c6d40dbdeee"/>
+    <w:bookmarkStart w:id="20" w:name="X696dce1667663adcc1722eabf2ef7700ba3f24b"/>
     <w:p>
       <w:pPr>
         <w:pStyle w:val="Heading3"/>
       </w:pPr>
       <w:r>
-        <w:t xml:space="preserve">GxWeather mixtures for vegetative and reproductive timing</w:t>
+        <w:t xml:space="preserve">Inference of GxWeather effects for vegetative and reproductive timing using</w:t>
+      </w:r>
+      <w:r>
+        <w:t xml:space="preserve"> </w:t>
+      </w:r>
+      <w:r>
+        <w:rPr>
+          <w:iCs/>
+          <w:i/>
+        </w:rPr>
+        <w:t xml:space="preserve">mash</w:t>
       </w:r>
     </w:p>
     <w:p>
@@ -2455,7 +2538,7 @@
         <w:pStyle w:val="FirstParagraph"/>
       </w:pPr>
       <w:r>
-        <w:t xml:space="preserve">We next looked for evidence of GxWeather by jointly re-estimating genetic effects across all eight common gardens using a model that allows effects to covary between gardens in many ways (</w:t>
+        <w:t xml:space="preserve">We next looked for evidence of GxWeather by jointly re-estimating genetic effects across all eight common gardens using the mash model, which allows effects to covary between gardens in many ways (</w:t>
       </w:r>
       <w:hyperlink w:anchor="fig-map">
         <w:r>
@@ -2469,7 +2552,7 @@
         <w:t xml:space="preserve"> </w:t>
       </w:r>
       <w:r>
-        <w:t xml:space="preserve">D, SI Appendix, Datasets 1-6). To do this, we used genome-wide association (GWAS) on site-specific BLUPs for the timing of vegetative growth and flowering to determine preliminary single nucleotide polymorphism (SNP) effect estimates at each garden. We then jointly modeled genetic effect estimates, and the mixture of ways these effects might covary, across all eight common gardens, using a two-part procedure. We first modeled genetic effects with different combinations of covariance types, using a subset of effects selected at random from all SNPs used in the GWAS. In these models, we specified many ways genetic effects could covary between gardens (as expanded on below) and used a greedy algorithm to iteratively select covariance structures that significantly improved the log likelihood of a model when included. Given the high correlation between some of the covariance patterns we tested, this approach allowed us to select only the subset of patterns of covariation that most improved the fit of the joint effect patterns present in the data. We then re-estimated the set of genetic effects that had the largest effect estimates in univariate GWAS (hereafter</w:t>
+        <w:t xml:space="preserve">D, SI Appendix, Datasets 1-6). To do this, we used GWAS on site-specific BLUPs for the timing of vegetative growth and flowering to determine preliminary single nucleotide polymorphism (SNP) effect estimates for both traits at each garden. We then jointly modeled genetic effect estimates, and the mixture of ways these effects might covary, across all eight common gardens, using a two-part procedure. We first modeled genetic effects with different combinations of covariance structures, using a subset of randomly selected SNPs used in the GWAS and their corresponding effect size estimates. In these models (hereafter referred to as</w:t>
       </w:r>
       <w:r>
         <w:t xml:space="preserve"> </w:t>
@@ -2478,6 +2561,37 @@
         <w:t xml:space="preserve">“</w:t>
       </w:r>
       <w:r>
+        <w:t xml:space="preserve">random</w:t>
+      </w:r>
+      <w:r>
+        <w:t xml:space="preserve">”</w:t>
+      </w:r>
+      <w:r>
+        <w:t xml:space="preserve">), we then specified a variety of potential covariance structures among genetic effect size estimates from each garden (as expanded on below) and used a greedy algorithm to iteratively select and add covariance structures that significantly improved the log likelihood of the</w:t>
+      </w:r>
+      <w:r>
+        <w:t xml:space="preserve"> </w:t>
+      </w:r>
+      <w:r>
+        <w:rPr>
+          <w:iCs/>
+          <w:i/>
+        </w:rPr>
+        <w:t xml:space="preserve">mash</w:t>
+      </w:r>
+      <w:r>
+        <w:t xml:space="preserve"> </w:t>
+      </w:r>
+      <w:r>
+        <w:t xml:space="preserve">model. Given the high correlation between some of the covariance patterns we tested, this approach allowed us to select only the subset of patterns of covariance that significantly improved the fit of the jointly inferred structure of genetic effect estimates present in the data. We then selected the set of SNPs and corresponding effect size estimates that had the largest effect estimates in univariate GWAS (hereafter</w:t>
+      </w:r>
+      <w:r>
+        <w:t xml:space="preserve"> </w:t>
+      </w:r>
+      <w:r>
+        <w:t xml:space="preserve">“</w:t>
+      </w:r>
+      <w:r>
         <w:t xml:space="preserve">strong</w:t>
       </w:r>
       <w:r>
@@ -2487,7 +2601,7 @@
         <w:t xml:space="preserve"> </w:t>
       </w:r>
       <w:r>
-        <w:t xml:space="preserve">effects) using the set of significant covariance matrices that most improved the model fit on the random effects.</w:t>
+        <w:t xml:space="preserve">effects) and jointly re-estimated these effect size estimates at all eight sites using the set of significant covariance matrices that most improved the model fit on the random effects.</w:t>
       </w:r>
     </w:p>
     <w:p>
@@ -2495,7 +2609,7 @@
         <w:pStyle w:val="BodyText"/>
       </w:pPr>
       <w:r>
-        <w:t xml:space="preserve">We created three categories of ways effects could covary across gardens:</w:t>
+        <w:t xml:space="preserve">We specified three categories of covariance structures across gardens:</w:t>
       </w:r>
       <w:r>
         <w:t xml:space="preserve"> </w:t>
@@ -2513,7 +2627,23 @@
         <w:t xml:space="preserve"> </w:t>
       </w:r>
       <w:r>
-        <w:t xml:space="preserve">covariance, with simple patterns of effects;</w:t>
+        <w:t xml:space="preserve">covariance, with simple patterns of effect size covariance introduced in the initial</w:t>
+      </w:r>
+      <w:r>
+        <w:t xml:space="preserve"> </w:t>
+      </w:r>
+      <w:r>
+        <w:rPr>
+          <w:iCs/>
+          <w:i/>
+        </w:rPr>
+        <w:t xml:space="preserve">mash</w:t>
+      </w:r>
+      <w:r>
+        <w:t xml:space="preserve"> </w:t>
+      </w:r>
+      <w:r>
+        <w:t xml:space="preserve">manuscript;</w:t>
       </w:r>
       <w:r>
         <w:t xml:space="preserve"> </w:t>
@@ -2531,7 +2661,7 @@
         <w:t xml:space="preserve"> </w:t>
       </w:r>
       <w:r>
-        <w:t xml:space="preserve">covariances derived from common patterns of SNP effects in the data, and</w:t>
+        <w:t xml:space="preserve">covariances derived from common patterns of SNP effects observed in the data, and</w:t>
       </w:r>
       <w:r>
         <w:t xml:space="preserve"> </w:t>
@@ -2549,7 +2679,7 @@
         <w:t xml:space="preserve"> </w:t>
       </w:r>
       <w:r>
-        <w:t xml:space="preserve">covariances that captured the covariance of weather variables at specific times before the phenological event (Table 1, SI Appendix, Section S2). For example, GxWeather covariance between gardens in MI and MO, for rainfall in the seven days prior to flowering, captures the covariance in the amount of rainfall genotype A, B, and C receive in the seven days prior to their three flowering dates in MI and their three flowering dates in MO. If these six rainfall values are similar, covariance will be near one; if they are uncorrelated, covariance will be near zero; if there is sufficient rank changing in rainfall amounts between gardens for these genotypes, this covariance will be near negative one.</w:t>
+        <w:t xml:space="preserve">covariance, estimated from the covariance of empirical weather patterns at each garden at specific times before the phenological event (Table 1, SI Appendix, Section S2). For example, GxWeather covariance between gardens in MI and MO, for rainfall in the seven days prior to flowering, captures the covariance in the amount of rainfall genotypes A, B, and C receive in the seven days prior to their three flowering dates in MI and their three flowering dates in MO. If these six rainfall values are similar, covariance will be near one; if they are uncorrelated, covariance will be near zero; if there is sufficient rank changing in rainfall amounts between gardens for these genotypes, this covariance will be near negative one. We specified multiple covariance structures for the canonical, data-driven, and GxWeather categories, each of which represented a specific pattern of covariance in genetic effect size estimates that could be included in the model.</w:t>
       </w:r>
     </w:p>
     <w:p>
@@ -2557,7 +2687,7 @@
         <w:pStyle w:val="BodyText"/>
       </w:pPr>
       <w:r>
-        <w:t xml:space="preserve">The GxWeather covariances allow hypothesis testing of specific weather variables as cues for each genetic effect. Say that a SNP in FLC controls flowering in a photoperiod-dependent manner. In that case, that SNP effect could have a high mixture proportion, or mass, on a covariance matrix created using a photoperiod-based environmental cue, such as day length two days prior to flowering. In our data, we would infer that the effect of that SNP on flowering was caused by a response to that or a correlated environmental cue. Overall, loadings of genetic effects on these GxWeather matrices in the model with re-estimated effects provide information on genome-wide patterns of SNP-environment interaction.</w:t>
+        <w:t xml:space="preserve">The GxWeather covariance structures allow hypothesis testing of specific weather variables as cues for the start of vegetative and reproductive growth. Say that a SNP in FLC controls flowering in a photoperiod-dependent manner. In that case, the joint estimate of effects for that SNP could have a high mixture proportion, or mass, on a covariance matrix created using a photoperiod-based environmental cue, such as day length two days prior to flowering. In our data, we would infer that the effect of that SNP on flowering was caused by a response to the environmental cue used to construct the GxWeather covariance structure with the largest mass. Overall, loadings of genetic effects on these GxWeather matrices in the model, along with the posterior effect size estimates provide information on genome-wide patterns of SNP-environment interaction.</w:t>
       </w:r>
     </w:p>
     <w:p>
@@ -2565,7 +2695,7 @@
         <w:pStyle w:val="BodyText"/>
       </w:pPr>
       <w:r>
-        <w:t xml:space="preserve">The phenotypic correlations for the timing of vegetative growth had moderate negative correlations between the Texas and North gardens, particularly in the Gulf and in Both subpopulations (</w:t>
+        <w:t xml:space="preserve">The phenotypic correlations for the timing of vegetative growth had moderate negative correlations between the Texas and North gardens, particularly in the Gulf subpopulation and Both subpopulations (</w:t>
       </w:r>
       <w:hyperlink w:anchor="fig-map">
         <w:r>
@@ -2579,7 +2709,7 @@
         <w:t xml:space="preserve"> </w:t>
       </w:r>
       <w:r>
-        <w:t xml:space="preserve">B). If these phenotypic correlations have a genetic component, then they might be controlled by SNP effects that differed in sign across these regions (effects with antagonistic pleiotropy), SNP effects that are large in one garden or region and non-significant in others (effects with amplification), or a combination of these patterns. Five GxWeather covariance matrices were selected by the greedy mash algorithm, one to two per subpopulation. Of these five, three had mass on them in mash models of the strong effects (</w:t>
+        <w:t xml:space="preserve">B). If these phenotypic correlations have a genetic component, then they may be controlled by SNP effects that differed in sign across these regions (effects with antagonistic pleiotropy), SNP effects that are large in one garden or region and non-significant in others (effects with amplification), or a combination of these patterns. Five GxWeather covariance structures were selected by the greedy algorithm, one to two per subpopulation. Of these five, three had mass on them in mash models of the strong effects (</w:t>
       </w:r>
       <w:hyperlink w:anchor="fig-covar">
         <w:r>
@@ -2621,7 +2751,7 @@
         <w:t xml:space="preserve"> </w:t>
       </w:r>
       <w:r>
-        <w:t xml:space="preserve">B). In total, 65% of the posterior weight of strong SNP effects in the mash model of Gulf vegetative growth fell on a covariance matrix of daylength 14 days prior to the date of vegetative growth. The covariance matrix for this weather cue was very similar to the pattern of phenotypic correlation for the timing of vegetative growth in the Gulf subpopulation (</w:t>
+        <w:t xml:space="preserve">B). In total, 65% of the posterior weight of strong SNP effects in the mash model of Gulf vegetative growth fell on a covariance matrix constructed using the covariance of daylength 14 days prior to the date of vegetative growth. The covariance matrix for this weather cue was very similar to the pattern of phenotypic correlation for the timing of vegetative growth in the Gulf subpopulation (</w:t>
       </w:r>
       <w:hyperlink w:anchor="fig-map">
         <w:r>
@@ -2652,7 +2782,7 @@
         <w:t xml:space="preserve"> </w:t>
       </w:r>
       <w:r>
-        <w:t xml:space="preserve">A). Mash models of the timing of vegetative growth in Midwest and Both subpopulations did not include this GxWeather covariance; the Midwest had no weight on any GxWeather covariance, while Both subpopulations had non-zero weights on two additional GxWeather covariance types, average temperature one day prior to green-up, and the day length change in seconds in the day prior to green-up (</w:t>
+        <w:t xml:space="preserve">A). Mash models of the timing of vegetative growth in the Midwest subpopulation and Both subpopulations did not include this GxWeather covariance; the Midwest had no weight on any GxWeather covariance, while Both subpopulations had non-zero weights on two additional GxWeather covariance types, average temperature one day prior to green-up, and the day length change in seconds in the day prior to green-up (</w:t>
       </w:r>
       <w:hyperlink w:anchor="fig-covar">
         <w:r>
@@ -2719,7 +2849,79 @@
         <w:pStyle w:val="BodyText"/>
       </w:pPr>
       <w:r>
-        <w:t xml:space="preserve">For flowering date, distinct GxWeather covariances captured SNP-associated effect patterns in the Gulf and Midwest subpopulations. 33% of SNP effects on flowering in the Gulf subpopulation covaried with cumulative rainfall in the seven days prior to flowering (Fig 2D). 22.6% of SNP effects on flowering in the Midwest subpopulation covaried with day length change in the two days prior to flowering (Fig 2D), which had negative covariances between Texas and North gardens. Neither covariance matrix was selected for in Both subpopulations, and no GxWeather covariance matrices had mass in Both subpopulations (Fig 2E). In five of the six mash models of strong effects, the GxWeather covariance matrices captured a minority of the posterior weights of the strong effects (Figure 2C,E); the majority of this mass was on various canonical covariance matrices. These matrices included simple heterozygosity, with intermediate, positive covariances between all gardens, and garden-specific effects present only at one garden.</w:t>
+        <w:t xml:space="preserve">For flowering date, distinct GxWeather covariance structures captured covariance in effect sizes for SNPs in the Gulf and Midwest subpopulations. 33% of SNP effects on flowering in the Gulf subpopulation covaried with cumulative rainfall in the seven days prior to flowering (</w:t>
+      </w:r>
+      <w:hyperlink w:anchor="fig-covar">
+        <w:r>
+          <w:rPr>
+            <w:rStyle w:val="Hyperlink"/>
+          </w:rPr>
+          <w:t xml:space="preserve">Figure 2</w:t>
+        </w:r>
+      </w:hyperlink>
+      <w:r>
+        <w:t xml:space="preserve"> </w:t>
+      </w:r>
+      <w:r>
+        <w:t xml:space="preserve">D). 22.6% of SNP effects on flowering in the Midwest subpopulation covaried with day length change in the two days prior to flowering (</w:t>
+      </w:r>
+      <w:hyperlink w:anchor="fig-covar">
+        <w:r>
+          <w:rPr>
+            <w:rStyle w:val="Hyperlink"/>
+          </w:rPr>
+          <w:t xml:space="preserve">Figure 2</w:t>
+        </w:r>
+      </w:hyperlink>
+      <w:r>
+        <w:t xml:space="preserve"> </w:t>
+      </w:r>
+      <w:r>
+        <w:t xml:space="preserve">D), which had negative covariances between Texas and North gardens. Neither covariance matrix was selected as significantly improving the log-likelihood of the</w:t>
+      </w:r>
+      <w:r>
+        <w:t xml:space="preserve"> </w:t>
+      </w:r>
+      <w:r>
+        <w:rPr>
+          <w:iCs/>
+          <w:i/>
+        </w:rPr>
+        <w:t xml:space="preserve">mash</w:t>
+      </w:r>
+      <w:r>
+        <w:t xml:space="preserve"> </w:t>
+      </w:r>
+      <w:r>
+        <w:t xml:space="preserve">model of Both subpopulations, and no GxWeather covariance matrices had a non-zero mass in models of Both subpopulations (</w:t>
+      </w:r>
+      <w:hyperlink w:anchor="fig-covar">
+        <w:r>
+          <w:rPr>
+            <w:rStyle w:val="Hyperlink"/>
+          </w:rPr>
+          <w:t xml:space="preserve">Figure 2</w:t>
+        </w:r>
+      </w:hyperlink>
+      <w:r>
+        <w:t xml:space="preserve"> </w:t>
+      </w:r>
+      <w:r>
+        <w:t xml:space="preserve">E). In five of the six mash models of strong effects, the GxWeather covariance matrices captured a minority of the posterior weights of the strong effects (</w:t>
+      </w:r>
+      <w:hyperlink w:anchor="fig-covar">
+        <w:r>
+          <w:rPr>
+            <w:rStyle w:val="Hyperlink"/>
+          </w:rPr>
+          <w:t xml:space="preserve">Figure 2</w:t>
+        </w:r>
+      </w:hyperlink>
+      <w:r>
+        <w:t xml:space="preserve"> </w:t>
+      </w:r>
+      <w:r>
+        <w:t xml:space="preserve">C,E); the majority of this mass was on various canonical covariance matrices. These matrices included simple heterozygosity, with intermediate, positive covariances between all gardens, and garden-specific effects present only at one garden.</w:t>
       </w:r>
     </w:p>
     <w:p>
@@ -2727,7 +2929,7 @@
         <w:pStyle w:val="BodyText"/>
       </w:pPr>
       <w:r>
-        <w:t xml:space="preserve">We next characterized the pairwise patterns of effects where we were confident in the sign of the effect at both gardens. We used the local false sign rate (lfsr), an analogue of the lfdr that establishes confidence in the effect sign, not the effect’s difference from zero, to determine significance. We required significance (p &lt; 0.05) in both gardens to include effects. This means that our tests for antagonistic pleiotropy, or a sign change between conditions, carry an equal statistical burden to those for effects with the same sign. We also summarized the pairwise patterns of effect sign and magnitude within and between the Texas and North regions (Table 2).</w:t>
+        <w:t xml:space="preserve">We next characterized the pairwise patterns of effects where we were confident in the sign of the effect at both gardens. We used the local false sign rate (lfsr), an analogue of the lfdr that establishes confidence in the effect sign, not the effect’s difference from zero, to determine significance. We required lfsr significance (p &lt; 0.05) in both gardens to include effects. This means that our tests for antagonistic pleiotropy, or a sign change between conditions, carry an equal statistical burden to those for effects with the same sign. We also summarized the pairwise patterns of effect sign and magnitude within and between the Texas and North regions, within the natural ranges of the Gulf and Midwest subpopulations (@fig-effects).</w:t>
       </w:r>
     </w:p>
     <w:p>
@@ -2735,7 +2937,7 @@
         <w:pStyle w:val="BodyText"/>
       </w:pPr>
       <w:r>
-        <w:t xml:space="preserve">For greenup date for the Gulf subpopulation, hundreds to thousands of pairwise effects exhibited antagonistic pleiotropy, or a difference in effect sign, between pairs of Texas and North gardens (Fig. 3A). 78.7% of pairwise comparisons between North and Texas gardens had a difference in sign, while only 28.6% and 0.2% of North-North or Texas-Texas comparisons had a difference in sign, respectively (Table 2). The majority of pairwise effects for greenup for the Midwest (&gt;55%) and Both (&gt;85%) subpopulations were the same sign, and effects frequently differed in magnitude between the MO and OK garden and other gardens (Table 2; Fig 3A).</w:t>
+        <w:t xml:space="preserve">For greenup date for the Gulf subpopulation, hundreds to thousands of pairwise effects exhibited antagonistic pleiotropy, or a difference in effect sign, between pairs of Texas and North gardens (@fig-effects A). 78.7% of pairwise comparisons between North and Texas gardens had a difference in sign, while only 28.6% and 0.2% of North-North or Texas-Texas comparisons had a difference in sign, respectively (@fig-effects). The majority of pairwise effects for greenup for the Midwest (&gt;55%) and Both (&gt;85%) subpopulations were the same sign, and effects frequently differed in magnitude between the MO and OK garden and other gardens (@fig-effects X).</w:t>
       </w:r>
     </w:p>
     <w:p>
@@ -2743,7 +2945,7 @@
         <w:pStyle w:val="BodyText"/>
       </w:pPr>
       <w:r>
-        <w:t xml:space="preserve">For flowering date for the Gulf subpopulation, less than 2% of pairwise effects exhibited antagonistic pleiotropy, or a difference in effect sign, within or between regions (Table 2). More effects differed in magnitude between the Texas and North regions than within these regions (42.7% vs &lt;20%; Figure 3B). The Midwest population had relatively few significant effects for flowering, but a large proportion of these differed in sign between Texas and North regions (42.7%) or within the North region (65.4%). Finally, in Both subpopulations, less than 20% of pairwise effects differed in sign (Table 2). Most differences in sign were between TX1, the southernmost garden, and all other gardens (Fig 3B). Similarly, more effects that differed in magnitude included gardens in the Texas region (52.3-55.9%), and most effect pairs in the North region were not distinguishable (91.5%).</w:t>
+        <w:t xml:space="preserve">For flowering date for the Gulf subpopulation, less than 2% of pairwise effects exhibited antagonistic pleiotropy, or a difference in effect sign, within or between regions (@fig-effects). More effects differed in magnitude between the Texas and North regions than within these regions (42.7% vs &lt;20%; @fig-effects X). The Midwest population had relatively few significant effects for flowering, but a large proportion of these differed in sign between Texas and North regions (42.7%) or within the North region (65.4%). Finally, in Both subpopulations, less than 20% of pairwise effects differed in sign (@fig-effects). Most differences in sign were between TX1, the southernmost garden, and all other gardens (@fig-effects B). Similarly, more effects that differed in magnitude included gardens in the Texas region (52.3-55.9%), and most effect pairs in the North region were not distinguishable (91.5%).</w:t>
       </w:r>
     </w:p>
     <w:bookmarkEnd w:id="20"/>
@@ -2761,7 +2963,7 @@
         <w:pStyle w:val="FirstParagraph"/>
       </w:pPr>
       <w:r>
-        <w:t xml:space="preserve">We sought additional experimental support for our significant effect re-estimates using an independent pseudo-F2 mapping population created from Gulf &amp; Midwest individuals and grown at the same sites (Fig. 4A,B). We conducted quantitative trait loci (QTL) mapping of flowering as functions of four environmental cues that we also used as covariance matrices in mash, and identified eight QTL for flowering date, six QTL for flowering GDD, ten QTL for flowering day length, and eight QTL flowering day length change, all of which showed QTL by environment interactions (SI Appendix, Fig. S3). All QTL for flowering overlapped one or more homologs from rice or</w:t>
+        <w:t xml:space="preserve">We sought additional experimental support for our joint re-estimates of SNP effects using an independent pseudo-F2 mapping population created from Gulf &amp; Midwest individuals and grown at the same sites (@fig-qtl A,B). We conducted quantitative trait loci (QTL) mapping of flowering as functions of four environmental cues that we also used as covariance matrices in mash, and identified eight QTL for flowering date, six QTL for flowering GDD, ten QTL for flowering day length, and eight QTL flowering day length change, all of which showed QTL by environment interactions (SI Appendix, Fig. S3). All QTL for flowering overlapped one or more homologs from rice or</w:t>
       </w:r>
       <w:r>
         <w:t xml:space="preserve"> </w:t>
@@ -2792,7 +2994,7 @@
         <w:t xml:space="preserve">’</w:t>
       </w:r>
       <w:r>
-        <w:t xml:space="preserve">) within each QTL interval. At the 5% level, five QTL had enrichments of SNPs in the mash 1% tail. Overall, there were eleven significant enrichments (p &lt; 0.05, hypergeometric test) of SNPs in the mash 1% tail in the QTL intervals. Our QTL intervals had more enrichments of SNPs in the mash 1% tail than were found for all but eleven of these sets of random genomic intervals (Fig. 4C, p = 0.011). Thus, we were able to experimentally support our significant effect re-estimates with a QTL mapping experiment using a separate mapping population.</w:t>
+        <w:t xml:space="preserve">) within each QTL interval. At the 5% level, five QTL had enrichments of SNPs in the mash 1% tail. Overall, there were eleven significant enrichments (p &lt; 0.05, hypergeometric test) of SNPs in the mash 1% tail in the QTL intervals. Our QTL intervals had more enrichments of SNPs in the mash 1% tail than were found for all but eleven of these sets of random genomic intervals (@fig-qtl C, p = 0.011). Thus, we were able to experimentally support our joint re-estimates of SNP effects with a QTL mapping experiment using a separate mapping population.</w:t>
       </w:r>
     </w:p>
     <w:bookmarkEnd w:id="21"/>
@@ -2819,7 +3021,7 @@
         <w:pStyle w:val="BodyText"/>
       </w:pPr>
       <w:r>
-        <w:t xml:space="preserve">Our analysis of the timing of vegetative growth in the Gulf and in Both subpopulations revealed substantial antagonistic pleiotropy in effects between the Texas and North gardens (Figure 3A). This result supports theoretical models that local adaptation should involve antagonistic pleiotropy at the level of individual loci</w:t>
+        <w:t xml:space="preserve">Our analysis of the timing of vegetative growth in the Gulf and in Both subpopulations revealed substantial antagonistic pleiotropy in effects between the Texas and North gardens (@fig-effects A). This result supports theoretical models that local adaptation should involve antagonistic pleiotropy at the level of individual loci</w:t>
       </w:r>
       <w:r>
         <w:t xml:space="preserve"> </w:t>
@@ -2845,7 +3047,7 @@
         <w:pStyle w:val="BodyText"/>
       </w:pPr>
       <w:r>
-        <w:t xml:space="preserve">Our analysis of the timing of flowering showed that the Gulf and Midwest subpopulations have distinct GxWeather: flowering timing in the Midwest subpopulation has photoperiod-related variation, in that flowering timing covaries with a day length change signal in the two days before flowering occurs. In contrast, the Gulf subpopulation does not have variation in flowering based on photoperiod. Instead, the Gulf subpopulation has variation in flowering that covaries with the rainfall that occurs in the week prior to flowering. The genomic regions affecting flowering that we re-estimated across all eight sites were also supported by QTL from an independent mapping population at these sites (Fig. 4C).</w:t>
+        <w:t xml:space="preserve">Our analysis of the timing of flowering showed that the Gulf and Midwest subpopulations have distinct GxWeather: flowering timing in the Midwest subpopulation has photoperiod-related variation, in that flowering timing covaries with a day length change signal in the two days before flowering occurs. In contrast, the Gulf subpopulation does not have variation in flowering based on photoperiod. Instead, the Gulf subpopulation has variation in flowering that covaries with the rainfall that occurs in the week prior to flowering. The genomic regions affecting flowering that we re-estimated across all eight sites were also supported by QTL from an independent mapping population at these sites (@fig-qtl C).</w:t>
       </w:r>
     </w:p>
     <w:p>

</xml_diff>

<commit_message>
manuscript: AHM revisions to Figure 3 and 4 and some M&M citation work
</commit_message>
<xml_diff>
--- a/manuscript/revision2/revision2.docx
+++ b/manuscript/revision2/revision2.docx
@@ -3047,7 +3047,7 @@
         <w:pStyle w:val="BodyText"/>
       </w:pPr>
       <w:r>
-        <w:t xml:space="preserve">Our analysis of the timing of flowering showed that the Gulf and Midwest subpopulations have distinct GxWeather: flowering timing in the Midwest subpopulation has photoperiod-related variation, in that flowering timing covaries with a day length change signal in the two days before flowering occurs. In contrast, the Gulf subpopulation does not have variation in flowering based on photoperiod. Instead, the Gulf subpopulation has variation in flowering that covaries with the rainfall that occurs in the week prior to flowering. The genomic regions affecting flowering that we re-estimated across all eight sites were also supported by QTL from an independent mapping population at these sites (@fig-qtl C).</w:t>
+        <w:t xml:space="preserve">Our analysis of the timing of flowering showed that the Gulf and Midwest subpopulations have distinct GxWeather: flowering timing in the Midwest subpopulation has photoperiod-related variation, in that flowering timing covaries with a day length change signal two days before flowering occurs. In contrast, the Gulf subpopulation does not have variation in flowering based on a photoperiod cue. Instead, the Gulf subpopulation has variation in flowering that covaries with the rainfall that occurs in the week prior to flowering. The genomic regions affecting flowering that we re-estimated across all eight sites were also supported by QTL from an independent mapping population at these sites (@fig-qtl C).</w:t>
       </w:r>
     </w:p>
     <w:p>
@@ -3055,11 +3055,11 @@
         <w:pStyle w:val="BodyText"/>
       </w:pPr>
       <w:r>
-        <w:t xml:space="preserve">Identifying the environmental cues that are predictive of, or even correlated with, plant phenotypic responses remains a major challenge to studies interrogating gene action across many natural environments. Clearly, the photoperiod and cumulative GDD cues we identify here are functions of the genotypes measured, are not predictive, and capture only a minority of SNP effects on flowering. We know still less about the overwintering parameters that affect green-up, which is reflected in our lower ability to assign SNP effects on green-up to weather-based cues. More generally, it is difficult to predict the time scales over which individuals may integrate environmental cues, particularly in perennial species which may integrate these cues over longer time scales. Mash offers an opportunity to specify multiple environmental cues and compete them to explain patterns of SNP effects, allowing us to detect how important these cues are genome-wide, and how strongly each cue influences each SNP. This is a key development to further improve our understanding of genetic variation in GxE.</w:t>
+        <w:t xml:space="preserve">Identifying the environmental cues that are predictive of, or even correlated with, plant phenotypic responses remains a major challenge to studies interrogating gene action across many natural environments. The GxWeather photoperiod and cumulative rainfall cues we identify here are functions of the genotypes measured and capture only a minority of SNP effects on flowering. We know still less about the overwintering parameters that cause variation in the start of vegetative. Though we could assign SNP effects to a GxWeather covariance structure in the Gulf subpopulation, we could not do this for the Midwest subpopulation. More generally, it is difficult to predict the time scales over which individuals may integrate environmental cues, particularly in perennial species which may integrate these cues over longer time scales. If this integration time itself varies between individuals, we cannot select a covariance structure that reflects this, though these structures would likely be highly correlated with GxWeather structures we did include. Mash offers an opportunity to specify multiple environmental cues and compete them to explain patterns of genetic effects, allowing us to detect how important these cues are genome-wide, and how strongly each cue influences each SNP. This is a key development to further improve our understanding of genetic variation in GxE.</w:t>
       </w:r>
     </w:p>
     <w:bookmarkEnd w:id="23"/>
-    <w:bookmarkStart w:id="32" w:name="figures-and-tables"/>
+    <w:bookmarkStart w:id="40" w:name="figures-and-tables"/>
     <w:p>
       <w:pPr>
         <w:pStyle w:val="Heading1"/>
@@ -3247,15 +3247,191 @@
               <w:pStyle w:val="ImageCaption"/>
             </w:pPr>
             <w:r>
-              <w:t xml:space="preserve">Figure 2: Caption for this figure…</w:t>
+              <w:t xml:space="preserve">Figure 2: Caption for this figure… blah blah blah.</w:t>
             </w:r>
           </w:p>
           <w:bookmarkEnd w:id="31"/>
         </w:tc>
       </w:tr>
     </w:tbl>
-    <w:bookmarkEnd w:id="32"/>
-    <w:bookmarkStart w:id="36" w:name="materials-and-methods"/>
+    <w:p>
+      <w:pPr>
+        <w:pStyle w:val="BodyText"/>
+      </w:pPr>
+      <w:r>
+        <w:t xml:space="preserve"> </w:t>
+      </w:r>
+    </w:p>
+    <w:tbl>
+      <w:tblPr>
+        <w:tblStyle w:val="Table"/>
+        <w:tblW w:type="pct" w:w="5000"/>
+        <w:tblLook w:firstRow="0" w:lastRow="0" w:firstColumn="0" w:lastColumn="0" w:noHBand="0" w:noVBand="0" w:val="0000"/>
+        <w:jc w:val="start"/>
+        <w:tblLayout w:type="fixed"/>
+      </w:tblPr>
+      <w:tblGrid>
+        <w:gridCol w:w="7920"/>
+      </w:tblGrid>
+      <w:tr>
+        <w:tc>
+          <w:tcPr/>
+          <w:bookmarkStart w:id="35" w:name="fig-effects"/>
+          <w:p>
+            <w:pPr>
+              <w:pStyle w:val="Compact"/>
+              <w:jc w:val="center"/>
+            </w:pPr>
+            <w:r>
+              <w:drawing>
+                <wp:inline>
+                  <wp:extent cx="5046020" cy="9174581"/>
+                  <wp:effectExtent b="0" l="0" r="0" t="0"/>
+                  <wp:docPr descr="" title="" id="33" name="Picture"/>
+                  <a:graphic>
+                    <a:graphicData uri="http://schemas.openxmlformats.org/drawingml/2006/picture">
+                      <pic:pic>
+                        <pic:nvPicPr>
+                          <pic:cNvPr descr="images/Figure_3_Effect_Types_by_Site.png" id="34" name="Picture"/>
+                          <pic:cNvPicPr>
+                            <a:picLocks noChangeArrowheads="1" noChangeAspect="1"/>
+                          </pic:cNvPicPr>
+                        </pic:nvPicPr>
+                        <pic:blipFill>
+                          <a:blip r:embed="rId32"/>
+                          <a:stretch>
+                            <a:fillRect/>
+                          </a:stretch>
+                        </pic:blipFill>
+                        <pic:spPr bwMode="auto">
+                          <a:xfrm>
+                            <a:off x="0" y="0"/>
+                            <a:ext cx="5046020" cy="9174581"/>
+                          </a:xfrm>
+                          <a:prstGeom prst="rect">
+                            <a:avLst/>
+                          </a:prstGeom>
+                          <a:noFill/>
+                          <a:ln w="9525">
+                            <a:noFill/>
+                            <a:headEnd/>
+                            <a:tailEnd/>
+                          </a:ln>
+                        </pic:spPr>
+                      </pic:pic>
+                    </a:graphicData>
+                  </a:graphic>
+                </wp:inline>
+              </w:drawing>
+            </w:r>
+          </w:p>
+          <w:p>
+            <w:pPr>
+              <w:jc w:val="center"/>
+            </w:pPr>
+            <w:pPr>
+              <w:jc w:val="start"/>
+              <w:spacing w:before="200"/>
+              <w:pStyle w:val="ImageCaption"/>
+            </w:pPr>
+            <w:r>
+              <w:t xml:space="preserve">Figure 3: Comparisons of pairs of jointly re-estimated effects across eight gardens, for effects with lfsr &lt; 0.05. AHM is considering moving this figure to the supplement and substantially simplifying the figure in the main text, perhaps just showing total effects in Texas, the North, and maybe Oklahoma. Essentially making Table 2 into a new, simplified figure.</w:t>
+            </w:r>
+          </w:p>
+          <w:bookmarkEnd w:id="35"/>
+        </w:tc>
+      </w:tr>
+    </w:tbl>
+    <w:p>
+      <w:pPr>
+        <w:pStyle w:val="BodyText"/>
+      </w:pPr>
+      <w:r>
+        <w:t xml:space="preserve"> </w:t>
+      </w:r>
+    </w:p>
+    <w:tbl>
+      <w:tblPr>
+        <w:tblStyle w:val="Table"/>
+        <w:tblW w:type="pct" w:w="5000"/>
+        <w:tblLook w:firstRow="0" w:lastRow="0" w:firstColumn="0" w:lastColumn="0" w:noHBand="0" w:noVBand="0" w:val="0000"/>
+        <w:jc w:val="start"/>
+        <w:tblLayout w:type="fixed"/>
+      </w:tblPr>
+      <w:tblGrid>
+        <w:gridCol w:w="7920"/>
+      </w:tblGrid>
+      <w:tr>
+        <w:tc>
+          <w:tcPr/>
+          <w:bookmarkStart w:id="39" w:name="fig-qtl"/>
+          <w:p>
+            <w:pPr>
+              <w:pStyle w:val="Compact"/>
+              <w:jc w:val="center"/>
+            </w:pPr>
+            <w:r>
+              <w:drawing>
+                <wp:inline>
+                  <wp:extent cx="5046020" cy="2201899"/>
+                  <wp:effectExtent b="0" l="0" r="0" t="0"/>
+                  <wp:docPr descr="" title="" id="37" name="Picture"/>
+                  <a:graphic>
+                    <a:graphicData uri="http://schemas.openxmlformats.org/drawingml/2006/picture">
+                      <pic:pic>
+                        <pic:nvPicPr>
+                          <pic:cNvPr descr="images/Figure_4_mash_SNP_effects.png" id="38" name="Picture"/>
+                          <pic:cNvPicPr>
+                            <a:picLocks noChangeArrowheads="1" noChangeAspect="1"/>
+                          </pic:cNvPicPr>
+                        </pic:nvPicPr>
+                        <pic:blipFill>
+                          <a:blip r:embed="rId36"/>
+                          <a:stretch>
+                            <a:fillRect/>
+                          </a:stretch>
+                        </pic:blipFill>
+                        <pic:spPr bwMode="auto">
+                          <a:xfrm>
+                            <a:off x="0" y="0"/>
+                            <a:ext cx="5046020" cy="2201899"/>
+                          </a:xfrm>
+                          <a:prstGeom prst="rect">
+                            <a:avLst/>
+                          </a:prstGeom>
+                          <a:noFill/>
+                          <a:ln w="9525">
+                            <a:noFill/>
+                            <a:headEnd/>
+                            <a:tailEnd/>
+                          </a:ln>
+                        </pic:spPr>
+                      </pic:pic>
+                    </a:graphicData>
+                  </a:graphic>
+                </wp:inline>
+              </w:drawing>
+            </w:r>
+          </w:p>
+          <w:p>
+            <w:pPr>
+              <w:jc w:val="center"/>
+            </w:pPr>
+            <w:pPr>
+              <w:jc w:val="start"/>
+              <w:spacing w:before="200"/>
+              <w:pStyle w:val="ImageCaption"/>
+            </w:pPr>
+            <w:r>
+              <w:t xml:space="preserve">Figure 4: SNP effects for SNPs within QTL. AHM to re-make this figure now LZ has re-run the QTL analysis, the assmption being the re-analysis will not change the figure or the text much. The bigger question for TEJ and AH is whether we want to keep this analysis in the paper, what does it add?</w:t>
+            </w:r>
+          </w:p>
+          <w:bookmarkEnd w:id="39"/>
+        </w:tc>
+      </w:tr>
+    </w:tbl>
+    <w:bookmarkEnd w:id="40"/>
+    <w:bookmarkStart w:id="44" w:name="materials-and-methods"/>
     <w:p>
       <w:pPr>
         <w:pStyle w:val="Heading1"/>
@@ -3272,7 +3448,7 @@
         <w:t xml:space="preserve">Whenever possible, plant material will be shared upon request. Source data and code to replicate these analyses are available at: https://github.com/Alice-MacQueen/pvdiv-phenology-gxe.git. SNP data to replicate these analyses are available from the UT dataverse at https://doi.org/link.</w:t>
       </w:r>
     </w:p>
-    <w:bookmarkStart w:id="33" w:name="Xdfb4fb64858b5012c95d7073b1ab2c8642da298"/>
+    <w:bookmarkStart w:id="41" w:name="Xdfb4fb64858b5012c95d7073b1ab2c8642da298"/>
     <w:p>
       <w:pPr>
         <w:pStyle w:val="Heading3"/>
@@ -3286,7 +3462,7 @@
         <w:pStyle w:val="FirstParagraph"/>
       </w:pPr>
       <w:r>
-        <w:t xml:space="preserve">In 2019, we scored two phenological events every two days in two mapping populations of switchgrass, a diversity panel and a pseudo-F2 cross, planted at eight common garden locations (32, 34, 37). We scored green-up date as the day of the year when 50% of the tiller area of the crown of the plant cut the previous year had green growth. Flowering date was the day of the year when 50% of the plant tillers had panicles undergoing anthesis. We scored green-up and flowering as day of the year, then linked these dates to multiple weather-based environmental factors measured daily at each common garden (SI Appendix, Section S1, Table S1).</w:t>
+        <w:t xml:space="preserve">In 2019, we scored two phenological events every two days in two mapping populations of switchgrass, a diversity panel and a pseudo-F2 cross, planted at eight common garden locations (32, 34, 37). We scored the start of vegetative growth as the day of the year when 50% of the tiller area of the crown of the plant cut the previous year had green growth. The start of reproductive growth, or flowering date, was the day of the year when 50% of the plant tillers had panicles undergoing anthesis. We scored green-up and flowering as day of the year, then linked these dates to multiple weather-based environmental factors measured daily at each common garden (SI Appendix, Section S1, Table S1).</w:t>
       </w:r>
     </w:p>
     <w:p>
@@ -3294,7 +3470,16 @@
         <w:pStyle w:val="BodyText"/>
       </w:pPr>
       <w:r>
-        <w:t xml:space="preserve">The formation and resequencing of the diversity panel has been described previously (32). The diversity panel contained 134 sequenced, clonally propagated individuals from the Midwest genetic subpopulation, and 229 from the Gulf genetic subpopulation. To allow for the possibility that different subpopulations had different strengths of connection between our phenotypes and genotypes (38), we conducted three sets of genetic analyses: on Gulf and Midwest genotypes separately, and on both subpopulations together (</w:t>
+        <w:t xml:space="preserve">The formation and resequencing of the diversity panel has been described previously</w:t>
+      </w:r>
+      <w:r>
+        <w:t xml:space="preserve"> </w:t>
+      </w:r>
+      <w:r>
+        <w:t xml:space="preserve">(32)</w:t>
+      </w:r>
+      <w:r>
+        <w:t xml:space="preserve">. The diversity panel contained 134 sequenced, clonally propagated individuals from the Midwest genetic subpopulation, and 229 from the Gulf genetic subpopulation. To allow for the possibility that different subpopulations had different strengths of connection between our phenotypes and genotypes (38), we conducted three sets of genetic analyses: on Gulf and Midwest genotypes separately, and on both subpopulations together (</w:t>
       </w:r>
       <w:r>
         <w:t xml:space="preserve">‘</w:t>
@@ -3306,11 +3491,29 @@
         <w:t xml:space="preserve">’</w:t>
       </w:r>
       <w:r>
-        <w:t xml:space="preserve">). Analyses to determine narrow-sense heritability (h2) for green-up and flowering were done using linear mixed models and followed (32). Details on these models can be found in (SI Appendix, Section S3,S4).</w:t>
-      </w:r>
-    </w:p>
-    <w:bookmarkEnd w:id="33"/>
-    <w:bookmarkStart w:id="34" w:name="Xe96ad7ab9a01d342a3d604ca70c7fa160af4b44"/>
+        <w:t xml:space="preserve">). Analyses to determine narrow-sense heritability (h</w:t>
+      </w:r>
+      <w:r>
+        <w:rPr>
+          <w:vertAlign w:val="superscript"/>
+        </w:rPr>
+        <w:t xml:space="preserve">2</w:t>
+      </w:r>
+      <w:r>
+        <w:t xml:space="preserve">) for green-up and flowering were done using linear mixed models and followed</w:t>
+      </w:r>
+      <w:r>
+        <w:t xml:space="preserve"> </w:t>
+      </w:r>
+      <w:r>
+        <w:t xml:space="preserve">(32)</w:t>
+      </w:r>
+      <w:r>
+        <w:t xml:space="preserve">. Details on these models can be found in (SI Appendix, Section S3,S4).</w:t>
+      </w:r>
+    </w:p>
+    <w:bookmarkEnd w:id="41"/>
+    <w:bookmarkStart w:id="42" w:name="Xe96ad7ab9a01d342a3d604ca70c7fa160af4b44"/>
     <w:p>
       <w:pPr>
         <w:pStyle w:val="Heading3"/>
@@ -3324,152 +3527,189 @@
         <w:pStyle w:val="FirstParagraph"/>
       </w:pPr>
       <w:r>
-        <w:t xml:space="preserve">To evaluate the prevalence and kinds of covariance patterns of SNP effects across our common gardens, we used multivariate adaptive shrinkage (mash) on SNP effect estimates from the diversity panel (35). Mash is a statistical method that allows estimation and comparison of many effects jointly across many different conditions; it improves on previous methods by allowing multiple, arbitrary correlations in effect sizes among conditions (SI Appendix, Section S5). To obtain SNP effect estimates, we first conducted univariate genome-wide association at each common garden for green-up and flowering date. We then analyzed SNP effects for the top 19K relatively unlinked (r2 &lt; 0.2) SNPs per condition using mash, as in (32). Details on these models can be found in (SI Appendix, Section S6).</w:t>
-      </w:r>
-    </w:p>
-    <w:p>
-      <w:pPr>
-        <w:pStyle w:val="BodyText"/>
-      </w:pPr>
-      <w:r>
-        <w:t xml:space="preserve">We generated hypothesis-based covariance matrices derived from correlations in environmental cues in the green-up or flowering date windows for the three subpopulations (SI Appendix, Table S1, Section S1). These covariance matrices represent correlations between identical genotypes drawn from a specific population at pairs of common gardens; covariances near one mean that the population has a strong, positive linear relationship in individual responses at that pair of gardens, while covariances near zero mean that there is no relationship within the population for individual responses at that pair of gardens. Mash SNP effects will undergo strong shrinkage towards one another in the first case, and little shrinkage in the second case. Mash also generates data-driven covariance matrices corresponding to major patterns of SNP effects present in the data. We generated six data-driven matrices per mash run, five (denoted DD_PCA_1 through DD_PCA_5) produced by singular value decomposition (SVD) of an overall matrix, denoted</w:t>
-      </w:r>
-      <w:r>
-        <w:t xml:space="preserve"> </w:t>
-      </w:r>
-      <w:r>
-        <w:t xml:space="preserve">‘</w:t>
-      </w:r>
-      <w:r>
-        <w:t xml:space="preserve">DD_tPCA</w:t>
-      </w:r>
-      <w:r>
-        <w:t xml:space="preserve">’</w:t>
-      </w:r>
-      <w:r>
-        <w:t xml:space="preserve">. We used SVD to present vectors of garden-specific effects for each numbered DD_PCA matrix, because the first eigenvector of a SVD explains 100% of the variation in these matrices, and each value in this eigenvector represents one garden-specific effect.</w:t>
-      </w:r>
-    </w:p>
-    <w:p>
-      <w:pPr>
-        <w:pStyle w:val="BodyText"/>
-      </w:pPr>
-      <w:r>
-        <w:t xml:space="preserve">Last, we characterized the overall patterns of antagonistic pleiotropy in the set of SNPs where there was pairwise significance of effects at pairs of gardens. To do this, we used the</w:t>
-      </w:r>
-      <w:r>
-        <w:t xml:space="preserve"> </w:t>
-      </w:r>
-      <w:r>
-        <w:t xml:space="preserve">‘</w:t>
-      </w:r>
-      <w:r>
-        <w:t xml:space="preserve">get_GxE</w:t>
-      </w:r>
-      <w:r>
-        <w:t xml:space="preserve">’</w:t>
-      </w:r>
-      <w:r>
-        <w:t xml:space="preserve"> </w:t>
-      </w:r>
-      <w:r>
-        <w:t xml:space="preserve">function of the switchgrassGWAS R package. First, this determines the set of SNPs with evidence of significant effects in both conditions for all pairs of conditions using local false sign rates (lfsr) as the significance criteria. Second, to determine antagonistic pleiotropy, this function determines if effects significant in both conditions are of opposite sign.</w:t>
-      </w:r>
-    </w:p>
-    <w:p>
-      <w:pPr>
-        <w:pStyle w:val="BodyText"/>
-      </w:pPr>
-      <w:r>
-        <w:t xml:space="preserve">Using the lfsr rather than the local false discovery rate (lfdr) is a critical change in our ability to detect antagonistic pleiotropy. The lfdr, like other measures of FDR, focuses on if we have enough evidence to reject the null hypothesis that an effect j is 0 – that there is a significant effect. Previous studies of antagonistic pleiotropy (e.g. (37)) have used the lfdr or equivalent statistical tests to detect antagonistic pleiotropy. These tests were conservative, in that they required two non-zero effects of different signs, while tests for differential sensitivity required only one non-zero effect. This previous work recognized that this testing bias could lead to undercounting occurrences of antagonistic pleiotropy (26, 27), and sought to reduce it by permutation (28). However, using the lfsr to test for antagonistic pleiotropy does not undercount occurrences of antagonistic pleiotropy, as this statistic answers a fundamentally different question. For each effect j, the lfsr_j is defined as the probability that we make an error in the sign of effect j if we were forced to declare the effect positive or negative (Stephens paper). Thus, rather than asking</w:t>
-      </w:r>
-      <w:r>
-        <w:t xml:space="preserve"> </w:t>
-      </w:r>
-      <w:r>
-        <w:t xml:space="preserve">“</w:t>
-      </w:r>
-      <w:r>
-        <w:t xml:space="preserve">Are these two effects different?</w:t>
-      </w:r>
-      <w:r>
-        <w:t xml:space="preserve">”</w:t>
-      </w:r>
-      <w:r>
-        <w:t xml:space="preserve"> </w:t>
-      </w:r>
-      <w:r>
-        <w:t xml:space="preserve">- as we reasonably expect two effects to be, even if this difference cannot be measured - the local false sign rate answers a more meaningful question: Can we be confident in the sign of this effect?</w:t>
-      </w:r>
-    </w:p>
-    <w:p>
-      <w:pPr>
-        <w:pStyle w:val="BodyText"/>
-      </w:pPr>
-      <w:r>
-        <w:t xml:space="preserve">In addition, the get_GxE function also sets an arbitrary threshold to count an effect as changing in magnitude between environments, commonly known as differential sensitivity. For differential sensitivity, this function determines if effects significant in both conditions are of the same sign and of a magnitude (not tested for significance) that differs by a factor of 0.4 or more. The remaining effects that are significant in both conditions have the same effect sign and similar effect magnitudes and we denote these effects as having no GxE. The distinction between effects with different magnitudes is arbitrary but useful to fully characterize how effects vary across environments. and our use of the lfsr to determine significance and our specification that SNP effects must be significant in both conditions to be included means that our tests for antagonistic pleiotropy carry an equal statistical burden to those measuring differential sensitivity and effects without GxE.</w:t>
-      </w:r>
-    </w:p>
-    <w:bookmarkEnd w:id="34"/>
-    <w:bookmarkStart w:id="35" w:name="X4f0857fc0fd6b86351ff3a0bd0a90eaf0189cf0"/>
-    <w:p>
-      <w:pPr>
-        <w:pStyle w:val="Heading3"/>
-      </w:pPr>
-      <w:r>
-        <w:t xml:space="preserve">Confirmation of genotype-by-environment effects using an independent mapping population</w:t>
-      </w:r>
-    </w:p>
-    <w:p>
-      <w:pPr>
-        <w:pStyle w:val="FirstParagraph"/>
-      </w:pPr>
-      <w:r>
-        <w:t xml:space="preserve">To confirm candidate genomic regions and patterns of allelic effects found in the diversity panel, we analyzed flowering in an outbred pseudo-F2 cross between four individuals, two Midwest and two Gulf individuals. The formation of this mapping population has been described previously (34); additional details on QTL mapping can be found in SI Appendix, Section S6. To be directly comparable to the diversity panel data, only 2019 phenology data from the pseudo-F2 cross from the same eight common garden sites were used. To compare our QTL enrichments of significant mash associations to the null expectation, we used permutation to choose 1000 sets of 23 genomic regions of the same size randomly distributed throughout the genome, then calculated enrichments of the mash 1% tail in these random intervals.</w:t>
-      </w:r>
-    </w:p>
-    <w:bookmarkEnd w:id="35"/>
-    <w:bookmarkEnd w:id="36"/>
-    <w:bookmarkStart w:id="78" w:name="references"/>
-    <w:p>
-      <w:pPr>
-        <w:pStyle w:val="Heading1"/>
-      </w:pPr>
-      <w:r>
-        <w:t xml:space="preserve">References</w:t>
-      </w:r>
-    </w:p>
-    <w:p>
-      <w:pPr>
-        <w:pStyle w:val="FirstParagraph"/>
-      </w:pPr>
-    </w:p>
-    <w:bookmarkStart w:id="77" w:name="refs"/>
-    <w:bookmarkStart w:id="38" w:name="ref-bauerle_photoperiodic_2012"/>
-    <w:p>
-      <w:pPr>
-        <w:pStyle w:val="Bibliography"/>
-      </w:pPr>
-      <w:r>
-        <w:t xml:space="preserve">1.</w:t>
-      </w:r>
-      <w:r>
-        <w:t xml:space="preserve"> </w:t>
-      </w:r>
-      <w:r>
-        <w:t xml:space="preserve">	</w:t>
-      </w:r>
-      <w:r>
-        <w:t xml:space="preserve">W. L. Bauerle,</w:t>
-      </w:r>
-      <w:r>
-        <w:t xml:space="preserve"> </w:t>
+        <w:t xml:space="preserve">To evaluate the prevalence and kinds of covariance patterns of SNP effects across our common gardens, we used multivariate adaptive shrinkage (</w:t>
       </w:r>
       <w:r>
         <w:rPr>
           <w:iCs/>
           <w:i/>
         </w:rPr>
+        <w:t xml:space="preserve">mash</w:t>
+      </w:r>
+      <w:r>
+        <w:t xml:space="preserve">) on SNP effect estimates from the diversity panel (35). Mash is a statistical method that allows estimation and comparison of many effects jointly across many different conditions; it improves on previous methods by allowing multiple, arbitrary correlations in effect sizes among conditions (SI Appendix, Section S5). To obtain SNP effect estimates, we first conducted univariate genome-wide association at each common garden for green-up and flowering date. We then analyzed SNP effects for the top 19K relatively unlinked (r</w:t>
+      </w:r>
+      <w:r>
+        <w:rPr>
+          <w:vertAlign w:val="superscript"/>
+        </w:rPr>
+        <w:t xml:space="preserve">2</w:t>
+      </w:r>
+      <w:r>
+        <w:t xml:space="preserve"> </w:t>
+      </w:r>
+      <w:r>
+        <w:t xml:space="preserve">&lt; 0.2) SNPs per condition using mash, as in</w:t>
+      </w:r>
+      <w:r>
+        <w:t xml:space="preserve"> </w:t>
+      </w:r>
+      <w:r>
+        <w:t xml:space="preserve">(32)</w:t>
+      </w:r>
+      <w:r>
+        <w:t xml:space="preserve">. Details on these models can be found in (SI Appendix, Section S6).</w:t>
+      </w:r>
+    </w:p>
+    <w:p>
+      <w:pPr>
+        <w:pStyle w:val="BodyText"/>
+      </w:pPr>
+      <w:r>
+        <w:t xml:space="preserve">We generated hypothesis-based covariance matrices derived from correlations in environmental cues in the green-up or flowering date windows for the three populations (SI Appendix, Table S1, Section S1). These covariance matrices represent correlations between identical genotypes drawn from a specific population at pairs of common gardens; covariances near one mean that the population has a strong, positive linear relationship in individual responses at that pair of gardens, while covariances near zero mean that there is no relationship within the population for individual responses at that pair of gardens. Mash SNP effects will undergo strong shrinkage towards one another in the first case, and little shrinkage in the second case. Mash also generates data-driven covariance matrices corresponding to major patterns of SNP effects present in the data. We generated six data-driven matrices per mash run, five produced by singular value decomposition (SVD) of an overall matrix.</w:t>
+      </w:r>
+    </w:p>
+    <w:p>
+      <w:pPr>
+        <w:pStyle w:val="BodyText"/>
+      </w:pPr>
+      <w:r>
+        <w:t xml:space="preserve">Last, we characterized the overall patterns of antagonistic pleiotropy in the set of SNPs where there was pairwise significance of effects at pairs of gardens. To do this, we used the</w:t>
+      </w:r>
+      <w:r>
+        <w:t xml:space="preserve"> </w:t>
+      </w:r>
+      <w:r>
+        <w:t xml:space="preserve">‘</w:t>
+      </w:r>
+      <w:r>
+        <w:t xml:space="preserve">get_GxE</w:t>
+      </w:r>
+      <w:r>
+        <w:t xml:space="preserve">’</w:t>
+      </w:r>
+      <w:r>
+        <w:t xml:space="preserve"> </w:t>
+      </w:r>
+      <w:r>
+        <w:t xml:space="preserve">function of the switchgrassGWAS R package. First, this determines the set of SNPs with evidence of significant effects in both conditions for all pairs of conditions using local false sign rates (lfsr) as the significance criteria. Second, to determine antagonistic pleiotropy, this function determines if effects significant in both conditions are of opposite sign.</w:t>
+      </w:r>
+    </w:p>
+    <w:p>
+      <w:pPr>
+        <w:pStyle w:val="BodyText"/>
+      </w:pPr>
+      <w:r>
+        <w:t xml:space="preserve">Using the lfsr rather than the local false discovery rate (lfdr) is a critical change in our ability to detect antagonistic pleiotropy. The lfdr, like other measures of FDR, focuses on if we have enough evidence to reject the null hypothesis that an effect j is 0, or that there is a significant effect. Previous studies of antagonistic pleiotropy (e.g. (37)) have used the lfdr or equivalent statistical tests to detect antagonistic pleiotropy. These tests were conservative, in that they required two non-zero effects of different signs, while tests for differential sensitivity required only one non-zero effect. This previous work recognized that this testing bias could lead to undercounting occurrences of antagonistic pleiotropy (26, 27), and sought to reduce it by permutation (28). However, using the lfsr to test for antagonistic pleiotropy does not undercount occurrences of antagonistic pleiotropy, as this statistic answers a fundamentally different question. For each effect j, the lfsr</w:t>
+      </w:r>
+      <w:r>
+        <w:rPr>
+          <w:vertAlign w:val="subscript"/>
+        </w:rPr>
+        <w:t xml:space="preserve">j</w:t>
+      </w:r>
+      <w:r>
+        <w:t xml:space="preserve"> </w:t>
+      </w:r>
+      <w:r>
+        <w:t xml:space="preserve">is defined as the probability that we make an error in the sign of effect j if we were forced to declare the effect positive or negative</w:t>
+      </w:r>
+      <w:r>
+        <w:t xml:space="preserve"> </w:t>
+      </w:r>
+      <w:r>
+        <w:t xml:space="preserve">(36)</w:t>
+      </w:r>
+      <w:r>
+        <w:t xml:space="preserve">. Thus, rather than asking</w:t>
+      </w:r>
+      <w:r>
+        <w:t xml:space="preserve"> </w:t>
+      </w:r>
+      <w:r>
+        <w:t xml:space="preserve">“</w:t>
+      </w:r>
+      <w:r>
+        <w:t xml:space="preserve">Are these two effects different?</w:t>
+      </w:r>
+      <w:r>
+        <w:t xml:space="preserve">”</w:t>
+      </w:r>
+      <w:r>
+        <w:t xml:space="preserve"> </w:t>
+      </w:r>
+      <w:r>
+        <w:t xml:space="preserve">- as we reasonably expect two effects to be, even if this difference cannot be measured - the local false sign rate answers a more meaningful question: Can we be confident in the sign of this effect?</w:t>
+      </w:r>
+    </w:p>
+    <w:p>
+      <w:pPr>
+        <w:pStyle w:val="BodyText"/>
+      </w:pPr>
+      <w:r>
+        <w:t xml:space="preserve">In addition, the get_GxE function also sets an arbitrary threshold to count an effect as changing in magnitude between environments, commonly known as differential sensitivity or a change in amplitude of . For differential sensitivity, this function determines if effects significant in both conditions are of the same sign and of a magnitude (not tested for significance) that differs by a factor of 0.4 or more. The remaining effects that are significant in both conditions have the same effect sign and similar effect magnitudes and we denote these effects as having no GxE. The distinction between effects with different magnitudes is arbitrary but useful to fully characterize how effects vary across environments. and our use of the lfsr to determine significance and our specification that SNP effects must be significant in both conditions to be included means that our tests for antagonistic pleiotropy carry an equal statistical burden to those measuring differential sensitivity and effects without GxE.</w:t>
+      </w:r>
+    </w:p>
+    <w:bookmarkEnd w:id="42"/>
+    <w:bookmarkStart w:id="43" w:name="X4f0857fc0fd6b86351ff3a0bd0a90eaf0189cf0"/>
+    <w:p>
+      <w:pPr>
+        <w:pStyle w:val="Heading3"/>
+      </w:pPr>
+      <w:r>
+        <w:t xml:space="preserve">Confirmation of genotype-by-environment effects using an independent mapping population</w:t>
+      </w:r>
+    </w:p>
+    <w:p>
+      <w:pPr>
+        <w:pStyle w:val="FirstParagraph"/>
+      </w:pPr>
+      <w:r>
+        <w:t xml:space="preserve">To confirm candidate genomic regions and patterns of allelic effects found in the diversity panel, we analyzed flowering in an outbred pseudo-F2 cross between four individuals, two Midwest and two Gulf individuals. The formation of this mapping population has been described previously (34); additional details on QTL mapping can be found in SI Appendix, Section S6. To be directly comparable to the diversity panel data, only 2019 phenology data from the pseudo-F2 cross from the same eight common garden sites were used. To compare our QTL enrichments of significant mash associations to the null expectation, we used permutation to choose 1000 sets of 23 genomic regions of the same size randomly distributed throughout the genome, then calculated enrichments of the mash 1% tail in these random intervals.</w:t>
+      </w:r>
+    </w:p>
+    <w:bookmarkEnd w:id="43"/>
+    <w:bookmarkEnd w:id="44"/>
+    <w:bookmarkStart w:id="86" w:name="references"/>
+    <w:p>
+      <w:pPr>
+        <w:pStyle w:val="Heading1"/>
+      </w:pPr>
+      <w:r>
+        <w:t xml:space="preserve">References</w:t>
+      </w:r>
+    </w:p>
+    <w:p>
+      <w:pPr>
+        <w:pStyle w:val="FirstParagraph"/>
+      </w:pPr>
+    </w:p>
+    <w:bookmarkStart w:id="85" w:name="refs"/>
+    <w:bookmarkStart w:id="46" w:name="ref-bauerle_photoperiodic_2012"/>
+    <w:p>
+      <w:pPr>
+        <w:pStyle w:val="Bibliography"/>
+      </w:pPr>
+      <w:r>
+        <w:t xml:space="preserve">1.</w:t>
+      </w:r>
+      <w:r>
+        <w:t xml:space="preserve"> </w:t>
+      </w:r>
+      <w:r>
+        <w:t xml:space="preserve">	</w:t>
+      </w:r>
+      <w:r>
+        <w:t xml:space="preserve">W. L. Bauerle,</w:t>
+      </w:r>
+      <w:r>
+        <w:t xml:space="preserve"> </w:t>
+      </w:r>
+      <w:r>
+        <w:rPr>
+          <w:iCs/>
+          <w:i/>
+        </w:rPr>
         <w:t xml:space="preserve">et al.</w:t>
       </w:r>
       <w:r>
@@ -3478,7 +3718,7 @@
       <w:r>
         <w:t xml:space="preserve"> </w:t>
       </w:r>
-      <w:hyperlink r:id="rId37">
+      <w:hyperlink r:id="rId45">
         <w:r>
           <w:rPr>
             <w:rStyle w:val="Hyperlink"/>
@@ -3513,8 +3753,8 @@
         <w:t xml:space="preserve">, 8612–8617 (2012).</w:t>
       </w:r>
     </w:p>
-    <w:bookmarkEnd w:id="38"/>
-    <w:bookmarkStart w:id="39" w:name="ref-andres2012genetic"/>
+    <w:bookmarkEnd w:id="46"/>
+    <w:bookmarkStart w:id="47" w:name="ref-andres2012genetic"/>
     <w:p>
       <w:pPr>
         <w:pStyle w:val="Bibliography"/>
@@ -3555,8 +3795,8 @@
         <w:t xml:space="preserve">, 627–639 (2012).</w:t>
       </w:r>
     </w:p>
-    <w:bookmarkEnd w:id="39"/>
-    <w:bookmarkStart w:id="40" w:name="ref-korner2010phenology"/>
+    <w:bookmarkEnd w:id="47"/>
+    <w:bookmarkStart w:id="48" w:name="ref-korner2010phenology"/>
     <w:p>
       <w:pPr>
         <w:pStyle w:val="Bibliography"/>
@@ -3597,8 +3837,8 @@
         <w:t xml:space="preserve">, 1461–1462 (2010).</w:t>
       </w:r>
     </w:p>
-    <w:bookmarkEnd w:id="40"/>
-    <w:bookmarkStart w:id="41" w:name="ref-botero2015evolutionary"/>
+    <w:bookmarkEnd w:id="48"/>
+    <w:bookmarkStart w:id="49" w:name="ref-botero2015evolutionary"/>
     <w:p>
       <w:pPr>
         <w:pStyle w:val="Bibliography"/>
@@ -3639,8 +3879,8 @@
         <w:t xml:space="preserve">, 184–189 (2015).</w:t>
       </w:r>
     </w:p>
-    <w:bookmarkEnd w:id="41"/>
-    <w:bookmarkStart w:id="42" w:name="ref-blackman2013interacting"/>
+    <w:bookmarkEnd w:id="49"/>
+    <w:bookmarkStart w:id="50" w:name="ref-blackman2013interacting"/>
     <w:p>
       <w:pPr>
         <w:pStyle w:val="Bibliography"/>
@@ -3681,8 +3921,8 @@
         <w:t xml:space="preserve">, 421–431 (2013).</w:t>
       </w:r>
     </w:p>
-    <w:bookmarkEnd w:id="42"/>
-    <w:bookmarkStart w:id="43" w:name="ref-henry2014transitions"/>
+    <w:bookmarkEnd w:id="50"/>
+    <w:bookmarkStart w:id="51" w:name="ref-henry2014transitions"/>
     <w:p>
       <w:pPr>
         <w:pStyle w:val="Bibliography"/>
@@ -3723,8 +3963,8 @@
         <w:t xml:space="preserve">, 1748–1758 (2014).</w:t>
       </w:r>
     </w:p>
-    <w:bookmarkEnd w:id="43"/>
-    <w:bookmarkStart w:id="44" w:name="ref-aagren2017adaptive"/>
+    <w:bookmarkEnd w:id="51"/>
+    <w:bookmarkStart w:id="52" w:name="ref-aagren2017adaptive"/>
     <w:p>
       <w:pPr>
         <w:pStyle w:val="Bibliography"/>
@@ -3765,8 +4005,8 @@
         <w:t xml:space="preserve">, 550–564 (2017).</w:t>
       </w:r>
     </w:p>
-    <w:bookmarkEnd w:id="44"/>
-    <w:bookmarkStart w:id="45" w:name="ref-brachi2010linkage"/>
+    <w:bookmarkEnd w:id="52"/>
+    <w:bookmarkStart w:id="53" w:name="ref-brachi2010linkage"/>
     <w:p>
       <w:pPr>
         <w:pStyle w:val="Bibliography"/>
@@ -3820,8 +4060,8 @@
         <w:t xml:space="preserve">, e1000940 (2010).</w:t>
       </w:r>
     </w:p>
-    <w:bookmarkEnd w:id="45"/>
-    <w:bookmarkStart w:id="46" w:name="ref-dittmar2014flowering"/>
+    <w:bookmarkEnd w:id="53"/>
+    <w:bookmarkStart w:id="54" w:name="ref-dittmar2014flowering"/>
     <w:p>
       <w:pPr>
         <w:pStyle w:val="Bibliography"/>
@@ -3862,8 +4102,8 @@
         <w:t xml:space="preserve">, 4291–4303 (2014).</w:t>
       </w:r>
     </w:p>
-    <w:bookmarkEnd w:id="46"/>
-    <w:bookmarkStart w:id="47" w:name="ref-li2018genomic"/>
+    <w:bookmarkEnd w:id="54"/>
+    <w:bookmarkStart w:id="55" w:name="ref-li2018genomic"/>
     <w:p>
       <w:pPr>
         <w:pStyle w:val="Bibliography"/>
@@ -3904,8 +4144,8 @@
         <w:t xml:space="preserve">, 6679–6684 (2018).</w:t>
       </w:r>
     </w:p>
-    <w:bookmarkEnd w:id="47"/>
-    <w:bookmarkStart w:id="48" w:name="ref-romero2017study"/>
+    <w:bookmarkEnd w:id="55"/>
+    <w:bookmarkStart w:id="56" w:name="ref-romero2017study"/>
     <w:p>
       <w:pPr>
         <w:pStyle w:val="Bibliography"/>
@@ -3959,8 +4199,8 @@
         <w:t xml:space="preserve">, 476–480 (2017).</w:t>
       </w:r>
     </w:p>
-    <w:bookmarkEnd w:id="48"/>
-    <w:bookmarkStart w:id="49" w:name="ref-wadgymar2017identifying"/>
+    <w:bookmarkEnd w:id="56"/>
+    <w:bookmarkStart w:id="57" w:name="ref-wadgymar2017identifying"/>
     <w:p>
       <w:pPr>
         <w:pStyle w:val="Bibliography"/>
@@ -4014,8 +4254,8 @@
         <w:t xml:space="preserve">, 738–749 (2017).</w:t>
       </w:r>
     </w:p>
-    <w:bookmarkEnd w:id="49"/>
-    <w:bookmarkStart w:id="50" w:name="ref-blumel2015flowering"/>
+    <w:bookmarkEnd w:id="57"/>
+    <w:bookmarkStart w:id="58" w:name="ref-blumel2015flowering"/>
     <w:p>
       <w:pPr>
         <w:pStyle w:val="Bibliography"/>
@@ -4056,8 +4296,8 @@
         <w:t xml:space="preserve">, 121–129 (2015).</w:t>
       </w:r>
     </w:p>
-    <w:bookmarkEnd w:id="50"/>
-    <w:bookmarkStart w:id="51" w:name="ref-jung2009flowering"/>
+    <w:bookmarkEnd w:id="58"/>
+    <w:bookmarkStart w:id="59" w:name="ref-jung2009flowering"/>
     <w:p>
       <w:pPr>
         <w:pStyle w:val="Bibliography"/>
@@ -4098,8 +4338,8 @@
         <w:t xml:space="preserve">, 563–573 (2009).</w:t>
       </w:r>
     </w:p>
-    <w:bookmarkEnd w:id="51"/>
-    <w:bookmarkStart w:id="52" w:name="ref-turner2005pseudo"/>
+    <w:bookmarkEnd w:id="59"/>
+    <w:bookmarkStart w:id="60" w:name="ref-turner2005pseudo"/>
     <w:p>
       <w:pPr>
         <w:pStyle w:val="Bibliography"/>
@@ -4140,8 +4380,8 @@
         <w:t xml:space="preserve">, 1031–1034 (2005).</w:t>
       </w:r>
     </w:p>
-    <w:bookmarkEnd w:id="52"/>
-    <w:bookmarkStart w:id="53" w:name="ref-faure2012mutation"/>
+    <w:bookmarkEnd w:id="60"/>
+    <w:bookmarkStart w:id="61" w:name="ref-faure2012mutation"/>
     <w:p>
       <w:pPr>
         <w:pStyle w:val="Bibliography"/>
@@ -4195,8 +4435,8 @@
         <w:t xml:space="preserve">, 8328–8333 (2012).</w:t>
       </w:r>
     </w:p>
-    <w:bookmarkEnd w:id="53"/>
-    <w:bookmarkStart w:id="54" w:name="ref-hung2012zmcct"/>
+    <w:bookmarkEnd w:id="61"/>
+    <w:bookmarkStart w:id="62" w:name="ref-hung2012zmcct"/>
     <w:p>
       <w:pPr>
         <w:pStyle w:val="Bibliography"/>
@@ -4250,8 +4490,8 @@
         <w:t xml:space="preserve">, E1913–E1921 (2012).</w:t>
       </w:r>
     </w:p>
-    <w:bookmarkEnd w:id="54"/>
-    <w:bookmarkStart w:id="55" w:name="ref-zakhrabekova2012induced"/>
+    <w:bookmarkEnd w:id="62"/>
+    <w:bookmarkStart w:id="63" w:name="ref-zakhrabekova2012induced"/>
     <w:p>
       <w:pPr>
         <w:pStyle w:val="Bibliography"/>
@@ -4305,8 +4545,8 @@
         <w:t xml:space="preserve">, 4326–4331 (2012).</w:t>
       </w:r>
     </w:p>
-    <w:bookmarkEnd w:id="55"/>
-    <w:bookmarkStart w:id="56" w:name="ref-yang2013oself3"/>
+    <w:bookmarkEnd w:id="63"/>
+    <w:bookmarkStart w:id="64" w:name="ref-yang2013oself3"/>
     <w:p>
       <w:pPr>
         <w:pStyle w:val="Bibliography"/>
@@ -4347,8 +4587,8 @@
         <w:t xml:space="preserve">, 202–215 (2013).</w:t>
       </w:r>
     </w:p>
-    <w:bookmarkEnd w:id="56"/>
-    <w:bookmarkStart w:id="57" w:name="ref-pin2012multifaceted"/>
+    <w:bookmarkEnd w:id="64"/>
+    <w:bookmarkStart w:id="65" w:name="ref-pin2012multifaceted"/>
     <w:p>
       <w:pPr>
         <w:pStyle w:val="Bibliography"/>
@@ -4389,8 +4629,8 @@
         <w:t xml:space="preserve">, 1742–1755 (2012).</w:t>
       </w:r>
     </w:p>
-    <w:bookmarkEnd w:id="57"/>
-    <w:bookmarkStart w:id="58" w:name="ref-weller2019parallel"/>
+    <w:bookmarkEnd w:id="65"/>
+    <w:bookmarkStart w:id="66" w:name="ref-weller2019parallel"/>
     <w:p>
       <w:pPr>
         <w:pStyle w:val="Bibliography"/>
@@ -4444,8 +4684,8 @@
         <w:t xml:space="preserve">, 1209–1219 (2019).</w:t>
       </w:r>
     </w:p>
-    <w:bookmarkEnd w:id="58"/>
-    <w:bookmarkStart w:id="59" w:name="ref-levene1953genetic"/>
+    <w:bookmarkEnd w:id="66"/>
+    <w:bookmarkStart w:id="67" w:name="ref-levene1953genetic"/>
     <w:p>
       <w:pPr>
         <w:pStyle w:val="Bibliography"/>
@@ -4486,8 +4726,8 @@
         <w:t xml:space="preserve">, 331–333 (1953).</w:t>
       </w:r>
     </w:p>
-    <w:bookmarkEnd w:id="59"/>
-    <w:bookmarkStart w:id="60" w:name="ref-felsenstein1976theoretical"/>
+    <w:bookmarkEnd w:id="67"/>
+    <w:bookmarkStart w:id="68" w:name="ref-felsenstein1976theoretical"/>
     <w:p>
       <w:pPr>
         <w:pStyle w:val="Bibliography"/>
@@ -4528,8 +4768,8 @@
         <w:t xml:space="preserve">, 253–280 (1976).</w:t>
       </w:r>
     </w:p>
-    <w:bookmarkEnd w:id="60"/>
-    <w:bookmarkStart w:id="61" w:name="ref-kawecki2004conceptual"/>
+    <w:bookmarkEnd w:id="68"/>
+    <w:bookmarkStart w:id="69" w:name="ref-kawecki2004conceptual"/>
     <w:p>
       <w:pPr>
         <w:pStyle w:val="Bibliography"/>
@@ -4570,8 +4810,8 @@
         <w:t xml:space="preserve">, 1225–1241 (2004).</w:t>
       </w:r>
     </w:p>
-    <w:bookmarkEnd w:id="61"/>
-    <w:bookmarkStart w:id="62" w:name="ref-hedrick1986genetic"/>
+    <w:bookmarkEnd w:id="69"/>
+    <w:bookmarkStart w:id="70" w:name="ref-hedrick1986genetic"/>
     <w:p>
       <w:pPr>
         <w:pStyle w:val="Bibliography"/>
@@ -4612,8 +4852,8 @@
         <w:t xml:space="preserve">, 535–566 (1986).</w:t>
       </w:r>
     </w:p>
-    <w:bookmarkEnd w:id="62"/>
-    <w:bookmarkStart w:id="63" w:name="ref-des2013genotype"/>
+    <w:bookmarkEnd w:id="70"/>
+    <w:bookmarkStart w:id="71" w:name="ref-des2013genotype"/>
     <w:p>
       <w:pPr>
         <w:pStyle w:val="Bibliography"/>
@@ -4654,8 +4894,8 @@
         <w:t xml:space="preserve">, 5–29 (2013).</w:t>
       </w:r>
     </w:p>
-    <w:bookmarkEnd w:id="63"/>
-    <w:bookmarkStart w:id="64" w:name="ref-anderson2013genetic"/>
+    <w:bookmarkEnd w:id="71"/>
+    <w:bookmarkStart w:id="72" w:name="ref-anderson2013genetic"/>
     <w:p>
       <w:pPr>
         <w:pStyle w:val="Bibliography"/>
@@ -4696,8 +4936,8 @@
         <w:t xml:space="preserve">, 699–708 (2013).</w:t>
       </w:r>
     </w:p>
-    <w:bookmarkEnd w:id="64"/>
-    <w:bookmarkStart w:id="65" w:name="ref-anderson2011evolutionary"/>
+    <w:bookmarkEnd w:id="72"/>
+    <w:bookmarkStart w:id="73" w:name="ref-anderson2011evolutionary"/>
     <w:p>
       <w:pPr>
         <w:pStyle w:val="Bibliography"/>
@@ -4738,8 +4978,8 @@
         <w:t xml:space="preserve">, 258–266 (2011).</w:t>
       </w:r>
     </w:p>
-    <w:bookmarkEnd w:id="65"/>
-    <w:bookmarkStart w:id="66" w:name="ref-mitchell1997predicting"/>
+    <w:bookmarkEnd w:id="73"/>
+    <w:bookmarkStart w:id="74" w:name="ref-mitchell1997predicting"/>
     <w:p>
       <w:pPr>
         <w:pStyle w:val="Bibliography"/>
@@ -4780,8 +5020,8 @@
         <w:t xml:space="preserve">, 827–832 (1997).</w:t>
       </w:r>
     </w:p>
-    <w:bookmarkEnd w:id="66"/>
-    <w:bookmarkStart w:id="67" w:name="ref-parrish2005biology"/>
+    <w:bookmarkEnd w:id="74"/>
+    <w:bookmarkStart w:id="75" w:name="ref-parrish2005biology"/>
     <w:p>
       <w:pPr>
         <w:pStyle w:val="Bibliography"/>
@@ -4822,8 +5062,8 @@
         <w:t xml:space="preserve">, 423–459 (2005).</w:t>
       </w:r>
     </w:p>
-    <w:bookmarkEnd w:id="67"/>
-    <w:bookmarkStart w:id="68" w:name="ref-casler2004latitudinal"/>
+    <w:bookmarkEnd w:id="75"/>
+    <w:bookmarkStart w:id="76" w:name="ref-casler2004latitudinal"/>
     <w:p>
       <w:pPr>
         <w:pStyle w:val="Bibliography"/>
@@ -4864,8 +5104,8 @@
         <w:t xml:space="preserve">, 293–303 (2004).</w:t>
       </w:r>
     </w:p>
-    <w:bookmarkEnd w:id="68"/>
-    <w:bookmarkStart w:id="69" w:name="ref-lovell2021genomic"/>
+    <w:bookmarkEnd w:id="76"/>
+    <w:bookmarkStart w:id="77" w:name="ref-lovell2021genomic"/>
     <w:p>
       <w:pPr>
         <w:pStyle w:val="Bibliography"/>
@@ -4919,8 +5159,8 @@
         <w:t xml:space="preserve">, 438–444 (2021).</w:t>
       </w:r>
     </w:p>
-    <w:bookmarkEnd w:id="69"/>
-    <w:bookmarkStart w:id="70" w:name="ref-porter1966analysis"/>
+    <w:bookmarkEnd w:id="77"/>
+    <w:bookmarkStart w:id="78" w:name="ref-porter1966analysis"/>
     <w:p>
       <w:pPr>
         <w:pStyle w:val="Bibliography"/>
@@ -4961,8 +5201,8 @@
         <w:t xml:space="preserve">, 980–992 (1966).</w:t>
       </w:r>
     </w:p>
-    <w:bookmarkEnd w:id="70"/>
-    <w:bookmarkStart w:id="71" w:name="ref-milano2016genetic"/>
+    <w:bookmarkEnd w:id="78"/>
+    <w:bookmarkStart w:id="79" w:name="ref-milano2016genetic"/>
     <w:p>
       <w:pPr>
         <w:pStyle w:val="Bibliography"/>
@@ -5003,8 +5243,8 @@
         <w:t xml:space="preserve">, 3561–3570 (2016).</w:t>
       </w:r>
     </w:p>
-    <w:bookmarkEnd w:id="71"/>
-    <w:bookmarkStart w:id="72" w:name="ref-urbut2019flexible"/>
+    <w:bookmarkEnd w:id="79"/>
+    <w:bookmarkStart w:id="80" w:name="ref-urbut2019flexible"/>
     <w:p>
       <w:pPr>
         <w:pStyle w:val="Bibliography"/>
@@ -5045,8 +5285,8 @@
         <w:t xml:space="preserve">, 187–195 (2019).</w:t>
       </w:r>
     </w:p>
-    <w:bookmarkEnd w:id="72"/>
-    <w:bookmarkStart w:id="74" w:name="ref-10.1093/biostatistics/kxw041"/>
+    <w:bookmarkEnd w:id="80"/>
+    <w:bookmarkStart w:id="82" w:name="ref-10.1093/biostatistics/kxw041"/>
     <w:p>
       <w:pPr>
         <w:pStyle w:val="Bibliography"/>
@@ -5066,7 +5306,7 @@
       <w:r>
         <w:t xml:space="preserve"> </w:t>
       </w:r>
-      <w:hyperlink r:id="rId73">
+      <w:hyperlink r:id="rId81">
         <w:r>
           <w:rPr>
             <w:rStyle w:val="Hyperlink"/>
@@ -5101,8 +5341,8 @@
         <w:t xml:space="preserve">, 275–294 (2016).</w:t>
       </w:r>
     </w:p>
-    <w:bookmarkEnd w:id="74"/>
-    <w:bookmarkStart w:id="75" w:name="ref-savolainen2013ecological"/>
+    <w:bookmarkEnd w:id="82"/>
+    <w:bookmarkStart w:id="83" w:name="ref-savolainen2013ecological"/>
     <w:p>
       <w:pPr>
         <w:pStyle w:val="Bibliography"/>
@@ -5143,8 +5383,8 @@
         <w:t xml:space="preserve">, 807–820 (2013).</w:t>
       </w:r>
     </w:p>
-    <w:bookmarkEnd w:id="75"/>
-    <w:bookmarkStart w:id="76" w:name="ref-lowry2019qtl"/>
+    <w:bookmarkEnd w:id="83"/>
+    <w:bookmarkStart w:id="84" w:name="ref-lowry2019qtl"/>
     <w:p>
       <w:pPr>
         <w:pStyle w:val="Bibliography"/>
@@ -5212,9 +5452,9 @@
         <w:t xml:space="preserve">, 12933–12941 (2019).</w:t>
       </w:r>
     </w:p>
-    <w:bookmarkEnd w:id="76"/>
-    <w:bookmarkEnd w:id="77"/>
-    <w:bookmarkEnd w:id="78"/>
+    <w:bookmarkEnd w:id="84"/>
+    <w:bookmarkEnd w:id="85"/>
+    <w:bookmarkEnd w:id="86"/>
     <w:sectPr/>
   </w:body>
 </w:document>

</xml_diff>

<commit_message>
manuscript: M&M edits and some QTL incorporation
</commit_message>
<xml_diff>
--- a/manuscript/revision2/revision2.docx
+++ b/manuscript/revision2/revision2.docx
@@ -775,6 +775,24 @@
         <w:t xml:space="preserve"> </w:t>
       </w:r>
       <w:r>
+        <w:t xml:space="preserve">cloned</w:t>
+      </w:r>
+      <w:r>
+        <w:t xml:space="preserve"> </w:t>
+      </w:r>
+      <w:r>
+        <w:t xml:space="preserve">individuals</w:t>
+      </w:r>
+      <w:r>
+        <w:t xml:space="preserve"> </w:t>
+      </w:r>
+      <w:r>
+        <w:t xml:space="preserve">from</w:t>
+      </w:r>
+      <w:r>
+        <w:t xml:space="preserve"> </w:t>
+      </w:r>
+      <w:r>
         <w:t xml:space="preserve">these</w:t>
       </w:r>
       <w:r>
@@ -1489,7 +1507,7 @@
         <w:t xml:space="preserve"> </w:t>
       </w:r>
       <w:r>
-        <w:t xml:space="preserve">23</w:t>
+        <w:t xml:space="preserve">10</w:t>
       </w:r>
       <w:r>
         <w:t xml:space="preserve"> </w:t>
@@ -1513,7 +1531,43 @@
         <w:t xml:space="preserve"> </w:t>
       </w:r>
       <w:r>
-        <w:t xml:space="preserve">flowering,</w:t>
+        <w:t xml:space="preserve">flowering</w:t>
+      </w:r>
+      <w:r>
+        <w:t xml:space="preserve"> </w:t>
+      </w:r>
+      <w:r>
+        <w:t xml:space="preserve">and</w:t>
+      </w:r>
+      <w:r>
+        <w:t xml:space="preserve"> </w:t>
+      </w:r>
+      <w:r>
+        <w:t xml:space="preserve">three</w:t>
+      </w:r>
+      <w:r>
+        <w:t xml:space="preserve"> </w:t>
+      </w:r>
+      <w:r>
+        <w:t xml:space="preserve">for</w:t>
+      </w:r>
+      <w:r>
+        <w:t xml:space="preserve"> </w:t>
+      </w:r>
+      <w:r>
+        <w:t xml:space="preserve">vegetative</w:t>
+      </w:r>
+      <w:r>
+        <w:t xml:space="preserve"> </w:t>
+      </w:r>
+      <w:r>
+        <w:t xml:space="preserve">growth</w:t>
+      </w:r>
+      <w:r>
+        <w:t xml:space="preserve"> </w:t>
+      </w:r>
+      <w:r>
+        <w:t xml:space="preserve">timing,</w:t>
       </w:r>
       <w:r>
         <w:t xml:space="preserve"> </w:t>
@@ -1549,7 +1603,7 @@
         <w:t xml:space="preserve"> </w:t>
       </w:r>
       <w:r>
-        <w:t xml:space="preserve">eleven</w:t>
+        <w:t xml:space="preserve">three</w:t>
       </w:r>
       <w:r>
         <w:t xml:space="preserve"> </w:t>
@@ -1663,7 +1717,13 @@
         <w:t xml:space="preserve"> </w:t>
       </w:r>
       <w:r>
-        <w:t xml:space="preserve">QTL</w:t>
+        <w:t xml:space="preserve">genetic</w:t>
+      </w:r>
+      <w:r>
+        <w:t xml:space="preserve"> </w:t>
+      </w:r>
+      <w:r>
+        <w:t xml:space="preserve">variation</w:t>
       </w:r>
       <w:r>
         <w:t xml:space="preserve"> </w:t>
@@ -1693,7 +1753,13 @@
         <w:t xml:space="preserve"> </w:t>
       </w:r>
       <w:r>
-        <w:t xml:space="preserve">them</w:t>
+        <w:t xml:space="preserve">these</w:t>
+      </w:r>
+      <w:r>
+        <w:t xml:space="preserve"> </w:t>
+      </w:r>
+      <w:r>
+        <w:t xml:space="preserve">loci</w:t>
       </w:r>
       <w:r>
         <w:t xml:space="preserve"> </w:t>
@@ -2019,126 +2085,126 @@
         <w:t xml:space="preserve">(4)</w:t>
       </w:r>
       <w:r>
-        <w:t xml:space="preserve">. Species with wide natural distributions can have multiple distinct environmentally cued phenological responses: for example, populations of sunflower (Helianthus annuus) exhibit day-neutral, facultative short day, and facultative long-day flowering responses, which vary with their environments</w:t>
-      </w:r>
-      <w:r>
-        <w:t xml:space="preserve"> </w:t>
-      </w:r>
-      <w:r>
-        <w:t xml:space="preserve">(5, 6)</w:t>
-      </w:r>
-      <w:r>
-        <w:t xml:space="preserve">. Distinct genetic responses in different environments are known as genotype by environment interactions, or GxE.</w:t>
-      </w:r>
-    </w:p>
-    <w:p>
-      <w:pPr>
-        <w:pStyle w:val="BodyText"/>
-      </w:pPr>
-      <w:r>
-        <w:t xml:space="preserve">Flowering time, or the transition from vegetative to reproductive growth, is a common subject of GxE research</w:t>
-      </w:r>
-      <w:r>
-        <w:t xml:space="preserve"> </w:t>
-      </w:r>
-      <w:r>
-        <w:t xml:space="preserve">(5–11)</w:t>
-      </w:r>
-      <w:r>
-        <w:t xml:space="preserve">, a key output of selection driving adaptation to local environments</w:t>
-      </w:r>
-      <w:r>
-        <w:t xml:space="preserve"> </w:t>
-      </w:r>
-      <w:r>
-        <w:t xml:space="preserve">(2, 12, 13)</w:t>
-      </w:r>
-      <w:r>
-        <w:t xml:space="preserve">, and a selection target for crop improvement to adapt crops to local or future environments</w:t>
-      </w:r>
-      <w:r>
-        <w:t xml:space="preserve"> </w:t>
-      </w:r>
-      <w:r>
-        <w:t xml:space="preserve">(14)</w:t>
-      </w:r>
-      <w:r>
-        <w:t xml:space="preserve">. Changing flowering responsiveness to photoperiod cues has allowed geographic range expansion and increased yields in several cereal species</w:t>
-      </w:r>
-      <w:r>
-        <w:t xml:space="preserve"> </w:t>
-      </w:r>
-      <w:r>
-        <w:t xml:space="preserve">(15–19)</w:t>
-      </w:r>
-      <w:r>
-        <w:t xml:space="preserve"> </w:t>
-      </w:r>
-      <w:r>
-        <w:t xml:space="preserve">and other crops</w:t>
-      </w:r>
-      <w:r>
-        <w:t xml:space="preserve"> </w:t>
-      </w:r>
-      <w:r>
-        <w:t xml:space="preserve">(20, 21)</w:t>
-      </w:r>
-      <w:r>
-        <w:t xml:space="preserve">. Recent statistical advances in studying phenological GxE have involved determining critical environmental indices before the phenological event occurs, such as photothermal time within a critical growth window</w:t>
-      </w:r>
-      <w:r>
-        <w:t xml:space="preserve"> </w:t>
-      </w:r>
-      <w:r>
-        <w:t xml:space="preserve">(10)</w:t>
-      </w:r>
-      <w:r>
-        <w:t xml:space="preserve">. However, most studies of flowering GxE focus on finding a single, best fitting form of genotype-environment covariance, despite the key expectation that different genetic subpopulations, and even different genomic regions, have likely evolved distinct patterns of GxE. Additionally, despite theoretical predictions that local adaptation should involve antagonistic pleiotropy, or sign-changing GxE, at the level of individual loci</w:t>
-      </w:r>
-      <w:r>
-        <w:t xml:space="preserve"> </w:t>
-      </w:r>
-      <w:r>
-        <w:t xml:space="preserve">(22–25)</w:t>
-      </w:r>
-      <w:r>
-        <w:t xml:space="preserve">, previous work has found limited evidence of antagonistic pleiotropy</w:t>
-      </w:r>
-      <w:r>
-        <w:t xml:space="preserve"> </w:t>
-      </w:r>
-      <w:r>
-        <w:t xml:space="preserve">(12, 26)</w:t>
-      </w:r>
-      <w:r>
-        <w:t xml:space="preserve">. However, this work has been limited by a known statistical bias that reduced detection of genetic effects that differ in sign</w:t>
-      </w:r>
-      <w:r>
-        <w:t xml:space="preserve"> </w:t>
-      </w:r>
-      <w:r>
-        <w:t xml:space="preserve">(26–28)</w:t>
-      </w:r>
-      <w:r>
-        <w:t xml:space="preserve">. Thus, despite substantial interest in the frequencies of various forms of GxE, the prevalence of antagonistic pleiotropy relative to other forms of GxE remains unknown.</w:t>
-      </w:r>
-    </w:p>
-    <w:p>
-      <w:pPr>
-        <w:pStyle w:val="BodyText"/>
-      </w:pPr>
-      <w:r>
-        <w:t xml:space="preserve">Switchgrass (</w:t>
+        <w:t xml:space="preserve">. Species with wide natural distributions can have multiple distinct environmentally cued phenological responses: for example, populations of sunflower (</w:t>
       </w:r>
       <w:r>
         <w:rPr>
           <w:iCs/>
           <w:i/>
         </w:rPr>
-        <w:t xml:space="preserve">Panicum virgatum</w:t>
-      </w:r>
-      <w:r>
-        <w:t xml:space="preserve">) is considered a short-day plant with reproductive development strongly linked to day of the year</w:t>
+        <w:t xml:space="preserve">Helianthus annuus</w:t>
+      </w:r>
+      <w:r>
+        <w:t xml:space="preserve">) exhibit day-neutral, facultative short day, and facultative long-day flowering responses, which vary with their environments</w:t>
+      </w:r>
+      <w:r>
+        <w:t xml:space="preserve"> </w:t>
+      </w:r>
+      <w:r>
+        <w:t xml:space="preserve">(5, 6)</w:t>
+      </w:r>
+      <w:r>
+        <w:t xml:space="preserve">. Distinct genetic responses in different environments are known as genotype by environment interactions, or GxE.</w:t>
+      </w:r>
+    </w:p>
+    <w:p>
+      <w:pPr>
+        <w:pStyle w:val="BodyText"/>
+      </w:pPr>
+      <w:r>
+        <w:t xml:space="preserve">Flowering time, or the transition from vegetative to reproductive growth, is a common subject of GxE research</w:t>
+      </w:r>
+      <w:r>
+        <w:t xml:space="preserve"> </w:t>
+      </w:r>
+      <w:r>
+        <w:t xml:space="preserve">(5–11)</w:t>
+      </w:r>
+      <w:r>
+        <w:t xml:space="preserve">, a key output of selection driving adaptation to local environments</w:t>
+      </w:r>
+      <w:r>
+        <w:t xml:space="preserve"> </w:t>
+      </w:r>
+      <w:r>
+        <w:t xml:space="preserve">(2, 12, 13)</w:t>
+      </w:r>
+      <w:r>
+        <w:t xml:space="preserve">, and a selection target for crop improvement to adapt crops to local or future environments</w:t>
+      </w:r>
+      <w:r>
+        <w:t xml:space="preserve"> </w:t>
+      </w:r>
+      <w:r>
+        <w:t xml:space="preserve">(14)</w:t>
+      </w:r>
+      <w:r>
+        <w:t xml:space="preserve">. Changing flowering responsiveness to photoperiod cues has allowed geographic range expansion and increased yields in several cereal species</w:t>
+      </w:r>
+      <w:r>
+        <w:t xml:space="preserve"> </w:t>
+      </w:r>
+      <w:r>
+        <w:t xml:space="preserve">(15–19)</w:t>
+      </w:r>
+      <w:r>
+        <w:t xml:space="preserve"> </w:t>
+      </w:r>
+      <w:r>
+        <w:t xml:space="preserve">and other crops</w:t>
+      </w:r>
+      <w:r>
+        <w:t xml:space="preserve"> </w:t>
+      </w:r>
+      <w:r>
+        <w:t xml:space="preserve">(20, 21)</w:t>
+      </w:r>
+      <w:r>
+        <w:t xml:space="preserve">. Recent statistical advances in studying phenological GxE have involved determining critical environmental indices before the phenological event occurs, such as photothermal time within a critical growth window</w:t>
+      </w:r>
+      <w:r>
+        <w:t xml:space="preserve"> </w:t>
+      </w:r>
+      <w:r>
+        <w:t xml:space="preserve">(10)</w:t>
+      </w:r>
+      <w:r>
+        <w:t xml:space="preserve">. However, most studies of flowering GxE focus on finding a single, best fitting form of genotype-environment covariance, despite the key expectation that different genetic subpopulations, and even different genomic regions, have likely evolved distinct patterns of GxE. Additionally, despite theoretical predictions that local adaptation should involve antagonistic pleiotropy, or sign-changing GxE, at the level of individual loci</w:t>
+      </w:r>
+      <w:r>
+        <w:t xml:space="preserve"> </w:t>
+      </w:r>
+      <w:r>
+        <w:t xml:space="preserve">(22–25)</w:t>
+      </w:r>
+      <w:r>
+        <w:t xml:space="preserve">, previous work has found limited evidence of antagonistic pleiotropy</w:t>
+      </w:r>
+      <w:r>
+        <w:t xml:space="preserve"> </w:t>
+      </w:r>
+      <w:r>
+        <w:t xml:space="preserve">(12, 26)</w:t>
+      </w:r>
+      <w:r>
+        <w:t xml:space="preserve">. However, this work has been limited by a known statistical bias that reduced detection of genetic effects that differ in sign</w:t>
+      </w:r>
+      <w:r>
+        <w:t xml:space="preserve"> </w:t>
+      </w:r>
+      <w:r>
+        <w:t xml:space="preserve">(26–28)</w:t>
+      </w:r>
+      <w:r>
+        <w:t xml:space="preserve">. Thus, despite substantial interest in the frequencies of various forms of GxE, the prevalence of antagonistic pleiotropy relative to other forms of GxE remains unknown.</w:t>
+      </w:r>
+    </w:p>
+    <w:p>
+      <w:pPr>
+        <w:pStyle w:val="BodyText"/>
+      </w:pPr>
+      <w:r>
+        <w:t xml:space="preserve">Previous research suggests that switchgrass phenological timings should have GxWeather and that these timings could differ by genetic subpopulation. Switchgrass is considered a short-day plant with reproductive development strongly linked to day of the year</w:t>
       </w:r>
       <w:r>
         <w:t xml:space="preserve"> </w:t>
@@ -2191,7 +2257,7 @@
         <w:pStyle w:val="BodyText"/>
       </w:pPr>
       <w:r>
-        <w:t xml:space="preserve">Here, we estimate the ways genetic effects on phenological timings depend on weather prior to the phenological event. To do this, we phenotype a diversity panel of hundreds of switchgrass genotypes from the Midwest and Gulf subpopulations for the timing of vegetative and reproductive development at eight common garden locations spanning 17 degrees of latitude. These gardens cover the majority of the latitudinal and climatic range of switchgrass and capture the most comprehensive picture to date of the environmental variation this species encounters. We define multiple ways phenological timings might covary with weather (@tbl-covar) and additional ways phenological timings might vary by site (@SI-info), then jointly re-estimate genetic effects on these timings at all eight sites using the set of these covariance types that significantly improved the modeled log-likelihood when included (@SI-info)</w:t>
+        <w:t xml:space="preserve">Here, we estimate GxWeather for two phenological timings in switchgrass by assigning patterns of genetic effects on phenology across gardens to many patterns of weather covariance at these gardens. To do this, we phenotype a diversity panel of hundreds of switchgrass genotypes from the Midwest and Gulf subpopulations for the timing of vegetative and reproductive development at eight common garden locations spanning 17 degrees of latitude. These gardens cover the majority of the latitudinal and climatic range of switchgrass and capture the most comprehensive picture to date of the environmental variation this species encounters. We define multiple ways phenological timings might covary with weather (@tbl-covar) and additional ways phenological timings might vary by site (@SI-info), then jointly re-estimate genetic effects on these timings at all eight sites using the set of these covariance matrices that significantly improved the modeled log-likelihood when included (@SI-info)</w:t>
       </w:r>
       <w:r>
         <w:t xml:space="preserve"> </w:t>
@@ -2552,7 +2618,7 @@
         <w:t xml:space="preserve"> </w:t>
       </w:r>
       <w:r>
-        <w:t xml:space="preserve">D, SI Appendix, Datasets 1-6). To do this, we used GWAS on site-specific BLUPs for the timing of vegetative growth and flowering to determine preliminary single nucleotide polymorphism (SNP) effect estimates for both traits at each garden. We then jointly modeled genetic effect estimates, and the mixture of ways these effects might covary, across all eight common gardens, using a two-part procedure. We first modeled genetic effects with different combinations of covariance structures, using a subset of randomly selected SNPs used in the GWAS and their corresponding effect size estimates. In these models (hereafter referred to as</w:t>
+        <w:t xml:space="preserve">D, SI Appendix, Datasets 1-6). We specified three categories of covariance structures across gardens:</w:t>
       </w:r>
       <w:r>
         <w:t xml:space="preserve"> </w:t>
@@ -2561,13 +2627,16 @@
         <w:t xml:space="preserve">“</w:t>
       </w:r>
       <w:r>
-        <w:t xml:space="preserve">random</w:t>
+        <w:t xml:space="preserve">canonical</w:t>
       </w:r>
       <w:r>
         <w:t xml:space="preserve">”</w:t>
       </w:r>
       <w:r>
-        <w:t xml:space="preserve">), we then specified a variety of potential covariance structures among genetic effect size estimates from each garden (as expanded on below) and used a greedy algorithm to iteratively select and add covariance structures that significantly improved the log likelihood of the</w:t>
+        <w:t xml:space="preserve"> </w:t>
+      </w:r>
+      <w:r>
+        <w:t xml:space="preserve">covariance, with simple patterns of effect size covariance introduced in the initial</w:t>
       </w:r>
       <w:r>
         <w:t xml:space="preserve"> </w:t>
@@ -2583,7 +2652,7 @@
         <w:t xml:space="preserve"> </w:t>
       </w:r>
       <w:r>
-        <w:t xml:space="preserve">model. Given the high correlation between some of the covariance patterns we tested, this approach allowed us to select only the subset of patterns of covariance that significantly improved the fit of the jointly inferred structure of genetic effect estimates present in the data. We then selected the set of SNPs and corresponding effect size estimates that had the largest effect estimates in univariate GWAS (hereafter</w:t>
+        <w:t xml:space="preserve">manuscript;</w:t>
       </w:r>
       <w:r>
         <w:t xml:space="preserve"> </w:t>
@@ -2592,7 +2661,7 @@
         <w:t xml:space="preserve">“</w:t>
       </w:r>
       <w:r>
-        <w:t xml:space="preserve">strong</w:t>
+        <w:t xml:space="preserve">data-driven</w:t>
       </w:r>
       <w:r>
         <w:t xml:space="preserve">”</w:t>
@@ -2601,7 +2670,25 @@
         <w:t xml:space="preserve"> </w:t>
       </w:r>
       <w:r>
-        <w:t xml:space="preserve">effects) and jointly re-estimated these effect size estimates at all eight sites using the set of significant covariance matrices that most improved the model fit on the random effects.</w:t>
+        <w:t xml:space="preserve">covariances derived from common patterns of SNP effects observed in the data, and</w:t>
+      </w:r>
+      <w:r>
+        <w:t xml:space="preserve"> </w:t>
+      </w:r>
+      <w:r>
+        <w:t xml:space="preserve">“</w:t>
+      </w:r>
+      <w:r>
+        <w:t xml:space="preserve">GxWeather</w:t>
+      </w:r>
+      <w:r>
+        <w:t xml:space="preserve">”</w:t>
+      </w:r>
+      <w:r>
+        <w:t xml:space="preserve"> </w:t>
+      </w:r>
+      <w:r>
+        <w:t xml:space="preserve">covariance, estimated from the covariance of empirical weather patterns at each garden at specific times before the phenological event (Table 1, SI Appendix, Section S2). For example, the more similar that the amount of rainfall prior to flowering is for genotypes A and B between gardens in MI and MO, the nearer these covariances will be to one. If rainfalls are uncorrelated, covariance will be near zero; if there is rank changing (e.g. high rainfall before flowering of A at MO but not MI, and high rainfall before flowering for B at MI but not MO), this covariance will be near negative one. We specified multiple covariance structures for the canonical, data-driven, and GxWeather categories, each of which represented a specific pattern of covariance in genetic effect size estimates that could be included in the model.</w:t>
       </w:r>
     </w:p>
     <w:p>
@@ -2609,85 +2696,7 @@
         <w:pStyle w:val="BodyText"/>
       </w:pPr>
       <w:r>
-        <w:t xml:space="preserve">We specified three categories of covariance structures across gardens:</w:t>
-      </w:r>
-      <w:r>
-        <w:t xml:space="preserve"> </w:t>
-      </w:r>
-      <w:r>
-        <w:t xml:space="preserve">“</w:t>
-      </w:r>
-      <w:r>
-        <w:t xml:space="preserve">canonical</w:t>
-      </w:r>
-      <w:r>
-        <w:t xml:space="preserve">”</w:t>
-      </w:r>
-      <w:r>
-        <w:t xml:space="preserve"> </w:t>
-      </w:r>
-      <w:r>
-        <w:t xml:space="preserve">covariance, with simple patterns of effect size covariance introduced in the initial</w:t>
-      </w:r>
-      <w:r>
-        <w:t xml:space="preserve"> </w:t>
-      </w:r>
-      <w:r>
-        <w:rPr>
-          <w:iCs/>
-          <w:i/>
-        </w:rPr>
-        <w:t xml:space="preserve">mash</w:t>
-      </w:r>
-      <w:r>
-        <w:t xml:space="preserve"> </w:t>
-      </w:r>
-      <w:r>
-        <w:t xml:space="preserve">manuscript;</w:t>
-      </w:r>
-      <w:r>
-        <w:t xml:space="preserve"> </w:t>
-      </w:r>
-      <w:r>
-        <w:t xml:space="preserve">“</w:t>
-      </w:r>
-      <w:r>
-        <w:t xml:space="preserve">data-driven</w:t>
-      </w:r>
-      <w:r>
-        <w:t xml:space="preserve">”</w:t>
-      </w:r>
-      <w:r>
-        <w:t xml:space="preserve"> </w:t>
-      </w:r>
-      <w:r>
-        <w:t xml:space="preserve">covariances derived from common patterns of SNP effects observed in the data, and</w:t>
-      </w:r>
-      <w:r>
-        <w:t xml:space="preserve"> </w:t>
-      </w:r>
-      <w:r>
-        <w:t xml:space="preserve">“</w:t>
-      </w:r>
-      <w:r>
-        <w:t xml:space="preserve">GxWeather</w:t>
-      </w:r>
-      <w:r>
-        <w:t xml:space="preserve">”</w:t>
-      </w:r>
-      <w:r>
-        <w:t xml:space="preserve"> </w:t>
-      </w:r>
-      <w:r>
-        <w:t xml:space="preserve">covariance, estimated from the covariance of empirical weather patterns at each garden at specific times before the phenological event (Table 1, SI Appendix, Section S2). For example, GxWeather covariance between gardens in MI and MO, for rainfall in the seven days prior to flowering, captures the covariance in the amount of rainfall genotypes A, B, and C receive in the seven days prior to their three flowering dates in MI and their three flowering dates in MO. If these six rainfall values are similar, covariance will be near one; if they are uncorrelated, covariance will be near zero; if there is sufficient rank changing in rainfall amounts between gardens for these genotypes, this covariance will be near negative one. We specified multiple covariance structures for the canonical, data-driven, and GxWeather categories, each of which represented a specific pattern of covariance in genetic effect size estimates that could be included in the model.</w:t>
-      </w:r>
-    </w:p>
-    <w:p>
-      <w:pPr>
-        <w:pStyle w:val="BodyText"/>
-      </w:pPr>
-      <w:r>
-        <w:t xml:space="preserve">The GxWeather covariance structures allow hypothesis testing of specific weather variables as cues for the start of vegetative and reproductive growth. Say that a SNP in FLC controls flowering in a photoperiod-dependent manner. In that case, the joint estimate of effects for that SNP could have a high mixture proportion, or mass, on a covariance matrix created using a photoperiod-based environmental cue, such as day length two days prior to flowering. In our data, we would infer that the effect of that SNP on flowering was caused by a response to the environmental cue used to construct the GxWeather covariance structure with the largest mass. Overall, loadings of genetic effects on these GxWeather matrices in the model, along with the posterior effect size estimates provide information on genome-wide patterns of SNP-environment interaction.</w:t>
+        <w:t xml:space="preserve">The GxWeather covariance structures allow hypothesis testing of specific weather variables as cues for the start of vegetative and reproductive growth. Say that a SNP in FLC controls flowering in a photoperiod-dependent manner. In that case, the joint estimate of effects for that SNP could have a high mixture proportion, or mass, on a covariance matrix created using a photoperiod-based environmental cue, such as day length at some interval prior to flowering. In our data, we would infer that the effect of that SNP on flowering was caused by a response to the environmental cue used to construct the GxWeather covariance structure with the largest mass. Overall, loadings of genetic effects on these GxWeather matrices in the model, along with the posterior effect size estimates, provide information on genome-wide patterns of SNP-environment interaction.</w:t>
       </w:r>
     </w:p>
     <w:p>
@@ -2709,7 +2718,7 @@
         <w:t xml:space="preserve"> </w:t>
       </w:r>
       <w:r>
-        <w:t xml:space="preserve">B). If these phenotypic correlations have a genetic component, then they may be controlled by SNP effects that differed in sign across these regions (effects with antagonistic pleiotropy), SNP effects that are large in one garden or region and non-significant in others (effects with amplification), or a combination of these patterns. Five GxWeather covariance structures were selected by the greedy algorithm, one to two per subpopulation. Of these five, three had mass on them in mash models of the strong effects (</w:t>
+        <w:t xml:space="preserve">B). If these phenotypic correlations have a genetic component, then they may be controlled by SNP effects that differ in sign across these regions (effects with antagonistic pleiotropy), SNP effects that are large in one garden or region and non-significant in others (effects with amplification), or a combination of these patterns. Five GxWeather covariance structures were selected by the greedy algorithm, one to two per subpopulation. Of these five, three had mass on them in mash models of the strong effects (</w:t>
       </w:r>
       <w:hyperlink w:anchor="fig-covar">
         <w:r>
@@ -2929,7 +2938,18 @@
         <w:pStyle w:val="BodyText"/>
       </w:pPr>
       <w:r>
-        <w:t xml:space="preserve">We next characterized the pairwise patterns of effects where we were confident in the sign of the effect at both gardens. We used the local false sign rate (lfsr), an analogue of the lfdr that establishes confidence in the effect sign, not the effect’s difference from zero, to determine significance. We required lfsr significance (p &lt; 0.05) in both gardens to include effects. This means that our tests for antagonistic pleiotropy, or a sign change between conditions, carry an equal statistical burden to those for effects with the same sign. We also summarized the pairwise patterns of effect sign and magnitude within and between the Texas and North regions, within the natural ranges of the Gulf and Midwest subpopulations (@fig-effects).</w:t>
+        <w:t xml:space="preserve">We next characterized the pairwise patterns of effects where we were confident in the sign of the effect at both gardens. We used the local false sign rate (lfsr), an analogue of the lfdr that establishes confidence in the effect sign, not the effect’s difference from zero, to determine significance. We required lfsr significance (p &lt; 0.05) in both gardens to include effects. This means that our tests for antagonistic pleiotropy, or a sign change between conditions, carry an equal statistical burden to those for effects with the same sign. We also summarized the pairwise patterns of effect sign and magnitude within and between the Texas and North regions, within the natural ranges of the Gulf and Midwest subpopulations (</w:t>
+      </w:r>
+      <w:hyperlink w:anchor="fig-effects">
+        <w:r>
+          <w:rPr>
+            <w:rStyle w:val="Hyperlink"/>
+          </w:rPr>
+          <w:t xml:space="preserve">Figure 3</w:t>
+        </w:r>
+      </w:hyperlink>
+      <w:r>
+        <w:t xml:space="preserve">).</w:t>
       </w:r>
     </w:p>
     <w:p>
@@ -2937,7 +2957,46 @@
         <w:pStyle w:val="BodyText"/>
       </w:pPr>
       <w:r>
-        <w:t xml:space="preserve">For greenup date for the Gulf subpopulation, hundreds to thousands of pairwise effects exhibited antagonistic pleiotropy, or a difference in effect sign, between pairs of Texas and North gardens (@fig-effects A). 78.7% of pairwise comparisons between North and Texas gardens had a difference in sign, while only 28.6% and 0.2% of North-North or Texas-Texas comparisons had a difference in sign, respectively (@fig-effects). The majority of pairwise effects for greenup for the Midwest (&gt;55%) and Both (&gt;85%) subpopulations were the same sign, and effects frequently differed in magnitude between the MO and OK garden and other gardens (@fig-effects X).</w:t>
+        <w:t xml:space="preserve">For greenup date for the Gulf subpopulation, hundreds to thousands of pairwise effects exhibited antagonistic pleiotropy, or a difference in effect sign, between pairs of Texas and North gardens (</w:t>
+      </w:r>
+      <w:hyperlink w:anchor="fig-effects">
+        <w:r>
+          <w:rPr>
+            <w:rStyle w:val="Hyperlink"/>
+          </w:rPr>
+          <w:t xml:space="preserve">Figure 3</w:t>
+        </w:r>
+      </w:hyperlink>
+      <w:r>
+        <w:t xml:space="preserve"> </w:t>
+      </w:r>
+      <w:r>
+        <w:t xml:space="preserve">A). 78.7% of pairwise comparisons between North and Texas gardens had a difference in sign, while only 28.6% and 0.2% of North-North or Texas-Texas comparisons had a difference in sign, respectively (</w:t>
+      </w:r>
+      <w:hyperlink w:anchor="fig-effects">
+        <w:r>
+          <w:rPr>
+            <w:rStyle w:val="Hyperlink"/>
+          </w:rPr>
+          <w:t xml:space="preserve">Figure 3</w:t>
+        </w:r>
+      </w:hyperlink>
+      <w:r>
+        <w:t xml:space="preserve">). The majority of pairwise effects for greenup for the Midwest (&gt;55%) and Both (&gt;85%) subpopulations were the same sign, and effects frequently differed in magnitude between the MO and OK garden and other gardens (</w:t>
+      </w:r>
+      <w:hyperlink w:anchor="fig-effects">
+        <w:r>
+          <w:rPr>
+            <w:rStyle w:val="Hyperlink"/>
+          </w:rPr>
+          <w:t xml:space="preserve">Figure 3</w:t>
+        </w:r>
+      </w:hyperlink>
+      <w:r>
+        <w:t xml:space="preserve"> </w:t>
+      </w:r>
+      <w:r>
+        <w:t xml:space="preserve">X).</w:t>
       </w:r>
     </w:p>
     <w:p>
@@ -2945,7 +3004,60 @@
         <w:pStyle w:val="BodyText"/>
       </w:pPr>
       <w:r>
-        <w:t xml:space="preserve">For flowering date for the Gulf subpopulation, less than 2% of pairwise effects exhibited antagonistic pleiotropy, or a difference in effect sign, within or between regions (@fig-effects). More effects differed in magnitude between the Texas and North regions than within these regions (42.7% vs &lt;20%; @fig-effects X). The Midwest population had relatively few significant effects for flowering, but a large proportion of these differed in sign between Texas and North regions (42.7%) or within the North region (65.4%). Finally, in Both subpopulations, less than 20% of pairwise effects differed in sign (@fig-effects). Most differences in sign were between TX1, the southernmost garden, and all other gardens (@fig-effects B). Similarly, more effects that differed in magnitude included gardens in the Texas region (52.3-55.9%), and most effect pairs in the North region were not distinguishable (91.5%).</w:t>
+        <w:t xml:space="preserve">For flowering date for the Gulf subpopulation, less than 2% of pairwise effects exhibited antagonistic pleiotropy, or a difference in effect sign, within or between regions (</w:t>
+      </w:r>
+      <w:hyperlink w:anchor="fig-effects">
+        <w:r>
+          <w:rPr>
+            <w:rStyle w:val="Hyperlink"/>
+          </w:rPr>
+          <w:t xml:space="preserve">Figure 3</w:t>
+        </w:r>
+      </w:hyperlink>
+      <w:r>
+        <w:t xml:space="preserve">). More effects differed in magnitude between the Texas and North regions than within these regions (42.7% vs &lt;20%;</w:t>
+      </w:r>
+      <w:r>
+        <w:t xml:space="preserve"> </w:t>
+      </w:r>
+      <w:hyperlink w:anchor="fig-effects">
+        <w:r>
+          <w:rPr>
+            <w:rStyle w:val="Hyperlink"/>
+          </w:rPr>
+          <w:t xml:space="preserve">Figure 3</w:t>
+        </w:r>
+      </w:hyperlink>
+      <w:r>
+        <w:t xml:space="preserve"> </w:t>
+      </w:r>
+      <w:r>
+        <w:t xml:space="preserve">X). The Midwest population had relatively few significant effects for flowering, but a large proportion of these differed in sign between Texas and North regions (42.7%) or within the North region (65.4%). Finally, in Both subpopulations, less than 20% of pairwise effects differed in sign (</w:t>
+      </w:r>
+      <w:hyperlink w:anchor="fig-effects">
+        <w:r>
+          <w:rPr>
+            <w:rStyle w:val="Hyperlink"/>
+          </w:rPr>
+          <w:t xml:space="preserve">Figure 3</w:t>
+        </w:r>
+      </w:hyperlink>
+      <w:r>
+        <w:t xml:space="preserve">). Most differences in sign were between TX1, the southernmost garden, and all other gardens (</w:t>
+      </w:r>
+      <w:hyperlink w:anchor="fig-effects">
+        <w:r>
+          <w:rPr>
+            <w:rStyle w:val="Hyperlink"/>
+          </w:rPr>
+          <w:t xml:space="preserve">Figure 3</w:t>
+        </w:r>
+      </w:hyperlink>
+      <w:r>
+        <w:t xml:space="preserve"> </w:t>
+      </w:r>
+      <w:r>
+        <w:t xml:space="preserve">B). Similarly, more effects that differed in magnitude included gardens in the Texas region (52.3-55.9%), and most effect pairs in the North region were not distinguishable (91.5%).</w:t>
       </w:r>
     </w:p>
     <w:bookmarkEnd w:id="20"/>
@@ -2963,7 +3075,21 @@
         <w:pStyle w:val="FirstParagraph"/>
       </w:pPr>
       <w:r>
-        <w:t xml:space="preserve">We sought additional experimental support for our joint re-estimates of SNP effects using an independent pseudo-F2 mapping population created from Gulf &amp; Midwest individuals and grown at the same sites (@fig-qtl A,B). We conducted quantitative trait loci (QTL) mapping of flowering as functions of four environmental cues that we also used as covariance matrices in mash, and identified eight QTL for flowering date, six QTL for flowering GDD, ten QTL for flowering day length, and eight QTL flowering day length change, all of which showed QTL by environment interactions (SI Appendix, Fig. S3). All QTL for flowering overlapped one or more homologs from rice or</w:t>
+        <w:t xml:space="preserve">We sought additional experimental support for our joint re-estimates of SNP effects using an independent pseudo-F2 mapping population created from Gulf &amp; Midwest individuals and grown at the same sites (</w:t>
+      </w:r>
+      <w:hyperlink w:anchor="fig-qtl">
+        <w:r>
+          <w:rPr>
+            <w:rStyle w:val="Hyperlink"/>
+          </w:rPr>
+          <w:t xml:space="preserve">Figure 4</w:t>
+        </w:r>
+      </w:hyperlink>
+      <w:r>
+        <w:t xml:space="preserve"> </w:t>
+      </w:r>
+      <w:r>
+        <w:t xml:space="preserve">A,B). We conducted quantitative trait loci (QTL) mapping of flowering as functions of five environmental cues that we also used as covariance matrices in mash, and identified eight QTL for flowering date, eight QTL for flowering as a function of day length change two days prior, one QTL for the start of vegetative growth, and two QTL for vegetative growth as a function of daylength change one day prior, all of which showed QTL by environment interactions (SI Appendix, Fig. S3). All QTL for flowering overlapped one or more homologs from rice or</w:t>
       </w:r>
       <w:r>
         <w:t xml:space="preserve"> </w:t>
@@ -2979,7 +3105,7 @@
         <w:t xml:space="preserve"> </w:t>
       </w:r>
       <w:r>
-        <w:t xml:space="preserve">with functionally validated roles in flowering (SI Appendix, Dataset 7). All flowering QTL intervals contained at least one SNP significant in at least one mash run at a log10-transformed Bayes Factor &gt; 2, or in the 1% tail of significance, whichever was stricter (SI Appendix, Dataset 8). We also looked for enrichments of mash SNPs in the 1% tail of significance (the</w:t>
+        <w:t xml:space="preserve">with functionally validated roles in flowering (SI Appendix, Dataset 7). All flowering and green-up QTL intervals contained at least one SNP significant in at least one mash run at a log10-transformed Bayes Factor &gt; 2, or in the 1% tail of significance, whichever was stricter (SI Appendix, Dataset 8). We also looked for enrichments of mash SNPs in the 1% tail of significance (the</w:t>
       </w:r>
       <w:r>
         <w:t xml:space="preserve"> </w:t>
@@ -2994,7 +3120,21 @@
         <w:t xml:space="preserve">’</w:t>
       </w:r>
       <w:r>
-        <w:t xml:space="preserve">) within each QTL interval. At the 5% level, five QTL had enrichments of SNPs in the mash 1% tail. Overall, there were eleven significant enrichments (p &lt; 0.05, hypergeometric test) of SNPs in the mash 1% tail in the QTL intervals. Our QTL intervals had more enrichments of SNPs in the mash 1% tail than were found for all but eleven of these sets of random genomic intervals (@fig-qtl C, p = 0.011). Thus, we were able to experimentally support our joint re-estimates of SNP effects with a QTL mapping experiment using a separate mapping population.</w:t>
+        <w:t xml:space="preserve">) within each QTL interval. At the 5% level, three QTL had enrichments of SNPs in the mash 1% tail. Overall, there were five significant enrichments (p &lt; 0.05, hypergeometric test) of SNPs in the mash 1% tail in the QTL intervals; however, this number of enrichments was found in many random genomic intervals also (</w:t>
+      </w:r>
+      <w:hyperlink w:anchor="fig-qtl">
+        <w:r>
+          <w:rPr>
+            <w:rStyle w:val="Hyperlink"/>
+          </w:rPr>
+          <w:t xml:space="preserve">Figure 4</w:t>
+        </w:r>
+      </w:hyperlink>
+      <w:r>
+        <w:t xml:space="preserve"> </w:t>
+      </w:r>
+      <w:r>
+        <w:t xml:space="preserve">C). Thus, we were able to experimentally support some of our re-estimates of SNP effects with a QTL mapping experiment using a separate mapping population.</w:t>
       </w:r>
     </w:p>
     <w:bookmarkEnd w:id="21"/>
@@ -3030,7 +3170,7 @@
         <w:t xml:space="preserve">(22–25)</w:t>
       </w:r>
       <w:r>
-        <w:t xml:space="preserve">, and is the first experimental work using QTL mapping and GWAS across common gardens to find antagonistic pleiotropy to be common in small genomic regions</w:t>
+        <w:t xml:space="preserve">, and is the first experimental work using GWAS across common gardens to find antagonistic pleiotropy to be common in small genomic regions</w:t>
       </w:r>
       <w:r>
         <w:t xml:space="preserve"> </w:t>
@@ -3047,7 +3187,7 @@
         <w:pStyle w:val="BodyText"/>
       </w:pPr>
       <w:r>
-        <w:t xml:space="preserve">Our analysis of the timing of flowering showed that the Gulf and Midwest subpopulations have distinct GxWeather: flowering timing in the Midwest subpopulation has photoperiod-related variation, in that flowering timing covaries with a day length change signal two days before flowering occurs. In contrast, the Gulf subpopulation does not have variation in flowering based on a photoperiod cue. Instead, the Gulf subpopulation has variation in flowering that covaries with the rainfall that occurs in the week prior to flowering. The genomic regions affecting flowering that we re-estimated across all eight sites were also supported by QTL from an independent mapping population at these sites (@fig-qtl C).</w:t>
+        <w:t xml:space="preserve">Our analysis of the timing of flowering showed that the Gulf and Midwest subpopulations have distinct GxWeather: flowering timing in the Midwest subpopulation has photoperiod-related variation, in that flowering timing covaries with a day length change signal two days before flowering occurs. In contrast, the Gulf subpopulation does not have variation in flowering based on a photoperiod cue. Instead, the Gulf subpopulation has variation in flowering that covaries with the rainfall that occurs in the week prior to flowering. Three genomic regions affecting flowering that we re-estimated across all eight sites were also supported by QTL from an independent mapping population at these sites (@fig-qtl A).</w:t>
       </w:r>
     </w:p>
     <w:p>
@@ -3055,7 +3195,7 @@
         <w:pStyle w:val="BodyText"/>
       </w:pPr>
       <w:r>
-        <w:t xml:space="preserve">Identifying the environmental cues that are predictive of, or even correlated with, plant phenotypic responses remains a major challenge to studies interrogating gene action across many natural environments. The GxWeather photoperiod and cumulative rainfall cues we identify here are functions of the genotypes measured and capture only a minority of SNP effects on flowering. We know still less about the overwintering parameters that cause variation in the start of vegetative. Though we could assign SNP effects to a GxWeather covariance structure in the Gulf subpopulation, we could not do this for the Midwest subpopulation. More generally, it is difficult to predict the time scales over which individuals may integrate environmental cues, particularly in perennial species which may integrate these cues over longer time scales. If this integration time itself varies between individuals, we cannot select a covariance structure that reflects this, though these structures would likely be highly correlated with GxWeather structures we did include. Mash offers an opportunity to specify multiple environmental cues and compete them to explain patterns of genetic effects, allowing us to detect how important these cues are genome-wide, and how strongly each cue influences each SNP. This is a key development to further improve our understanding of genetic variation in GxE.</w:t>
+        <w:t xml:space="preserve">Identifying the environmental cues that are predictive of, or even correlated with, plant phenotypic responses remains a major challenge to studies interrogating gene action across many natural environments. The GxWeather photoperiod and cumulative rainfall cues we identify here are functions of the genotypes measured and capture only a minority of SNP effects on flowering. We know still less about the overwintering parameters that cause variation in the start of vegetative growth. Though we could assign SNP effects to a GxWeather covariance structure in the Gulf subpopulation, we could not do this for the Midwest subpopulation. More generally, it is difficult to predict the time scales over which individuals may integrate environmental cues, particularly in perennial species which may integrate these cues over longer time scales. If this integration time itself varies between individuals, we cannot select a covariance structure that reflects this, though these structures would likely be highly correlated with GxWeather structures we did include. Mash offers an opportunity to specify multiple environmental cues and compete them to explain patterns of genetic effects, allowing us to detect how important these cues are genome-wide, and how strongly each cue influences each SNP. This is a key development to further improve our understanding of genetic variation in GxE.</w:t>
       </w:r>
     </w:p>
     <w:bookmarkEnd w:id="23"/>
@@ -3247,7 +3387,7 @@
               <w:pStyle w:val="ImageCaption"/>
             </w:pPr>
             <w:r>
-              <w:t xml:space="preserve">Figure 2: Caption for this figure… blah blah blah.</w:t>
+              <w:t xml:space="preserve">Figure 2: Example hypothesis-driven covariance matrices specified in mash and the posterior weights placed on all covariance matrices. (a) Left column: Five example hypothesized covariance matrices specified for the green-up date or flowering date phenotype; these matrices were created from environment-specific correlations across eight common gardens, and are described in Table XXX. Common gardens are arranged in latitudinal order within the matrices. Right column: Five example canonical covariance matrices. Canonical matrices (purple) have simple interpretations, such as equal effects across all common gardens, or effects specific to a single common garden. (b,d) Total posterior weight placed on each covariance matrix type specified for (b) green-up date and (d) flowering date mash models, within and between two genetic subpopulations. Hypothesized covariance matrices (green). Covariance matrices included in mash that had zero posterior weight in all three mash runs on the genetic subpopulations, such as the identity matrix, are not shown. (c,e) Total posterior weight placed on covariance matrices that were hypothesized or canonical, for the (c) green-up date phenotype and (e) flowering date phenotype.</w:t>
             </w:r>
           </w:p>
           <w:bookmarkEnd w:id="31"/>
@@ -3335,7 +3475,7 @@
               <w:pStyle w:val="ImageCaption"/>
             </w:pPr>
             <w:r>
-              <w:t xml:space="preserve">Figure 3: Comparisons of pairs of jointly re-estimated effects across eight gardens, for effects with lfsr &lt; 0.05. AHM is considering moving this figure to the supplement and substantially simplifying the figure in the main text, perhaps just showing total effects in Texas, the North, and maybe Oklahoma. Essentially making Table 2 into a new, simplified figure.</w:t>
+              <w:t xml:space="preserve">Figure 3: AHM is considering moving this figure to the supplement and substantially simplifying the figure in the main text, perhaps just showing total effects in Texas, the North, and maybe Oklahoma. Comparisons of pairs of jointly re-estimated effects across eight gardens, for effects with lfsr &lt; 0.05. Essentially making Table 2 into a new, simplified figure. Effect patterns for re-estimated SNP effects that are significant at pairs of sites by the local false sign rate test (lfsr), for (a) greenup date and (b) flowering date, within and between two genetic subpopulations. Common gardens are arranged in latitudinal order along the x- and y-axis. Effects in the first and fourth rows differ in sign at these pairs of gardens (p &lt; 0.05, lfsr). Effects in the second, third, fifth and sixth rows are identical in sign (p &lt; 0.05, lfsr). Effects in the second and fifth rows additionally differ in magnitude by a factor of &gt;0.4, while effects in the third and sixth row were not distinguishable by magnitude nor sign of the effect.</w:t>
             </w:r>
           </w:p>
           <w:bookmarkEnd w:id="35"/>
@@ -3537,7 +3677,31 @@
         <w:t xml:space="preserve">mash</w:t>
       </w:r>
       <w:r>
-        <w:t xml:space="preserve">) on SNP effect estimates from the diversity panel (35). Mash is a statistical method that allows estimation and comparison of many effects jointly across many different conditions; it improves on previous methods by allowing multiple, arbitrary correlations in effect sizes among conditions (SI Appendix, Section S5). To obtain SNP effect estimates, we first conducted univariate genome-wide association at each common garden for green-up and flowering date. We then analyzed SNP effects for the top 19K relatively unlinked (r</w:t>
+        <w:t xml:space="preserve">) on SNP effect estimates from the diversity panel (35). To do this, we first conducted univarate genome-wide association (GWAS) on site-specific best linear unbiased predictors (BLUPs) for the timing of vegetative growth and flowering, using the switchgrassGWAS package and the methods in</w:t>
+      </w:r>
+      <w:r>
+        <w:t xml:space="preserve"> </w:t>
+      </w:r>
+      <w:r>
+        <w:t xml:space="preserve">(39)</w:t>
+      </w:r>
+      <w:r>
+        <w:t xml:space="preserve">. We used the effect estimates for single nucleotide polymorphisms (SNPs) from these GWAS as preliminary effect estimates for both traits at each garden. We then jointly modeled genetic effect estimates, and the mixture of ways these effects might covary, across all eight common gardens, using a two-part procedure. We first modeled genetic effects with different combinations of covariance structures, using the effect size estimates from a subset of</w:t>
+      </w:r>
+      <w:r>
+        <w:t xml:space="preserve"> </w:t>
+      </w:r>
+      <w:r>
+        <w:rPr>
+          <w:u w:val="single"/>
+        </w:rPr>
+        <w:t xml:space="preserve">19K</w:t>
+      </w:r>
+      <w:r>
+        <w:t xml:space="preserve"> </w:t>
+      </w:r>
+      <w:r>
+        <w:t xml:space="preserve">relatively unlinked (r</w:t>
       </w:r>
       <w:r>
         <w:rPr>
@@ -3549,16 +3713,103 @@
         <w:t xml:space="preserve"> </w:t>
       </w:r>
       <w:r>
-        <w:t xml:space="preserve">&lt; 0.2) SNPs per condition using mash, as in</w:t>
-      </w:r>
-      <w:r>
-        <w:t xml:space="preserve"> </w:t>
-      </w:r>
-      <w:r>
-        <w:t xml:space="preserve">(32)</w:t>
-      </w:r>
-      <w:r>
-        <w:t xml:space="preserve">. Details on these models can be found in (SI Appendix, Section S6).</w:t>
+        <w:t xml:space="preserve">&lt; 0.2), randomly selected SNPs used in the GWAS. In these models (hereafter referred to as</w:t>
+      </w:r>
+      <w:r>
+        <w:t xml:space="preserve"> </w:t>
+      </w:r>
+      <w:r>
+        <w:t xml:space="preserve">“</w:t>
+      </w:r>
+      <w:r>
+        <w:t xml:space="preserve">random</w:t>
+      </w:r>
+      <w:r>
+        <w:t xml:space="preserve">”</w:t>
+      </w:r>
+      <w:r>
+        <w:t xml:space="preserve">), we then specified a variety of potential covariance structures among genetic effect size estimates from each garden (as expanded on below) and used a greedy algorithm to iteratively select and add covariance structures that significantly improved the log likelihood of the</w:t>
+      </w:r>
+      <w:r>
+        <w:t xml:space="preserve"> </w:t>
+      </w:r>
+      <w:r>
+        <w:rPr>
+          <w:iCs/>
+          <w:i/>
+        </w:rPr>
+        <w:t xml:space="preserve">mash</w:t>
+      </w:r>
+      <w:r>
+        <w:t xml:space="preserve"> </w:t>
+      </w:r>
+      <w:r>
+        <w:t xml:space="preserve">model. Given the high correlation between some of the covariance patterns we tested, this approach allowed us to select only the subset of patterns of covariance that significantly improved the fit of the jointly inferred structure of genetic effect estimates present in the data. We then selected 19K relatively unlinked (r</w:t>
+      </w:r>
+      <w:r>
+        <w:rPr>
+          <w:vertAlign w:val="superscript"/>
+        </w:rPr>
+        <w:t xml:space="preserve">2</w:t>
+      </w:r>
+      <w:r>
+        <w:t xml:space="preserve"> </w:t>
+      </w:r>
+      <w:r>
+        <w:t xml:space="preserve">&lt; 0.2) SNPs from each univariate GWAS that had the largest effect estimates in each GWAS (hereafter</w:t>
+      </w:r>
+      <w:r>
+        <w:t xml:space="preserve"> </w:t>
+      </w:r>
+      <w:r>
+        <w:t xml:space="preserve">“</w:t>
+      </w:r>
+      <w:r>
+        <w:t xml:space="preserve">strong</w:t>
+      </w:r>
+      <w:r>
+        <w:t xml:space="preserve">”</w:t>
+      </w:r>
+      <w:r>
+        <w:t xml:space="preserve"> </w:t>
+      </w:r>
+      <w:r>
+        <w:t xml:space="preserve">effects), which gave a set of</w:t>
+      </w:r>
+      <w:r>
+        <w:t xml:space="preserve"> </w:t>
+      </w:r>
+      <w:r>
+        <w:rPr>
+          <w:bCs/>
+          <w:b/>
+          <w:u w:val="single"/>
+        </w:rPr>
+        <w:t xml:space="preserve">48K - 80K</w:t>
+      </w:r>
+      <w:r>
+        <w:t xml:space="preserve"> </w:t>
+      </w:r>
+      <w:r>
+        <w:t xml:space="preserve">SNPs, and jointly re-estimated these effect size estimates at all eight sites using the set of significant covariance matrices that most improved the model fit on the random effects. Notably, the majority of these</w:t>
+      </w:r>
+      <w:r>
+        <w:t xml:space="preserve"> </w:t>
+      </w:r>
+      <w:r>
+        <w:t xml:space="preserve">“</w:t>
+      </w:r>
+      <w:r>
+        <w:t xml:space="preserve">strong</w:t>
+      </w:r>
+      <w:r>
+        <w:t xml:space="preserve">”</w:t>
+      </w:r>
+      <w:r>
+        <w:t xml:space="preserve"> </w:t>
+      </w:r>
+      <w:r>
+        <w:t xml:space="preserve">effects were not significant in univariate GWAS.</w:t>
       </w:r>
     </w:p>
     <w:p>
@@ -3670,7 +3921,7 @@
     </w:p>
     <w:bookmarkEnd w:id="43"/>
     <w:bookmarkEnd w:id="44"/>
-    <w:bookmarkStart w:id="86" w:name="references"/>
+    <w:bookmarkStart w:id="88" w:name="references"/>
     <w:p>
       <w:pPr>
         <w:pStyle w:val="Heading1"/>
@@ -3684,7 +3935,7 @@
         <w:pStyle w:val="FirstParagraph"/>
       </w:pPr>
     </w:p>
-    <w:bookmarkStart w:id="85" w:name="refs"/>
+    <w:bookmarkStart w:id="87" w:name="refs"/>
     <w:bookmarkStart w:id="46" w:name="ref-bauerle_photoperiodic_2012"/>
     <w:p>
       <w:pPr>
@@ -5453,8 +5704,67 @@
       </w:r>
     </w:p>
     <w:bookmarkEnd w:id="84"/>
-    <w:bookmarkEnd w:id="85"/>
+    <w:bookmarkStart w:id="86" w:name="ref-lovell2021"/>
+    <w:p>
+      <w:pPr>
+        <w:pStyle w:val="Bibliography"/>
+      </w:pPr>
+      <w:r>
+        <w:t xml:space="preserve">39.</w:t>
+      </w:r>
+      <w:r>
+        <w:t xml:space="preserve"> </w:t>
+      </w:r>
+      <w:r>
+        <w:t xml:space="preserve">	</w:t>
+      </w:r>
+      <w:r>
+        <w:t xml:space="preserve">J. T. Lovell,</w:t>
+      </w:r>
+      <w:r>
+        <w:t xml:space="preserve"> </w:t>
+      </w:r>
+      <w:r>
+        <w:rPr>
+          <w:iCs/>
+          <w:i/>
+        </w:rPr>
+        <w:t xml:space="preserve">et al.</w:t>
+      </w:r>
+      <w:r>
+        <w:t xml:space="preserve">,</w:t>
+      </w:r>
+      <w:r>
+        <w:t xml:space="preserve"> </w:t>
+      </w:r>
+      <w:hyperlink r:id="rId85">
+        <w:r>
+          <w:rPr>
+            <w:rStyle w:val="Hyperlink"/>
+          </w:rPr>
+          <w:t xml:space="preserve">Genomic mechanisms of climate adaptation in polyploid bioenergy switchgrass</w:t>
+        </w:r>
+      </w:hyperlink>
+      <w:r>
+        <w:t xml:space="preserve">.</w:t>
+      </w:r>
+      <w:r>
+        <w:t xml:space="preserve"> </w:t>
+      </w:r>
+      <w:r>
+        <w:rPr>
+          <w:iCs/>
+          <w:i/>
+        </w:rPr>
+        <w:t xml:space="preserve">Nature</w:t>
+      </w:r>
+      <w:r>
+        <w:t xml:space="preserve">, 1–7 (2021).</w:t>
+      </w:r>
+    </w:p>
     <w:bookmarkEnd w:id="86"/>
+    <w:bookmarkEnd w:id="87"/>
+    <w:bookmarkEnd w:id="88"/>
     <w:sectPr/>
   </w:body>
 </w:document>

</xml_diff>

<commit_message>
manuscript: New Fig 3 and Fig 4 and revised text to reflect figure changes
</commit_message>
<xml_diff>
--- a/manuscript/revision2/revision2.docx
+++ b/manuscript/revision2/revision2.docx
@@ -1507,7 +1507,7 @@
         <w:t xml:space="preserve"> </w:t>
       </w:r>
       <w:r>
-        <w:t xml:space="preserve">10</w:t>
+        <w:t xml:space="preserve">eight</w:t>
       </w:r>
       <w:r>
         <w:t xml:space="preserve"> </w:t>
@@ -2688,23 +2688,7 @@
         <w:t xml:space="preserve"> </w:t>
       </w:r>
       <w:r>
-        <w:t xml:space="preserve">covariance, estimated from the covariance of empirical weather patterns at each garden at specific times before the phenological event (Table 1, SI Appendix, Section S2). For example, the more similar that the amount of rainfall prior to flowering is for genotypes A and B between gardens in MI and MO, the nearer these covariances will be to one. If rainfalls are uncorrelated, covariance will be near zero; if there is rank changing (e.g. high rainfall before flowering of A at MO but not MI, and high rainfall before flowering for B at MI but not MO), this covariance will be near negative one. We specified multiple covariance structures for the canonical, data-driven, and GxWeather categories, each of which represented a specific pattern of covariance in genetic effect size estimates that could be included in the model.</w:t>
-      </w:r>
-    </w:p>
-    <w:p>
-      <w:pPr>
-        <w:pStyle w:val="BodyText"/>
-      </w:pPr>
-      <w:r>
-        <w:t xml:space="preserve">The GxWeather covariance structures allow hypothesis testing of specific weather variables as cues for the start of vegetative and reproductive growth. Say that a SNP in FLC controls flowering in a photoperiod-dependent manner. In that case, the joint estimate of effects for that SNP could have a high mixture proportion, or mass, on a covariance matrix created using a photoperiod-based environmental cue, such as day length at some interval prior to flowering. In our data, we would infer that the effect of that SNP on flowering was caused by a response to the environmental cue used to construct the GxWeather covariance structure with the largest mass. Overall, loadings of genetic effects on these GxWeather matrices in the model, along with the posterior effect size estimates, provide information on genome-wide patterns of SNP-environment interaction.</w:t>
-      </w:r>
-    </w:p>
-    <w:p>
-      <w:pPr>
-        <w:pStyle w:val="BodyText"/>
-      </w:pPr>
-      <w:r>
-        <w:t xml:space="preserve">The phenotypic correlations for the timing of vegetative growth had moderate negative correlations between the Texas and North gardens, particularly in the Gulf subpopulation and Both subpopulations (</w:t>
+        <w:t xml:space="preserve">covariance, estimated from the covariance of empirical weather patterns at each garden at specific times before the phenological event (Table 1, SI Appendix, Section S2). For example, the more similar that the amount of rainfall prior to flowering is for genotypes A and B between gardens in MI and MO, the nearer these covariances will be to one. If rainfalls are uncorrelated, covariance will be near zero; if there is rank changing (e.g. high rainfall before flowering of A at MO but not MI, and high rainfall before flowering for B at MI but not MO), this covariance will be near negative one. We specified multiple covariance structures for the canonical, data-driven, and GxWeather categories, each of which represented a specific pattern of covariance in genetic effect size estimates that could be included in the model. The phenotypic correlations for the timing of vegetative growth had moderate negative correlations between the Texas and North gardens, particularly in the Gulf subpopulation and Both subpopulations (</w:t>
       </w:r>
       <w:hyperlink w:anchor="fig-map">
         <w:r>
@@ -2718,7 +2702,23 @@
         <w:t xml:space="preserve"> </w:t>
       </w:r>
       <w:r>
-        <w:t xml:space="preserve">B). If these phenotypic correlations have a genetic component, then they may be controlled by SNP effects that differ in sign across these regions (effects with antagonistic pleiotropy), SNP effects that are large in one garden or region and non-significant in others (effects with amplification), or a combination of these patterns. Five GxWeather covariance structures were selected by the greedy algorithm, one to two per subpopulation. Of these five, three had mass on them in mash models of the strong effects (</w:t>
+        <w:t xml:space="preserve">B). If these phenotypic correlations have a genetic component, they could be partially or completely captured by the covariance structures specified in the mash model.</w:t>
+      </w:r>
+    </w:p>
+    <w:p>
+      <w:pPr>
+        <w:pStyle w:val="BodyText"/>
+      </w:pPr>
+      <w:r>
+        <w:t xml:space="preserve">The GxWeather covariance structures allow hypothesis testing of specific weather variables as cues for the start of vegetative and reproductive growth. Say that a SNP in FLC controls flowering in a photoperiod-dependent manner. In that case, the joint estimate of effects for that SNP could have a high mixture proportion, or mass, on a covariance matrix created using a photoperiod-based environmental cue, such as day length at some interval prior to flowering. In our data, we would infer that the effect of that SNP on flowering was caused by a response to the environmental cue used to construct the GxWeather covariance structure with the largest mass. Overall, loadings of genetic effects on these GxWeather matrices in the model, along with the posterior effect size estimates, provide information on genome-wide patterns of SNP-environment interaction.</w:t>
+      </w:r>
+    </w:p>
+    <w:p>
+      <w:pPr>
+        <w:pStyle w:val="BodyText"/>
+      </w:pPr>
+      <w:r>
+        <w:t xml:space="preserve">Five GxWeather covariance structures were selected by the greedy algorithm, zero to two per subpopulation: two for the start of vegetative growth, and three for flowering date. Of these five, three had mass on them in mash models of the strong effects (</w:t>
       </w:r>
       <w:hyperlink w:anchor="fig-covar">
         <w:r>
@@ -2938,7 +2938,7 @@
         <w:pStyle w:val="BodyText"/>
       </w:pPr>
       <w:r>
-        <w:t xml:space="preserve">We next characterized the pairwise patterns of effects where we were confident in the sign of the effect at both gardens. We used the local false sign rate (lfsr), an analogue of the lfdr that establishes confidence in the effect sign, not the effect’s difference from zero, to determine significance. We required lfsr significance (p &lt; 0.05) in both gardens to include effects. This means that our tests for antagonistic pleiotropy, or a sign change between conditions, carry an equal statistical burden to those for effects with the same sign. We also summarized the pairwise patterns of effect sign and magnitude within and between the Texas and North regions, within the natural ranges of the Gulf and Midwest subpopulations (</w:t>
+        <w:t xml:space="preserve">We next characterized the pairwise patterns of effects where we were confident in the sign of the effect at both gardens. If the overall pattern of phenotypic expression differs between a pair of gardens, this difference may be comprised of SNP effects that differ in sign between these gardens (effects with antagonistic pleiotropy), SNP effects that differ in magnitude - that are large in one garden or region and smaller in others, and SNP effects that are indistinguishable in the two gardens (</w:t>
       </w:r>
       <w:hyperlink w:anchor="fig-effects">
         <w:r>
@@ -2949,7 +2949,10 @@
         </w:r>
       </w:hyperlink>
       <w:r>
-        <w:t xml:space="preserve">).</w:t>
+        <w:t xml:space="preserve"> </w:t>
+      </w:r>
+      <w:r>
+        <w:t xml:space="preserve">A). We used the local false sign rate (lfsr), an analogue of the lfdr that establishes confidence in the effect sign, not the effect’s difference from zero, to determine significance. We required lfsr significance (p &lt; 0.05) in both gardens to include effects. This means that our tests for antagonistic pleiotropy, or a sign change between conditions, carry an equal statistical burden to those for effects with the same sign.</w:t>
       </w:r>
     </w:p>
     <w:p>
@@ -2971,7 +2974,26 @@
         <w:t xml:space="preserve"> </w:t>
       </w:r>
       <w:r>
-        <w:t xml:space="preserve">A). 78.7% of pairwise comparisons between North and Texas gardens had a difference in sign, while only 28.6% and 0.2% of North-North or Texas-Texas comparisons had a difference in sign, respectively (</w:t>
+        <w:t xml:space="preserve">A;</w:t>
+      </w:r>
+      <w:r>
+        <w:t xml:space="preserve"> </w:t>
+      </w:r>
+      <w:r>
+        <w:t xml:space="preserve">(</w:t>
+      </w:r>
+      <w:r>
+        <w:rPr>
+          <w:bCs/>
+          <w:b/>
+        </w:rPr>
+        <w:t xml:space="preserve">SI-fig-gardens?</w:t>
+      </w:r>
+      <w:r>
+        <w:t xml:space="preserve">)</w:t>
+      </w:r>
+      <w:r>
+        <w:t xml:space="preserve">). 78.7% of pairwise comparisons between North and Texas gardens had a difference in sign, while only 28.6% and 0.2% of North-North or Texas-Texas comparisons had a difference in sign, respectively (</w:t>
       </w:r>
       <w:hyperlink w:anchor="fig-effects">
         <w:r>
@@ -2982,7 +3004,7 @@
         </w:r>
       </w:hyperlink>
       <w:r>
-        <w:t xml:space="preserve">). The majority of pairwise effects for greenup for the Midwest (&gt;55%) and Both (&gt;85%) subpopulations were the same sign, and effects frequently differed in magnitude between the MO and OK garden and other gardens (</w:t>
+        <w:t xml:space="preserve">). The majority of pairwise effects for greenup for the Midwest (&gt;55%) and Both (&gt;85%) subpopulations were the same sign, and effects most often differed in magnitude between gardens within and between the regions (</w:t>
       </w:r>
       <w:hyperlink w:anchor="fig-effects">
         <w:r>
@@ -3032,7 +3054,7 @@
         <w:t xml:space="preserve"> </w:t>
       </w:r>
       <w:r>
-        <w:t xml:space="preserve">X). The Midwest population had relatively few significant effects for flowering, but a large proportion of these differed in sign between Texas and North regions (42.7%) or within the North region (65.4%). Finally, in Both subpopulations, less than 20% of pairwise effects differed in sign (</w:t>
+        <w:t xml:space="preserve">X), while the majority of effects had no GxE. The Midwest population had relatively few significant effects for flowering, but a large proportion of these differed in sign between Texas and North regions (42.7%) or within the North region (65.4%). Finally, in Both subpopulations, less than 20% of pairwise effects differed in sign (</w:t>
       </w:r>
       <w:hyperlink w:anchor="fig-effects">
         <w:r>
@@ -3045,6 +3067,112 @@
       <w:r>
         <w:t xml:space="preserve">). Most differences in sign were between TX1, the southernmost garden, and all other gardens (</w:t>
       </w:r>
+      <w:r>
+        <w:t xml:space="preserve">(</w:t>
+      </w:r>
+      <w:r>
+        <w:rPr>
+          <w:bCs/>
+          <w:b/>
+        </w:rPr>
+        <w:t xml:space="preserve">SI-fig-gardens?</w:t>
+      </w:r>
+      <w:r>
+        <w:t xml:space="preserve">)</w:t>
+      </w:r>
+      <w:r>
+        <w:t xml:space="preserve">). Similarly, more effects that differed in magnitude included gardens in the Texas region (52.3-55.9%), and most effect pairs in the North region were not distinguishable (91.5%).</w:t>
+      </w:r>
+    </w:p>
+    <w:bookmarkEnd w:id="20"/>
+    <w:bookmarkStart w:id="21" w:name="X31417d6b2019b85a4e80635b0dc537d70037dc4"/>
+    <w:p>
+      <w:pPr>
+        <w:pStyle w:val="Heading3"/>
+      </w:pPr>
+      <w:r>
+        <w:t xml:space="preserve">Confirmation of effects on phenology using an independent mapping population</w:t>
+      </w:r>
+    </w:p>
+    <w:p>
+      <w:pPr>
+        <w:pStyle w:val="FirstParagraph"/>
+      </w:pPr>
+      <w:r>
+        <w:t xml:space="preserve">We sought additional experimental support for our joint re-estimates of SNP effects using an independent pseudo-F2 mapping population created from Gulf &amp; Midwest individuals and grown at the same sites (</w:t>
+      </w:r>
+      <w:hyperlink w:anchor="fig-qtl">
+        <w:r>
+          <w:rPr>
+            <w:rStyle w:val="Hyperlink"/>
+          </w:rPr>
+          <w:t xml:space="preserve">Figure 4</w:t>
+        </w:r>
+      </w:hyperlink>
+      <w:r>
+        <w:t xml:space="preserve"> </w:t>
+      </w:r>
+      <w:r>
+        <w:t xml:space="preserve">A,B). We conducted quantitative trait loci (QTL) mapping of flowering as functions of five environmental cues that we also used as covariance matrices in mash, and identified eight QTL for flowering date, eight QTL for flowering as a function of day length change two days prior, one QTL for the start of vegetative growth, and two QTL for vegetative growth as a function of daylength change one day prior, all of which showed QTL by environment interactions (SI Appendix, Fig. S3). All QTL for flowering overlapped one or more homologs from rice or</w:t>
+      </w:r>
+      <w:r>
+        <w:t xml:space="preserve"> </w:t>
+      </w:r>
+      <w:r>
+        <w:rPr>
+          <w:iCs/>
+          <w:i/>
+        </w:rPr>
+        <w:t xml:space="preserve">A. thaliana</w:t>
+      </w:r>
+      <w:r>
+        <w:t xml:space="preserve"> </w:t>
+      </w:r>
+      <w:r>
+        <w:t xml:space="preserve">with functionally validated roles in flowering (SI Appendix, Dataset 7). All flowering and green-up QTL intervals contained at least one SNP significant in at least one mash run at a log10-transformed Bayes Factor &gt; 2, or in the 1% tail of significance, whichever was stricter (SI Appendix, Dataset 8). We also looked for enrichments of mash SNPs in the 1% tail of significance (the</w:t>
+      </w:r>
+      <w:r>
+        <w:t xml:space="preserve"> </w:t>
+      </w:r>
+      <w:r>
+        <w:t xml:space="preserve">‘</w:t>
+      </w:r>
+      <w:r>
+        <w:t xml:space="preserve">mash 1% tail</w:t>
+      </w:r>
+      <w:r>
+        <w:t xml:space="preserve">’</w:t>
+      </w:r>
+      <w:r>
+        <w:t xml:space="preserve">) within each QTL interval. At the 5% level, three QTL had enrichments of SNPs in the mash 1% tail. Overall, there were five significant enrichments (p &lt; 0.05, hypergeometric test) of SNPs in the mash 1% tail in the QTL intervals. Thus, we were able to experimentally support some of our re-estimates of SNP effects with a QTL mapping experiment using a separate mapping population.</w:t>
+      </w:r>
+    </w:p>
+    <w:bookmarkEnd w:id="21"/>
+    <w:bookmarkEnd w:id="22"/>
+    <w:bookmarkStart w:id="23" w:name="discussion"/>
+    <w:p>
+      <w:pPr>
+        <w:pStyle w:val="Heading1"/>
+      </w:pPr>
+      <w:r>
+        <w:t xml:space="preserve">Discussion</w:t>
+      </w:r>
+    </w:p>
+    <w:p>
+      <w:pPr>
+        <w:pStyle w:val="FirstParagraph"/>
+      </w:pPr>
+      <w:r>
+        <w:t xml:space="preserve">As the climate and the natural environment change, it is increasingly critical to understand how patterns of gene-environment and plant-environment interactions will change in response. To do this, we must understand the current patterns of trait covariation across environments, the genetic underpinnings of these patterns, and the cases where this covariation can be altered. Here, we demonstrate that we can associate multiple patterns of GxWeather with specific genomic regions using a switchgrass diversity panel grown at eight common gardens. We can assign genetic effects to both GxWeather patterns with interpretable weather-based cues, and to agnostic, site-based patterns. We use this approach to study GxWeather for the timings of vegetative and reproductive development in the deeply genetically diverged Gulf and Midwest subpopulations of switchgrass.</w:t>
+      </w:r>
+    </w:p>
+    <w:p>
+      <w:pPr>
+        <w:pStyle w:val="BodyText"/>
+      </w:pPr>
+      <w:r>
+        <w:t xml:space="preserve">Our analysis of the timing of vegetative growth in the Gulf and in Both subpopulations revealed substantial antagonistic pleiotropy in effects between the Texas and North gardens (</w:t>
+      </w:r>
       <w:hyperlink w:anchor="fig-effects">
         <w:r>
           <w:rPr>
@@ -3057,25 +3185,33 @@
         <w:t xml:space="preserve"> </w:t>
       </w:r>
       <w:r>
-        <w:t xml:space="preserve">B). Similarly, more effects that differed in magnitude included gardens in the Texas region (52.3-55.9%), and most effect pairs in the North region were not distinguishable (91.5%).</w:t>
-      </w:r>
-    </w:p>
-    <w:bookmarkEnd w:id="20"/>
-    <w:bookmarkStart w:id="21" w:name="X31417d6b2019b85a4e80635b0dc537d70037dc4"/>
-    <w:p>
-      <w:pPr>
-        <w:pStyle w:val="Heading3"/>
-      </w:pPr>
-      <w:r>
-        <w:t xml:space="preserve">Confirmation of effects on phenology using an independent mapping population</w:t>
-      </w:r>
-    </w:p>
-    <w:p>
-      <w:pPr>
-        <w:pStyle w:val="FirstParagraph"/>
-      </w:pPr>
-      <w:r>
-        <w:t xml:space="preserve">We sought additional experimental support for our joint re-estimates of SNP effects using an independent pseudo-F2 mapping population created from Gulf &amp; Midwest individuals and grown at the same sites (</w:t>
+        <w:t xml:space="preserve">B). This result supports theoretical models that local adaptation should involve antagonistic pleiotropy at the level of individual loci</w:t>
+      </w:r>
+      <w:r>
+        <w:t xml:space="preserve"> </w:t>
+      </w:r>
+      <w:r>
+        <w:t xml:space="preserve">(22–25)</w:t>
+      </w:r>
+      <w:r>
+        <w:t xml:space="preserve">, and is the first experimental work using GWAS across common gardens to find antagonistic pleiotropy to be common in small genomic regions</w:t>
+      </w:r>
+      <w:r>
+        <w:t xml:space="preserve"> </w:t>
+      </w:r>
+      <w:r>
+        <w:t xml:space="preserve">(12, 37, 38)</w:t>
+      </w:r>
+      <w:r>
+        <w:t xml:space="preserve">.</w:t>
+      </w:r>
+    </w:p>
+    <w:p>
+      <w:pPr>
+        <w:pStyle w:val="BodyText"/>
+      </w:pPr>
+      <w:r>
+        <w:t xml:space="preserve">Our analysis of the timing of flowering showed that the Gulf and Midwest subpopulations have distinct GxWeather: flowering timing in the Midwest subpopulation has photoperiod-related variation, in that flowering timing covaries with a day length change signal two days before flowering occurs. In contrast, the Gulf subpopulation does not have variation in flowering based on a photoperiod cue. Instead, the Gulf subpopulation has variation in flowering that covaries with the rainfall that occurs in the week prior to flowering. Three genomic regions affecting flowering that we re-estimated across all eight sites were also supported by QTL from an independent mapping population at these sites (</w:t>
       </w:r>
       <w:hyperlink w:anchor="fig-qtl">
         <w:r>
@@ -3089,71 +3225,7 @@
         <w:t xml:space="preserve"> </w:t>
       </w:r>
       <w:r>
-        <w:t xml:space="preserve">A,B). We conducted quantitative trait loci (QTL) mapping of flowering as functions of five environmental cues that we also used as covariance matrices in mash, and identified eight QTL for flowering date, eight QTL for flowering as a function of day length change two days prior, one QTL for the start of vegetative growth, and two QTL for vegetative growth as a function of daylength change one day prior, all of which showed QTL by environment interactions (SI Appendix, Fig. S3). All QTL for flowering overlapped one or more homologs from rice or</w:t>
-      </w:r>
-      <w:r>
-        <w:t xml:space="preserve"> </w:t>
-      </w:r>
-      <w:r>
-        <w:rPr>
-          <w:iCs/>
-          <w:i/>
-        </w:rPr>
-        <w:t xml:space="preserve">A. thaliana</w:t>
-      </w:r>
-      <w:r>
-        <w:t xml:space="preserve"> </w:t>
-      </w:r>
-      <w:r>
-        <w:t xml:space="preserve">with functionally validated roles in flowering (SI Appendix, Dataset 7). All flowering and green-up QTL intervals contained at least one SNP significant in at least one mash run at a log10-transformed Bayes Factor &gt; 2, or in the 1% tail of significance, whichever was stricter (SI Appendix, Dataset 8). We also looked for enrichments of mash SNPs in the 1% tail of significance (the</w:t>
-      </w:r>
-      <w:r>
-        <w:t xml:space="preserve"> </w:t>
-      </w:r>
-      <w:r>
-        <w:t xml:space="preserve">‘</w:t>
-      </w:r>
-      <w:r>
-        <w:t xml:space="preserve">mash 1% tail</w:t>
-      </w:r>
-      <w:r>
-        <w:t xml:space="preserve">’</w:t>
-      </w:r>
-      <w:r>
-        <w:t xml:space="preserve">) within each QTL interval. At the 5% level, three QTL had enrichments of SNPs in the mash 1% tail. Overall, there were five significant enrichments (p &lt; 0.05, hypergeometric test) of SNPs in the mash 1% tail in the QTL intervals; however, this number of enrichments was found in many random genomic intervals also (</w:t>
-      </w:r>
-      <w:hyperlink w:anchor="fig-qtl">
-        <w:r>
-          <w:rPr>
-            <w:rStyle w:val="Hyperlink"/>
-          </w:rPr>
-          <w:t xml:space="preserve">Figure 4</w:t>
-        </w:r>
-      </w:hyperlink>
-      <w:r>
-        <w:t xml:space="preserve"> </w:t>
-      </w:r>
-      <w:r>
-        <w:t xml:space="preserve">C). Thus, we were able to experimentally support some of our re-estimates of SNP effects with a QTL mapping experiment using a separate mapping population.</w:t>
-      </w:r>
-    </w:p>
-    <w:bookmarkEnd w:id="21"/>
-    <w:bookmarkEnd w:id="22"/>
-    <w:bookmarkStart w:id="23" w:name="discussion"/>
-    <w:p>
-      <w:pPr>
-        <w:pStyle w:val="Heading1"/>
-      </w:pPr>
-      <w:r>
-        <w:t xml:space="preserve">Discussion</w:t>
-      </w:r>
-    </w:p>
-    <w:p>
-      <w:pPr>
-        <w:pStyle w:val="FirstParagraph"/>
-      </w:pPr>
-      <w:r>
-        <w:t xml:space="preserve">As the climate and the natural environment change, it is increasingly critical to understand how patterns of gene-environment and plant-environment interactions will change in response. To do this, we must understand the current patterns of trait covariation across environments, the genetic underpinnings of these patterns, and the cases where this covariation can be altered. Here, we demonstrate that we can associate multiple patterns of GxWeather with specific genomic regions using a switchgrass diversity panel grown at eight common gardens. We can assign genetic effects to both GxWeather patterns with interpretable weather-based cues, and to agnostic, site-based patterns. We use this approach to study GxWeather for the timings of vegetative and reproductive development in the deeply genetically diverged Gulf and Midwest subpopulations of switchgrass.</w:t>
+        <w:t xml:space="preserve">B).</w:t>
       </w:r>
     </w:p>
     <w:p>
@@ -3161,41 +3233,7 @@
         <w:pStyle w:val="BodyText"/>
       </w:pPr>
       <w:r>
-        <w:t xml:space="preserve">Our analysis of the timing of vegetative growth in the Gulf and in Both subpopulations revealed substantial antagonistic pleiotropy in effects between the Texas and North gardens (@fig-effects A). This result supports theoretical models that local adaptation should involve antagonistic pleiotropy at the level of individual loci</w:t>
-      </w:r>
-      <w:r>
-        <w:t xml:space="preserve"> </w:t>
-      </w:r>
-      <w:r>
-        <w:t xml:space="preserve">(22–25)</w:t>
-      </w:r>
-      <w:r>
-        <w:t xml:space="preserve">, and is the first experimental work using GWAS across common gardens to find antagonistic pleiotropy to be common in small genomic regions</w:t>
-      </w:r>
-      <w:r>
-        <w:t xml:space="preserve"> </w:t>
-      </w:r>
-      <w:r>
-        <w:t xml:space="preserve">(12, 37, 38)</w:t>
-      </w:r>
-      <w:r>
-        <w:t xml:space="preserve">.</w:t>
-      </w:r>
-    </w:p>
-    <w:p>
-      <w:pPr>
-        <w:pStyle w:val="BodyText"/>
-      </w:pPr>
-      <w:r>
-        <w:t xml:space="preserve">Our analysis of the timing of flowering showed that the Gulf and Midwest subpopulations have distinct GxWeather: flowering timing in the Midwest subpopulation has photoperiod-related variation, in that flowering timing covaries with a day length change signal two days before flowering occurs. In contrast, the Gulf subpopulation does not have variation in flowering based on a photoperiod cue. Instead, the Gulf subpopulation has variation in flowering that covaries with the rainfall that occurs in the week prior to flowering. Three genomic regions affecting flowering that we re-estimated across all eight sites were also supported by QTL from an independent mapping population at these sites (@fig-qtl A).</w:t>
-      </w:r>
-    </w:p>
-    <w:p>
-      <w:pPr>
-        <w:pStyle w:val="BodyText"/>
-      </w:pPr>
-      <w:r>
-        <w:t xml:space="preserve">Identifying the environmental cues that are predictive of, or even correlated with, plant phenotypic responses remains a major challenge to studies interrogating gene action across many natural environments. The GxWeather photoperiod and cumulative rainfall cues we identify here are functions of the genotypes measured and capture only a minority of SNP effects on flowering. We know still less about the overwintering parameters that cause variation in the start of vegetative growth. Though we could assign SNP effects to a GxWeather covariance structure in the Gulf subpopulation, we could not do this for the Midwest subpopulation. More generally, it is difficult to predict the time scales over which individuals may integrate environmental cues, particularly in perennial species which may integrate these cues over longer time scales. If this integration time itself varies between individuals, we cannot select a covariance structure that reflects this, though these structures would likely be highly correlated with GxWeather structures we did include. Mash offers an opportunity to specify multiple environmental cues and compete them to explain patterns of genetic effects, allowing us to detect how important these cues are genome-wide, and how strongly each cue influences each SNP. This is a key development to further improve our understanding of genetic variation in GxE.</w:t>
+        <w:t xml:space="preserve">Identifying the environmental cues that are predictive of, or even correlated with, plant phenotypic responses remains a major challenge to studies interrogating gene action across many natural environments. The GxWeather photoperiod and cumulative rainfall cues we identify here are functions of the genotypes measured and capture only a minority of SNP effects on flowering. We know still less about the overwintering parameters that cause variation in the start of vegetative growth. We could only assign SNP effects to a GxWeather covariance structures in four of the six phenotype &amp; genetic subpopulations we modeled. More generally, it is difficult to predict the time scales over which individuals may integrate environmental cues, particularly in perennial species which may integrate these cues over longer time scales. If this integration time itself varies between individuals, we cannot select a covariance structure that reflects this, though these structures would likely be highly correlated with GxWeather structures we did include. Mash offers an opportunity to specify multiple environmental cues and compete them to explain patterns of genetic effects, allowing us to detect how important these cues are genome-wide, and how strongly each cue influences each SNP. This is a key development to further improve our understanding of genetic variation in GxE.</w:t>
       </w:r>
     </w:p>
     <w:bookmarkEnd w:id="23"/>
@@ -3425,14 +3463,14 @@
             <w:r>
               <w:drawing>
                 <wp:inline>
-                  <wp:extent cx="5046020" cy="9174581"/>
+                  <wp:extent cx="4158113" cy="5005136"/>
                   <wp:effectExtent b="0" l="0" r="0" t="0"/>
                   <wp:docPr descr="" title="" id="33" name="Picture"/>
                   <a:graphic>
                     <a:graphicData uri="http://schemas.openxmlformats.org/drawingml/2006/picture">
                       <pic:pic>
                         <pic:nvPicPr>
-                          <pic:cNvPr descr="images/Figure_3_Effect_Types_by_Site.png" id="34" name="Picture"/>
+                          <pic:cNvPr descr="Figure_3_GxE.png" id="34" name="Picture"/>
                           <pic:cNvPicPr>
                             <a:picLocks noChangeArrowheads="1" noChangeAspect="1"/>
                           </pic:cNvPicPr>
@@ -3446,7 +3484,7 @@
                         <pic:spPr bwMode="auto">
                           <a:xfrm>
                             <a:off x="0" y="0"/>
-                            <a:ext cx="5046020" cy="9174581"/>
+                            <a:ext cx="4158113" cy="5005136"/>
                           </a:xfrm>
                           <a:prstGeom prst="rect">
                             <a:avLst/>
@@ -3475,7 +3513,7 @@
               <w:pStyle w:val="ImageCaption"/>
             </w:pPr>
             <w:r>
-              <w:t xml:space="preserve">Figure 3: AHM is considering moving this figure to the supplement and substantially simplifying the figure in the main text, perhaps just showing total effects in Texas, the North, and maybe Oklahoma. Comparisons of pairs of jointly re-estimated effects across eight gardens, for effects with lfsr &lt; 0.05. Essentially making Table 2 into a new, simplified figure. Effect patterns for re-estimated SNP effects that are significant at pairs of sites by the local false sign rate test (lfsr), for (a) greenup date and (b) flowering date, within and between two genetic subpopulations. Common gardens are arranged in latitudinal order along the x- and y-axis. Effects in the first and fourth rows differ in sign at these pairs of gardens (p &lt; 0.05, lfsr). Effects in the second, third, fifth and sixth rows are identical in sign (p &lt; 0.05, lfsr). Effects in the second and fifth rows additionally differ in magnitude by a factor of &gt;0.4, while effects in the third and sixth row were not distinguishable by magnitude nor sign of the effect.</w:t>
+              <w:t xml:space="preserve">Figure 3: Types of GxE present between of pairs of jointly re-estimated effects in eight common gardens, for effects with lfsr &lt; 0.05. a) Examples of effect patterns at three pairs of sites with three types of GxE. Sign: Effects that differ in sign at these pairs of gardens (p &lt; 0.05, lfsr). Magnitude: Effects identical in sign (p &lt; 0.05, lfsr) that differ in magnitude by a factor of &gt;0.4. None: Effects not distinguishable by magnitude nor sign of the effect. b) The fraction of effects with each GxE type for the start of vegetative growth (Greenup Date) and reproductive growth (Flowering Date), within and between two genetic subpopulations. Common gardens are grouped by the larger region they came from: North gardens are within the natural range of the Midwest subpopulation, while Texas gardens are within the natural range of the Gulf subpopulation.</w:t>
             </w:r>
           </w:p>
           <w:bookmarkEnd w:id="35"/>
@@ -3513,14 +3551,14 @@
             <w:r>
               <w:drawing>
                 <wp:inline>
-                  <wp:extent cx="5046020" cy="2201899"/>
+                  <wp:extent cx="5334000" cy="7385538"/>
                   <wp:effectExtent b="0" l="0" r="0" t="0"/>
                   <wp:docPr descr="" title="" id="37" name="Picture"/>
                   <a:graphic>
                     <a:graphicData uri="http://schemas.openxmlformats.org/drawingml/2006/picture">
                       <pic:pic>
                         <pic:nvPicPr>
-                          <pic:cNvPr descr="images/Figure_4_mash_SNP_effects.png" id="38" name="Picture"/>
+                          <pic:cNvPr descr="Figure_4_QTL_Overlaps.png" id="38" name="Picture"/>
                           <pic:cNvPicPr>
                             <a:picLocks noChangeArrowheads="1" noChangeAspect="1"/>
                           </pic:cNvPicPr>
@@ -3534,7 +3572,7 @@
                         <pic:spPr bwMode="auto">
                           <a:xfrm>
                             <a:off x="0" y="0"/>
-                            <a:ext cx="5046020" cy="2201899"/>
+                            <a:ext cx="5334000" cy="7385538"/>
                           </a:xfrm>
                           <a:prstGeom prst="rect">
                             <a:avLst/>
@@ -3563,7 +3601,7 @@
               <w:pStyle w:val="ImageCaption"/>
             </w:pPr>
             <w:r>
-              <w:t xml:space="preserve">Figure 4: SNP effects for SNPs within QTL. AHM to re-make this figure now LZ has re-run the QTL analysis, the assmption being the re-analysis will not change the figure or the text much. The bigger question for TEJ and AH is whether we want to keep this analysis in the paper, what does it add?</w:t>
+              <w:t xml:space="preserve">Figure 4: Overlaps of QTL from an outbred pseudo-F2 cross and with jointly re-estimated SNP effects in the 1% tail of significance from a diversity panel. Dotted lines indicate permutation-based significance thresholds for each weather-related function. Stars indicate QTL with significant enrichment for SNPs in the 1% mash tail; G, M, and B indicate which subpopulation had enrichment: G - Gulf subpopulation, M -Midwest subpopulation, B - both subpopulations. Rug plots show genomic locations of SNPs in the 1% mash tail for flowering date for each subpopulation. a) QTL mapping for the start of vegetative growth (Greenup Date), and three weather-related functions of greenup date. b) QTL mapping for the start of reproductive growth (Flowering Date), and two weather-related functions of flowering date.</w:t>
             </w:r>
           </w:p>
           <w:bookmarkEnd w:id="39"/>
@@ -3774,7 +3812,7 @@
         <w:t xml:space="preserve"> </w:t>
       </w:r>
       <w:r>
-        <w:t xml:space="preserve">effects), which gave a set of</w:t>
+        <w:t xml:space="preserve">effects), which gave sets of</w:t>
       </w:r>
       <w:r>
         <w:t xml:space="preserve"> </w:t>
@@ -3898,7 +3936,7 @@
         <w:pStyle w:val="BodyText"/>
       </w:pPr>
       <w:r>
-        <w:t xml:space="preserve">In addition, the get_GxE function also sets an arbitrary threshold to count an effect as changing in magnitude between environments, commonly known as differential sensitivity or a change in amplitude of . For differential sensitivity, this function determines if effects significant in both conditions are of the same sign and of a magnitude (not tested for significance) that differs by a factor of 0.4 or more. The remaining effects that are significant in both conditions have the same effect sign and similar effect magnitudes and we denote these effects as having no GxE. The distinction between effects with different magnitudes is arbitrary but useful to fully characterize how effects vary across environments. and our use of the lfsr to determine significance and our specification that SNP effects must be significant in both conditions to be included means that our tests for antagonistic pleiotropy carry an equal statistical burden to those measuring differential sensitivity and effects without GxE.</w:t>
+        <w:t xml:space="preserve">In addition, the get_GxE function also sets an arbitrary threshold to count an effect as changing in magnitude between environments, commonly known as differential sensitivity or a change in amplitude of the effect. For differential sensitivity, this function determines if effects significant in both conditions are of the same sign and of a magnitude (not tested for significance) that differs by a factor of 0.4 or more. The remaining effects that are significant in both conditions have the same effect sign and similar effect magnitudes and we denote these effects as having no GxE. The distinction between effects with different magnitudes is arbitrary but useful to fully characterize how effects vary across environments to ultimately influence phenotypes. Our use of the lfsr to determine significance and our specification that SNP effects must be significant in both conditions to be included means that our tests for antagonistic pleiotropy carry an equal statistical burden to those measuring differential sensitivity and effects without GxE.</w:t>
       </w:r>
     </w:p>
     <w:bookmarkEnd w:id="42"/>
@@ -3916,7 +3954,16 @@
         <w:pStyle w:val="FirstParagraph"/>
       </w:pPr>
       <w:r>
-        <w:t xml:space="preserve">To confirm candidate genomic regions and patterns of allelic effects found in the diversity panel, we analyzed flowering in an outbred pseudo-F2 cross between four individuals, two Midwest and two Gulf individuals. The formation of this mapping population has been described previously (34); additional details on QTL mapping can be found in SI Appendix, Section S6. To be directly comparable to the diversity panel data, only 2019 phenology data from the pseudo-F2 cross from the same eight common garden sites were used. To compare our QTL enrichments of significant mash associations to the null expectation, we used permutation to choose 1000 sets of 23 genomic regions of the same size randomly distributed throughout the genome, then calculated enrichments of the mash 1% tail in these random intervals.</w:t>
+        <w:t xml:space="preserve">To confirm candidate genomic regions and patterns of allelic effects found in the diversity panel, we analyzed flowering in an outbred pseudo-F2 cross between four individuals, two Midwest and two Gulf individuals. The formation of this mapping population has been described previously</w:t>
+      </w:r>
+      <w:r>
+        <w:t xml:space="preserve"> </w:t>
+      </w:r>
+      <w:r>
+        <w:t xml:space="preserve">(34)</w:t>
+      </w:r>
+      <w:r>
+        <w:t xml:space="preserve">; additional details on QTL mapping can be found in SI Appendix, Section S6. To be directly comparable to the diversity panel data, only 2019 phenology data from the pseudo-F2 cross from the same eight common garden sites were used.</w:t>
       </w:r>
     </w:p>
     <w:bookmarkEnd w:id="43"/>

</xml_diff>

<commit_message>
manuscript: AH edits from 2024-03-07
</commit_message>
<xml_diff>
--- a/manuscript/revision2/revision2.docx
+++ b/manuscript/revision2/revision2.docx
@@ -7,13 +7,295 @@
         <w:pStyle w:val="Title"/>
       </w:pPr>
       <w:r>
-        <w:t xml:space="preserve">Mapping</w:t>
-      </w:r>
-      <w:r>
-        <w:t xml:space="preserve"> </w:t>
-      </w:r>
-      <w:r>
-        <w:t xml:space="preserve">Mixtures</w:t>
+        <w:t xml:space="preserve">Diverse</w:t>
+      </w:r>
+      <w:r>
+        <w:t xml:space="preserve"> </w:t>
+      </w:r>
+      <w:r>
+        <w:t xml:space="preserve">Genotype-by-Weather</w:t>
+      </w:r>
+      <w:r>
+        <w:t xml:space="preserve"> </w:t>
+      </w:r>
+      <w:r>
+        <w:t xml:space="preserve">Interactions</w:t>
+      </w:r>
+      <w:r>
+        <w:t xml:space="preserve"> </w:t>
+      </w:r>
+      <w:r>
+        <w:t xml:space="preserve">in</w:t>
+      </w:r>
+      <w:r>
+        <w:t xml:space="preserve"> </w:t>
+      </w:r>
+      <w:r>
+        <w:t xml:space="preserve">Switchgrass</w:t>
+      </w:r>
+    </w:p>
+    <w:p>
+      <w:pPr>
+        <w:pStyle w:val="Author"/>
+      </w:pPr>
+      <w:r>
+        <w:t xml:space="preserve">Alice</w:t>
+      </w:r>
+      <w:r>
+        <w:t xml:space="preserve"> </w:t>
+      </w:r>
+      <w:r>
+        <w:t xml:space="preserve">H.</w:t>
+      </w:r>
+      <w:r>
+        <w:t xml:space="preserve"> </w:t>
+      </w:r>
+      <w:r>
+        <w:t xml:space="preserve">MacQueen</w:t>
+      </w:r>
+    </w:p>
+    <w:p>
+      <w:pPr>
+        <w:pStyle w:val="Author"/>
+      </w:pPr>
+      <w:r>
+        <w:t xml:space="preserve">Li</w:t>
+      </w:r>
+      <w:r>
+        <w:t xml:space="preserve"> </w:t>
+      </w:r>
+      <w:r>
+        <w:t xml:space="preserve">Zhang</w:t>
+      </w:r>
+    </w:p>
+    <w:p>
+      <w:pPr>
+        <w:pStyle w:val="Author"/>
+      </w:pPr>
+      <w:r>
+        <w:t xml:space="preserve">Samuel</w:t>
+      </w:r>
+      <w:r>
+        <w:t xml:space="preserve"> </w:t>
+      </w:r>
+      <w:r>
+        <w:t xml:space="preserve">A.</w:t>
+      </w:r>
+      <w:r>
+        <w:t xml:space="preserve"> </w:t>
+      </w:r>
+      <w:r>
+        <w:t xml:space="preserve">Smith</w:t>
+      </w:r>
+    </w:p>
+    <w:p>
+      <w:pPr>
+        <w:pStyle w:val="Author"/>
+      </w:pPr>
+      <w:r>
+        <w:t xml:space="preserve">Jason</w:t>
+      </w:r>
+      <w:r>
+        <w:t xml:space="preserve"> </w:t>
+      </w:r>
+      <w:r>
+        <w:t xml:space="preserve">Bonnette</w:t>
+      </w:r>
+    </w:p>
+    <w:p>
+      <w:pPr>
+        <w:pStyle w:val="Author"/>
+      </w:pPr>
+      <w:r>
+        <w:t xml:space="preserve">Arvid</w:t>
+      </w:r>
+      <w:r>
+        <w:t xml:space="preserve"> </w:t>
+      </w:r>
+      <w:r>
+        <w:t xml:space="preserve">R.</w:t>
+      </w:r>
+      <w:r>
+        <w:t xml:space="preserve"> </w:t>
+      </w:r>
+      <w:r>
+        <w:t xml:space="preserve">Boe</w:t>
+      </w:r>
+    </w:p>
+    <w:p>
+      <w:pPr>
+        <w:pStyle w:val="Author"/>
+      </w:pPr>
+      <w:r>
+        <w:t xml:space="preserve">Phillip</w:t>
+      </w:r>
+      <w:r>
+        <w:t xml:space="preserve"> </w:t>
+      </w:r>
+      <w:r>
+        <w:t xml:space="preserve">A.</w:t>
+      </w:r>
+      <w:r>
+        <w:t xml:space="preserve"> </w:t>
+      </w:r>
+      <w:r>
+        <w:t xml:space="preserve">Fay</w:t>
+      </w:r>
+    </w:p>
+    <w:p>
+      <w:pPr>
+        <w:pStyle w:val="Author"/>
+      </w:pPr>
+      <w:r>
+        <w:t xml:space="preserve">Felix</w:t>
+      </w:r>
+      <w:r>
+        <w:t xml:space="preserve"> </w:t>
+      </w:r>
+      <w:r>
+        <w:t xml:space="preserve">B.</w:t>
+      </w:r>
+      <w:r>
+        <w:t xml:space="preserve"> </w:t>
+      </w:r>
+      <w:r>
+        <w:t xml:space="preserve">Fritschi</w:t>
+      </w:r>
+    </w:p>
+    <w:p>
+      <w:pPr>
+        <w:pStyle w:val="Author"/>
+      </w:pPr>
+      <w:r>
+        <w:t xml:space="preserve">David</w:t>
+      </w:r>
+      <w:r>
+        <w:t xml:space="preserve"> </w:t>
+      </w:r>
+      <w:r>
+        <w:t xml:space="preserve">B.</w:t>
+      </w:r>
+      <w:r>
+        <w:t xml:space="preserve"> </w:t>
+      </w:r>
+      <w:r>
+        <w:t xml:space="preserve">Lowry</w:t>
+      </w:r>
+    </w:p>
+    <w:p>
+      <w:pPr>
+        <w:pStyle w:val="Author"/>
+      </w:pPr>
+      <w:r>
+        <w:t xml:space="preserve">Robert</w:t>
+      </w:r>
+      <w:r>
+        <w:t xml:space="preserve"> </w:t>
+      </w:r>
+      <w:r>
+        <w:t xml:space="preserve">B.</w:t>
+      </w:r>
+      <w:r>
+        <w:t xml:space="preserve"> </w:t>
+      </w:r>
+      <w:r>
+        <w:t xml:space="preserve">Mitchell</w:t>
+      </w:r>
+    </w:p>
+    <w:p>
+      <w:pPr>
+        <w:pStyle w:val="Author"/>
+      </w:pPr>
+      <w:r>
+        <w:t xml:space="preserve">Francis</w:t>
+      </w:r>
+      <w:r>
+        <w:t xml:space="preserve"> </w:t>
+      </w:r>
+      <w:r>
+        <w:t xml:space="preserve">M.</w:t>
+      </w:r>
+      <w:r>
+        <w:t xml:space="preserve"> </w:t>
+      </w:r>
+      <w:r>
+        <w:t xml:space="preserve">Rouquette</w:t>
+      </w:r>
+      <w:r>
+        <w:t xml:space="preserve"> </w:t>
+      </w:r>
+      <w:r>
+        <w:t xml:space="preserve">Jr</w:t>
+      </w:r>
+    </w:p>
+    <w:p>
+      <w:pPr>
+        <w:pStyle w:val="Author"/>
+      </w:pPr>
+      <w:r>
+        <w:t xml:space="preserve">Yanqi</w:t>
+      </w:r>
+      <w:r>
+        <w:t xml:space="preserve"> </w:t>
+      </w:r>
+      <w:r>
+        <w:t xml:space="preserve">Wu</w:t>
+      </w:r>
+    </w:p>
+    <w:p>
+      <w:pPr>
+        <w:pStyle w:val="Author"/>
+      </w:pPr>
+      <w:r>
+        <w:t xml:space="preserve">Arbel</w:t>
+      </w:r>
+      <w:r>
+        <w:t xml:space="preserve"> </w:t>
+      </w:r>
+      <w:r>
+        <w:t xml:space="preserve">Harpak</w:t>
+      </w:r>
+    </w:p>
+    <w:p>
+      <w:pPr>
+        <w:pStyle w:val="Author"/>
+      </w:pPr>
+      <w:r>
+        <w:t xml:space="preserve">Thomas</w:t>
+      </w:r>
+      <w:r>
+        <w:t xml:space="preserve"> </w:t>
+      </w:r>
+      <w:r>
+        <w:t xml:space="preserve">E.</w:t>
+      </w:r>
+      <w:r>
+        <w:t xml:space="preserve"> </w:t>
+      </w:r>
+      <w:r>
+        <w:t xml:space="preserve">Juenger</w:t>
+      </w:r>
+    </w:p>
+    <w:p>
+      <w:pPr>
+        <w:pStyle w:val="AbstractTitle"/>
+      </w:pPr>
+      <w:r>
+        <w:t xml:space="preserve">Abstract</w:t>
+      </w:r>
+    </w:p>
+    <w:p>
+      <w:pPr>
+        <w:pStyle w:val="Abstract"/>
+      </w:pPr>
+      <w:r>
+        <w:t xml:space="preserve">The</w:t>
+      </w:r>
+      <w:r>
+        <w:t xml:space="preserve"> </w:t>
+      </w:r>
+      <w:r>
+        <w:t xml:space="preserve">timing</w:t>
       </w:r>
       <w:r>
         <w:t xml:space="preserve"> </w:t>
@@ -25,13 +307,25 @@
         <w:t xml:space="preserve"> </w:t>
       </w:r>
       <w:r>
-        <w:t xml:space="preserve">Genotype-by-Weather</w:t>
-      </w:r>
-      <w:r>
-        <w:t xml:space="preserve"> </w:t>
-      </w:r>
-      <w:r>
-        <w:t xml:space="preserve">Interactions</w:t>
+        <w:t xml:space="preserve">vegetative</w:t>
+      </w:r>
+      <w:r>
+        <w:t xml:space="preserve"> </w:t>
+      </w:r>
+      <w:r>
+        <w:t xml:space="preserve">and</w:t>
+      </w:r>
+      <w:r>
+        <w:t xml:space="preserve"> </w:t>
+      </w:r>
+      <w:r>
+        <w:t xml:space="preserve">reproductive</w:t>
+      </w:r>
+      <w:r>
+        <w:t xml:space="preserve"> </w:t>
+      </w:r>
+      <w:r>
+        <w:t xml:space="preserve">growth</w:t>
       </w:r>
       <w:r>
         <w:t xml:space="preserve"> </w:t>
@@ -43,295 +337,79 @@
         <w:t xml:space="preserve"> </w:t>
       </w:r>
       <w:r>
-        <w:t xml:space="preserve">Switchgrass</w:t>
-      </w:r>
-      <w:r>
-        <w:t xml:space="preserve"> </w:t>
-      </w:r>
-      <w:r>
-        <w:t xml:space="preserve">(Panicum</w:t>
-      </w:r>
-      <w:r>
-        <w:t xml:space="preserve"> </w:t>
-      </w:r>
-      <w:r>
-        <w:t xml:space="preserve">virgatum)</w:t>
-      </w:r>
-    </w:p>
-    <w:p>
-      <w:pPr>
-        <w:pStyle w:val="Author"/>
-      </w:pPr>
-      <w:r>
-        <w:t xml:space="preserve">Alice</w:t>
-      </w:r>
-      <w:r>
-        <w:t xml:space="preserve"> </w:t>
-      </w:r>
-      <w:r>
-        <w:t xml:space="preserve">H.</w:t>
-      </w:r>
-      <w:r>
-        <w:t xml:space="preserve"> </w:t>
-      </w:r>
-      <w:r>
-        <w:t xml:space="preserve">MacQueen</w:t>
-      </w:r>
-    </w:p>
-    <w:p>
-      <w:pPr>
-        <w:pStyle w:val="Author"/>
-      </w:pPr>
-      <w:r>
-        <w:t xml:space="preserve">Li</w:t>
-      </w:r>
-      <w:r>
-        <w:t xml:space="preserve"> </w:t>
-      </w:r>
-      <w:r>
-        <w:t xml:space="preserve">Zhang</w:t>
-      </w:r>
-    </w:p>
-    <w:p>
-      <w:pPr>
-        <w:pStyle w:val="Author"/>
-      </w:pPr>
-      <w:r>
-        <w:t xml:space="preserve">Samuel</w:t>
-      </w:r>
-      <w:r>
-        <w:t xml:space="preserve"> </w:t>
-      </w:r>
-      <w:r>
-        <w:t xml:space="preserve">A.</w:t>
-      </w:r>
-      <w:r>
-        <w:t xml:space="preserve"> </w:t>
-      </w:r>
-      <w:r>
-        <w:t xml:space="preserve">Smith</w:t>
-      </w:r>
-    </w:p>
-    <w:p>
-      <w:pPr>
-        <w:pStyle w:val="Author"/>
-      </w:pPr>
-      <w:r>
-        <w:t xml:space="preserve">Jason</w:t>
-      </w:r>
-      <w:r>
-        <w:t xml:space="preserve"> </w:t>
-      </w:r>
-      <w:r>
-        <w:t xml:space="preserve">Bonnette</w:t>
-      </w:r>
-    </w:p>
-    <w:p>
-      <w:pPr>
-        <w:pStyle w:val="Author"/>
-      </w:pPr>
-      <w:r>
-        <w:t xml:space="preserve">Arvid</w:t>
-      </w:r>
-      <w:r>
-        <w:t xml:space="preserve"> </w:t>
-      </w:r>
-      <w:r>
-        <w:t xml:space="preserve">R.</w:t>
-      </w:r>
-      <w:r>
-        <w:t xml:space="preserve"> </w:t>
-      </w:r>
-      <w:r>
-        <w:t xml:space="preserve">Boe</w:t>
-      </w:r>
-    </w:p>
-    <w:p>
-      <w:pPr>
-        <w:pStyle w:val="Author"/>
-      </w:pPr>
-      <w:r>
-        <w:t xml:space="preserve">Phillip</w:t>
-      </w:r>
-      <w:r>
-        <w:t xml:space="preserve"> </w:t>
-      </w:r>
-      <w:r>
-        <w:t xml:space="preserve">A.</w:t>
-      </w:r>
-      <w:r>
-        <w:t xml:space="preserve"> </w:t>
-      </w:r>
-      <w:r>
-        <w:t xml:space="preserve">Fay</w:t>
-      </w:r>
-    </w:p>
-    <w:p>
-      <w:pPr>
-        <w:pStyle w:val="Author"/>
-      </w:pPr>
-      <w:r>
-        <w:t xml:space="preserve">Felix</w:t>
-      </w:r>
-      <w:r>
-        <w:t xml:space="preserve"> </w:t>
-      </w:r>
-      <w:r>
-        <w:t xml:space="preserve">B.</w:t>
-      </w:r>
-      <w:r>
-        <w:t xml:space="preserve"> </w:t>
-      </w:r>
-      <w:r>
-        <w:t xml:space="preserve">Fritschi</w:t>
-      </w:r>
-    </w:p>
-    <w:p>
-      <w:pPr>
-        <w:pStyle w:val="Author"/>
-      </w:pPr>
-      <w:r>
-        <w:t xml:space="preserve">David</w:t>
-      </w:r>
-      <w:r>
-        <w:t xml:space="preserve"> </w:t>
-      </w:r>
-      <w:r>
-        <w:t xml:space="preserve">B.</w:t>
-      </w:r>
-      <w:r>
-        <w:t xml:space="preserve"> </w:t>
-      </w:r>
-      <w:r>
-        <w:t xml:space="preserve">Lowry</w:t>
-      </w:r>
-    </w:p>
-    <w:p>
-      <w:pPr>
-        <w:pStyle w:val="Author"/>
-      </w:pPr>
-      <w:r>
-        <w:t xml:space="preserve">Robert</w:t>
-      </w:r>
-      <w:r>
-        <w:t xml:space="preserve"> </w:t>
-      </w:r>
-      <w:r>
-        <w:t xml:space="preserve">B.</w:t>
-      </w:r>
-      <w:r>
-        <w:t xml:space="preserve"> </w:t>
-      </w:r>
-      <w:r>
-        <w:t xml:space="preserve">Mitchell</w:t>
-      </w:r>
-    </w:p>
-    <w:p>
-      <w:pPr>
-        <w:pStyle w:val="Author"/>
-      </w:pPr>
-      <w:r>
-        <w:t xml:space="preserve">Francis</w:t>
-      </w:r>
-      <w:r>
-        <w:t xml:space="preserve"> </w:t>
-      </w:r>
-      <w:r>
-        <w:t xml:space="preserve">M.</w:t>
-      </w:r>
-      <w:r>
-        <w:t xml:space="preserve"> </w:t>
-      </w:r>
-      <w:r>
-        <w:t xml:space="preserve">Rouquette</w:t>
-      </w:r>
-      <w:r>
-        <w:t xml:space="preserve"> </w:t>
-      </w:r>
-      <w:r>
-        <w:t xml:space="preserve">Jr</w:t>
-      </w:r>
-    </w:p>
-    <w:p>
-      <w:pPr>
-        <w:pStyle w:val="Author"/>
-      </w:pPr>
-      <w:r>
-        <w:t xml:space="preserve">Yanqi</w:t>
-      </w:r>
-      <w:r>
-        <w:t xml:space="preserve"> </w:t>
-      </w:r>
-      <w:r>
-        <w:t xml:space="preserve">Wu</w:t>
-      </w:r>
-    </w:p>
-    <w:p>
-      <w:pPr>
-        <w:pStyle w:val="Author"/>
-      </w:pPr>
-      <w:r>
-        <w:t xml:space="preserve">Arbel</w:t>
-      </w:r>
-      <w:r>
-        <w:t xml:space="preserve"> </w:t>
-      </w:r>
-      <w:r>
-        <w:t xml:space="preserve">Harpak</w:t>
-      </w:r>
-    </w:p>
-    <w:p>
-      <w:pPr>
-        <w:pStyle w:val="Author"/>
-      </w:pPr>
-      <w:r>
-        <w:t xml:space="preserve">Thomas</w:t>
-      </w:r>
-      <w:r>
-        <w:t xml:space="preserve"> </w:t>
-      </w:r>
-      <w:r>
-        <w:t xml:space="preserve">E.</w:t>
-      </w:r>
-      <w:r>
-        <w:t xml:space="preserve"> </w:t>
-      </w:r>
-      <w:r>
-        <w:t xml:space="preserve">Juenger</w:t>
-      </w:r>
-    </w:p>
-    <w:p>
-      <w:pPr>
-        <w:pStyle w:val="AbstractTitle"/>
-      </w:pPr>
-      <w:r>
-        <w:t xml:space="preserve">Abstract</w:t>
-      </w:r>
-    </w:p>
-    <w:p>
-      <w:pPr>
-        <w:pStyle w:val="Abstract"/>
-      </w:pPr>
-      <w:r>
-        <w:t xml:space="preserve">The</w:t>
-      </w:r>
-      <w:r>
-        <w:t xml:space="preserve"> </w:t>
-      </w:r>
-      <w:r>
-        <w:t xml:space="preserve">timing</w:t>
-      </w:r>
-      <w:r>
-        <w:t xml:space="preserve"> </w:t>
-      </w:r>
-      <w:r>
-        <w:t xml:space="preserve">of</w:t>
-      </w:r>
-      <w:r>
-        <w:t xml:space="preserve"> </w:t>
-      </w:r>
-      <w:r>
-        <w:t xml:space="preserve">vegetative</w:t>
+        <w:t xml:space="preserve">plants</w:t>
+      </w:r>
+      <w:r>
+        <w:t xml:space="preserve"> </w:t>
+      </w:r>
+      <w:r>
+        <w:t xml:space="preserve">(</w:t>
+      </w:r>
+      <w:r>
+        <w:t xml:space="preserve">“</w:t>
+      </w:r>
+      <w:r>
+        <w:t xml:space="preserve">phenological</w:t>
+      </w:r>
+      <w:r>
+        <w:t xml:space="preserve"> </w:t>
+      </w:r>
+      <w:r>
+        <w:t xml:space="preserve">timings</w:t>
+      </w:r>
+      <w:r>
+        <w:t xml:space="preserve">”</w:t>
+      </w:r>
+      <w:r>
+        <w:t xml:space="preserve">)</w:t>
+      </w:r>
+      <w:r>
+        <w:t xml:space="preserve"> </w:t>
+      </w:r>
+      <w:r>
+        <w:t xml:space="preserve">depends</w:t>
+      </w:r>
+      <w:r>
+        <w:t xml:space="preserve"> </w:t>
+      </w:r>
+      <w:r>
+        <w:t xml:space="preserve">on</w:t>
+      </w:r>
+      <w:r>
+        <w:t xml:space="preserve"> </w:t>
+      </w:r>
+      <w:r>
+        <w:t xml:space="preserve">genetic</w:t>
+      </w:r>
+      <w:r>
+        <w:t xml:space="preserve"> </w:t>
+      </w:r>
+      <w:r>
+        <w:t xml:space="preserve">effects,</w:t>
+      </w:r>
+      <w:r>
+        <w:t xml:space="preserve"> </w:t>
+      </w:r>
+      <w:r>
+        <w:t xml:space="preserve">environmental</w:t>
+      </w:r>
+      <w:r>
+        <w:t xml:space="preserve"> </w:t>
+      </w:r>
+      <w:r>
+        <w:t xml:space="preserve">(e.g.,</w:t>
+      </w:r>
+      <w:r>
+        <w:t xml:space="preserve"> </w:t>
+      </w:r>
+      <w:r>
+        <w:t xml:space="preserve">weather)</w:t>
+      </w:r>
+      <w:r>
+        <w:t xml:space="preserve"> </w:t>
+      </w:r>
+      <w:r>
+        <w:t xml:space="preserve">cues,</w:t>
       </w:r>
       <w:r>
         <w:t xml:space="preserve"> </w:t>
@@ -343,253 +421,49 @@
         <w:t xml:space="preserve"> </w:t>
       </w:r>
       <w:r>
-        <w:t xml:space="preserve">reproductive</w:t>
-      </w:r>
-      <w:r>
-        <w:t xml:space="preserve"> </w:t>
-      </w:r>
-      <w:r>
-        <w:t xml:space="preserve">growth</w:t>
-      </w:r>
-      <w:r>
-        <w:t xml:space="preserve"> </w:t>
-      </w:r>
-      <w:r>
-        <w:t xml:space="preserve">in</w:t>
-      </w:r>
-      <w:r>
-        <w:t xml:space="preserve"> </w:t>
-      </w:r>
-      <w:r>
-        <w:t xml:space="preserve">plants</w:t>
-      </w:r>
-      <w:r>
-        <w:t xml:space="preserve"> </w:t>
-      </w:r>
-      <w:r>
-        <w:t xml:space="preserve">(</w:t>
-      </w:r>
-      <w:r>
-        <w:t xml:space="preserve">“</w:t>
-      </w:r>
-      <w:r>
-        <w:t xml:space="preserve">phenological</w:t>
-      </w:r>
-      <w:r>
-        <w:t xml:space="preserve"> </w:t>
-      </w:r>
-      <w:r>
-        <w:t xml:space="preserve">timings</w:t>
-      </w:r>
-      <w:r>
-        <w:t xml:space="preserve">”</w:t>
-      </w:r>
-      <w:r>
-        <w:t xml:space="preserve">)</w:t>
-      </w:r>
-      <w:r>
-        <w:t xml:space="preserve"> </w:t>
-      </w:r>
-      <w:r>
-        <w:t xml:space="preserve">depends</w:t>
-      </w:r>
-      <w:r>
-        <w:t xml:space="preserve"> </w:t>
-      </w:r>
-      <w:r>
-        <w:t xml:space="preserve">on</w:t>
-      </w:r>
-      <w:r>
-        <w:t xml:space="preserve"> </w:t>
-      </w:r>
-      <w:r>
-        <w:t xml:space="preserve">both</w:t>
-      </w:r>
-      <w:r>
-        <w:t xml:space="preserve"> </w:t>
-      </w:r>
-      <w:r>
-        <w:t xml:space="preserve">genetic</w:t>
-      </w:r>
-      <w:r>
-        <w:t xml:space="preserve"> </w:t>
-      </w:r>
-      <w:r>
-        <w:t xml:space="preserve">variation</w:t>
-      </w:r>
-      <w:r>
-        <w:t xml:space="preserve"> </w:t>
-      </w:r>
-      <w:r>
-        <w:t xml:space="preserve">and</w:t>
-      </w:r>
-      <w:r>
-        <w:t xml:space="preserve"> </w:t>
-      </w:r>
-      <w:r>
-        <w:t xml:space="preserve">environmental</w:t>
-      </w:r>
-      <w:r>
-        <w:t xml:space="preserve"> </w:t>
-      </w:r>
-      <w:r>
-        <w:t xml:space="preserve">cues;</w:t>
-      </w:r>
-      <w:r>
-        <w:t xml:space="preserve"> </w:t>
-      </w:r>
-      <w:r>
-        <w:t xml:space="preserve">thus,</w:t>
-      </w:r>
-      <w:r>
-        <w:t xml:space="preserve"> </w:t>
-      </w:r>
-      <w:r>
-        <w:t xml:space="preserve">phenological</w:t>
-      </w:r>
-      <w:r>
-        <w:t xml:space="preserve"> </w:t>
-      </w:r>
-      <w:r>
-        <w:t xml:space="preserve">traits</w:t>
+        <w:t xml:space="preserve">possibly</w:t>
+      </w:r>
+      <w:r>
+        <w:t xml:space="preserve"> </w:t>
+      </w:r>
+      <w:r>
+        <w:t xml:space="preserve">their</w:t>
+      </w:r>
+      <w:r>
+        <w:t xml:space="preserve"> </w:t>
+      </w:r>
+      <w:r>
+        <w:t xml:space="preserve">interaction.</w:t>
+      </w:r>
+      <w:r>
+        <w:t xml:space="preserve"> </w:t>
+      </w:r>
+      <w:r>
+        <w:t xml:space="preserve">Quantifying</w:t>
+      </w:r>
+      <w:r>
+        <w:t xml:space="preserve"> </w:t>
+      </w:r>
+      <w:r>
+        <w:t xml:space="preserve">these</w:t>
+      </w:r>
+      <w:r>
+        <w:t xml:space="preserve"> </w:t>
+      </w:r>
+      <w:r>
+        <w:t xml:space="preserve">GxWeather</w:t>
+      </w:r>
+      <w:r>
+        <w:t xml:space="preserve"> </w:t>
+      </w:r>
+      <w:r>
+        <w:t xml:space="preserve">interactions</w:t>
       </w:r>
       <w:r>
         <w:t xml:space="preserve"> </w:t>
       </w:r>
       <w:r>
         <w:t xml:space="preserve">can</w:t>
-      </w:r>
-      <w:r>
-        <w:t xml:space="preserve"> </w:t>
-      </w:r>
-      <w:r>
-        <w:t xml:space="preserve">have</w:t>
-      </w:r>
-      <w:r>
-        <w:t xml:space="preserve"> </w:t>
-      </w:r>
-      <w:r>
-        <w:t xml:space="preserve">important</w:t>
-      </w:r>
-      <w:r>
-        <w:t xml:space="preserve"> </w:t>
-      </w:r>
-      <w:r>
-        <w:t xml:space="preserve">genotype-by-environment</w:t>
-      </w:r>
-      <w:r>
-        <w:t xml:space="preserve"> </w:t>
-      </w:r>
-      <w:r>
-        <w:t xml:space="preserve">(GxE)</w:t>
-      </w:r>
-      <w:r>
-        <w:t xml:space="preserve"> </w:t>
-      </w:r>
-      <w:r>
-        <w:t xml:space="preserve">interactions.</w:t>
-      </w:r>
-      <w:r>
-        <w:t xml:space="preserve"> </w:t>
-      </w:r>
-      <w:r>
-        <w:t xml:space="preserve">Identifying</w:t>
-      </w:r>
-      <w:r>
-        <w:t xml:space="preserve"> </w:t>
-      </w:r>
-      <w:r>
-        <w:t xml:space="preserve">the</w:t>
-      </w:r>
-      <w:r>
-        <w:t xml:space="preserve"> </w:t>
-      </w:r>
-      <w:r>
-        <w:t xml:space="preserve">mixture</w:t>
-      </w:r>
-      <w:r>
-        <w:t xml:space="preserve"> </w:t>
-      </w:r>
-      <w:r>
-        <w:t xml:space="preserve">and</w:t>
-      </w:r>
-      <w:r>
-        <w:t xml:space="preserve"> </w:t>
-      </w:r>
-      <w:r>
-        <w:t xml:space="preserve">prevalence</w:t>
-      </w:r>
-      <w:r>
-        <w:t xml:space="preserve"> </w:t>
-      </w:r>
-      <w:r>
-        <w:t xml:space="preserve">of</w:t>
-      </w:r>
-      <w:r>
-        <w:t xml:space="preserve"> </w:t>
-      </w:r>
-      <w:r>
-        <w:t xml:space="preserve">GxE</w:t>
-      </w:r>
-      <w:r>
-        <w:t xml:space="preserve"> </w:t>
-      </w:r>
-      <w:r>
-        <w:t xml:space="preserve">primed</w:t>
-      </w:r>
-      <w:r>
-        <w:t xml:space="preserve"> </w:t>
-      </w:r>
-      <w:r>
-        <w:t xml:space="preserve">by</w:t>
-      </w:r>
-      <w:r>
-        <w:t xml:space="preserve"> </w:t>
-      </w:r>
-      <w:r>
-        <w:t xml:space="preserve">weather</w:t>
-      </w:r>
-      <w:r>
-        <w:t xml:space="preserve"> </w:t>
-      </w:r>
-      <w:r>
-        <w:t xml:space="preserve">prior</w:t>
-      </w:r>
-      <w:r>
-        <w:t xml:space="preserve"> </w:t>
-      </w:r>
-      <w:r>
-        <w:t xml:space="preserve">to</w:t>
-      </w:r>
-      <w:r>
-        <w:t xml:space="preserve"> </w:t>
-      </w:r>
-      <w:r>
-        <w:t xml:space="preserve">the</w:t>
-      </w:r>
-      <w:r>
-        <w:t xml:space="preserve"> </w:t>
-      </w:r>
-      <w:r>
-        <w:t xml:space="preserve">phenological</w:t>
-      </w:r>
-      <w:r>
-        <w:t xml:space="preserve"> </w:t>
-      </w:r>
-      <w:r>
-        <w:t xml:space="preserve">event</w:t>
-      </w:r>
-      <w:r>
-        <w:t xml:space="preserve"> </w:t>
-      </w:r>
-      <w:r>
-        <w:t xml:space="preserve">(GxWeather)</w:t>
-      </w:r>
-      <w:r>
-        <w:t xml:space="preserve"> </w:t>
-      </w:r>
-      <w:r>
-        <w:t xml:space="preserve">should</w:t>
       </w:r>
       <w:r>
         <w:t xml:space="preserve"> </w:t>
@@ -823,7 +697,7 @@
         <w:t xml:space="preserve"> </w:t>
       </w:r>
       <w:r>
-        <w:t xml:space="preserve">spanning</w:t>
+        <w:t xml:space="preserve">across</w:t>
       </w:r>
       <w:r>
         <w:t xml:space="preserve"> </w:t>
@@ -853,13 +727,505 @@
         <w:t xml:space="preserve"> </w:t>
       </w:r>
       <w:r>
+        <w:t xml:space="preserve">Some</w:t>
+      </w:r>
+      <w:r>
+        <w:t xml:space="preserve"> </w:t>
+      </w:r>
+      <w:r>
+        <w:t xml:space="preserve">genetic</w:t>
+      </w:r>
+      <w:r>
+        <w:t xml:space="preserve"> </w:t>
+      </w:r>
+      <w:r>
+        <w:t xml:space="preserve">effects</w:t>
+      </w:r>
+      <w:r>
+        <w:t xml:space="preserve"> </w:t>
+      </w:r>
+      <w:r>
+        <w:t xml:space="preserve">covary</w:t>
+      </w:r>
+      <w:r>
+        <w:t xml:space="preserve"> </w:t>
+      </w:r>
+      <w:r>
+        <w:t xml:space="preserve">with</w:t>
+      </w:r>
+      <w:r>
+        <w:t xml:space="preserve"> </w:t>
+      </w:r>
+      <w:r>
+        <w:t xml:space="preserve">interpretable</w:t>
+      </w:r>
+      <w:r>
+        <w:t xml:space="preserve"> </w:t>
+      </w:r>
+      <w:r>
+        <w:t xml:space="preserve">weather-based</w:t>
+      </w:r>
+      <w:r>
+        <w:t xml:space="preserve"> </w:t>
+      </w:r>
+      <w:r>
+        <w:t xml:space="preserve">cues.</w:t>
+      </w:r>
+      <w:r>
+        <w:t xml:space="preserve"> </w:t>
+      </w:r>
+      <w:r>
+        <w:t xml:space="preserve">For</w:t>
+      </w:r>
+      <w:r>
+        <w:t xml:space="preserve"> </w:t>
+      </w:r>
+      <w:r>
+        <w:t xml:space="preserve">example,</w:t>
+      </w:r>
+      <w:r>
+        <w:t xml:space="preserve"> </w:t>
+      </w:r>
+      <w:r>
+        <w:t xml:space="preserve">in</w:t>
+      </w:r>
+      <w:r>
+        <w:t xml:space="preserve"> </w:t>
+      </w:r>
+      <w:r>
+        <w:t xml:space="preserve">the</w:t>
+      </w:r>
+      <w:r>
+        <w:t xml:space="preserve"> </w:t>
+      </w:r>
+      <w:r>
+        <w:t xml:space="preserve">Gulf</w:t>
+      </w:r>
+      <w:r>
+        <w:t xml:space="preserve"> </w:t>
+      </w:r>
+      <w:r>
+        <w:t xml:space="preserve">population,</w:t>
+      </w:r>
+      <w:r>
+        <w:t xml:space="preserve"> </w:t>
+      </w:r>
+      <w:r>
+        <w:t xml:space="preserve">65%</w:t>
+      </w:r>
+      <w:r>
+        <w:t xml:space="preserve"> </w:t>
+      </w:r>
+      <w:r>
+        <w:t xml:space="preserve">of</w:t>
+      </w:r>
+      <w:r>
+        <w:t xml:space="preserve"> </w:t>
+      </w:r>
+      <w:r>
+        <w:t xml:space="preserve">genetic</w:t>
+      </w:r>
+      <w:r>
+        <w:t xml:space="preserve"> </w:t>
+      </w:r>
+      <w:r>
+        <w:t xml:space="preserve">effects</w:t>
+      </w:r>
+      <w:r>
+        <w:t xml:space="preserve"> </w:t>
+      </w:r>
+      <w:r>
+        <w:t xml:space="preserve">on</w:t>
+      </w:r>
+      <w:r>
+        <w:t xml:space="preserve"> </w:t>
+      </w:r>
+      <w:r>
+        <w:t xml:space="preserve">the</w:t>
+      </w:r>
+      <w:r>
+        <w:t xml:space="preserve"> </w:t>
+      </w:r>
+      <w:r>
+        <w:t xml:space="preserve">timing</w:t>
+      </w:r>
+      <w:r>
+        <w:t xml:space="preserve"> </w:t>
+      </w:r>
+      <w:r>
+        <w:t xml:space="preserve">of</w:t>
+      </w:r>
+      <w:r>
+        <w:t xml:space="preserve"> </w:t>
+      </w:r>
+      <w:r>
+        <w:t xml:space="preserve">vegetative</w:t>
+      </w:r>
+      <w:r>
+        <w:t xml:space="preserve"> </w:t>
+      </w:r>
+      <w:r>
+        <w:t xml:space="preserve">growth</w:t>
+      </w:r>
+      <w:r>
+        <w:t xml:space="preserve"> </w:t>
+      </w:r>
+      <w:r>
+        <w:t xml:space="preserve">covary</w:t>
+      </w:r>
+      <w:r>
+        <w:t xml:space="preserve"> </w:t>
+      </w:r>
+      <w:r>
+        <w:t xml:space="preserve">with</w:t>
+      </w:r>
+      <w:r>
+        <w:t xml:space="preserve"> </w:t>
+      </w:r>
+      <w:r>
+        <w:t xml:space="preserve">daylength</w:t>
+      </w:r>
+      <w:r>
+        <w:t xml:space="preserve"> </w:t>
+      </w:r>
+      <w:r>
+        <w:t xml:space="preserve">14</w:t>
+      </w:r>
+      <w:r>
+        <w:t xml:space="preserve"> </w:t>
+      </w:r>
+      <w:r>
+        <w:t xml:space="preserve">days</w:t>
+      </w:r>
+      <w:r>
+        <w:t xml:space="preserve"> </w:t>
+      </w:r>
+      <w:r>
+        <w:t xml:space="preserve">prior</w:t>
+      </w:r>
+      <w:r>
+        <w:t xml:space="preserve"> </w:t>
+      </w:r>
+      <w:r>
+        <w:t xml:space="preserve">to</w:t>
+      </w:r>
+      <w:r>
+        <w:t xml:space="preserve"> </w:t>
+      </w:r>
+      <w:r>
+        <w:t xml:space="preserve">green-up</w:t>
+      </w:r>
+      <w:r>
+        <w:t xml:space="preserve"> </w:t>
+      </w:r>
+      <w:r>
+        <w:t xml:space="preserve">date,</w:t>
+      </w:r>
+      <w:r>
+        <w:t xml:space="preserve"> </w:t>
+      </w:r>
+      <w:r>
+        <w:t xml:space="preserve">and</w:t>
+      </w:r>
+      <w:r>
+        <w:t xml:space="preserve"> </w:t>
+      </w:r>
+      <w:r>
+        <w:t xml:space="preserve">33%</w:t>
+      </w:r>
+      <w:r>
+        <w:t xml:space="preserve"> </w:t>
+      </w:r>
+      <w:r>
+        <w:t xml:space="preserve">of</w:t>
+      </w:r>
+      <w:r>
+        <w:t xml:space="preserve"> </w:t>
+      </w:r>
+      <w:r>
+        <w:t xml:space="preserve">genetic</w:t>
+      </w:r>
+      <w:r>
+        <w:t xml:space="preserve"> </w:t>
+      </w:r>
+      <w:r>
+        <w:t xml:space="preserve">effects</w:t>
+      </w:r>
+      <w:r>
+        <w:t xml:space="preserve"> </w:t>
+      </w:r>
+      <w:r>
+        <w:t xml:space="preserve">on</w:t>
+      </w:r>
+      <w:r>
+        <w:t xml:space="preserve"> </w:t>
+      </w:r>
+      <w:r>
+        <w:t xml:space="preserve">the</w:t>
+      </w:r>
+      <w:r>
+        <w:t xml:space="preserve"> </w:t>
+      </w:r>
+      <w:r>
+        <w:t xml:space="preserve">timing</w:t>
+      </w:r>
+      <w:r>
+        <w:t xml:space="preserve"> </w:t>
+      </w:r>
+      <w:r>
+        <w:t xml:space="preserve">of</w:t>
+      </w:r>
+      <w:r>
+        <w:t xml:space="preserve"> </w:t>
+      </w:r>
+      <w:r>
+        <w:t xml:space="preserve">flowering</w:t>
+      </w:r>
+      <w:r>
+        <w:t xml:space="preserve"> </w:t>
+      </w:r>
+      <w:r>
+        <w:t xml:space="preserve">covary</w:t>
+      </w:r>
+      <w:r>
+        <w:t xml:space="preserve"> </w:t>
+      </w:r>
+      <w:r>
+        <w:t xml:space="preserve">with</w:t>
+      </w:r>
+      <w:r>
+        <w:t xml:space="preserve"> </w:t>
+      </w:r>
+      <w:r>
+        <w:t xml:space="preserve">cumulative</w:t>
+      </w:r>
+      <w:r>
+        <w:t xml:space="preserve"> </w:t>
+      </w:r>
+      <w:r>
+        <w:t xml:space="preserve">rainfall</w:t>
+      </w:r>
+      <w:r>
+        <w:t xml:space="preserve"> </w:t>
+      </w:r>
+      <w:r>
+        <w:t xml:space="preserve">in</w:t>
+      </w:r>
+      <w:r>
+        <w:t xml:space="preserve"> </w:t>
+      </w:r>
+      <w:r>
+        <w:t xml:space="preserve">the</w:t>
+      </w:r>
+      <w:r>
+        <w:t xml:space="preserve"> </w:t>
+      </w:r>
+      <w:r>
+        <w:t xml:space="preserve">seven</w:t>
+      </w:r>
+      <w:r>
+        <w:t xml:space="preserve"> </w:t>
+      </w:r>
+      <w:r>
+        <w:t xml:space="preserve">days</w:t>
+      </w:r>
+      <w:r>
+        <w:t xml:space="preserve"> </w:t>
+      </w:r>
+      <w:r>
+        <w:t xml:space="preserve">prior</w:t>
+      </w:r>
+      <w:r>
+        <w:t xml:space="preserve"> </w:t>
+      </w:r>
+      <w:r>
+        <w:t xml:space="preserve">to</w:t>
+      </w:r>
+      <w:r>
+        <w:t xml:space="preserve"> </w:t>
+      </w:r>
+      <w:r>
+        <w:t xml:space="preserve">flowering.</w:t>
+      </w:r>
+      <w:r>
+        <w:t xml:space="preserve"> </w:t>
+      </w:r>
+      <w:r>
+        <w:t xml:space="preserve">However,</w:t>
+      </w:r>
+      <w:r>
+        <w:t xml:space="preserve"> </w:t>
+      </w:r>
+      <w:r>
+        <w:t xml:space="preserve">most</w:t>
+      </w:r>
+      <w:r>
+        <w:t xml:space="preserve"> </w:t>
+      </w:r>
+      <w:r>
+        <w:t xml:space="preserve">variation</w:t>
+      </w:r>
+      <w:r>
+        <w:t xml:space="preserve"> </w:t>
+      </w:r>
+      <w:r>
+        <w:t xml:space="preserve">in</w:t>
+      </w:r>
+      <w:r>
+        <w:t xml:space="preserve"> </w:t>
+      </w:r>
+      <w:r>
+        <w:t xml:space="preserve">genetic</w:t>
+      </w:r>
+      <w:r>
+        <w:t xml:space="preserve"> </w:t>
+      </w:r>
+      <w:r>
+        <w:t xml:space="preserve">effects</w:t>
+      </w:r>
+      <w:r>
+        <w:t xml:space="preserve"> </w:t>
+      </w:r>
+      <w:r>
+        <w:t xml:space="preserve">across</w:t>
+      </w:r>
+      <w:r>
+        <w:t xml:space="preserve"> </w:t>
+      </w:r>
+      <w:r>
+        <w:t xml:space="preserve">sites</w:t>
+      </w:r>
+      <w:r>
+        <w:t xml:space="preserve"> </w:t>
+      </w:r>
+      <w:r>
+        <w:t xml:space="preserve">is</w:t>
+      </w:r>
+      <w:r>
+        <w:t xml:space="preserve"> </w:t>
+      </w:r>
+      <w:r>
+        <w:t xml:space="preserve">site-specific</w:t>
+      </w:r>
+      <w:r>
+        <w:t xml:space="preserve"> </w:t>
+      </w:r>
+      <w:r>
+        <w:t xml:space="preserve">and</w:t>
+      </w:r>
+      <w:r>
+        <w:t xml:space="preserve"> </w:t>
+      </w:r>
+      <w:r>
+        <w:t xml:space="preserve">can</w:t>
+      </w:r>
+      <w:r>
+        <w:t xml:space="preserve"> </w:t>
+      </w:r>
+      <w:r>
+        <w:t xml:space="preserve">not</w:t>
+      </w:r>
+      <w:r>
+        <w:t xml:space="preserve"> </w:t>
+      </w:r>
+      <w:r>
+        <w:t xml:space="preserve">be</w:t>
+      </w:r>
+      <w:r>
+        <w:t xml:space="preserve"> </w:t>
+      </w:r>
+      <w:r>
+        <w:t xml:space="preserve">attributed</w:t>
+      </w:r>
+      <w:r>
+        <w:t xml:space="preserve"> </w:t>
+      </w:r>
+      <w:r>
+        <w:t xml:space="preserve">to</w:t>
+      </w:r>
+      <w:r>
+        <w:t xml:space="preserve"> </w:t>
+      </w:r>
+      <w:r>
+        <w:t xml:space="preserve">variation</w:t>
+      </w:r>
+      <w:r>
+        <w:t xml:space="preserve"> </w:t>
+      </w:r>
+      <w:r>
+        <w:t xml:space="preserve">in</w:t>
+      </w:r>
+      <w:r>
+        <w:t xml:space="preserve"> </w:t>
+      </w:r>
+      <w:r>
+        <w:t xml:space="preserve">weather</w:t>
+      </w:r>
+      <w:r>
+        <w:t xml:space="preserve"> </w:t>
+      </w:r>
+      <w:r>
+        <w:t xml:space="preserve">variables</w:t>
+      </w:r>
+      <w:r>
+        <w:t xml:space="preserve"> </w:t>
+      </w:r>
+      <w:r>
+        <w:t xml:space="preserve">alone.</w:t>
+      </w:r>
+      <w:r>
+        <w:t xml:space="preserve"> </w:t>
+      </w:r>
+      <w:r>
         <w:t xml:space="preserve">We</w:t>
       </w:r>
       <w:r>
         <w:t xml:space="preserve"> </w:t>
       </w:r>
       <w:r>
-        <w:t xml:space="preserve">distinguish</w:t>
+        <w:t xml:space="preserve">demonstrate</w:t>
+      </w:r>
+      <w:r>
+        <w:t xml:space="preserve"> </w:t>
+      </w:r>
+      <w:r>
+        <w:t xml:space="preserve">that</w:t>
+      </w:r>
+      <w:r>
+        <w:t xml:space="preserve"> </w:t>
+      </w:r>
+      <w:r>
+        <w:t xml:space="preserve">we</w:t>
+      </w:r>
+      <w:r>
+        <w:t xml:space="preserve"> </w:t>
+      </w:r>
+      <w:r>
+        <w:t xml:space="preserve">can</w:t>
+      </w:r>
+      <w:r>
+        <w:t xml:space="preserve"> </w:t>
+      </w:r>
+      <w:r>
+        <w:t xml:space="preserve">identify</w:t>
+      </w:r>
+      <w:r>
+        <w:t xml:space="preserve"> </w:t>
+      </w:r>
+      <w:r>
+        <w:t xml:space="preserve">genetic</w:t>
+      </w:r>
+      <w:r>
+        <w:t xml:space="preserve"> </w:t>
+      </w:r>
+      <w:r>
+        <w:t xml:space="preserve">variation</w:t>
+      </w:r>
+      <w:r>
+        <w:t xml:space="preserve"> </w:t>
+      </w:r>
+      <w:r>
+        <w:t xml:space="preserve">with</w:t>
       </w:r>
       <w:r>
         <w:t xml:space="preserve"> </w:t>
@@ -871,25 +1237,37 @@
         <w:t xml:space="preserve"> </w:t>
       </w:r>
       <w:r>
-        <w:t xml:space="preserve">patterns</w:t>
-      </w:r>
-      <w:r>
-        <w:t xml:space="preserve"> </w:t>
-      </w:r>
-      <w:r>
-        <w:t xml:space="preserve">covarying</w:t>
-      </w:r>
-      <w:r>
-        <w:t xml:space="preserve"> </w:t>
-      </w:r>
-      <w:r>
-        <w:t xml:space="preserve">with</w:t>
-      </w:r>
-      <w:r>
-        <w:t xml:space="preserve"> </w:t>
-      </w:r>
-      <w:r>
-        <w:t xml:space="preserve">interpretable</w:t>
+        <w:t xml:space="preserve">and</w:t>
+      </w:r>
+      <w:r>
+        <w:t xml:space="preserve"> </w:t>
+      </w:r>
+      <w:r>
+        <w:t xml:space="preserve">assign</w:t>
+      </w:r>
+      <w:r>
+        <w:t xml:space="preserve"> </w:t>
+      </w:r>
+      <w:r>
+        <w:t xml:space="preserve">these</w:t>
+      </w:r>
+      <w:r>
+        <w:t xml:space="preserve"> </w:t>
+      </w:r>
+      <w:r>
+        <w:t xml:space="preserve">loci</w:t>
+      </w:r>
+      <w:r>
+        <w:t xml:space="preserve"> </w:t>
+      </w:r>
+      <w:r>
+        <w:t xml:space="preserve">to</w:t>
+      </w:r>
+      <w:r>
+        <w:t xml:space="preserve"> </w:t>
+      </w:r>
+      <w:r>
+        <w:t xml:space="preserve">specific</w:t>
       </w:r>
       <w:r>
         <w:t xml:space="preserve"> </w:t>
@@ -907,19 +1285,13 @@
         <w:t xml:space="preserve"> </w:t>
       </w:r>
       <w:r>
-        <w:t xml:space="preserve">from</w:t>
-      </w:r>
-      <w:r>
-        <w:t xml:space="preserve"> </w:t>
-      </w:r>
-      <w:r>
-        <w:t xml:space="preserve">agnostic,</w:t>
-      </w:r>
-      <w:r>
-        <w:t xml:space="preserve"> </w:t>
-      </w:r>
-      <w:r>
-        <w:t xml:space="preserve">site-based</w:t>
+        <w:t xml:space="preserve">or</w:t>
+      </w:r>
+      <w:r>
+        <w:t xml:space="preserve"> </w:t>
+      </w:r>
+      <w:r>
+        <w:t xml:space="preserve">other</w:t>
       </w:r>
       <w:r>
         <w:t xml:space="preserve"> </w:t>
@@ -931,7 +1303,37 @@
         <w:t xml:space="preserve"> </w:t>
       </w:r>
       <w:r>
-        <w:t xml:space="preserve">Most</w:t>
+        <w:t xml:space="preserve">Breeding</w:t>
+      </w:r>
+      <w:r>
+        <w:t xml:space="preserve"> </w:t>
+      </w:r>
+      <w:r>
+        <w:t xml:space="preserve">for</w:t>
+      </w:r>
+      <w:r>
+        <w:t xml:space="preserve"> </w:t>
+      </w:r>
+      <w:r>
+        <w:t xml:space="preserve">particular</w:t>
+      </w:r>
+      <w:r>
+        <w:t xml:space="preserve"> </w:t>
+      </w:r>
+      <w:r>
+        <w:t xml:space="preserve">alleles</w:t>
+      </w:r>
+      <w:r>
+        <w:t xml:space="preserve"> </w:t>
+      </w:r>
+      <w:r>
+        <w:t xml:space="preserve">at</w:t>
+      </w:r>
+      <w:r>
+        <w:t xml:space="preserve"> </w:t>
+      </w:r>
+      <w:r>
+        <w:t xml:space="preserve">the</w:t>
       </w:r>
       <w:r>
         <w:t xml:space="preserve"> </w:t>
@@ -943,37 +1345,61 @@
         <w:t xml:space="preserve"> </w:t>
       </w:r>
       <w:r>
-        <w:t xml:space="preserve">effects</w:t>
-      </w:r>
-      <w:r>
-        <w:t xml:space="preserve"> </w:t>
-      </w:r>
-      <w:r>
-        <w:t xml:space="preserve">belong</w:t>
-      </w:r>
-      <w:r>
-        <w:t xml:space="preserve"> </w:t>
-      </w:r>
-      <w:r>
-        <w:t xml:space="preserve">to</w:t>
-      </w:r>
-      <w:r>
-        <w:t xml:space="preserve"> </w:t>
-      </w:r>
-      <w:r>
-        <w:t xml:space="preserve">the</w:t>
-      </w:r>
-      <w:r>
-        <w:t xml:space="preserve"> </w:t>
-      </w:r>
-      <w:r>
-        <w:t xml:space="preserve">latter</w:t>
-      </w:r>
-      <w:r>
-        <w:t xml:space="preserve"> </w:t>
-      </w:r>
-      <w:r>
-        <w:t xml:space="preserve">category</w:t>
+        <w:t xml:space="preserve">loci</w:t>
+      </w:r>
+      <w:r>
+        <w:t xml:space="preserve"> </w:t>
+      </w:r>
+      <w:r>
+        <w:t xml:space="preserve">we</w:t>
+      </w:r>
+      <w:r>
+        <w:t xml:space="preserve"> </w:t>
+      </w:r>
+      <w:r>
+        <w:t xml:space="preserve">identified</w:t>
+      </w:r>
+      <w:r>
+        <w:t xml:space="preserve"> </w:t>
+      </w:r>
+      <w:r>
+        <w:t xml:space="preserve">could</w:t>
+      </w:r>
+      <w:r>
+        <w:t xml:space="preserve"> </w:t>
+      </w:r>
+      <w:r>
+        <w:t xml:space="preserve">change</w:t>
+      </w:r>
+      <w:r>
+        <w:t xml:space="preserve"> </w:t>
+      </w:r>
+      <w:r>
+        <w:t xml:space="preserve">flowering</w:t>
+      </w:r>
+      <w:r>
+        <w:t xml:space="preserve"> </w:t>
+      </w:r>
+      <w:r>
+        <w:t xml:space="preserve">responsiveness</w:t>
+      </w:r>
+      <w:r>
+        <w:t xml:space="preserve"> </w:t>
+      </w:r>
+      <w:r>
+        <w:t xml:space="preserve">in</w:t>
+      </w:r>
+      <w:r>
+        <w:t xml:space="preserve"> </w:t>
+      </w:r>
+      <w:r>
+        <w:t xml:space="preserve">a</w:t>
+      </w:r>
+      <w:r>
+        <w:t xml:space="preserve"> </w:t>
+      </w:r>
+      <w:r>
+        <w:t xml:space="preserve">photoperiod</w:t>
       </w:r>
       <w:r>
         <w:t xml:space="preserve"> </w:t>
@@ -985,49 +1411,67 @@
         <w:t xml:space="preserve"> </w:t>
       </w:r>
       <w:r>
-        <w:t xml:space="preserve">do</w:t>
-      </w:r>
-      <w:r>
-        <w:t xml:space="preserve"> </w:t>
-      </w:r>
-      <w:r>
-        <w:t xml:space="preserve">not</w:t>
-      </w:r>
-      <w:r>
-        <w:t xml:space="preserve"> </w:t>
-      </w:r>
-      <w:r>
-        <w:t xml:space="preserve">covary</w:t>
-      </w:r>
-      <w:r>
-        <w:t xml:space="preserve"> </w:t>
-      </w:r>
-      <w:r>
-        <w:t xml:space="preserve">with</w:t>
-      </w:r>
-      <w:r>
-        <w:t xml:space="preserve"> </w:t>
-      </w:r>
-      <w:r>
-        <w:t xml:space="preserve">weather-based</w:t>
-      </w:r>
-      <w:r>
-        <w:t xml:space="preserve"> </w:t>
-      </w:r>
-      <w:r>
-        <w:t xml:space="preserve">cues.</w:t>
-      </w:r>
-      <w:r>
-        <w:t xml:space="preserve"> </w:t>
-      </w:r>
-      <w:r>
-        <w:t xml:space="preserve">However,</w:t>
-      </w:r>
-      <w:r>
-        <w:t xml:space="preserve"> </w:t>
-      </w:r>
-      <w:r>
-        <w:t xml:space="preserve">65%</w:t>
+        <w:t xml:space="preserve">rainfall-specific</w:t>
+      </w:r>
+      <w:r>
+        <w:t xml:space="preserve"> </w:t>
+      </w:r>
+      <w:r>
+        <w:t xml:space="preserve">way.</w:t>
+      </w:r>
+      <w:r>
+        <w:t xml:space="preserve"> </w:t>
+      </w:r>
+      <w:r>
+        <w:t xml:space="preserve">More</w:t>
+      </w:r>
+      <w:r>
+        <w:t xml:space="preserve"> </w:t>
+      </w:r>
+      <w:r>
+        <w:t xml:space="preserve">broadly,</w:t>
+      </w:r>
+      <w:r>
+        <w:t xml:space="preserve"> </w:t>
+      </w:r>
+      <w:r>
+        <w:t xml:space="preserve">our</w:t>
+      </w:r>
+      <w:r>
+        <w:t xml:space="preserve"> </w:t>
+      </w:r>
+      <w:r>
+        <w:t xml:space="preserve">approach</w:t>
+      </w:r>
+      <w:r>
+        <w:t xml:space="preserve"> </w:t>
+      </w:r>
+      <w:r>
+        <w:t xml:space="preserve">proposes</w:t>
+      </w:r>
+      <w:r>
+        <w:t xml:space="preserve"> </w:t>
+      </w:r>
+      <w:r>
+        <w:t xml:space="preserve">a</w:t>
+      </w:r>
+      <w:r>
+        <w:t xml:space="preserve"> </w:t>
+      </w:r>
+      <w:r>
+        <w:t xml:space="preserve">refined,</w:t>
+      </w:r>
+      <w:r>
+        <w:t xml:space="preserve"> </w:t>
+      </w:r>
+      <w:r>
+        <w:t xml:space="preserve">powerful</w:t>
+      </w:r>
+      <w:r>
+        <w:t xml:space="preserve"> </w:t>
+      </w:r>
+      <w:r>
+        <w:t xml:space="preserve">characterization</w:t>
       </w:r>
       <w:r>
         <w:t xml:space="preserve"> </w:t>
@@ -1039,43 +1483,13 @@
         <w:t xml:space="preserve"> </w:t>
       </w:r>
       <w:r>
-        <w:t xml:space="preserve">effects</w:t>
-      </w:r>
-      <w:r>
-        <w:t xml:space="preserve"> </w:t>
-      </w:r>
-      <w:r>
-        <w:t xml:space="preserve">on</w:t>
-      </w:r>
-      <w:r>
-        <w:t xml:space="preserve"> </w:t>
-      </w:r>
-      <w:r>
-        <w:t xml:space="preserve">the</w:t>
-      </w:r>
-      <w:r>
-        <w:t xml:space="preserve"> </w:t>
-      </w:r>
-      <w:r>
-        <w:t xml:space="preserve">timing</w:t>
-      </w:r>
-      <w:r>
-        <w:t xml:space="preserve"> </w:t>
-      </w:r>
-      <w:r>
-        <w:t xml:space="preserve">of</w:t>
-      </w:r>
-      <w:r>
-        <w:t xml:space="preserve"> </w:t>
-      </w:r>
-      <w:r>
-        <w:t xml:space="preserve">vegetative</w:t>
-      </w:r>
-      <w:r>
-        <w:t xml:space="preserve"> </w:t>
-      </w:r>
-      <w:r>
-        <w:t xml:space="preserve">growth</w:t>
+        <w:t xml:space="preserve">genotype-by-environment</w:t>
+      </w:r>
+      <w:r>
+        <w:t xml:space="preserve"> </w:t>
+      </w:r>
+      <w:r>
+        <w:t xml:space="preserve">interactions</w:t>
       </w:r>
       <w:r>
         <w:t xml:space="preserve"> </w:t>
@@ -1087,912 +1501,6 @@
         <w:t xml:space="preserve"> </w:t>
       </w:r>
       <w:r>
-        <w:t xml:space="preserve">the</w:t>
-      </w:r>
-      <w:r>
-        <w:t xml:space="preserve"> </w:t>
-      </w:r>
-      <w:r>
-        <w:t xml:space="preserve">Gulf</w:t>
-      </w:r>
-      <w:r>
-        <w:t xml:space="preserve"> </w:t>
-      </w:r>
-      <w:r>
-        <w:t xml:space="preserve">population</w:t>
-      </w:r>
-      <w:r>
-        <w:t xml:space="preserve"> </w:t>
-      </w:r>
-      <w:r>
-        <w:t xml:space="preserve">covary</w:t>
-      </w:r>
-      <w:r>
-        <w:t xml:space="preserve"> </w:t>
-      </w:r>
-      <w:r>
-        <w:t xml:space="preserve">with</w:t>
-      </w:r>
-      <w:r>
-        <w:t xml:space="preserve"> </w:t>
-      </w:r>
-      <w:r>
-        <w:t xml:space="preserve">daylength</w:t>
-      </w:r>
-      <w:r>
-        <w:t xml:space="preserve"> </w:t>
-      </w:r>
-      <w:r>
-        <w:t xml:space="preserve">14</w:t>
-      </w:r>
-      <w:r>
-        <w:t xml:space="preserve"> </w:t>
-      </w:r>
-      <w:r>
-        <w:t xml:space="preserve">days</w:t>
-      </w:r>
-      <w:r>
-        <w:t xml:space="preserve"> </w:t>
-      </w:r>
-      <w:r>
-        <w:t xml:space="preserve">prior</w:t>
-      </w:r>
-      <w:r>
-        <w:t xml:space="preserve"> </w:t>
-      </w:r>
-      <w:r>
-        <w:t xml:space="preserve">to</w:t>
-      </w:r>
-      <w:r>
-        <w:t xml:space="preserve"> </w:t>
-      </w:r>
-      <w:r>
-        <w:t xml:space="preserve">green-up</w:t>
-      </w:r>
-      <w:r>
-        <w:t xml:space="preserve"> </w:t>
-      </w:r>
-      <w:r>
-        <w:t xml:space="preserve">date.</w:t>
-      </w:r>
-      <w:r>
-        <w:t xml:space="preserve"> </w:t>
-      </w:r>
-      <w:r>
-        <w:t xml:space="preserve">33%</w:t>
-      </w:r>
-      <w:r>
-        <w:t xml:space="preserve"> </w:t>
-      </w:r>
-      <w:r>
-        <w:t xml:space="preserve">of</w:t>
-      </w:r>
-      <w:r>
-        <w:t xml:space="preserve"> </w:t>
-      </w:r>
-      <w:r>
-        <w:t xml:space="preserve">effects</w:t>
-      </w:r>
-      <w:r>
-        <w:t xml:space="preserve"> </w:t>
-      </w:r>
-      <w:r>
-        <w:t xml:space="preserve">on</w:t>
-      </w:r>
-      <w:r>
-        <w:t xml:space="preserve"> </w:t>
-      </w:r>
-      <w:r>
-        <w:t xml:space="preserve">the</w:t>
-      </w:r>
-      <w:r>
-        <w:t xml:space="preserve"> </w:t>
-      </w:r>
-      <w:r>
-        <w:t xml:space="preserve">timing</w:t>
-      </w:r>
-      <w:r>
-        <w:t xml:space="preserve"> </w:t>
-      </w:r>
-      <w:r>
-        <w:t xml:space="preserve">of</w:t>
-      </w:r>
-      <w:r>
-        <w:t xml:space="preserve"> </w:t>
-      </w:r>
-      <w:r>
-        <w:t xml:space="preserve">flowering</w:t>
-      </w:r>
-      <w:r>
-        <w:t xml:space="preserve"> </w:t>
-      </w:r>
-      <w:r>
-        <w:t xml:space="preserve">in</w:t>
-      </w:r>
-      <w:r>
-        <w:t xml:space="preserve"> </w:t>
-      </w:r>
-      <w:r>
-        <w:t xml:space="preserve">the</w:t>
-      </w:r>
-      <w:r>
-        <w:t xml:space="preserve"> </w:t>
-      </w:r>
-      <w:r>
-        <w:t xml:space="preserve">Gulf</w:t>
-      </w:r>
-      <w:r>
-        <w:t xml:space="preserve"> </w:t>
-      </w:r>
-      <w:r>
-        <w:t xml:space="preserve">population</w:t>
-      </w:r>
-      <w:r>
-        <w:t xml:space="preserve"> </w:t>
-      </w:r>
-      <w:r>
-        <w:t xml:space="preserve">covary</w:t>
-      </w:r>
-      <w:r>
-        <w:t xml:space="preserve"> </w:t>
-      </w:r>
-      <w:r>
-        <w:t xml:space="preserve">with</w:t>
-      </w:r>
-      <w:r>
-        <w:t xml:space="preserve"> </w:t>
-      </w:r>
-      <w:r>
-        <w:t xml:space="preserve">cumulative</w:t>
-      </w:r>
-      <w:r>
-        <w:t xml:space="preserve"> </w:t>
-      </w:r>
-      <w:r>
-        <w:t xml:space="preserve">rainfall</w:t>
-      </w:r>
-      <w:r>
-        <w:t xml:space="preserve"> </w:t>
-      </w:r>
-      <w:r>
-        <w:t xml:space="preserve">in</w:t>
-      </w:r>
-      <w:r>
-        <w:t xml:space="preserve"> </w:t>
-      </w:r>
-      <w:r>
-        <w:t xml:space="preserve">the</w:t>
-      </w:r>
-      <w:r>
-        <w:t xml:space="preserve"> </w:t>
-      </w:r>
-      <w:r>
-        <w:t xml:space="preserve">seven</w:t>
-      </w:r>
-      <w:r>
-        <w:t xml:space="preserve"> </w:t>
-      </w:r>
-      <w:r>
-        <w:t xml:space="preserve">days</w:t>
-      </w:r>
-      <w:r>
-        <w:t xml:space="preserve"> </w:t>
-      </w:r>
-      <w:r>
-        <w:t xml:space="preserve">prior</w:t>
-      </w:r>
-      <w:r>
-        <w:t xml:space="preserve"> </w:t>
-      </w:r>
-      <w:r>
-        <w:t xml:space="preserve">to</w:t>
-      </w:r>
-      <w:r>
-        <w:t xml:space="preserve"> </w:t>
-      </w:r>
-      <w:r>
-        <w:t xml:space="preserve">flowering,</w:t>
-      </w:r>
-      <w:r>
-        <w:t xml:space="preserve"> </w:t>
-      </w:r>
-      <w:r>
-        <w:t xml:space="preserve">while</w:t>
-      </w:r>
-      <w:r>
-        <w:t xml:space="preserve"> </w:t>
-      </w:r>
-      <w:r>
-        <w:t xml:space="preserve">22%</w:t>
-      </w:r>
-      <w:r>
-        <w:t xml:space="preserve"> </w:t>
-      </w:r>
-      <w:r>
-        <w:t xml:space="preserve">of</w:t>
-      </w:r>
-      <w:r>
-        <w:t xml:space="preserve"> </w:t>
-      </w:r>
-      <w:r>
-        <w:t xml:space="preserve">effects</w:t>
-      </w:r>
-      <w:r>
-        <w:t xml:space="preserve"> </w:t>
-      </w:r>
-      <w:r>
-        <w:t xml:space="preserve">on</w:t>
-      </w:r>
-      <w:r>
-        <w:t xml:space="preserve"> </w:t>
-      </w:r>
-      <w:r>
-        <w:t xml:space="preserve">flowering</w:t>
-      </w:r>
-      <w:r>
-        <w:t xml:space="preserve"> </w:t>
-      </w:r>
-      <w:r>
-        <w:t xml:space="preserve">timing</w:t>
-      </w:r>
-      <w:r>
-        <w:t xml:space="preserve"> </w:t>
-      </w:r>
-      <w:r>
-        <w:t xml:space="preserve">in</w:t>
-      </w:r>
-      <w:r>
-        <w:t xml:space="preserve"> </w:t>
-      </w:r>
-      <w:r>
-        <w:t xml:space="preserve">the</w:t>
-      </w:r>
-      <w:r>
-        <w:t xml:space="preserve"> </w:t>
-      </w:r>
-      <w:r>
-        <w:t xml:space="preserve">Midwest</w:t>
-      </w:r>
-      <w:r>
-        <w:t xml:space="preserve"> </w:t>
-      </w:r>
-      <w:r>
-        <w:t xml:space="preserve">population</w:t>
-      </w:r>
-      <w:r>
-        <w:t xml:space="preserve"> </w:t>
-      </w:r>
-      <w:r>
-        <w:t xml:space="preserve">covary</w:t>
-      </w:r>
-      <w:r>
-        <w:t xml:space="preserve"> </w:t>
-      </w:r>
-      <w:r>
-        <w:t xml:space="preserve">with</w:t>
-      </w:r>
-      <w:r>
-        <w:t xml:space="preserve"> </w:t>
-      </w:r>
-      <w:r>
-        <w:t xml:space="preserve">day</w:t>
-      </w:r>
-      <w:r>
-        <w:t xml:space="preserve"> </w:t>
-      </w:r>
-      <w:r>
-        <w:t xml:space="preserve">length</w:t>
-      </w:r>
-      <w:r>
-        <w:t xml:space="preserve"> </w:t>
-      </w:r>
-      <w:r>
-        <w:t xml:space="preserve">change</w:t>
-      </w:r>
-      <w:r>
-        <w:t xml:space="preserve"> </w:t>
-      </w:r>
-      <w:r>
-        <w:t xml:space="preserve">two</w:t>
-      </w:r>
-      <w:r>
-        <w:t xml:space="preserve"> </w:t>
-      </w:r>
-      <w:r>
-        <w:t xml:space="preserve">days</w:t>
-      </w:r>
-      <w:r>
-        <w:t xml:space="preserve"> </w:t>
-      </w:r>
-      <w:r>
-        <w:t xml:space="preserve">prior</w:t>
-      </w:r>
-      <w:r>
-        <w:t xml:space="preserve"> </w:t>
-      </w:r>
-      <w:r>
-        <w:t xml:space="preserve">to</w:t>
-      </w:r>
-      <w:r>
-        <w:t xml:space="preserve"> </w:t>
-      </w:r>
-      <w:r>
-        <w:t xml:space="preserve">flowering.</w:t>
-      </w:r>
-      <w:r>
-        <w:t xml:space="preserve"> </w:t>
-      </w:r>
-      <w:r>
-        <w:t xml:space="preserve">An</w:t>
-      </w:r>
-      <w:r>
-        <w:t xml:space="preserve"> </w:t>
-      </w:r>
-      <w:r>
-        <w:t xml:space="preserve">independent</w:t>
-      </w:r>
-      <w:r>
-        <w:t xml:space="preserve"> </w:t>
-      </w:r>
-      <w:r>
-        <w:t xml:space="preserve">pseudo-F2</w:t>
-      </w:r>
-      <w:r>
-        <w:t xml:space="preserve"> </w:t>
-      </w:r>
-      <w:r>
-        <w:t xml:space="preserve">cross</w:t>
-      </w:r>
-      <w:r>
-        <w:t xml:space="preserve"> </w:t>
-      </w:r>
-      <w:r>
-        <w:t xml:space="preserve">of</w:t>
-      </w:r>
-      <w:r>
-        <w:t xml:space="preserve"> </w:t>
-      </w:r>
-      <w:r>
-        <w:t xml:space="preserve">Gulf</w:t>
-      </w:r>
-      <w:r>
-        <w:t xml:space="preserve"> </w:t>
-      </w:r>
-      <w:r>
-        <w:t xml:space="preserve">and</w:t>
-      </w:r>
-      <w:r>
-        <w:t xml:space="preserve"> </w:t>
-      </w:r>
-      <w:r>
-        <w:t xml:space="preserve">Midwest</w:t>
-      </w:r>
-      <w:r>
-        <w:t xml:space="preserve"> </w:t>
-      </w:r>
-      <w:r>
-        <w:t xml:space="preserve">individuals</w:t>
-      </w:r>
-      <w:r>
-        <w:t xml:space="preserve"> </w:t>
-      </w:r>
-      <w:r>
-        <w:t xml:space="preserve">at</w:t>
-      </w:r>
-      <w:r>
-        <w:t xml:space="preserve"> </w:t>
-      </w:r>
-      <w:r>
-        <w:t xml:space="preserve">the</w:t>
-      </w:r>
-      <w:r>
-        <w:t xml:space="preserve"> </w:t>
-      </w:r>
-      <w:r>
-        <w:t xml:space="preserve">same</w:t>
-      </w:r>
-      <w:r>
-        <w:t xml:space="preserve"> </w:t>
-      </w:r>
-      <w:r>
-        <w:t xml:space="preserve">sites</w:t>
-      </w:r>
-      <w:r>
-        <w:t xml:space="preserve"> </w:t>
-      </w:r>
-      <w:r>
-        <w:t xml:space="preserve">mapped</w:t>
-      </w:r>
-      <w:r>
-        <w:t xml:space="preserve"> </w:t>
-      </w:r>
-      <w:r>
-        <w:t xml:space="preserve">eight</w:t>
-      </w:r>
-      <w:r>
-        <w:t xml:space="preserve"> </w:t>
-      </w:r>
-      <w:r>
-        <w:t xml:space="preserve">additive</w:t>
-      </w:r>
-      <w:r>
-        <w:t xml:space="preserve"> </w:t>
-      </w:r>
-      <w:r>
-        <w:t xml:space="preserve">QTLs</w:t>
-      </w:r>
-      <w:r>
-        <w:t xml:space="preserve"> </w:t>
-      </w:r>
-      <w:r>
-        <w:t xml:space="preserve">for</w:t>
-      </w:r>
-      <w:r>
-        <w:t xml:space="preserve"> </w:t>
-      </w:r>
-      <w:r>
-        <w:t xml:space="preserve">flowering</w:t>
-      </w:r>
-      <w:r>
-        <w:t xml:space="preserve"> </w:t>
-      </w:r>
-      <w:r>
-        <w:t xml:space="preserve">and</w:t>
-      </w:r>
-      <w:r>
-        <w:t xml:space="preserve"> </w:t>
-      </w:r>
-      <w:r>
-        <w:t xml:space="preserve">three</w:t>
-      </w:r>
-      <w:r>
-        <w:t xml:space="preserve"> </w:t>
-      </w:r>
-      <w:r>
-        <w:t xml:space="preserve">for</w:t>
-      </w:r>
-      <w:r>
-        <w:t xml:space="preserve"> </w:t>
-      </w:r>
-      <w:r>
-        <w:t xml:space="preserve">vegetative</w:t>
-      </w:r>
-      <w:r>
-        <w:t xml:space="preserve"> </w:t>
-      </w:r>
-      <w:r>
-        <w:t xml:space="preserve">growth</w:t>
-      </w:r>
-      <w:r>
-        <w:t xml:space="preserve"> </w:t>
-      </w:r>
-      <w:r>
-        <w:t xml:space="preserve">timing,</w:t>
-      </w:r>
-      <w:r>
-        <w:t xml:space="preserve"> </w:t>
-      </w:r>
-      <w:r>
-        <w:t xml:space="preserve">all</w:t>
-      </w:r>
-      <w:r>
-        <w:t xml:space="preserve"> </w:t>
-      </w:r>
-      <w:r>
-        <w:t xml:space="preserve">with</w:t>
-      </w:r>
-      <w:r>
-        <w:t xml:space="preserve"> </w:t>
-      </w:r>
-      <w:r>
-        <w:t xml:space="preserve">significant</w:t>
-      </w:r>
-      <w:r>
-        <w:t xml:space="preserve"> </w:t>
-      </w:r>
-      <w:r>
-        <w:t xml:space="preserve">associations</w:t>
-      </w:r>
-      <w:r>
-        <w:t xml:space="preserve"> </w:t>
-      </w:r>
-      <w:r>
-        <w:t xml:space="preserve">and</w:t>
-      </w:r>
-      <w:r>
-        <w:t xml:space="preserve"> </w:t>
-      </w:r>
-      <w:r>
-        <w:t xml:space="preserve">three</w:t>
-      </w:r>
-      <w:r>
-        <w:t xml:space="preserve"> </w:t>
-      </w:r>
-      <w:r>
-        <w:t xml:space="preserve">with</w:t>
-      </w:r>
-      <w:r>
-        <w:t xml:space="preserve"> </w:t>
-      </w:r>
-      <w:r>
-        <w:t xml:space="preserve">enrichment</w:t>
-      </w:r>
-      <w:r>
-        <w:t xml:space="preserve"> </w:t>
-      </w:r>
-      <w:r>
-        <w:t xml:space="preserve">of</w:t>
-      </w:r>
-      <w:r>
-        <w:t xml:space="preserve"> </w:t>
-      </w:r>
-      <w:r>
-        <w:t xml:space="preserve">highly</w:t>
-      </w:r>
-      <w:r>
-        <w:t xml:space="preserve"> </w:t>
-      </w:r>
-      <w:r>
-        <w:t xml:space="preserve">significant</w:t>
-      </w:r>
-      <w:r>
-        <w:t xml:space="preserve"> </w:t>
-      </w:r>
-      <w:r>
-        <w:t xml:space="preserve">associations</w:t>
-      </w:r>
-      <w:r>
-        <w:t xml:space="preserve"> </w:t>
-      </w:r>
-      <w:r>
-        <w:t xml:space="preserve">in</w:t>
-      </w:r>
-      <w:r>
-        <w:t xml:space="preserve"> </w:t>
-      </w:r>
-      <w:r>
-        <w:t xml:space="preserve">our</w:t>
-      </w:r>
-      <w:r>
-        <w:t xml:space="preserve"> </w:t>
-      </w:r>
-      <w:r>
-        <w:t xml:space="preserve">model</w:t>
-      </w:r>
-      <w:r>
-        <w:t xml:space="preserve"> </w:t>
-      </w:r>
-      <w:r>
-        <w:t xml:space="preserve">of</w:t>
-      </w:r>
-      <w:r>
-        <w:t xml:space="preserve"> </w:t>
-      </w:r>
-      <w:r>
-        <w:t xml:space="preserve">GxWeather</w:t>
-      </w:r>
-      <w:r>
-        <w:t xml:space="preserve"> </w:t>
-      </w:r>
-      <w:r>
-        <w:t xml:space="preserve">effects.</w:t>
-      </w:r>
-      <w:r>
-        <w:t xml:space="preserve"> </w:t>
-      </w:r>
-      <w:r>
-        <w:t xml:space="preserve">We</w:t>
-      </w:r>
-      <w:r>
-        <w:t xml:space="preserve"> </w:t>
-      </w:r>
-      <w:r>
-        <w:t xml:space="preserve">demonstrate</w:t>
-      </w:r>
-      <w:r>
-        <w:t xml:space="preserve"> </w:t>
-      </w:r>
-      <w:r>
-        <w:t xml:space="preserve">that</w:t>
-      </w:r>
-      <w:r>
-        <w:t xml:space="preserve"> </w:t>
-      </w:r>
-      <w:r>
-        <w:t xml:space="preserve">we</w:t>
-      </w:r>
-      <w:r>
-        <w:t xml:space="preserve"> </w:t>
-      </w:r>
-      <w:r>
-        <w:t xml:space="preserve">can</w:t>
-      </w:r>
-      <w:r>
-        <w:t xml:space="preserve"> </w:t>
-      </w:r>
-      <w:r>
-        <w:t xml:space="preserve">identify</w:t>
-      </w:r>
-      <w:r>
-        <w:t xml:space="preserve"> </w:t>
-      </w:r>
-      <w:r>
-        <w:t xml:space="preserve">genetic</w:t>
-      </w:r>
-      <w:r>
-        <w:t xml:space="preserve"> </w:t>
-      </w:r>
-      <w:r>
-        <w:t xml:space="preserve">variation</w:t>
-      </w:r>
-      <w:r>
-        <w:t xml:space="preserve"> </w:t>
-      </w:r>
-      <w:r>
-        <w:t xml:space="preserve">with</w:t>
-      </w:r>
-      <w:r>
-        <w:t xml:space="preserve"> </w:t>
-      </w:r>
-      <w:r>
-        <w:t xml:space="preserve">GxWeather</w:t>
-      </w:r>
-      <w:r>
-        <w:t xml:space="preserve"> </w:t>
-      </w:r>
-      <w:r>
-        <w:t xml:space="preserve">and</w:t>
-      </w:r>
-      <w:r>
-        <w:t xml:space="preserve"> </w:t>
-      </w:r>
-      <w:r>
-        <w:t xml:space="preserve">assign</w:t>
-      </w:r>
-      <w:r>
-        <w:t xml:space="preserve"> </w:t>
-      </w:r>
-      <w:r>
-        <w:t xml:space="preserve">these</w:t>
-      </w:r>
-      <w:r>
-        <w:t xml:space="preserve"> </w:t>
-      </w:r>
-      <w:r>
-        <w:t xml:space="preserve">loci</w:t>
-      </w:r>
-      <w:r>
-        <w:t xml:space="preserve"> </w:t>
-      </w:r>
-      <w:r>
-        <w:t xml:space="preserve">to</w:t>
-      </w:r>
-      <w:r>
-        <w:t xml:space="preserve"> </w:t>
-      </w:r>
-      <w:r>
-        <w:t xml:space="preserve">specific</w:t>
-      </w:r>
-      <w:r>
-        <w:t xml:space="preserve"> </w:t>
-      </w:r>
-      <w:r>
-        <w:t xml:space="preserve">weather-based</w:t>
-      </w:r>
-      <w:r>
-        <w:t xml:space="preserve"> </w:t>
-      </w:r>
-      <w:r>
-        <w:t xml:space="preserve">cues</w:t>
-      </w:r>
-      <w:r>
-        <w:t xml:space="preserve"> </w:t>
-      </w:r>
-      <w:r>
-        <w:t xml:space="preserve">or</w:t>
-      </w:r>
-      <w:r>
-        <w:t xml:space="preserve"> </w:t>
-      </w:r>
-      <w:r>
-        <w:t xml:space="preserve">other</w:t>
-      </w:r>
-      <w:r>
-        <w:t xml:space="preserve"> </w:t>
-      </w:r>
-      <w:r>
-        <w:t xml:space="preserve">patterns.</w:t>
-      </w:r>
-      <w:r>
-        <w:t xml:space="preserve"> </w:t>
-      </w:r>
-      <w:r>
-        <w:t xml:space="preserve">Breeding</w:t>
-      </w:r>
-      <w:r>
-        <w:t xml:space="preserve"> </w:t>
-      </w:r>
-      <w:r>
-        <w:t xml:space="preserve">for</w:t>
-      </w:r>
-      <w:r>
-        <w:t xml:space="preserve"> </w:t>
-      </w:r>
-      <w:r>
-        <w:t xml:space="preserve">particular</w:t>
-      </w:r>
-      <w:r>
-        <w:t xml:space="preserve"> </w:t>
-      </w:r>
-      <w:r>
-        <w:t xml:space="preserve">alleles</w:t>
-      </w:r>
-      <w:r>
-        <w:t xml:space="preserve"> </w:t>
-      </w:r>
-      <w:r>
-        <w:t xml:space="preserve">at</w:t>
-      </w:r>
-      <w:r>
-        <w:t xml:space="preserve"> </w:t>
-      </w:r>
-      <w:r>
-        <w:t xml:space="preserve">these</w:t>
-      </w:r>
-      <w:r>
-        <w:t xml:space="preserve"> </w:t>
-      </w:r>
-      <w:r>
-        <w:t xml:space="preserve">loci</w:t>
-      </w:r>
-      <w:r>
-        <w:t xml:space="preserve"> </w:t>
-      </w:r>
-      <w:r>
-        <w:t xml:space="preserve">could</w:t>
-      </w:r>
-      <w:r>
-        <w:t xml:space="preserve"> </w:t>
-      </w:r>
-      <w:r>
-        <w:t xml:space="preserve">change</w:t>
-      </w:r>
-      <w:r>
-        <w:t xml:space="preserve"> </w:t>
-      </w:r>
-      <w:r>
-        <w:t xml:space="preserve">flowering</w:t>
-      </w:r>
-      <w:r>
-        <w:t xml:space="preserve"> </w:t>
-      </w:r>
-      <w:r>
-        <w:t xml:space="preserve">responsiveness</w:t>
-      </w:r>
-      <w:r>
-        <w:t xml:space="preserve"> </w:t>
-      </w:r>
-      <w:r>
-        <w:t xml:space="preserve">to</w:t>
-      </w:r>
-      <w:r>
-        <w:t xml:space="preserve"> </w:t>
-      </w:r>
-      <w:r>
-        <w:t xml:space="preserve">photoperiod</w:t>
-      </w:r>
-      <w:r>
-        <w:t xml:space="preserve"> </w:t>
-      </w:r>
-      <w:r>
-        <w:t xml:space="preserve">and</w:t>
-      </w:r>
-      <w:r>
-        <w:t xml:space="preserve"> </w:t>
-      </w:r>
-      <w:r>
-        <w:t xml:space="preserve">rainfall</w:t>
-      </w:r>
-      <w:r>
-        <w:t xml:space="preserve"> </w:t>
-      </w:r>
-      <w:r>
-        <w:t xml:space="preserve">cues</w:t>
-      </w:r>
-      <w:r>
-        <w:t xml:space="preserve"> </w:t>
-      </w:r>
-      <w:r>
-        <w:t xml:space="preserve">in</w:t>
-      </w:r>
-      <w:r>
-        <w:t xml:space="preserve"> </w:t>
-      </w:r>
-      <w:r>
-        <w:t xml:space="preserve">switchgrass.</w:t>
-      </w:r>
-      <w:r>
-        <w:t xml:space="preserve"> </w:t>
-      </w:r>
-      <w:r>
-        <w:t xml:space="preserve">More</w:t>
-      </w:r>
-      <w:r>
-        <w:t xml:space="preserve"> </w:t>
-      </w:r>
-      <w:r>
-        <w:t xml:space="preserve">broadly,</w:t>
-      </w:r>
-      <w:r>
-        <w:t xml:space="preserve"> </w:t>
-      </w:r>
-      <w:r>
-        <w:t xml:space="preserve">this</w:t>
-      </w:r>
-      <w:r>
-        <w:t xml:space="preserve"> </w:t>
-      </w:r>
-      <w:r>
-        <w:t xml:space="preserve">approach</w:t>
-      </w:r>
-      <w:r>
-        <w:t xml:space="preserve"> </w:t>
-      </w:r>
-      <w:r>
-        <w:t xml:space="preserve">could</w:t>
-      </w:r>
-      <w:r>
-        <w:t xml:space="preserve"> </w:t>
-      </w:r>
-      <w:r>
-        <w:t xml:space="preserve">be</w:t>
-      </w:r>
-      <w:r>
-        <w:t xml:space="preserve"> </w:t>
-      </w:r>
-      <w:r>
-        <w:t xml:space="preserve">used</w:t>
-      </w:r>
-      <w:r>
-        <w:t xml:space="preserve"> </w:t>
-      </w:r>
-      <w:r>
-        <w:t xml:space="preserve">to</w:t>
-      </w:r>
-      <w:r>
-        <w:t xml:space="preserve"> </w:t>
-      </w:r>
-      <w:r>
-        <w:t xml:space="preserve">identify</w:t>
-      </w:r>
-      <w:r>
-        <w:t xml:space="preserve"> </w:t>
-      </w:r>
-      <w:r>
-        <w:t xml:space="preserve">genetic</w:t>
-      </w:r>
-      <w:r>
-        <w:t xml:space="preserve"> </w:t>
-      </w:r>
-      <w:r>
-        <w:t xml:space="preserve">marker-environment</w:t>
-      </w:r>
-      <w:r>
-        <w:t xml:space="preserve"> </w:t>
-      </w:r>
-      <w:r>
-        <w:t xml:space="preserve">interactions</w:t>
-      </w:r>
-      <w:r>
-        <w:t xml:space="preserve"> </w:t>
-      </w:r>
-      <w:r>
-        <w:t xml:space="preserve">in</w:t>
-      </w:r>
-      <w:r>
-        <w:t xml:space="preserve"> </w:t>
-      </w:r>
-      <w:r>
         <w:t xml:space="preserve">any</w:t>
       </w:r>
       <w:r>
@@ -2000,24 +1508,6 @@
       </w:r>
       <w:r>
         <w:t xml:space="preserve">species</w:t>
-      </w:r>
-      <w:r>
-        <w:t xml:space="preserve"> </w:t>
-      </w:r>
-      <w:r>
-        <w:t xml:space="preserve">with</w:t>
-      </w:r>
-      <w:r>
-        <w:t xml:space="preserve"> </w:t>
-      </w:r>
-      <w:r>
-        <w:t xml:space="preserve">related</w:t>
-      </w:r>
-      <w:r>
-        <w:t xml:space="preserve"> </w:t>
-      </w:r>
-      <w:r>
-        <w:t xml:space="preserve">populations</w:t>
       </w:r>
       <w:r>
         <w:t xml:space="preserve"> </w:t>
@@ -2104,7 +1594,7 @@
         <w:t xml:space="preserve">(5, 6)</w:t>
       </w:r>
       <w:r>
-        <w:t xml:space="preserve">. Distinct genetic responses in different environments are known as genotype by environment interactions, or GxE.</w:t>
+        <w:t xml:space="preserve">. Distinct genetic responses in different environments are known as genotype-by-environment interactions, or GxE.</w:t>
       </w:r>
     </w:p>
     <w:p>
@@ -2169,22 +1659,31 @@
         <w:t xml:space="preserve">(10)</w:t>
       </w:r>
       <w:r>
-        <w:t xml:space="preserve">. However, most studies of flowering GxE focus on finding a single, best fitting form of genotype-environment covariance, despite the key expectation that different genetic subpopulations, and even different genomic regions, have likely evolved distinct patterns of GxE. Additionally, despite theoretical predictions that local adaptation should involve antagonistic pleiotropy, or sign-changing GxE, at the level of individual loci</w:t>
-      </w:r>
-      <w:r>
-        <w:t xml:space="preserve"> </w:t>
-      </w:r>
-      <w:r>
-        <w:t xml:space="preserve">(22–25)</w:t>
-      </w:r>
-      <w:r>
-        <w:t xml:space="preserve">, previous work has found limited evidence of antagonistic pleiotropy</w:t>
-      </w:r>
-      <w:r>
-        <w:t xml:space="preserve"> </w:t>
-      </w:r>
-      <w:r>
-        <w:t xml:space="preserve">(12, 26)</w:t>
+        <w:t xml:space="preserve">. However, most studies of flowering GxE focus on finding a single, best fitting form of genotype-environment covariance, despite the key expectation that different genetic subpopulations, and even different genomic regions, have likely evolved distinct patterns of GxE</w:t>
+      </w:r>
+      <w:r>
+        <w:t xml:space="preserve"> </w:t>
+      </w:r>
+      <w:r>
+        <w:t xml:space="preserve">(22)</w:t>
+      </w:r>
+      <w:r>
+        <w:t xml:space="preserve">. Additionally, despite theoretical predictions that local adaptation should involve antagonistic pleiotropy, or sign-changing GxE, at the level of individual loci</w:t>
+      </w:r>
+      <w:r>
+        <w:t xml:space="preserve"> </w:t>
+      </w:r>
+      <w:r>
+        <w:t xml:space="preserve">(23–26)</w:t>
+      </w:r>
+      <w:r>
+        <w:t xml:space="preserve">, previous empirical work has found limited evidence of antagonistic pleiotropy</w:t>
+      </w:r>
+      <w:r>
+        <w:t xml:space="preserve"> </w:t>
+      </w:r>
+      <w:r>
+        <w:t xml:space="preserve">(12, 27)</w:t>
       </w:r>
       <w:r>
         <w:t xml:space="preserve">. However, this work has been limited by a known statistical bias that reduced detection of genetic effects that differ in sign</w:t>
@@ -2193,7 +1692,7 @@
         <w:t xml:space="preserve"> </w:t>
       </w:r>
       <w:r>
-        <w:t xml:space="preserve">(26–28)</w:t>
+        <w:t xml:space="preserve">(27–29)</w:t>
       </w:r>
       <w:r>
         <w:t xml:space="preserve">. Thus, despite substantial interest in the frequencies of various forms of GxE, the prevalence of antagonistic pleiotropy relative to other forms of GxE remains unknown.</w:t>
@@ -2210,7 +1709,7 @@
         <w:t xml:space="preserve"> </w:t>
       </w:r>
       <w:r>
-        <w:t xml:space="preserve">(29)</w:t>
+        <w:t xml:space="preserve">(30)</w:t>
       </w:r>
       <w:r>
         <w:t xml:space="preserve">. However, as part of its wide environmental adaptation across the eastern half of North America, its photoperiodicity has been predicted to differ by plant latitude of origin</w:t>
@@ -2219,7 +1718,7 @@
         <w:t xml:space="preserve"> </w:t>
       </w:r>
       <w:r>
-        <w:t xml:space="preserve">(30, 31)</w:t>
+        <w:t xml:space="preserve">(31, 32)</w:t>
       </w:r>
       <w:r>
         <w:t xml:space="preserve">. We previously found divergent Midwest and Gulf genetic subpopulations of switchgrass with distinct sets of environmental adaptations, in that both populations had distinct genetic variation associated with each of two fitness proxies, biomass and survival</w:t>
@@ -2228,7 +1727,7 @@
         <w:t xml:space="preserve"> </w:t>
       </w:r>
       <w:r>
-        <w:t xml:space="preserve">(32)</w:t>
+        <w:t xml:space="preserve">(33)</w:t>
       </w:r>
       <w:r>
         <w:t xml:space="preserve">. The Midwest genetic subpopulation is primarily composed of individuals from the well-studied upland switchgrass ecotype</w:t>
@@ -2237,7 +1736,7 @@
         <w:t xml:space="preserve"> </w:t>
       </w:r>
       <w:r>
-        <w:t xml:space="preserve">(33, 34)</w:t>
+        <w:t xml:space="preserve">(34, 35)</w:t>
       </w:r>
       <w:r>
         <w:t xml:space="preserve">, while the Gulf subpopulation has individuals from the well-studied lowland ecotype and the phenotypically intermediate coastal ecotype</w:t>
@@ -2246,7 +1745,7 @@
         <w:t xml:space="preserve"> </w:t>
       </w:r>
       <w:r>
-        <w:t xml:space="preserve">(32)</w:t>
+        <w:t xml:space="preserve">(33)</w:t>
       </w:r>
       <w:r>
         <w:t xml:space="preserve">.</w:t>
@@ -2263,7 +1762,7 @@
         <w:t xml:space="preserve"> </w:t>
       </w:r>
       <w:r>
-        <w:t xml:space="preserve">(35)</w:t>
+        <w:t xml:space="preserve">(36)</w:t>
       </w:r>
       <w:r>
         <w:t xml:space="preserve">. We use the Bayesian framework</w:t>
@@ -2282,13 +1781,13 @@
         <w:t xml:space="preserve"> </w:t>
       </w:r>
       <w:r>
-        <w:t xml:space="preserve">(multivariate adaptive shrinkage), developed by</w:t>
-      </w:r>
-      <w:r>
-        <w:t xml:space="preserve"> </w:t>
-      </w:r>
-      <w:r>
-        <w:t xml:space="preserve">(35)</w:t>
+        <w:t xml:space="preserve">(multivariate adaptive shrinkage) developed by</w:t>
+      </w:r>
+      <w:r>
+        <w:t xml:space="preserve"> </w:t>
+      </w:r>
+      <w:r>
+        <w:t xml:space="preserve">(36)</w:t>
       </w:r>
       <w:r>
         <w:t xml:space="preserve">, to refine effect size estimates from genome-wide association (GWAS) conducted on individuals at each of the eight sites.</w:t>
@@ -2307,29 +1806,13 @@
         <w:t xml:space="preserve"> </w:t>
       </w:r>
       <w:r>
-        <w:t xml:space="preserve">allows us to identify and specify multiple covariance structures among genetic effect estimates across sites, including structures that represent covariance in weather variables of interest. Importantly,</w:t>
-      </w:r>
-      <w:r>
-        <w:t xml:space="preserve"> </w:t>
-      </w:r>
-      <w:r>
-        <w:rPr>
-          <w:iCs/>
-          <w:i/>
-        </w:rPr>
-        <w:t xml:space="preserve">mash</w:t>
-      </w:r>
-      <w:r>
-        <w:t xml:space="preserve"> </w:t>
-      </w:r>
-      <w:r>
-        <w:t xml:space="preserve">does not have a statistical bias in detecting genetic effects with the same or opposite signs</w:t>
-      </w:r>
-      <w:r>
-        <w:t xml:space="preserve"> </w:t>
-      </w:r>
-      <w:r>
-        <w:t xml:space="preserve">(36)</w:t>
+        <w:t xml:space="preserve">allows us to identify and specify multiple covariance structures among genetic effect estimates across sites, including structures that represent covariance in weather variables of interest. Importantly, this method circumvents statistical biases in detecting genetic effects with the same or opposite signs</w:t>
+      </w:r>
+      <w:r>
+        <w:t xml:space="preserve"> </w:t>
+      </w:r>
+      <w:r>
+        <w:t xml:space="preserve">(37)</w:t>
       </w:r>
       <w:r>
         <w:t xml:space="preserve">. To confirm our genetic mapping of GxWeather, we compare our posterior genetic effect estimates from</w:t>
@@ -2489,7 +1972,7 @@
         <w:t xml:space="preserve">2</w:t>
       </w:r>
       <w:r>
-        <w:t xml:space="preserve">) indicated that rank-changing GxE for these phenotypes was present across the common gardens (</w:t>
+        <w:t xml:space="preserve">) suggested that rank-changing GxE for these phenotypes was present across the common gardens (</w:t>
       </w:r>
       <w:hyperlink w:anchor="fig-map">
         <w:r>
@@ -2604,7 +2087,7 @@
         <w:pStyle w:val="FirstParagraph"/>
       </w:pPr>
       <w:r>
-        <w:t xml:space="preserve">We next looked for evidence of GxWeather by jointly re-estimating genetic effects across all eight common gardens using the mash model, which allows effects to covary between gardens in many ways (</w:t>
+        <w:t xml:space="preserve">We next looked for evidence of GxWeather by jointly re-estimating genetic effects across all eight common gardens using the mash model, which can flexibly capture many modes of covariance across gardens (</w:t>
       </w:r>
       <w:hyperlink w:anchor="fig-map">
         <w:r>
@@ -2618,7 +2101,7 @@
         <w:t xml:space="preserve"> </w:t>
       </w:r>
       <w:r>
-        <w:t xml:space="preserve">D, SI Appendix, Datasets 1-6). We specified three categories of covariance structures across gardens:</w:t>
+        <w:t xml:space="preserve">D, SI Appendix, Datasets 1-6). We specified three qualitative categories of covariance structures across gardens:</w:t>
       </w:r>
       <w:r>
         <w:t xml:space="preserve"> </w:t>
@@ -3163,7 +2646,7 @@
         <w:pStyle w:val="FirstParagraph"/>
       </w:pPr>
       <w:r>
-        <w:t xml:space="preserve">As the climate and the natural environment change, it is increasingly critical to understand how patterns of gene-environment and plant-environment interactions will change in response. To do this, we must understand the current patterns of trait covariation across environments, the genetic underpinnings of these patterns, and the cases where this covariation can be altered. Here, we demonstrate that we can associate multiple patterns of GxWeather with specific genomic regions using a switchgrass diversity panel grown at eight common gardens. We can assign genetic effects to both GxWeather patterns with interpretable weather-based cues, and to agnostic, site-based patterns. We use this approach to study GxWeather for the timings of vegetative and reproductive development in the deeply genetically diverged Gulf and Midwest subpopulations of switchgrass.</w:t>
+        <w:t xml:space="preserve">As the climate and the natural environment change, it is increasingly critical to understand how patterns of plant-environment interactions will change in response. To do this, we must understand the current patterns of trait covariation across environments, the genetic underpinnings of these patterns, and the cases where this covariation can be altered. Here, we demonstrate that we can associate multiple patterns of GxWeather with specific genomic regions using a switchgrass diversity panel grown at eight common gardens. We can assign genetic effects to both GxWeather patterns with interpretable weather-based cues, and to agnostic, site-based patterns. We use this approach to study GxWeather for the timings of vegetative and reproductive development in the deeply genetically diverged Gulf and Midwest subpopulations of switchgrass.</w:t>
       </w:r>
     </w:p>
     <w:p>
@@ -3191,7 +2674,7 @@
         <w:t xml:space="preserve"> </w:t>
       </w:r>
       <w:r>
-        <w:t xml:space="preserve">(22–25)</w:t>
+        <w:t xml:space="preserve">(23–26)</w:t>
       </w:r>
       <w:r>
         <w:t xml:space="preserve">, and is the first experimental work using GWAS across common gardens to find antagonistic pleiotropy to be common in small genomic regions</w:t>
@@ -3200,7 +2683,7 @@
         <w:t xml:space="preserve"> </w:t>
       </w:r>
       <w:r>
-        <w:t xml:space="preserve">(12, 37, 38)</w:t>
+        <w:t xml:space="preserve">(12, 38, 39)</w:t>
       </w:r>
       <w:r>
         <w:t xml:space="preserve">.</w:t>
@@ -3233,7 +2716,7 @@
         <w:pStyle w:val="BodyText"/>
       </w:pPr>
       <w:r>
-        <w:t xml:space="preserve">Identifying the environmental cues that are predictive of, or even correlated with, plant phenotypic responses remains a major challenge to studies interrogating gene action across many natural environments. The GxWeather photoperiod and cumulative rainfall cues we identify here are functions of the genotypes measured and capture only a minority of SNP effects on flowering. We know still less about the overwintering parameters that cause variation in the start of vegetative growth. We could only assign SNP effects to a GxWeather covariance structures in four of the six phenotype &amp; genetic subpopulations we modeled. More generally, it is difficult to predict the time scales over which individuals may integrate environmental cues, particularly in perennial species which may integrate these cues over longer time scales. If this integration time itself varies between individuals, we cannot select a covariance structure that reflects this, though these structures would likely be highly correlated with GxWeather structures we did include. Mash offers an opportunity to specify multiple environmental cues and compete them to explain patterns of genetic effects, allowing us to detect how important these cues are genome-wide, and how strongly each cue influences each SNP. This is a key development to further improve our understanding of genetic variation in GxE.</w:t>
+        <w:t xml:space="preserve">Identifying the environmental cues that are predictive of, or even correlated with, plant phenotypic responses remains a major challenge to studies interrogating gene action across many natural environments. The GxWeather photoperiod and cumulative rainfall cues we identify here are functions of the genotypes measured and capture only a minority of SNP effects on flowering. We know still less about the overwintering parameters that cause variation in the start of vegetative growth. We could only assign SNP effects to a GxWeather covariance structures in four of the six phenotype &amp; genetic subpopulations we modeled. More generally, it is difficult to predict the time scales over which individuals may integrate environmental cues, particularly in perennial species which may integrate these cues over longer time scales. If this integration time itself varies between individuals, we cannot select a covariance structure that reflects this, though these structures would likely be highly correlated with GxWeather structures we did include. Our approach offers an opportunity to specify multiple environmental cues and compete them to explain patterns of genetic effects, allowing us to detect how important these cues are genome-wide, and how strongly each cue influences each SNP. This is a key development to further improve our understanding of genetic variation in GxE.</w:t>
       </w:r>
     </w:p>
     <w:bookmarkEnd w:id="23"/>
@@ -3319,7 +2802,7 @@
               <w:pStyle w:val="ImageCaption"/>
             </w:pPr>
             <w:r>
-              <w:t xml:space="preserve">Figure 1: Characterization of green-up and flowering dates from the switchgrass diversity panel. (a) Map and trait histograms of green-up and flowering dates across two genetically distinct switchgrass subpopulations and eight common gardens. Purple represents individuals from the Midwest genetic subpopulation, and pink individuals from the Gulf subpopulation. Vertical dashed lines indicate the summer solstice. Common gardens are arranged in latitudinal order. (b) Phenotypic correlations between clonal replicates planted at eight common gardens, within and between two genetic subpopulations. (c) Narrow sense heritability of green-up and flowering within single common gardens (purple) and across all eight common gardens (green), within and between two genetic subpopulations. (d) Flow diagram of the methods applied to the green-up and flowering dates to jointly estimate SNP effects across all sites. Mash was fit to SNP effect data and used to find covariance matrices that improved the mash model likelihood using a large set of randomly selected, relatively unlinked SNP effects; this model was applied to a</w:t>
+              <w:t xml:space="preserve">Figure 1: Characterization of green-up and flowering dates from the switchgrass diversity panel. (a) Map and trait histograms of green-up and flowering dates across two genetically distinct switchgrass subpopulations and eight common gardens. Purple represents individuals from the Midwest genetic subpopulation, and pink individuals from the Gulf subpopulation; map positions represent the original collection locations for the genotypes, and shapes represent the ecotype of the genotype. Vertical dashed lines indicate the summer solstice. Common gardens are arranged in latitudinal order. (b) Phenotypic correlations between clonal replicates planted at eight common gardens, within and between two genetic subpopulations. (c) Narrow sense heritability of green-up and flowering within single common gardens (purple) and across all eight common gardens (green), within and between two genetic subpopulations. (d) Flow diagram of the methods applied to the green-up and flowering dates to jointly estimate SNP effects across all sites. Mash was fit to SNP effect data and used to find covariance matrices that improved the mash model likelihood using a large set of randomly selected, relatively unlinked SNP effects; this model was applied to a</w:t>
             </w:r>
             <w:r>
               <w:t xml:space="preserve"> </w:t>
@@ -3375,14 +2858,14 @@
             <w:r>
               <w:drawing>
                 <wp:inline>
-                  <wp:extent cx="5334000" cy="3765176"/>
+                  <wp:extent cx="5334000" cy="3667125"/>
                   <wp:effectExtent b="0" l="0" r="0" t="0"/>
                   <wp:docPr descr="" title="" id="29" name="Picture"/>
                   <a:graphic>
                     <a:graphicData uri="http://schemas.openxmlformats.org/drawingml/2006/picture">
                       <pic:pic>
                         <pic:nvPicPr>
-                          <pic:cNvPr descr="images/Figure_2_Covariance_matrices_and_posterior_weights.png" id="30" name="Picture"/>
+                          <pic:cNvPr descr="Figure_2_recolor_covariance_matrices_and_posterior_weights.png" id="30" name="Picture"/>
                           <pic:cNvPicPr>
                             <a:picLocks noChangeArrowheads="1" noChangeAspect="1"/>
                           </pic:cNvPicPr>
@@ -3396,7 +2879,7 @@
                         <pic:spPr bwMode="auto">
                           <a:xfrm>
                             <a:off x="0" y="0"/>
-                            <a:ext cx="5334000" cy="3765176"/>
+                            <a:ext cx="5334000" cy="3667125"/>
                           </a:xfrm>
                           <a:prstGeom prst="rect">
                             <a:avLst/>
@@ -3654,7 +3137,7 @@
         <w:t xml:space="preserve"> </w:t>
       </w:r>
       <w:r>
-        <w:t xml:space="preserve">(32)</w:t>
+        <w:t xml:space="preserve">(33)</w:t>
       </w:r>
       <w:r>
         <w:t xml:space="preserve">. The diversity panel contained 134 sequenced, clonally propagated individuals from the Midwest genetic subpopulation, and 229 from the Gulf genetic subpopulation. To allow for the possibility that different subpopulations had different strengths of connection between our phenotypes and genotypes (38), we conducted three sets of genetic analyses: on Gulf and Midwest genotypes separately, and on both subpopulations together (</w:t>
@@ -3684,7 +3167,7 @@
         <w:t xml:space="preserve"> </w:t>
       </w:r>
       <w:r>
-        <w:t xml:space="preserve">(32)</w:t>
+        <w:t xml:space="preserve">(33)</w:t>
       </w:r>
       <w:r>
         <w:t xml:space="preserve">. Details on these models can be found in (SI Appendix, Section S3,S4).</w:t>
@@ -3721,7 +3204,7 @@
         <w:t xml:space="preserve"> </w:t>
       </w:r>
       <w:r>
-        <w:t xml:space="preserve">(39)</w:t>
+        <w:t xml:space="preserve">(40)</w:t>
       </w:r>
       <w:r>
         <w:t xml:space="preserve">. We used the effect estimates for single nucleotide polymorphisms (SNPs) from these GWAS as preliminary effect estimates for both traits at each garden. We then jointly modeled genetic effect estimates, and the mixture of ways these effects might covary, across all eight common gardens, using a two-part procedure. We first modeled genetic effects with different combinations of covariance structures, using the effect size estimates from a subset of</w:t>
@@ -3907,7 +3390,7 @@
         <w:t xml:space="preserve"> </w:t>
       </w:r>
       <w:r>
-        <w:t xml:space="preserve">(36)</w:t>
+        <w:t xml:space="preserve">(37)</w:t>
       </w:r>
       <w:r>
         <w:t xml:space="preserve">. Thus, rather than asking</w:t>
@@ -3960,7 +3443,7 @@
         <w:t xml:space="preserve"> </w:t>
       </w:r>
       <w:r>
-        <w:t xml:space="preserve">(34)</w:t>
+        <w:t xml:space="preserve">(35)</w:t>
       </w:r>
       <w:r>
         <w:t xml:space="preserve">; additional details on QTL mapping can be found in SI Appendix, Section S6. To be directly comparable to the diversity panel data, only 2019 phenology data from the pseudo-F2 cross from the same eight common garden sites were used.</w:t>
@@ -3968,7 +3451,7 @@
     </w:p>
     <w:bookmarkEnd w:id="43"/>
     <w:bookmarkEnd w:id="44"/>
-    <w:bookmarkStart w:id="88" w:name="references"/>
+    <w:bookmarkStart w:id="90" w:name="references"/>
     <w:p>
       <w:pPr>
         <w:pStyle w:val="Heading1"/>
@@ -3982,7 +3465,7 @@
         <w:pStyle w:val="FirstParagraph"/>
       </w:pPr>
     </w:p>
-    <w:bookmarkStart w:id="87" w:name="refs"/>
+    <w:bookmarkStart w:id="89" w:name="refs"/>
     <w:bookmarkStart w:id="46" w:name="ref-bauerle_photoperiodic_2012"/>
     <w:p>
       <w:pPr>
@@ -4983,7 +4466,7 @@
       </w:r>
     </w:p>
     <w:bookmarkEnd w:id="66"/>
-    <w:bookmarkStart w:id="67" w:name="ref-levene1953genetic"/>
+    <w:bookmarkStart w:id="68" w:name="ref-Weine2023.06.21.545998"/>
     <w:p>
       <w:pPr>
         <w:pStyle w:val="Bibliography"/>
@@ -4998,7 +4481,7 @@
         <w:t xml:space="preserve">	</w:t>
       </w:r>
       <w:r>
-        <w:t xml:space="preserve">H. Levene, Genetic equilibrium when more than one ecological niche is available.</w:t>
+        <w:t xml:space="preserve">E. Weine, S. P. Smith, R. K. Knowlton, A. Harpak, Tradeoffs in modeling context dependency in complex trait genetics.</w:t>
       </w:r>
       <w:r>
         <w:t xml:space="preserve"> </w:t>
@@ -5008,6 +4491,52 @@
           <w:iCs/>
           <w:i/>
         </w:rPr>
+        <w:t xml:space="preserve">bioRxiv</w:t>
+      </w:r>
+      <w:r>
+        <w:t xml:space="preserve"> </w:t>
+      </w:r>
+      <w:r>
+        <w:t xml:space="preserve">(2024) https:/doi.org/</w:t>
+      </w:r>
+      <w:hyperlink r:id="rId67">
+        <w:r>
+          <w:rPr>
+            <w:rStyle w:val="Hyperlink"/>
+          </w:rPr>
+          <w:t xml:space="preserve">10.1101/2023.06.21.545998</w:t>
+        </w:r>
+      </w:hyperlink>
+      <w:r>
+        <w:t xml:space="preserve">.</w:t>
+      </w:r>
+    </w:p>
+    <w:bookmarkEnd w:id="68"/>
+    <w:bookmarkStart w:id="69" w:name="ref-levene1953genetic"/>
+    <w:p>
+      <w:pPr>
+        <w:pStyle w:val="Bibliography"/>
+      </w:pPr>
+      <w:r>
+        <w:t xml:space="preserve">23.</w:t>
+      </w:r>
+      <w:r>
+        <w:t xml:space="preserve"> </w:t>
+      </w:r>
+      <w:r>
+        <w:t xml:space="preserve">	</w:t>
+      </w:r>
+      <w:r>
+        <w:t xml:space="preserve">H. Levene, Genetic equilibrium when more than one ecological niche is available.</w:t>
+      </w:r>
+      <w:r>
+        <w:t xml:space="preserve"> </w:t>
+      </w:r>
+      <w:r>
+        <w:rPr>
+          <w:iCs/>
+          <w:i/>
+        </w:rPr>
         <w:t xml:space="preserve">The American Naturalist</w:t>
       </w:r>
       <w:r>
@@ -5024,14 +4553,14 @@
         <w:t xml:space="preserve">, 331–333 (1953).</w:t>
       </w:r>
     </w:p>
-    <w:bookmarkEnd w:id="67"/>
-    <w:bookmarkStart w:id="68" w:name="ref-felsenstein1976theoretical"/>
+    <w:bookmarkEnd w:id="69"/>
+    <w:bookmarkStart w:id="70" w:name="ref-felsenstein1976theoretical"/>
     <w:p>
       <w:pPr>
         <w:pStyle w:val="Bibliography"/>
       </w:pPr>
       <w:r>
-        <w:t xml:space="preserve">23.</w:t>
+        <w:t xml:space="preserve">24.</w:t>
       </w:r>
       <w:r>
         <w:t xml:space="preserve"> </w:t>
@@ -5066,14 +4595,14 @@
         <w:t xml:space="preserve">, 253–280 (1976).</w:t>
       </w:r>
     </w:p>
-    <w:bookmarkEnd w:id="68"/>
-    <w:bookmarkStart w:id="69" w:name="ref-kawecki2004conceptual"/>
+    <w:bookmarkEnd w:id="70"/>
+    <w:bookmarkStart w:id="71" w:name="ref-kawecki2004conceptual"/>
     <w:p>
       <w:pPr>
         <w:pStyle w:val="Bibliography"/>
       </w:pPr>
       <w:r>
-        <w:t xml:space="preserve">24.</w:t>
+        <w:t xml:space="preserve">25.</w:t>
       </w:r>
       <w:r>
         <w:t xml:space="preserve"> </w:t>
@@ -5108,14 +4637,14 @@
         <w:t xml:space="preserve">, 1225–1241 (2004).</w:t>
       </w:r>
     </w:p>
-    <w:bookmarkEnd w:id="69"/>
-    <w:bookmarkStart w:id="70" w:name="ref-hedrick1986genetic"/>
+    <w:bookmarkEnd w:id="71"/>
+    <w:bookmarkStart w:id="72" w:name="ref-hedrick1986genetic"/>
     <w:p>
       <w:pPr>
         <w:pStyle w:val="Bibliography"/>
       </w:pPr>
       <w:r>
-        <w:t xml:space="preserve">25.</w:t>
+        <w:t xml:space="preserve">26.</w:t>
       </w:r>
       <w:r>
         <w:t xml:space="preserve"> </w:t>
@@ -5150,14 +4679,14 @@
         <w:t xml:space="preserve">, 535–566 (1986).</w:t>
       </w:r>
     </w:p>
-    <w:bookmarkEnd w:id="70"/>
-    <w:bookmarkStart w:id="71" w:name="ref-des2013genotype"/>
+    <w:bookmarkEnd w:id="72"/>
+    <w:bookmarkStart w:id="73" w:name="ref-des2013genotype"/>
     <w:p>
       <w:pPr>
         <w:pStyle w:val="Bibliography"/>
       </w:pPr>
       <w:r>
-        <w:t xml:space="preserve">26.</w:t>
+        <w:t xml:space="preserve">27.</w:t>
       </w:r>
       <w:r>
         <w:t xml:space="preserve"> </w:t>
@@ -5192,14 +4721,14 @@
         <w:t xml:space="preserve">, 5–29 (2013).</w:t>
       </w:r>
     </w:p>
-    <w:bookmarkEnd w:id="71"/>
-    <w:bookmarkStart w:id="72" w:name="ref-anderson2013genetic"/>
+    <w:bookmarkEnd w:id="73"/>
+    <w:bookmarkStart w:id="74" w:name="ref-anderson2013genetic"/>
     <w:p>
       <w:pPr>
         <w:pStyle w:val="Bibliography"/>
       </w:pPr>
       <w:r>
-        <w:t xml:space="preserve">27.</w:t>
+        <w:t xml:space="preserve">28.</w:t>
       </w:r>
       <w:r>
         <w:t xml:space="preserve"> </w:t>
@@ -5234,14 +4763,14 @@
         <w:t xml:space="preserve">, 699–708 (2013).</w:t>
       </w:r>
     </w:p>
-    <w:bookmarkEnd w:id="72"/>
-    <w:bookmarkStart w:id="73" w:name="ref-anderson2011evolutionary"/>
+    <w:bookmarkEnd w:id="74"/>
+    <w:bookmarkStart w:id="75" w:name="ref-anderson2011evolutionary"/>
     <w:p>
       <w:pPr>
         <w:pStyle w:val="Bibliography"/>
       </w:pPr>
       <w:r>
-        <w:t xml:space="preserve">28.</w:t>
+        <w:t xml:space="preserve">29.</w:t>
       </w:r>
       <w:r>
         <w:t xml:space="preserve"> </w:t>
@@ -5276,14 +4805,14 @@
         <w:t xml:space="preserve">, 258–266 (2011).</w:t>
       </w:r>
     </w:p>
-    <w:bookmarkEnd w:id="73"/>
-    <w:bookmarkStart w:id="74" w:name="ref-mitchell1997predicting"/>
+    <w:bookmarkEnd w:id="75"/>
+    <w:bookmarkStart w:id="76" w:name="ref-mitchell1997predicting"/>
     <w:p>
       <w:pPr>
         <w:pStyle w:val="Bibliography"/>
       </w:pPr>
       <w:r>
-        <w:t xml:space="preserve">29.</w:t>
+        <w:t xml:space="preserve">30.</w:t>
       </w:r>
       <w:r>
         <w:t xml:space="preserve"> </w:t>
@@ -5318,14 +4847,14 @@
         <w:t xml:space="preserve">, 827–832 (1997).</w:t>
       </w:r>
     </w:p>
-    <w:bookmarkEnd w:id="74"/>
-    <w:bookmarkStart w:id="75" w:name="ref-parrish2005biology"/>
+    <w:bookmarkEnd w:id="76"/>
+    <w:bookmarkStart w:id="77" w:name="ref-parrish2005biology"/>
     <w:p>
       <w:pPr>
         <w:pStyle w:val="Bibliography"/>
       </w:pPr>
       <w:r>
-        <w:t xml:space="preserve">30.</w:t>
+        <w:t xml:space="preserve">31.</w:t>
       </w:r>
       <w:r>
         <w:t xml:space="preserve"> </w:t>
@@ -5360,14 +4889,14 @@
         <w:t xml:space="preserve">, 423–459 (2005).</w:t>
       </w:r>
     </w:p>
-    <w:bookmarkEnd w:id="75"/>
-    <w:bookmarkStart w:id="76" w:name="ref-casler2004latitudinal"/>
+    <w:bookmarkEnd w:id="77"/>
+    <w:bookmarkStart w:id="78" w:name="ref-casler2004latitudinal"/>
     <w:p>
       <w:pPr>
         <w:pStyle w:val="Bibliography"/>
       </w:pPr>
       <w:r>
-        <w:t xml:space="preserve">31.</w:t>
+        <w:t xml:space="preserve">32.</w:t>
       </w:r>
       <w:r>
         <w:t xml:space="preserve"> </w:t>
@@ -5402,14 +4931,14 @@
         <w:t xml:space="preserve">, 293–303 (2004).</w:t>
       </w:r>
     </w:p>
-    <w:bookmarkEnd w:id="76"/>
-    <w:bookmarkStart w:id="77" w:name="ref-lovell2021genomic"/>
+    <w:bookmarkEnd w:id="78"/>
+    <w:bookmarkStart w:id="79" w:name="ref-lovell2021genomic"/>
     <w:p>
       <w:pPr>
         <w:pStyle w:val="Bibliography"/>
       </w:pPr>
       <w:r>
-        <w:t xml:space="preserve">32.</w:t>
+        <w:t xml:space="preserve">33.</w:t>
       </w:r>
       <w:r>
         <w:t xml:space="preserve"> </w:t>
@@ -5457,14 +4986,14 @@
         <w:t xml:space="preserve">, 438–444 (2021).</w:t>
       </w:r>
     </w:p>
-    <w:bookmarkEnd w:id="77"/>
-    <w:bookmarkStart w:id="78" w:name="ref-porter1966analysis"/>
+    <w:bookmarkEnd w:id="79"/>
+    <w:bookmarkStart w:id="80" w:name="ref-porter1966analysis"/>
     <w:p>
       <w:pPr>
         <w:pStyle w:val="Bibliography"/>
       </w:pPr>
       <w:r>
-        <w:t xml:space="preserve">33.</w:t>
+        <w:t xml:space="preserve">34.</w:t>
       </w:r>
       <w:r>
         <w:t xml:space="preserve"> </w:t>
@@ -5499,14 +5028,14 @@
         <w:t xml:space="preserve">, 980–992 (1966).</w:t>
       </w:r>
     </w:p>
-    <w:bookmarkEnd w:id="78"/>
-    <w:bookmarkStart w:id="79" w:name="ref-milano2016genetic"/>
+    <w:bookmarkEnd w:id="80"/>
+    <w:bookmarkStart w:id="81" w:name="ref-milano2016genetic"/>
     <w:p>
       <w:pPr>
         <w:pStyle w:val="Bibliography"/>
       </w:pPr>
       <w:r>
-        <w:t xml:space="preserve">34.</w:t>
+        <w:t xml:space="preserve">35.</w:t>
       </w:r>
       <w:r>
         <w:t xml:space="preserve"> </w:t>
@@ -5541,14 +5070,14 @@
         <w:t xml:space="preserve">, 3561–3570 (2016).</w:t>
       </w:r>
     </w:p>
-    <w:bookmarkEnd w:id="79"/>
-    <w:bookmarkStart w:id="80" w:name="ref-urbut2019flexible"/>
+    <w:bookmarkEnd w:id="81"/>
+    <w:bookmarkStart w:id="82" w:name="ref-urbut2019flexible"/>
     <w:p>
       <w:pPr>
         <w:pStyle w:val="Bibliography"/>
       </w:pPr>
       <w:r>
-        <w:t xml:space="preserve">35.</w:t>
+        <w:t xml:space="preserve">36.</w:t>
       </w:r>
       <w:r>
         <w:t xml:space="preserve"> </w:t>
@@ -5583,14 +5112,14 @@
         <w:t xml:space="preserve">, 187–195 (2019).</w:t>
       </w:r>
     </w:p>
-    <w:bookmarkEnd w:id="80"/>
-    <w:bookmarkStart w:id="82" w:name="ref-10.1093/biostatistics/kxw041"/>
+    <w:bookmarkEnd w:id="82"/>
+    <w:bookmarkStart w:id="84" w:name="ref-10.1093/biostatistics/kxw041"/>
     <w:p>
       <w:pPr>
         <w:pStyle w:val="Bibliography"/>
       </w:pPr>
       <w:r>
-        <w:t xml:space="preserve">36.</w:t>
+        <w:t xml:space="preserve">37.</w:t>
       </w:r>
       <w:r>
         <w:t xml:space="preserve"> </w:t>
@@ -5604,7 +5133,7 @@
       <w:r>
         <w:t xml:space="preserve"> </w:t>
       </w:r>
-      <w:hyperlink r:id="rId81">
+      <w:hyperlink r:id="rId83">
         <w:r>
           <w:rPr>
             <w:rStyle w:val="Hyperlink"/>
@@ -5639,14 +5168,14 @@
         <w:t xml:space="preserve">, 275–294 (2016).</w:t>
       </w:r>
     </w:p>
-    <w:bookmarkEnd w:id="82"/>
-    <w:bookmarkStart w:id="83" w:name="ref-savolainen2013ecological"/>
+    <w:bookmarkEnd w:id="84"/>
+    <w:bookmarkStart w:id="85" w:name="ref-savolainen2013ecological"/>
     <w:p>
       <w:pPr>
         <w:pStyle w:val="Bibliography"/>
       </w:pPr>
       <w:r>
-        <w:t xml:space="preserve">37.</w:t>
+        <w:t xml:space="preserve">38.</w:t>
       </w:r>
       <w:r>
         <w:t xml:space="preserve"> </w:t>
@@ -5681,14 +5210,14 @@
         <w:t xml:space="preserve">, 807–820 (2013).</w:t>
       </w:r>
     </w:p>
-    <w:bookmarkEnd w:id="83"/>
-    <w:bookmarkStart w:id="84" w:name="ref-lowry2019qtl"/>
+    <w:bookmarkEnd w:id="85"/>
+    <w:bookmarkStart w:id="86" w:name="ref-lowry2019qtl"/>
     <w:p>
       <w:pPr>
         <w:pStyle w:val="Bibliography"/>
       </w:pPr>
       <w:r>
-        <w:t xml:space="preserve">38.</w:t>
+        <w:t xml:space="preserve">39.</w:t>
       </w:r>
       <w:r>
         <w:t xml:space="preserve"> </w:t>
@@ -5750,14 +5279,14 @@
         <w:t xml:space="preserve">, 12933–12941 (2019).</w:t>
       </w:r>
     </w:p>
-    <w:bookmarkEnd w:id="84"/>
-    <w:bookmarkStart w:id="86" w:name="ref-lovell2021"/>
+    <w:bookmarkEnd w:id="86"/>
+    <w:bookmarkStart w:id="88" w:name="ref-lovell2021"/>
     <w:p>
       <w:pPr>
         <w:pStyle w:val="Bibliography"/>
       </w:pPr>
       <w:r>
-        <w:t xml:space="preserve">39.</w:t>
+        <w:t xml:space="preserve">40.</w:t>
       </w:r>
       <w:r>
         <w:t xml:space="preserve"> </w:t>
@@ -5784,7 +5313,7 @@
       <w:r>
         <w:t xml:space="preserve"> </w:t>
       </w:r>
-      <w:hyperlink r:id="rId85">
+      <w:hyperlink r:id="rId87">
         <w:r>
           <w:rPr>
             <w:rStyle w:val="Hyperlink"/>
@@ -5809,9 +5338,9 @@
         <w:t xml:space="preserve">, 1–7 (2021).</w:t>
       </w:r>
     </w:p>
-    <w:bookmarkEnd w:id="86"/>
-    <w:bookmarkEnd w:id="87"/>
     <w:bookmarkEnd w:id="88"/>
+    <w:bookmarkEnd w:id="89"/>
+    <w:bookmarkEnd w:id="90"/>
     <w:sectPr/>
   </w:body>
 </w:document>

</xml_diff>

<commit_message>
revision2: Add additional recent GxE analyses as references
</commit_message>
<xml_diff>
--- a/manuscript/revision2/revision2.docx
+++ b/manuscript/revision2/revision2.docx
@@ -1087,18 +1087,6 @@
         <w:t xml:space="preserve"> </w:t>
       </w:r>
       <w:r>
-        <w:t xml:space="preserve">across</w:t>
-      </w:r>
-      <w:r>
-        <w:t xml:space="preserve"> </w:t>
-      </w:r>
-      <w:r>
-        <w:t xml:space="preserve">sites</w:t>
-      </w:r>
-      <w:r>
-        <w:t xml:space="preserve"> </w:t>
-      </w:r>
-      <w:r>
         <w:t xml:space="preserve">is</w:t>
       </w:r>
       <w:r>
@@ -1159,19 +1147,25 @@
         <w:t xml:space="preserve"> </w:t>
       </w:r>
       <w:r>
+        <w:t xml:space="preserve">the</w:t>
+      </w:r>
+      <w:r>
+        <w:t xml:space="preserve"> </w:t>
+      </w:r>
+      <w:r>
+        <w:t xml:space="preserve">studied</w:t>
+      </w:r>
+      <w:r>
+        <w:t xml:space="preserve"> </w:t>
+      </w:r>
+      <w:r>
         <w:t xml:space="preserve">weather</w:t>
       </w:r>
       <w:r>
         <w:t xml:space="preserve"> </w:t>
       </w:r>
       <w:r>
-        <w:t xml:space="preserve">variables</w:t>
-      </w:r>
-      <w:r>
-        <w:t xml:space="preserve"> </w:t>
-      </w:r>
-      <w:r>
-        <w:t xml:space="preserve">alone.</w:t>
+        <w:t xml:space="preserve">variables.</w:t>
       </w:r>
       <w:r>
         <w:t xml:space="preserve"> </w:t>
@@ -1405,7 +1399,7 @@
         <w:t xml:space="preserve"> </w:t>
       </w:r>
       <w:r>
-        <w:t xml:space="preserve">and</w:t>
+        <w:t xml:space="preserve">or</w:t>
       </w:r>
       <w:r>
         <w:t xml:space="preserve"> </w:t>
@@ -1668,7 +1662,7 @@
         <w:t xml:space="preserve">(22)</w:t>
       </w:r>
       <w:r>
-        <w:t xml:space="preserve">. Additionally, despite theoretical predictions that local adaptation should involve antagonistic pleiotropy, or sign-changing GxE, at the level of individual loci</w:t>
+        <w:t xml:space="preserve">. Additionally, despite theoretical predictions that local adaptation should involve antagonistic pleiotropy, or alleles with effects with opposing fitness outcomes</w:t>
       </w:r>
       <w:r>
         <w:t xml:space="preserve"> </w:t>
@@ -1695,7 +1689,7 @@
         <w:t xml:space="preserve">(27–29)</w:t>
       </w:r>
       <w:r>
-        <w:t xml:space="preserve">. Thus, despite substantial interest in the frequencies of various forms of GxE, the prevalence of antagonistic pleiotropy relative to other forms of GxE remains unknown.</w:t>
+        <w:t xml:space="preserve">. Thus, despite substantial interest in the frequencies of various forms of GxE, the frequency of sign-changing GxE relative to other forms of GxE remains unknown.</w:t>
       </w:r>
     </w:p>
     <w:p>
@@ -1721,7 +1715,7 @@
         <w:t xml:space="preserve">(31, 32)</w:t>
       </w:r>
       <w:r>
-        <w:t xml:space="preserve">. We previously found divergent Midwest and Gulf genetic subpopulations of switchgrass with distinct sets of environmental adaptations, in that both populations had distinct genetic variation associated with each of two fitness proxies, biomass and survival</w:t>
+        <w:t xml:space="preserve">. We previously found divergent Midwest and Gulf genetic subpopulations of switchgrass with distinct sets of environmental adaptations, in that both populations had distinct genetic variation associated with each of two fitness proxies, biomass and overwinter survival</w:t>
       </w:r>
       <w:r>
         <w:t xml:space="preserve"> </w:t>
@@ -1756,7 +1750,7 @@
         <w:pStyle w:val="BodyText"/>
       </w:pPr>
       <w:r>
-        <w:t xml:space="preserve">Here, we estimate GxWeather for two phenological timings in switchgrass by assigning patterns of genetic effects on phenology across gardens to many patterns of weather covariance at these gardens. To do this, we phenotype a diversity panel of hundreds of switchgrass genotypes from the Midwest and Gulf subpopulations for the timing of vegetative and reproductive development at eight common garden locations spanning 17 degrees of latitude. These gardens cover the majority of the latitudinal and climatic range of switchgrass and capture the most comprehensive picture to date of the environmental variation this species encounters. We define multiple ways phenological timings might covary with weather (@tbl-covar) and additional ways phenological timings might vary by site (@SI-info), then jointly re-estimate genetic effects on these timings at all eight sites using the set of these covariance matrices that significantly improved the modeled log-likelihood when included (@SI-info)</w:t>
+        <w:t xml:space="preserve">Here, we test for GxWeather for two phenological timings by assigning patterns of genetic effects on phenology at eight common gardens to many patterns of weather covariance at these gardens. To do this, we phenotype a diversity panel of hundreds of switchgrass genotypes from the Midwest and Gulf subpopulations for the timing of vegetative and reproductive development. We do this at eight common garden locations spanning 17 degrees of latitude: these gardens cover the majority of the latitudinal and climatic range of switchgrass and capture the most comprehensive picture to date of the environmental variation this species encounters. We define multiple ways phenological timings might covary with weather (Table 1) and additional ways phenological timings might vary by garden (SI Appendix, Section S1), then jointly re-estimate genetic effects on these timings at all eight common gardens using the set of these covariance matrices that significantly improved the modeled log-likelihood when included (SI Appendix, Section S2-S5)</w:t>
       </w:r>
       <w:r>
         <w:t xml:space="preserve"> </w:t>
@@ -1790,7 +1784,32 @@
         <w:t xml:space="preserve">(36)</w:t>
       </w:r>
       <w:r>
-        <w:t xml:space="preserve">, to refine effect size estimates from genome-wide association (GWAS) conducted on individuals at each of the eight sites.</w:t>
+        <w:t xml:space="preserve">, to refine effect size estimates from genome-wide association (GWAS).</w:t>
+      </w:r>
+      <w:r>
+        <w:t xml:space="preserve"> </w:t>
+      </w:r>
+      <w:r>
+        <w:rPr>
+          <w:iCs/>
+          <w:i/>
+        </w:rPr>
+        <w:t xml:space="preserve">Mash</w:t>
+      </w:r>
+      <w:r>
+        <w:t xml:space="preserve"> </w:t>
+      </w:r>
+      <w:r>
+        <w:t xml:space="preserve">allows us to identify and specify multiple covariance structures among genetic effect estimates across sites, including structures that represent covariance in weather variables of interest. Importantly, this method circumvents statistical biases in detecting genetic effects with the same or opposite signs</w:t>
+      </w:r>
+      <w:r>
+        <w:t xml:space="preserve"> </w:t>
+      </w:r>
+      <w:r>
+        <w:t xml:space="preserve">(37)</w:t>
+      </w:r>
+      <w:r>
+        <w:t xml:space="preserve">. To confirm our genetic mapping of GxWeather, we compare genomic locations of the significant posterior effect estimates from</w:t>
       </w:r>
       <w:r>
         <w:t xml:space="preserve"> </w:t>
@@ -1806,35 +1825,10 @@
         <w:t xml:space="preserve"> </w:t>
       </w:r>
       <w:r>
-        <w:t xml:space="preserve">allows us to identify and specify multiple covariance structures among genetic effect estimates across sites, including structures that represent covariance in weather variables of interest. Importantly, this method circumvents statistical biases in detecting genetic effects with the same or opposite signs</w:t>
-      </w:r>
-      <w:r>
-        <w:t xml:space="preserve"> </w:t>
-      </w:r>
-      <w:r>
-        <w:t xml:space="preserve">(37)</w:t>
-      </w:r>
-      <w:r>
-        <w:t xml:space="preserve">. To confirm our genetic mapping of GxWeather, we compare our posterior genetic effect estimates from</w:t>
-      </w:r>
-      <w:r>
-        <w:t xml:space="preserve"> </w:t>
-      </w:r>
-      <w:r>
-        <w:rPr>
-          <w:iCs/>
-          <w:i/>
-        </w:rPr>
-        <w:t xml:space="preserve">mash</w:t>
-      </w:r>
-      <w:r>
-        <w:t xml:space="preserve"> </w:t>
-      </w:r>
-      <w:r>
-        <w:t xml:space="preserve">to mapping results from an outbred pseudo-F2 cross grown at the same sites. Our analyses allow us to describe the weather cues and genetic variation affecting phenology in two divergent natural populations of switchgrass.</w:t>
-      </w:r>
-    </w:p>
-    <w:bookmarkStart w:id="22" w:name="results"/>
+        <w:t xml:space="preserve">to mapping results from an outbred mapping population grown at the same sites. Our analyses allow us to describe the weather cues and types of GxE affecting phenology in two divergent natural populations of switchgrass across the species’ latitudinal range.</w:t>
+      </w:r>
+    </w:p>
+    <w:bookmarkStart w:id="23" w:name="results"/>
     <w:p>
       <w:pPr>
         <w:pStyle w:val="Heading1"/>
@@ -1877,7 +1871,37 @@
         <w:t xml:space="preserve"> </w:t>
       </w:r>
       <w:r>
-        <w:t xml:space="preserve">gardens), located within the natural range of the Gulf subpopulation, Gulf vegetative growth occurred before Midwestern vegetative growth, and Gulf flowering occurred after Midwestern flowering (</w:t>
+        <w:t xml:space="preserve">gardens), located within the natural range of the Gulf subpopulation, the onset of vegetative growth, or</w:t>
+      </w:r>
+      <w:r>
+        <w:t xml:space="preserve"> </w:t>
+      </w:r>
+      <w:r>
+        <w:t xml:space="preserve">‘</w:t>
+      </w:r>
+      <w:r>
+        <w:t xml:space="preserve">green-up date</w:t>
+      </w:r>
+      <w:r>
+        <w:t xml:space="preserve">’</w:t>
+      </w:r>
+      <w:r>
+        <w:t xml:space="preserve">, for Gulf genotypes occurred before Midwestern green-up, and the onset of reproductive growth, or</w:t>
+      </w:r>
+      <w:r>
+        <w:t xml:space="preserve"> </w:t>
+      </w:r>
+      <w:r>
+        <w:t xml:space="preserve">‘</w:t>
+      </w:r>
+      <w:r>
+        <w:t xml:space="preserve">flowering date</w:t>
+      </w:r>
+      <w:r>
+        <w:t xml:space="preserve">’</w:t>
+      </w:r>
+      <w:r>
+        <w:t xml:space="preserve">, for Gulf genotypes occurred after Midwestern flowering (</w:t>
       </w:r>
       <w:hyperlink w:anchor="fig-map">
         <w:r>
@@ -1909,7 +1933,7 @@
         <w:t xml:space="preserve"> </w:t>
       </w:r>
       <w:r>
-        <w:t xml:space="preserve">gardens), located within the natural range of the Midwest subpopulation, both Gulf vegetative growth and flowering occurred after Midwest vegetative growth and flowering. At the Oklahoma common garden, located near the natural range limits of both the Gulf and the Midwest subpopulations, Gulf and Midwest vegetative growth occurred over the same period, and Gulf flowering occurred after Midwestern flowering (</w:t>
+        <w:t xml:space="preserve">gardens), located within the natural range of the Midwest subpopulation, both green-up and flowering of Gulf genotypes occurred after that of Midwest genotypes. At the Oklahoma common garden, located near the natural range limits of both the Gulf and the Midwest subpopulations, Gulf and Midwest green-up occurred over the same period, and Gulf genotype flowering occurred after Midwestern flowering (</w:t>
       </w:r>
       <w:hyperlink w:anchor="fig-map">
         <w:r>
@@ -1923,7 +1947,7 @@
         <w:t xml:space="preserve"> </w:t>
       </w:r>
       <w:r>
-        <w:t xml:space="preserve">A). These patterns led to strong negative phenotypic correlations for the timing of vegetative growth between the North and Texas gardens, particularly in the Gulf and across all individuals (hereafter,</w:t>
+        <w:t xml:space="preserve">A). These patterns led to strong negative phenotypic correlations for the onset of vegetative growth between the North and Texas gardens, particularly in the Gulf and across all individuals from the Gulf and Midwest subpopulations (hereafter,</w:t>
       </w:r>
       <w:r>
         <w:t xml:space="preserve"> </w:t>
@@ -1941,7 +1965,7 @@
         <w:t xml:space="preserve"> </w:t>
       </w:r>
       <w:r>
-        <w:t xml:space="preserve">subpopulations), and contributed to positive phenotypic correlations for the timing of flowering that had larger magnitudes at more northern gardens (</w:t>
+        <w:t xml:space="preserve">subpopulations), and contributed to positive phenotypic correlations for the onset of flowering that had larger magnitudes at more northern gardens (</w:t>
       </w:r>
       <w:hyperlink w:anchor="fig-map">
         <w:r>
@@ -1972,7 +1996,43 @@
         <w:t xml:space="preserve">2</w:t>
       </w:r>
       <w:r>
-        <w:t xml:space="preserve">) suggested that rank-changing GxE for these phenotypes was present across the common gardens (</w:t>
+        <w:t xml:space="preserve">) suggested that rank-changing GxE for these phenotypes was present across the common gardens (SI Appendix, Figure S1). h</w:t>
+      </w:r>
+      <w:r>
+        <w:rPr>
+          <w:vertAlign w:val="superscript"/>
+        </w:rPr>
+        <w:t xml:space="preserve">2</w:t>
+      </w:r>
+      <w:r>
+        <w:t xml:space="preserve"> </w:t>
+      </w:r>
+      <w:r>
+        <w:t xml:space="preserve">were typically high at individual gardens: 59% on average for green-up date, and 87% for flowering date. However, h</w:t>
+      </w:r>
+      <w:r>
+        <w:rPr>
+          <w:vertAlign w:val="superscript"/>
+        </w:rPr>
+        <w:t xml:space="preserve">2</w:t>
+      </w:r>
+      <w:r>
+        <w:t xml:space="preserve"> </w:t>
+      </w:r>
+      <w:r>
+        <w:t xml:space="preserve">were variable across gardens, and green-up dates were uncorrelated (r</w:t>
+      </w:r>
+      <w:r>
+        <w:rPr>
+          <w:vertAlign w:val="superscript"/>
+        </w:rPr>
+        <w:t xml:space="preserve">2</w:t>
+      </w:r>
+      <w:r>
+        <w:t xml:space="preserve"> </w:t>
+      </w:r>
+      <w:r>
+        <w:t xml:space="preserve">&lt; 0.2) or negatively correlated between pairs of gardens (</w:t>
       </w:r>
       <w:hyperlink w:anchor="fig-map">
         <w:r>
@@ -1986,7 +2046,7 @@
         <w:t xml:space="preserve"> </w:t>
       </w:r>
       <w:r>
-        <w:t xml:space="preserve">C). h</w:t>
+        <w:t xml:space="preserve">B). These negative and small correlations undoubtedly contributed to the low h</w:t>
       </w:r>
       <w:r>
         <w:rPr>
@@ -1998,7 +2058,7 @@
         <w:t xml:space="preserve"> </w:t>
       </w:r>
       <w:r>
-        <w:t xml:space="preserve">were typically high at individual gardens: 59% on average for green-up date, and 87% for flowering date. However, h</w:t>
+        <w:t xml:space="preserve">values for green-up and flowering date when estimated jointly at all eight gardens: h</w:t>
       </w:r>
       <w:r>
         <w:rPr>
@@ -2010,7 +2070,72 @@
         <w:t xml:space="preserve"> </w:t>
       </w:r>
       <w:r>
-        <w:t xml:space="preserve">were variable across gardens, and green-up dates were uncorrelated (r</w:t>
+        <w:t xml:space="preserve">was 0.8% for green-up and 23.2% for flowering date (SI Appendix, Figure S1).</w:t>
+      </w:r>
+    </w:p>
+    <w:bookmarkStart w:id="20" w:name="X0e6611c98dd957876eb332efbd2fc8cc6110954"/>
+    <w:p>
+      <w:pPr>
+        <w:pStyle w:val="Heading3"/>
+      </w:pPr>
+      <w:r>
+        <w:t xml:space="preserve">Inference of genome-wide patterns of GxE and GxWeather for vegetative and reproductive timing</w:t>
+      </w:r>
+    </w:p>
+    <w:p>
+      <w:pPr>
+        <w:pStyle w:val="FirstParagraph"/>
+      </w:pPr>
+      <w:r>
+        <w:t xml:space="preserve">We expected patterns of GxE and GxWeather to vary at the locus, subpopulation, and trait level; thus we were interested in modeling the different ways effects might covary across our eight common gardens. We jointly re-estimated genetic effects of a subset of SNPs across all eight common gardens using</w:t>
+      </w:r>
+      <w:r>
+        <w:t xml:space="preserve"> </w:t>
+      </w:r>
+      <w:r>
+        <w:rPr>
+          <w:iCs/>
+          <w:i/>
+        </w:rPr>
+        <w:t xml:space="preserve">mash</w:t>
+      </w:r>
+      <w:r>
+        <w:t xml:space="preserve"> </w:t>
+      </w:r>
+      <w:r>
+        <w:t xml:space="preserve">models, which can flexibly capture many modes of covariance across gardens (SI Appendix, Sections S1-S5, Datasets 1-6). To obtain genetic effects, we used subsets of effects from garden- and subpopulation GWAS (SI Appendix, Section S2-S3; Table S1). To obtain covariance structures, we specified both covariance structures introduced in the initial</w:t>
+      </w:r>
+      <w:r>
+        <w:t xml:space="preserve"> </w:t>
+      </w:r>
+      <w:r>
+        <w:rPr>
+          <w:iCs/>
+          <w:i/>
+        </w:rPr>
+        <w:t xml:space="preserve">mash</w:t>
+      </w:r>
+      <w:r>
+        <w:t xml:space="preserve"> </w:t>
+      </w:r>
+      <w:r>
+        <w:t xml:space="preserve">manuscript, and GxWeather covariance matrices estimated from the covariance of empirical weather patterns at each garden at specific times before the phenological event (Table 1; SI Appendix, Section S1). Then, we used a greedy algorithm to select covariance matrices from each model’s set that significantly improved the model likelihood (SI Appendix, Section S4; Table S2). Finally, we fit</w:t>
+      </w:r>
+      <w:r>
+        <w:t xml:space="preserve"> </w:t>
+      </w:r>
+      <w:r>
+        <w:rPr>
+          <w:iCs/>
+          <w:i/>
+        </w:rPr>
+        <w:t xml:space="preserve">mash</w:t>
+      </w:r>
+      <w:r>
+        <w:t xml:space="preserve"> </w:t>
+      </w:r>
+      <w:r>
+        <w:t xml:space="preserve">models using the selected set of covariance matrices on a subset relatively unlinked (r</w:t>
       </w:r>
       <w:r>
         <w:rPr>
@@ -2022,7 +2147,46 @@
         <w:t xml:space="preserve"> </w:t>
       </w:r>
       <w:r>
-        <w:t xml:space="preserve">&lt; 0.2) or negatively correlated between pairs of gardens (</w:t>
+        <w:t xml:space="preserve">&lt; 0.2),</w:t>
+      </w:r>
+      <w:r>
+        <w:t xml:space="preserve"> </w:t>
+      </w:r>
+      <w:r>
+        <w:t xml:space="preserve">‘</w:t>
+      </w:r>
+      <w:r>
+        <w:t xml:space="preserve">strong</w:t>
+      </w:r>
+      <w:r>
+        <w:t xml:space="preserve">’</w:t>
+      </w:r>
+      <w:r>
+        <w:t xml:space="preserve"> </w:t>
+      </w:r>
+      <w:r>
+        <w:t xml:space="preserve">genetic effects with low</w:t>
+      </w:r>
+      <w:r>
+        <w:t xml:space="preserve"> </w:t>
+      </w:r>
+      <w:r>
+        <w:rPr>
+          <w:iCs/>
+          <w:i/>
+        </w:rPr>
+        <w:t xml:space="preserve">p</w:t>
+      </w:r>
+      <w:r>
+        <w:t xml:space="preserve">-values (SI Appendix, Section S5).</w:t>
+      </w:r>
+    </w:p>
+    <w:p>
+      <w:pPr>
+        <w:pStyle w:val="BodyText"/>
+      </w:pPr>
+      <w:r>
+        <w:t xml:space="preserve">The loadings of genetic effects onto the GxE and GxWeather covariance matrices included in each model provide information on genome-wide patterns of SNP-environment interaction. For example, the phenotypic correlations for the onset of vegetative growth had moderate negative correlations between the Texas and North gardens, particularly in the Gulf subpopulation and Both subpopulations (</w:t>
       </w:r>
       <w:hyperlink w:anchor="fig-map">
         <w:r>
@@ -2036,40 +2200,7 @@
         <w:t xml:space="preserve"> </w:t>
       </w:r>
       <w:r>
-        <w:t xml:space="preserve">B). These negative and small correlations undoubtedly contributed to the low h</w:t>
-      </w:r>
-      <w:r>
-        <w:rPr>
-          <w:vertAlign w:val="superscript"/>
-        </w:rPr>
-        <w:t xml:space="preserve">2</w:t>
-      </w:r>
-      <w:r>
-        <w:t xml:space="preserve"> </w:t>
-      </w:r>
-      <w:r>
-        <w:t xml:space="preserve">values for green-up and flowering date when estimated jointly at all eight gardens: h</w:t>
-      </w:r>
-      <w:r>
-        <w:rPr>
-          <w:vertAlign w:val="superscript"/>
-        </w:rPr>
-        <w:t xml:space="preserve">2</w:t>
-      </w:r>
-      <w:r>
-        <w:t xml:space="preserve"> </w:t>
-      </w:r>
-      <w:r>
-        <w:t xml:space="preserve">was 0.8% for green-up and 23.2% for flowering date.</w:t>
-      </w:r>
-    </w:p>
-    <w:bookmarkStart w:id="20" w:name="X696dce1667663adcc1722eabf2ef7700ba3f24b"/>
-    <w:p>
-      <w:pPr>
-        <w:pStyle w:val="Heading3"/>
-      </w:pPr>
-      <w:r>
-        <w:t xml:space="preserve">Inference of GxWeather effects for vegetative and reproductive timing using</w:t>
+        <w:t xml:space="preserve">B). If these phenotypic correlations have a genetic component, they could be partially or completely captured by the covariance structures specified in the</w:t>
       </w:r>
       <w:r>
         <w:t xml:space="preserve"> </w:t>
@@ -2081,13 +2212,115 @@
         </w:rPr>
         <w:t xml:space="preserve">mash</w:t>
       </w:r>
-    </w:p>
-    <w:p>
-      <w:pPr>
-        <w:pStyle w:val="FirstParagraph"/>
-      </w:pPr>
-      <w:r>
-        <w:t xml:space="preserve">We next looked for evidence of GxWeather by jointly re-estimating genetic effects across all eight common gardens using the mash model, which can flexibly capture many modes of covariance across gardens (</w:t>
+      <w:r>
+        <w:t xml:space="preserve"> </w:t>
+      </w:r>
+      <w:r>
+        <w:t xml:space="preserve">model. In this case, the joint estimate of effects for many SNPs could have high mixture proportions, or mass, on a covariance matrix that captures the negative correlation between Texas and North gardens. In our data, daylength 14 days prior to green-up date has negative correlations between Texas and North gardens (</w:t>
+      </w:r>
+      <w:hyperlink w:anchor="fig-covar">
+        <w:r>
+          <w:rPr>
+            <w:rStyle w:val="Hyperlink"/>
+          </w:rPr>
+          <w:t xml:space="preserve">Figure 2</w:t>
+        </w:r>
+      </w:hyperlink>
+      <w:r>
+        <w:t xml:space="preserve"> </w:t>
+      </w:r>
+      <w:r>
+        <w:t xml:space="preserve">A); if many SNP effects have mass on this GxWeather matrix, we would infer that the effects of those SNPs have that form of GxWeather covariation.</w:t>
+      </w:r>
+    </w:p>
+    <w:p>
+      <w:pPr>
+        <w:pStyle w:val="BodyText"/>
+      </w:pPr>
+      <w:r>
+        <w:t xml:space="preserve">Eight GxWeather covariance structures were selected by the greedy algorithm, one to two per subpopulation: five for green-up date, and three for flowering date (SI Appendix, Table S2). Of these eight, five had mass on them in</w:t>
+      </w:r>
+      <w:r>
+        <w:t xml:space="preserve"> </w:t>
+      </w:r>
+      <w:r>
+        <w:rPr>
+          <w:iCs/>
+          <w:i/>
+        </w:rPr>
+        <w:t xml:space="preserve">mash</w:t>
+      </w:r>
+      <w:r>
+        <w:t xml:space="preserve"> </w:t>
+      </w:r>
+      <w:r>
+        <w:t xml:space="preserve">models of the strong effects (</w:t>
+      </w:r>
+      <w:hyperlink w:anchor="fig-covar">
+        <w:r>
+          <w:rPr>
+            <w:rStyle w:val="Hyperlink"/>
+          </w:rPr>
+          <w:t xml:space="preserve">Figure 2</w:t>
+        </w:r>
+      </w:hyperlink>
+      <w:r>
+        <w:t xml:space="preserve"> </w:t>
+      </w:r>
+      <w:r>
+        <w:t xml:space="preserve">B,D). Three of these five matrices had negative covariances between sites between Texas and North gardens (</w:t>
+      </w:r>
+      <w:hyperlink w:anchor="fig-covar">
+        <w:r>
+          <w:rPr>
+            <w:rStyle w:val="Hyperlink"/>
+          </w:rPr>
+          <w:t xml:space="preserve">Figure 2</w:t>
+        </w:r>
+      </w:hyperlink>
+      <w:r>
+        <w:t xml:space="preserve"> </w:t>
+      </w:r>
+      <w:r>
+        <w:t xml:space="preserve">A), while two had all positive or near-zero covariances.</w:t>
+      </w:r>
+    </w:p>
+    <w:p>
+      <w:pPr>
+        <w:pStyle w:val="BodyText"/>
+      </w:pPr>
+      <w:r>
+        <w:t xml:space="preserve">For green-up date, SNP-associated phenotypic effects covaried with different weather-based cues in the Gulf &amp; in Both subpopulations (</w:t>
+      </w:r>
+      <w:hyperlink w:anchor="fig-covar">
+        <w:r>
+          <w:rPr>
+            <w:rStyle w:val="Hyperlink"/>
+          </w:rPr>
+          <w:t xml:space="preserve">Figure 2</w:t>
+        </w:r>
+      </w:hyperlink>
+      <w:r>
+        <w:t xml:space="preserve"> </w:t>
+      </w:r>
+      <w:r>
+        <w:t xml:space="preserve">B). In total, 65% of the posterior weight of strong SNP effects in the</w:t>
+      </w:r>
+      <w:r>
+        <w:t xml:space="preserve"> </w:t>
+      </w:r>
+      <w:r>
+        <w:rPr>
+          <w:iCs/>
+          <w:i/>
+        </w:rPr>
+        <w:t xml:space="preserve">mash</w:t>
+      </w:r>
+      <w:r>
+        <w:t xml:space="preserve"> </w:t>
+      </w:r>
+      <w:r>
+        <w:t xml:space="preserve">model of Gulf green-up fell on a covariance matrix constructed using the covariance of day length 14 days prior to the date of green-up. The covariance matrix for this weather cue was visually similar to the observed pattern of phenotypic correlation for the timing of vegetative growth in the Gulf subpopulation (</w:t>
       </w:r>
       <w:hyperlink w:anchor="fig-map">
         <w:r>
@@ -2101,77 +2334,54 @@
         <w:t xml:space="preserve"> </w:t>
       </w:r>
       <w:r>
-        <w:t xml:space="preserve">D, SI Appendix, Datasets 1-6). We specified three qualitative categories of covariance structures across gardens:</w:t>
-      </w:r>
-      <w:r>
-        <w:t xml:space="preserve"> </w:t>
-      </w:r>
-      <w:r>
-        <w:t xml:space="preserve">“</w:t>
-      </w:r>
-      <w:r>
-        <w:t xml:space="preserve">canonical</w:t>
-      </w:r>
-      <w:r>
-        <w:t xml:space="preserve">”</w:t>
-      </w:r>
-      <w:r>
-        <w:t xml:space="preserve"> </w:t>
-      </w:r>
-      <w:r>
-        <w:t xml:space="preserve">covariance, with simple patterns of effect size covariance introduced in the initial</w:t>
-      </w:r>
-      <w:r>
-        <w:t xml:space="preserve"> </w:t>
-      </w:r>
-      <w:r>
-        <w:rPr>
-          <w:iCs/>
-          <w:i/>
-        </w:rPr>
-        <w:t xml:space="preserve">mash</w:t>
-      </w:r>
-      <w:r>
-        <w:t xml:space="preserve"> </w:t>
-      </w:r>
-      <w:r>
-        <w:t xml:space="preserve">manuscript;</w:t>
-      </w:r>
-      <w:r>
-        <w:t xml:space="preserve"> </w:t>
-      </w:r>
-      <w:r>
-        <w:t xml:space="preserve">“</w:t>
-      </w:r>
-      <w:r>
-        <w:t xml:space="preserve">data-driven</w:t>
-      </w:r>
-      <w:r>
-        <w:t xml:space="preserve">”</w:t>
-      </w:r>
-      <w:r>
-        <w:t xml:space="preserve"> </w:t>
-      </w:r>
-      <w:r>
-        <w:t xml:space="preserve">covariances derived from common patterns of SNP effects observed in the data, and</w:t>
-      </w:r>
-      <w:r>
-        <w:t xml:space="preserve"> </w:t>
-      </w:r>
-      <w:r>
-        <w:t xml:space="preserve">“</w:t>
-      </w:r>
-      <w:r>
-        <w:t xml:space="preserve">GxWeather</w:t>
-      </w:r>
-      <w:r>
-        <w:t xml:space="preserve">”</w:t>
-      </w:r>
-      <w:r>
-        <w:t xml:space="preserve"> </w:t>
-      </w:r>
-      <w:r>
-        <w:t xml:space="preserve">covariance, estimated from the covariance of empirical weather patterns at each garden at specific times before the phenological event (Table 1, SI Appendix, Section S2). For example, the more similar that the amount of rainfall prior to flowering is for genotypes A and B between gardens in MI and MO, the nearer these covariances will be to one. If rainfalls are uncorrelated, covariance will be near zero; if there is rank changing (e.g. high rainfall before flowering of A at MO but not MI, and high rainfall before flowering for B at MI but not MO), this covariance will be near negative one. We specified multiple covariance structures for the canonical, data-driven, and GxWeather categories, each of which represented a specific pattern of covariance in genetic effect size estimates that could be included in the model. The phenotypic correlations for the timing of vegetative growth had moderate negative correlations between the Texas and North gardens, particularly in the Gulf subpopulation and Both subpopulations (</w:t>
+        <w:t xml:space="preserve">B;</w:t>
+      </w:r>
+      <w:r>
+        <w:t xml:space="preserve"> </w:t>
+      </w:r>
+      <w:hyperlink w:anchor="fig-covar">
+        <w:r>
+          <w:rPr>
+            <w:rStyle w:val="Hyperlink"/>
+          </w:rPr>
+          <w:t xml:space="preserve">Figure 2</w:t>
+        </w:r>
+      </w:hyperlink>
+      <w:r>
+        <w:t xml:space="preserve"> </w:t>
+      </w:r>
+      <w:r>
+        <w:t xml:space="preserve">A).</w:t>
+      </w:r>
+      <w:r>
+        <w:t xml:space="preserve"> </w:t>
+      </w:r>
+      <w:r>
+        <w:rPr>
+          <w:iCs/>
+          <w:i/>
+        </w:rPr>
+        <w:t xml:space="preserve">Mash</w:t>
+      </w:r>
+      <w:r>
+        <w:t xml:space="preserve"> </w:t>
+      </w:r>
+      <w:r>
+        <w:t xml:space="preserve">models of the timing of vegetative growth in the Midwest subpopulation and Both subpopulations did not include this GxWeather covariance; the Midwest had no weight on any GxWeather covariance, while Both subpopulations had non-zero weights on two additional GxWeather covariance types, average temperature one day prior to green-up, and the day length change in seconds in the day prior to green-up (</w:t>
+      </w:r>
+      <w:hyperlink w:anchor="fig-covar">
+        <w:r>
+          <w:rPr>
+            <w:rStyle w:val="Hyperlink"/>
+          </w:rPr>
+          <w:t xml:space="preserve">Figure 2</w:t>
+        </w:r>
+      </w:hyperlink>
+      <w:r>
+        <w:t xml:space="preserve"> </w:t>
+      </w:r>
+      <w:r>
+        <w:t xml:space="preserve">B). The average temperature covariance matrix had negative covariances between Texas and North gardens, though not as strong as the negative phenotypic correlations seen in Both subpopulations (</w:t>
       </w:r>
       <w:hyperlink w:anchor="fig-map">
         <w:r>
@@ -2185,23 +2395,10 @@
         <w:t xml:space="preserve"> </w:t>
       </w:r>
       <w:r>
-        <w:t xml:space="preserve">B). If these phenotypic correlations have a genetic component, they could be partially or completely captured by the covariance structures specified in the mash model.</w:t>
-      </w:r>
-    </w:p>
-    <w:p>
-      <w:pPr>
-        <w:pStyle w:val="BodyText"/>
-      </w:pPr>
-      <w:r>
-        <w:t xml:space="preserve">The GxWeather covariance structures allow hypothesis testing of specific weather variables as cues for the start of vegetative and reproductive growth. Say that a SNP in FLC controls flowering in a photoperiod-dependent manner. In that case, the joint estimate of effects for that SNP could have a high mixture proportion, or mass, on a covariance matrix created using a photoperiod-based environmental cue, such as day length at some interval prior to flowering. In our data, we would infer that the effect of that SNP on flowering was caused by a response to the environmental cue used to construct the GxWeather covariance structure with the largest mass. Overall, loadings of genetic effects on these GxWeather matrices in the model, along with the posterior effect size estimates, provide information on genome-wide patterns of SNP-environment interaction.</w:t>
-      </w:r>
-    </w:p>
-    <w:p>
-      <w:pPr>
-        <w:pStyle w:val="BodyText"/>
-      </w:pPr>
-      <w:r>
-        <w:t xml:space="preserve">Five GxWeather covariance structures were selected by the greedy algorithm, zero to two per subpopulation: two for the start of vegetative growth, and three for flowering date. Of these five, three had mass on them in mash models of the strong effects (</w:t>
+        <w:t xml:space="preserve">B;</w:t>
+      </w:r>
+      <w:r>
+        <w:t xml:space="preserve"> </w:t>
       </w:r>
       <w:hyperlink w:anchor="fig-covar">
         <w:r>
@@ -2215,7 +2412,7 @@
         <w:t xml:space="preserve"> </w:t>
       </w:r>
       <w:r>
-        <w:t xml:space="preserve">A-B). Two of these three matrices had negative covariances between sites between Texas and North gardens (</w:t>
+        <w:t xml:space="preserve">A). Only the Gulf subpopulation and Both subpopulations had mass on any GxWeather covariance matrices (</w:t>
       </w:r>
       <w:hyperlink w:anchor="fig-covar">
         <w:r>
@@ -2229,7 +2426,15 @@
         <w:t xml:space="preserve"> </w:t>
       </w:r>
       <w:r>
-        <w:t xml:space="preserve">A), while one had all positive or near-zero covariances. SNP-associated phenotypic effects covaried with different weather-based cues in the Gulf &amp; in Both subpopulations (</w:t>
+        <w:t xml:space="preserve">C) for vegetative growth.</w:t>
+      </w:r>
+    </w:p>
+    <w:p>
+      <w:pPr>
+        <w:pStyle w:val="BodyText"/>
+      </w:pPr>
+      <w:r>
+        <w:t xml:space="preserve">For flowering date, distinct GxWeather covariance structures captured covariance in effect sizes for SNPs in the Gulf and Midwest subpopulations. 33% of SNP effects on flowering in the Gulf subpopulation covaried with cumulative rainfall in the seven days prior to flowering (</w:t>
       </w:r>
       <w:hyperlink w:anchor="fig-covar">
         <w:r>
@@ -2243,24 +2448,7 @@
         <w:t xml:space="preserve"> </w:t>
       </w:r>
       <w:r>
-        <w:t xml:space="preserve">B). In total, 65% of the posterior weight of strong SNP effects in the mash model of Gulf vegetative growth fell on a covariance matrix constructed using the covariance of daylength 14 days prior to the date of vegetative growth. The covariance matrix for this weather cue was very similar to the pattern of phenotypic correlation for the timing of vegetative growth in the Gulf subpopulation (</w:t>
-      </w:r>
-      <w:hyperlink w:anchor="fig-map">
-        <w:r>
-          <w:rPr>
-            <w:rStyle w:val="Hyperlink"/>
-          </w:rPr>
-          <w:t xml:space="preserve">Figure 1</w:t>
-        </w:r>
-      </w:hyperlink>
-      <w:r>
-        <w:t xml:space="preserve"> </w:t>
-      </w:r>
-      <w:r>
-        <w:t xml:space="preserve">B;</w:t>
-      </w:r>
-      <w:r>
-        <w:t xml:space="preserve"> </w:t>
+        <w:t xml:space="preserve">D). 22.6% of SNP effects on flowering in the Midwest subpopulation covaried with day length change in the two days prior to flowering (</w:t>
       </w:r>
       <w:hyperlink w:anchor="fig-covar">
         <w:r>
@@ -2274,7 +2462,23 @@
         <w:t xml:space="preserve"> </w:t>
       </w:r>
       <w:r>
-        <w:t xml:space="preserve">A). Mash models of the timing of vegetative growth in the Midwest subpopulation and Both subpopulations did not include this GxWeather covariance; the Midwest had no weight on any GxWeather covariance, while Both subpopulations had non-zero weights on two additional GxWeather covariance types, average temperature one day prior to green-up, and the day length change in seconds in the day prior to green-up (</w:t>
+        <w:t xml:space="preserve">D), which had negative covariances between Texas and North gardens. Neither of these covariance matrices significantly improved the log-likelihood of the</w:t>
+      </w:r>
+      <w:r>
+        <w:t xml:space="preserve"> </w:t>
+      </w:r>
+      <w:r>
+        <w:rPr>
+          <w:iCs/>
+          <w:i/>
+        </w:rPr>
+        <w:t xml:space="preserve">mash</w:t>
+      </w:r>
+      <w:r>
+        <w:t xml:space="preserve"> </w:t>
+      </w:r>
+      <w:r>
+        <w:t xml:space="preserve">model of Both subpopulations, and no GxWeather covariance matrices had non-zero mass in models of Both subpopulations (</w:t>
       </w:r>
       <w:hyperlink w:anchor="fig-covar">
         <w:r>
@@ -2288,24 +2492,23 @@
         <w:t xml:space="preserve"> </w:t>
       </w:r>
       <w:r>
-        <w:t xml:space="preserve">B). The average temperature covariance matrix had negative covariances between Texas and North gardens, though not as strong as the negative phenotypic correlations seen in Both subpopulations (</w:t>
-      </w:r>
-      <w:hyperlink w:anchor="fig-map">
-        <w:r>
-          <w:rPr>
-            <w:rStyle w:val="Hyperlink"/>
-          </w:rPr>
-          <w:t xml:space="preserve">Figure 1</w:t>
-        </w:r>
-      </w:hyperlink>
-      <w:r>
-        <w:t xml:space="preserve"> </w:t>
-      </w:r>
-      <w:r>
-        <w:t xml:space="preserve">B;</w:t>
-      </w:r>
-      <w:r>
-        <w:t xml:space="preserve"> </w:t>
+        <w:t xml:space="preserve">E). In five of the six</w:t>
+      </w:r>
+      <w:r>
+        <w:t xml:space="preserve"> </w:t>
+      </w:r>
+      <w:r>
+        <w:rPr>
+          <w:iCs/>
+          <w:i/>
+        </w:rPr>
+        <w:t xml:space="preserve">mash</w:t>
+      </w:r>
+      <w:r>
+        <w:t xml:space="preserve"> </w:t>
+      </w:r>
+      <w:r>
+        <w:t xml:space="preserve">models of strong effects, the GxWeather covariance matrices captured a minority of the posterior weights of the strong effects (</w:t>
       </w:r>
       <w:hyperlink w:anchor="fig-covar">
         <w:r>
@@ -2319,109 +2522,34 @@
         <w:t xml:space="preserve"> </w:t>
       </w:r>
       <w:r>
-        <w:t xml:space="preserve">A). Only the Gulf subpopulation and Both subpopulations had mass on any GxWeather covariance matrices (</w:t>
-      </w:r>
-      <w:hyperlink w:anchor="fig-covar">
-        <w:r>
-          <w:rPr>
-            <w:rStyle w:val="Hyperlink"/>
-          </w:rPr>
-          <w:t xml:space="preserve">Figure 2</w:t>
-        </w:r>
-      </w:hyperlink>
-      <w:r>
-        <w:t xml:space="preserve"> </w:t>
-      </w:r>
-      <w:r>
-        <w:t xml:space="preserve">C).</w:t>
-      </w:r>
-    </w:p>
-    <w:p>
-      <w:pPr>
-        <w:pStyle w:val="BodyText"/>
-      </w:pPr>
-      <w:r>
-        <w:t xml:space="preserve">For flowering date, distinct GxWeather covariance structures captured covariance in effect sizes for SNPs in the Gulf and Midwest subpopulations. 33% of SNP effects on flowering in the Gulf subpopulation covaried with cumulative rainfall in the seven days prior to flowering (</w:t>
-      </w:r>
-      <w:hyperlink w:anchor="fig-covar">
-        <w:r>
-          <w:rPr>
-            <w:rStyle w:val="Hyperlink"/>
-          </w:rPr>
-          <w:t xml:space="preserve">Figure 2</w:t>
-        </w:r>
-      </w:hyperlink>
-      <w:r>
-        <w:t xml:space="preserve"> </w:t>
-      </w:r>
-      <w:r>
-        <w:t xml:space="preserve">D). 22.6% of SNP effects on flowering in the Midwest subpopulation covaried with day length change in the two days prior to flowering (</w:t>
-      </w:r>
-      <w:hyperlink w:anchor="fig-covar">
-        <w:r>
-          <w:rPr>
-            <w:rStyle w:val="Hyperlink"/>
-          </w:rPr>
-          <w:t xml:space="preserve">Figure 2</w:t>
-        </w:r>
-      </w:hyperlink>
-      <w:r>
-        <w:t xml:space="preserve"> </w:t>
-      </w:r>
-      <w:r>
-        <w:t xml:space="preserve">D), which had negative covariances between Texas and North gardens. Neither covariance matrix was selected as significantly improving the log-likelihood of the</w:t>
-      </w:r>
-      <w:r>
-        <w:t xml:space="preserve"> </w:t>
-      </w:r>
-      <w:r>
-        <w:rPr>
-          <w:iCs/>
-          <w:i/>
-        </w:rPr>
-        <w:t xml:space="preserve">mash</w:t>
-      </w:r>
-      <w:r>
-        <w:t xml:space="preserve"> </w:t>
-      </w:r>
-      <w:r>
-        <w:t xml:space="preserve">model of Both subpopulations, and no GxWeather covariance matrices had a non-zero mass in models of Both subpopulations (</w:t>
-      </w:r>
-      <w:hyperlink w:anchor="fig-covar">
-        <w:r>
-          <w:rPr>
-            <w:rStyle w:val="Hyperlink"/>
-          </w:rPr>
-          <w:t xml:space="preserve">Figure 2</w:t>
-        </w:r>
-      </w:hyperlink>
-      <w:r>
-        <w:t xml:space="preserve"> </w:t>
-      </w:r>
-      <w:r>
-        <w:t xml:space="preserve">E). In five of the six mash models of strong effects, the GxWeather covariance matrices captured a minority of the posterior weights of the strong effects (</w:t>
-      </w:r>
-      <w:hyperlink w:anchor="fig-covar">
-        <w:r>
-          <w:rPr>
-            <w:rStyle w:val="Hyperlink"/>
-          </w:rPr>
-          <w:t xml:space="preserve">Figure 2</w:t>
-        </w:r>
-      </w:hyperlink>
-      <w:r>
-        <w:t xml:space="preserve"> </w:t>
-      </w:r>
-      <w:r>
-        <w:t xml:space="preserve">C,E); the majority of this mass was on various canonical covariance matrices. These matrices included simple heterozygosity, with intermediate, positive covariances between all gardens, and garden-specific effects present only at one garden.</w:t>
-      </w:r>
-    </w:p>
-    <w:p>
-      <w:pPr>
-        <w:pStyle w:val="BodyText"/>
-      </w:pPr>
-      <w:r>
-        <w:t xml:space="preserve">We next characterized the pairwise patterns of effects where we were confident in the sign of the effect at both gardens. If the overall pattern of phenotypic expression differs between a pair of gardens, this difference may be comprised of SNP effects that differ in sign between these gardens (effects with antagonistic pleiotropy), SNP effects that differ in magnitude - that are large in one garden or region and smaller in others, and SNP effects that are indistinguishable in the two gardens (</w:t>
+        <w:t xml:space="preserve">C,E); in these five models, the majority of this mass was on various canonical covariance matrices. These matrices included simple heterozygosity, with intermediate, positive covariances between all gardens, and single effect matrices with garden-specific effects.</w:t>
+      </w:r>
+    </w:p>
+    <w:bookmarkEnd w:id="20"/>
+    <w:bookmarkStart w:id="21" w:name="Xddd7ced1bd1ee17e705443b05baf4f87e8b3724"/>
+    <w:p>
+      <w:pPr>
+        <w:pStyle w:val="Heading3"/>
+      </w:pPr>
+      <w:r>
+        <w:t xml:space="preserve">Frequency of rank-changing GxE in significant SNP effects</w:t>
+      </w:r>
+    </w:p>
+    <w:p>
+      <w:pPr>
+        <w:pStyle w:val="FirstParagraph"/>
+      </w:pPr>
+      <w:r>
+        <w:t xml:space="preserve">We expected to observe common rank-changing GxE at the level of individual loci as this is a key theoretical prediction of local adaptation</w:t>
+      </w:r>
+      <w:r>
+        <w:t xml:space="preserve"> </w:t>
+      </w:r>
+      <w:r>
+        <w:t xml:space="preserve">(23–26)</w:t>
+      </w:r>
+      <w:r>
+        <w:t xml:space="preserve">. To determine the frequency of rank-changing GxE, we used the local false sign rate (lfsr), an analogue of the lfdr that establishes confidence in the effect sign, not the effect’s difference from zero, to determine significance. We required lfsr significance (p &lt; 0.05) in both gardens to include effects. This means that our tests for a sign change between gardens carry an equal statistical burden to those for effects with the same sign. We separated kinds of effects at the level of individual loci into SNP effects that differ in sign between gardens (effects with rank-changing GxE between gardens), SNP effects that differ in magnitude (effects that are large in one garden or region and smaller in others), and SNP effects that are indistinguishable in two gardens (</w:t>
       </w:r>
       <w:hyperlink w:anchor="fig-effects">
         <w:r>
@@ -2435,7 +2563,7 @@
         <w:t xml:space="preserve"> </w:t>
       </w:r>
       <w:r>
-        <w:t xml:space="preserve">A). We used the local false sign rate (lfsr), an analogue of the lfdr that establishes confidence in the effect sign, not the effect’s difference from zero, to determine significance. We required lfsr significance (p &lt; 0.05) in both gardens to include effects. This means that our tests for antagonistic pleiotropy, or a sign change between conditions, carry an equal statistical burden to those for effects with the same sign.</w:t>
+        <w:t xml:space="preserve">A).</w:t>
       </w:r>
     </w:p>
     <w:p>
@@ -2443,7 +2571,7 @@
         <w:pStyle w:val="BodyText"/>
       </w:pPr>
       <w:r>
-        <w:t xml:space="preserve">For greenup date for the Gulf subpopulation, hundreds to thousands of pairwise effects exhibited antagonistic pleiotropy, or a difference in effect sign, between pairs of Texas and North gardens (</w:t>
+        <w:t xml:space="preserve">For green-up date for the Gulf subpopulation, hundreds to thousands of pairwise effects exhibited rank-changing GxE, or a difference in sign between pairs of Texas and North gardens (</w:t>
       </w:r>
       <w:hyperlink w:anchor="fig-effects">
         <w:r>
@@ -2457,26 +2585,7 @@
         <w:t xml:space="preserve"> </w:t>
       </w:r>
       <w:r>
-        <w:t xml:space="preserve">A;</w:t>
-      </w:r>
-      <w:r>
-        <w:t xml:space="preserve"> </w:t>
-      </w:r>
-      <w:r>
-        <w:t xml:space="preserve">(</w:t>
-      </w:r>
-      <w:r>
-        <w:rPr>
-          <w:bCs/>
-          <w:b/>
-        </w:rPr>
-        <w:t xml:space="preserve">SI-fig-gardens?</w:t>
-      </w:r>
-      <w:r>
-        <w:t xml:space="preserve">)</w:t>
-      </w:r>
-      <w:r>
-        <w:t xml:space="preserve">). 78.7% of pairwise comparisons between North and Texas gardens had a difference in sign, while only 28.6% and 0.2% of North-North or Texas-Texas comparisons had a difference in sign, respectively (</w:t>
+        <w:t xml:space="preserve">B; SI Appendix, Fig S2). 78.7% of pairwise comparisons between North and Texas gardens had a difference in sign, while only 28.6% and 0.2% of North-North or Texas-Texas comparisons had a difference in sign, respectively (</w:t>
       </w:r>
       <w:hyperlink w:anchor="fig-effects">
         <w:r>
@@ -2487,7 +2596,10 @@
         </w:r>
       </w:hyperlink>
       <w:r>
-        <w:t xml:space="preserve">). The majority of pairwise effects for greenup for the Midwest (&gt;55%) and Both (&gt;85%) subpopulations were the same sign, and effects most often differed in magnitude between gardens within and between the regions (</w:t>
+        <w:t xml:space="preserve"> </w:t>
+      </w:r>
+      <w:r>
+        <w:t xml:space="preserve">B). The majority of pairwise effects for greenup for the Midwest (&gt;55%) and Both (&gt;85%) subpopulations were the same sign, and effects most often differed in magnitude between gardens within and between the regions (</w:t>
       </w:r>
       <w:hyperlink w:anchor="fig-effects">
         <w:r>
@@ -2501,7 +2613,7 @@
         <w:t xml:space="preserve"> </w:t>
       </w:r>
       <w:r>
-        <w:t xml:space="preserve">X).</w:t>
+        <w:t xml:space="preserve">B; SI Appendix, Fig S2).</w:t>
       </w:r>
     </w:p>
     <w:p>
@@ -2509,7 +2621,7 @@
         <w:pStyle w:val="BodyText"/>
       </w:pPr>
       <w:r>
-        <w:t xml:space="preserve">For flowering date for the Gulf subpopulation, less than 2% of pairwise effects exhibited antagonistic pleiotropy, or a difference in effect sign, within or between regions (</w:t>
+        <w:t xml:space="preserve">For flowering date for the Gulf subpopulation, less than 2% of pairwise effects exhibited rank-changing GxE, or a difference in effect sign within or between regions (</w:t>
       </w:r>
       <w:hyperlink w:anchor="fig-effects">
         <w:r>
@@ -2520,7 +2632,10 @@
         </w:r>
       </w:hyperlink>
       <w:r>
-        <w:t xml:space="preserve">). More effects differed in magnitude between the Texas and North regions than within these regions (42.7% vs &lt;20%;</w:t>
+        <w:t xml:space="preserve"> </w:t>
+      </w:r>
+      <w:r>
+        <w:t xml:space="preserve">B). More effects differed in magnitude between the Texas and North regions than within these regions (42.7% vs &lt;20%;</w:t>
       </w:r>
       <w:r>
         <w:t xml:space="preserve"> </w:t>
@@ -2537,7 +2652,7 @@
         <w:t xml:space="preserve"> </w:t>
       </w:r>
       <w:r>
-        <w:t xml:space="preserve">X), while the majority of effects had no GxE. The Midwest population had relatively few significant effects for flowering, but a large proportion of these differed in sign between Texas and North regions (42.7%) or within the North region (65.4%). Finally, in Both subpopulations, less than 20% of pairwise effects differed in sign (</w:t>
+        <w:t xml:space="preserve">B), while the majority of effects had no GxE. The Midwest population had relatively few significant effects for flowering, but a large proportion of these differed in sign between Texas and North regions (42.7%) or within the North region (65.4%). Finally, in Both subpopulations, less than 20% of pairwise effects differed in sign (</w:t>
       </w:r>
       <w:hyperlink w:anchor="fig-effects">
         <w:r>
@@ -2548,27 +2663,14 @@
         </w:r>
       </w:hyperlink>
       <w:r>
-        <w:t xml:space="preserve">). Most differences in sign were between TX1, the southernmost garden, and all other gardens (</w:t>
-      </w:r>
-      <w:r>
-        <w:t xml:space="preserve">(</w:t>
-      </w:r>
-      <w:r>
-        <w:rPr>
-          <w:bCs/>
-          <w:b/>
-        </w:rPr>
-        <w:t xml:space="preserve">SI-fig-gardens?</w:t>
-      </w:r>
-      <w:r>
-        <w:t xml:space="preserve">)</w:t>
-      </w:r>
-      <w:r>
-        <w:t xml:space="preserve">). Similarly, more effects that differed in magnitude included gardens in the Texas region (52.3-55.9%), and most effect pairs in the North region were not distinguishable (91.5%).</w:t>
-      </w:r>
-    </w:p>
-    <w:bookmarkEnd w:id="20"/>
-    <w:bookmarkStart w:id="21" w:name="X31417d6b2019b85a4e80635b0dc537d70037dc4"/>
+        <w:t xml:space="preserve"> </w:t>
+      </w:r>
+      <w:r>
+        <w:t xml:space="preserve">B). Most differences in sign were between TX1, the southernmost garden, and all other gardens (SI Appendix, Figure S3). Similarly, more effects that differed in magnitude included gardens in the Texas region (52.3-55.9%), and most effect pairs in the North region were not distinguishable (91.5%).</w:t>
+      </w:r>
+    </w:p>
+    <w:bookmarkEnd w:id="21"/>
+    <w:bookmarkStart w:id="22" w:name="X31417d6b2019b85a4e80635b0dc537d70037dc4"/>
     <w:p>
       <w:pPr>
         <w:pStyle w:val="Heading3"/>
@@ -2582,7 +2684,7 @@
         <w:pStyle w:val="FirstParagraph"/>
       </w:pPr>
       <w:r>
-        <w:t xml:space="preserve">We sought additional experimental support for our joint re-estimates of SNP effects using an independent pseudo-F2 mapping population created from Gulf &amp; Midwest individuals and grown at the same sites (</w:t>
+        <w:t xml:space="preserve">We sought additional experimental support the occurrence and location of our significant SNP effect re-estimates using an independent pseudo-F2 mapping population created from Gulf &amp; Midwest individuals and grown at the same sites (</w:t>
       </w:r>
       <w:hyperlink w:anchor="fig-qtl">
         <w:r>
@@ -2596,7 +2698,20 @@
         <w:t xml:space="preserve"> </w:t>
       </w:r>
       <w:r>
-        <w:t xml:space="preserve">A,B). We conducted quantitative trait loci (QTL) mapping of flowering as functions of five environmental cues that we also used as covariance matrices in mash, and identified eight QTL for flowering date, eight QTL for flowering as a function of day length change two days prior, one QTL for the start of vegetative growth, and two QTL for vegetative growth as a function of daylength change one day prior, all of which showed QTL by environment interactions (SI Appendix, Fig. S3). All QTL for flowering overlapped one or more homologs from rice or</w:t>
+        <w:t xml:space="preserve">A,B). We conducted quantitative trait loci (QTL) mapping of flowering as functions of five environmental cues that we also used as covariance matrices in</w:t>
+      </w:r>
+      <w:r>
+        <w:t xml:space="preserve"> </w:t>
+      </w:r>
+      <w:r>
+        <w:rPr>
+          <w:iCs/>
+          <w:i/>
+        </w:rPr>
+        <w:t xml:space="preserve">mash</w:t>
+      </w:r>
+      <w:r>
+        <w:t xml:space="preserve">, and identified eight QTL for flowering date, eight QTL for flowering as a function of day length change two days prior, one QTL for the start of vegetative growth, and two QTL for vegetative growth as a function of daylength change one day prior, all of which showed QTL by environment interactions (SI Appendix, Figure S4). All QTL for flowering overlapped one or more homologs from rice or</w:t>
       </w:r>
       <w:r>
         <w:t xml:space="preserve"> </w:t>
@@ -2612,7 +2727,48 @@
         <w:t xml:space="preserve"> </w:t>
       </w:r>
       <w:r>
-        <w:t xml:space="preserve">with functionally validated roles in flowering (SI Appendix, Dataset 7). All flowering and green-up QTL intervals contained at least one SNP significant in at least one mash run at a log10-transformed Bayes Factor &gt; 2, or in the 1% tail of significance, whichever was stricter (SI Appendix, Dataset 8). We also looked for enrichments of mash SNPs in the 1% tail of significance (the</w:t>
+        <w:t xml:space="preserve">with functionally validated roles in flowering (SI Appendix, Dataset 7); the QTL on Chr04K overlapped a gene recently functionally validated for flowering in switchgrass</w:t>
+      </w:r>
+      <w:r>
+        <w:t xml:space="preserve"> </w:t>
+      </w:r>
+      <w:r>
+        <w:t xml:space="preserve">(38)</w:t>
+      </w:r>
+      <w:r>
+        <w:t xml:space="preserve">. All flowering and green-up QTL intervals contained at least one SNP significant in at least one</w:t>
+      </w:r>
+      <w:r>
+        <w:t xml:space="preserve"> </w:t>
+      </w:r>
+      <w:r>
+        <w:rPr>
+          <w:iCs/>
+          <w:i/>
+        </w:rPr>
+        <w:t xml:space="preserve">mash</w:t>
+      </w:r>
+      <w:r>
+        <w:t xml:space="preserve"> </w:t>
+      </w:r>
+      <w:r>
+        <w:t xml:space="preserve">run at a log10-transformed Bayes Factor &gt; 2, or in the 1% tail of significance, whichever was stricter (SI Appendix, Dataset 8). We also looked for enrichments of</w:t>
+      </w:r>
+      <w:r>
+        <w:t xml:space="preserve"> </w:t>
+      </w:r>
+      <w:r>
+        <w:rPr>
+          <w:iCs/>
+          <w:i/>
+        </w:rPr>
+        <w:t xml:space="preserve">mash</w:t>
+      </w:r>
+      <w:r>
+        <w:t xml:space="preserve"> </w:t>
+      </w:r>
+      <w:r>
+        <w:t xml:space="preserve">SNPs in the 1% tail of significance (the</w:t>
       </w:r>
       <w:r>
         <w:t xml:space="preserve"> </w:t>
@@ -2621,18 +2777,60 @@
         <w:t xml:space="preserve">‘</w:t>
       </w:r>
       <w:r>
-        <w:t xml:space="preserve">mash 1% tail</w:t>
+        <w:rPr>
+          <w:iCs/>
+          <w:i/>
+        </w:rPr>
+        <w:t xml:space="preserve">mash</w:t>
+      </w:r>
+      <w:r>
+        <w:t xml:space="preserve"> </w:t>
+      </w:r>
+      <w:r>
+        <w:t xml:space="preserve">1% tail</w:t>
       </w:r>
       <w:r>
         <w:t xml:space="preserve">’</w:t>
       </w:r>
       <w:r>
-        <w:t xml:space="preserve">) within each QTL interval. At the 5% level, three QTL had enrichments of SNPs in the mash 1% tail. Overall, there were five significant enrichments (p &lt; 0.05, hypergeometric test) of SNPs in the mash 1% tail in the QTL intervals. Thus, we were able to experimentally support some of our re-estimates of SNP effects with a QTL mapping experiment using a separate mapping population.</w:t>
-      </w:r>
-    </w:p>
-    <w:bookmarkEnd w:id="21"/>
+        <w:t xml:space="preserve">) within each QTL interval. At the 5% level, three QTL had enrichments of SNPs in the</w:t>
+      </w:r>
+      <w:r>
+        <w:t xml:space="preserve"> </w:t>
+      </w:r>
+      <w:r>
+        <w:rPr>
+          <w:iCs/>
+          <w:i/>
+        </w:rPr>
+        <w:t xml:space="preserve">mash</w:t>
+      </w:r>
+      <w:r>
+        <w:t xml:space="preserve"> </w:t>
+      </w:r>
+      <w:r>
+        <w:t xml:space="preserve">1% tail. Overall, there were five significant enrichments (p &lt; 0.05, hypergeometric test) of SNPs in the</w:t>
+      </w:r>
+      <w:r>
+        <w:t xml:space="preserve"> </w:t>
+      </w:r>
+      <w:r>
+        <w:rPr>
+          <w:iCs/>
+          <w:i/>
+        </w:rPr>
+        <w:t xml:space="preserve">mash</w:t>
+      </w:r>
+      <w:r>
+        <w:t xml:space="preserve"> </w:t>
+      </w:r>
+      <w:r>
+        <w:t xml:space="preserve">1% tail in the QTL intervals. Thus, we were able to experimentally support the genomic windows of some re-estimates of significant SNP effects with a QTL mapping experiment using a separate mapping population.</w:t>
+      </w:r>
+    </w:p>
     <w:bookmarkEnd w:id="22"/>
-    <w:bookmarkStart w:id="23" w:name="discussion"/>
+    <w:bookmarkEnd w:id="23"/>
+    <w:bookmarkStart w:id="24" w:name="discussion"/>
     <w:p>
       <w:pPr>
         <w:pStyle w:val="Heading1"/>
@@ -2646,7 +2844,7 @@
         <w:pStyle w:val="FirstParagraph"/>
       </w:pPr>
       <w:r>
-        <w:t xml:space="preserve">As the climate and the natural environment change, it is increasingly critical to understand how patterns of plant-environment interactions will change in response. To do this, we must understand the current patterns of trait covariation across environments, the genetic underpinnings of these patterns, and the cases where this covariation can be altered. Here, we demonstrate that we can associate multiple patterns of GxWeather with specific genomic regions using a switchgrass diversity panel grown at eight common gardens. We can assign genetic effects to both GxWeather patterns with interpretable weather-based cues, and to agnostic, site-based patterns. We use this approach to study GxWeather for the timings of vegetative and reproductive development in the deeply genetically diverged Gulf and Midwest subpopulations of switchgrass.</w:t>
+        <w:t xml:space="preserve">As the climate and the natural environment change, it is increasingly critical to understand how patterns of plant-environment interactions will change in response. To do this, we must understand the current patterns of trait covariation across environments, the genetic underpinnings of these patterns, and the cases where this covariation can be altered. Here, we demonstrate that we can associate multiple patterns of GxWeather with specific genomic regions using a switchgrass diversity panel grown at eight common gardens. We can assign genetic effects to both GxWeather patterns with interpretable weather-based cues, and to unmeasured, site-based patterns. We use this approach to study GxWeather for the timings of vegetative and reproductive development in the deeply genetically diverged Gulf and Midwest subpopulations of switchgrass.</w:t>
       </w:r>
     </w:p>
     <w:p>
@@ -2654,7 +2852,7 @@
         <w:pStyle w:val="BodyText"/>
       </w:pPr>
       <w:r>
-        <w:t xml:space="preserve">Our analysis of the timing of vegetative growth in the Gulf and in Both subpopulations revealed substantial antagonistic pleiotropy in effects between the Texas and North gardens (</w:t>
+        <w:t xml:space="preserve">Our analysis of the timing of vegetative growth in the Gulf and in Both subpopulations revealed many alleles with rank-changing GxE, or sign changes in their effects between the Texas and North gardens (</w:t>
       </w:r>
       <w:hyperlink w:anchor="fig-effects">
         <w:r>
@@ -2668,7 +2866,7 @@
         <w:t xml:space="preserve"> </w:t>
       </w:r>
       <w:r>
-        <w:t xml:space="preserve">B). This result supports theoretical models that local adaptation should involve antagonistic pleiotropy at the level of individual loci</w:t>
+        <w:t xml:space="preserve">B). As phenological timings are major components of plant fitness, this result supports theoretical models that local adaptation should involve antagonistic pleiotropy at the level of individual loci</w:t>
       </w:r>
       <w:r>
         <w:t xml:space="preserve"> </w:t>
@@ -2677,13 +2875,13 @@
         <w:t xml:space="preserve">(23–26)</w:t>
       </w:r>
       <w:r>
-        <w:t xml:space="preserve">, and is the first experimental work using GWAS across common gardens to find antagonistic pleiotropy to be common in small genomic regions</w:t>
-      </w:r>
-      <w:r>
-        <w:t xml:space="preserve"> </w:t>
-      </w:r>
-      <w:r>
-        <w:t xml:space="preserve">(12, 38, 39)</w:t>
+        <w:t xml:space="preserve">. In addition, it expands the genetics of local adaptation research to more than two field sites and to a wider range of genetic variation by re-estimating effects from GWAS to determine that rank-changing GxE for phenological timings is common in small genomic regions</w:t>
+      </w:r>
+      <w:r>
+        <w:t xml:space="preserve"> </w:t>
+      </w:r>
+      <w:r>
+        <w:t xml:space="preserve">(12, 39, 40)</w:t>
       </w:r>
       <w:r>
         <w:t xml:space="preserve">.</w:t>
@@ -2694,7 +2892,7 @@
         <w:pStyle w:val="BodyText"/>
       </w:pPr>
       <w:r>
-        <w:t xml:space="preserve">Our analysis of the timing of flowering showed that the Gulf and Midwest subpopulations have distinct GxWeather: flowering timing in the Midwest subpopulation has photoperiod-related variation, in that flowering timing covaries with a day length change signal two days before flowering occurs. In contrast, the Gulf subpopulation does not have variation in flowering based on a photoperiod cue. Instead, the Gulf subpopulation has variation in flowering that covaries with the rainfall that occurs in the week prior to flowering. Three genomic regions affecting flowering that we re-estimated across all eight sites were also supported by QTL from an independent mapping population at these sites (</w:t>
+        <w:t xml:space="preserve">Our analysis of the timing of flowering showed that the Gulf and Midwest subpopulations have distinct GxWeather: flowering timing in the Midwest subpopulation has photoperiod-related genetic variation, in that flowering timing covaries with a day length change signal two days before flowering occurs. In contrast, the Gulf subpopulation does not have genetic variation in flowering that covaries with a photoperiod cue. Instead, the Gulf subpopulation has genetic variation in flowering that covaries with the rainfall that occurs in the week prior to flowering. Three genomic regions affecting flowering that we re-estimated across all eight sites were also supported by QTL from an independent mapping population at these sites (</w:t>
       </w:r>
       <w:hyperlink w:anchor="fig-qtl">
         <w:r>
@@ -2716,11 +2914,11 @@
         <w:pStyle w:val="BodyText"/>
       </w:pPr>
       <w:r>
-        <w:t xml:space="preserve">Identifying the environmental cues that are predictive of, or even correlated with, plant phenotypic responses remains a major challenge to studies interrogating gene action across many natural environments. The GxWeather photoperiod and cumulative rainfall cues we identify here are functions of the genotypes measured and capture only a minority of SNP effects on flowering. We know still less about the overwintering parameters that cause variation in the start of vegetative growth. We could only assign SNP effects to a GxWeather covariance structures in four of the six phenotype &amp; genetic subpopulations we modeled. More generally, it is difficult to predict the time scales over which individuals may integrate environmental cues, particularly in perennial species which may integrate these cues over longer time scales. If this integration time itself varies between individuals, we cannot select a covariance structure that reflects this, though these structures would likely be highly correlated with GxWeather structures we did include. Our approach offers an opportunity to specify multiple environmental cues and compete them to explain patterns of genetic effects, allowing us to detect how important these cues are genome-wide, and how strongly each cue influences each SNP. This is a key development to further improve our understanding of genetic variation in GxE.</w:t>
-      </w:r>
-    </w:p>
-    <w:bookmarkEnd w:id="23"/>
-    <w:bookmarkStart w:id="40" w:name="figures-and-tables"/>
+        <w:t xml:space="preserve">Identifying the environmental cues that are predictive of, or even correlated with, plant phenotypic responses remains a major challenge to studies interrogating gene action across many natural environments. The GxWeather photoperiod and cumulative rainfall cues we identify here are functions of the genotypes measured and capture only a minority of SNP effects on flowering. We could only assign SNP effects to a GxWeather covariance structures in four of the six phenotype &amp; genetic subpopulations we modeled. It’s likely we did not include some GxWeather important to these phenological cues - for example, overwintering parameters that might cause variation in the start of vegetative growth. More generally, it is difficult to predict the time scales over which individuals may integrate environmental cues, particularly in perennial species which may integrate these cues over longer time scales. If this integration time itself varies between individuals, the covariance structures we modeled cannot reflect this, though these structures would likely be highly correlated with GxWeather structures we did include. Our approach offers an opportunity to specify multiple environmental cues and compete them to explain patterns of genetic effects, allowing us to detect how important these cues are genome-wide, and how strongly each cue influences each SNP. This is a key development to further improve our understanding of genetic variation in GxE.</w:t>
+      </w:r>
+    </w:p>
+    <w:bookmarkEnd w:id="24"/>
+    <w:bookmarkStart w:id="41" w:name="figures-and-tables"/>
     <w:p>
       <w:pPr>
         <w:pStyle w:val="Heading1"/>
@@ -2743,7 +2941,7 @@
       <w:tr>
         <w:tc>
           <w:tcPr/>
-          <w:bookmarkStart w:id="27" w:name="fig-map"/>
+          <w:bookmarkStart w:id="28" w:name="fig-map"/>
           <w:p>
             <w:pPr>
               <w:pStyle w:val="Compact"/>
@@ -2752,20 +2950,20 @@
             <w:r>
               <w:drawing>
                 <wp:inline>
-                  <wp:extent cx="5334000" cy="6144335"/>
+                  <wp:extent cx="5334000" cy="5283103"/>
                   <wp:effectExtent b="0" l="0" r="0" t="0"/>
-                  <wp:docPr descr="" title="" id="25" name="Picture"/>
+                  <wp:docPr descr="" title="" id="26" name="Picture"/>
                   <a:graphic>
                     <a:graphicData uri="http://schemas.openxmlformats.org/drawingml/2006/picture">
                       <pic:pic>
                         <pic:nvPicPr>
-                          <pic:cNvPr descr="images/Fig1_200dpi.png" id="26" name="Picture"/>
+                          <pic:cNvPr descr="images/Figure_1_AB.png" id="27" name="Picture"/>
                           <pic:cNvPicPr>
                             <a:picLocks noChangeArrowheads="1" noChangeAspect="1"/>
                           </pic:cNvPicPr>
                         </pic:nvPicPr>
                         <pic:blipFill>
-                          <a:blip r:embed="rId24"/>
+                          <a:blip r:embed="rId25"/>
                           <a:stretch>
                             <a:fillRect/>
                           </a:stretch>
@@ -2773,7 +2971,7 @@
                         <pic:spPr bwMode="auto">
                           <a:xfrm>
                             <a:off x="0" y="0"/>
-                            <a:ext cx="5334000" cy="6144335"/>
+                            <a:ext cx="5334000" cy="5283103"/>
                           </a:xfrm>
                           <a:prstGeom prst="rect">
                             <a:avLst/>
@@ -2802,28 +3000,10 @@
               <w:pStyle w:val="ImageCaption"/>
             </w:pPr>
             <w:r>
-              <w:t xml:space="preserve">Figure 1: Characterization of green-up and flowering dates from the switchgrass diversity panel. (a) Map and trait histograms of green-up and flowering dates across two genetically distinct switchgrass subpopulations and eight common gardens. Purple represents individuals from the Midwest genetic subpopulation, and pink individuals from the Gulf subpopulation; map positions represent the original collection locations for the genotypes, and shapes represent the ecotype of the genotype. Vertical dashed lines indicate the summer solstice. Common gardens are arranged in latitudinal order. (b) Phenotypic correlations between clonal replicates planted at eight common gardens, within and between two genetic subpopulations. (c) Narrow sense heritability of green-up and flowering within single common gardens (purple) and across all eight common gardens (green), within and between two genetic subpopulations. (d) Flow diagram of the methods applied to the green-up and flowering dates to jointly estimate SNP effects across all sites. Mash was fit to SNP effect data and used to find covariance matrices that improved the mash model likelihood using a large set of randomly selected, relatively unlinked SNP effects; this model was applied to a</w:t>
-            </w:r>
-            <w:r>
-              <w:t xml:space="preserve"> </w:t>
-            </w:r>
-            <w:r>
-              <w:t xml:space="preserve">“</w:t>
-            </w:r>
-            <w:r>
-              <w:t xml:space="preserve">strong</w:t>
-            </w:r>
-            <w:r>
-              <w:t xml:space="preserve">”</w:t>
-            </w:r>
-            <w:r>
-              <w:t xml:space="preserve"> </w:t>
-            </w:r>
-            <w:r>
-              <w:t xml:space="preserve">set of SNP effects with large effect sizes in the univariate GWAS.</w:t>
+              <w:t xml:space="preserve">Figure 1: Characterization of the timing of the onset of vegetative (green-up) and reproductive (flowering) growth in the switchgrass diversity panel. (a) Map and trait histograms of green-up and flowering dates across two genetically distinct switchgrass subpopulations and eight common gardens. Purple represents individuals from the Midwest genetic subpopulation, and pink individuals from the Gulf subpopulation; map positions represent the original collection locations for the genotypes, and shapes represent the ecotype of the genotype. Histogram vertical dashed lines indicate the summer solstice. Common gardens are arranged in latitudinal order. (b) Phenotypic correlations between clonal replicates planted at eight common gardens, within and between two genetic subpopulations.</w:t>
             </w:r>
           </w:p>
-          <w:bookmarkEnd w:id="27"/>
+          <w:bookmarkEnd w:id="28"/>
         </w:tc>
       </w:tr>
     </w:tbl>
@@ -2849,7 +3029,7 @@
       <w:tr>
         <w:tc>
           <w:tcPr/>
-          <w:bookmarkStart w:id="31" w:name="fig-covar"/>
+          <w:bookmarkStart w:id="32" w:name="fig-covar"/>
           <w:p>
             <w:pPr>
               <w:pStyle w:val="Compact"/>
@@ -2858,20 +3038,20 @@
             <w:r>
               <w:drawing>
                 <wp:inline>
-                  <wp:extent cx="5334000" cy="3667125"/>
+                  <wp:extent cx="5334000" cy="6154615"/>
                   <wp:effectExtent b="0" l="0" r="0" t="0"/>
-                  <wp:docPr descr="" title="" id="29" name="Picture"/>
+                  <wp:docPr descr="" title="" id="30" name="Picture"/>
                   <a:graphic>
                     <a:graphicData uri="http://schemas.openxmlformats.org/drawingml/2006/picture">
                       <pic:pic>
                         <pic:nvPicPr>
-                          <pic:cNvPr descr="Figure_2_recolor_covariance_matrices_and_posterior_weights.png" id="30" name="Picture"/>
+                          <pic:cNvPr descr="images/Figure_2.png" id="31" name="Picture"/>
                           <pic:cNvPicPr>
                             <a:picLocks noChangeArrowheads="1" noChangeAspect="1"/>
                           </pic:cNvPicPr>
                         </pic:nvPicPr>
                         <pic:blipFill>
-                          <a:blip r:embed="rId28"/>
+                          <a:blip r:embed="rId29"/>
                           <a:stretch>
                             <a:fillRect/>
                           </a:stretch>
@@ -2879,7 +3059,7 @@
                         <pic:spPr bwMode="auto">
                           <a:xfrm>
                             <a:off x="0" y="0"/>
-                            <a:ext cx="5334000" cy="3667125"/>
+                            <a:ext cx="5334000" cy="6154615"/>
                           </a:xfrm>
                           <a:prstGeom prst="rect">
                             <a:avLst/>
@@ -2908,10 +3088,74 @@
               <w:pStyle w:val="ImageCaption"/>
             </w:pPr>
             <w:r>
-              <w:t xml:space="preserve">Figure 2: Example hypothesis-driven covariance matrices specified in mash and the posterior weights placed on all covariance matrices. (a) Left column: Five example hypothesized covariance matrices specified for the green-up date or flowering date phenotype; these matrices were created from environment-specific correlations across eight common gardens, and are described in Table XXX. Common gardens are arranged in latitudinal order within the matrices. Right column: Five example canonical covariance matrices. Canonical matrices (purple) have simple interpretations, such as equal effects across all common gardens, or effects specific to a single common garden. (b,d) Total posterior weight placed on each covariance matrix type specified for (b) green-up date and (d) flowering date mash models, within and between two genetic subpopulations. Hypothesized covariance matrices (green). Covariance matrices included in mash that had zero posterior weight in all three mash runs on the genetic subpopulations, such as the identity matrix, are not shown. (c,e) Total posterior weight placed on covariance matrices that were hypothesized or canonical, for the (c) green-up date phenotype and (e) flowering date phenotype.</w:t>
+              <w:t xml:space="preserve">Figure 2: Example hypothesis-driven covariance matrices specified in</w:t>
+            </w:r>
+            <w:r>
+              <w:t xml:space="preserve"> </w:t>
+            </w:r>
+            <w:r>
+              <w:rPr>
+                <w:iCs/>
+                <w:i/>
+              </w:rPr>
+              <w:t xml:space="preserve">mash</w:t>
+            </w:r>
+            <w:r>
+              <w:t xml:space="preserve"> </w:t>
+            </w:r>
+            <w:r>
+              <w:t xml:space="preserve">and the posterior weights placed on all covariance matrices. (a) Common gardens are arranged in latitudinal order within the matrices. Top row: Four example canonical covariance matrices. Canonical matrices (purple) have simple interpretations, such as equal effects across all common gardens, or effects specific to a single common garden. Bottom row: Five example GxWeather covariance matrices specified for the green-up date or flowering date phenotype; these matrices were created from environment-specific correlations across eight common gardens, and are described in Table 1. (b,d) Total posterior weight placed on each covariance matrix type specified for (b) green-up date and (d) flowering date</w:t>
+            </w:r>
+            <w:r>
+              <w:t xml:space="preserve"> </w:t>
+            </w:r>
+            <w:r>
+              <w:rPr>
+                <w:iCs/>
+                <w:i/>
+              </w:rPr>
+              <w:t xml:space="preserve">mash</w:t>
+            </w:r>
+            <w:r>
+              <w:t xml:space="preserve"> </w:t>
+            </w:r>
+            <w:r>
+              <w:t xml:space="preserve">models, within and between two genetic subpopulations. Covariance matrices included in</w:t>
+            </w:r>
+            <w:r>
+              <w:t xml:space="preserve"> </w:t>
+            </w:r>
+            <w:r>
+              <w:rPr>
+                <w:iCs/>
+                <w:i/>
+              </w:rPr>
+              <w:t xml:space="preserve">mash</w:t>
+            </w:r>
+            <w:r>
+              <w:t xml:space="preserve"> </w:t>
+            </w:r>
+            <w:r>
+              <w:t xml:space="preserve">that had zero posterior weight in all three</w:t>
+            </w:r>
+            <w:r>
+              <w:t xml:space="preserve"> </w:t>
+            </w:r>
+            <w:r>
+              <w:rPr>
+                <w:iCs/>
+                <w:i/>
+              </w:rPr>
+              <w:t xml:space="preserve">mash</w:t>
+            </w:r>
+            <w:r>
+              <w:t xml:space="preserve"> </w:t>
+            </w:r>
+            <w:r>
+              <w:t xml:space="preserve">runs on the genetic subpopulations, such as the identity matrix, are not shown. (c,e) Total posterior weight placed on covariance matrices that were hypothesized or canonical, for the (c) green-up date phenotype and (e) flowering date phenotype.</w:t>
             </w:r>
           </w:p>
-          <w:bookmarkEnd w:id="31"/>
+          <w:bookmarkEnd w:id="32"/>
         </w:tc>
       </w:tr>
     </w:tbl>
@@ -2937,7 +3181,7 @@
       <w:tr>
         <w:tc>
           <w:tcPr/>
-          <w:bookmarkStart w:id="35" w:name="fig-effects"/>
+          <w:bookmarkStart w:id="36" w:name="fig-effects"/>
           <w:p>
             <w:pPr>
               <w:pStyle w:val="Compact"/>
@@ -2946,20 +3190,20 @@
             <w:r>
               <w:drawing>
                 <wp:inline>
-                  <wp:extent cx="4158113" cy="5005136"/>
+                  <wp:extent cx="4135477" cy="5513969"/>
                   <wp:effectExtent b="0" l="0" r="0" t="0"/>
-                  <wp:docPr descr="" title="" id="33" name="Picture"/>
+                  <wp:docPr descr="" title="" id="34" name="Picture"/>
                   <a:graphic>
                     <a:graphicData uri="http://schemas.openxmlformats.org/drawingml/2006/picture">
                       <pic:pic>
                         <pic:nvPicPr>
-                          <pic:cNvPr descr="Figure_3_GxE.png" id="34" name="Picture"/>
+                          <pic:cNvPr descr="images/Figure_3_GxE.png" id="35" name="Picture"/>
                           <pic:cNvPicPr>
                             <a:picLocks noChangeArrowheads="1" noChangeAspect="1"/>
                           </pic:cNvPicPr>
                         </pic:nvPicPr>
                         <pic:blipFill>
-                          <a:blip r:embed="rId32"/>
+                          <a:blip r:embed="rId33"/>
                           <a:stretch>
                             <a:fillRect/>
                           </a:stretch>
@@ -2967,7 +3211,7 @@
                         <pic:spPr bwMode="auto">
                           <a:xfrm>
                             <a:off x="0" y="0"/>
-                            <a:ext cx="4158113" cy="5005136"/>
+                            <a:ext cx="4135477" cy="5513969"/>
                           </a:xfrm>
                           <a:prstGeom prst="rect">
                             <a:avLst/>
@@ -2996,10 +3240,10 @@
               <w:pStyle w:val="ImageCaption"/>
             </w:pPr>
             <w:r>
-              <w:t xml:space="preserve">Figure 3: Types of GxE present between of pairs of jointly re-estimated effects in eight common gardens, for effects with lfsr &lt; 0.05. a) Examples of effect patterns at three pairs of sites with three types of GxE. Sign: Effects that differ in sign at these pairs of gardens (p &lt; 0.05, lfsr). Magnitude: Effects identical in sign (p &lt; 0.05, lfsr) that differ in magnitude by a factor of &gt;0.4. None: Effects not distinguishable by magnitude nor sign of the effect. b) The fraction of effects with each GxE type for the start of vegetative growth (Greenup Date) and reproductive growth (Flowering Date), within and between two genetic subpopulations. Common gardens are grouped by the larger region they came from: North gardens are within the natural range of the Midwest subpopulation, while Texas gardens are within the natural range of the Gulf subpopulation.</w:t>
+              <w:t xml:space="preserve">Figure 3: Types of GxE present between of pairs of jointly re-estimated effects in eight common gardens, for effects with lfsr &lt; 0.05. a) Examples of effect patterns at three pairs of sites with three types of GxE. All effects are for an alternate allele, with the reference allele effect defined to be zero at both gardens and represented by the dashed vertical line. Sign: Effects that differ in sign at these pairs of gardens (p &lt; 0.05, lfsr). Magnitude: Effects identical in sign (p &lt; 0.05, lfsr) that differ in magnitude by a factor of &gt;0.4. Not Distinguishable: Effects not distinguishable by magnitude nor sign of the effect, with no measurable GxE. b) The fraction of effects with each GxE type for the onset of vegetative growth (green-up date) and reproductive growth (flowering date), within and between two genetic subpopulations. Common gardens are grouped by the larger region they came from: North gardens are within the natural range of the Midwest subpopulation, and include MO, NE, MI, and SD, while Texas gardens are within the natural range of the Gulf subpopulation, and include TX1, TX2, and TX3.</w:t>
             </w:r>
           </w:p>
-          <w:bookmarkEnd w:id="35"/>
+          <w:bookmarkEnd w:id="36"/>
         </w:tc>
       </w:tr>
     </w:tbl>
@@ -3025,7 +3269,7 @@
       <w:tr>
         <w:tc>
           <w:tcPr/>
-          <w:bookmarkStart w:id="39" w:name="fig-qtl"/>
+          <w:bookmarkStart w:id="40" w:name="fig-qtl"/>
           <w:p>
             <w:pPr>
               <w:pStyle w:val="Compact"/>
@@ -3036,18 +3280,18 @@
                 <wp:inline>
                   <wp:extent cx="5334000" cy="7385538"/>
                   <wp:effectExtent b="0" l="0" r="0" t="0"/>
-                  <wp:docPr descr="" title="" id="37" name="Picture"/>
+                  <wp:docPr descr="" title="" id="38" name="Picture"/>
                   <a:graphic>
                     <a:graphicData uri="http://schemas.openxmlformats.org/drawingml/2006/picture">
                       <pic:pic>
                         <pic:nvPicPr>
-                          <pic:cNvPr descr="Figure_4_QTL_Overlaps.png" id="38" name="Picture"/>
+                          <pic:cNvPr descr="images/Figure_4_QTL_Overlaps.png" id="39" name="Picture"/>
                           <pic:cNvPicPr>
                             <a:picLocks noChangeArrowheads="1" noChangeAspect="1"/>
                           </pic:cNvPicPr>
                         </pic:nvPicPr>
                         <pic:blipFill>
-                          <a:blip r:embed="rId36"/>
+                          <a:blip r:embed="rId37"/>
                           <a:stretch>
                             <a:fillRect/>
                           </a:stretch>
@@ -3084,15 +3328,47 @@
               <w:pStyle w:val="ImageCaption"/>
             </w:pPr>
             <w:r>
-              <w:t xml:space="preserve">Figure 4: Overlaps of QTL from an outbred pseudo-F2 cross and with jointly re-estimated SNP effects in the 1% tail of significance from a diversity panel. Dotted lines indicate permutation-based significance thresholds for each weather-related function. Stars indicate QTL with significant enrichment for SNPs in the 1% mash tail; G, M, and B indicate which subpopulation had enrichment: G - Gulf subpopulation, M -Midwest subpopulation, B - both subpopulations. Rug plots show genomic locations of SNPs in the 1% mash tail for flowering date for each subpopulation. a) QTL mapping for the start of vegetative growth (Greenup Date), and three weather-related functions of greenup date. b) QTL mapping for the start of reproductive growth (Flowering Date), and two weather-related functions of flowering date.</w:t>
+              <w:t xml:space="preserve">Figure 4: Overlaps of QTL from an outbred pseudo-F2 cross and with jointly re-estimated SNP effects in the 1% tail of significance from a diversity panel. Dotted lines indicate permutation-based significance thresholds for each weather-related function. Stars indicate QTL with significant enrichment for SNPs in the 1%</w:t>
+            </w:r>
+            <w:r>
+              <w:t xml:space="preserve"> </w:t>
+            </w:r>
+            <w:r>
+              <w:rPr>
+                <w:iCs/>
+                <w:i/>
+              </w:rPr>
+              <w:t xml:space="preserve">mash</w:t>
+            </w:r>
+            <w:r>
+              <w:t xml:space="preserve"> </w:t>
+            </w:r>
+            <w:r>
+              <w:t xml:space="preserve">tail; G, M, and B indicate which subpopulation had enrichment: G - Gulf subpopulation, M -Midwest subpopulation, B - both subpopulations. Rug plots show genomic locations of SNPs in the 1%</w:t>
+            </w:r>
+            <w:r>
+              <w:t xml:space="preserve"> </w:t>
+            </w:r>
+            <w:r>
+              <w:rPr>
+                <w:iCs/>
+                <w:i/>
+              </w:rPr>
+              <w:t xml:space="preserve">mash</w:t>
+            </w:r>
+            <w:r>
+              <w:t xml:space="preserve"> </w:t>
+            </w:r>
+            <w:r>
+              <w:t xml:space="preserve">tail for flowering date for each subpopulation: Both subpopulations are above the plot panel, the Gulf subpopulation is above the x-axis, and the Midwest subpopulation is below the x-axis. a) QTL mapping for the onset of vegetative growth (green-up date), and three weather-related functions of green-up date. b) QTL mapping for the onset of reproductive growth (flowering date), and two weather-related functions of flowering date.</w:t>
             </w:r>
           </w:p>
-          <w:bookmarkEnd w:id="39"/>
+          <w:bookmarkEnd w:id="40"/>
         </w:tc>
       </w:tr>
     </w:tbl>
-    <w:bookmarkEnd w:id="40"/>
-    <w:bookmarkStart w:id="44" w:name="materials-and-methods"/>
+    <w:bookmarkEnd w:id="41"/>
+    <w:bookmarkStart w:id="45" w:name="materials-and-methods"/>
     <w:p>
       <w:pPr>
         <w:pStyle w:val="Heading1"/>
@@ -3106,16 +3382,30 @@
         <w:pStyle w:val="FirstParagraph"/>
       </w:pPr>
       <w:r>
-        <w:t xml:space="preserve">Whenever possible, plant material will be shared upon request. Source data and code to replicate these analyses are available at: https://github.com/Alice-MacQueen/pvdiv-phenology-gxe.git. SNP data to replicate these analyses are available from the UT dataverse at https://doi.org/link.</w:t>
-      </w:r>
-    </w:p>
-    <w:bookmarkStart w:id="41" w:name="Xdfb4fb64858b5012c95d7073b1ab2c8642da298"/>
-    <w:p>
-      <w:pPr>
-        <w:pStyle w:val="Heading3"/>
-      </w:pPr>
-      <w:r>
-        <w:t xml:space="preserve">Genotype-by-environment effects on green-up and flowering as functions of weather-based cues</w:t>
+        <w:t xml:space="preserve">Whenever possible, plant material will be shared upon request. Source data and code to replicate these analyses are available at: https://github.com/Alice-MacQueen/pvdiv-phenology-gxe.git. SNP data to replicate these analyses are available from the UT dataverse at</w:t>
+      </w:r>
+      <w:r>
+        <w:t xml:space="preserve"> </w:t>
+      </w:r>
+      <w:hyperlink r:id="rId42">
+        <w:r>
+          <w:rPr>
+            <w:rStyle w:val="Hyperlink"/>
+          </w:rPr>
+          <w:t xml:space="preserve">https://doi.org/10.18738/T8/A604BU</w:t>
+        </w:r>
+      </w:hyperlink>
+      <w:r>
+        <w:t xml:space="preserve">.</w:t>
+      </w:r>
+    </w:p>
+    <w:bookmarkStart w:id="43" w:name="Xd4d623b9be72f59c0a4ae048c7b846234266c91"/>
+    <w:p>
+      <w:pPr>
+        <w:pStyle w:val="Heading2"/>
+      </w:pPr>
+      <w:r>
+        <w:t xml:space="preserve">Scoring onset of vegetative and reproductive development in two mapping panels</w:t>
       </w:r>
     </w:p>
     <w:p>
@@ -3123,7 +3413,16 @@
         <w:pStyle w:val="FirstParagraph"/>
       </w:pPr>
       <w:r>
-        <w:t xml:space="preserve">In 2019, we scored two phenological events every two days in two mapping populations of switchgrass, a diversity panel and a pseudo-F2 cross, planted at eight common garden locations (32, 34, 37). We scored the start of vegetative growth as the day of the year when 50% of the tiller area of the crown of the plant cut the previous year had green growth. The start of reproductive growth, or flowering date, was the day of the year when 50% of the plant tillers had panicles undergoing anthesis. We scored green-up and flowering as day of the year, then linked these dates to multiple weather-based environmental factors measured daily at each common garden (SI Appendix, Section S1, Table S1).</w:t>
+        <w:t xml:space="preserve">In 2019, we scored two phenological events every two days in two mapping populations of switchgrass, a diversity panel and a pseudo-F2 cross, planted at eight common garden locations</w:t>
+      </w:r>
+      <w:r>
+        <w:t xml:space="preserve"> </w:t>
+      </w:r>
+      <w:r>
+        <w:t xml:space="preserve">(35, 40, 41)</w:t>
+      </w:r>
+      <w:r>
+        <w:t xml:space="preserve">. We scored the onset of vegetative growth, or green-up date, as the day of the year when 50% of the tiller area of the crown of the plant cut the previous year had green growth. The onset of reproductive growth, or flowering date, was the day of the year when 50% of the plant tillers had panicles undergoing anthesis.</w:t>
       </w:r>
     </w:p>
     <w:p>
@@ -3140,7 +3439,16 @@
         <w:t xml:space="preserve">(33)</w:t>
       </w:r>
       <w:r>
-        <w:t xml:space="preserve">. The diversity panel contained 134 sequenced, clonally propagated individuals from the Midwest genetic subpopulation, and 229 from the Gulf genetic subpopulation. To allow for the possibility that different subpopulations had different strengths of connection between our phenotypes and genotypes (38), we conducted three sets of genetic analyses: on Gulf and Midwest genotypes separately, and on both subpopulations together (</w:t>
+        <w:t xml:space="preserve">. The diversity panel contained 134 sequenced, clonally propagated individuals from the Midwest genetic subpopulation, and 229 from the Gulf genetic subpopulation. To allow for the possibility that different subpopulations had different strengths of connection between our phenotypes and genotypes</w:t>
+      </w:r>
+      <w:r>
+        <w:t xml:space="preserve"> </w:t>
+      </w:r>
+      <w:r>
+        <w:t xml:space="preserve">(42)</w:t>
+      </w:r>
+      <w:r>
+        <w:t xml:space="preserve">, we conducted three sets of genetic analyses: on Gulf and Midwest genotypes separately, and on both subpopulations together (</w:t>
       </w:r>
       <w:r>
         <w:t xml:space="preserve">‘</w:t>
@@ -3152,7 +3460,10 @@
         <w:t xml:space="preserve">’</w:t>
       </w:r>
       <w:r>
-        <w:t xml:space="preserve">). Analyses to determine narrow-sense heritability (h</w:t>
+        <w:t xml:space="preserve"> </w:t>
+      </w:r>
+      <w:r>
+        <w:t xml:space="preserve">subpopulations). Analyses to determine narrow-sense heritability (h</w:t>
       </w:r>
       <w:r>
         <w:rPr>
@@ -3170,17 +3481,53 @@
         <w:t xml:space="preserve">(33)</w:t>
       </w:r>
       <w:r>
-        <w:t xml:space="preserve">. Details on these models can be found in (SI Appendix, Section S3,S4).</w:t>
-      </w:r>
-    </w:p>
-    <w:bookmarkEnd w:id="41"/>
-    <w:bookmarkStart w:id="42" w:name="Xe96ad7ab9a01d342a3d604ca70c7fa160af4b44"/>
-    <w:p>
-      <w:pPr>
-        <w:pStyle w:val="Heading3"/>
-      </w:pPr>
-      <w:r>
-        <w:t xml:space="preserve">Mapping major patterns of genotype-by-environment effects on green-up and flowering</w:t>
+        <w:t xml:space="preserve"> </w:t>
+      </w:r>
+      <w:r>
+        <w:t xml:space="preserve">(SI Appendix, Section S6).</w:t>
+      </w:r>
+    </w:p>
+    <w:p>
+      <w:pPr>
+        <w:pStyle w:val="BodyText"/>
+      </w:pPr>
+      <w:r>
+        <w:t xml:space="preserve">To confirm candidate genomic regions found using</w:t>
+      </w:r>
+      <w:r>
+        <w:t xml:space="preserve"> </w:t>
+      </w:r>
+      <w:r>
+        <w:rPr>
+          <w:iCs/>
+          <w:i/>
+        </w:rPr>
+        <w:t xml:space="preserve">mash</w:t>
+      </w:r>
+      <w:r>
+        <w:t xml:space="preserve"> </w:t>
+      </w:r>
+      <w:r>
+        <w:t xml:space="preserve">on the diversity panel, we analyzed flowering in an outbred pseudo-F2 cross between four individuals, two Midwest and two Gulf individuals. The formation of this mapping population has been described previously</w:t>
+      </w:r>
+      <w:r>
+        <w:t xml:space="preserve"> </w:t>
+      </w:r>
+      <w:r>
+        <w:t xml:space="preserve">(35)</w:t>
+      </w:r>
+      <w:r>
+        <w:t xml:space="preserve">; additional details on QTL mapping can be found in SI Appendix, Section S7. To be directly comparable to the diversity panel data, only 2019 phenology data from the pseudo-F2 cross from the same eight common garden sites were used.</w:t>
+      </w:r>
+    </w:p>
+    <w:bookmarkEnd w:id="43"/>
+    <w:bookmarkStart w:id="44" w:name="X38ac2259fd17d71d3d9c95b5b46f73ff628d192"/>
+    <w:p>
+      <w:pPr>
+        <w:pStyle w:val="Heading2"/>
+      </w:pPr>
+      <w:r>
+        <w:t xml:space="preserve">Joint re-estimation of SNP effects to assess the frequency of rank-changing GxE and assignment of genome-wide patterns of GxE and GxWeather</w:t>
       </w:r>
     </w:p>
     <w:p>
@@ -3188,7 +3535,34 @@
         <w:pStyle w:val="FirstParagraph"/>
       </w:pPr>
       <w:r>
-        <w:t xml:space="preserve">To evaluate the prevalence and kinds of covariance patterns of SNP effects across our common gardens, we used multivariate adaptive shrinkage (</w:t>
+        <w:t xml:space="preserve">We were interested in specifying genetic models for trait variation that allowed more than one form of GxE, as we reasoned that different loci should display different forms of GxE. In addition, we were interested in an unbiased estimation of the frequency of rank-changing GxE relative to other forms of GxE, as the presence of rank-changing GxE at the level of individual loci is a key theoretical prediction of local adaptation.</w:t>
+      </w:r>
+      <w:r>
+        <w:t xml:space="preserve"> </w:t>
+      </w:r>
+      <w:r>
+        <w:rPr>
+          <w:iCs/>
+          <w:i/>
+        </w:rPr>
+        <w:t xml:space="preserve">Mash</w:t>
+      </w:r>
+      <w:r>
+        <w:t xml:space="preserve"> </w:t>
+      </w:r>
+      <w:r>
+        <w:t xml:space="preserve">allowed us to both specify multiple forms of GxE and GxWeather and conduct unbiased statistical tests for when SNP effects changed sign between common gardens.</w:t>
+      </w:r>
+    </w:p>
+    <w:p>
+      <w:pPr>
+        <w:pStyle w:val="BodyText"/>
+      </w:pPr>
+      <w:r>
+        <w:t xml:space="preserve">To use</w:t>
+      </w:r>
+      <w:r>
+        <w:t xml:space="preserve"> </w:t>
       </w:r>
       <w:r>
         <w:rPr>
@@ -3198,7 +3572,187 @@
         <w:t xml:space="preserve">mash</w:t>
       </w:r>
       <w:r>
-        <w:t xml:space="preserve">) on SNP effect estimates from the diversity panel (35). To do this, we first conducted univarate genome-wide association (GWAS) on site-specific best linear unbiased predictors (BLUPs) for the timing of vegetative growth and flowering, using the switchgrassGWAS package and the methods in</w:t>
+        <w:t xml:space="preserve"> </w:t>
+      </w:r>
+      <w:r>
+        <w:t xml:space="preserve">on our diversity panel, we had to specify both a relatively uncorrelated set of covariance matrices, which in our case defined types of GxE and GxWeather between gardens, and we had to specify subsets of SNP effect estimates and standard errors for our traits at each common garden. To specify a set of covariance matrices, we first defined many covariance matrices, including GxWeather matrices that represented the correlation in weather cues between gardenes before the phenological event (SI Appendix, Section S1), then implemented a model selection approach that used a greedy algorithm to evaluate if the log likelihood of the</w:t>
+      </w:r>
+      <w:r>
+        <w:t xml:space="preserve"> </w:t>
+      </w:r>
+      <w:r>
+        <w:rPr>
+          <w:iCs/>
+          <w:i/>
+        </w:rPr>
+        <w:t xml:space="preserve">mash</w:t>
+      </w:r>
+      <w:r>
+        <w:t xml:space="preserve"> </w:t>
+      </w:r>
+      <w:r>
+        <w:t xml:space="preserve">model was significantly improved as additional covariance matrices were included (SI Appendix, Section S4). To specify subsets of SNP effect estimates and standard errors to use for both the greedy algorithm and with the optimal set of covariance matrices, we first calculated best linear unbiased predictors (BLUPs) for each phenological trait in each genetic subpopulation and each common garden (SI Appendix, Section S2). Next, we determined effect estimates for 8.8 to 12.3 million SNPs per subpopulation by conducting garden-specific GWAS on these BLUPs using</w:t>
+      </w:r>
+      <w:r>
+        <w:t xml:space="preserve"> </w:t>
+      </w:r>
+      <m:oMath>
+        <m:r>
+          <m:t>k</m:t>
+        </m:r>
+      </m:oMath>
+      <w:r>
+        <w:t xml:space="preserve"> </w:t>
+      </w:r>
+      <w:r>
+        <w:t xml:space="preserve">vectors of singular values to correct for population structure, where</w:t>
+      </w:r>
+      <w:r>
+        <w:t xml:space="preserve"> </w:t>
+      </w:r>
+      <m:oMath>
+        <m:r>
+          <m:t>k</m:t>
+        </m:r>
+      </m:oMath>
+      <w:r>
+        <w:t xml:space="preserve"> </w:t>
+      </w:r>
+      <w:r>
+        <w:t xml:space="preserve">was the smallest integer value that made the genomic control coefficient closest to 1 (SI Appendix, Section S2). Singular values were computed using singular value decomposition of the matrix of all SNPs, with iterative SNP pruning and removal of regions in long-range linkage disequilibrium</w:t>
+      </w:r>
+      <w:r>
+        <w:t xml:space="preserve"> </w:t>
+      </w:r>
+      <w:r>
+        <w:t xml:space="preserve">(43)</w:t>
+      </w:r>
+      <w:r>
+        <w:t xml:space="preserve">. Third, to make the</w:t>
+      </w:r>
+      <w:r>
+        <w:t xml:space="preserve"> </w:t>
+      </w:r>
+      <w:r>
+        <w:rPr>
+          <w:iCs/>
+          <w:i/>
+        </w:rPr>
+        <w:t xml:space="preserve">mash</w:t>
+      </w:r>
+      <w:r>
+        <w:t xml:space="preserve"> </w:t>
+      </w:r>
+      <w:r>
+        <w:t xml:space="preserve">models computationally feasible, we extracted two subsets of SNP effect estimates and standard errors from our GWAS effect estimates: (i) effects from a subset of</w:t>
+      </w:r>
+      <w:r>
+        <w:t xml:space="preserve"> </w:t>
+      </w:r>
+      <w:r>
+        <w:t xml:space="preserve">“</w:t>
+      </w:r>
+      <w:r>
+        <w:t xml:space="preserve">strong</w:t>
+      </w:r>
+      <w:r>
+        <w:t xml:space="preserve">”</w:t>
+      </w:r>
+      <w:r>
+        <w:t xml:space="preserve"> </w:t>
+      </w:r>
+      <w:r>
+        <w:t xml:space="preserve">tests corresponding to stronger effects on our traits; (ii) results from a random subset of all tests to correspond to an unbiased representation of all effects (SI Appendix, Section S3). We used the subset of random effects in our greedy</w:t>
+      </w:r>
+      <w:r>
+        <w:t xml:space="preserve"> </w:t>
+      </w:r>
+      <w:r>
+        <w:rPr>
+          <w:iCs/>
+          <w:i/>
+        </w:rPr>
+        <w:t xml:space="preserve">mash</w:t>
+      </w:r>
+      <w:r>
+        <w:t xml:space="preserve"> </w:t>
+      </w:r>
+      <w:r>
+        <w:t xml:space="preserve">algorithm (SI Appendix, Section S4) and used the subset of strong effects in our</w:t>
+      </w:r>
+      <w:r>
+        <w:t xml:space="preserve"> </w:t>
+      </w:r>
+      <w:r>
+        <w:rPr>
+          <w:iCs/>
+          <w:i/>
+        </w:rPr>
+        <w:t xml:space="preserve">mash</w:t>
+      </w:r>
+      <w:r>
+        <w:t xml:space="preserve"> </w:t>
+      </w:r>
+      <w:r>
+        <w:t xml:space="preserve">models with the optimal set of covariance matrices (SI Appendix, Section S5).</w:t>
+      </w:r>
+    </w:p>
+    <w:p>
+      <w:pPr>
+        <w:pStyle w:val="BodyText"/>
+      </w:pPr>
+      <w:r>
+        <w:t xml:space="preserve">The loadings of genetic effects onto the multiple covariance structures specified in our</w:t>
+      </w:r>
+      <w:r>
+        <w:t xml:space="preserve"> </w:t>
+      </w:r>
+      <w:r>
+        <w:rPr>
+          <w:iCs/>
+          <w:i/>
+        </w:rPr>
+        <w:t xml:space="preserve">mash</w:t>
+      </w:r>
+      <w:r>
+        <w:t xml:space="preserve"> </w:t>
+      </w:r>
+      <w:r>
+        <w:t xml:space="preserve">models provided information on genome-wide patterns of SNP-environment interaction. In addition, the the GxWeather covariance structures allowed hypothesis testing of specific weather variables as cues for the start of vegetative and reproductive growth. Say that a SNP in the gene Flowering Locus C (FLC), a well-known flowering time regulator, controls flowering in a photoperiod-dependent manner. In that case, the joint estimate of effects for that SNP could have a high mixture proportion, or mass, on a covariance matrix created using a photoperiod-based environmental cue, such as day length at some interval prior to flowering. In our data, we would infer that the effect of that SNP on flowering was caused by a response to the environmental cue used to construct the GxWeather covariance structure with the largest mass.</w:t>
+      </w:r>
+    </w:p>
+    <w:p>
+      <w:pPr>
+        <w:pStyle w:val="BodyText"/>
+      </w:pPr>
+      <w:r>
+        <w:t xml:space="preserve">Our joint re-estimation of SNP effects also allowed us to characterize the overall patterns of GxE in the set of SNPs where there was pairwise significance of effects at pairs of gardens. To do this, we used the</w:t>
+      </w:r>
+      <w:r>
+        <w:t xml:space="preserve"> </w:t>
+      </w:r>
+      <w:r>
+        <w:t xml:space="preserve">‘</w:t>
+      </w:r>
+      <w:r>
+        <w:t xml:space="preserve">get_GxE</w:t>
+      </w:r>
+      <w:r>
+        <w:t xml:space="preserve">’</w:t>
+      </w:r>
+      <w:r>
+        <w:t xml:space="preserve"> </w:t>
+      </w:r>
+      <w:r>
+        <w:t xml:space="preserve">function of the switchgrassGWAS R package. First, this function determines the set of SNPs with evidence of significant effects in both conditions for all pairs of conditions using local false sign rates (lfsr) as the significance criteria. Then, this function determines if effects significant in both conditions are of opposite sign.</w:t>
+      </w:r>
+    </w:p>
+    <w:p>
+      <w:pPr>
+        <w:pStyle w:val="BodyText"/>
+      </w:pPr>
+      <w:r>
+        <w:t xml:space="preserve">Using the lfsr rather than the local false discovery rate (lfdr) is a critical change in our ability to detect alleles directly contributing to rank-changing GxE between environments. The lfdr, like other measures of FDR, focuses on if we have enough evidence to reject the null hypothesis that an effect j is 0, or that there is a significant effect. Previous studies of antagonistic pleiotropy (e.g.</w:t>
       </w:r>
       <w:r>
         <w:t xml:space="preserve"> </w:t>
@@ -3207,34 +3761,91 @@
         <w:t xml:space="preserve">(40)</w:t>
       </w:r>
       <w:r>
-        <w:t xml:space="preserve">. We used the effect estimates for single nucleotide polymorphisms (SNPs) from these GWAS as preliminary effect estimates for both traits at each garden. We then jointly modeled genetic effect estimates, and the mixture of ways these effects might covary, across all eight common gardens, using a two-part procedure. We first modeled genetic effects with different combinations of covariance structures, using the effect size estimates from a subset of</w:t>
-      </w:r>
-      <w:r>
-        <w:t xml:space="preserve"> </w:t>
-      </w:r>
-      <w:r>
-        <w:rPr>
-          <w:u w:val="single"/>
-        </w:rPr>
-        <w:t xml:space="preserve">19K</w:t>
-      </w:r>
-      <w:r>
-        <w:t xml:space="preserve"> </w:t>
-      </w:r>
-      <w:r>
-        <w:t xml:space="preserve">relatively unlinked (r</w:t>
-      </w:r>
-      <w:r>
-        <w:rPr>
-          <w:vertAlign w:val="superscript"/>
-        </w:rPr>
-        <w:t xml:space="preserve">2</w:t>
-      </w:r>
-      <w:r>
-        <w:t xml:space="preserve"> </w:t>
-      </w:r>
-      <w:r>
-        <w:t xml:space="preserve">&lt; 0.2), randomly selected SNPs used in the GWAS. In these models (hereafter referred to as</w:t>
+        <w:t xml:space="preserve">) have used the lfdr or equivalent statistical tests to detect antagonistic pleiotropy. These tests were conservative, in that they required two non-zero effects of different signs, while tests for differential sensitivity required only one non-zero effect. This previous work recognized that this testing bias could lead to undercounting occurrences of antagonistic pleiotropy</w:t>
+      </w:r>
+      <w:r>
+        <w:t xml:space="preserve"> </w:t>
+      </w:r>
+      <w:r>
+        <w:t xml:space="preserve">(27, 29)</w:t>
+      </w:r>
+      <w:r>
+        <w:t xml:space="preserve">, and sought to reduce it by permutation</w:t>
+      </w:r>
+      <w:r>
+        <w:t xml:space="preserve"> </w:t>
+      </w:r>
+      <w:r>
+        <w:t xml:space="preserve">(28)</w:t>
+      </w:r>
+      <w:r>
+        <w:t xml:space="preserve">. However, using the lfsr to test for allelic effects that differ in sign does not undercount these occurences, as this statistic answers a fundamentally different question. For each effect</w:t>
+      </w:r>
+      <w:r>
+        <w:t xml:space="preserve"> </w:t>
+      </w:r>
+      <m:oMath>
+        <m:r>
+          <m:t>j</m:t>
+        </m:r>
+      </m:oMath>
+      <w:r>
+        <w:t xml:space="preserve">, the</w:t>
+      </w:r>
+      <w:r>
+        <w:t xml:space="preserve"> </w:t>
+      </w:r>
+      <m:oMath>
+        <m:r>
+          <m:t>l</m:t>
+        </m:r>
+        <m:r>
+          <m:t>f</m:t>
+        </m:r>
+        <m:r>
+          <m:t>s</m:t>
+        </m:r>
+        <m:sSub>
+          <m:e>
+            <m:r>
+              <m:t>r</m:t>
+            </m:r>
+          </m:e>
+          <m:sub>
+            <m:r>
+              <m:t>j</m:t>
+            </m:r>
+          </m:sub>
+        </m:sSub>
+      </m:oMath>
+      <w:r>
+        <w:t xml:space="preserve"> </w:t>
+      </w:r>
+      <w:r>
+        <w:t xml:space="preserve">is defined as the probability that we make an error in the sign of effect</w:t>
+      </w:r>
+      <w:r>
+        <w:t xml:space="preserve"> </w:t>
+      </w:r>
+      <m:oMath>
+        <m:r>
+          <m:t>j</m:t>
+        </m:r>
+      </m:oMath>
+      <w:r>
+        <w:t xml:space="preserve"> </w:t>
+      </w:r>
+      <w:r>
+        <w:t xml:space="preserve">if we were forced to declare the effect positive or negative</w:t>
+      </w:r>
+      <w:r>
+        <w:t xml:space="preserve"> </w:t>
+      </w:r>
+      <w:r>
+        <w:t xml:space="preserve">(37)</w:t>
+      </w:r>
+      <w:r>
+        <w:t xml:space="preserve">. Thus, rather than asking</w:t>
       </w:r>
       <w:r>
         <w:t xml:space="preserve"> </w:t>
@@ -3243,94 +3854,16 @@
         <w:t xml:space="preserve">“</w:t>
       </w:r>
       <w:r>
-        <w:t xml:space="preserve">random</w:t>
+        <w:t xml:space="preserve">Are these two effects different?</w:t>
       </w:r>
       <w:r>
         <w:t xml:space="preserve">”</w:t>
       </w:r>
       <w:r>
-        <w:t xml:space="preserve">), we then specified a variety of potential covariance structures among genetic effect size estimates from each garden (as expanded on below) and used a greedy algorithm to iteratively select and add covariance structures that significantly improved the log likelihood of the</w:t>
-      </w:r>
-      <w:r>
-        <w:t xml:space="preserve"> </w:t>
-      </w:r>
-      <w:r>
-        <w:rPr>
-          <w:iCs/>
-          <w:i/>
-        </w:rPr>
-        <w:t xml:space="preserve">mash</w:t>
-      </w:r>
-      <w:r>
-        <w:t xml:space="preserve"> </w:t>
-      </w:r>
-      <w:r>
-        <w:t xml:space="preserve">model. Given the high correlation between some of the covariance patterns we tested, this approach allowed us to select only the subset of patterns of covariance that significantly improved the fit of the jointly inferred structure of genetic effect estimates present in the data. We then selected 19K relatively unlinked (r</w:t>
-      </w:r>
-      <w:r>
-        <w:rPr>
-          <w:vertAlign w:val="superscript"/>
-        </w:rPr>
-        <w:t xml:space="preserve">2</w:t>
-      </w:r>
-      <w:r>
-        <w:t xml:space="preserve"> </w:t>
-      </w:r>
-      <w:r>
-        <w:t xml:space="preserve">&lt; 0.2) SNPs from each univariate GWAS that had the largest effect estimates in each GWAS (hereafter</w:t>
-      </w:r>
-      <w:r>
-        <w:t xml:space="preserve"> </w:t>
-      </w:r>
-      <w:r>
-        <w:t xml:space="preserve">“</w:t>
-      </w:r>
-      <w:r>
-        <w:t xml:space="preserve">strong</w:t>
-      </w:r>
-      <w:r>
-        <w:t xml:space="preserve">”</w:t>
-      </w:r>
-      <w:r>
-        <w:t xml:space="preserve"> </w:t>
-      </w:r>
-      <w:r>
-        <w:t xml:space="preserve">effects), which gave sets of</w:t>
-      </w:r>
-      <w:r>
-        <w:t xml:space="preserve"> </w:t>
-      </w:r>
-      <w:r>
-        <w:rPr>
-          <w:bCs/>
-          <w:b/>
-          <w:u w:val="single"/>
-        </w:rPr>
-        <w:t xml:space="preserve">48K - 80K</w:t>
-      </w:r>
-      <w:r>
-        <w:t xml:space="preserve"> </w:t>
-      </w:r>
-      <w:r>
-        <w:t xml:space="preserve">SNPs, and jointly re-estimated these effect size estimates at all eight sites using the set of significant covariance matrices that most improved the model fit on the random effects. Notably, the majority of these</w:t>
-      </w:r>
-      <w:r>
-        <w:t xml:space="preserve"> </w:t>
-      </w:r>
-      <w:r>
-        <w:t xml:space="preserve">“</w:t>
-      </w:r>
-      <w:r>
-        <w:t xml:space="preserve">strong</w:t>
-      </w:r>
-      <w:r>
-        <w:t xml:space="preserve">”</w:t>
-      </w:r>
-      <w:r>
-        <w:t xml:space="preserve"> </w:t>
-      </w:r>
-      <w:r>
-        <w:t xml:space="preserve">effects were not significant in univariate GWAS.</w:t>
+        <w:t xml:space="preserve"> </w:t>
+      </w:r>
+      <w:r>
+        <w:t xml:space="preserve">- as we reasonably expect two effects to be, even if this difference cannot be measured - the local false sign rate answers a more meaningful question: Can we be confident in the sign of this effect?</w:t>
       </w:r>
     </w:p>
     <w:p>
@@ -3338,135 +3871,27 @@
         <w:pStyle w:val="BodyText"/>
       </w:pPr>
       <w:r>
-        <w:t xml:space="preserve">We generated hypothesis-based covariance matrices derived from correlations in environmental cues in the green-up or flowering date windows for the three populations (SI Appendix, Table S1, Section S1). These covariance matrices represent correlations between identical genotypes drawn from a specific population at pairs of common gardens; covariances near one mean that the population has a strong, positive linear relationship in individual responses at that pair of gardens, while covariances near zero mean that there is no relationship within the population for individual responses at that pair of gardens. Mash SNP effects will undergo strong shrinkage towards one another in the first case, and little shrinkage in the second case. Mash also generates data-driven covariance matrices corresponding to major patterns of SNP effects present in the data. We generated six data-driven matrices per mash run, five produced by singular value decomposition (SVD) of an overall matrix.</w:t>
-      </w:r>
-    </w:p>
-    <w:p>
-      <w:pPr>
-        <w:pStyle w:val="BodyText"/>
-      </w:pPr>
-      <w:r>
-        <w:t xml:space="preserve">Last, we characterized the overall patterns of antagonistic pleiotropy in the set of SNPs where there was pairwise significance of effects at pairs of gardens. To do this, we used the</w:t>
-      </w:r>
-      <w:r>
-        <w:t xml:space="preserve"> </w:t>
-      </w:r>
-      <w:r>
-        <w:t xml:space="preserve">‘</w:t>
-      </w:r>
-      <w:r>
-        <w:t xml:space="preserve">get_GxE</w:t>
-      </w:r>
-      <w:r>
-        <w:t xml:space="preserve">’</w:t>
-      </w:r>
-      <w:r>
-        <w:t xml:space="preserve"> </w:t>
-      </w:r>
-      <w:r>
-        <w:t xml:space="preserve">function of the switchgrassGWAS R package. First, this determines the set of SNPs with evidence of significant effects in both conditions for all pairs of conditions using local false sign rates (lfsr) as the significance criteria. Second, to determine antagonistic pleiotropy, this function determines if effects significant in both conditions are of opposite sign.</w:t>
-      </w:r>
-    </w:p>
-    <w:p>
-      <w:pPr>
-        <w:pStyle w:val="BodyText"/>
-      </w:pPr>
-      <w:r>
-        <w:t xml:space="preserve">Using the lfsr rather than the local false discovery rate (lfdr) is a critical change in our ability to detect antagonistic pleiotropy. The lfdr, like other measures of FDR, focuses on if we have enough evidence to reject the null hypothesis that an effect j is 0, or that there is a significant effect. Previous studies of antagonistic pleiotropy (e.g. (37)) have used the lfdr or equivalent statistical tests to detect antagonistic pleiotropy. These tests were conservative, in that they required two non-zero effects of different signs, while tests for differential sensitivity required only one non-zero effect. This previous work recognized that this testing bias could lead to undercounting occurrences of antagonistic pleiotropy (26, 27), and sought to reduce it by permutation (28). However, using the lfsr to test for antagonistic pleiotropy does not undercount occurrences of antagonistic pleiotropy, as this statistic answers a fundamentally different question. For each effect j, the lfsr</w:t>
-      </w:r>
-      <w:r>
-        <w:rPr>
-          <w:vertAlign w:val="subscript"/>
-        </w:rPr>
-        <w:t xml:space="preserve">j</w:t>
-      </w:r>
-      <w:r>
-        <w:t xml:space="preserve"> </w:t>
-      </w:r>
-      <w:r>
-        <w:t xml:space="preserve">is defined as the probability that we make an error in the sign of effect j if we were forced to declare the effect positive or negative</w:t>
-      </w:r>
-      <w:r>
-        <w:t xml:space="preserve"> </w:t>
-      </w:r>
-      <w:r>
-        <w:t xml:space="preserve">(37)</w:t>
-      </w:r>
-      <w:r>
-        <w:t xml:space="preserve">. Thus, rather than asking</w:t>
-      </w:r>
-      <w:r>
-        <w:t xml:space="preserve"> </w:t>
-      </w:r>
-      <w:r>
-        <w:t xml:space="preserve">“</w:t>
-      </w:r>
-      <w:r>
-        <w:t xml:space="preserve">Are these two effects different?</w:t>
-      </w:r>
-      <w:r>
-        <w:t xml:space="preserve">”</w:t>
-      </w:r>
-      <w:r>
-        <w:t xml:space="preserve"> </w:t>
-      </w:r>
-      <w:r>
-        <w:t xml:space="preserve">- as we reasonably expect two effects to be, even if this difference cannot be measured - the local false sign rate answers a more meaningful question: Can we be confident in the sign of this effect?</w:t>
-      </w:r>
-    </w:p>
-    <w:p>
-      <w:pPr>
-        <w:pStyle w:val="BodyText"/>
-      </w:pPr>
-      <w:r>
-        <w:t xml:space="preserve">In addition, the get_GxE function also sets an arbitrary threshold to count an effect as changing in magnitude between environments, commonly known as differential sensitivity or a change in amplitude of the effect. For differential sensitivity, this function determines if effects significant in both conditions are of the same sign and of a magnitude (not tested for significance) that differs by a factor of 0.4 or more. The remaining effects that are significant in both conditions have the same effect sign and similar effect magnitudes and we denote these effects as having no GxE. The distinction between effects with different magnitudes is arbitrary but useful to fully characterize how effects vary across environments to ultimately influence phenotypes. Our use of the lfsr to determine significance and our specification that SNP effects must be significant in both conditions to be included means that our tests for antagonistic pleiotropy carry an equal statistical burden to those measuring differential sensitivity and effects without GxE.</w:t>
-      </w:r>
-    </w:p>
-    <w:bookmarkEnd w:id="42"/>
-    <w:bookmarkStart w:id="43" w:name="X4f0857fc0fd6b86351ff3a0bd0a90eaf0189cf0"/>
-    <w:p>
-      <w:pPr>
-        <w:pStyle w:val="Heading3"/>
-      </w:pPr>
-      <w:r>
-        <w:t xml:space="preserve">Confirmation of genotype-by-environment effects using an independent mapping population</w:t>
+        <w:t xml:space="preserve">In addition, the get_GxE function also sets an arbitrary threshold to count an effect as changing in magnitude between environments, commonly known as differential sensitivity or a change in amplitude of the effect. For differential sensitivity, this function determines if effects significant in both conditions are of the same sign and of a magnitude (not tested for significance) that differs by a factor of 0.4 or more. The remaining effects that are significant in both conditions have the same effect sign and similar effect magnitudes and we denote these effects as having no GxE. The distinction between effects with different magnitudes is arbitrary but useful to fully characterize how effects vary across environments to ultimately influence phenotypes. Our use of the lfsr to determine significance and our specification that SNP effects must be significant in both conditions to be included means that our tests for alleles with rank-changing GxE carry an equal statistical burden to those measuring differential sensitivity and effects without GxE.</w:t>
+      </w:r>
+    </w:p>
+    <w:bookmarkEnd w:id="44"/>
+    <w:bookmarkEnd w:id="45"/>
+    <w:bookmarkStart w:id="96" w:name="references"/>
+    <w:p>
+      <w:pPr>
+        <w:pStyle w:val="Heading1"/>
+      </w:pPr>
+      <w:r>
+        <w:t xml:space="preserve">References</w:t>
       </w:r>
     </w:p>
     <w:p>
       <w:pPr>
         <w:pStyle w:val="FirstParagraph"/>
       </w:pPr>
-      <w:r>
-        <w:t xml:space="preserve">To confirm candidate genomic regions and patterns of allelic effects found in the diversity panel, we analyzed flowering in an outbred pseudo-F2 cross between four individuals, two Midwest and two Gulf individuals. The formation of this mapping population has been described previously</w:t>
-      </w:r>
-      <w:r>
-        <w:t xml:space="preserve"> </w:t>
-      </w:r>
-      <w:r>
-        <w:t xml:space="preserve">(35)</w:t>
-      </w:r>
-      <w:r>
-        <w:t xml:space="preserve">; additional details on QTL mapping can be found in SI Appendix, Section S6. To be directly comparable to the diversity panel data, only 2019 phenology data from the pseudo-F2 cross from the same eight common garden sites were used.</w:t>
-      </w:r>
-    </w:p>
-    <w:bookmarkEnd w:id="43"/>
-    <w:bookmarkEnd w:id="44"/>
-    <w:bookmarkStart w:id="90" w:name="references"/>
-    <w:p>
-      <w:pPr>
-        <w:pStyle w:val="Heading1"/>
-      </w:pPr>
-      <w:r>
-        <w:t xml:space="preserve">References</w:t>
-      </w:r>
-    </w:p>
-    <w:p>
-      <w:pPr>
-        <w:pStyle w:val="FirstParagraph"/>
-      </w:pPr>
-    </w:p>
-    <w:bookmarkStart w:id="89" w:name="refs"/>
-    <w:bookmarkStart w:id="46" w:name="ref-bauerle_photoperiodic_2012"/>
+    </w:p>
+    <w:bookmarkStart w:id="95" w:name="refs"/>
+    <w:bookmarkStart w:id="47" w:name="ref-bauerle_photoperiodic_2012"/>
     <w:p>
       <w:pPr>
         <w:pStyle w:val="Bibliography"/>
@@ -3499,7 +3924,7 @@
       <w:r>
         <w:t xml:space="preserve"> </w:t>
       </w:r>
-      <w:hyperlink r:id="rId45">
+      <w:hyperlink r:id="rId46">
         <w:r>
           <w:rPr>
             <w:rStyle w:val="Hyperlink"/>
@@ -3534,8 +3959,8 @@
         <w:t xml:space="preserve">, 8612–8617 (2012).</w:t>
       </w:r>
     </w:p>
-    <w:bookmarkEnd w:id="46"/>
-    <w:bookmarkStart w:id="47" w:name="ref-andres2012genetic"/>
+    <w:bookmarkEnd w:id="47"/>
+    <w:bookmarkStart w:id="48" w:name="ref-andres2012genetic"/>
     <w:p>
       <w:pPr>
         <w:pStyle w:val="Bibliography"/>
@@ -3576,8 +4001,8 @@
         <w:t xml:space="preserve">, 627–639 (2012).</w:t>
       </w:r>
     </w:p>
-    <w:bookmarkEnd w:id="47"/>
-    <w:bookmarkStart w:id="48" w:name="ref-korner2010phenology"/>
+    <w:bookmarkEnd w:id="48"/>
+    <w:bookmarkStart w:id="49" w:name="ref-korner2010phenology"/>
     <w:p>
       <w:pPr>
         <w:pStyle w:val="Bibliography"/>
@@ -3618,8 +4043,8 @@
         <w:t xml:space="preserve">, 1461–1462 (2010).</w:t>
       </w:r>
     </w:p>
-    <w:bookmarkEnd w:id="48"/>
-    <w:bookmarkStart w:id="49" w:name="ref-botero2015evolutionary"/>
+    <w:bookmarkEnd w:id="49"/>
+    <w:bookmarkStart w:id="50" w:name="ref-botero2015evolutionary"/>
     <w:p>
       <w:pPr>
         <w:pStyle w:val="Bibliography"/>
@@ -3660,8 +4085,8 @@
         <w:t xml:space="preserve">, 184–189 (2015).</w:t>
       </w:r>
     </w:p>
-    <w:bookmarkEnd w:id="49"/>
-    <w:bookmarkStart w:id="50" w:name="ref-blackman2013interacting"/>
+    <w:bookmarkEnd w:id="50"/>
+    <w:bookmarkStart w:id="51" w:name="ref-blackman2013interacting"/>
     <w:p>
       <w:pPr>
         <w:pStyle w:val="Bibliography"/>
@@ -3702,8 +4127,8 @@
         <w:t xml:space="preserve">, 421–431 (2013).</w:t>
       </w:r>
     </w:p>
-    <w:bookmarkEnd w:id="50"/>
-    <w:bookmarkStart w:id="51" w:name="ref-henry2014transitions"/>
+    <w:bookmarkEnd w:id="51"/>
+    <w:bookmarkStart w:id="52" w:name="ref-henry2014transitions"/>
     <w:p>
       <w:pPr>
         <w:pStyle w:val="Bibliography"/>
@@ -3744,8 +4169,8 @@
         <w:t xml:space="preserve">, 1748–1758 (2014).</w:t>
       </w:r>
     </w:p>
-    <w:bookmarkEnd w:id="51"/>
-    <w:bookmarkStart w:id="52" w:name="ref-aagren2017adaptive"/>
+    <w:bookmarkEnd w:id="52"/>
+    <w:bookmarkStart w:id="53" w:name="ref-aagren2017adaptive"/>
     <w:p>
       <w:pPr>
         <w:pStyle w:val="Bibliography"/>
@@ -3786,8 +4211,8 @@
         <w:t xml:space="preserve">, 550–564 (2017).</w:t>
       </w:r>
     </w:p>
-    <w:bookmarkEnd w:id="52"/>
-    <w:bookmarkStart w:id="53" w:name="ref-brachi2010linkage"/>
+    <w:bookmarkEnd w:id="53"/>
+    <w:bookmarkStart w:id="54" w:name="ref-brachi2010linkage"/>
     <w:p>
       <w:pPr>
         <w:pStyle w:val="Bibliography"/>
@@ -3841,8 +4266,8 @@
         <w:t xml:space="preserve">, e1000940 (2010).</w:t>
       </w:r>
     </w:p>
-    <w:bookmarkEnd w:id="53"/>
-    <w:bookmarkStart w:id="54" w:name="ref-dittmar2014flowering"/>
+    <w:bookmarkEnd w:id="54"/>
+    <w:bookmarkStart w:id="55" w:name="ref-dittmar2014flowering"/>
     <w:p>
       <w:pPr>
         <w:pStyle w:val="Bibliography"/>
@@ -3883,8 +4308,8 @@
         <w:t xml:space="preserve">, 4291–4303 (2014).</w:t>
       </w:r>
     </w:p>
-    <w:bookmarkEnd w:id="54"/>
-    <w:bookmarkStart w:id="55" w:name="ref-li2018genomic"/>
+    <w:bookmarkEnd w:id="55"/>
+    <w:bookmarkStart w:id="56" w:name="ref-li2018genomic"/>
     <w:p>
       <w:pPr>
         <w:pStyle w:val="Bibliography"/>
@@ -3925,8 +4350,8 @@
         <w:t xml:space="preserve">, 6679–6684 (2018).</w:t>
       </w:r>
     </w:p>
-    <w:bookmarkEnd w:id="55"/>
-    <w:bookmarkStart w:id="56" w:name="ref-romero2017study"/>
+    <w:bookmarkEnd w:id="56"/>
+    <w:bookmarkStart w:id="57" w:name="ref-romero2017study"/>
     <w:p>
       <w:pPr>
         <w:pStyle w:val="Bibliography"/>
@@ -3980,8 +4405,8 @@
         <w:t xml:space="preserve">, 476–480 (2017).</w:t>
       </w:r>
     </w:p>
-    <w:bookmarkEnd w:id="56"/>
-    <w:bookmarkStart w:id="57" w:name="ref-wadgymar2017identifying"/>
+    <w:bookmarkEnd w:id="57"/>
+    <w:bookmarkStart w:id="58" w:name="ref-wadgymar2017identifying"/>
     <w:p>
       <w:pPr>
         <w:pStyle w:val="Bibliography"/>
@@ -4035,8 +4460,8 @@
         <w:t xml:space="preserve">, 738–749 (2017).</w:t>
       </w:r>
     </w:p>
-    <w:bookmarkEnd w:id="57"/>
-    <w:bookmarkStart w:id="58" w:name="ref-blumel2015flowering"/>
+    <w:bookmarkEnd w:id="58"/>
+    <w:bookmarkStart w:id="59" w:name="ref-blumel2015flowering"/>
     <w:p>
       <w:pPr>
         <w:pStyle w:val="Bibliography"/>
@@ -4077,8 +4502,8 @@
         <w:t xml:space="preserve">, 121–129 (2015).</w:t>
       </w:r>
     </w:p>
-    <w:bookmarkEnd w:id="58"/>
-    <w:bookmarkStart w:id="59" w:name="ref-jung2009flowering"/>
+    <w:bookmarkEnd w:id="59"/>
+    <w:bookmarkStart w:id="60" w:name="ref-jung2009flowering"/>
     <w:p>
       <w:pPr>
         <w:pStyle w:val="Bibliography"/>
@@ -4119,8 +4544,8 @@
         <w:t xml:space="preserve">, 563–573 (2009).</w:t>
       </w:r>
     </w:p>
-    <w:bookmarkEnd w:id="59"/>
-    <w:bookmarkStart w:id="60" w:name="ref-turner2005pseudo"/>
+    <w:bookmarkEnd w:id="60"/>
+    <w:bookmarkStart w:id="61" w:name="ref-turner2005pseudo"/>
     <w:p>
       <w:pPr>
         <w:pStyle w:val="Bibliography"/>
@@ -4161,8 +4586,8 @@
         <w:t xml:space="preserve">, 1031–1034 (2005).</w:t>
       </w:r>
     </w:p>
-    <w:bookmarkEnd w:id="60"/>
-    <w:bookmarkStart w:id="61" w:name="ref-faure2012mutation"/>
+    <w:bookmarkEnd w:id="61"/>
+    <w:bookmarkStart w:id="62" w:name="ref-faure2012mutation"/>
     <w:p>
       <w:pPr>
         <w:pStyle w:val="Bibliography"/>
@@ -4216,8 +4641,8 @@
         <w:t xml:space="preserve">, 8328–8333 (2012).</w:t>
       </w:r>
     </w:p>
-    <w:bookmarkEnd w:id="61"/>
-    <w:bookmarkStart w:id="62" w:name="ref-hung2012zmcct"/>
+    <w:bookmarkEnd w:id="62"/>
+    <w:bookmarkStart w:id="63" w:name="ref-hung2012zmcct"/>
     <w:p>
       <w:pPr>
         <w:pStyle w:val="Bibliography"/>
@@ -4271,8 +4696,8 @@
         <w:t xml:space="preserve">, E1913–E1921 (2012).</w:t>
       </w:r>
     </w:p>
-    <w:bookmarkEnd w:id="62"/>
-    <w:bookmarkStart w:id="63" w:name="ref-zakhrabekova2012induced"/>
+    <w:bookmarkEnd w:id="63"/>
+    <w:bookmarkStart w:id="64" w:name="ref-zakhrabekova2012induced"/>
     <w:p>
       <w:pPr>
         <w:pStyle w:val="Bibliography"/>
@@ -4326,8 +4751,8 @@
         <w:t xml:space="preserve">, 4326–4331 (2012).</w:t>
       </w:r>
     </w:p>
-    <w:bookmarkEnd w:id="63"/>
-    <w:bookmarkStart w:id="64" w:name="ref-yang2013oself3"/>
+    <w:bookmarkEnd w:id="64"/>
+    <w:bookmarkStart w:id="65" w:name="ref-yang2013oself3"/>
     <w:p>
       <w:pPr>
         <w:pStyle w:val="Bibliography"/>
@@ -4368,8 +4793,8 @@
         <w:t xml:space="preserve">, 202–215 (2013).</w:t>
       </w:r>
     </w:p>
-    <w:bookmarkEnd w:id="64"/>
-    <w:bookmarkStart w:id="65" w:name="ref-pin2012multifaceted"/>
+    <w:bookmarkEnd w:id="65"/>
+    <w:bookmarkStart w:id="66" w:name="ref-pin2012multifaceted"/>
     <w:p>
       <w:pPr>
         <w:pStyle w:val="Bibliography"/>
@@ -4410,8 +4835,8 @@
         <w:t xml:space="preserve">, 1742–1755 (2012).</w:t>
       </w:r>
     </w:p>
-    <w:bookmarkEnd w:id="65"/>
-    <w:bookmarkStart w:id="66" w:name="ref-weller2019parallel"/>
+    <w:bookmarkEnd w:id="66"/>
+    <w:bookmarkStart w:id="67" w:name="ref-weller2019parallel"/>
     <w:p>
       <w:pPr>
         <w:pStyle w:val="Bibliography"/>
@@ -4465,8 +4890,8 @@
         <w:t xml:space="preserve">, 1209–1219 (2019).</w:t>
       </w:r>
     </w:p>
-    <w:bookmarkEnd w:id="66"/>
-    <w:bookmarkStart w:id="68" w:name="ref-Weine2023.06.21.545998"/>
+    <w:bookmarkEnd w:id="67"/>
+    <w:bookmarkStart w:id="69" w:name="ref-Weine2023.06.21.545998"/>
     <w:p>
       <w:pPr>
         <w:pStyle w:val="Bibliography"/>
@@ -4499,7 +4924,7 @@
       <w:r>
         <w:t xml:space="preserve">(2024) https:/doi.org/</w:t>
       </w:r>
-      <w:hyperlink r:id="rId67">
+      <w:hyperlink r:id="rId68">
         <w:r>
           <w:rPr>
             <w:rStyle w:val="Hyperlink"/>
@@ -4511,8 +4936,8 @@
         <w:t xml:space="preserve">.</w:t>
       </w:r>
     </w:p>
-    <w:bookmarkEnd w:id="68"/>
-    <w:bookmarkStart w:id="69" w:name="ref-levene1953genetic"/>
+    <w:bookmarkEnd w:id="69"/>
+    <w:bookmarkStart w:id="70" w:name="ref-levene1953genetic"/>
     <w:p>
       <w:pPr>
         <w:pStyle w:val="Bibliography"/>
@@ -4553,8 +4978,8 @@
         <w:t xml:space="preserve">, 331–333 (1953).</w:t>
       </w:r>
     </w:p>
-    <w:bookmarkEnd w:id="69"/>
-    <w:bookmarkStart w:id="70" w:name="ref-felsenstein1976theoretical"/>
+    <w:bookmarkEnd w:id="70"/>
+    <w:bookmarkStart w:id="71" w:name="ref-felsenstein1976theoretical"/>
     <w:p>
       <w:pPr>
         <w:pStyle w:val="Bibliography"/>
@@ -4595,8 +5020,8 @@
         <w:t xml:space="preserve">, 253–280 (1976).</w:t>
       </w:r>
     </w:p>
-    <w:bookmarkEnd w:id="70"/>
-    <w:bookmarkStart w:id="71" w:name="ref-kawecki2004conceptual"/>
+    <w:bookmarkEnd w:id="71"/>
+    <w:bookmarkStart w:id="72" w:name="ref-kawecki2004conceptual"/>
     <w:p>
       <w:pPr>
         <w:pStyle w:val="Bibliography"/>
@@ -4637,8 +5062,8 @@
         <w:t xml:space="preserve">, 1225–1241 (2004).</w:t>
       </w:r>
     </w:p>
-    <w:bookmarkEnd w:id="71"/>
-    <w:bookmarkStart w:id="72" w:name="ref-hedrick1986genetic"/>
+    <w:bookmarkEnd w:id="72"/>
+    <w:bookmarkStart w:id="73" w:name="ref-hedrick1986genetic"/>
     <w:p>
       <w:pPr>
         <w:pStyle w:val="Bibliography"/>
@@ -4679,8 +5104,8 @@
         <w:t xml:space="preserve">, 535–566 (1986).</w:t>
       </w:r>
     </w:p>
-    <w:bookmarkEnd w:id="72"/>
-    <w:bookmarkStart w:id="73" w:name="ref-des2013genotype"/>
+    <w:bookmarkEnd w:id="73"/>
+    <w:bookmarkStart w:id="74" w:name="ref-des2013genotype"/>
     <w:p>
       <w:pPr>
         <w:pStyle w:val="Bibliography"/>
@@ -4721,8 +5146,8 @@
         <w:t xml:space="preserve">, 5–29 (2013).</w:t>
       </w:r>
     </w:p>
-    <w:bookmarkEnd w:id="73"/>
-    <w:bookmarkStart w:id="74" w:name="ref-anderson2013genetic"/>
+    <w:bookmarkEnd w:id="74"/>
+    <w:bookmarkStart w:id="75" w:name="ref-anderson2013genetic"/>
     <w:p>
       <w:pPr>
         <w:pStyle w:val="Bibliography"/>
@@ -4763,8 +5188,8 @@
         <w:t xml:space="preserve">, 699–708 (2013).</w:t>
       </w:r>
     </w:p>
-    <w:bookmarkEnd w:id="74"/>
-    <w:bookmarkStart w:id="75" w:name="ref-anderson2011evolutionary"/>
+    <w:bookmarkEnd w:id="75"/>
+    <w:bookmarkStart w:id="76" w:name="ref-anderson2011evolutionary"/>
     <w:p>
       <w:pPr>
         <w:pStyle w:val="Bibliography"/>
@@ -4805,8 +5230,8 @@
         <w:t xml:space="preserve">, 258–266 (2011).</w:t>
       </w:r>
     </w:p>
-    <w:bookmarkEnd w:id="75"/>
-    <w:bookmarkStart w:id="76" w:name="ref-mitchell1997predicting"/>
+    <w:bookmarkEnd w:id="76"/>
+    <w:bookmarkStart w:id="77" w:name="ref-mitchell1997predicting"/>
     <w:p>
       <w:pPr>
         <w:pStyle w:val="Bibliography"/>
@@ -4847,8 +5272,8 @@
         <w:t xml:space="preserve">, 827–832 (1997).</w:t>
       </w:r>
     </w:p>
-    <w:bookmarkEnd w:id="76"/>
-    <w:bookmarkStart w:id="77" w:name="ref-parrish2005biology"/>
+    <w:bookmarkEnd w:id="77"/>
+    <w:bookmarkStart w:id="78" w:name="ref-parrish2005biology"/>
     <w:p>
       <w:pPr>
         <w:pStyle w:val="Bibliography"/>
@@ -4889,8 +5314,8 @@
         <w:t xml:space="preserve">, 423–459 (2005).</w:t>
       </w:r>
     </w:p>
-    <w:bookmarkEnd w:id="77"/>
-    <w:bookmarkStart w:id="78" w:name="ref-casler2004latitudinal"/>
+    <w:bookmarkEnd w:id="78"/>
+    <w:bookmarkStart w:id="79" w:name="ref-casler2004latitudinal"/>
     <w:p>
       <w:pPr>
         <w:pStyle w:val="Bibliography"/>
@@ -4931,8 +5356,8 @@
         <w:t xml:space="preserve">, 293–303 (2004).</w:t>
       </w:r>
     </w:p>
-    <w:bookmarkEnd w:id="78"/>
-    <w:bookmarkStart w:id="79" w:name="ref-lovell2021genomic"/>
+    <w:bookmarkEnd w:id="79"/>
+    <w:bookmarkStart w:id="80" w:name="ref-lovell2021genomic"/>
     <w:p>
       <w:pPr>
         <w:pStyle w:val="Bibliography"/>
@@ -4986,8 +5411,8 @@
         <w:t xml:space="preserve">, 438–444 (2021).</w:t>
       </w:r>
     </w:p>
-    <w:bookmarkEnd w:id="79"/>
-    <w:bookmarkStart w:id="80" w:name="ref-porter1966analysis"/>
+    <w:bookmarkEnd w:id="80"/>
+    <w:bookmarkStart w:id="81" w:name="ref-porter1966analysis"/>
     <w:p>
       <w:pPr>
         <w:pStyle w:val="Bibliography"/>
@@ -5028,8 +5453,8 @@
         <w:t xml:space="preserve">, 980–992 (1966).</w:t>
       </w:r>
     </w:p>
-    <w:bookmarkEnd w:id="80"/>
-    <w:bookmarkStart w:id="81" w:name="ref-milano2016genetic"/>
+    <w:bookmarkEnd w:id="81"/>
+    <w:bookmarkStart w:id="82" w:name="ref-milano2016genetic"/>
     <w:p>
       <w:pPr>
         <w:pStyle w:val="Bibliography"/>
@@ -5070,8 +5495,8 @@
         <w:t xml:space="preserve">, 3561–3570 (2016).</w:t>
       </w:r>
     </w:p>
-    <w:bookmarkEnd w:id="81"/>
-    <w:bookmarkStart w:id="82" w:name="ref-urbut2019flexible"/>
+    <w:bookmarkEnd w:id="82"/>
+    <w:bookmarkStart w:id="83" w:name="ref-urbut2019flexible"/>
     <w:p>
       <w:pPr>
         <w:pStyle w:val="Bibliography"/>
@@ -5112,8 +5537,8 @@
         <w:t xml:space="preserve">, 187–195 (2019).</w:t>
       </w:r>
     </w:p>
-    <w:bookmarkEnd w:id="82"/>
-    <w:bookmarkStart w:id="84" w:name="ref-10.1093/biostatistics/kxw041"/>
+    <w:bookmarkEnd w:id="83"/>
+    <w:bookmarkStart w:id="85" w:name="ref-10.1093/biostatistics/kxw041"/>
     <w:p>
       <w:pPr>
         <w:pStyle w:val="Bibliography"/>
@@ -5133,7 +5558,7 @@
       <w:r>
         <w:t xml:space="preserve"> </w:t>
       </w:r>
-      <w:hyperlink r:id="rId83">
+      <w:hyperlink r:id="rId84">
         <w:r>
           <w:rPr>
             <w:rStyle w:val="Hyperlink"/>
@@ -5168,8 +5593,8 @@
         <w:t xml:space="preserve">, 275–294 (2016).</w:t>
       </w:r>
     </w:p>
-    <w:bookmarkEnd w:id="84"/>
-    <w:bookmarkStart w:id="85" w:name="ref-savolainen2013ecological"/>
+    <w:bookmarkEnd w:id="85"/>
+    <w:bookmarkStart w:id="87" w:name="ref-choi2023"/>
     <w:p>
       <w:pPr>
         <w:pStyle w:val="Bibliography"/>
@@ -5184,17 +5609,70 @@
         <w:t xml:space="preserve">	</w:t>
       </w:r>
       <w:r>
-        <w:t xml:space="preserve">O. Savolainen, M. Lascoux, J. Merilä, Ecological genomics of local adaptation.</w:t>
-      </w:r>
-      <w:r>
-        <w:t xml:space="preserve"> </w:t>
-      </w:r>
-      <w:r>
-        <w:rPr>
-          <w:iCs/>
-          <w:i/>
-        </w:rPr>
-        <w:t xml:space="preserve">Nature Reviews Genetics</w:t>
+        <w:t xml:space="preserve">S. Choi,</w:t>
+      </w:r>
+      <w:r>
+        <w:t xml:space="preserve"> </w:t>
+      </w:r>
+      <w:r>
+        <w:rPr>
+          <w:iCs/>
+          <w:i/>
+        </w:rPr>
+        <w:t xml:space="preserve">et al.</w:t>
+      </w:r>
+      <w:r>
+        <w:t xml:space="preserve">,</w:t>
+      </w:r>
+      <w:r>
+        <w:t xml:space="preserve"> </w:t>
+      </w:r>
+      <w:hyperlink r:id="rId86">
+        <w:r>
+          <w:rPr>
+            <w:rStyle w:val="Hyperlink"/>
+          </w:rPr>
+          <w:t xml:space="preserve">A single amino acid change led to structural and functional differentiation of</w:t>
+        </w:r>
+        <w:r>
+          <w:rPr>
+            <w:rStyle w:val="Hyperlink"/>
+          </w:rPr>
+          <w:t xml:space="preserve"> </w:t>
+        </w:r>
+        <w:r>
+          <w:rPr>
+            <w:rStyle w:val="Hyperlink"/>
+            <w:iCs/>
+            <w:i/>
+          </w:rPr>
+          <w:t xml:space="preserve">PvHd1</w:t>
+        </w:r>
+        <w:r>
+          <w:rPr>
+            <w:rStyle w:val="Hyperlink"/>
+          </w:rPr>
+          <w:t xml:space="preserve"> </w:t>
+        </w:r>
+        <w:r>
+          <w:rPr>
+            <w:rStyle w:val="Hyperlink"/>
+          </w:rPr>
+          <w:t xml:space="preserve">to control flowering in switchgrass</w:t>
+        </w:r>
+      </w:hyperlink>
+      <w:r>
+        <w:t xml:space="preserve">.</w:t>
+      </w:r>
+      <w:r>
+        <w:t xml:space="preserve"> </w:t>
+      </w:r>
+      <w:r>
+        <w:rPr>
+          <w:iCs/>
+          <w:i/>
+        </w:rPr>
+        <w:t xml:space="preserve">Journal of Experimental Botany</w:t>
       </w:r>
       <w:r>
         <w:t xml:space="preserve"> </w:t>
@@ -5204,20 +5682,62 @@
           <w:bCs/>
           <w:b/>
         </w:rPr>
+        <w:t xml:space="preserve">74</w:t>
+      </w:r>
+      <w:r>
+        <w:t xml:space="preserve">, 5532–5546 (2023).</w:t>
+      </w:r>
+    </w:p>
+    <w:bookmarkEnd w:id="87"/>
+    <w:bookmarkStart w:id="88" w:name="ref-savolainen2013ecological"/>
+    <w:p>
+      <w:pPr>
+        <w:pStyle w:val="Bibliography"/>
+      </w:pPr>
+      <w:r>
+        <w:t xml:space="preserve">39.</w:t>
+      </w:r>
+      <w:r>
+        <w:t xml:space="preserve"> </w:t>
+      </w:r>
+      <w:r>
+        <w:t xml:space="preserve">	</w:t>
+      </w:r>
+      <w:r>
+        <w:t xml:space="preserve">O. Savolainen, M. Lascoux, J. Merilä, Ecological genomics of local adaptation.</w:t>
+      </w:r>
+      <w:r>
+        <w:t xml:space="preserve"> </w:t>
+      </w:r>
+      <w:r>
+        <w:rPr>
+          <w:iCs/>
+          <w:i/>
+        </w:rPr>
+        <w:t xml:space="preserve">Nature Reviews Genetics</w:t>
+      </w:r>
+      <w:r>
+        <w:t xml:space="preserve"> </w:t>
+      </w:r>
+      <w:r>
+        <w:rPr>
+          <w:bCs/>
+          <w:b/>
+        </w:rPr>
         <w:t xml:space="preserve">14</w:t>
       </w:r>
       <w:r>
         <w:t xml:space="preserve">, 807–820 (2013).</w:t>
       </w:r>
     </w:p>
-    <w:bookmarkEnd w:id="85"/>
-    <w:bookmarkStart w:id="86" w:name="ref-lowry2019qtl"/>
+    <w:bookmarkEnd w:id="88"/>
+    <w:bookmarkStart w:id="89" w:name="ref-lowry2019qtl"/>
     <w:p>
       <w:pPr>
         <w:pStyle w:val="Bibliography"/>
       </w:pPr>
       <w:r>
-        <w:t xml:space="preserve">39.</w:t>
+        <w:t xml:space="preserve">40.</w:t>
       </w:r>
       <w:r>
         <w:t xml:space="preserve"> </w:t>
@@ -5279,14 +5799,14 @@
         <w:t xml:space="preserve">, 12933–12941 (2019).</w:t>
       </w:r>
     </w:p>
-    <w:bookmarkEnd w:id="86"/>
-    <w:bookmarkStart w:id="88" w:name="ref-lovell2021"/>
+    <w:bookmarkEnd w:id="89"/>
+    <w:bookmarkStart w:id="91" w:name="ref-lovell2021"/>
     <w:p>
       <w:pPr>
         <w:pStyle w:val="Bibliography"/>
       </w:pPr>
       <w:r>
-        <w:t xml:space="preserve">40.</w:t>
+        <w:t xml:space="preserve">41.</w:t>
       </w:r>
       <w:r>
         <w:t xml:space="preserve"> </w:t>
@@ -5313,7 +5833,7 @@
       <w:r>
         <w:t xml:space="preserve"> </w:t>
       </w:r>
-      <w:hyperlink r:id="rId87">
+      <w:hyperlink r:id="rId90">
         <w:r>
           <w:rPr>
             <w:rStyle w:val="Hyperlink"/>
@@ -5338,9 +5858,87 @@
         <w:t xml:space="preserve">, 1–7 (2021).</w:t>
       </w:r>
     </w:p>
-    <w:bookmarkEnd w:id="88"/>
-    <w:bookmarkEnd w:id="89"/>
-    <w:bookmarkEnd w:id="90"/>
+    <w:bookmarkEnd w:id="91"/>
+    <w:bookmarkStart w:id="92" w:name="ref-kortefarlow2013"/>
+    <w:p>
+      <w:pPr>
+        <w:pStyle w:val="Bibliography"/>
+      </w:pPr>
+      <w:r>
+        <w:t xml:space="preserve">42.</w:t>
+      </w:r>
+      <w:r>
+        <w:t xml:space="preserve"> </w:t>
+      </w:r>
+      <w:r>
+        <w:t xml:space="preserve">	</w:t>
+      </w:r>
+      <w:r>
+        <w:t xml:space="preserve">A. Korte, A. Farlow, The advantages and limitations of trait analysis with GWAS: A review.</w:t>
+      </w:r>
+      <w:r>
+        <w:t xml:space="preserve"> </w:t>
+      </w:r>
+      <w:r>
+        <w:rPr>
+          <w:iCs/>
+          <w:i/>
+        </w:rPr>
+        <w:t xml:space="preserve">Plant methods</w:t>
+      </w:r>
+      <w:r>
+        <w:t xml:space="preserve"> </w:t>
+      </w:r>
+      <w:r>
+        <w:rPr>
+          <w:bCs/>
+          <w:b/>
+        </w:rPr>
+        <w:t xml:space="preserve">9</w:t>
+      </w:r>
+      <w:r>
+        <w:t xml:space="preserve">, 29 (2013).</w:t>
+      </w:r>
+    </w:p>
+    <w:bookmarkEnd w:id="92"/>
+    <w:bookmarkStart w:id="94" w:name="ref-privé2017"/>
+    <w:p>
+      <w:pPr>
+        <w:pStyle w:val="Bibliography"/>
+      </w:pPr>
+      <w:r>
+        <w:t xml:space="preserve">43.</w:t>
+      </w:r>
+      <w:r>
+        <w:t xml:space="preserve"> </w:t>
+      </w:r>
+      <w:r>
+        <w:t xml:space="preserve">	</w:t>
+      </w:r>
+      <w:r>
+        <w:t xml:space="preserve">F. Privé, H. Aschard, M. G. B. Blum,</w:t>
+      </w:r>
+      <w:r>
+        <w:t xml:space="preserve"> </w:t>
+      </w:r>
+      <w:hyperlink r:id="rId93">
+        <w:r>
+          <w:rPr>
+            <w:rStyle w:val="Hyperlink"/>
+          </w:rPr>
+          <w:t xml:space="preserve">Efficient management and analysis of large-scale genome-wide data with two r packages: Bigstatsr and bigsnpr</w:t>
+        </w:r>
+      </w:hyperlink>
+      <w:r>
+        <w:t xml:space="preserve"> </w:t>
+      </w:r>
+      <w:r>
+        <w:t xml:space="preserve">(2017).</w:t>
+      </w:r>
+    </w:p>
+    <w:bookmarkEnd w:id="94"/>
+    <w:bookmarkEnd w:id="95"/>
+    <w:bookmarkEnd w:id="96"/>
     <w:sectPr/>
   </w:body>
 </w:document>

</xml_diff>

<commit_message>
revision2: Drop MO from Midwest GR50 mash analysis due to GWAS pop structure issues
</commit_message>
<xml_diff>
--- a/manuscript/revision2/revision2.docx
+++ b/manuscript/revision2/revision2.docx
@@ -1539,7 +1539,7 @@
         <w:t xml:space="preserve"> </w:t>
       </w:r>
       <w:r>
-        <w:t xml:space="preserve">(1–3)</w:t>
+        <w:t xml:space="preserve">(1–4)</w:t>
       </w:r>
       <w:r>
         <w:t xml:space="preserve">. Genetic responses to environmental cues determine the speed, timing, and energy apportioned to vegetative and reproductive growth and shape both the individual’s lifespan and its lifetime production of viable seed. Day length (or photoperiod) is one of the most predictable environmental cues, and genetic sensitivity to photoperiod protects plants from potentially fatal consequences of phenological responses to temperature cues at the</w:t>
@@ -1566,7 +1566,7 @@
         <w:t xml:space="preserve"> </w:t>
       </w:r>
       <w:r>
-        <w:t xml:space="preserve">(4)</w:t>
+        <w:t xml:space="preserve">(5)</w:t>
       </w:r>
       <w:r>
         <w:t xml:space="preserve">. Species with wide natural distributions can have multiple distinct environmentally cued phenological responses: for example, populations of sunflower (</w:t>
@@ -1585,7 +1585,7 @@
         <w:t xml:space="preserve"> </w:t>
       </w:r>
       <w:r>
-        <w:t xml:space="preserve">(5, 6)</w:t>
+        <w:t xml:space="preserve">(6, 7)</w:t>
       </w:r>
       <w:r>
         <w:t xml:space="preserve">. Distinct genetic responses in different environments are known as genotype-by-environment interactions, or GxE.</w:t>
@@ -1602,7 +1602,7 @@
         <w:t xml:space="preserve"> </w:t>
       </w:r>
       <w:r>
-        <w:t xml:space="preserve">(5–11)</w:t>
+        <w:t xml:space="preserve">(6–13)</w:t>
       </w:r>
       <w:r>
         <w:t xml:space="preserve">, a key output of selection driving adaptation to local environments</w:t>
@@ -1611,7 +1611,7 @@
         <w:t xml:space="preserve"> </w:t>
       </w:r>
       <w:r>
-        <w:t xml:space="preserve">(2, 12, 13)</w:t>
+        <w:t xml:space="preserve">(2, 14–16)</w:t>
       </w:r>
       <w:r>
         <w:t xml:space="preserve">, and a selection target for crop improvement to adapt crops to local or future environments</w:t>
@@ -1620,7 +1620,7 @@
         <w:t xml:space="preserve"> </w:t>
       </w:r>
       <w:r>
-        <w:t xml:space="preserve">(14)</w:t>
+        <w:t xml:space="preserve">(17)</w:t>
       </w:r>
       <w:r>
         <w:t xml:space="preserve">. Changing flowering responsiveness to photoperiod cues has allowed geographic range expansion and increased yields in several cereal species</w:t>
@@ -1629,7 +1629,7 @@
         <w:t xml:space="preserve"> </w:t>
       </w:r>
       <w:r>
-        <w:t xml:space="preserve">(15–19)</w:t>
+        <w:t xml:space="preserve">(18–22)</w:t>
       </w:r>
       <w:r>
         <w:t xml:space="preserve"> </w:t>
@@ -1641,7 +1641,7 @@
         <w:t xml:space="preserve"> </w:t>
       </w:r>
       <w:r>
-        <w:t xml:space="preserve">(20, 21)</w:t>
+        <w:t xml:space="preserve">(23, 24)</w:t>
       </w:r>
       <w:r>
         <w:t xml:space="preserve">. Recent statistical advances in studying phenological GxE have involved determining critical environmental indices before the phenological event occurs, such as photothermal time within a critical growth window</w:t>
@@ -1650,7 +1650,7 @@
         <w:t xml:space="preserve"> </w:t>
       </w:r>
       <w:r>
-        <w:t xml:space="preserve">(10)</w:t>
+        <w:t xml:space="preserve">(11)</w:t>
       </w:r>
       <w:r>
         <w:t xml:space="preserve">. However, most studies of flowering GxE focus on finding a single, best fitting form of genotype-environment covariance, despite the key expectation that different genetic subpopulations, and even different genomic regions, have likely evolved distinct patterns of GxE</w:t>
@@ -1659,7 +1659,7 @@
         <w:t xml:space="preserve"> </w:t>
       </w:r>
       <w:r>
-        <w:t xml:space="preserve">(22)</w:t>
+        <w:t xml:space="preserve">(25)</w:t>
       </w:r>
       <w:r>
         <w:t xml:space="preserve">. Additionally, despite theoretical predictions that local adaptation should involve antagonistic pleiotropy, or alleles with effects with opposing fitness outcomes</w:t>
@@ -1668,7 +1668,7 @@
         <w:t xml:space="preserve"> </w:t>
       </w:r>
       <w:r>
-        <w:t xml:space="preserve">(23–26)</w:t>
+        <w:t xml:space="preserve">(26–29)</w:t>
       </w:r>
       <w:r>
         <w:t xml:space="preserve">, previous empirical work has found limited evidence of antagonistic pleiotropy</w:t>
@@ -1677,7 +1677,7 @@
         <w:t xml:space="preserve"> </w:t>
       </w:r>
       <w:r>
-        <w:t xml:space="preserve">(12, 27)</w:t>
+        <w:t xml:space="preserve">(14, 30, 31)</w:t>
       </w:r>
       <w:r>
         <w:t xml:space="preserve">. However, this work has been limited by a known statistical bias that reduced detection of genetic effects that differ in sign</w:t>
@@ -1686,7 +1686,7 @@
         <w:t xml:space="preserve"> </w:t>
       </w:r>
       <w:r>
-        <w:t xml:space="preserve">(27–29)</w:t>
+        <w:t xml:space="preserve">(30, 32, 33)</w:t>
       </w:r>
       <w:r>
         <w:t xml:space="preserve">. Thus, despite substantial interest in the frequencies of various forms of GxE, the frequency of sign-changing GxE relative to other forms of GxE remains unknown.</w:t>
@@ -1703,7 +1703,7 @@
         <w:t xml:space="preserve"> </w:t>
       </w:r>
       <w:r>
-        <w:t xml:space="preserve">(30)</w:t>
+        <w:t xml:space="preserve">(34)</w:t>
       </w:r>
       <w:r>
         <w:t xml:space="preserve">. However, as part of its wide environmental adaptation across the eastern half of North America, its photoperiodicity has been predicted to differ by plant latitude of origin</w:t>
@@ -1712,7 +1712,7 @@
         <w:t xml:space="preserve"> </w:t>
       </w:r>
       <w:r>
-        <w:t xml:space="preserve">(31, 32)</w:t>
+        <w:t xml:space="preserve">(35, 36)</w:t>
       </w:r>
       <w:r>
         <w:t xml:space="preserve">. We previously found divergent Midwest and Gulf genetic subpopulations of switchgrass with distinct sets of environmental adaptations, in that both populations had distinct genetic variation associated with each of two fitness proxies, biomass and overwinter survival</w:t>
@@ -1721,7 +1721,7 @@
         <w:t xml:space="preserve"> </w:t>
       </w:r>
       <w:r>
-        <w:t xml:space="preserve">(33)</w:t>
+        <w:t xml:space="preserve">(37)</w:t>
       </w:r>
       <w:r>
         <w:t xml:space="preserve">. The Midwest genetic subpopulation is primarily composed of individuals from the well-studied upland switchgrass ecotype</w:t>
@@ -1730,7 +1730,7 @@
         <w:t xml:space="preserve"> </w:t>
       </w:r>
       <w:r>
-        <w:t xml:space="preserve">(34, 35)</w:t>
+        <w:t xml:space="preserve">(38, 39)</w:t>
       </w:r>
       <w:r>
         <w:t xml:space="preserve">, while the Gulf subpopulation has individuals from the well-studied lowland ecotype and the phenotypically intermediate coastal ecotype</w:t>
@@ -1739,7 +1739,7 @@
         <w:t xml:space="preserve"> </w:t>
       </w:r>
       <w:r>
-        <w:t xml:space="preserve">(33)</w:t>
+        <w:t xml:space="preserve">(37)</w:t>
       </w:r>
       <w:r>
         <w:t xml:space="preserve">.</w:t>
@@ -1756,7 +1756,7 @@
         <w:t xml:space="preserve"> </w:t>
       </w:r>
       <w:r>
-        <w:t xml:space="preserve">(36)</w:t>
+        <w:t xml:space="preserve">(40)</w:t>
       </w:r>
       <w:r>
         <w:t xml:space="preserve">. We use the Bayesian framework</w:t>
@@ -1781,7 +1781,7 @@
         <w:t xml:space="preserve"> </w:t>
       </w:r>
       <w:r>
-        <w:t xml:space="preserve">(36)</w:t>
+        <w:t xml:space="preserve">(40)</w:t>
       </w:r>
       <w:r>
         <w:t xml:space="preserve">, to refine effect size estimates from genome-wide association (GWAS).</w:t>
@@ -1806,7 +1806,7 @@
         <w:t xml:space="preserve"> </w:t>
       </w:r>
       <w:r>
-        <w:t xml:space="preserve">(37)</w:t>
+        <w:t xml:space="preserve">(41)</w:t>
       </w:r>
       <w:r>
         <w:t xml:space="preserve">. To confirm our genetic mapping of GxWeather, we compare genomic locations of the significant posterior effect estimates from</w:t>
@@ -2238,7 +2238,7 @@
         <w:pStyle w:val="BodyText"/>
       </w:pPr>
       <w:r>
-        <w:t xml:space="preserve">Eight GxWeather covariance structures were selected by the greedy algorithm, one to two per subpopulation: five for green-up date, and three for flowering date (SI Appendix, Table S2). Of these eight, five had mass on them in</w:t>
+        <w:t xml:space="preserve">Nine GxWeather covariance structures were selected by the greedy algorithm, one to two per subpopulation: six for green-up date, and three for flowering date (SI Appendix, Table S2). Of these nine, six had mass (&gt;0.1%) on them in</w:t>
       </w:r>
       <w:r>
         <w:t xml:space="preserve"> </w:t>
@@ -2268,7 +2268,7 @@
         <w:t xml:space="preserve"> </w:t>
       </w:r>
       <w:r>
-        <w:t xml:space="preserve">B,D). Three of these five matrices had negative covariances between sites between Texas and North gardens (</w:t>
+        <w:t xml:space="preserve">B,D). Five of these six matrices had negative covariances between gardens in the Texas and North regions (</w:t>
       </w:r>
       <w:hyperlink w:anchor="fig-covar">
         <w:r>
@@ -2282,7 +2282,7 @@
         <w:t xml:space="preserve"> </w:t>
       </w:r>
       <w:r>
-        <w:t xml:space="preserve">A), while two had all positive or near-zero covariances.</w:t>
+        <w:t xml:space="preserve">A), while one had all positive or near-zero covariances.</w:t>
       </w:r>
     </w:p>
     <w:p>
@@ -2367,7 +2367,21 @@
         <w:t xml:space="preserve"> </w:t>
       </w:r>
       <w:r>
-        <w:t xml:space="preserve">models of the timing of vegetative growth in the Midwest subpopulation and Both subpopulations did not include this GxWeather covariance; the Midwest had no weight on any GxWeather covariance, while Both subpopulations had non-zero weights on two additional GxWeather covariance types, average temperature one day prior to green-up, and the day length change in seconds in the day prior to green-up (</w:t>
+        <w:t xml:space="preserve">models of the timing of vegetative growth in the Midwest subpopulation and Both subpopulations did not include this GxWeather covariance. The Midwest had 0.15% weight on a GxWeather covariance matrix of cumulative GDD for the 28d prior to green-up, a GxWeather matrix that was visually similar to the Midwest’s observed pattern of phenotypic correlation (</w:t>
+      </w:r>
+      <w:hyperlink w:anchor="fig-map">
+        <w:r>
+          <w:rPr>
+            <w:rStyle w:val="Hyperlink"/>
+          </w:rPr>
+          <w:t xml:space="preserve">Figure 1</w:t>
+        </w:r>
+      </w:hyperlink>
+      <w:r>
+        <w:t xml:space="preserve"> </w:t>
+      </w:r>
+      <w:r>
+        <w:t xml:space="preserve">B). Both subpopulations had non-zero weights on two additional GxWeather covariance types, average temperature one day prior to green-up, and the day length change in seconds in the day prior to green-up (</w:t>
       </w:r>
       <w:hyperlink w:anchor="fig-covar">
         <w:r>
@@ -2412,7 +2426,7 @@
         <w:t xml:space="preserve"> </w:t>
       </w:r>
       <w:r>
-        <w:t xml:space="preserve">A). Only the Gulf subpopulation and Both subpopulations had mass on any GxWeather covariance matrices (</w:t>
+        <w:t xml:space="preserve">A). The Gulf subpopulation and Both subpopulations had substantially more mass on GxWeather covariance matrices than the Midwest population (</w:t>
       </w:r>
       <w:hyperlink w:anchor="fig-covar">
         <w:r>
@@ -2426,7 +2440,7 @@
         <w:t xml:space="preserve"> </w:t>
       </w:r>
       <w:r>
-        <w:t xml:space="preserve">C) for vegetative growth.</w:t>
+        <w:t xml:space="preserve">C) for the onset of vegetative growth.</w:t>
       </w:r>
     </w:p>
     <w:p>
@@ -2546,10 +2560,10 @@
         <w:t xml:space="preserve"> </w:t>
       </w:r>
       <w:r>
-        <w:t xml:space="preserve">(23–26)</w:t>
-      </w:r>
-      <w:r>
-        <w:t xml:space="preserve">. To determine the frequency of rank-changing GxE, we used the local false sign rate (lfsr), an analogue of the lfdr that establishes confidence in the effect sign, not the effect’s difference from zero, to determine significance. We required lfsr significance (p &lt; 0.05) in both gardens to include effects. This means that our tests for a sign change between gardens carry an equal statistical burden to those for effects with the same sign. We separated kinds of effects at the level of individual loci into SNP effects that differ in sign between gardens (effects with rank-changing GxE between gardens), SNP effects that differ in magnitude (effects that are large in one garden or region and smaller in others), and SNP effects that are indistinguishable in two gardens (</w:t>
+        <w:t xml:space="preserve">(26–29)</w:t>
+      </w:r>
+      <w:r>
+        <w:t xml:space="preserve">. To determine the frequency of rank-changing GxE, we used the local false sign rate (lfsr), an analogue of the lfdr that establishes confidence in the effect sign, not the effect’s difference from zero, to determine significance. We required lfsr significance (p &lt; 0.05) in both gardens to include effects. This means that our tests for a sign change between gardens carry an equal statistical burden to those for effects with the same sign. We separated kinds of effects at the level of individual loci into SNP effects that differ in sign between gardens (effects with rank-changing GxE between gardens), SNP effects that differ in magnitude (effects that are large in one garden or region and smaller in others), and SNP effects that are indistinguishable in two gardens (similarly large or small in comparisons between gardens) (</w:t>
       </w:r>
       <w:hyperlink w:anchor="fig-effects">
         <w:r>
@@ -2599,7 +2613,7 @@
         <w:t xml:space="preserve"> </w:t>
       </w:r>
       <w:r>
-        <w:t xml:space="preserve">B). The majority of pairwise effects for greenup for the Midwest (&gt;55%) and Both (&gt;85%) subpopulations were the same sign, and effects most often differed in magnitude between gardens within and between the regions (</w:t>
+        <w:t xml:space="preserve">B). The majority of pairwise effects for greenup for the Midwest (&gt;73%; 68-342 effects) were indistinguishable, or had no GxE. The majority of pairwise effects for Both (&gt;85%) subpopulations were the same sign, and effects most often differed in magnitude between gardens within and between the regions; however, these differences in effect sign and magnitude were mostly between the MO site and other sites (</w:t>
       </w:r>
       <w:hyperlink w:anchor="fig-effects">
         <w:r>
@@ -2652,7 +2666,7 @@
         <w:t xml:space="preserve"> </w:t>
       </w:r>
       <w:r>
-        <w:t xml:space="preserve">B), while the majority of effects had no GxE. The Midwest population had relatively few significant effects for flowering, but a large proportion of these differed in sign between Texas and North regions (42.7%) or within the North region (65.4%). Finally, in Both subpopulations, less than 20% of pairwise effects differed in sign (</w:t>
+        <w:t xml:space="preserve">B), while the majority of effects had no GxE. The Midwest population had relatively few significant effects for flowering (0-174 per pairwise comparison), but a large proportion of these differed in sign between Texas and North regions (42.7%) or within the North region (65.4%). Finally, in Both subpopulations, less than 20% of pairwise effects differed in sign (</w:t>
       </w:r>
       <w:hyperlink w:anchor="fig-effects">
         <w:r>
@@ -2733,7 +2747,7 @@
         <w:t xml:space="preserve"> </w:t>
       </w:r>
       <w:r>
-        <w:t xml:space="preserve">(38)</w:t>
+        <w:t xml:space="preserve">(42)</w:t>
       </w:r>
       <w:r>
         <w:t xml:space="preserve">. All flowering and green-up QTL intervals contained at least one SNP significant in at least one</w:t>
@@ -2852,7 +2866,7 @@
         <w:pStyle w:val="BodyText"/>
       </w:pPr>
       <w:r>
-        <w:t xml:space="preserve">Our analysis of the timing of vegetative growth in the Gulf and in Both subpopulations revealed many alleles with rank-changing GxE, or sign changes in their effects between the Texas and North gardens (</w:t>
+        <w:t xml:space="preserve">Our analysis of the timing of vegetative and reproductive growth revealed many alleles with rank-changing GxE, or sign changes in their effects between the Texas and North gardens (</w:t>
       </w:r>
       <w:hyperlink w:anchor="fig-effects">
         <w:r>
@@ -2866,22 +2880,22 @@
         <w:t xml:space="preserve"> </w:t>
       </w:r>
       <w:r>
-        <w:t xml:space="preserve">B). As phenological timings are major components of plant fitness, this result supports theoretical models that local adaptation should involve antagonistic pleiotropy at the level of individual loci</w:t>
-      </w:r>
-      <w:r>
-        <w:t xml:space="preserve"> </w:t>
-      </w:r>
-      <w:r>
-        <w:t xml:space="preserve">(23–26)</w:t>
-      </w:r>
-      <w:r>
-        <w:t xml:space="preserve">. In addition, it expands the genetics of local adaptation research to more than two field sites and to a wider range of genetic variation by re-estimating effects from GWAS to determine that rank-changing GxE for phenological timings is common in small genomic regions</w:t>
-      </w:r>
-      <w:r>
-        <w:t xml:space="preserve"> </w:t>
-      </w:r>
-      <w:r>
-        <w:t xml:space="preserve">(12, 39, 40)</w:t>
+        <w:t xml:space="preserve">B). The Gulf &amp; Both subpopulations had rank-changing GxE for green-up date, while the Midwest subpopulation had rank-changing GxE for flowering date. As phenological timings are major components of plant fitness, this result supports theoretical models that local adaptation should involve antagonistic pleiotropy at the level of individual loci</w:t>
+      </w:r>
+      <w:r>
+        <w:t xml:space="preserve"> </w:t>
+      </w:r>
+      <w:r>
+        <w:t xml:space="preserve">(26–29)</w:t>
+      </w:r>
+      <w:r>
+        <w:t xml:space="preserve">. In addition, it advances local adaptation research by using more than two field sites and a wide range of genetic variation to determine that rank-changing GxE for phenological timings is common in small genomic regions</w:t>
+      </w:r>
+      <w:r>
+        <w:t xml:space="preserve"> </w:t>
+      </w:r>
+      <w:r>
+        <w:t xml:space="preserve">(14, 43, 44)</w:t>
       </w:r>
       <w:r>
         <w:t xml:space="preserve">.</w:t>
@@ -3045,7 +3059,7 @@
                     <a:graphicData uri="http://schemas.openxmlformats.org/drawingml/2006/picture">
                       <pic:pic>
                         <pic:nvPicPr>
-                          <pic:cNvPr descr="images/Figure_2.png" id="31" name="Picture"/>
+                          <pic:cNvPr descr="images/Figure_2_six_sites_Midwest.png" id="31" name="Picture"/>
                           <pic:cNvPicPr>
                             <a:picLocks noChangeArrowheads="1" noChangeAspect="1"/>
                           </pic:cNvPicPr>
@@ -3190,14 +3204,14 @@
             <w:r>
               <w:drawing>
                 <wp:inline>
-                  <wp:extent cx="4135477" cy="5513969"/>
+                  <wp:extent cx="4158113" cy="5544151"/>
                   <wp:effectExtent b="0" l="0" r="0" t="0"/>
                   <wp:docPr descr="" title="" id="34" name="Picture"/>
                   <a:graphic>
                     <a:graphicData uri="http://schemas.openxmlformats.org/drawingml/2006/picture">
                       <pic:pic>
                         <pic:nvPicPr>
-                          <pic:cNvPr descr="images/Figure_3_GxE.png" id="35" name="Picture"/>
+                          <pic:cNvPr descr="images/Figure_3_Fraction_GxE_by_Region_six_midwest_sites.png" id="35" name="Picture"/>
                           <pic:cNvPicPr>
                             <a:picLocks noChangeArrowheads="1" noChangeAspect="1"/>
                           </pic:cNvPicPr>
@@ -3211,7 +3225,7 @@
                         <pic:spPr bwMode="auto">
                           <a:xfrm>
                             <a:off x="0" y="0"/>
-                            <a:ext cx="4135477" cy="5513969"/>
+                            <a:ext cx="4158113" cy="5544151"/>
                           </a:xfrm>
                           <a:prstGeom prst="rect">
                             <a:avLst/>
@@ -3285,7 +3299,7 @@
                     <a:graphicData uri="http://schemas.openxmlformats.org/drawingml/2006/picture">
                       <pic:pic>
                         <pic:nvPicPr>
-                          <pic:cNvPr descr="images/Figure_4_QTL_Overlaps.png" id="39" name="Picture"/>
+                          <pic:cNvPr descr="images/Figure_4_QTL_Overlaps_6_Midwest_Gardens.png" id="39" name="Picture"/>
                           <pic:cNvPicPr>
                             <a:picLocks noChangeArrowheads="1" noChangeAspect="1"/>
                           </pic:cNvPicPr>
@@ -3419,7 +3433,7 @@
         <w:t xml:space="preserve"> </w:t>
       </w:r>
       <w:r>
-        <w:t xml:space="preserve">(35, 40, 41)</w:t>
+        <w:t xml:space="preserve">(39, 44, 45)</w:t>
       </w:r>
       <w:r>
         <w:t xml:space="preserve">. We scored the onset of vegetative growth, or green-up date, as the day of the year when 50% of the tiller area of the crown of the plant cut the previous year had green growth. The onset of reproductive growth, or flowering date, was the day of the year when 50% of the plant tillers had panicles undergoing anthesis.</w:t>
@@ -3436,7 +3450,7 @@
         <w:t xml:space="preserve"> </w:t>
       </w:r>
       <w:r>
-        <w:t xml:space="preserve">(33)</w:t>
+        <w:t xml:space="preserve">(37)</w:t>
       </w:r>
       <w:r>
         <w:t xml:space="preserve">. The diversity panel contained 134 sequenced, clonally propagated individuals from the Midwest genetic subpopulation, and 229 from the Gulf genetic subpopulation. To allow for the possibility that different subpopulations had different strengths of connection between our phenotypes and genotypes</w:t>
@@ -3445,7 +3459,7 @@
         <w:t xml:space="preserve"> </w:t>
       </w:r>
       <w:r>
-        <w:t xml:space="preserve">(42)</w:t>
+        <w:t xml:space="preserve">(46)</w:t>
       </w:r>
       <w:r>
         <w:t xml:space="preserve">, we conducted three sets of genetic analyses: on Gulf and Midwest genotypes separately, and on both subpopulations together (</w:t>
@@ -3478,7 +3492,7 @@
         <w:t xml:space="preserve"> </w:t>
       </w:r>
       <w:r>
-        <w:t xml:space="preserve">(33)</w:t>
+        <w:t xml:space="preserve">(37)</w:t>
       </w:r>
       <w:r>
         <w:t xml:space="preserve"> </w:t>
@@ -3514,7 +3528,7 @@
         <w:t xml:space="preserve"> </w:t>
       </w:r>
       <w:r>
-        <w:t xml:space="preserve">(35)</w:t>
+        <w:t xml:space="preserve">(39)</w:t>
       </w:r>
       <w:r>
         <w:t xml:space="preserve">; additional details on QTL mapping can be found in SI Appendix, Section S7. To be directly comparable to the diversity panel data, only 2019 phenology data from the pseudo-F2 cross from the same eight common garden sites were used.</w:t>
@@ -3625,7 +3639,7 @@
         <w:t xml:space="preserve"> </w:t>
       </w:r>
       <w:r>
-        <w:t xml:space="preserve">(43)</w:t>
+        <w:t xml:space="preserve">(47)</w:t>
       </w:r>
       <w:r>
         <w:t xml:space="preserve">. Third, to make the</w:t>
@@ -3718,7 +3732,7 @@
         <w:t xml:space="preserve"> </w:t>
       </w:r>
       <w:r>
-        <w:t xml:space="preserve">models provided information on genome-wide patterns of SNP-environment interaction. In addition, the the GxWeather covariance structures allowed hypothesis testing of specific weather variables as cues for the start of vegetative and reproductive growth. Say that a SNP in the gene Flowering Locus C (FLC), a well-known flowering time regulator, controls flowering in a photoperiod-dependent manner. In that case, the joint estimate of effects for that SNP could have a high mixture proportion, or mass, on a covariance matrix created using a photoperiod-based environmental cue, such as day length at some interval prior to flowering. In our data, we would infer that the effect of that SNP on flowering was caused by a response to the environmental cue used to construct the GxWeather covariance structure with the largest mass.</w:t>
+        <w:t xml:space="preserve">models provided information on genome-wide patterns of SNP-environment interaction. In addition, the the GxWeather covariance structures allowed hypothesis testing of specific weather variables as cues for the start of vegetative and reproductive growth. Say that our diversity panel contains a SNP in the gene CONSTANS (CO), a well-known flowering time regulator, and that only one of the alleles affects the promotion of flowering in a photoperiod-dependent manner. In that case, the joint estimate of effects for that SNP could have a high mixture proportion, or mass, on a covariance matrix created using a photoperiod-based environmental cue, such as day length at some interval prior to flowering. In our data, we would infer that the effect of that SNP on flowering was cued by the weather variable used to create the GxWeather covariance structure.</w:t>
       </w:r>
     </w:p>
     <w:p>
@@ -3758,7 +3772,7 @@
         <w:t xml:space="preserve"> </w:t>
       </w:r>
       <w:r>
-        <w:t xml:space="preserve">(40)</w:t>
+        <w:t xml:space="preserve">(44)</w:t>
       </w:r>
       <w:r>
         <w:t xml:space="preserve">) have used the lfdr or equivalent statistical tests to detect antagonistic pleiotropy. These tests were conservative, in that they required two non-zero effects of different signs, while tests for differential sensitivity required only one non-zero effect. This previous work recognized that this testing bias could lead to undercounting occurrences of antagonistic pleiotropy</w:t>
@@ -3767,7 +3781,7 @@
         <w:t xml:space="preserve"> </w:t>
       </w:r>
       <w:r>
-        <w:t xml:space="preserve">(27, 29)</w:t>
+        <w:t xml:space="preserve">(30, 33)</w:t>
       </w:r>
       <w:r>
         <w:t xml:space="preserve">, and sought to reduce it by permutation</w:t>
@@ -3776,7 +3790,7 @@
         <w:t xml:space="preserve"> </w:t>
       </w:r>
       <w:r>
-        <w:t xml:space="preserve">(28)</w:t>
+        <w:t xml:space="preserve">(32)</w:t>
       </w:r>
       <w:r>
         <w:t xml:space="preserve">. However, using the lfsr to test for allelic effects that differ in sign does not undercount these occurences, as this statistic answers a fundamentally different question. For each effect</w:t>
@@ -3842,7 +3856,7 @@
         <w:t xml:space="preserve"> </w:t>
       </w:r>
       <w:r>
-        <w:t xml:space="preserve">(37)</w:t>
+        <w:t xml:space="preserve">(41)</w:t>
       </w:r>
       <w:r>
         <w:t xml:space="preserve">. Thus, rather than asking</w:t>
@@ -3876,7 +3890,7 @@
     </w:p>
     <w:bookmarkEnd w:id="44"/>
     <w:bookmarkEnd w:id="45"/>
-    <w:bookmarkStart w:id="96" w:name="references"/>
+    <w:bookmarkStart w:id="104" w:name="references"/>
     <w:p>
       <w:pPr>
         <w:pStyle w:val="Heading1"/>
@@ -3890,7 +3904,7 @@
         <w:pStyle w:val="FirstParagraph"/>
       </w:pPr>
     </w:p>
-    <w:bookmarkStart w:id="95" w:name="refs"/>
+    <w:bookmarkStart w:id="103" w:name="refs"/>
     <w:bookmarkStart w:id="47" w:name="ref-bauerle_photoperiodic_2012"/>
     <w:p>
       <w:pPr>
@@ -4044,7 +4058,7 @@
       </w:r>
     </w:p>
     <w:bookmarkEnd w:id="49"/>
-    <w:bookmarkStart w:id="50" w:name="ref-botero2015evolutionary"/>
+    <w:bookmarkStart w:id="51" w:name="ref-maple2024"/>
     <w:p>
       <w:pPr>
         <w:pStyle w:val="Bibliography"/>
@@ -4059,17 +4073,31 @@
         <w:t xml:space="preserve">	</w:t>
       </w:r>
       <w:r>
-        <w:t xml:space="preserve">C. A. Botero, F. J. Weissing, J. Wright, D. R. Rubenstein, Evolutionary tipping points in the capacity to adapt to environmental change.</w:t>
-      </w:r>
-      <w:r>
-        <w:t xml:space="preserve"> </w:t>
-      </w:r>
-      <w:r>
-        <w:rPr>
-          <w:iCs/>
-          <w:i/>
-        </w:rPr>
-        <w:t xml:space="preserve">Proceedings of the National Academy of Sciences</w:t>
+        <w:t xml:space="preserve">R. Maple, P. Zhu, J. Hepworth, J.-W. Wang, C. Dean,</w:t>
+      </w:r>
+      <w:r>
+        <w:t xml:space="preserve"> </w:t>
+      </w:r>
+      <w:hyperlink r:id="rId50">
+        <w:r>
+          <w:rPr>
+            <w:rStyle w:val="Hyperlink"/>
+          </w:rPr>
+          <w:t xml:space="preserve">Flowering time: From physiology, through genetics to mechanism</w:t>
+        </w:r>
+      </w:hyperlink>
+      <w:r>
+        <w:t xml:space="preserve">.</w:t>
+      </w:r>
+      <w:r>
+        <w:t xml:space="preserve"> </w:t>
+      </w:r>
+      <w:r>
+        <w:rPr>
+          <w:iCs/>
+          <w:i/>
+        </w:rPr>
+        <w:t xml:space="preserve">Plant Physiology</w:t>
       </w:r>
       <w:r>
         <w:t xml:space="preserve"> </w:t>
@@ -4079,14 +4107,14 @@
           <w:bCs/>
           <w:b/>
         </w:rPr>
-        <w:t xml:space="preserve">112</w:t>
-      </w:r>
-      <w:r>
-        <w:t xml:space="preserve">, 184–189 (2015).</w:t>
-      </w:r>
-    </w:p>
-    <w:bookmarkEnd w:id="50"/>
-    <w:bookmarkStart w:id="51" w:name="ref-blackman2013interacting"/>
+        <w:t xml:space="preserve">195</w:t>
+      </w:r>
+      <w:r>
+        <w:t xml:space="preserve">, 190–212 (2024).</w:t>
+      </w:r>
+    </w:p>
+    <w:bookmarkEnd w:id="51"/>
+    <w:bookmarkStart w:id="52" w:name="ref-botero2015evolutionary"/>
     <w:p>
       <w:pPr>
         <w:pStyle w:val="Bibliography"/>
@@ -4101,17 +4129,17 @@
         <w:t xml:space="preserve">	</w:t>
       </w:r>
       <w:r>
-        <w:t xml:space="preserve">B. K. Blackman, Interacting duplications, fluctuating selection, and convergence: The complex dynamics of flowering time evolution during sunflower domestication.</w:t>
-      </w:r>
-      <w:r>
-        <w:t xml:space="preserve"> </w:t>
-      </w:r>
-      <w:r>
-        <w:rPr>
-          <w:iCs/>
-          <w:i/>
-        </w:rPr>
-        <w:t xml:space="preserve">Journal of experimental botany</w:t>
+        <w:t xml:space="preserve">C. A. Botero, F. J. Weissing, J. Wright, D. R. Rubenstein, Evolutionary tipping points in the capacity to adapt to environmental change.</w:t>
+      </w:r>
+      <w:r>
+        <w:t xml:space="preserve"> </w:t>
+      </w:r>
+      <w:r>
+        <w:rPr>
+          <w:iCs/>
+          <w:i/>
+        </w:rPr>
+        <w:t xml:space="preserve">Proceedings of the National Academy of Sciences</w:t>
       </w:r>
       <w:r>
         <w:t xml:space="preserve"> </w:t>
@@ -4121,14 +4149,14 @@
           <w:bCs/>
           <w:b/>
         </w:rPr>
-        <w:t xml:space="preserve">64</w:t>
-      </w:r>
-      <w:r>
-        <w:t xml:space="preserve">, 421–431 (2013).</w:t>
-      </w:r>
-    </w:p>
-    <w:bookmarkEnd w:id="51"/>
-    <w:bookmarkStart w:id="52" w:name="ref-henry2014transitions"/>
+        <w:t xml:space="preserve">112</w:t>
+      </w:r>
+      <w:r>
+        <w:t xml:space="preserve">, 184–189 (2015).</w:t>
+      </w:r>
+    </w:p>
+    <w:bookmarkEnd w:id="52"/>
+    <w:bookmarkStart w:id="53" w:name="ref-blackman2013interacting"/>
     <w:p>
       <w:pPr>
         <w:pStyle w:val="Bibliography"/>
@@ -4143,17 +4171,17 @@
         <w:t xml:space="preserve">	</w:t>
       </w:r>
       <w:r>
-        <w:t xml:space="preserve">L. P. Henry, R. H. Watson, B. K. Blackman, Transitions in photoperiodic flowering are common and involve few loci in wild sunflowers (helianthus; asteraceae).</w:t>
-      </w:r>
-      <w:r>
-        <w:t xml:space="preserve"> </w:t>
-      </w:r>
-      <w:r>
-        <w:rPr>
-          <w:iCs/>
-          <w:i/>
-        </w:rPr>
-        <w:t xml:space="preserve">American Journal of Botany</w:t>
+        <w:t xml:space="preserve">B. K. Blackman, Interacting duplications, fluctuating selection, and convergence: The complex dynamics of flowering time evolution during sunflower domestication.</w:t>
+      </w:r>
+      <w:r>
+        <w:t xml:space="preserve"> </w:t>
+      </w:r>
+      <w:r>
+        <w:rPr>
+          <w:iCs/>
+          <w:i/>
+        </w:rPr>
+        <w:t xml:space="preserve">Journal of experimental botany</w:t>
       </w:r>
       <w:r>
         <w:t xml:space="preserve"> </w:t>
@@ -4163,14 +4191,14 @@
           <w:bCs/>
           <w:b/>
         </w:rPr>
-        <w:t xml:space="preserve">101</w:t>
-      </w:r>
-      <w:r>
-        <w:t xml:space="preserve">, 1748–1758 (2014).</w:t>
-      </w:r>
-    </w:p>
-    <w:bookmarkEnd w:id="52"/>
-    <w:bookmarkStart w:id="53" w:name="ref-aagren2017adaptive"/>
+        <w:t xml:space="preserve">64</w:t>
+      </w:r>
+      <w:r>
+        <w:t xml:space="preserve">, 421–431 (2013).</w:t>
+      </w:r>
+    </w:p>
+    <w:bookmarkEnd w:id="53"/>
+    <w:bookmarkStart w:id="54" w:name="ref-henry2014transitions"/>
     <w:p>
       <w:pPr>
         <w:pStyle w:val="Bibliography"/>
@@ -4185,17 +4213,17 @@
         <w:t xml:space="preserve">	</w:t>
       </w:r>
       <w:r>
-        <w:t xml:space="preserve">J. Ågren, C. G. Oakley, S. Lundemo, D. W. Schemske, Adaptive divergence in flowering time among natural populations of arabidopsis thaliana: Estimates of selection and QTL mapping.</w:t>
-      </w:r>
-      <w:r>
-        <w:t xml:space="preserve"> </w:t>
-      </w:r>
-      <w:r>
-        <w:rPr>
-          <w:iCs/>
-          <w:i/>
-        </w:rPr>
-        <w:t xml:space="preserve">Evolution</w:t>
+        <w:t xml:space="preserve">L. P. Henry, R. H. Watson, B. K. Blackman, Transitions in photoperiodic flowering are common and involve few loci in wild sunflowers (helianthus; asteraceae).</w:t>
+      </w:r>
+      <w:r>
+        <w:t xml:space="preserve"> </w:t>
+      </w:r>
+      <w:r>
+        <w:rPr>
+          <w:iCs/>
+          <w:i/>
+        </w:rPr>
+        <w:t xml:space="preserve">American Journal of Botany</w:t>
       </w:r>
       <w:r>
         <w:t xml:space="preserve"> </w:t>
@@ -4205,14 +4233,14 @@
           <w:bCs/>
           <w:b/>
         </w:rPr>
-        <w:t xml:space="preserve">71</w:t>
-      </w:r>
-      <w:r>
-        <w:t xml:space="preserve">, 550–564 (2017).</w:t>
-      </w:r>
-    </w:p>
-    <w:bookmarkEnd w:id="53"/>
-    <w:bookmarkStart w:id="54" w:name="ref-brachi2010linkage"/>
+        <w:t xml:space="preserve">101</w:t>
+      </w:r>
+      <w:r>
+        <w:t xml:space="preserve">, 1748–1758 (2014).</w:t>
+      </w:r>
+    </w:p>
+    <w:bookmarkEnd w:id="54"/>
+    <w:bookmarkStart w:id="55" w:name="ref-aagren2017adaptive"/>
     <w:p>
       <w:pPr>
         <w:pStyle w:val="Bibliography"/>
@@ -4227,30 +4255,17 @@
         <w:t xml:space="preserve">	</w:t>
       </w:r>
       <w:r>
-        <w:t xml:space="preserve">B. Brachi,</w:t>
-      </w:r>
-      <w:r>
-        <w:t xml:space="preserve"> </w:t>
-      </w:r>
-      <w:r>
-        <w:rPr>
-          <w:iCs/>
-          <w:i/>
-        </w:rPr>
-        <w:t xml:space="preserve">et al.</w:t>
-      </w:r>
-      <w:r>
-        <w:t xml:space="preserve">, Linkage and association mapping of arabidopsis thaliana flowering time in nature.</w:t>
-      </w:r>
-      <w:r>
-        <w:t xml:space="preserve"> </w:t>
-      </w:r>
-      <w:r>
-        <w:rPr>
-          <w:iCs/>
-          <w:i/>
-        </w:rPr>
-        <w:t xml:space="preserve">PLoS genetics</w:t>
+        <w:t xml:space="preserve">J. Ågren, C. G. Oakley, S. Lundemo, D. W. Schemske, Adaptive divergence in flowering time among natural populations of arabidopsis thaliana: Estimates of selection and QTL mapping.</w:t>
+      </w:r>
+      <w:r>
+        <w:t xml:space="preserve"> </w:t>
+      </w:r>
+      <w:r>
+        <w:rPr>
+          <w:iCs/>
+          <w:i/>
+        </w:rPr>
+        <w:t xml:space="preserve">Evolution</w:t>
       </w:r>
       <w:r>
         <w:t xml:space="preserve"> </w:t>
@@ -4260,14 +4275,14 @@
           <w:bCs/>
           <w:b/>
         </w:rPr>
-        <w:t xml:space="preserve">6</w:t>
-      </w:r>
-      <w:r>
-        <w:t xml:space="preserve">, e1000940 (2010).</w:t>
-      </w:r>
-    </w:p>
-    <w:bookmarkEnd w:id="54"/>
-    <w:bookmarkStart w:id="55" w:name="ref-dittmar2014flowering"/>
+        <w:t xml:space="preserve">71</w:t>
+      </w:r>
+      <w:r>
+        <w:t xml:space="preserve">, 550–564 (2017).</w:t>
+      </w:r>
+    </w:p>
+    <w:bookmarkEnd w:id="55"/>
+    <w:bookmarkStart w:id="56" w:name="ref-brachi2010linkage"/>
     <w:p>
       <w:pPr>
         <w:pStyle w:val="Bibliography"/>
@@ -4282,17 +4297,30 @@
         <w:t xml:space="preserve">	</w:t>
       </w:r>
       <w:r>
-        <w:t xml:space="preserve">E. L. Dittmar, C. G. Oakley, J. Ågren, D. W. Schemske, Flowering time QTL in natural populations of arabidopsis thaliana and implications for their adaptive value.</w:t>
-      </w:r>
-      <w:r>
-        <w:t xml:space="preserve"> </w:t>
-      </w:r>
-      <w:r>
-        <w:rPr>
-          <w:iCs/>
-          <w:i/>
-        </w:rPr>
-        <w:t xml:space="preserve">Molecular ecology</w:t>
+        <w:t xml:space="preserve">B. Brachi,</w:t>
+      </w:r>
+      <w:r>
+        <w:t xml:space="preserve"> </w:t>
+      </w:r>
+      <w:r>
+        <w:rPr>
+          <w:iCs/>
+          <w:i/>
+        </w:rPr>
+        <w:t xml:space="preserve">et al.</w:t>
+      </w:r>
+      <w:r>
+        <w:t xml:space="preserve">, Linkage and association mapping of arabidopsis thaliana flowering time in nature.</w:t>
+      </w:r>
+      <w:r>
+        <w:t xml:space="preserve"> </w:t>
+      </w:r>
+      <w:r>
+        <w:rPr>
+          <w:iCs/>
+          <w:i/>
+        </w:rPr>
+        <w:t xml:space="preserve">PLoS genetics</w:t>
       </w:r>
       <w:r>
         <w:t xml:space="preserve"> </w:t>
@@ -4302,14 +4330,14 @@
           <w:bCs/>
           <w:b/>
         </w:rPr>
-        <w:t xml:space="preserve">23</w:t>
-      </w:r>
-      <w:r>
-        <w:t xml:space="preserve">, 4291–4303 (2014).</w:t>
-      </w:r>
-    </w:p>
-    <w:bookmarkEnd w:id="55"/>
-    <w:bookmarkStart w:id="56" w:name="ref-li2018genomic"/>
+        <w:t xml:space="preserve">6</w:t>
+      </w:r>
+      <w:r>
+        <w:t xml:space="preserve">, e1000940 (2010).</w:t>
+      </w:r>
+    </w:p>
+    <w:bookmarkEnd w:id="56"/>
+    <w:bookmarkStart w:id="57" w:name="ref-dittmar2014flowering"/>
     <w:p>
       <w:pPr>
         <w:pStyle w:val="Bibliography"/>
@@ -4324,17 +4352,17 @@
         <w:t xml:space="preserve">	</w:t>
       </w:r>
       <w:r>
-        <w:t xml:space="preserve">X. Li, T. Guo, Q. Mu, X. Li, J. Yu, Genomic and environmental determinants and their interplay underlying phenotypic plasticity.</w:t>
-      </w:r>
-      <w:r>
-        <w:t xml:space="preserve"> </w:t>
-      </w:r>
-      <w:r>
-        <w:rPr>
-          <w:iCs/>
-          <w:i/>
-        </w:rPr>
-        <w:t xml:space="preserve">Proceedings of the National Academy of Sciences</w:t>
+        <w:t xml:space="preserve">E. L. Dittmar, C. G. Oakley, J. Ågren, D. W. Schemske, Flowering time QTL in natural populations of arabidopsis thaliana and implications for their adaptive value.</w:t>
+      </w:r>
+      <w:r>
+        <w:t xml:space="preserve"> </w:t>
+      </w:r>
+      <w:r>
+        <w:rPr>
+          <w:iCs/>
+          <w:i/>
+        </w:rPr>
+        <w:t xml:space="preserve">Molecular ecology</w:t>
       </w:r>
       <w:r>
         <w:t xml:space="preserve"> </w:t>
@@ -4344,14 +4372,14 @@
           <w:bCs/>
           <w:b/>
         </w:rPr>
-        <w:t xml:space="preserve">115</w:t>
-      </w:r>
-      <w:r>
-        <w:t xml:space="preserve">, 6679–6684 (2018).</w:t>
-      </w:r>
-    </w:p>
-    <w:bookmarkEnd w:id="56"/>
-    <w:bookmarkStart w:id="57" w:name="ref-romero2017study"/>
+        <w:t xml:space="preserve">23</w:t>
+      </w:r>
+      <w:r>
+        <w:t xml:space="preserve">, 4291–4303 (2014).</w:t>
+      </w:r>
+    </w:p>
+    <w:bookmarkEnd w:id="57"/>
+    <w:bookmarkStart w:id="58" w:name="ref-li2018genomic"/>
     <w:p>
       <w:pPr>
         <w:pStyle w:val="Bibliography"/>
@@ -4366,30 +4394,17 @@
         <w:t xml:space="preserve">	</w:t>
       </w:r>
       <w:r>
-        <w:t xml:space="preserve">J. A. Romero Navarro,</w:t>
-      </w:r>
-      <w:r>
-        <w:t xml:space="preserve"> </w:t>
-      </w:r>
-      <w:r>
-        <w:rPr>
-          <w:iCs/>
-          <w:i/>
-        </w:rPr>
-        <w:t xml:space="preserve">et al.</w:t>
-      </w:r>
-      <w:r>
-        <w:t xml:space="preserve">, A study of allelic diversity underlying flowering-time adaptation in maize landraces.</w:t>
-      </w:r>
-      <w:r>
-        <w:t xml:space="preserve"> </w:t>
-      </w:r>
-      <w:r>
-        <w:rPr>
-          <w:iCs/>
-          <w:i/>
-        </w:rPr>
-        <w:t xml:space="preserve">Nature genetics</w:t>
+        <w:t xml:space="preserve">X. Li, T. Guo, Q. Mu, X. Li, J. Yu, Genomic and environmental determinants and their interplay underlying phenotypic plasticity.</w:t>
+      </w:r>
+      <w:r>
+        <w:t xml:space="preserve"> </w:t>
+      </w:r>
+      <w:r>
+        <w:rPr>
+          <w:iCs/>
+          <w:i/>
+        </w:rPr>
+        <w:t xml:space="preserve">Proceedings of the National Academy of Sciences</w:t>
       </w:r>
       <w:r>
         <w:t xml:space="preserve"> </w:t>
@@ -4399,14 +4414,14 @@
           <w:bCs/>
           <w:b/>
         </w:rPr>
-        <w:t xml:space="preserve">49</w:t>
-      </w:r>
-      <w:r>
-        <w:t xml:space="preserve">, 476–480 (2017).</w:t>
-      </w:r>
-    </w:p>
-    <w:bookmarkEnd w:id="57"/>
-    <w:bookmarkStart w:id="58" w:name="ref-wadgymar2017identifying"/>
+        <w:t xml:space="preserve">115</w:t>
+      </w:r>
+      <w:r>
+        <w:t xml:space="preserve">, 6679–6684 (2018).</w:t>
+      </w:r>
+    </w:p>
+    <w:bookmarkEnd w:id="58"/>
+    <w:bookmarkStart w:id="59" w:name="ref-romero2017study"/>
     <w:p>
       <w:pPr>
         <w:pStyle w:val="Bibliography"/>
@@ -4421,7 +4436,7 @@
         <w:t xml:space="preserve">	</w:t>
       </w:r>
       <w:r>
-        <w:t xml:space="preserve">S. M. Wadgymar,</w:t>
+        <w:t xml:space="preserve">J. A. Romero Navarro,</w:t>
       </w:r>
       <w:r>
         <w:t xml:space="preserve"> </w:t>
@@ -4434,17 +4449,17 @@
         <w:t xml:space="preserve">et al.</w:t>
       </w:r>
       <w:r>
-        <w:t xml:space="preserve">, Identifying targets and agents of selection: Innovative methods to evaluate the processes that contribute to local adaptation.</w:t>
-      </w:r>
-      <w:r>
-        <w:t xml:space="preserve"> </w:t>
-      </w:r>
-      <w:r>
-        <w:rPr>
-          <w:iCs/>
-          <w:i/>
-        </w:rPr>
-        <w:t xml:space="preserve">Methods in Ecology and Evolution</w:t>
+        <w:t xml:space="preserve">, A study of allelic diversity underlying flowering-time adaptation in maize landraces.</w:t>
+      </w:r>
+      <w:r>
+        <w:t xml:space="preserve"> </w:t>
+      </w:r>
+      <w:r>
+        <w:rPr>
+          <w:iCs/>
+          <w:i/>
+        </w:rPr>
+        <w:t xml:space="preserve">Nature genetics</w:t>
       </w:r>
       <w:r>
         <w:t xml:space="preserve"> </w:t>
@@ -4454,14 +4469,14 @@
           <w:bCs/>
           <w:b/>
         </w:rPr>
-        <w:t xml:space="preserve">8</w:t>
-      </w:r>
-      <w:r>
-        <w:t xml:space="preserve">, 738–749 (2017).</w:t>
-      </w:r>
-    </w:p>
-    <w:bookmarkEnd w:id="58"/>
-    <w:bookmarkStart w:id="59" w:name="ref-blumel2015flowering"/>
+        <w:t xml:space="preserve">49</w:t>
+      </w:r>
+      <w:r>
+        <w:t xml:space="preserve">, 476–480 (2017).</w:t>
+      </w:r>
+    </w:p>
+    <w:bookmarkEnd w:id="59"/>
+    <w:bookmarkStart w:id="61" w:name="ref-bustos-korts2019"/>
     <w:p>
       <w:pPr>
         <w:pStyle w:val="Bibliography"/>
@@ -4476,17 +4491,56 @@
         <w:t xml:space="preserve">	</w:t>
       </w:r>
       <w:r>
-        <w:t xml:space="preserve">M. Blümel, N. Dally, C. Jung, Flowering time regulation in crops—what did we learn from arabidopsis?</w:t>
-      </w:r>
-      <w:r>
-        <w:t xml:space="preserve"> </w:t>
-      </w:r>
-      <w:r>
-        <w:rPr>
-          <w:iCs/>
-          <w:i/>
-        </w:rPr>
-        <w:t xml:space="preserve">Current opinion in biotechnology</w:t>
+        <w:t xml:space="preserve">D. Bustos-Korts,</w:t>
+      </w:r>
+      <w:r>
+        <w:t xml:space="preserve"> </w:t>
+      </w:r>
+      <w:r>
+        <w:rPr>
+          <w:iCs/>
+          <w:i/>
+        </w:rPr>
+        <w:t xml:space="preserve">et al.</w:t>
+      </w:r>
+      <w:r>
+        <w:t xml:space="preserve">,</w:t>
+      </w:r>
+      <w:r>
+        <w:t xml:space="preserve"> </w:t>
+      </w:r>
+      <w:hyperlink r:id="rId60">
+        <w:r>
+          <w:rPr>
+            <w:rStyle w:val="Hyperlink"/>
+          </w:rPr>
+          <w:t xml:space="preserve">Exome sequences and multi</w:t>
+        </w:r>
+        <w:r>
+          <w:rPr>
+            <w:rStyle w:val="Hyperlink"/>
+          </w:rPr>
+          <w:t xml:space="preserve">-</w:t>
+        </w:r>
+        <w:r>
+          <w:rPr>
+            <w:rStyle w:val="Hyperlink"/>
+          </w:rPr>
+          <w:t xml:space="preserve">environment field trials elucidate the genetic basis of adaptation in barley</w:t>
+        </w:r>
+      </w:hyperlink>
+      <w:r>
+        <w:t xml:space="preserve">.</w:t>
+      </w:r>
+      <w:r>
+        <w:t xml:space="preserve"> </w:t>
+      </w:r>
+      <w:r>
+        <w:rPr>
+          <w:iCs/>
+          <w:i/>
+        </w:rPr>
+        <w:t xml:space="preserve">The Plant Journal</w:t>
       </w:r>
       <w:r>
         <w:t xml:space="preserve"> </w:t>
@@ -4496,14 +4550,14 @@
           <w:bCs/>
           <w:b/>
         </w:rPr>
-        <w:t xml:space="preserve">32</w:t>
-      </w:r>
-      <w:r>
-        <w:t xml:space="preserve">, 121–129 (2015).</w:t>
-      </w:r>
-    </w:p>
-    <w:bookmarkEnd w:id="59"/>
-    <w:bookmarkStart w:id="60" w:name="ref-jung2009flowering"/>
+        <w:t xml:space="preserve">99</w:t>
+      </w:r>
+      <w:r>
+        <w:t xml:space="preserve">, 1172–1191 (2019).</w:t>
+      </w:r>
+    </w:p>
+    <w:bookmarkEnd w:id="61"/>
+    <w:bookmarkStart w:id="62" w:name="ref-wadgymar2017identifying"/>
     <w:p>
       <w:pPr>
         <w:pStyle w:val="Bibliography"/>
@@ -4518,17 +4572,30 @@
         <w:t xml:space="preserve">	</w:t>
       </w:r>
       <w:r>
-        <w:t xml:space="preserve">C. Jung, A. E. Müller, Flowering time control and applications in plant breeding.</w:t>
-      </w:r>
-      <w:r>
-        <w:t xml:space="preserve"> </w:t>
-      </w:r>
-      <w:r>
-        <w:rPr>
-          <w:iCs/>
-          <w:i/>
-        </w:rPr>
-        <w:t xml:space="preserve">Trends in plant science</w:t>
+        <w:t xml:space="preserve">S. M. Wadgymar,</w:t>
+      </w:r>
+      <w:r>
+        <w:t xml:space="preserve"> </w:t>
+      </w:r>
+      <w:r>
+        <w:rPr>
+          <w:iCs/>
+          <w:i/>
+        </w:rPr>
+        <w:t xml:space="preserve">et al.</w:t>
+      </w:r>
+      <w:r>
+        <w:t xml:space="preserve">, Identifying targets and agents of selection: Innovative methods to evaluate the processes that contribute to local adaptation.</w:t>
+      </w:r>
+      <w:r>
+        <w:t xml:space="preserve"> </w:t>
+      </w:r>
+      <w:r>
+        <w:rPr>
+          <w:iCs/>
+          <w:i/>
+        </w:rPr>
+        <w:t xml:space="preserve">Methods in Ecology and Evolution</w:t>
       </w:r>
       <w:r>
         <w:t xml:space="preserve"> </w:t>
@@ -4538,14 +4605,14 @@
           <w:bCs/>
           <w:b/>
         </w:rPr>
-        <w:t xml:space="preserve">14</w:t>
-      </w:r>
-      <w:r>
-        <w:t xml:space="preserve">, 563–573 (2009).</w:t>
-      </w:r>
-    </w:p>
-    <w:bookmarkEnd w:id="60"/>
-    <w:bookmarkStart w:id="61" w:name="ref-turner2005pseudo"/>
+        <w:t xml:space="preserve">8</w:t>
+      </w:r>
+      <w:r>
+        <w:t xml:space="preserve">, 738–749 (2017).</w:t>
+      </w:r>
+    </w:p>
+    <w:bookmarkEnd w:id="62"/>
+    <w:bookmarkStart w:id="63" w:name="ref-blumel2015flowering"/>
     <w:p>
       <w:pPr>
         <w:pStyle w:val="Bibliography"/>
@@ -4560,17 +4627,17 @@
         <w:t xml:space="preserve">	</w:t>
       </w:r>
       <w:r>
-        <w:t xml:space="preserve">A. Turner, J. Beales, S. Faure, R. P. Dunford, D. A. Laurie, The pseudo-response regulator ppd-H1 provides adaptation to photoperiod in barley.</w:t>
-      </w:r>
-      <w:r>
-        <w:t xml:space="preserve"> </w:t>
-      </w:r>
-      <w:r>
-        <w:rPr>
-          <w:iCs/>
-          <w:i/>
-        </w:rPr>
-        <w:t xml:space="preserve">Science</w:t>
+        <w:t xml:space="preserve">M. Blümel, N. Dally, C. Jung, Flowering time regulation in crops—what did we learn from arabidopsis?</w:t>
+      </w:r>
+      <w:r>
+        <w:t xml:space="preserve"> </w:t>
+      </w:r>
+      <w:r>
+        <w:rPr>
+          <w:iCs/>
+          <w:i/>
+        </w:rPr>
+        <w:t xml:space="preserve">Current opinion in biotechnology</w:t>
       </w:r>
       <w:r>
         <w:t xml:space="preserve"> </w:t>
@@ -4580,14 +4647,14 @@
           <w:bCs/>
           <w:b/>
         </w:rPr>
-        <w:t xml:space="preserve">310</w:t>
-      </w:r>
-      <w:r>
-        <w:t xml:space="preserve">, 1031–1034 (2005).</w:t>
-      </w:r>
-    </w:p>
-    <w:bookmarkEnd w:id="61"/>
-    <w:bookmarkStart w:id="62" w:name="ref-faure2012mutation"/>
+        <w:t xml:space="preserve">32</w:t>
+      </w:r>
+      <w:r>
+        <w:t xml:space="preserve">, 121–129 (2015).</w:t>
+      </w:r>
+    </w:p>
+    <w:bookmarkEnd w:id="63"/>
+    <w:bookmarkStart w:id="65" w:name="ref-fournier-level2016"/>
     <w:p>
       <w:pPr>
         <w:pStyle w:val="Bibliography"/>
@@ -4602,7 +4669,7 @@
         <w:t xml:space="preserve">	</w:t>
       </w:r>
       <w:r>
-        <w:t xml:space="preserve">S. Faure,</w:t>
+        <w:t xml:space="preserve">A. Fournier-Level,</w:t>
       </w:r>
       <w:r>
         <w:t xml:space="preserve"> </w:t>
@@ -4615,7 +4682,35 @@
         <w:t xml:space="preserve">et al.</w:t>
       </w:r>
       <w:r>
-        <w:t xml:space="preserve">, Mutation at the circadian clock gene EARLY MATURITY 8 adapts domesticated barley (hordeum vulgare) to short growing seasons.</w:t>
+        <w:t xml:space="preserve">,</w:t>
+      </w:r>
+      <w:r>
+        <w:t xml:space="preserve"> </w:t>
+      </w:r>
+      <w:hyperlink r:id="rId64">
+        <w:r>
+          <w:rPr>
+            <w:rStyle w:val="Hyperlink"/>
+          </w:rPr>
+          <w:t xml:space="preserve">Predicting the evolutionary dynamics of seasonal adaptation to novel climates in</w:t>
+        </w:r>
+        <w:r>
+          <w:rPr>
+            <w:rStyle w:val="Hyperlink"/>
+          </w:rPr>
+          <w:t xml:space="preserve"> </w:t>
+        </w:r>
+        <w:r>
+          <w:rPr>
+            <w:rStyle w:val="Hyperlink"/>
+            <w:iCs/>
+            <w:i/>
+          </w:rPr>
+          <w:t xml:space="preserve">Arabidopsis thaliana</w:t>
+        </w:r>
+      </w:hyperlink>
+      <w:r>
+        <w:t xml:space="preserve">.</w:t>
       </w:r>
       <w:r>
         <w:t xml:space="preserve"> </w:t>
@@ -4635,14 +4730,17 @@
           <w:bCs/>
           <w:b/>
         </w:rPr>
-        <w:t xml:space="preserve">109</w:t>
-      </w:r>
-      <w:r>
-        <w:t xml:space="preserve">, 8328–8333 (2012).</w:t>
-      </w:r>
-    </w:p>
-    <w:bookmarkEnd w:id="62"/>
-    <w:bookmarkStart w:id="63" w:name="ref-hung2012zmcct"/>
+        <w:t xml:space="preserve">113</w:t>
+      </w:r>
+      <w:r>
+        <w:t xml:space="preserve"> </w:t>
+      </w:r>
+      <w:r>
+        <w:t xml:space="preserve">(2016).</w:t>
+      </w:r>
+    </w:p>
+    <w:bookmarkEnd w:id="65"/>
+    <w:bookmarkStart w:id="66" w:name="ref-jung2009flowering"/>
     <w:p>
       <w:pPr>
         <w:pStyle w:val="Bibliography"/>
@@ -4657,30 +4755,17 @@
         <w:t xml:space="preserve">	</w:t>
       </w:r>
       <w:r>
-        <w:t xml:space="preserve">H.-Y. Hung,</w:t>
-      </w:r>
-      <w:r>
-        <w:t xml:space="preserve"> </w:t>
-      </w:r>
-      <w:r>
-        <w:rPr>
-          <w:iCs/>
-          <w:i/>
-        </w:rPr>
-        <w:t xml:space="preserve">et al.</w:t>
-      </w:r>
-      <w:r>
-        <w:t xml:space="preserve">, ZmCCT and the genetic basis of day-length adaptation underlying the postdomestication spread of maize.</w:t>
-      </w:r>
-      <w:r>
-        <w:t xml:space="preserve"> </w:t>
-      </w:r>
-      <w:r>
-        <w:rPr>
-          <w:iCs/>
-          <w:i/>
-        </w:rPr>
-        <w:t xml:space="preserve">Proceedings of the National Academy of Sciences</w:t>
+        <w:t xml:space="preserve">C. Jung, A. E. Müller, Flowering time control and applications in plant breeding.</w:t>
+      </w:r>
+      <w:r>
+        <w:t xml:space="preserve"> </w:t>
+      </w:r>
+      <w:r>
+        <w:rPr>
+          <w:iCs/>
+          <w:i/>
+        </w:rPr>
+        <w:t xml:space="preserve">Trends in plant science</w:t>
       </w:r>
       <w:r>
         <w:t xml:space="preserve"> </w:t>
@@ -4690,14 +4775,14 @@
           <w:bCs/>
           <w:b/>
         </w:rPr>
-        <w:t xml:space="preserve">109</w:t>
-      </w:r>
-      <w:r>
-        <w:t xml:space="preserve">, E1913–E1921 (2012).</w:t>
-      </w:r>
-    </w:p>
-    <w:bookmarkEnd w:id="63"/>
-    <w:bookmarkStart w:id="64" w:name="ref-zakhrabekova2012induced"/>
+        <w:t xml:space="preserve">14</w:t>
+      </w:r>
+      <w:r>
+        <w:t xml:space="preserve">, 563–573 (2009).</w:t>
+      </w:r>
+    </w:p>
+    <w:bookmarkEnd w:id="66"/>
+    <w:bookmarkStart w:id="67" w:name="ref-turner2005pseudo"/>
     <w:p>
       <w:pPr>
         <w:pStyle w:val="Bibliography"/>
@@ -4712,30 +4797,17 @@
         <w:t xml:space="preserve">	</w:t>
       </w:r>
       <w:r>
-        <w:t xml:space="preserve">S. Zakhrabekova,</w:t>
-      </w:r>
-      <w:r>
-        <w:t xml:space="preserve"> </w:t>
-      </w:r>
-      <w:r>
-        <w:rPr>
-          <w:iCs/>
-          <w:i/>
-        </w:rPr>
-        <w:t xml:space="preserve">et al.</w:t>
-      </w:r>
-      <w:r>
-        <w:t xml:space="preserve">, Induced mutations in circadian clock regulator mat-a facilitated short-season adaptation and range extension in cultivated barley.</w:t>
-      </w:r>
-      <w:r>
-        <w:t xml:space="preserve"> </w:t>
-      </w:r>
-      <w:r>
-        <w:rPr>
-          <w:iCs/>
-          <w:i/>
-        </w:rPr>
-        <w:t xml:space="preserve">Proceedings of the National Academy of Sciences</w:t>
+        <w:t xml:space="preserve">A. Turner, J. Beales, S. Faure, R. P. Dunford, D. A. Laurie, The pseudo-response regulator ppd-H1 provides adaptation to photoperiod in barley.</w:t>
+      </w:r>
+      <w:r>
+        <w:t xml:space="preserve"> </w:t>
+      </w:r>
+      <w:r>
+        <w:rPr>
+          <w:iCs/>
+          <w:i/>
+        </w:rPr>
+        <w:t xml:space="preserve">Science</w:t>
       </w:r>
       <w:r>
         <w:t xml:space="preserve"> </w:t>
@@ -4745,14 +4817,14 @@
           <w:bCs/>
           <w:b/>
         </w:rPr>
-        <w:t xml:space="preserve">109</w:t>
-      </w:r>
-      <w:r>
-        <w:t xml:space="preserve">, 4326–4331 (2012).</w:t>
-      </w:r>
-    </w:p>
-    <w:bookmarkEnd w:id="64"/>
-    <w:bookmarkStart w:id="65" w:name="ref-yang2013oself3"/>
+        <w:t xml:space="preserve">310</w:t>
+      </w:r>
+      <w:r>
+        <w:t xml:space="preserve">, 1031–1034 (2005).</w:t>
+      </w:r>
+    </w:p>
+    <w:bookmarkEnd w:id="67"/>
+    <w:bookmarkStart w:id="68" w:name="ref-faure2012mutation"/>
     <w:p>
       <w:pPr>
         <w:pStyle w:val="Bibliography"/>
@@ -4767,17 +4839,30 @@
         <w:t xml:space="preserve">	</w:t>
       </w:r>
       <w:r>
-        <w:t xml:space="preserve">Y. Yang, Q. Peng, G.-X. Chen, X.-H. Li, C.-Y. Wu, OsELF3 is involved in circadian clock regulation for promoting flowering under long-day conditions in rice.</w:t>
-      </w:r>
-      <w:r>
-        <w:t xml:space="preserve"> </w:t>
-      </w:r>
-      <w:r>
-        <w:rPr>
-          <w:iCs/>
-          <w:i/>
-        </w:rPr>
-        <w:t xml:space="preserve">Molecular Plant</w:t>
+        <w:t xml:space="preserve">S. Faure,</w:t>
+      </w:r>
+      <w:r>
+        <w:t xml:space="preserve"> </w:t>
+      </w:r>
+      <w:r>
+        <w:rPr>
+          <w:iCs/>
+          <w:i/>
+        </w:rPr>
+        <w:t xml:space="preserve">et al.</w:t>
+      </w:r>
+      <w:r>
+        <w:t xml:space="preserve">, Mutation at the circadian clock gene EARLY MATURITY 8 adapts domesticated barley (hordeum vulgare) to short growing seasons.</w:t>
+      </w:r>
+      <w:r>
+        <w:t xml:space="preserve"> </w:t>
+      </w:r>
+      <w:r>
+        <w:rPr>
+          <w:iCs/>
+          <w:i/>
+        </w:rPr>
+        <w:t xml:space="preserve">Proceedings of the National Academy of Sciences</w:t>
       </w:r>
       <w:r>
         <w:t xml:space="preserve"> </w:t>
@@ -4787,14 +4872,14 @@
           <w:bCs/>
           <w:b/>
         </w:rPr>
-        <w:t xml:space="preserve">6</w:t>
-      </w:r>
-      <w:r>
-        <w:t xml:space="preserve">, 202–215 (2013).</w:t>
-      </w:r>
-    </w:p>
-    <w:bookmarkEnd w:id="65"/>
-    <w:bookmarkStart w:id="66" w:name="ref-pin2012multifaceted"/>
+        <w:t xml:space="preserve">109</w:t>
+      </w:r>
+      <w:r>
+        <w:t xml:space="preserve">, 8328–8333 (2012).</w:t>
+      </w:r>
+    </w:p>
+    <w:bookmarkEnd w:id="68"/>
+    <w:bookmarkStart w:id="69" w:name="ref-hung2012zmcct"/>
     <w:p>
       <w:pPr>
         <w:pStyle w:val="Bibliography"/>
@@ -4809,17 +4894,30 @@
         <w:t xml:space="preserve">	</w:t>
       </w:r>
       <w:r>
-        <w:t xml:space="preserve">P. Pin, O. Nilsson, The multifaceted roles of FLOWERING LOCUS t in plant development.</w:t>
-      </w:r>
-      <w:r>
-        <w:t xml:space="preserve"> </w:t>
-      </w:r>
-      <w:r>
-        <w:rPr>
-          <w:iCs/>
-          <w:i/>
-        </w:rPr>
-        <w:t xml:space="preserve">Plant, cell &amp; environment</w:t>
+        <w:t xml:space="preserve">H.-Y. Hung,</w:t>
+      </w:r>
+      <w:r>
+        <w:t xml:space="preserve"> </w:t>
+      </w:r>
+      <w:r>
+        <w:rPr>
+          <w:iCs/>
+          <w:i/>
+        </w:rPr>
+        <w:t xml:space="preserve">et al.</w:t>
+      </w:r>
+      <w:r>
+        <w:t xml:space="preserve">, ZmCCT and the genetic basis of day-length adaptation underlying the postdomestication spread of maize.</w:t>
+      </w:r>
+      <w:r>
+        <w:t xml:space="preserve"> </w:t>
+      </w:r>
+      <w:r>
+        <w:rPr>
+          <w:iCs/>
+          <w:i/>
+        </w:rPr>
+        <w:t xml:space="preserve">Proceedings of the National Academy of Sciences</w:t>
       </w:r>
       <w:r>
         <w:t xml:space="preserve"> </w:t>
@@ -4829,14 +4927,14 @@
           <w:bCs/>
           <w:b/>
         </w:rPr>
-        <w:t xml:space="preserve">35</w:t>
-      </w:r>
-      <w:r>
-        <w:t xml:space="preserve">, 1742–1755 (2012).</w:t>
-      </w:r>
-    </w:p>
-    <w:bookmarkEnd w:id="66"/>
-    <w:bookmarkStart w:id="67" w:name="ref-weller2019parallel"/>
+        <w:t xml:space="preserve">109</w:t>
+      </w:r>
+      <w:r>
+        <w:t xml:space="preserve">, E1913–E1921 (2012).</w:t>
+      </w:r>
+    </w:p>
+    <w:bookmarkEnd w:id="69"/>
+    <w:bookmarkStart w:id="70" w:name="ref-zakhrabekova2012induced"/>
     <w:p>
       <w:pPr>
         <w:pStyle w:val="Bibliography"/>
@@ -4851,7 +4949,7 @@
         <w:t xml:space="preserve">	</w:t>
       </w:r>
       <w:r>
-        <w:t xml:space="preserve">J. L. Weller,</w:t>
+        <w:t xml:space="preserve">S. Zakhrabekova,</w:t>
       </w:r>
       <w:r>
         <w:t xml:space="preserve"> </w:t>
@@ -4864,17 +4962,17 @@
         <w:t xml:space="preserve">et al.</w:t>
       </w:r>
       <w:r>
-        <w:t xml:space="preserve">, Parallel origins of photoperiod adaptation following dual domestications of common bean.</w:t>
-      </w:r>
-      <w:r>
-        <w:t xml:space="preserve"> </w:t>
-      </w:r>
-      <w:r>
-        <w:rPr>
-          <w:iCs/>
-          <w:i/>
-        </w:rPr>
-        <w:t xml:space="preserve">Journal of Experimental Botany</w:t>
+        <w:t xml:space="preserve">, Induced mutations in circadian clock regulator mat-a facilitated short-season adaptation and range extension in cultivated barley.</w:t>
+      </w:r>
+      <w:r>
+        <w:t xml:space="preserve"> </w:t>
+      </w:r>
+      <w:r>
+        <w:rPr>
+          <w:iCs/>
+          <w:i/>
+        </w:rPr>
+        <w:t xml:space="preserve">Proceedings of the National Academy of Sciences</w:t>
       </w:r>
       <w:r>
         <w:t xml:space="preserve"> </w:t>
@@ -4884,20 +4982,159 @@
           <w:bCs/>
           <w:b/>
         </w:rPr>
+        <w:t xml:space="preserve">109</w:t>
+      </w:r>
+      <w:r>
+        <w:t xml:space="preserve">, 4326–4331 (2012).</w:t>
+      </w:r>
+    </w:p>
+    <w:bookmarkEnd w:id="70"/>
+    <w:bookmarkStart w:id="71" w:name="ref-yang2013oself3"/>
+    <w:p>
+      <w:pPr>
+        <w:pStyle w:val="Bibliography"/>
+      </w:pPr>
+      <w:r>
+        <w:t xml:space="preserve">22.</w:t>
+      </w:r>
+      <w:r>
+        <w:t xml:space="preserve"> </w:t>
+      </w:r>
+      <w:r>
+        <w:t xml:space="preserve">	</w:t>
+      </w:r>
+      <w:r>
+        <w:t xml:space="preserve">Y. Yang, Q. Peng, G.-X. Chen, X.-H. Li, C.-Y. Wu, OsELF3 is involved in circadian clock regulation for promoting flowering under long-day conditions in rice.</w:t>
+      </w:r>
+      <w:r>
+        <w:t xml:space="preserve"> </w:t>
+      </w:r>
+      <w:r>
+        <w:rPr>
+          <w:iCs/>
+          <w:i/>
+        </w:rPr>
+        <w:t xml:space="preserve">Molecular Plant</w:t>
+      </w:r>
+      <w:r>
+        <w:t xml:space="preserve"> </w:t>
+      </w:r>
+      <w:r>
+        <w:rPr>
+          <w:bCs/>
+          <w:b/>
+        </w:rPr>
+        <w:t xml:space="preserve">6</w:t>
+      </w:r>
+      <w:r>
+        <w:t xml:space="preserve">, 202–215 (2013).</w:t>
+      </w:r>
+    </w:p>
+    <w:bookmarkEnd w:id="71"/>
+    <w:bookmarkStart w:id="72" w:name="ref-pin2012multifaceted"/>
+    <w:p>
+      <w:pPr>
+        <w:pStyle w:val="Bibliography"/>
+      </w:pPr>
+      <w:r>
+        <w:t xml:space="preserve">23.</w:t>
+      </w:r>
+      <w:r>
+        <w:t xml:space="preserve"> </w:t>
+      </w:r>
+      <w:r>
+        <w:t xml:space="preserve">	</w:t>
+      </w:r>
+      <w:r>
+        <w:t xml:space="preserve">P. Pin, O. Nilsson, The multifaceted roles of FLOWERING LOCUS t in plant development.</w:t>
+      </w:r>
+      <w:r>
+        <w:t xml:space="preserve"> </w:t>
+      </w:r>
+      <w:r>
+        <w:rPr>
+          <w:iCs/>
+          <w:i/>
+        </w:rPr>
+        <w:t xml:space="preserve">Plant, cell &amp; environment</w:t>
+      </w:r>
+      <w:r>
+        <w:t xml:space="preserve"> </w:t>
+      </w:r>
+      <w:r>
+        <w:rPr>
+          <w:bCs/>
+          <w:b/>
+        </w:rPr>
+        <w:t xml:space="preserve">35</w:t>
+      </w:r>
+      <w:r>
+        <w:t xml:space="preserve">, 1742–1755 (2012).</w:t>
+      </w:r>
+    </w:p>
+    <w:bookmarkEnd w:id="72"/>
+    <w:bookmarkStart w:id="73" w:name="ref-weller2019parallel"/>
+    <w:p>
+      <w:pPr>
+        <w:pStyle w:val="Bibliography"/>
+      </w:pPr>
+      <w:r>
+        <w:t xml:space="preserve">24.</w:t>
+      </w:r>
+      <w:r>
+        <w:t xml:space="preserve"> </w:t>
+      </w:r>
+      <w:r>
+        <w:t xml:space="preserve">	</w:t>
+      </w:r>
+      <w:r>
+        <w:t xml:space="preserve">J. L. Weller,</w:t>
+      </w:r>
+      <w:r>
+        <w:t xml:space="preserve"> </w:t>
+      </w:r>
+      <w:r>
+        <w:rPr>
+          <w:iCs/>
+          <w:i/>
+        </w:rPr>
+        <w:t xml:space="preserve">et al.</w:t>
+      </w:r>
+      <w:r>
+        <w:t xml:space="preserve">, Parallel origins of photoperiod adaptation following dual domestications of common bean.</w:t>
+      </w:r>
+      <w:r>
+        <w:t xml:space="preserve"> </w:t>
+      </w:r>
+      <w:r>
+        <w:rPr>
+          <w:iCs/>
+          <w:i/>
+        </w:rPr>
+        <w:t xml:space="preserve">Journal of Experimental Botany</w:t>
+      </w:r>
+      <w:r>
+        <w:t xml:space="preserve"> </w:t>
+      </w:r>
+      <w:r>
+        <w:rPr>
+          <w:bCs/>
+          <w:b/>
+        </w:rPr>
         <w:t xml:space="preserve">70</w:t>
       </w:r>
       <w:r>
         <w:t xml:space="preserve">, 1209–1219 (2019).</w:t>
       </w:r>
     </w:p>
-    <w:bookmarkEnd w:id="67"/>
-    <w:bookmarkStart w:id="69" w:name="ref-Weine2023.06.21.545998"/>
+    <w:bookmarkEnd w:id="73"/>
+    <w:bookmarkStart w:id="75" w:name="ref-Weine2023.06.21.545998"/>
     <w:p>
       <w:pPr>
         <w:pStyle w:val="Bibliography"/>
       </w:pPr>
       <w:r>
-        <w:t xml:space="preserve">22.</w:t>
+        <w:t xml:space="preserve">25.</w:t>
       </w:r>
       <w:r>
         <w:t xml:space="preserve"> </w:t>
@@ -4924,7 +5161,7 @@
       <w:r>
         <w:t xml:space="preserve">(2024) https:/doi.org/</w:t>
       </w:r>
-      <w:hyperlink r:id="rId68">
+      <w:hyperlink r:id="rId74">
         <w:r>
           <w:rPr>
             <w:rStyle w:val="Hyperlink"/>
@@ -4936,14 +5173,14 @@
         <w:t xml:space="preserve">.</w:t>
       </w:r>
     </w:p>
-    <w:bookmarkEnd w:id="69"/>
-    <w:bookmarkStart w:id="70" w:name="ref-levene1953genetic"/>
+    <w:bookmarkEnd w:id="75"/>
+    <w:bookmarkStart w:id="76" w:name="ref-levene1953genetic"/>
     <w:p>
       <w:pPr>
         <w:pStyle w:val="Bibliography"/>
       </w:pPr>
       <w:r>
-        <w:t xml:space="preserve">23.</w:t>
+        <w:t xml:space="preserve">26.</w:t>
       </w:r>
       <w:r>
         <w:t xml:space="preserve"> </w:t>
@@ -4978,14 +5215,14 @@
         <w:t xml:space="preserve">, 331–333 (1953).</w:t>
       </w:r>
     </w:p>
-    <w:bookmarkEnd w:id="70"/>
-    <w:bookmarkStart w:id="71" w:name="ref-felsenstein1976theoretical"/>
+    <w:bookmarkEnd w:id="76"/>
+    <w:bookmarkStart w:id="77" w:name="ref-felsenstein1976theoretical"/>
     <w:p>
       <w:pPr>
         <w:pStyle w:val="Bibliography"/>
       </w:pPr>
       <w:r>
-        <w:t xml:space="preserve">24.</w:t>
+        <w:t xml:space="preserve">27.</w:t>
       </w:r>
       <w:r>
         <w:t xml:space="preserve"> </w:t>
@@ -5020,14 +5257,14 @@
         <w:t xml:space="preserve">, 253–280 (1976).</w:t>
       </w:r>
     </w:p>
-    <w:bookmarkEnd w:id="71"/>
-    <w:bookmarkStart w:id="72" w:name="ref-kawecki2004conceptual"/>
+    <w:bookmarkEnd w:id="77"/>
+    <w:bookmarkStart w:id="78" w:name="ref-kawecki2004conceptual"/>
     <w:p>
       <w:pPr>
         <w:pStyle w:val="Bibliography"/>
       </w:pPr>
       <w:r>
-        <w:t xml:space="preserve">25.</w:t>
+        <w:t xml:space="preserve">28.</w:t>
       </w:r>
       <w:r>
         <w:t xml:space="preserve"> </w:t>
@@ -5062,14 +5299,14 @@
         <w:t xml:space="preserve">, 1225–1241 (2004).</w:t>
       </w:r>
     </w:p>
-    <w:bookmarkEnd w:id="72"/>
-    <w:bookmarkStart w:id="73" w:name="ref-hedrick1986genetic"/>
+    <w:bookmarkEnd w:id="78"/>
+    <w:bookmarkStart w:id="79" w:name="ref-hedrick1986genetic"/>
     <w:p>
       <w:pPr>
         <w:pStyle w:val="Bibliography"/>
       </w:pPr>
       <w:r>
-        <w:t xml:space="preserve">26.</w:t>
+        <w:t xml:space="preserve">29.</w:t>
       </w:r>
       <w:r>
         <w:t xml:space="preserve"> </w:t>
@@ -5104,14 +5341,14 @@
         <w:t xml:space="preserve">, 535–566 (1986).</w:t>
       </w:r>
     </w:p>
-    <w:bookmarkEnd w:id="73"/>
-    <w:bookmarkStart w:id="74" w:name="ref-des2013genotype"/>
+    <w:bookmarkEnd w:id="79"/>
+    <w:bookmarkStart w:id="80" w:name="ref-des2013genotype"/>
     <w:p>
       <w:pPr>
         <w:pStyle w:val="Bibliography"/>
       </w:pPr>
       <w:r>
-        <w:t xml:space="preserve">27.</w:t>
+        <w:t xml:space="preserve">30.</w:t>
       </w:r>
       <w:r>
         <w:t xml:space="preserve"> </w:t>
@@ -5146,14 +5383,73 @@
         <w:t xml:space="preserve">, 5–29 (2013).</w:t>
       </w:r>
     </w:p>
-    <w:bookmarkEnd w:id="74"/>
-    <w:bookmarkStart w:id="75" w:name="ref-anderson2013genetic"/>
+    <w:bookmarkEnd w:id="80"/>
+    <w:bookmarkStart w:id="82" w:name="ref-millet2016"/>
     <w:p>
       <w:pPr>
         <w:pStyle w:val="Bibliography"/>
       </w:pPr>
       <w:r>
-        <w:t xml:space="preserve">28.</w:t>
+        <w:t xml:space="preserve">31.</w:t>
+      </w:r>
+      <w:r>
+        <w:t xml:space="preserve"> </w:t>
+      </w:r>
+      <w:r>
+        <w:t xml:space="preserve">	</w:t>
+      </w:r>
+      <w:r>
+        <w:t xml:space="preserve">E. Millet,</w:t>
+      </w:r>
+      <w:r>
+        <w:t xml:space="preserve"> </w:t>
+      </w:r>
+      <w:r>
+        <w:rPr>
+          <w:iCs/>
+          <w:i/>
+        </w:rPr>
+        <w:t xml:space="preserve">et al.</w:t>
+      </w:r>
+      <w:r>
+        <w:t xml:space="preserve">,</w:t>
+      </w:r>
+      <w:r>
+        <w:t xml:space="preserve"> </w:t>
+      </w:r>
+      <w:hyperlink r:id="rId81">
+        <w:r>
+          <w:rPr>
+            <w:rStyle w:val="Hyperlink"/>
+          </w:rPr>
+          <w:t xml:space="preserve">Genome-wide analysis of yield in Europe: allelic effects as functions of drought and heat scenarios</w:t>
+        </w:r>
+      </w:hyperlink>
+      <w:r>
+        <w:t xml:space="preserve">.</w:t>
+      </w:r>
+      <w:r>
+        <w:t xml:space="preserve"> </w:t>
+      </w:r>
+      <w:r>
+        <w:rPr>
+          <w:iCs/>
+          <w:i/>
+        </w:rPr>
+        <w:t xml:space="preserve">Plant Physiology</w:t>
+      </w:r>
+      <w:r>
+        <w:t xml:space="preserve">, pp.00621.2016 (2016).</w:t>
+      </w:r>
+    </w:p>
+    <w:bookmarkEnd w:id="82"/>
+    <w:bookmarkStart w:id="83" w:name="ref-anderson2013genetic"/>
+    <w:p>
+      <w:pPr>
+        <w:pStyle w:val="Bibliography"/>
+      </w:pPr>
+      <w:r>
+        <w:t xml:space="preserve">32.</w:t>
       </w:r>
       <w:r>
         <w:t xml:space="preserve"> </w:t>
@@ -5188,14 +5484,14 @@
         <w:t xml:space="preserve">, 699–708 (2013).</w:t>
       </w:r>
     </w:p>
-    <w:bookmarkEnd w:id="75"/>
-    <w:bookmarkStart w:id="76" w:name="ref-anderson2011evolutionary"/>
+    <w:bookmarkEnd w:id="83"/>
+    <w:bookmarkStart w:id="84" w:name="ref-anderson2011evolutionary"/>
     <w:p>
       <w:pPr>
         <w:pStyle w:val="Bibliography"/>
       </w:pPr>
       <w:r>
-        <w:t xml:space="preserve">29.</w:t>
+        <w:t xml:space="preserve">33.</w:t>
       </w:r>
       <w:r>
         <w:t xml:space="preserve"> </w:t>
@@ -5230,14 +5526,14 @@
         <w:t xml:space="preserve">, 258–266 (2011).</w:t>
       </w:r>
     </w:p>
-    <w:bookmarkEnd w:id="76"/>
-    <w:bookmarkStart w:id="77" w:name="ref-mitchell1997predicting"/>
+    <w:bookmarkEnd w:id="84"/>
+    <w:bookmarkStart w:id="85" w:name="ref-mitchell1997predicting"/>
     <w:p>
       <w:pPr>
         <w:pStyle w:val="Bibliography"/>
       </w:pPr>
       <w:r>
-        <w:t xml:space="preserve">30.</w:t>
+        <w:t xml:space="preserve">34.</w:t>
       </w:r>
       <w:r>
         <w:t xml:space="preserve"> </w:t>
@@ -5272,14 +5568,14 @@
         <w:t xml:space="preserve">, 827–832 (1997).</w:t>
       </w:r>
     </w:p>
-    <w:bookmarkEnd w:id="77"/>
-    <w:bookmarkStart w:id="78" w:name="ref-parrish2005biology"/>
+    <w:bookmarkEnd w:id="85"/>
+    <w:bookmarkStart w:id="86" w:name="ref-parrish2005biology"/>
     <w:p>
       <w:pPr>
         <w:pStyle w:val="Bibliography"/>
       </w:pPr>
       <w:r>
-        <w:t xml:space="preserve">31.</w:t>
+        <w:t xml:space="preserve">35.</w:t>
       </w:r>
       <w:r>
         <w:t xml:space="preserve"> </w:t>
@@ -5314,14 +5610,14 @@
         <w:t xml:space="preserve">, 423–459 (2005).</w:t>
       </w:r>
     </w:p>
-    <w:bookmarkEnd w:id="78"/>
-    <w:bookmarkStart w:id="79" w:name="ref-casler2004latitudinal"/>
+    <w:bookmarkEnd w:id="86"/>
+    <w:bookmarkStart w:id="87" w:name="ref-casler2004latitudinal"/>
     <w:p>
       <w:pPr>
         <w:pStyle w:val="Bibliography"/>
       </w:pPr>
       <w:r>
-        <w:t xml:space="preserve">32.</w:t>
+        <w:t xml:space="preserve">36.</w:t>
       </w:r>
       <w:r>
         <w:t xml:space="preserve"> </w:t>
@@ -5356,14 +5652,14 @@
         <w:t xml:space="preserve">, 293–303 (2004).</w:t>
       </w:r>
     </w:p>
-    <w:bookmarkEnd w:id="79"/>
-    <w:bookmarkStart w:id="80" w:name="ref-lovell2021genomic"/>
+    <w:bookmarkEnd w:id="87"/>
+    <w:bookmarkStart w:id="88" w:name="ref-lovell2021genomic"/>
     <w:p>
       <w:pPr>
         <w:pStyle w:val="Bibliography"/>
       </w:pPr>
       <w:r>
-        <w:t xml:space="preserve">33.</w:t>
+        <w:t xml:space="preserve">37.</w:t>
       </w:r>
       <w:r>
         <w:t xml:space="preserve"> </w:t>
@@ -5411,14 +5707,14 @@
         <w:t xml:space="preserve">, 438–444 (2021).</w:t>
       </w:r>
     </w:p>
-    <w:bookmarkEnd w:id="80"/>
-    <w:bookmarkStart w:id="81" w:name="ref-porter1966analysis"/>
+    <w:bookmarkEnd w:id="88"/>
+    <w:bookmarkStart w:id="89" w:name="ref-porter1966analysis"/>
     <w:p>
       <w:pPr>
         <w:pStyle w:val="Bibliography"/>
       </w:pPr>
       <w:r>
-        <w:t xml:space="preserve">34.</w:t>
+        <w:t xml:space="preserve">38.</w:t>
       </w:r>
       <w:r>
         <w:t xml:space="preserve"> </w:t>
@@ -5453,14 +5749,14 @@
         <w:t xml:space="preserve">, 980–992 (1966).</w:t>
       </w:r>
     </w:p>
-    <w:bookmarkEnd w:id="81"/>
-    <w:bookmarkStart w:id="82" w:name="ref-milano2016genetic"/>
+    <w:bookmarkEnd w:id="89"/>
+    <w:bookmarkStart w:id="90" w:name="ref-milano2016genetic"/>
     <w:p>
       <w:pPr>
         <w:pStyle w:val="Bibliography"/>
       </w:pPr>
       <w:r>
-        <w:t xml:space="preserve">35.</w:t>
+        <w:t xml:space="preserve">39.</w:t>
       </w:r>
       <w:r>
         <w:t xml:space="preserve"> </w:t>
@@ -5495,14 +5791,14 @@
         <w:t xml:space="preserve">, 3561–3570 (2016).</w:t>
       </w:r>
     </w:p>
-    <w:bookmarkEnd w:id="82"/>
-    <w:bookmarkStart w:id="83" w:name="ref-urbut2019flexible"/>
+    <w:bookmarkEnd w:id="90"/>
+    <w:bookmarkStart w:id="91" w:name="ref-urbut2019flexible"/>
     <w:p>
       <w:pPr>
         <w:pStyle w:val="Bibliography"/>
       </w:pPr>
       <w:r>
-        <w:t xml:space="preserve">36.</w:t>
+        <w:t xml:space="preserve">40.</w:t>
       </w:r>
       <w:r>
         <w:t xml:space="preserve"> </w:t>
@@ -5537,14 +5833,14 @@
         <w:t xml:space="preserve">, 187–195 (2019).</w:t>
       </w:r>
     </w:p>
-    <w:bookmarkEnd w:id="83"/>
-    <w:bookmarkStart w:id="85" w:name="ref-10.1093/biostatistics/kxw041"/>
+    <w:bookmarkEnd w:id="91"/>
+    <w:bookmarkStart w:id="93" w:name="ref-10.1093/biostatistics/kxw041"/>
     <w:p>
       <w:pPr>
         <w:pStyle w:val="Bibliography"/>
       </w:pPr>
       <w:r>
-        <w:t xml:space="preserve">37.</w:t>
+        <w:t xml:space="preserve">41.</w:t>
       </w:r>
       <w:r>
         <w:t xml:space="preserve"> </w:t>
@@ -5558,7 +5854,7 @@
       <w:r>
         <w:t xml:space="preserve"> </w:t>
       </w:r>
-      <w:hyperlink r:id="rId84">
+      <w:hyperlink r:id="rId92">
         <w:r>
           <w:rPr>
             <w:rStyle w:val="Hyperlink"/>
@@ -5593,14 +5889,14 @@
         <w:t xml:space="preserve">, 275–294 (2016).</w:t>
       </w:r>
     </w:p>
-    <w:bookmarkEnd w:id="85"/>
-    <w:bookmarkStart w:id="87" w:name="ref-choi2023"/>
+    <w:bookmarkEnd w:id="93"/>
+    <w:bookmarkStart w:id="95" w:name="ref-choi2023"/>
     <w:p>
       <w:pPr>
         <w:pStyle w:val="Bibliography"/>
       </w:pPr>
       <w:r>
-        <w:t xml:space="preserve">38.</w:t>
+        <w:t xml:space="preserve">42.</w:t>
       </w:r>
       <w:r>
         <w:t xml:space="preserve"> </w:t>
@@ -5627,7 +5923,7 @@
       <w:r>
         <w:t xml:space="preserve"> </w:t>
       </w:r>
-      <w:hyperlink r:id="rId86">
+      <w:hyperlink r:id="rId94">
         <w:r>
           <w:rPr>
             <w:rStyle w:val="Hyperlink"/>
@@ -5688,14 +5984,14 @@
         <w:t xml:space="preserve">, 5532–5546 (2023).</w:t>
       </w:r>
     </w:p>
-    <w:bookmarkEnd w:id="87"/>
-    <w:bookmarkStart w:id="88" w:name="ref-savolainen2013ecological"/>
+    <w:bookmarkEnd w:id="95"/>
+    <w:bookmarkStart w:id="96" w:name="ref-savolainen2013ecological"/>
     <w:p>
       <w:pPr>
         <w:pStyle w:val="Bibliography"/>
       </w:pPr>
       <w:r>
-        <w:t xml:space="preserve">39.</w:t>
+        <w:t xml:space="preserve">43.</w:t>
       </w:r>
       <w:r>
         <w:t xml:space="preserve"> </w:t>
@@ -5730,14 +6026,14 @@
         <w:t xml:space="preserve">, 807–820 (2013).</w:t>
       </w:r>
     </w:p>
-    <w:bookmarkEnd w:id="88"/>
-    <w:bookmarkStart w:id="89" w:name="ref-lowry2019qtl"/>
+    <w:bookmarkEnd w:id="96"/>
+    <w:bookmarkStart w:id="97" w:name="ref-lowry2019qtl"/>
     <w:p>
       <w:pPr>
         <w:pStyle w:val="Bibliography"/>
       </w:pPr>
       <w:r>
-        <w:t xml:space="preserve">40.</w:t>
+        <w:t xml:space="preserve">44.</w:t>
       </w:r>
       <w:r>
         <w:t xml:space="preserve"> </w:t>
@@ -5799,14 +6095,14 @@
         <w:t xml:space="preserve">, 12933–12941 (2019).</w:t>
       </w:r>
     </w:p>
-    <w:bookmarkEnd w:id="89"/>
-    <w:bookmarkStart w:id="91" w:name="ref-lovell2021"/>
+    <w:bookmarkEnd w:id="97"/>
+    <w:bookmarkStart w:id="99" w:name="ref-lovell2021"/>
     <w:p>
       <w:pPr>
         <w:pStyle w:val="Bibliography"/>
       </w:pPr>
       <w:r>
-        <w:t xml:space="preserve">41.</w:t>
+        <w:t xml:space="preserve">45.</w:t>
       </w:r>
       <w:r>
         <w:t xml:space="preserve"> </w:t>
@@ -5833,7 +6129,7 @@
       <w:r>
         <w:t xml:space="preserve"> </w:t>
       </w:r>
-      <w:hyperlink r:id="rId90">
+      <w:hyperlink r:id="rId98">
         <w:r>
           <w:rPr>
             <w:rStyle w:val="Hyperlink"/>
@@ -5858,14 +6154,14 @@
         <w:t xml:space="preserve">, 1–7 (2021).</w:t>
       </w:r>
     </w:p>
-    <w:bookmarkEnd w:id="91"/>
-    <w:bookmarkStart w:id="92" w:name="ref-kortefarlow2013"/>
+    <w:bookmarkEnd w:id="99"/>
+    <w:bookmarkStart w:id="100" w:name="ref-kortefarlow2013"/>
     <w:p>
       <w:pPr>
         <w:pStyle w:val="Bibliography"/>
       </w:pPr>
       <w:r>
-        <w:t xml:space="preserve">42.</w:t>
+        <w:t xml:space="preserve">46.</w:t>
       </w:r>
       <w:r>
         <w:t xml:space="preserve"> </w:t>
@@ -5900,14 +6196,14 @@
         <w:t xml:space="preserve">, 29 (2013).</w:t>
       </w:r>
     </w:p>
-    <w:bookmarkEnd w:id="92"/>
-    <w:bookmarkStart w:id="94" w:name="ref-privé2017"/>
+    <w:bookmarkEnd w:id="100"/>
+    <w:bookmarkStart w:id="102" w:name="ref-privé2017"/>
     <w:p>
       <w:pPr>
         <w:pStyle w:val="Bibliography"/>
       </w:pPr>
       <w:r>
-        <w:t xml:space="preserve">43.</w:t>
+        <w:t xml:space="preserve">47.</w:t>
       </w:r>
       <w:r>
         <w:t xml:space="preserve"> </w:t>
@@ -5921,7 +6217,7 @@
       <w:r>
         <w:t xml:space="preserve"> </w:t>
       </w:r>
-      <w:hyperlink r:id="rId93">
+      <w:hyperlink r:id="rId101">
         <w:r>
           <w:rPr>
             <w:rStyle w:val="Hyperlink"/>
@@ -5936,9 +6232,9 @@
         <w:t xml:space="preserve">(2017).</w:t>
       </w:r>
     </w:p>
-    <w:bookmarkEnd w:id="94"/>
-    <w:bookmarkEnd w:id="95"/>
-    <w:bookmarkEnd w:id="96"/>
+    <w:bookmarkEnd w:id="102"/>
+    <w:bookmarkEnd w:id="103"/>
+    <w:bookmarkEnd w:id="104"/>
     <w:sectPr/>
   </w:body>
 </w:document>

</xml_diff>

<commit_message>
revision2: Coauthor line edits from SS+FM+RM+DL+AH+FF
</commit_message>
<xml_diff>
--- a/manuscript/revision2/revision2.docx
+++ b/manuscript/revision2/revision2.docx
@@ -385,7 +385,13 @@
         <w:t xml:space="preserve"> </w:t>
       </w:r>
       <w:r>
-        <w:t xml:space="preserve">effects,</w:t>
+        <w:t xml:space="preserve">effects</w:t>
+      </w:r>
+      <w:r>
+        <w:t xml:space="preserve"> </w:t>
+      </w:r>
+      <w:r>
+        <w:t xml:space="preserve">(G),</w:t>
       </w:r>
       <w:r>
         <w:t xml:space="preserve"> </w:t>
@@ -421,12 +427,6 @@
         <w:t xml:space="preserve"> </w:t>
       </w:r>
       <w:r>
-        <w:t xml:space="preserve">possibly</w:t>
-      </w:r>
-      <w:r>
-        <w:t xml:space="preserve"> </w:t>
-      </w:r>
-      <w:r>
         <w:t xml:space="preserve">their</w:t>
       </w:r>
       <w:r>
@@ -439,7 +439,223 @@
         <w:t xml:space="preserve"> </w:t>
       </w:r>
       <w:r>
-        <w:t xml:space="preserve">Quantifying</w:t>
+        <w:t xml:space="preserve">Measuring</w:t>
+      </w:r>
+      <w:r>
+        <w:t xml:space="preserve"> </w:t>
+      </w:r>
+      <w:r>
+        <w:t xml:space="preserve">GxWeather</w:t>
+      </w:r>
+      <w:r>
+        <w:t xml:space="preserve"> </w:t>
+      </w:r>
+      <w:r>
+        <w:t xml:space="preserve">interactions</w:t>
+      </w:r>
+      <w:r>
+        <w:t xml:space="preserve"> </w:t>
+      </w:r>
+      <w:r>
+        <w:t xml:space="preserve">can</w:t>
+      </w:r>
+      <w:r>
+        <w:t xml:space="preserve"> </w:t>
+      </w:r>
+      <w:r>
+        <w:t xml:space="preserve">aid</w:t>
+      </w:r>
+      <w:r>
+        <w:t xml:space="preserve"> </w:t>
+      </w:r>
+      <w:r>
+        <w:t xml:space="preserve">prediction</w:t>
+      </w:r>
+      <w:r>
+        <w:t xml:space="preserve"> </w:t>
+      </w:r>
+      <w:r>
+        <w:t xml:space="preserve">and</w:t>
+      </w:r>
+      <w:r>
+        <w:t xml:space="preserve"> </w:t>
+      </w:r>
+      <w:r>
+        <w:t xml:space="preserve">manipulation</w:t>
+      </w:r>
+      <w:r>
+        <w:t xml:space="preserve"> </w:t>
+      </w:r>
+      <w:r>
+        <w:t xml:space="preserve">of</w:t>
+      </w:r>
+      <w:r>
+        <w:t xml:space="preserve"> </w:t>
+      </w:r>
+      <w:r>
+        <w:t xml:space="preserve">phenological</w:t>
+      </w:r>
+      <w:r>
+        <w:t xml:space="preserve"> </w:t>
+      </w:r>
+      <w:r>
+        <w:t xml:space="preserve">timings.</w:t>
+      </w:r>
+      <w:r>
+        <w:t xml:space="preserve"> </w:t>
+      </w:r>
+      <w:r>
+        <w:t xml:space="preserve">Here,</w:t>
+      </w:r>
+      <w:r>
+        <w:t xml:space="preserve"> </w:t>
+      </w:r>
+      <w:r>
+        <w:t xml:space="preserve">we</w:t>
+      </w:r>
+      <w:r>
+        <w:t xml:space="preserve"> </w:t>
+      </w:r>
+      <w:r>
+        <w:t xml:space="preserve">map</w:t>
+      </w:r>
+      <w:r>
+        <w:t xml:space="preserve"> </w:t>
+      </w:r>
+      <w:r>
+        <w:t xml:space="preserve">GxWeather</w:t>
+      </w:r>
+      <w:r>
+        <w:t xml:space="preserve"> </w:t>
+      </w:r>
+      <w:r>
+        <w:t xml:space="preserve">effects</w:t>
+      </w:r>
+      <w:r>
+        <w:t xml:space="preserve"> </w:t>
+      </w:r>
+      <w:r>
+        <w:t xml:space="preserve">on</w:t>
+      </w:r>
+      <w:r>
+        <w:t xml:space="preserve"> </w:t>
+      </w:r>
+      <w:r>
+        <w:t xml:space="preserve">phenological</w:t>
+      </w:r>
+      <w:r>
+        <w:t xml:space="preserve"> </w:t>
+      </w:r>
+      <w:r>
+        <w:t xml:space="preserve">timings</w:t>
+      </w:r>
+      <w:r>
+        <w:t xml:space="preserve"> </w:t>
+      </w:r>
+      <w:r>
+        <w:t xml:space="preserve">in</w:t>
+      </w:r>
+      <w:r>
+        <w:t xml:space="preserve"> </w:t>
+      </w:r>
+      <w:r>
+        <w:t xml:space="preserve">two</w:t>
+      </w:r>
+      <w:r>
+        <w:t xml:space="preserve"> </w:t>
+      </w:r>
+      <w:r>
+        <w:t xml:space="preserve">highly</w:t>
+      </w:r>
+      <w:r>
+        <w:t xml:space="preserve"> </w:t>
+      </w:r>
+      <w:r>
+        <w:t xml:space="preserve">divergent</w:t>
+      </w:r>
+      <w:r>
+        <w:t xml:space="preserve"> </w:t>
+      </w:r>
+      <w:r>
+        <w:t xml:space="preserve">switchgrass</w:t>
+      </w:r>
+      <w:r>
+        <w:t xml:space="preserve"> </w:t>
+      </w:r>
+      <w:r>
+        <w:t xml:space="preserve">(</w:t>
+      </w:r>
+      <w:r>
+        <w:rPr>
+          <w:iCs/>
+          <w:i/>
+        </w:rPr>
+        <w:t xml:space="preserve">Panicum</w:t>
+      </w:r>
+      <w:r>
+        <w:rPr>
+          <w:iCs/>
+          <w:i/>
+        </w:rPr>
+        <w:t xml:space="preserve"> </w:t>
+      </w:r>
+      <w:r>
+        <w:rPr>
+          <w:iCs/>
+          <w:i/>
+        </w:rPr>
+        <w:t xml:space="preserve">virgatum</w:t>
+      </w:r>
+      <w:r>
+        <w:t xml:space="preserve">)</w:t>
+      </w:r>
+      <w:r>
+        <w:t xml:space="preserve"> </w:t>
+      </w:r>
+      <w:r>
+        <w:t xml:space="preserve">populations</w:t>
+      </w:r>
+      <w:r>
+        <w:t xml:space="preserve"> </w:t>
+      </w:r>
+      <w:r>
+        <w:t xml:space="preserve">using</w:t>
+      </w:r>
+      <w:r>
+        <w:t xml:space="preserve"> </w:t>
+      </w:r>
+      <w:r>
+        <w:t xml:space="preserve">repeated</w:t>
+      </w:r>
+      <w:r>
+        <w:t xml:space="preserve"> </w:t>
+      </w:r>
+      <w:r>
+        <w:t xml:space="preserve">plantings</w:t>
+      </w:r>
+      <w:r>
+        <w:t xml:space="preserve"> </w:t>
+      </w:r>
+      <w:r>
+        <w:t xml:space="preserve">of</w:t>
+      </w:r>
+      <w:r>
+        <w:t xml:space="preserve"> </w:t>
+      </w:r>
+      <w:r>
+        <w:t xml:space="preserve">cloned</w:t>
+      </w:r>
+      <w:r>
+        <w:t xml:space="preserve"> </w:t>
+      </w:r>
+      <w:r>
+        <w:t xml:space="preserve">individuals</w:t>
+      </w:r>
+      <w:r>
+        <w:t xml:space="preserve"> </w:t>
+      </w:r>
+      <w:r>
+        <w:t xml:space="preserve">from</w:t>
       </w:r>
       <w:r>
         <w:t xml:space="preserve"> </w:t>
@@ -451,337 +667,829 @@
         <w:t xml:space="preserve"> </w:t>
       </w:r>
       <w:r>
+        <w:t xml:space="preserve">populations</w:t>
+      </w:r>
+      <w:r>
+        <w:t xml:space="preserve"> </w:t>
+      </w:r>
+      <w:r>
+        <w:t xml:space="preserve">at</w:t>
+      </w:r>
+      <w:r>
+        <w:t xml:space="preserve"> </w:t>
+      </w:r>
+      <w:r>
+        <w:t xml:space="preserve">eight</w:t>
+      </w:r>
+      <w:r>
+        <w:t xml:space="preserve"> </w:t>
+      </w:r>
+      <w:r>
+        <w:t xml:space="preserve">sites</w:t>
+      </w:r>
+      <w:r>
+        <w:t xml:space="preserve"> </w:t>
+      </w:r>
+      <w:r>
+        <w:t xml:space="preserve">across</w:t>
+      </w:r>
+      <w:r>
+        <w:t xml:space="preserve"> </w:t>
+      </w:r>
+      <w:r>
+        <w:t xml:space="preserve">the</w:t>
+      </w:r>
+      <w:r>
+        <w:t xml:space="preserve"> </w:t>
+      </w:r>
+      <w:r>
+        <w:t xml:space="preserve">central</w:t>
+      </w:r>
+      <w:r>
+        <w:t xml:space="preserve"> </w:t>
+      </w:r>
+      <w:r>
+        <w:t xml:space="preserve">United</w:t>
+      </w:r>
+      <w:r>
+        <w:t xml:space="preserve"> </w:t>
+      </w:r>
+      <w:r>
+        <w:t xml:space="preserve">States.</w:t>
+      </w:r>
+      <w:r>
+        <w:t xml:space="preserve"> </w:t>
+      </w:r>
+      <w:r>
+        <w:t xml:space="preserve">Some</w:t>
+      </w:r>
+      <w:r>
+        <w:t xml:space="preserve"> </w:t>
+      </w:r>
+      <w:r>
+        <w:t xml:space="preserve">genetic</w:t>
+      </w:r>
+      <w:r>
+        <w:t xml:space="preserve"> </w:t>
+      </w:r>
+      <w:r>
+        <w:t xml:space="preserve">effects</w:t>
+      </w:r>
+      <w:r>
+        <w:t xml:space="preserve"> </w:t>
+      </w:r>
+      <w:r>
+        <w:t xml:space="preserve">covary</w:t>
+      </w:r>
+      <w:r>
+        <w:t xml:space="preserve"> </w:t>
+      </w:r>
+      <w:r>
+        <w:t xml:space="preserve">with</w:t>
+      </w:r>
+      <w:r>
+        <w:t xml:space="preserve"> </w:t>
+      </w:r>
+      <w:r>
+        <w:t xml:space="preserve">interpretable</w:t>
+      </w:r>
+      <w:r>
+        <w:t xml:space="preserve"> </w:t>
+      </w:r>
+      <w:r>
+        <w:t xml:space="preserve">weather-based</w:t>
+      </w:r>
+      <w:r>
+        <w:t xml:space="preserve"> </w:t>
+      </w:r>
+      <w:r>
+        <w:t xml:space="preserve">cues.</w:t>
+      </w:r>
+      <w:r>
+        <w:t xml:space="preserve"> </w:t>
+      </w:r>
+      <w:r>
+        <w:t xml:space="preserve">For</w:t>
+      </w:r>
+      <w:r>
+        <w:t xml:space="preserve"> </w:t>
+      </w:r>
+      <w:r>
+        <w:t xml:space="preserve">example,</w:t>
+      </w:r>
+      <w:r>
+        <w:t xml:space="preserve"> </w:t>
+      </w:r>
+      <w:r>
+        <w:t xml:space="preserve">in</w:t>
+      </w:r>
+      <w:r>
+        <w:t xml:space="preserve"> </w:t>
+      </w:r>
+      <w:r>
+        <w:t xml:space="preserve">the</w:t>
+      </w:r>
+      <w:r>
+        <w:t xml:space="preserve"> </w:t>
+      </w:r>
+      <w:r>
+        <w:t xml:space="preserve">Gulf</w:t>
+      </w:r>
+      <w:r>
+        <w:t xml:space="preserve"> </w:t>
+      </w:r>
+      <w:r>
+        <w:t xml:space="preserve">population,</w:t>
+      </w:r>
+      <w:r>
+        <w:t xml:space="preserve"> </w:t>
+      </w:r>
+      <w:r>
+        <w:t xml:space="preserve">65%</w:t>
+      </w:r>
+      <w:r>
+        <w:t xml:space="preserve"> </w:t>
+      </w:r>
+      <w:r>
+        <w:t xml:space="preserve">of</w:t>
+      </w:r>
+      <w:r>
+        <w:t xml:space="preserve"> </w:t>
+      </w:r>
+      <w:r>
+        <w:t xml:space="preserve">genetic</w:t>
+      </w:r>
+      <w:r>
+        <w:t xml:space="preserve"> </w:t>
+      </w:r>
+      <w:r>
+        <w:t xml:space="preserve">effects</w:t>
+      </w:r>
+      <w:r>
+        <w:t xml:space="preserve"> </w:t>
+      </w:r>
+      <w:r>
+        <w:t xml:space="preserve">on</w:t>
+      </w:r>
+      <w:r>
+        <w:t xml:space="preserve"> </w:t>
+      </w:r>
+      <w:r>
+        <w:t xml:space="preserve">the</w:t>
+      </w:r>
+      <w:r>
+        <w:t xml:space="preserve"> </w:t>
+      </w:r>
+      <w:r>
+        <w:t xml:space="preserve">timing</w:t>
+      </w:r>
+      <w:r>
+        <w:t xml:space="preserve"> </w:t>
+      </w:r>
+      <w:r>
+        <w:t xml:space="preserve">of</w:t>
+      </w:r>
+      <w:r>
+        <w:t xml:space="preserve"> </w:t>
+      </w:r>
+      <w:r>
+        <w:t xml:space="preserve">vegetative</w:t>
+      </w:r>
+      <w:r>
+        <w:t xml:space="preserve"> </w:t>
+      </w:r>
+      <w:r>
+        <w:t xml:space="preserve">growth</w:t>
+      </w:r>
+      <w:r>
+        <w:t xml:space="preserve"> </w:t>
+      </w:r>
+      <w:r>
+        <w:t xml:space="preserve">covary</w:t>
+      </w:r>
+      <w:r>
+        <w:t xml:space="preserve"> </w:t>
+      </w:r>
+      <w:r>
+        <w:t xml:space="preserve">with</w:t>
+      </w:r>
+      <w:r>
+        <w:t xml:space="preserve"> </w:t>
+      </w:r>
+      <w:r>
+        <w:t xml:space="preserve">daylength</w:t>
+      </w:r>
+      <w:r>
+        <w:t xml:space="preserve"> </w:t>
+      </w:r>
+      <w:r>
+        <w:t xml:space="preserve">14</w:t>
+      </w:r>
+      <w:r>
+        <w:t xml:space="preserve"> </w:t>
+      </w:r>
+      <w:r>
+        <w:t xml:space="preserve">days</w:t>
+      </w:r>
+      <w:r>
+        <w:t xml:space="preserve"> </w:t>
+      </w:r>
+      <w:r>
+        <w:t xml:space="preserve">prior</w:t>
+      </w:r>
+      <w:r>
+        <w:t xml:space="preserve"> </w:t>
+      </w:r>
+      <w:r>
+        <w:t xml:space="preserve">to</w:t>
+      </w:r>
+      <w:r>
+        <w:t xml:space="preserve"> </w:t>
+      </w:r>
+      <w:r>
+        <w:t xml:space="preserve">green-up</w:t>
+      </w:r>
+      <w:r>
+        <w:t xml:space="preserve"> </w:t>
+      </w:r>
+      <w:r>
+        <w:t xml:space="preserve">date,</w:t>
+      </w:r>
+      <w:r>
+        <w:t xml:space="preserve"> </w:t>
+      </w:r>
+      <w:r>
+        <w:t xml:space="preserve">and</w:t>
+      </w:r>
+      <w:r>
+        <w:t xml:space="preserve"> </w:t>
+      </w:r>
+      <w:r>
+        <w:t xml:space="preserve">33%</w:t>
+      </w:r>
+      <w:r>
+        <w:t xml:space="preserve"> </w:t>
+      </w:r>
+      <w:r>
+        <w:t xml:space="preserve">of</w:t>
+      </w:r>
+      <w:r>
+        <w:t xml:space="preserve"> </w:t>
+      </w:r>
+      <w:r>
+        <w:t xml:space="preserve">genetic</w:t>
+      </w:r>
+      <w:r>
+        <w:t xml:space="preserve"> </w:t>
+      </w:r>
+      <w:r>
+        <w:t xml:space="preserve">effects</w:t>
+      </w:r>
+      <w:r>
+        <w:t xml:space="preserve"> </w:t>
+      </w:r>
+      <w:r>
+        <w:t xml:space="preserve">on</w:t>
+      </w:r>
+      <w:r>
+        <w:t xml:space="preserve"> </w:t>
+      </w:r>
+      <w:r>
+        <w:t xml:space="preserve">the</w:t>
+      </w:r>
+      <w:r>
+        <w:t xml:space="preserve"> </w:t>
+      </w:r>
+      <w:r>
+        <w:t xml:space="preserve">timing</w:t>
+      </w:r>
+      <w:r>
+        <w:t xml:space="preserve"> </w:t>
+      </w:r>
+      <w:r>
+        <w:t xml:space="preserve">of</w:t>
+      </w:r>
+      <w:r>
+        <w:t xml:space="preserve"> </w:t>
+      </w:r>
+      <w:r>
+        <w:t xml:space="preserve">flowering</w:t>
+      </w:r>
+      <w:r>
+        <w:t xml:space="preserve"> </w:t>
+      </w:r>
+      <w:r>
+        <w:t xml:space="preserve">covary</w:t>
+      </w:r>
+      <w:r>
+        <w:t xml:space="preserve"> </w:t>
+      </w:r>
+      <w:r>
+        <w:t xml:space="preserve">with</w:t>
+      </w:r>
+      <w:r>
+        <w:t xml:space="preserve"> </w:t>
+      </w:r>
+      <w:r>
+        <w:t xml:space="preserve">cumulative</w:t>
+      </w:r>
+      <w:r>
+        <w:t xml:space="preserve"> </w:t>
+      </w:r>
+      <w:r>
+        <w:t xml:space="preserve">rainfall</w:t>
+      </w:r>
+      <w:r>
+        <w:t xml:space="preserve"> </w:t>
+      </w:r>
+      <w:r>
+        <w:t xml:space="preserve">in</w:t>
+      </w:r>
+      <w:r>
+        <w:t xml:space="preserve"> </w:t>
+      </w:r>
+      <w:r>
+        <w:t xml:space="preserve">the</w:t>
+      </w:r>
+      <w:r>
+        <w:t xml:space="preserve"> </w:t>
+      </w:r>
+      <w:r>
+        <w:t xml:space="preserve">seven</w:t>
+      </w:r>
+      <w:r>
+        <w:t xml:space="preserve"> </w:t>
+      </w:r>
+      <w:r>
+        <w:t xml:space="preserve">days</w:t>
+      </w:r>
+      <w:r>
+        <w:t xml:space="preserve"> </w:t>
+      </w:r>
+      <w:r>
+        <w:t xml:space="preserve">prior</w:t>
+      </w:r>
+      <w:r>
+        <w:t xml:space="preserve"> </w:t>
+      </w:r>
+      <w:r>
+        <w:t xml:space="preserve">to</w:t>
+      </w:r>
+      <w:r>
+        <w:t xml:space="preserve"> </w:t>
+      </w:r>
+      <w:r>
+        <w:t xml:space="preserve">flowering.</w:t>
+      </w:r>
+      <w:r>
+        <w:t xml:space="preserve"> </w:t>
+      </w:r>
+      <w:r>
+        <w:t xml:space="preserve">However,</w:t>
+      </w:r>
+      <w:r>
+        <w:t xml:space="preserve"> </w:t>
+      </w:r>
+      <w:r>
+        <w:t xml:space="preserve">most</w:t>
+      </w:r>
+      <w:r>
+        <w:t xml:space="preserve"> </w:t>
+      </w:r>
+      <w:r>
+        <w:t xml:space="preserve">variation</w:t>
+      </w:r>
+      <w:r>
+        <w:t xml:space="preserve"> </w:t>
+      </w:r>
+      <w:r>
+        <w:t xml:space="preserve">in</w:t>
+      </w:r>
+      <w:r>
+        <w:t xml:space="preserve"> </w:t>
+      </w:r>
+      <w:r>
+        <w:t xml:space="preserve">genetic</w:t>
+      </w:r>
+      <w:r>
+        <w:t xml:space="preserve"> </w:t>
+      </w:r>
+      <w:r>
+        <w:t xml:space="preserve">effects</w:t>
+      </w:r>
+      <w:r>
+        <w:t xml:space="preserve"> </w:t>
+      </w:r>
+      <w:r>
+        <w:t xml:space="preserve">is</w:t>
+      </w:r>
+      <w:r>
+        <w:t xml:space="preserve"> </w:t>
+      </w:r>
+      <w:r>
+        <w:t xml:space="preserve">site-specific</w:t>
+      </w:r>
+      <w:r>
+        <w:t xml:space="preserve"> </w:t>
+      </w:r>
+      <w:r>
+        <w:t xml:space="preserve">and</w:t>
+      </w:r>
+      <w:r>
+        <w:t xml:space="preserve"> </w:t>
+      </w:r>
+      <w:r>
+        <w:t xml:space="preserve">cannot</w:t>
+      </w:r>
+      <w:r>
+        <w:t xml:space="preserve"> </w:t>
+      </w:r>
+      <w:r>
+        <w:t xml:space="preserve">be</w:t>
+      </w:r>
+      <w:r>
+        <w:t xml:space="preserve"> </w:t>
+      </w:r>
+      <w:r>
+        <w:t xml:space="preserve">attributed</w:t>
+      </w:r>
+      <w:r>
+        <w:t xml:space="preserve"> </w:t>
+      </w:r>
+      <w:r>
+        <w:t xml:space="preserve">to</w:t>
+      </w:r>
+      <w:r>
+        <w:t xml:space="preserve"> </w:t>
+      </w:r>
+      <w:r>
+        <w:t xml:space="preserve">variation</w:t>
+      </w:r>
+      <w:r>
+        <w:t xml:space="preserve"> </w:t>
+      </w:r>
+      <w:r>
+        <w:t xml:space="preserve">in</w:t>
+      </w:r>
+      <w:r>
+        <w:t xml:space="preserve"> </w:t>
+      </w:r>
+      <w:r>
+        <w:t xml:space="preserve">weather</w:t>
+      </w:r>
+      <w:r>
+        <w:t xml:space="preserve"> </w:t>
+      </w:r>
+      <w:r>
+        <w:t xml:space="preserve">variables.</w:t>
+      </w:r>
+      <w:r>
+        <w:t xml:space="preserve"> </w:t>
+      </w:r>
+      <w:r>
+        <w:t xml:space="preserve">We</w:t>
+      </w:r>
+      <w:r>
+        <w:t xml:space="preserve"> </w:t>
+      </w:r>
+      <w:r>
+        <w:t xml:space="preserve">demonstrate</w:t>
+      </w:r>
+      <w:r>
+        <w:t xml:space="preserve"> </w:t>
+      </w:r>
+      <w:r>
+        <w:t xml:space="preserve">that</w:t>
+      </w:r>
+      <w:r>
+        <w:t xml:space="preserve"> </w:t>
+      </w:r>
+      <w:r>
+        <w:t xml:space="preserve">we</w:t>
+      </w:r>
+      <w:r>
+        <w:t xml:space="preserve"> </w:t>
+      </w:r>
+      <w:r>
+        <w:t xml:space="preserve">can</w:t>
+      </w:r>
+      <w:r>
+        <w:t xml:space="preserve"> </w:t>
+      </w:r>
+      <w:r>
+        <w:t xml:space="preserve">identify</w:t>
+      </w:r>
+      <w:r>
+        <w:t xml:space="preserve"> </w:t>
+      </w:r>
+      <w:r>
+        <w:t xml:space="preserve">genetic</w:t>
+      </w:r>
+      <w:r>
+        <w:t xml:space="preserve"> </w:t>
+      </w:r>
+      <w:r>
+        <w:t xml:space="preserve">variation</w:t>
+      </w:r>
+      <w:r>
+        <w:t xml:space="preserve"> </w:t>
+      </w:r>
+      <w:r>
+        <w:t xml:space="preserve">with</w:t>
+      </w:r>
+      <w:r>
+        <w:t xml:space="preserve"> </w:t>
+      </w:r>
+      <w:r>
         <w:t xml:space="preserve">GxWeather</w:t>
       </w:r>
       <w:r>
         <w:t xml:space="preserve"> </w:t>
       </w:r>
       <w:r>
+        <w:t xml:space="preserve">and</w:t>
+      </w:r>
+      <w:r>
+        <w:t xml:space="preserve"> </w:t>
+      </w:r>
+      <w:r>
+        <w:t xml:space="preserve">assign</w:t>
+      </w:r>
+      <w:r>
+        <w:t xml:space="preserve"> </w:t>
+      </w:r>
+      <w:r>
+        <w:t xml:space="preserve">these</w:t>
+      </w:r>
+      <w:r>
+        <w:t xml:space="preserve"> </w:t>
+      </w:r>
+      <w:r>
+        <w:t xml:space="preserve">loci</w:t>
+      </w:r>
+      <w:r>
+        <w:t xml:space="preserve"> </w:t>
+      </w:r>
+      <w:r>
+        <w:t xml:space="preserve">to</w:t>
+      </w:r>
+      <w:r>
+        <w:t xml:space="preserve"> </w:t>
+      </w:r>
+      <w:r>
+        <w:t xml:space="preserve">specific</w:t>
+      </w:r>
+      <w:r>
+        <w:t xml:space="preserve"> </w:t>
+      </w:r>
+      <w:r>
+        <w:t xml:space="preserve">weather-based</w:t>
+      </w:r>
+      <w:r>
+        <w:t xml:space="preserve"> </w:t>
+      </w:r>
+      <w:r>
+        <w:t xml:space="preserve">cues</w:t>
+      </w:r>
+      <w:r>
+        <w:t xml:space="preserve"> </w:t>
+      </w:r>
+      <w:r>
+        <w:t xml:space="preserve">or</w:t>
+      </w:r>
+      <w:r>
+        <w:t xml:space="preserve"> </w:t>
+      </w:r>
+      <w:r>
+        <w:t xml:space="preserve">other</w:t>
+      </w:r>
+      <w:r>
+        <w:t xml:space="preserve"> </w:t>
+      </w:r>
+      <w:r>
+        <w:t xml:space="preserve">patterns.</w:t>
+      </w:r>
+      <w:r>
+        <w:t xml:space="preserve"> </w:t>
+      </w:r>
+      <w:r>
+        <w:t xml:space="preserve">We</w:t>
+      </w:r>
+      <w:r>
+        <w:t xml:space="preserve"> </w:t>
+      </w:r>
+      <w:r>
+        <w:t xml:space="preserve">predict</w:t>
+      </w:r>
+      <w:r>
+        <w:t xml:space="preserve"> </w:t>
+      </w:r>
+      <w:r>
+        <w:t xml:space="preserve">that</w:t>
+      </w:r>
+      <w:r>
+        <w:t xml:space="preserve"> </w:t>
+      </w:r>
+      <w:r>
+        <w:t xml:space="preserve">selective</w:t>
+      </w:r>
+      <w:r>
+        <w:t xml:space="preserve"> </w:t>
+      </w:r>
+      <w:r>
+        <w:t xml:space="preserve">breeding</w:t>
+      </w:r>
+      <w:r>
+        <w:t xml:space="preserve"> </w:t>
+      </w:r>
+      <w:r>
+        <w:t xml:space="preserve">for</w:t>
+      </w:r>
+      <w:r>
+        <w:t xml:space="preserve"> </w:t>
+      </w:r>
+      <w:r>
+        <w:t xml:space="preserve">particular</w:t>
+      </w:r>
+      <w:r>
+        <w:t xml:space="preserve"> </w:t>
+      </w:r>
+      <w:r>
+        <w:t xml:space="preserve">alleles</w:t>
+      </w:r>
+      <w:r>
+        <w:t xml:space="preserve"> </w:t>
+      </w:r>
+      <w:r>
+        <w:t xml:space="preserve">at</w:t>
+      </w:r>
+      <w:r>
+        <w:t xml:space="preserve"> </w:t>
+      </w:r>
+      <w:r>
+        <w:t xml:space="preserve">the</w:t>
+      </w:r>
+      <w:r>
+        <w:t xml:space="preserve"> </w:t>
+      </w:r>
+      <w:r>
+        <w:t xml:space="preserve">GxWeather</w:t>
+      </w:r>
+      <w:r>
+        <w:t xml:space="preserve"> </w:t>
+      </w:r>
+      <w:r>
+        <w:t xml:space="preserve">loci</w:t>
+      </w:r>
+      <w:r>
+        <w:t xml:space="preserve"> </w:t>
+      </w:r>
+      <w:r>
+        <w:t xml:space="preserve">could</w:t>
+      </w:r>
+      <w:r>
+        <w:t xml:space="preserve"> </w:t>
+      </w:r>
+      <w:r>
+        <w:t xml:space="preserve">alter</w:t>
+      </w:r>
+      <w:r>
+        <w:t xml:space="preserve"> </w:t>
+      </w:r>
+      <w:r>
+        <w:t xml:space="preserve">flowering</w:t>
+      </w:r>
+      <w:r>
+        <w:t xml:space="preserve"> </w:t>
+      </w:r>
+      <w:r>
+        <w:t xml:space="preserve">responsiveness</w:t>
+      </w:r>
+      <w:r>
+        <w:t xml:space="preserve"> </w:t>
+      </w:r>
+      <w:r>
+        <w:t xml:space="preserve">in</w:t>
+      </w:r>
+      <w:r>
+        <w:t xml:space="preserve"> </w:t>
+      </w:r>
+      <w:r>
+        <w:t xml:space="preserve">a</w:t>
+      </w:r>
+      <w:r>
+        <w:t xml:space="preserve"> </w:t>
+      </w:r>
+      <w:r>
+        <w:t xml:space="preserve">photoperiod</w:t>
+      </w:r>
+      <w:r>
+        <w:t xml:space="preserve"> </w:t>
+      </w:r>
+      <w:r>
+        <w:t xml:space="preserve">or</w:t>
+      </w:r>
+      <w:r>
+        <w:t xml:space="preserve"> </w:t>
+      </w:r>
+      <w:r>
+        <w:t xml:space="preserve">rainfall-specific</w:t>
+      </w:r>
+      <w:r>
+        <w:t xml:space="preserve"> </w:t>
+      </w:r>
+      <w:r>
+        <w:t xml:space="preserve">way.</w:t>
+      </w:r>
+      <w:r>
+        <w:t xml:space="preserve"> </w:t>
+      </w:r>
+      <w:r>
+        <w:t xml:space="preserve">More</w:t>
+      </w:r>
+      <w:r>
+        <w:t xml:space="preserve"> </w:t>
+      </w:r>
+      <w:r>
+        <w:t xml:space="preserve">broadly,</w:t>
+      </w:r>
+      <w:r>
+        <w:t xml:space="preserve"> </w:t>
+      </w:r>
+      <w:r>
+        <w:t xml:space="preserve">our</w:t>
+      </w:r>
+      <w:r>
+        <w:t xml:space="preserve"> </w:t>
+      </w:r>
+      <w:r>
+        <w:t xml:space="preserve">approach</w:t>
+      </w:r>
+      <w:r>
+        <w:t xml:space="preserve"> </w:t>
+      </w:r>
+      <w:r>
+        <w:t xml:space="preserve">proposes</w:t>
+      </w:r>
+      <w:r>
+        <w:t xml:space="preserve"> </w:t>
+      </w:r>
+      <w:r>
+        <w:t xml:space="preserve">a</w:t>
+      </w:r>
+      <w:r>
+        <w:t xml:space="preserve"> </w:t>
+      </w:r>
+      <w:r>
+        <w:t xml:space="preserve">refined</w:t>
+      </w:r>
+      <w:r>
+        <w:t xml:space="preserve"> </w:t>
+      </w:r>
+      <w:r>
+        <w:t xml:space="preserve">characterization</w:t>
+      </w:r>
+      <w:r>
+        <w:t xml:space="preserve"> </w:t>
+      </w:r>
+      <w:r>
+        <w:t xml:space="preserve">of</w:t>
+      </w:r>
+      <w:r>
+        <w:t xml:space="preserve"> </w:t>
+      </w:r>
+      <w:r>
+        <w:t xml:space="preserve">genotype-by-environment</w:t>
+      </w:r>
+      <w:r>
+        <w:t xml:space="preserve"> </w:t>
+      </w:r>
+      <w:r>
         <w:t xml:space="preserve">interactions</w:t>
       </w:r>
       <w:r>
         <w:t xml:space="preserve"> </w:t>
       </w:r>
       <w:r>
-        <w:t xml:space="preserve">can</w:t>
-      </w:r>
-      <w:r>
-        <w:t xml:space="preserve"> </w:t>
-      </w:r>
-      <w:r>
-        <w:t xml:space="preserve">aid</w:t>
-      </w:r>
-      <w:r>
-        <w:t xml:space="preserve"> </w:t>
-      </w:r>
-      <w:r>
-        <w:t xml:space="preserve">prediction</w:t>
-      </w:r>
-      <w:r>
-        <w:t xml:space="preserve"> </w:t>
-      </w:r>
-      <w:r>
-        <w:t xml:space="preserve">and</w:t>
-      </w:r>
-      <w:r>
-        <w:t xml:space="preserve"> </w:t>
-      </w:r>
-      <w:r>
-        <w:t xml:space="preserve">manipulation</w:t>
-      </w:r>
-      <w:r>
-        <w:t xml:space="preserve"> </w:t>
-      </w:r>
-      <w:r>
-        <w:t xml:space="preserve">of</w:t>
-      </w:r>
-      <w:r>
-        <w:t xml:space="preserve"> </w:t>
-      </w:r>
-      <w:r>
-        <w:t xml:space="preserve">phenological</w:t>
-      </w:r>
-      <w:r>
-        <w:t xml:space="preserve"> </w:t>
-      </w:r>
-      <w:r>
-        <w:t xml:space="preserve">timings.</w:t>
-      </w:r>
-      <w:r>
-        <w:t xml:space="preserve"> </w:t>
-      </w:r>
-      <w:r>
-        <w:t xml:space="preserve">Here,</w:t>
-      </w:r>
-      <w:r>
-        <w:t xml:space="preserve"> </w:t>
-      </w:r>
-      <w:r>
-        <w:t xml:space="preserve">we</w:t>
-      </w:r>
-      <w:r>
-        <w:t xml:space="preserve"> </w:t>
-      </w:r>
-      <w:r>
-        <w:t xml:space="preserve">map</w:t>
-      </w:r>
-      <w:r>
-        <w:t xml:space="preserve"> </w:t>
-      </w:r>
-      <w:r>
-        <w:t xml:space="preserve">GxWeather</w:t>
-      </w:r>
-      <w:r>
-        <w:t xml:space="preserve"> </w:t>
-      </w:r>
-      <w:r>
-        <w:t xml:space="preserve">effects</w:t>
-      </w:r>
-      <w:r>
-        <w:t xml:space="preserve"> </w:t>
-      </w:r>
-      <w:r>
-        <w:t xml:space="preserve">on</w:t>
-      </w:r>
-      <w:r>
-        <w:t xml:space="preserve"> </w:t>
-      </w:r>
-      <w:r>
-        <w:t xml:space="preserve">phenological</w:t>
-      </w:r>
-      <w:r>
-        <w:t xml:space="preserve"> </w:t>
-      </w:r>
-      <w:r>
-        <w:t xml:space="preserve">timings</w:t>
-      </w:r>
-      <w:r>
-        <w:t xml:space="preserve"> </w:t>
-      </w:r>
-      <w:r>
         <w:t xml:space="preserve">in</w:t>
       </w:r>
       <w:r>
         <w:t xml:space="preserve"> </w:t>
       </w:r>
       <w:r>
-        <w:t xml:space="preserve">two</w:t>
-      </w:r>
-      <w:r>
-        <w:t xml:space="preserve"> </w:t>
-      </w:r>
-      <w:r>
-        <w:t xml:space="preserve">highly</w:t>
-      </w:r>
-      <w:r>
-        <w:t xml:space="preserve"> </w:t>
-      </w:r>
-      <w:r>
-        <w:t xml:space="preserve">divergent</w:t>
-      </w:r>
-      <w:r>
-        <w:t xml:space="preserve"> </w:t>
-      </w:r>
-      <w:r>
-        <w:t xml:space="preserve">switchgrass</w:t>
-      </w:r>
-      <w:r>
-        <w:t xml:space="preserve"> </w:t>
-      </w:r>
-      <w:r>
-        <w:t xml:space="preserve">(</w:t>
-      </w:r>
-      <w:r>
-        <w:rPr>
-          <w:iCs/>
-          <w:i/>
-        </w:rPr>
-        <w:t xml:space="preserve">Panicum</w:t>
-      </w:r>
-      <w:r>
-        <w:rPr>
-          <w:iCs/>
-          <w:i/>
-        </w:rPr>
-        <w:t xml:space="preserve"> </w:t>
-      </w:r>
-      <w:r>
-        <w:rPr>
-          <w:iCs/>
-          <w:i/>
-        </w:rPr>
-        <w:t xml:space="preserve">virgatum</w:t>
-      </w:r>
-      <w:r>
-        <w:t xml:space="preserve">)</w:t>
-      </w:r>
-      <w:r>
-        <w:t xml:space="preserve"> </w:t>
-      </w:r>
-      <w:r>
-        <w:t xml:space="preserve">populations</w:t>
-      </w:r>
-      <w:r>
-        <w:t xml:space="preserve"> </w:t>
-      </w:r>
-      <w:r>
-        <w:t xml:space="preserve">using</w:t>
-      </w:r>
-      <w:r>
-        <w:t xml:space="preserve"> </w:t>
-      </w:r>
-      <w:r>
-        <w:t xml:space="preserve">repeated</w:t>
-      </w:r>
-      <w:r>
-        <w:t xml:space="preserve"> </w:t>
-      </w:r>
-      <w:r>
-        <w:t xml:space="preserve">plantings</w:t>
-      </w:r>
-      <w:r>
-        <w:t xml:space="preserve"> </w:t>
-      </w:r>
-      <w:r>
-        <w:t xml:space="preserve">of</w:t>
-      </w:r>
-      <w:r>
-        <w:t xml:space="preserve"> </w:t>
-      </w:r>
-      <w:r>
-        <w:t xml:space="preserve">cloned</w:t>
-      </w:r>
-      <w:r>
-        <w:t xml:space="preserve"> </w:t>
-      </w:r>
-      <w:r>
-        <w:t xml:space="preserve">individuals</w:t>
-      </w:r>
-      <w:r>
-        <w:t xml:space="preserve"> </w:t>
-      </w:r>
-      <w:r>
-        <w:t xml:space="preserve">from</w:t>
-      </w:r>
-      <w:r>
-        <w:t xml:space="preserve"> </w:t>
-      </w:r>
-      <w:r>
-        <w:t xml:space="preserve">these</w:t>
-      </w:r>
-      <w:r>
-        <w:t xml:space="preserve"> </w:t>
-      </w:r>
-      <w:r>
-        <w:t xml:space="preserve">populations</w:t>
-      </w:r>
-      <w:r>
-        <w:t xml:space="preserve"> </w:t>
-      </w:r>
-      <w:r>
-        <w:t xml:space="preserve">at</w:t>
-      </w:r>
-      <w:r>
-        <w:t xml:space="preserve"> </w:t>
-      </w:r>
-      <w:r>
-        <w:t xml:space="preserve">eight</w:t>
-      </w:r>
-      <w:r>
-        <w:t xml:space="preserve"> </w:t>
-      </w:r>
-      <w:r>
-        <w:t xml:space="preserve">sites</w:t>
-      </w:r>
-      <w:r>
-        <w:t xml:space="preserve"> </w:t>
-      </w:r>
-      <w:r>
-        <w:t xml:space="preserve">across</w:t>
-      </w:r>
-      <w:r>
-        <w:t xml:space="preserve"> </w:t>
-      </w:r>
-      <w:r>
-        <w:t xml:space="preserve">the</w:t>
-      </w:r>
-      <w:r>
-        <w:t xml:space="preserve"> </w:t>
-      </w:r>
-      <w:r>
-        <w:t xml:space="preserve">central</w:t>
-      </w:r>
-      <w:r>
-        <w:t xml:space="preserve"> </w:t>
-      </w:r>
-      <w:r>
-        <w:t xml:space="preserve">United</w:t>
-      </w:r>
-      <w:r>
-        <w:t xml:space="preserve"> </w:t>
-      </w:r>
-      <w:r>
-        <w:t xml:space="preserve">States.</w:t>
-      </w:r>
-      <w:r>
-        <w:t xml:space="preserve"> </w:t>
-      </w:r>
-      <w:r>
-        <w:t xml:space="preserve">Some</w:t>
-      </w:r>
-      <w:r>
-        <w:t xml:space="preserve"> </w:t>
-      </w:r>
-      <w:r>
-        <w:t xml:space="preserve">genetic</w:t>
-      </w:r>
-      <w:r>
-        <w:t xml:space="preserve"> </w:t>
-      </w:r>
-      <w:r>
-        <w:t xml:space="preserve">effects</w:t>
-      </w:r>
-      <w:r>
-        <w:t xml:space="preserve"> </w:t>
-      </w:r>
-      <w:r>
-        <w:t xml:space="preserve">covary</w:t>
-      </w:r>
-      <w:r>
-        <w:t xml:space="preserve"> </w:t>
-      </w:r>
-      <w:r>
-        <w:t xml:space="preserve">with</w:t>
-      </w:r>
-      <w:r>
-        <w:t xml:space="preserve"> </w:t>
-      </w:r>
-      <w:r>
-        <w:t xml:space="preserve">interpretable</w:t>
-      </w:r>
-      <w:r>
-        <w:t xml:space="preserve"> </w:t>
-      </w:r>
-      <w:r>
-        <w:t xml:space="preserve">weather-based</w:t>
-      </w:r>
-      <w:r>
-        <w:t xml:space="preserve"> </w:t>
-      </w:r>
-      <w:r>
-        <w:t xml:space="preserve">cues.</w:t>
-      </w:r>
-      <w:r>
-        <w:t xml:space="preserve"> </w:t>
-      </w:r>
-      <w:r>
-        <w:t xml:space="preserve">For</w:t>
-      </w:r>
-      <w:r>
-        <w:t xml:space="preserve"> </w:t>
-      </w:r>
-      <w:r>
-        <w:t xml:space="preserve">example,</w:t>
+        <w:t xml:space="preserve">any</w:t>
+      </w:r>
+      <w:r>
+        <w:t xml:space="preserve"> </w:t>
+      </w:r>
+      <w:r>
+        <w:t xml:space="preserve">species</w:t>
+      </w:r>
+      <w:r>
+        <w:t xml:space="preserve"> </w:t>
+      </w:r>
+      <w:r>
+        <w:t xml:space="preserve">phenotyped</w:t>
       </w:r>
       <w:r>
         <w:t xml:space="preserve"> </w:t>
@@ -793,732 +1501,6 @@
         <w:t xml:space="preserve"> </w:t>
       </w:r>
       <w:r>
-        <w:t xml:space="preserve">the</w:t>
-      </w:r>
-      <w:r>
-        <w:t xml:space="preserve"> </w:t>
-      </w:r>
-      <w:r>
-        <w:t xml:space="preserve">Gulf</w:t>
-      </w:r>
-      <w:r>
-        <w:t xml:space="preserve"> </w:t>
-      </w:r>
-      <w:r>
-        <w:t xml:space="preserve">population,</w:t>
-      </w:r>
-      <w:r>
-        <w:t xml:space="preserve"> </w:t>
-      </w:r>
-      <w:r>
-        <w:t xml:space="preserve">65%</w:t>
-      </w:r>
-      <w:r>
-        <w:t xml:space="preserve"> </w:t>
-      </w:r>
-      <w:r>
-        <w:t xml:space="preserve">of</w:t>
-      </w:r>
-      <w:r>
-        <w:t xml:space="preserve"> </w:t>
-      </w:r>
-      <w:r>
-        <w:t xml:space="preserve">genetic</w:t>
-      </w:r>
-      <w:r>
-        <w:t xml:space="preserve"> </w:t>
-      </w:r>
-      <w:r>
-        <w:t xml:space="preserve">effects</w:t>
-      </w:r>
-      <w:r>
-        <w:t xml:space="preserve"> </w:t>
-      </w:r>
-      <w:r>
-        <w:t xml:space="preserve">on</w:t>
-      </w:r>
-      <w:r>
-        <w:t xml:space="preserve"> </w:t>
-      </w:r>
-      <w:r>
-        <w:t xml:space="preserve">the</w:t>
-      </w:r>
-      <w:r>
-        <w:t xml:space="preserve"> </w:t>
-      </w:r>
-      <w:r>
-        <w:t xml:space="preserve">timing</w:t>
-      </w:r>
-      <w:r>
-        <w:t xml:space="preserve"> </w:t>
-      </w:r>
-      <w:r>
-        <w:t xml:space="preserve">of</w:t>
-      </w:r>
-      <w:r>
-        <w:t xml:space="preserve"> </w:t>
-      </w:r>
-      <w:r>
-        <w:t xml:space="preserve">vegetative</w:t>
-      </w:r>
-      <w:r>
-        <w:t xml:space="preserve"> </w:t>
-      </w:r>
-      <w:r>
-        <w:t xml:space="preserve">growth</w:t>
-      </w:r>
-      <w:r>
-        <w:t xml:space="preserve"> </w:t>
-      </w:r>
-      <w:r>
-        <w:t xml:space="preserve">covary</w:t>
-      </w:r>
-      <w:r>
-        <w:t xml:space="preserve"> </w:t>
-      </w:r>
-      <w:r>
-        <w:t xml:space="preserve">with</w:t>
-      </w:r>
-      <w:r>
-        <w:t xml:space="preserve"> </w:t>
-      </w:r>
-      <w:r>
-        <w:t xml:space="preserve">daylength</w:t>
-      </w:r>
-      <w:r>
-        <w:t xml:space="preserve"> </w:t>
-      </w:r>
-      <w:r>
-        <w:t xml:space="preserve">14</w:t>
-      </w:r>
-      <w:r>
-        <w:t xml:space="preserve"> </w:t>
-      </w:r>
-      <w:r>
-        <w:t xml:space="preserve">days</w:t>
-      </w:r>
-      <w:r>
-        <w:t xml:space="preserve"> </w:t>
-      </w:r>
-      <w:r>
-        <w:t xml:space="preserve">prior</w:t>
-      </w:r>
-      <w:r>
-        <w:t xml:space="preserve"> </w:t>
-      </w:r>
-      <w:r>
-        <w:t xml:space="preserve">to</w:t>
-      </w:r>
-      <w:r>
-        <w:t xml:space="preserve"> </w:t>
-      </w:r>
-      <w:r>
-        <w:t xml:space="preserve">green-up</w:t>
-      </w:r>
-      <w:r>
-        <w:t xml:space="preserve"> </w:t>
-      </w:r>
-      <w:r>
-        <w:t xml:space="preserve">date,</w:t>
-      </w:r>
-      <w:r>
-        <w:t xml:space="preserve"> </w:t>
-      </w:r>
-      <w:r>
-        <w:t xml:space="preserve">and</w:t>
-      </w:r>
-      <w:r>
-        <w:t xml:space="preserve"> </w:t>
-      </w:r>
-      <w:r>
-        <w:t xml:space="preserve">33%</w:t>
-      </w:r>
-      <w:r>
-        <w:t xml:space="preserve"> </w:t>
-      </w:r>
-      <w:r>
-        <w:t xml:space="preserve">of</w:t>
-      </w:r>
-      <w:r>
-        <w:t xml:space="preserve"> </w:t>
-      </w:r>
-      <w:r>
-        <w:t xml:space="preserve">genetic</w:t>
-      </w:r>
-      <w:r>
-        <w:t xml:space="preserve"> </w:t>
-      </w:r>
-      <w:r>
-        <w:t xml:space="preserve">effects</w:t>
-      </w:r>
-      <w:r>
-        <w:t xml:space="preserve"> </w:t>
-      </w:r>
-      <w:r>
-        <w:t xml:space="preserve">on</w:t>
-      </w:r>
-      <w:r>
-        <w:t xml:space="preserve"> </w:t>
-      </w:r>
-      <w:r>
-        <w:t xml:space="preserve">the</w:t>
-      </w:r>
-      <w:r>
-        <w:t xml:space="preserve"> </w:t>
-      </w:r>
-      <w:r>
-        <w:t xml:space="preserve">timing</w:t>
-      </w:r>
-      <w:r>
-        <w:t xml:space="preserve"> </w:t>
-      </w:r>
-      <w:r>
-        <w:t xml:space="preserve">of</w:t>
-      </w:r>
-      <w:r>
-        <w:t xml:space="preserve"> </w:t>
-      </w:r>
-      <w:r>
-        <w:t xml:space="preserve">flowering</w:t>
-      </w:r>
-      <w:r>
-        <w:t xml:space="preserve"> </w:t>
-      </w:r>
-      <w:r>
-        <w:t xml:space="preserve">covary</w:t>
-      </w:r>
-      <w:r>
-        <w:t xml:space="preserve"> </w:t>
-      </w:r>
-      <w:r>
-        <w:t xml:space="preserve">with</w:t>
-      </w:r>
-      <w:r>
-        <w:t xml:space="preserve"> </w:t>
-      </w:r>
-      <w:r>
-        <w:t xml:space="preserve">cumulative</w:t>
-      </w:r>
-      <w:r>
-        <w:t xml:space="preserve"> </w:t>
-      </w:r>
-      <w:r>
-        <w:t xml:space="preserve">rainfall</w:t>
-      </w:r>
-      <w:r>
-        <w:t xml:space="preserve"> </w:t>
-      </w:r>
-      <w:r>
-        <w:t xml:space="preserve">in</w:t>
-      </w:r>
-      <w:r>
-        <w:t xml:space="preserve"> </w:t>
-      </w:r>
-      <w:r>
-        <w:t xml:space="preserve">the</w:t>
-      </w:r>
-      <w:r>
-        <w:t xml:space="preserve"> </w:t>
-      </w:r>
-      <w:r>
-        <w:t xml:space="preserve">seven</w:t>
-      </w:r>
-      <w:r>
-        <w:t xml:space="preserve"> </w:t>
-      </w:r>
-      <w:r>
-        <w:t xml:space="preserve">days</w:t>
-      </w:r>
-      <w:r>
-        <w:t xml:space="preserve"> </w:t>
-      </w:r>
-      <w:r>
-        <w:t xml:space="preserve">prior</w:t>
-      </w:r>
-      <w:r>
-        <w:t xml:space="preserve"> </w:t>
-      </w:r>
-      <w:r>
-        <w:t xml:space="preserve">to</w:t>
-      </w:r>
-      <w:r>
-        <w:t xml:space="preserve"> </w:t>
-      </w:r>
-      <w:r>
-        <w:t xml:space="preserve">flowering.</w:t>
-      </w:r>
-      <w:r>
-        <w:t xml:space="preserve"> </w:t>
-      </w:r>
-      <w:r>
-        <w:t xml:space="preserve">However,</w:t>
-      </w:r>
-      <w:r>
-        <w:t xml:space="preserve"> </w:t>
-      </w:r>
-      <w:r>
-        <w:t xml:space="preserve">most</w:t>
-      </w:r>
-      <w:r>
-        <w:t xml:space="preserve"> </w:t>
-      </w:r>
-      <w:r>
-        <w:t xml:space="preserve">variation</w:t>
-      </w:r>
-      <w:r>
-        <w:t xml:space="preserve"> </w:t>
-      </w:r>
-      <w:r>
-        <w:t xml:space="preserve">in</w:t>
-      </w:r>
-      <w:r>
-        <w:t xml:space="preserve"> </w:t>
-      </w:r>
-      <w:r>
-        <w:t xml:space="preserve">genetic</w:t>
-      </w:r>
-      <w:r>
-        <w:t xml:space="preserve"> </w:t>
-      </w:r>
-      <w:r>
-        <w:t xml:space="preserve">effects</w:t>
-      </w:r>
-      <w:r>
-        <w:t xml:space="preserve"> </w:t>
-      </w:r>
-      <w:r>
-        <w:t xml:space="preserve">is</w:t>
-      </w:r>
-      <w:r>
-        <w:t xml:space="preserve"> </w:t>
-      </w:r>
-      <w:r>
-        <w:t xml:space="preserve">site-specific</w:t>
-      </w:r>
-      <w:r>
-        <w:t xml:space="preserve"> </w:t>
-      </w:r>
-      <w:r>
-        <w:t xml:space="preserve">and</w:t>
-      </w:r>
-      <w:r>
-        <w:t xml:space="preserve"> </w:t>
-      </w:r>
-      <w:r>
-        <w:t xml:space="preserve">can</w:t>
-      </w:r>
-      <w:r>
-        <w:t xml:space="preserve"> </w:t>
-      </w:r>
-      <w:r>
-        <w:t xml:space="preserve">not</w:t>
-      </w:r>
-      <w:r>
-        <w:t xml:space="preserve"> </w:t>
-      </w:r>
-      <w:r>
-        <w:t xml:space="preserve">be</w:t>
-      </w:r>
-      <w:r>
-        <w:t xml:space="preserve"> </w:t>
-      </w:r>
-      <w:r>
-        <w:t xml:space="preserve">attributed</w:t>
-      </w:r>
-      <w:r>
-        <w:t xml:space="preserve"> </w:t>
-      </w:r>
-      <w:r>
-        <w:t xml:space="preserve">to</w:t>
-      </w:r>
-      <w:r>
-        <w:t xml:space="preserve"> </w:t>
-      </w:r>
-      <w:r>
-        <w:t xml:space="preserve">variation</w:t>
-      </w:r>
-      <w:r>
-        <w:t xml:space="preserve"> </w:t>
-      </w:r>
-      <w:r>
-        <w:t xml:space="preserve">in</w:t>
-      </w:r>
-      <w:r>
-        <w:t xml:space="preserve"> </w:t>
-      </w:r>
-      <w:r>
-        <w:t xml:space="preserve">the</w:t>
-      </w:r>
-      <w:r>
-        <w:t xml:space="preserve"> </w:t>
-      </w:r>
-      <w:r>
-        <w:t xml:space="preserve">studied</w:t>
-      </w:r>
-      <w:r>
-        <w:t xml:space="preserve"> </w:t>
-      </w:r>
-      <w:r>
-        <w:t xml:space="preserve">weather</w:t>
-      </w:r>
-      <w:r>
-        <w:t xml:space="preserve"> </w:t>
-      </w:r>
-      <w:r>
-        <w:t xml:space="preserve">variables.</w:t>
-      </w:r>
-      <w:r>
-        <w:t xml:space="preserve"> </w:t>
-      </w:r>
-      <w:r>
-        <w:t xml:space="preserve">We</w:t>
-      </w:r>
-      <w:r>
-        <w:t xml:space="preserve"> </w:t>
-      </w:r>
-      <w:r>
-        <w:t xml:space="preserve">demonstrate</w:t>
-      </w:r>
-      <w:r>
-        <w:t xml:space="preserve"> </w:t>
-      </w:r>
-      <w:r>
-        <w:t xml:space="preserve">that</w:t>
-      </w:r>
-      <w:r>
-        <w:t xml:space="preserve"> </w:t>
-      </w:r>
-      <w:r>
-        <w:t xml:space="preserve">we</w:t>
-      </w:r>
-      <w:r>
-        <w:t xml:space="preserve"> </w:t>
-      </w:r>
-      <w:r>
-        <w:t xml:space="preserve">can</w:t>
-      </w:r>
-      <w:r>
-        <w:t xml:space="preserve"> </w:t>
-      </w:r>
-      <w:r>
-        <w:t xml:space="preserve">identify</w:t>
-      </w:r>
-      <w:r>
-        <w:t xml:space="preserve"> </w:t>
-      </w:r>
-      <w:r>
-        <w:t xml:space="preserve">genetic</w:t>
-      </w:r>
-      <w:r>
-        <w:t xml:space="preserve"> </w:t>
-      </w:r>
-      <w:r>
-        <w:t xml:space="preserve">variation</w:t>
-      </w:r>
-      <w:r>
-        <w:t xml:space="preserve"> </w:t>
-      </w:r>
-      <w:r>
-        <w:t xml:space="preserve">with</w:t>
-      </w:r>
-      <w:r>
-        <w:t xml:space="preserve"> </w:t>
-      </w:r>
-      <w:r>
-        <w:t xml:space="preserve">GxWeather</w:t>
-      </w:r>
-      <w:r>
-        <w:t xml:space="preserve"> </w:t>
-      </w:r>
-      <w:r>
-        <w:t xml:space="preserve">and</w:t>
-      </w:r>
-      <w:r>
-        <w:t xml:space="preserve"> </w:t>
-      </w:r>
-      <w:r>
-        <w:t xml:space="preserve">assign</w:t>
-      </w:r>
-      <w:r>
-        <w:t xml:space="preserve"> </w:t>
-      </w:r>
-      <w:r>
-        <w:t xml:space="preserve">these</w:t>
-      </w:r>
-      <w:r>
-        <w:t xml:space="preserve"> </w:t>
-      </w:r>
-      <w:r>
-        <w:t xml:space="preserve">loci</w:t>
-      </w:r>
-      <w:r>
-        <w:t xml:space="preserve"> </w:t>
-      </w:r>
-      <w:r>
-        <w:t xml:space="preserve">to</w:t>
-      </w:r>
-      <w:r>
-        <w:t xml:space="preserve"> </w:t>
-      </w:r>
-      <w:r>
-        <w:t xml:space="preserve">specific</w:t>
-      </w:r>
-      <w:r>
-        <w:t xml:space="preserve"> </w:t>
-      </w:r>
-      <w:r>
-        <w:t xml:space="preserve">weather-based</w:t>
-      </w:r>
-      <w:r>
-        <w:t xml:space="preserve"> </w:t>
-      </w:r>
-      <w:r>
-        <w:t xml:space="preserve">cues</w:t>
-      </w:r>
-      <w:r>
-        <w:t xml:space="preserve"> </w:t>
-      </w:r>
-      <w:r>
-        <w:t xml:space="preserve">or</w:t>
-      </w:r>
-      <w:r>
-        <w:t xml:space="preserve"> </w:t>
-      </w:r>
-      <w:r>
-        <w:t xml:space="preserve">other</w:t>
-      </w:r>
-      <w:r>
-        <w:t xml:space="preserve"> </w:t>
-      </w:r>
-      <w:r>
-        <w:t xml:space="preserve">patterns.</w:t>
-      </w:r>
-      <w:r>
-        <w:t xml:space="preserve"> </w:t>
-      </w:r>
-      <w:r>
-        <w:t xml:space="preserve">Breeding</w:t>
-      </w:r>
-      <w:r>
-        <w:t xml:space="preserve"> </w:t>
-      </w:r>
-      <w:r>
-        <w:t xml:space="preserve">for</w:t>
-      </w:r>
-      <w:r>
-        <w:t xml:space="preserve"> </w:t>
-      </w:r>
-      <w:r>
-        <w:t xml:space="preserve">particular</w:t>
-      </w:r>
-      <w:r>
-        <w:t xml:space="preserve"> </w:t>
-      </w:r>
-      <w:r>
-        <w:t xml:space="preserve">alleles</w:t>
-      </w:r>
-      <w:r>
-        <w:t xml:space="preserve"> </w:t>
-      </w:r>
-      <w:r>
-        <w:t xml:space="preserve">at</w:t>
-      </w:r>
-      <w:r>
-        <w:t xml:space="preserve"> </w:t>
-      </w:r>
-      <w:r>
-        <w:t xml:space="preserve">the</w:t>
-      </w:r>
-      <w:r>
-        <w:t xml:space="preserve"> </w:t>
-      </w:r>
-      <w:r>
-        <w:t xml:space="preserve">GxWeather</w:t>
-      </w:r>
-      <w:r>
-        <w:t xml:space="preserve"> </w:t>
-      </w:r>
-      <w:r>
-        <w:t xml:space="preserve">loci</w:t>
-      </w:r>
-      <w:r>
-        <w:t xml:space="preserve"> </w:t>
-      </w:r>
-      <w:r>
-        <w:t xml:space="preserve">we</w:t>
-      </w:r>
-      <w:r>
-        <w:t xml:space="preserve"> </w:t>
-      </w:r>
-      <w:r>
-        <w:t xml:space="preserve">identified</w:t>
-      </w:r>
-      <w:r>
-        <w:t xml:space="preserve"> </w:t>
-      </w:r>
-      <w:r>
-        <w:t xml:space="preserve">could</w:t>
-      </w:r>
-      <w:r>
-        <w:t xml:space="preserve"> </w:t>
-      </w:r>
-      <w:r>
-        <w:t xml:space="preserve">change</w:t>
-      </w:r>
-      <w:r>
-        <w:t xml:space="preserve"> </w:t>
-      </w:r>
-      <w:r>
-        <w:t xml:space="preserve">flowering</w:t>
-      </w:r>
-      <w:r>
-        <w:t xml:space="preserve"> </w:t>
-      </w:r>
-      <w:r>
-        <w:t xml:space="preserve">responsiveness</w:t>
-      </w:r>
-      <w:r>
-        <w:t xml:space="preserve"> </w:t>
-      </w:r>
-      <w:r>
-        <w:t xml:space="preserve">in</w:t>
-      </w:r>
-      <w:r>
-        <w:t xml:space="preserve"> </w:t>
-      </w:r>
-      <w:r>
-        <w:t xml:space="preserve">a</w:t>
-      </w:r>
-      <w:r>
-        <w:t xml:space="preserve"> </w:t>
-      </w:r>
-      <w:r>
-        <w:t xml:space="preserve">photoperiod</w:t>
-      </w:r>
-      <w:r>
-        <w:t xml:space="preserve"> </w:t>
-      </w:r>
-      <w:r>
-        <w:t xml:space="preserve">or</w:t>
-      </w:r>
-      <w:r>
-        <w:t xml:space="preserve"> </w:t>
-      </w:r>
-      <w:r>
-        <w:t xml:space="preserve">rainfall-specific</w:t>
-      </w:r>
-      <w:r>
-        <w:t xml:space="preserve"> </w:t>
-      </w:r>
-      <w:r>
-        <w:t xml:space="preserve">way.</w:t>
-      </w:r>
-      <w:r>
-        <w:t xml:space="preserve"> </w:t>
-      </w:r>
-      <w:r>
-        <w:t xml:space="preserve">More</w:t>
-      </w:r>
-      <w:r>
-        <w:t xml:space="preserve"> </w:t>
-      </w:r>
-      <w:r>
-        <w:t xml:space="preserve">broadly,</w:t>
-      </w:r>
-      <w:r>
-        <w:t xml:space="preserve"> </w:t>
-      </w:r>
-      <w:r>
-        <w:t xml:space="preserve">our</w:t>
-      </w:r>
-      <w:r>
-        <w:t xml:space="preserve"> </w:t>
-      </w:r>
-      <w:r>
-        <w:t xml:space="preserve">approach</w:t>
-      </w:r>
-      <w:r>
-        <w:t xml:space="preserve"> </w:t>
-      </w:r>
-      <w:r>
-        <w:t xml:space="preserve">proposes</w:t>
-      </w:r>
-      <w:r>
-        <w:t xml:space="preserve"> </w:t>
-      </w:r>
-      <w:r>
-        <w:t xml:space="preserve">a</w:t>
-      </w:r>
-      <w:r>
-        <w:t xml:space="preserve"> </w:t>
-      </w:r>
-      <w:r>
-        <w:t xml:space="preserve">refined,</w:t>
-      </w:r>
-      <w:r>
-        <w:t xml:space="preserve"> </w:t>
-      </w:r>
-      <w:r>
-        <w:t xml:space="preserve">powerful</w:t>
-      </w:r>
-      <w:r>
-        <w:t xml:space="preserve"> </w:t>
-      </w:r>
-      <w:r>
-        <w:t xml:space="preserve">characterization</w:t>
-      </w:r>
-      <w:r>
-        <w:t xml:space="preserve"> </w:t>
-      </w:r>
-      <w:r>
-        <w:t xml:space="preserve">of</w:t>
-      </w:r>
-      <w:r>
-        <w:t xml:space="preserve"> </w:t>
-      </w:r>
-      <w:r>
-        <w:t xml:space="preserve">genotype-by-environment</w:t>
-      </w:r>
-      <w:r>
-        <w:t xml:space="preserve"> </w:t>
-      </w:r>
-      <w:r>
-        <w:t xml:space="preserve">interactions</w:t>
-      </w:r>
-      <w:r>
-        <w:t xml:space="preserve"> </w:t>
-      </w:r>
-      <w:r>
-        <w:t xml:space="preserve">in</w:t>
-      </w:r>
-      <w:r>
-        <w:t xml:space="preserve"> </w:t>
-      </w:r>
-      <w:r>
-        <w:t xml:space="preserve">any</w:t>
-      </w:r>
-      <w:r>
-        <w:t xml:space="preserve"> </w:t>
-      </w:r>
-      <w:r>
-        <w:t xml:space="preserve">species</w:t>
-      </w:r>
-      <w:r>
-        <w:t xml:space="preserve"> </w:t>
-      </w:r>
-      <w:r>
-        <w:t xml:space="preserve">phenotyped</w:t>
-      </w:r>
-      <w:r>
-        <w:t xml:space="preserve"> </w:t>
-      </w:r>
-      <w:r>
-        <w:t xml:space="preserve">in</w:t>
-      </w:r>
-      <w:r>
-        <w:t xml:space="preserve"> </w:t>
-      </w:r>
-      <w:r>
         <w:t xml:space="preserve">multiple</w:t>
       </w:r>
       <w:r>
@@ -1533,7 +1515,7 @@
         <w:pStyle w:val="FirstParagraph"/>
       </w:pPr>
       <w:r>
-        <w:t xml:space="preserve">Plant phenological timings are major components of plant fitness affected by multiple external environmental cues (e.g. degree of winter chilling, day length, temperature, and water availability) that signal existing or upcoming growing conditions</w:t>
+        <w:t xml:space="preserve">Plant phenological traits are important components of plant fitness that are affected by multiple external environmental cues (e.g. degree of winter chilling, day length, temperature, soil fertility, and water availability), which signal existing or upcoming growing conditions</w:t>
       </w:r>
       <w:r>
         <w:t xml:space="preserve"> </w:t>
@@ -1542,7 +1524,7 @@
         <w:t xml:space="preserve">(1–4)</w:t>
       </w:r>
       <w:r>
-        <w:t xml:space="preserve">. Genetic responses to environmental cues determine the speed, timing, and energy apportioned to vegetative and reproductive growth and shape both the individual’s lifespan and its lifetime production of viable seed. Day length (or photoperiod) is one of the most predictable environmental cues, and genetic sensitivity to photoperiod protects plants from potentially fatal consequences of phenological responses to temperature cues at the</w:t>
+        <w:t xml:space="preserve">. Genetic responses to environmental cues determine the speed, timing, and energy apportioned to vegetative and reproductive growth and shape plant physiological responses, lifespan, and lifetime production of viable seed. Day length (or photoperiod) is one of the most predictable environmental cues, and genetic sensitivity to photoperiod protects plants from potentially fatal consequences of phenological responses to temperature cues at the</w:t>
       </w:r>
       <w:r>
         <w:t xml:space="preserve"> </w:t>
@@ -1560,7 +1542,7 @@
         <w:t xml:space="preserve"> </w:t>
       </w:r>
       <w:r>
-        <w:t xml:space="preserve">time of year. However, the usefulness of specific environmental cues depends on both features of the environment, such as cue predictability and relevance, and the species’ adaptive strategies</w:t>
+        <w:t xml:space="preserve">time of year. However, the utility of specific environmental cues depends on both features of the environment, such as cue predictability and relevance, and the species’ adaptive strategies</w:t>
       </w:r>
       <w:r>
         <w:t xml:space="preserve"> </w:t>
@@ -1569,7 +1551,7 @@
         <w:t xml:space="preserve">(5)</w:t>
       </w:r>
       <w:r>
-        <w:t xml:space="preserve">. Species with wide natural distributions can have multiple distinct environmentally cued phenological responses: for example, populations of sunflower (</w:t>
+        <w:t xml:space="preserve">. Species with wide natural distributions can have multiple distinct environmentally cued phenological responses. For example, populations of sunflower (</w:t>
       </w:r>
       <w:r>
         <w:rPr>
@@ -1588,7 +1570,7 @@
         <w:t xml:space="preserve">(6, 7)</w:t>
       </w:r>
       <w:r>
-        <w:t xml:space="preserve">. Distinct genetic responses in different environments are known as genotype-by-environment interactions, or GxE.</w:t>
+        <w:t xml:space="preserve">. These distinct genetic responses in different environments are known as genotype-by-environment interactions, or GxE.</w:t>
       </w:r>
     </w:p>
     <w:p>
@@ -1611,7 +1593,7 @@
         <w:t xml:space="preserve"> </w:t>
       </w:r>
       <w:r>
-        <w:t xml:space="preserve">(2, 14–16)</w:t>
+        <w:t xml:space="preserve">(2, 14–17)</w:t>
       </w:r>
       <w:r>
         <w:t xml:space="preserve">, and a selection target for crop improvement to adapt crops to local or future environments</w:t>
@@ -1620,7 +1602,7 @@
         <w:t xml:space="preserve"> </w:t>
       </w:r>
       <w:r>
-        <w:t xml:space="preserve">(17)</w:t>
+        <w:t xml:space="preserve">(18)</w:t>
       </w:r>
       <w:r>
         <w:t xml:space="preserve">. Changing flowering responsiveness to photoperiod cues has allowed geographic range expansion and increased yields in several cereal species</w:t>
@@ -1629,7 +1611,7 @@
         <w:t xml:space="preserve"> </w:t>
       </w:r>
       <w:r>
-        <w:t xml:space="preserve">(18–22)</w:t>
+        <w:t xml:space="preserve">(14, 19–23)</w:t>
       </w:r>
       <w:r>
         <w:t xml:space="preserve"> </w:t>
@@ -1641,7 +1623,7 @@
         <w:t xml:space="preserve"> </w:t>
       </w:r>
       <w:r>
-        <w:t xml:space="preserve">(23, 24)</w:t>
+        <w:t xml:space="preserve">(24, 25)</w:t>
       </w:r>
       <w:r>
         <w:t xml:space="preserve">. Recent statistical advances in studying phenological GxE have involved determining critical environmental indices before the phenological event occurs, such as photothermal time within a critical growth window</w:t>
@@ -1659,7 +1641,7 @@
         <w:t xml:space="preserve"> </w:t>
       </w:r>
       <w:r>
-        <w:t xml:space="preserve">(25)</w:t>
+        <w:t xml:space="preserve">(26)</w:t>
       </w:r>
       <w:r>
         <w:t xml:space="preserve">. Additionally, despite theoretical predictions that local adaptation should involve antagonistic pleiotropy, or alleles with effects with opposing fitness outcomes</w:t>
@@ -1668,7 +1650,7 @@
         <w:t xml:space="preserve"> </w:t>
       </w:r>
       <w:r>
-        <w:t xml:space="preserve">(26–29)</w:t>
+        <w:t xml:space="preserve">(27–30)</w:t>
       </w:r>
       <w:r>
         <w:t xml:space="preserve">, previous empirical work has found limited evidence of antagonistic pleiotropy</w:t>
@@ -1677,7 +1659,7 @@
         <w:t xml:space="preserve"> </w:t>
       </w:r>
       <w:r>
-        <w:t xml:space="preserve">(14, 30, 31)</w:t>
+        <w:t xml:space="preserve">(15, 31, 32)</w:t>
       </w:r>
       <w:r>
         <w:t xml:space="preserve">. However, this work has been limited by a known statistical bias that reduced detection of genetic effects that differ in sign</w:t>
@@ -1686,7 +1668,7 @@
         <w:t xml:space="preserve"> </w:t>
       </w:r>
       <w:r>
-        <w:t xml:space="preserve">(30, 32, 33)</w:t>
+        <w:t xml:space="preserve">(31, 33, 34)</w:t>
       </w:r>
       <w:r>
         <w:t xml:space="preserve">. Thus, despite substantial interest in the frequencies of various forms of GxE, the frequency of sign-changing GxE relative to other forms of GxE remains unknown.</w:t>
@@ -1703,7 +1685,7 @@
         <w:t xml:space="preserve"> </w:t>
       </w:r>
       <w:r>
-        <w:t xml:space="preserve">(34)</w:t>
+        <w:t xml:space="preserve">(35)</w:t>
       </w:r>
       <w:r>
         <w:t xml:space="preserve">. However, as part of its wide environmental adaptation across the eastern half of North America, its photoperiodicity has been predicted to differ by plant latitude of origin</w:t>
@@ -1712,16 +1694,16 @@
         <w:t xml:space="preserve"> </w:t>
       </w:r>
       <w:r>
-        <w:t xml:space="preserve">(35, 36)</w:t>
-      </w:r>
-      <w:r>
-        <w:t xml:space="preserve">. We previously found divergent Midwest and Gulf genetic subpopulations of switchgrass with distinct sets of environmental adaptations, in that both populations had distinct genetic variation associated with each of two fitness proxies, biomass and overwinter survival</w:t>
-      </w:r>
-      <w:r>
-        <w:t xml:space="preserve"> </w:t>
-      </w:r>
-      <w:r>
-        <w:t xml:space="preserve">(37)</w:t>
+        <w:t xml:space="preserve">(36, 37)</w:t>
+      </w:r>
+      <w:r>
+        <w:t xml:space="preserve">. We previously found that divergent Midwest and Gulf genetic subpopulations of switchgrass have distinct sets of environmental adaptations associated with each of two fitness proxies, biomass and overwinter survival</w:t>
+      </w:r>
+      <w:r>
+        <w:t xml:space="preserve"> </w:t>
+      </w:r>
+      <w:r>
+        <w:t xml:space="preserve">(38)</w:t>
       </w:r>
       <w:r>
         <w:t xml:space="preserve">. The Midwest genetic subpopulation is primarily composed of individuals from the well-studied upland switchgrass ecotype</w:t>
@@ -1730,7 +1712,7 @@
         <w:t xml:space="preserve"> </w:t>
       </w:r>
       <w:r>
-        <w:t xml:space="preserve">(38, 39)</w:t>
+        <w:t xml:space="preserve">(39, 40)</w:t>
       </w:r>
       <w:r>
         <w:t xml:space="preserve">, while the Gulf subpopulation has individuals from the well-studied lowland ecotype and the phenotypically intermediate coastal ecotype</w:t>
@@ -1739,7 +1721,7 @@
         <w:t xml:space="preserve"> </w:t>
       </w:r>
       <w:r>
-        <w:t xml:space="preserve">(37)</w:t>
+        <w:t xml:space="preserve">(38)</w:t>
       </w:r>
       <w:r>
         <w:t xml:space="preserve">.</w:t>
@@ -1750,16 +1732,16 @@
         <w:pStyle w:val="BodyText"/>
       </w:pPr>
       <w:r>
-        <w:t xml:space="preserve">Here, we test for GxWeather for two phenological timings by assigning patterns of genetic effects on phenology at eight common gardens to many patterns of weather covariance at these gardens. To do this, we phenotype a diversity panel of hundreds of switchgrass genotypes from the Midwest and Gulf subpopulations for the timing of vegetative and reproductive development. We do this at eight common garden locations spanning 17 degrees of latitude: these gardens cover the majority of the latitudinal and climatic range of switchgrass and capture the most comprehensive picture to date of the environmental variation this species encounters. We define multiple ways phenological timings might covary with weather (Table 1) and additional ways phenological timings might vary by garden (SI Appendix, Section S1), then jointly re-estimate genetic effects on these timings at all eight common gardens using the set of these covariance matrices that significantly improved the modeled log-likelihood when included (SI Appendix, Section S2-S5)</w:t>
-      </w:r>
-      <w:r>
-        <w:t xml:space="preserve"> </w:t>
-      </w:r>
-      <w:r>
-        <w:t xml:space="preserve">(40)</w:t>
-      </w:r>
-      <w:r>
-        <w:t xml:space="preserve">. We use the Bayesian framework</w:t>
+        <w:t xml:space="preserve">Here, we test for GxWeather for the timing of two phenological traits by loading patterns of genetic effects on phenology at eight common gardens onto many patterns of weather covariance at these gardens. To do this, we phenotyped a diversity panel of hundreds of switchgrass genotypes from the Midwest and Gulf subpopulations for the timing of vegetative and reproductive development. We did this at eight common garden locations spanning 17 degrees of latitude: these gardens covered the majority of the latitudinal and climatic range of switchgrass and captured the most comprehensive picture to date of the environmental variation this species encounters. We defined multiple ways phenological traits might covary with weather (Table 1) and additional ways phenological traits might vary by garden (SI Appendix, Section S1), then jointly re-estimated genetic effects on these timings at all eight common gardens using the set of these covariance matrices that significantly improved the modeled log-likelihood when included (SI Appendix, Section S2-S5)</w:t>
+      </w:r>
+      <w:r>
+        <w:t xml:space="preserve"> </w:t>
+      </w:r>
+      <w:r>
+        <w:t xml:space="preserve">(41)</w:t>
+      </w:r>
+      <w:r>
+        <w:t xml:space="preserve">. We used the Bayesian framework</w:t>
       </w:r>
       <w:r>
         <w:t xml:space="preserve"> </w:t>
@@ -1781,7 +1763,7 @@
         <w:t xml:space="preserve"> </w:t>
       </w:r>
       <w:r>
-        <w:t xml:space="preserve">(40)</w:t>
+        <w:t xml:space="preserve">(41)</w:t>
       </w:r>
       <w:r>
         <w:t xml:space="preserve">, to refine effect size estimates from genome-wide association (GWAS).</w:t>
@@ -1800,16 +1782,16 @@
         <w:t xml:space="preserve"> </w:t>
       </w:r>
       <w:r>
-        <w:t xml:space="preserve">allows us to identify and specify multiple covariance structures among genetic effect estimates across sites, including structures that represent covariance in weather variables of interest. Importantly, this method circumvents statistical biases in detecting genetic effects with the same or opposite signs</w:t>
-      </w:r>
-      <w:r>
-        <w:t xml:space="preserve"> </w:t>
-      </w:r>
-      <w:r>
-        <w:t xml:space="preserve">(41)</w:t>
-      </w:r>
-      <w:r>
-        <w:t xml:space="preserve">. To confirm our genetic mapping of GxWeather, we compare genomic locations of the significant posterior effect estimates from</w:t>
+        <w:t xml:space="preserve">allowed us to identify and specify multiple covariance structures among genetic effect estimates across sites, including structures that represent covariance in weather variables of interest. Importantly, this method circumvented statistical biases in detecting genetic effects with the same or opposite signs</w:t>
+      </w:r>
+      <w:r>
+        <w:t xml:space="preserve"> </w:t>
+      </w:r>
+      <w:r>
+        <w:t xml:space="preserve">(42)</w:t>
+      </w:r>
+      <w:r>
+        <w:t xml:space="preserve">. To confirm our genetic mapping of GxWeather, we compared genomic locations of the significant posterior effect estimates from</w:t>
       </w:r>
       <w:r>
         <w:t xml:space="preserve"> </w:t>
@@ -1825,7 +1807,7 @@
         <w:t xml:space="preserve"> </w:t>
       </w:r>
       <w:r>
-        <w:t xml:space="preserve">to mapping results from an outbred mapping population grown at the same sites. Our analyses allow us to describe the weather cues and types of GxE affecting phenology in two divergent natural populations of switchgrass across the species’ latitudinal range.</w:t>
+        <w:t xml:space="preserve">to mapping results from an outbred mapping population grown at the same sites. Our analyses allowed us to describe the weather cues and types of GxE affecting phenology in two divergent natural populations of switchgrass across the species’ latitudinal range.</w:t>
       </w:r>
     </w:p>
     <w:bookmarkStart w:id="23" w:name="results"/>
@@ -1842,7 +1824,7 @@
         <w:pStyle w:val="FirstParagraph"/>
       </w:pPr>
       <w:r>
-        <w:t xml:space="preserve">Genotypes from the Gulf and Midwest subpopulations had distinct phenological timings and distinct patterns of phenological correlations across our eight common garden sites (</w:t>
+        <w:t xml:space="preserve">Genotypes from the Gulf and Midwest subpopulations had distinct phenological trait timings and distinct patterns of phenological trait correlations across our eight common garden sites (</w:t>
       </w:r>
       <w:hyperlink w:anchor="fig-map">
         <w:r>
@@ -1947,7 +1929,7 @@
         <w:t xml:space="preserve"> </w:t>
       </w:r>
       <w:r>
-        <w:t xml:space="preserve">A). These patterns led to strong negative phenotypic correlations for the onset of vegetative growth between the North and Texas gardens, particularly in the Gulf and across all individuals from the Gulf and Midwest subpopulations (hereafter,</w:t>
+        <w:t xml:space="preserve">A). These patterns led to strong negative phenotypic correlations for the onset of vegetative growth between the North and Texas gardens, particularly in the Gulf and in the population containing all individuals from the Gulf and Midwest subpopulations (hereafter,</w:t>
       </w:r>
       <w:r>
         <w:t xml:space="preserve"> </w:t>
@@ -1965,7 +1947,7 @@
         <w:t xml:space="preserve"> </w:t>
       </w:r>
       <w:r>
-        <w:t xml:space="preserve">subpopulations), and contributed to positive phenotypic correlations for the onset of flowering that had larger magnitudes at more northern gardens (</w:t>
+        <w:t xml:space="preserve">subpopulations) and contributed to positive phenotypic correlations for the onset of flowering that had larger magnitudes at more northern gardens (</w:t>
       </w:r>
       <w:hyperlink w:anchor="fig-map">
         <w:r>
@@ -2020,7 +2002,7 @@
         <w:t xml:space="preserve"> </w:t>
       </w:r>
       <w:r>
-        <w:t xml:space="preserve">were variable across gardens, and green-up dates were uncorrelated (r</w:t>
+        <w:t xml:space="preserve">was variable across gardens, and green-up dates were uncorrelated (r</w:t>
       </w:r>
       <w:r>
         <w:rPr>
@@ -2087,7 +2069,7 @@
         <w:pStyle w:val="FirstParagraph"/>
       </w:pPr>
       <w:r>
-        <w:t xml:space="preserve">We expected patterns of GxE and GxWeather to vary at the locus, subpopulation, and trait level; thus we were interested in modeling the different ways effects might covary across our eight common gardens. We jointly re-estimated genetic effects of a subset of SNPs across all eight common gardens using</w:t>
+        <w:t xml:space="preserve">We expected patterns of GxE and GxWeather to vary at the locus, subpopulation, and trait level. Thus, we were interested in modeling the different ways effects might covary across our eight common gardens. We jointly re-estimated the genetic effects of a subset of SNPs across all eight common gardens using</w:t>
       </w:r>
       <w:r>
         <w:t xml:space="preserve"> </w:t>
@@ -2216,7 +2198,7 @@
         <w:t xml:space="preserve"> </w:t>
       </w:r>
       <w:r>
-        <w:t xml:space="preserve">model. In this case, the joint estimate of effects for many SNPs could have high mixture proportions, or mass, on a covariance matrix that captures the negative correlation between Texas and North gardens. In our data, daylength 14 days prior to green-up date has negative correlations between Texas and North gardens (</w:t>
+        <w:t xml:space="preserve">model. In this case, the joint estimate of effects for many SNPs could have high mixture proportions, or mass, on a covariance matrix that captures the negative correlation between Texas (TX1, TX2, and TX3) and North (MO, NE, MI, and SD) gardens. In our data, daylength 14 days prior to green-up date was negatively correlated between Texas and North gardens (</w:t>
       </w:r>
       <w:hyperlink w:anchor="fig-covar">
         <w:r>
@@ -2395,7 +2377,7 @@
         <w:t xml:space="preserve"> </w:t>
       </w:r>
       <w:r>
-        <w:t xml:space="preserve">B). The average temperature covariance matrix had negative covariances between Texas and North gardens, though not as strong as the negative phenotypic correlations seen in Both subpopulations (</w:t>
+        <w:t xml:space="preserve">B). The average temperature covariance matrix had negative covariances between Texas and North gardens, though not as strong as the negative phenotypic correlations observed in Both subpopulations (</w:t>
       </w:r>
       <w:hyperlink w:anchor="fig-map">
         <w:r>
@@ -2560,10 +2542,10 @@
         <w:t xml:space="preserve"> </w:t>
       </w:r>
       <w:r>
-        <w:t xml:space="preserve">(26–29)</w:t>
-      </w:r>
-      <w:r>
-        <w:t xml:space="preserve">. To determine the frequency of rank-changing GxE, we used the local false sign rate (lfsr), an analogue of the lfdr that establishes confidence in the effect sign, not the effect’s difference from zero, to determine significance. We required lfsr significance (p &lt; 0.05) in both gardens to include effects. This means that our tests for a sign change between gardens carry an equal statistical burden to those for effects with the same sign. We separated kinds of effects at the level of individual loci into SNP effects that differ in sign between gardens (effects with rank-changing GxE between gardens), SNP effects that differ in magnitude (effects that are large in one garden or region and smaller in others), and SNP effects that are indistinguishable in two gardens (similarly large or small in comparisons between gardens) (</w:t>
+        <w:t xml:space="preserve">(27–30)</w:t>
+      </w:r>
+      <w:r>
+        <w:t xml:space="preserve">. To determine the frequency of rank-changing GxE, we used the local false sign rate (lfsr), an analogue of the local false discovery rate that establishes confidence in the effect sign, not the effect’s difference from zero, to determine significance. We required lfsr significance (p &lt; 0.05) in both gardens to include effects. This means that our tests for a sign change between gardens carry an equal statistical burden to those for effects with the same sign. We separated kinds of effects at the level of individual loci into SNP effects that differ in sign between gardens (effects with rank-changing GxE between gardens), SNP effects that differ in magnitude (effects that are large in one garden or region and smaller in others), and SNP effects that are indistinguishable in two gardens (similarly large or small in comparisons between gardens) (</w:t>
       </w:r>
       <w:hyperlink w:anchor="fig-effects">
         <w:r>
@@ -2613,7 +2595,7 @@
         <w:t xml:space="preserve"> </w:t>
       </w:r>
       <w:r>
-        <w:t xml:space="preserve">B). The majority of pairwise effects for greenup for the Midwest (&gt;73%; 68-342 effects) were indistinguishable, or had no GxE. The majority of pairwise effects for Both (&gt;85%) subpopulations were the same sign, and effects most often differed in magnitude between gardens within and between the regions; however, these differences in effect sign and magnitude were mostly between the MO site and other sites (</w:t>
+        <w:t xml:space="preserve">B). The majority of pairwise effects for greenup for the Midwest (&gt;73%; 68-342 effects) were indistinguishable, or had no GxE. The majority of pairwise effects for Both subpopulations (&gt;85%) were the same sign, and effects most often differed in magnitude between gardens within and between the regions; however, these differences in effect sign and magnitude were mostly between the MO site and other sites (</w:t>
       </w:r>
       <w:hyperlink w:anchor="fig-effects">
         <w:r>
@@ -2725,7 +2707,7 @@
         <w:t xml:space="preserve">mash</w:t>
       </w:r>
       <w:r>
-        <w:t xml:space="preserve">, and identified eight QTL for flowering date, eight QTL for flowering as a function of day length change two days prior, one QTL for the start of vegetative growth, and two QTL for vegetative growth as a function of daylength change one day prior, all of which showed QTL by environment interactions (SI Appendix, Figure S4). All QTL for flowering overlapped one or more homologs from rice or</w:t>
+        <w:t xml:space="preserve">, and identified eight QTL for flowering date, eight QTL for flowering as a function of day length change two days prior, one QTL for the start of vegetative growth, and two QTL for vegetative growth as a function of daylength change one day prior, all of which showed QTL by environment interactions (SI Appendix, Figure S4). All QTL for flowering overlapped with one or more homologs from rice or</w:t>
       </w:r>
       <w:r>
         <w:t xml:space="preserve"> </w:t>
@@ -2747,7 +2729,7 @@
         <w:t xml:space="preserve"> </w:t>
       </w:r>
       <w:r>
-        <w:t xml:space="preserve">(42)</w:t>
+        <w:t xml:space="preserve">(43)</w:t>
       </w:r>
       <w:r>
         <w:t xml:space="preserve">. All flowering and green-up QTL intervals contained at least one SNP significant in at least one</w:t>
@@ -2858,7 +2840,7 @@
         <w:pStyle w:val="FirstParagraph"/>
       </w:pPr>
       <w:r>
-        <w:t xml:space="preserve">As the climate and the natural environment change, it is increasingly critical to understand how patterns of plant-environment interactions will change in response. To do this, we must understand the current patterns of trait covariation across environments, the genetic underpinnings of these patterns, and the cases where this covariation can be altered. Here, we demonstrate that we can associate multiple patterns of GxWeather with specific genomic regions using a switchgrass diversity panel grown at eight common gardens. We can assign genetic effects to both GxWeather patterns with interpretable weather-based cues, and to unmeasured, site-based patterns. We use this approach to study GxWeather for the timings of vegetative and reproductive development in the deeply genetically diverged Gulf and Midwest subpopulations of switchgrass.</w:t>
+        <w:t xml:space="preserve">As the climate and the natural environment change, it is increasingly critical to understand how patterns of plant-environment interactions will change in response. To do this, we must understand the current patterns of trait covariation across environments, the genetic underpinnings of these patterns, and the cases where this covariation can be altered. Here, we demonstrate that we can associate multiple patterns of GxWeather with specific genomic regions using a switchgrass diversity panel grown at eight common gardens. We assigned genetic effects to both GxWeather patterns with interpretable weather-based cues, and to unmeasured, site-based patterns. We used this approach to study GxWeather for the timings of vegetative and reproductive development in the deeply genetically diverged Gulf and Midwest subpopulations of switchgrass.</w:t>
       </w:r>
     </w:p>
     <w:p>
@@ -2880,22 +2862,22 @@
         <w:t xml:space="preserve"> </w:t>
       </w:r>
       <w:r>
-        <w:t xml:space="preserve">B). The Gulf &amp; Both subpopulations had rank-changing GxE for green-up date, while the Midwest subpopulation had rank-changing GxE for flowering date. As phenological timings are major components of plant fitness, this result supports theoretical models that local adaptation should involve antagonistic pleiotropy at the level of individual loci</w:t>
-      </w:r>
-      <w:r>
-        <w:t xml:space="preserve"> </w:t>
-      </w:r>
-      <w:r>
-        <w:t xml:space="preserve">(26–29)</w:t>
-      </w:r>
-      <w:r>
-        <w:t xml:space="preserve">. In addition, it advances local adaptation research by using more than two field sites and a wide range of genetic variation to determine that rank-changing GxE for phenological timings is common in small genomic regions</w:t>
-      </w:r>
-      <w:r>
-        <w:t xml:space="preserve"> </w:t>
-      </w:r>
-      <w:r>
-        <w:t xml:space="preserve">(14, 43, 44)</w:t>
+        <w:t xml:space="preserve">B). The Gulf &amp; Both subpopulations had rank-changing GxE for green-up date, while the Midwest subpopulation had rank-changing GxE for flowering date. As phenological timings are major components of plant fitness, this result supports theoretical models that local adaptation should involve trade-offs at the level of individual loci</w:t>
+      </w:r>
+      <w:r>
+        <w:t xml:space="preserve"> </w:t>
+      </w:r>
+      <w:r>
+        <w:t xml:space="preserve">(27–30)</w:t>
+      </w:r>
+      <w:r>
+        <w:t xml:space="preserve">. In addition, it advances local adaptation research by using more than two field sites and a wide range of genetic variation to determine that rank-changing GxE for phenological traits is common in small genomic regions</w:t>
+      </w:r>
+      <w:r>
+        <w:t xml:space="preserve"> </w:t>
+      </w:r>
+      <w:r>
+        <w:t xml:space="preserve">(15, 44, 45)</w:t>
       </w:r>
       <w:r>
         <w:t xml:space="preserve">.</w:t>
@@ -2964,14 +2946,14 @@
             <w:r>
               <w:drawing>
                 <wp:inline>
-                  <wp:extent cx="5334000" cy="5283103"/>
+                  <wp:extent cx="5334000" cy="5263991"/>
                   <wp:effectExtent b="0" l="0" r="0" t="0"/>
                   <wp:docPr descr="" title="" id="26" name="Picture"/>
                   <a:graphic>
                     <a:graphicData uri="http://schemas.openxmlformats.org/drawingml/2006/picture">
                       <pic:pic>
                         <pic:nvPicPr>
-                          <pic:cNvPr descr="images/Figure_1_AB.png" id="27" name="Picture"/>
+                          <pic:cNvPr descr="images/Fig1_AB.png" id="27" name="Picture"/>
                           <pic:cNvPicPr>
                             <a:picLocks noChangeArrowheads="1" noChangeAspect="1"/>
                           </pic:cNvPicPr>
@@ -2985,7 +2967,7 @@
                         <pic:spPr bwMode="auto">
                           <a:xfrm>
                             <a:off x="0" y="0"/>
-                            <a:ext cx="5334000" cy="5283103"/>
+                            <a:ext cx="5334000" cy="5263991"/>
                           </a:xfrm>
                           <a:prstGeom prst="rect">
                             <a:avLst/>
@@ -3254,7 +3236,7 @@
               <w:pStyle w:val="ImageCaption"/>
             </w:pPr>
             <w:r>
-              <w:t xml:space="preserve">Figure 3: Types of GxE present between of pairs of jointly re-estimated effects in eight common gardens, for effects with lfsr &lt; 0.05. a) Examples of effect patterns at three pairs of sites with three types of GxE. All effects are for an alternate allele, with the reference allele effect defined to be zero at both gardens and represented by the dashed vertical line. Sign: Effects that differ in sign at these pairs of gardens (p &lt; 0.05, lfsr). Magnitude: Effects identical in sign (p &lt; 0.05, lfsr) that differ in magnitude by a factor of &gt;0.4. Not Distinguishable: Effects not distinguishable by magnitude nor sign of the effect, with no measurable GxE. b) The fraction of effects with each GxE type for the onset of vegetative growth (green-up date) and reproductive growth (flowering date), within and between two genetic subpopulations. Common gardens are grouped by the larger region they came from: North gardens are within the natural range of the Midwest subpopulation, and include MO, NE, MI, and SD, while Texas gardens are within the natural range of the Gulf subpopulation, and include TX1, TX2, and TX3.</w:t>
+              <w:t xml:space="preserve">Figure 3: Types of GxE present between of pairs of jointly re-estimated effects in eight common gardens, for effects with lfsr &lt; 0.05 at each pair of sites contrasted. a) Examples of effect patterns at three pairs of sites with three types of GxE. All effects are for an alternate allele, with the reference allele effect defined to be zero at both gardens and represented by the dashed vertical line. Sign: Effects that differ in sign at these pairs of gardens (p &lt; 0.05, lfsr). Magnitude: Effects identical in sign (p &lt; 0.05, lfsr) that differ in magnitude by a factor of &gt;0.4. Not Distinguishable: Effects not distinguishable by magnitude nor sign of the effect, with no measurable GxE. b) The fraction of effects with each GxE type for the onset of vegetative growth (green-up date) and reproductive growth (flowering date), within and between two genetic subpopulations. Common gardens are grouped by the larger region they came from: North gardens are within the natural range of the Midwest subpopulation, and include MO, NE, MI, and SD, while Texas gardens are within the natural range of the Gulf subpopulation, and include TX1, TX2, and TX3.</w:t>
             </w:r>
           </w:p>
           <w:bookmarkEnd w:id="36"/>
@@ -3433,7 +3415,7 @@
         <w:t xml:space="preserve"> </w:t>
       </w:r>
       <w:r>
-        <w:t xml:space="preserve">(39, 44, 45)</w:t>
+        <w:t xml:space="preserve">(38, 40, 45)</w:t>
       </w:r>
       <w:r>
         <w:t xml:space="preserve">. We scored the onset of vegetative growth, or green-up date, as the day of the year when 50% of the tiller area of the crown of the plant cut the previous year had green growth. The onset of reproductive growth, or flowering date, was the day of the year when 50% of the plant tillers had panicles undergoing anthesis.</w:t>
@@ -3450,7 +3432,7 @@
         <w:t xml:space="preserve"> </w:t>
       </w:r>
       <w:r>
-        <w:t xml:space="preserve">(37)</w:t>
+        <w:t xml:space="preserve">(38)</w:t>
       </w:r>
       <w:r>
         <w:t xml:space="preserve">. The diversity panel contained 134 sequenced, clonally propagated individuals from the Midwest genetic subpopulation, and 229 from the Gulf genetic subpopulation. To allow for the possibility that different subpopulations had different strengths of connection between our phenotypes and genotypes</w:t>
@@ -3492,7 +3474,7 @@
         <w:t xml:space="preserve"> </w:t>
       </w:r>
       <w:r>
-        <w:t xml:space="preserve">(37)</w:t>
+        <w:t xml:space="preserve">(38)</w:t>
       </w:r>
       <w:r>
         <w:t xml:space="preserve"> </w:t>
@@ -3528,7 +3510,7 @@
         <w:t xml:space="preserve"> </w:t>
       </w:r>
       <w:r>
-        <w:t xml:space="preserve">(39)</w:t>
+        <w:t xml:space="preserve">(40)</w:t>
       </w:r>
       <w:r>
         <w:t xml:space="preserve">; additional details on QTL mapping can be found in SI Appendix, Section S7. To be directly comparable to the diversity panel data, only 2019 phenology data from the pseudo-F2 cross from the same eight common garden sites were used.</w:t>
@@ -3766,22 +3748,22 @@
         <w:pStyle w:val="BodyText"/>
       </w:pPr>
       <w:r>
-        <w:t xml:space="preserve">Using the lfsr rather than the local false discovery rate (lfdr) is a critical change in our ability to detect alleles directly contributing to rank-changing GxE between environments. The lfdr, like other measures of FDR, focuses on if we have enough evidence to reject the null hypothesis that an effect j is 0, or that there is a significant effect. Previous studies of antagonistic pleiotropy (e.g.</w:t>
-      </w:r>
-      <w:r>
-        <w:t xml:space="preserve"> </w:t>
-      </w:r>
-      <w:r>
-        <w:t xml:space="preserve">(44)</w:t>
-      </w:r>
-      <w:r>
-        <w:t xml:space="preserve">) have used the lfdr or equivalent statistical tests to detect antagonistic pleiotropy. These tests were conservative, in that they required two non-zero effects of different signs, while tests for differential sensitivity required only one non-zero effect. This previous work recognized that this testing bias could lead to undercounting occurrences of antagonistic pleiotropy</w:t>
-      </w:r>
-      <w:r>
-        <w:t xml:space="preserve"> </w:t>
-      </w:r>
-      <w:r>
-        <w:t xml:space="preserve">(30, 33)</w:t>
+        <w:t xml:space="preserve">Using the lfsr rather than the local false discovery rate (local FDR) is a critical change in our ability to detect alleles directly contributing to rank-changing GxE between environments. The local FDR, like other measures of FDR, focuses on if we have enough evidence to reject the null hypothesis that an effect j is 0, or that there is a significant effect. Previous studies of antagonistic pleiotropy (e.g.</w:t>
+      </w:r>
+      <w:r>
+        <w:t xml:space="preserve"> </w:t>
+      </w:r>
+      <w:r>
+        <w:t xml:space="preserve">(45)</w:t>
+      </w:r>
+      <w:r>
+        <w:t xml:space="preserve">) have used the local FDR or equivalent statistical tests to detect antagonistic pleiotropy. These tests were conservative, in that they required two non-zero effects of different signs, while tests for differential sensitivity required only one non-zero effect. This previous work recognized that this testing bias could lead to undercounting occurrences of antagonistic pleiotropy</w:t>
+      </w:r>
+      <w:r>
+        <w:t xml:space="preserve"> </w:t>
+      </w:r>
+      <w:r>
+        <w:t xml:space="preserve">(31, 34)</w:t>
       </w:r>
       <w:r>
         <w:t xml:space="preserve">, and sought to reduce it by permutation</w:t>
@@ -3790,7 +3772,7 @@
         <w:t xml:space="preserve"> </w:t>
       </w:r>
       <w:r>
-        <w:t xml:space="preserve">(32)</w:t>
+        <w:t xml:space="preserve">(33)</w:t>
       </w:r>
       <w:r>
         <w:t xml:space="preserve">. However, using the lfsr to test for allelic effects that differ in sign does not undercount these occurences, as this statistic answers a fundamentally different question. For each effect</w:t>
@@ -3856,7 +3838,7 @@
         <w:t xml:space="preserve"> </w:t>
       </w:r>
       <w:r>
-        <w:t xml:space="preserve">(41)</w:t>
+        <w:t xml:space="preserve">(42)</w:t>
       </w:r>
       <w:r>
         <w:t xml:space="preserve">. Thus, rather than asking</w:t>
@@ -3890,7 +3872,7 @@
     </w:p>
     <w:bookmarkEnd w:id="44"/>
     <w:bookmarkEnd w:id="45"/>
-    <w:bookmarkStart w:id="104" w:name="references"/>
+    <w:bookmarkStart w:id="105" w:name="references"/>
     <w:p>
       <w:pPr>
         <w:pStyle w:val="Heading1"/>
@@ -3904,7 +3886,7 @@
         <w:pStyle w:val="FirstParagraph"/>
       </w:pPr>
     </w:p>
-    <w:bookmarkStart w:id="103" w:name="refs"/>
+    <w:bookmarkStart w:id="104" w:name="refs"/>
     <w:bookmarkStart w:id="47" w:name="ref-bauerle_photoperiodic_2012"/>
     <w:p>
       <w:pPr>
@@ -4557,7 +4539,7 @@
       </w:r>
     </w:p>
     <w:bookmarkEnd w:id="61"/>
-    <w:bookmarkStart w:id="62" w:name="ref-wadgymar2017identifying"/>
+    <w:bookmarkStart w:id="63" w:name="ref-unterseer2016"/>
     <w:p>
       <w:pPr>
         <w:pStyle w:val="Bibliography"/>
@@ -4572,7 +4554,7 @@
         <w:t xml:space="preserve">	</w:t>
       </w:r>
       <w:r>
-        <w:t xml:space="preserve">S. M. Wadgymar,</w:t>
+        <w:t xml:space="preserve">S. Unterseer,</w:t>
       </w:r>
       <w:r>
         <w:t xml:space="preserve"> </w:t>
@@ -4585,17 +4567,31 @@
         <w:t xml:space="preserve">et al.</w:t>
       </w:r>
       <w:r>
-        <w:t xml:space="preserve">, Identifying targets and agents of selection: Innovative methods to evaluate the processes that contribute to local adaptation.</w:t>
-      </w:r>
-      <w:r>
-        <w:t xml:space="preserve"> </w:t>
-      </w:r>
-      <w:r>
-        <w:rPr>
-          <w:iCs/>
-          <w:i/>
-        </w:rPr>
-        <w:t xml:space="preserve">Methods in Ecology and Evolution</w:t>
+        <w:t xml:space="preserve">,</w:t>
+      </w:r>
+      <w:r>
+        <w:t xml:space="preserve"> </w:t>
+      </w:r>
+      <w:hyperlink r:id="rId62">
+        <w:r>
+          <w:rPr>
+            <w:rStyle w:val="Hyperlink"/>
+          </w:rPr>
+          <w:t xml:space="preserve">A comprehensive study of the genomic differentiation between temperate Dent and Flint maize</w:t>
+        </w:r>
+      </w:hyperlink>
+      <w:r>
+        <w:t xml:space="preserve">.</w:t>
+      </w:r>
+      <w:r>
+        <w:t xml:space="preserve"> </w:t>
+      </w:r>
+      <w:r>
+        <w:rPr>
+          <w:iCs/>
+          <w:i/>
+        </w:rPr>
+        <w:t xml:space="preserve">Genome Biology</w:t>
       </w:r>
       <w:r>
         <w:t xml:space="preserve"> </w:t>
@@ -4605,14 +4601,17 @@
           <w:bCs/>
           <w:b/>
         </w:rPr>
-        <w:t xml:space="preserve">8</w:t>
-      </w:r>
-      <w:r>
-        <w:t xml:space="preserve">, 738–749 (2017).</w:t>
-      </w:r>
-    </w:p>
-    <w:bookmarkEnd w:id="62"/>
-    <w:bookmarkStart w:id="63" w:name="ref-blumel2015flowering"/>
+        <w:t xml:space="preserve">17</w:t>
+      </w:r>
+      <w:r>
+        <w:t xml:space="preserve"> </w:t>
+      </w:r>
+      <w:r>
+        <w:t xml:space="preserve">(2016).</w:t>
+      </w:r>
+    </w:p>
+    <w:bookmarkEnd w:id="63"/>
+    <w:bookmarkStart w:id="64" w:name="ref-wadgymar2017identifying"/>
     <w:p>
       <w:pPr>
         <w:pStyle w:val="Bibliography"/>
@@ -4627,17 +4626,30 @@
         <w:t xml:space="preserve">	</w:t>
       </w:r>
       <w:r>
-        <w:t xml:space="preserve">M. Blümel, N. Dally, C. Jung, Flowering time regulation in crops—what did we learn from arabidopsis?</w:t>
-      </w:r>
-      <w:r>
-        <w:t xml:space="preserve"> </w:t>
-      </w:r>
-      <w:r>
-        <w:rPr>
-          <w:iCs/>
-          <w:i/>
-        </w:rPr>
-        <w:t xml:space="preserve">Current opinion in biotechnology</w:t>
+        <w:t xml:space="preserve">S. M. Wadgymar,</w:t>
+      </w:r>
+      <w:r>
+        <w:t xml:space="preserve"> </w:t>
+      </w:r>
+      <w:r>
+        <w:rPr>
+          <w:iCs/>
+          <w:i/>
+        </w:rPr>
+        <w:t xml:space="preserve">et al.</w:t>
+      </w:r>
+      <w:r>
+        <w:t xml:space="preserve">, Identifying targets and agents of selection: Innovative methods to evaluate the processes that contribute to local adaptation.</w:t>
+      </w:r>
+      <w:r>
+        <w:t xml:space="preserve"> </w:t>
+      </w:r>
+      <w:r>
+        <w:rPr>
+          <w:iCs/>
+          <w:i/>
+        </w:rPr>
+        <w:t xml:space="preserve">Methods in Ecology and Evolution</w:t>
       </w:r>
       <w:r>
         <w:t xml:space="preserve"> </w:t>
@@ -4647,20 +4659,62 @@
           <w:bCs/>
           <w:b/>
         </w:rPr>
+        <w:t xml:space="preserve">8</w:t>
+      </w:r>
+      <w:r>
+        <w:t xml:space="preserve">, 738–749 (2017).</w:t>
+      </w:r>
+    </w:p>
+    <w:bookmarkEnd w:id="64"/>
+    <w:bookmarkStart w:id="65" w:name="ref-blumel2015flowering"/>
+    <w:p>
+      <w:pPr>
+        <w:pStyle w:val="Bibliography"/>
+      </w:pPr>
+      <w:r>
+        <w:t xml:space="preserve">16.</w:t>
+      </w:r>
+      <w:r>
+        <w:t xml:space="preserve"> </w:t>
+      </w:r>
+      <w:r>
+        <w:t xml:space="preserve">	</w:t>
+      </w:r>
+      <w:r>
+        <w:t xml:space="preserve">M. Blümel, N. Dally, C. Jung, Flowering time regulation in crops—what did we learn from arabidopsis?</w:t>
+      </w:r>
+      <w:r>
+        <w:t xml:space="preserve"> </w:t>
+      </w:r>
+      <w:r>
+        <w:rPr>
+          <w:iCs/>
+          <w:i/>
+        </w:rPr>
+        <w:t xml:space="preserve">Current opinion in biotechnology</w:t>
+      </w:r>
+      <w:r>
+        <w:t xml:space="preserve"> </w:t>
+      </w:r>
+      <w:r>
+        <w:rPr>
+          <w:bCs/>
+          <w:b/>
+        </w:rPr>
         <w:t xml:space="preserve">32</w:t>
       </w:r>
       <w:r>
         <w:t xml:space="preserve">, 121–129 (2015).</w:t>
       </w:r>
     </w:p>
-    <w:bookmarkEnd w:id="63"/>
-    <w:bookmarkStart w:id="65" w:name="ref-fournier-level2016"/>
+    <w:bookmarkEnd w:id="65"/>
+    <w:bookmarkStart w:id="67" w:name="ref-fournier-level2016"/>
     <w:p>
       <w:pPr>
         <w:pStyle w:val="Bibliography"/>
       </w:pPr>
       <w:r>
-        <w:t xml:space="preserve">16.</w:t>
+        <w:t xml:space="preserve">17.</w:t>
       </w:r>
       <w:r>
         <w:t xml:space="preserve"> </w:t>
@@ -4687,7 +4741,7 @@
       <w:r>
         <w:t xml:space="preserve"> </w:t>
       </w:r>
-      <w:hyperlink r:id="rId64">
+      <w:hyperlink r:id="rId66">
         <w:r>
           <w:rPr>
             <w:rStyle w:val="Hyperlink"/>
@@ -4739,14 +4793,14 @@
         <w:t xml:space="preserve">(2016).</w:t>
       </w:r>
     </w:p>
-    <w:bookmarkEnd w:id="65"/>
-    <w:bookmarkStart w:id="66" w:name="ref-jung2009flowering"/>
+    <w:bookmarkEnd w:id="67"/>
+    <w:bookmarkStart w:id="68" w:name="ref-jung2009flowering"/>
     <w:p>
       <w:pPr>
         <w:pStyle w:val="Bibliography"/>
       </w:pPr>
       <w:r>
-        <w:t xml:space="preserve">17.</w:t>
+        <w:t xml:space="preserve">18.</w:t>
       </w:r>
       <w:r>
         <w:t xml:space="preserve"> </w:t>
@@ -4781,14 +4835,14 @@
         <w:t xml:space="preserve">, 563–573 (2009).</w:t>
       </w:r>
     </w:p>
-    <w:bookmarkEnd w:id="66"/>
-    <w:bookmarkStart w:id="67" w:name="ref-turner2005pseudo"/>
+    <w:bookmarkEnd w:id="68"/>
+    <w:bookmarkStart w:id="69" w:name="ref-turner2005pseudo"/>
     <w:p>
       <w:pPr>
         <w:pStyle w:val="Bibliography"/>
       </w:pPr>
       <w:r>
-        <w:t xml:space="preserve">18.</w:t>
+        <w:t xml:space="preserve">19.</w:t>
       </w:r>
       <w:r>
         <w:t xml:space="preserve"> </w:t>
@@ -4823,14 +4877,14 @@
         <w:t xml:space="preserve">, 1031–1034 (2005).</w:t>
       </w:r>
     </w:p>
-    <w:bookmarkEnd w:id="67"/>
-    <w:bookmarkStart w:id="68" w:name="ref-faure2012mutation"/>
+    <w:bookmarkEnd w:id="69"/>
+    <w:bookmarkStart w:id="70" w:name="ref-faure2012mutation"/>
     <w:p>
       <w:pPr>
         <w:pStyle w:val="Bibliography"/>
       </w:pPr>
       <w:r>
-        <w:t xml:space="preserve">19.</w:t>
+        <w:t xml:space="preserve">20.</w:t>
       </w:r>
       <w:r>
         <w:t xml:space="preserve"> </w:t>
@@ -4878,14 +4932,14 @@
         <w:t xml:space="preserve">, 8328–8333 (2012).</w:t>
       </w:r>
     </w:p>
-    <w:bookmarkEnd w:id="68"/>
-    <w:bookmarkStart w:id="69" w:name="ref-hung2012zmcct"/>
+    <w:bookmarkEnd w:id="70"/>
+    <w:bookmarkStart w:id="71" w:name="ref-hung2012zmcct"/>
     <w:p>
       <w:pPr>
         <w:pStyle w:val="Bibliography"/>
       </w:pPr>
       <w:r>
-        <w:t xml:space="preserve">20.</w:t>
+        <w:t xml:space="preserve">21.</w:t>
       </w:r>
       <w:r>
         <w:t xml:space="preserve"> </w:t>
@@ -4933,14 +4987,14 @@
         <w:t xml:space="preserve">, E1913–E1921 (2012).</w:t>
       </w:r>
     </w:p>
-    <w:bookmarkEnd w:id="69"/>
-    <w:bookmarkStart w:id="70" w:name="ref-zakhrabekova2012induced"/>
+    <w:bookmarkEnd w:id="71"/>
+    <w:bookmarkStart w:id="72" w:name="ref-zakhrabekova2012induced"/>
     <w:p>
       <w:pPr>
         <w:pStyle w:val="Bibliography"/>
       </w:pPr>
       <w:r>
-        <w:t xml:space="preserve">21.</w:t>
+        <w:t xml:space="preserve">22.</w:t>
       </w:r>
       <w:r>
         <w:t xml:space="preserve"> </w:t>
@@ -4988,14 +5042,14 @@
         <w:t xml:space="preserve">, 4326–4331 (2012).</w:t>
       </w:r>
     </w:p>
-    <w:bookmarkEnd w:id="70"/>
-    <w:bookmarkStart w:id="71" w:name="ref-yang2013oself3"/>
+    <w:bookmarkEnd w:id="72"/>
+    <w:bookmarkStart w:id="73" w:name="ref-yang2013oself3"/>
     <w:p>
       <w:pPr>
         <w:pStyle w:val="Bibliography"/>
       </w:pPr>
       <w:r>
-        <w:t xml:space="preserve">22.</w:t>
+        <w:t xml:space="preserve">23.</w:t>
       </w:r>
       <w:r>
         <w:t xml:space="preserve"> </w:t>
@@ -5030,14 +5084,14 @@
         <w:t xml:space="preserve">, 202–215 (2013).</w:t>
       </w:r>
     </w:p>
-    <w:bookmarkEnd w:id="71"/>
-    <w:bookmarkStart w:id="72" w:name="ref-pin2012multifaceted"/>
+    <w:bookmarkEnd w:id="73"/>
+    <w:bookmarkStart w:id="74" w:name="ref-pin2012multifaceted"/>
     <w:p>
       <w:pPr>
         <w:pStyle w:val="Bibliography"/>
       </w:pPr>
       <w:r>
-        <w:t xml:space="preserve">23.</w:t>
+        <w:t xml:space="preserve">24.</w:t>
       </w:r>
       <w:r>
         <w:t xml:space="preserve"> </w:t>
@@ -5072,14 +5126,14 @@
         <w:t xml:space="preserve">, 1742–1755 (2012).</w:t>
       </w:r>
     </w:p>
-    <w:bookmarkEnd w:id="72"/>
-    <w:bookmarkStart w:id="73" w:name="ref-weller2019parallel"/>
+    <w:bookmarkEnd w:id="74"/>
+    <w:bookmarkStart w:id="75" w:name="ref-weller2019parallel"/>
     <w:p>
       <w:pPr>
         <w:pStyle w:val="Bibliography"/>
       </w:pPr>
       <w:r>
-        <w:t xml:space="preserve">24.</w:t>
+        <w:t xml:space="preserve">25.</w:t>
       </w:r>
       <w:r>
         <w:t xml:space="preserve"> </w:t>
@@ -5127,14 +5181,14 @@
         <w:t xml:space="preserve">, 1209–1219 (2019).</w:t>
       </w:r>
     </w:p>
-    <w:bookmarkEnd w:id="73"/>
-    <w:bookmarkStart w:id="75" w:name="ref-Weine2023.06.21.545998"/>
+    <w:bookmarkEnd w:id="75"/>
+    <w:bookmarkStart w:id="77" w:name="ref-Weine2023.06.21.545998"/>
     <w:p>
       <w:pPr>
         <w:pStyle w:val="Bibliography"/>
       </w:pPr>
       <w:r>
-        <w:t xml:space="preserve">25.</w:t>
+        <w:t xml:space="preserve">26.</w:t>
       </w:r>
       <w:r>
         <w:t xml:space="preserve"> </w:t>
@@ -5161,7 +5215,7 @@
       <w:r>
         <w:t xml:space="preserve">(2024) https:/doi.org/</w:t>
       </w:r>
-      <w:hyperlink r:id="rId74">
+      <w:hyperlink r:id="rId76">
         <w:r>
           <w:rPr>
             <w:rStyle w:val="Hyperlink"/>
@@ -5173,14 +5227,14 @@
         <w:t xml:space="preserve">.</w:t>
       </w:r>
     </w:p>
-    <w:bookmarkEnd w:id="75"/>
-    <w:bookmarkStart w:id="76" w:name="ref-levene1953genetic"/>
+    <w:bookmarkEnd w:id="77"/>
+    <w:bookmarkStart w:id="78" w:name="ref-levene1953genetic"/>
     <w:p>
       <w:pPr>
         <w:pStyle w:val="Bibliography"/>
       </w:pPr>
       <w:r>
-        <w:t xml:space="preserve">26.</w:t>
+        <w:t xml:space="preserve">27.</w:t>
       </w:r>
       <w:r>
         <w:t xml:space="preserve"> </w:t>
@@ -5215,14 +5269,14 @@
         <w:t xml:space="preserve">, 331–333 (1953).</w:t>
       </w:r>
     </w:p>
-    <w:bookmarkEnd w:id="76"/>
-    <w:bookmarkStart w:id="77" w:name="ref-felsenstein1976theoretical"/>
+    <w:bookmarkEnd w:id="78"/>
+    <w:bookmarkStart w:id="79" w:name="ref-felsenstein1976theoretical"/>
     <w:p>
       <w:pPr>
         <w:pStyle w:val="Bibliography"/>
       </w:pPr>
       <w:r>
-        <w:t xml:space="preserve">27.</w:t>
+        <w:t xml:space="preserve">28.</w:t>
       </w:r>
       <w:r>
         <w:t xml:space="preserve"> </w:t>
@@ -5257,14 +5311,14 @@
         <w:t xml:space="preserve">, 253–280 (1976).</w:t>
       </w:r>
     </w:p>
-    <w:bookmarkEnd w:id="77"/>
-    <w:bookmarkStart w:id="78" w:name="ref-kawecki2004conceptual"/>
+    <w:bookmarkEnd w:id="79"/>
+    <w:bookmarkStart w:id="80" w:name="ref-kawecki2004conceptual"/>
     <w:p>
       <w:pPr>
         <w:pStyle w:val="Bibliography"/>
       </w:pPr>
       <w:r>
-        <w:t xml:space="preserve">28.</w:t>
+        <w:t xml:space="preserve">29.</w:t>
       </w:r>
       <w:r>
         <w:t xml:space="preserve"> </w:t>
@@ -5299,14 +5353,14 @@
         <w:t xml:space="preserve">, 1225–1241 (2004).</w:t>
       </w:r>
     </w:p>
-    <w:bookmarkEnd w:id="78"/>
-    <w:bookmarkStart w:id="79" w:name="ref-hedrick1986genetic"/>
+    <w:bookmarkEnd w:id="80"/>
+    <w:bookmarkStart w:id="81" w:name="ref-hedrick1986genetic"/>
     <w:p>
       <w:pPr>
         <w:pStyle w:val="Bibliography"/>
       </w:pPr>
       <w:r>
-        <w:t xml:space="preserve">29.</w:t>
+        <w:t xml:space="preserve">30.</w:t>
       </w:r>
       <w:r>
         <w:t xml:space="preserve"> </w:t>
@@ -5341,14 +5395,14 @@
         <w:t xml:space="preserve">, 535–566 (1986).</w:t>
       </w:r>
     </w:p>
-    <w:bookmarkEnd w:id="79"/>
-    <w:bookmarkStart w:id="80" w:name="ref-des2013genotype"/>
+    <w:bookmarkEnd w:id="81"/>
+    <w:bookmarkStart w:id="82" w:name="ref-des2013genotype"/>
     <w:p>
       <w:pPr>
         <w:pStyle w:val="Bibliography"/>
       </w:pPr>
       <w:r>
-        <w:t xml:space="preserve">30.</w:t>
+        <w:t xml:space="preserve">31.</w:t>
       </w:r>
       <w:r>
         <w:t xml:space="preserve"> </w:t>
@@ -5383,14 +5437,14 @@
         <w:t xml:space="preserve">, 5–29 (2013).</w:t>
       </w:r>
     </w:p>
-    <w:bookmarkEnd w:id="80"/>
-    <w:bookmarkStart w:id="82" w:name="ref-millet2016"/>
+    <w:bookmarkEnd w:id="82"/>
+    <w:bookmarkStart w:id="84" w:name="ref-millet2016"/>
     <w:p>
       <w:pPr>
         <w:pStyle w:val="Bibliography"/>
       </w:pPr>
       <w:r>
-        <w:t xml:space="preserve">31.</w:t>
+        <w:t xml:space="preserve">32.</w:t>
       </w:r>
       <w:r>
         <w:t xml:space="preserve"> </w:t>
@@ -5417,7 +5471,7 @@
       <w:r>
         <w:t xml:space="preserve"> </w:t>
       </w:r>
-      <w:hyperlink r:id="rId81">
+      <w:hyperlink r:id="rId83">
         <w:r>
           <w:rPr>
             <w:rStyle w:val="Hyperlink"/>
@@ -5442,14 +5496,14 @@
         <w:t xml:space="preserve">, pp.00621.2016 (2016).</w:t>
       </w:r>
     </w:p>
-    <w:bookmarkEnd w:id="82"/>
-    <w:bookmarkStart w:id="83" w:name="ref-anderson2013genetic"/>
+    <w:bookmarkEnd w:id="84"/>
+    <w:bookmarkStart w:id="85" w:name="ref-anderson2013genetic"/>
     <w:p>
       <w:pPr>
         <w:pStyle w:val="Bibliography"/>
       </w:pPr>
       <w:r>
-        <w:t xml:space="preserve">32.</w:t>
+        <w:t xml:space="preserve">33.</w:t>
       </w:r>
       <w:r>
         <w:t xml:space="preserve"> </w:t>
@@ -5484,14 +5538,14 @@
         <w:t xml:space="preserve">, 699–708 (2013).</w:t>
       </w:r>
     </w:p>
-    <w:bookmarkEnd w:id="83"/>
-    <w:bookmarkStart w:id="84" w:name="ref-anderson2011evolutionary"/>
+    <w:bookmarkEnd w:id="85"/>
+    <w:bookmarkStart w:id="86" w:name="ref-anderson2011evolutionary"/>
     <w:p>
       <w:pPr>
         <w:pStyle w:val="Bibliography"/>
       </w:pPr>
       <w:r>
-        <w:t xml:space="preserve">33.</w:t>
+        <w:t xml:space="preserve">34.</w:t>
       </w:r>
       <w:r>
         <w:t xml:space="preserve"> </w:t>
@@ -5526,14 +5580,14 @@
         <w:t xml:space="preserve">, 258–266 (2011).</w:t>
       </w:r>
     </w:p>
-    <w:bookmarkEnd w:id="84"/>
-    <w:bookmarkStart w:id="85" w:name="ref-mitchell1997predicting"/>
+    <w:bookmarkEnd w:id="86"/>
+    <w:bookmarkStart w:id="87" w:name="ref-mitchell1997predicting"/>
     <w:p>
       <w:pPr>
         <w:pStyle w:val="Bibliography"/>
       </w:pPr>
       <w:r>
-        <w:t xml:space="preserve">34.</w:t>
+        <w:t xml:space="preserve">35.</w:t>
       </w:r>
       <w:r>
         <w:t xml:space="preserve"> </w:t>
@@ -5568,14 +5622,14 @@
         <w:t xml:space="preserve">, 827–832 (1997).</w:t>
       </w:r>
     </w:p>
-    <w:bookmarkEnd w:id="85"/>
-    <w:bookmarkStart w:id="86" w:name="ref-parrish2005biology"/>
+    <w:bookmarkEnd w:id="87"/>
+    <w:bookmarkStart w:id="88" w:name="ref-parrish2005biology"/>
     <w:p>
       <w:pPr>
         <w:pStyle w:val="Bibliography"/>
       </w:pPr>
       <w:r>
-        <w:t xml:space="preserve">35.</w:t>
+        <w:t xml:space="preserve">36.</w:t>
       </w:r>
       <w:r>
         <w:t xml:space="preserve"> </w:t>
@@ -5610,14 +5664,14 @@
         <w:t xml:space="preserve">, 423–459 (2005).</w:t>
       </w:r>
     </w:p>
-    <w:bookmarkEnd w:id="86"/>
-    <w:bookmarkStart w:id="87" w:name="ref-casler2004latitudinal"/>
+    <w:bookmarkEnd w:id="88"/>
+    <w:bookmarkStart w:id="89" w:name="ref-casler2004latitudinal"/>
     <w:p>
       <w:pPr>
         <w:pStyle w:val="Bibliography"/>
       </w:pPr>
       <w:r>
-        <w:t xml:space="preserve">36.</w:t>
+        <w:t xml:space="preserve">37.</w:t>
       </w:r>
       <w:r>
         <w:t xml:space="preserve"> </w:t>
@@ -5652,14 +5706,14 @@
         <w:t xml:space="preserve">, 293–303 (2004).</w:t>
       </w:r>
     </w:p>
-    <w:bookmarkEnd w:id="87"/>
-    <w:bookmarkStart w:id="88" w:name="ref-lovell2021genomic"/>
+    <w:bookmarkEnd w:id="89"/>
+    <w:bookmarkStart w:id="91" w:name="ref-lovell2021"/>
     <w:p>
       <w:pPr>
         <w:pStyle w:val="Bibliography"/>
       </w:pPr>
       <w:r>
-        <w:t xml:space="preserve">37.</w:t>
+        <w:t xml:space="preserve">38.</w:t>
       </w:r>
       <w:r>
         <w:t xml:space="preserve"> </w:t>
@@ -5681,7 +5735,21 @@
         <w:t xml:space="preserve">et al.</w:t>
       </w:r>
       <w:r>
-        <w:t xml:space="preserve">, Genomic mechanisms of climate adaptation in polyploid bioenergy switchgrass.</w:t>
+        <w:t xml:space="preserve">,</w:t>
+      </w:r>
+      <w:r>
+        <w:t xml:space="preserve"> </w:t>
+      </w:r>
+      <w:hyperlink r:id="rId90">
+        <w:r>
+          <w:rPr>
+            <w:rStyle w:val="Hyperlink"/>
+          </w:rPr>
+          <w:t xml:space="preserve">Genomic mechanisms of climate adaptation in polyploid bioenergy switchgrass</w:t>
+        </w:r>
+      </w:hyperlink>
+      <w:r>
+        <w:t xml:space="preserve">.</w:t>
       </w:r>
       <w:r>
         <w:t xml:space="preserve"> </w:t>
@@ -5692,6 +5760,38 @@
           <w:i/>
         </w:rPr>
         <w:t xml:space="preserve">Nature</w:t>
+      </w:r>
+      <w:r>
+        <w:t xml:space="preserve">, 1–7 (2021).</w:t>
+      </w:r>
+    </w:p>
+    <w:bookmarkEnd w:id="91"/>
+    <w:bookmarkStart w:id="92" w:name="ref-porter1966analysis"/>
+    <w:p>
+      <w:pPr>
+        <w:pStyle w:val="Bibliography"/>
+      </w:pPr>
+      <w:r>
+        <w:t xml:space="preserve">39.</w:t>
+      </w:r>
+      <w:r>
+        <w:t xml:space="preserve"> </w:t>
+      </w:r>
+      <w:r>
+        <w:t xml:space="preserve">	</w:t>
+      </w:r>
+      <w:r>
+        <w:t xml:space="preserve">C. L. Porter Jr, An analysis of variation between upland and lowland switchgrass, panicum virgatum l., in central oklahoma.</w:t>
+      </w:r>
+      <w:r>
+        <w:t xml:space="preserve"> </w:t>
+      </w:r>
+      <w:r>
+        <w:rPr>
+          <w:iCs/>
+          <w:i/>
+        </w:rPr>
+        <w:t xml:space="preserve">Ecology</w:t>
       </w:r>
       <w:r>
         <w:t xml:space="preserve"> </w:t>
@@ -5701,20 +5801,20 @@
           <w:bCs/>
           <w:b/>
         </w:rPr>
-        <w:t xml:space="preserve">590</w:t>
-      </w:r>
-      <w:r>
-        <w:t xml:space="preserve">, 438–444 (2021).</w:t>
-      </w:r>
-    </w:p>
-    <w:bookmarkEnd w:id="88"/>
-    <w:bookmarkStart w:id="89" w:name="ref-porter1966analysis"/>
+        <w:t xml:space="preserve">47</w:t>
+      </w:r>
+      <w:r>
+        <w:t xml:space="preserve">, 980–992 (1966).</w:t>
+      </w:r>
+    </w:p>
+    <w:bookmarkEnd w:id="92"/>
+    <w:bookmarkStart w:id="93" w:name="ref-milano2016genetic"/>
     <w:p>
       <w:pPr>
         <w:pStyle w:val="Bibliography"/>
       </w:pPr>
       <w:r>
-        <w:t xml:space="preserve">38.</w:t>
+        <w:t xml:space="preserve">40.</w:t>
       </w:r>
       <w:r>
         <w:t xml:space="preserve"> </w:t>
@@ -5723,17 +5823,17 @@
         <w:t xml:space="preserve">	</w:t>
       </w:r>
       <w:r>
-        <w:t xml:space="preserve">C. L. Porter Jr, An analysis of variation between upland and lowland switchgrass, panicum virgatum l., in central oklahoma.</w:t>
-      </w:r>
-      <w:r>
-        <w:t xml:space="preserve"> </w:t>
-      </w:r>
-      <w:r>
-        <w:rPr>
-          <w:iCs/>
-          <w:i/>
-        </w:rPr>
-        <w:t xml:space="preserve">Ecology</w:t>
+        <w:t xml:space="preserve">E. R. Milano, D. B. Lowry, T. E. Juenger, The genetic basis of upland/lowland ecotype divergence in switchgrass (panicum virgatum).</w:t>
+      </w:r>
+      <w:r>
+        <w:t xml:space="preserve"> </w:t>
+      </w:r>
+      <w:r>
+        <w:rPr>
+          <w:iCs/>
+          <w:i/>
+        </w:rPr>
+        <w:t xml:space="preserve">G3: Genes, Genomes, Genetics</w:t>
       </w:r>
       <w:r>
         <w:t xml:space="preserve"> </w:t>
@@ -5743,20 +5843,20 @@
           <w:bCs/>
           <w:b/>
         </w:rPr>
-        <w:t xml:space="preserve">47</w:t>
-      </w:r>
-      <w:r>
-        <w:t xml:space="preserve">, 980–992 (1966).</w:t>
-      </w:r>
-    </w:p>
-    <w:bookmarkEnd w:id="89"/>
-    <w:bookmarkStart w:id="90" w:name="ref-milano2016genetic"/>
+        <w:t xml:space="preserve">6</w:t>
+      </w:r>
+      <w:r>
+        <w:t xml:space="preserve">, 3561–3570 (2016).</w:t>
+      </w:r>
+    </w:p>
+    <w:bookmarkEnd w:id="93"/>
+    <w:bookmarkStart w:id="94" w:name="ref-urbut2019flexible"/>
     <w:p>
       <w:pPr>
         <w:pStyle w:val="Bibliography"/>
       </w:pPr>
       <w:r>
-        <w:t xml:space="preserve">39.</w:t>
+        <w:t xml:space="preserve">41.</w:t>
       </w:r>
       <w:r>
         <w:t xml:space="preserve"> </w:t>
@@ -5765,17 +5865,17 @@
         <w:t xml:space="preserve">	</w:t>
       </w:r>
       <w:r>
-        <w:t xml:space="preserve">E. R. Milano, D. B. Lowry, T. E. Juenger, The genetic basis of upland/lowland ecotype divergence in switchgrass (panicum virgatum).</w:t>
-      </w:r>
-      <w:r>
-        <w:t xml:space="preserve"> </w:t>
-      </w:r>
-      <w:r>
-        <w:rPr>
-          <w:iCs/>
-          <w:i/>
-        </w:rPr>
-        <w:t xml:space="preserve">G3: Genes, Genomes, Genetics</w:t>
+        <w:t xml:space="preserve">S. M. Urbut, G. Wang, P. Carbonetto, M. Stephens, Flexible statistical methods for estimating and testing effects in genomic studies with multiple conditions.</w:t>
+      </w:r>
+      <w:r>
+        <w:t xml:space="preserve"> </w:t>
+      </w:r>
+      <w:r>
+        <w:rPr>
+          <w:iCs/>
+          <w:i/>
+        </w:rPr>
+        <w:t xml:space="preserve">Nature genetics</w:t>
       </w:r>
       <w:r>
         <w:t xml:space="preserve"> </w:t>
@@ -5785,20 +5885,20 @@
           <w:bCs/>
           <w:b/>
         </w:rPr>
-        <w:t xml:space="preserve">6</w:t>
-      </w:r>
-      <w:r>
-        <w:t xml:space="preserve">, 3561–3570 (2016).</w:t>
-      </w:r>
-    </w:p>
-    <w:bookmarkEnd w:id="90"/>
-    <w:bookmarkStart w:id="91" w:name="ref-urbut2019flexible"/>
+        <w:t xml:space="preserve">51</w:t>
+      </w:r>
+      <w:r>
+        <w:t xml:space="preserve">, 187–195 (2019).</w:t>
+      </w:r>
+    </w:p>
+    <w:bookmarkEnd w:id="94"/>
+    <w:bookmarkStart w:id="96" w:name="ref-10.1093/biostatistics/kxw041"/>
     <w:p>
       <w:pPr>
         <w:pStyle w:val="Bibliography"/>
       </w:pPr>
       <w:r>
-        <w:t xml:space="preserve">40.</w:t>
+        <w:t xml:space="preserve">42.</w:t>
       </w:r>
       <w:r>
         <w:t xml:space="preserve"> </w:t>
@@ -5807,54 +5907,12 @@
         <w:t xml:space="preserve">	</w:t>
       </w:r>
       <w:r>
-        <w:t xml:space="preserve">S. M. Urbut, G. Wang, P. Carbonetto, M. Stephens, Flexible statistical methods for estimating and testing effects in genomic studies with multiple conditions.</w:t>
-      </w:r>
-      <w:r>
-        <w:t xml:space="preserve"> </w:t>
-      </w:r>
-      <w:r>
-        <w:rPr>
-          <w:iCs/>
-          <w:i/>
-        </w:rPr>
-        <w:t xml:space="preserve">Nature genetics</w:t>
-      </w:r>
-      <w:r>
-        <w:t xml:space="preserve"> </w:t>
-      </w:r>
-      <w:r>
-        <w:rPr>
-          <w:bCs/>
-          <w:b/>
-        </w:rPr>
-        <w:t xml:space="preserve">51</w:t>
-      </w:r>
-      <w:r>
-        <w:t xml:space="preserve">, 187–195 (2019).</w:t>
-      </w:r>
-    </w:p>
-    <w:bookmarkEnd w:id="91"/>
-    <w:bookmarkStart w:id="93" w:name="ref-10.1093/biostatistics/kxw041"/>
-    <w:p>
-      <w:pPr>
-        <w:pStyle w:val="Bibliography"/>
-      </w:pPr>
-      <w:r>
-        <w:t xml:space="preserve">41.</w:t>
-      </w:r>
-      <w:r>
-        <w:t xml:space="preserve"> </w:t>
-      </w:r>
-      <w:r>
-        <w:t xml:space="preserve">	</w:t>
-      </w:r>
-      <w:r>
         <w:t xml:space="preserve">M. Stephens,</w:t>
       </w:r>
       <w:r>
         <w:t xml:space="preserve"> </w:t>
       </w:r>
-      <w:hyperlink r:id="rId92">
+      <w:hyperlink r:id="rId95">
         <w:r>
           <w:rPr>
             <w:rStyle w:val="Hyperlink"/>
@@ -5889,14 +5947,14 @@
         <w:t xml:space="preserve">, 275–294 (2016).</w:t>
       </w:r>
     </w:p>
-    <w:bookmarkEnd w:id="93"/>
-    <w:bookmarkStart w:id="95" w:name="ref-choi2023"/>
+    <w:bookmarkEnd w:id="96"/>
+    <w:bookmarkStart w:id="98" w:name="ref-choi2023"/>
     <w:p>
       <w:pPr>
         <w:pStyle w:val="Bibliography"/>
       </w:pPr>
       <w:r>
-        <w:t xml:space="preserve">42.</w:t>
+        <w:t xml:space="preserve">43.</w:t>
       </w:r>
       <w:r>
         <w:t xml:space="preserve"> </w:t>
@@ -5923,7 +5981,7 @@
       <w:r>
         <w:t xml:space="preserve"> </w:t>
       </w:r>
-      <w:hyperlink r:id="rId94">
+      <w:hyperlink r:id="rId97">
         <w:r>
           <w:rPr>
             <w:rStyle w:val="Hyperlink"/>
@@ -5984,14 +6042,14 @@
         <w:t xml:space="preserve">, 5532–5546 (2023).</w:t>
       </w:r>
     </w:p>
-    <w:bookmarkEnd w:id="95"/>
-    <w:bookmarkStart w:id="96" w:name="ref-savolainen2013ecological"/>
+    <w:bookmarkEnd w:id="98"/>
+    <w:bookmarkStart w:id="99" w:name="ref-savolainen2013ecological"/>
     <w:p>
       <w:pPr>
         <w:pStyle w:val="Bibliography"/>
       </w:pPr>
       <w:r>
-        <w:t xml:space="preserve">43.</w:t>
+        <w:t xml:space="preserve">44.</w:t>
       </w:r>
       <w:r>
         <w:t xml:space="preserve"> </w:t>
@@ -6026,14 +6084,14 @@
         <w:t xml:space="preserve">, 807–820 (2013).</w:t>
       </w:r>
     </w:p>
-    <w:bookmarkEnd w:id="96"/>
-    <w:bookmarkStart w:id="97" w:name="ref-lowry2019qtl"/>
+    <w:bookmarkEnd w:id="99"/>
+    <w:bookmarkStart w:id="100" w:name="ref-lowry2019qtl"/>
     <w:p>
       <w:pPr>
         <w:pStyle w:val="Bibliography"/>
       </w:pPr>
       <w:r>
-        <w:t xml:space="preserve">44.</w:t>
+        <w:t xml:space="preserve">45.</w:t>
       </w:r>
       <w:r>
         <w:t xml:space="preserve"> </w:t>
@@ -6095,67 +6153,8 @@
         <w:t xml:space="preserve">, 12933–12941 (2019).</w:t>
       </w:r>
     </w:p>
-    <w:bookmarkEnd w:id="97"/>
-    <w:bookmarkStart w:id="99" w:name="ref-lovell2021"/>
-    <w:p>
-      <w:pPr>
-        <w:pStyle w:val="Bibliography"/>
-      </w:pPr>
-      <w:r>
-        <w:t xml:space="preserve">45.</w:t>
-      </w:r>
-      <w:r>
-        <w:t xml:space="preserve"> </w:t>
-      </w:r>
-      <w:r>
-        <w:t xml:space="preserve">	</w:t>
-      </w:r>
-      <w:r>
-        <w:t xml:space="preserve">J. T. Lovell,</w:t>
-      </w:r>
-      <w:r>
-        <w:t xml:space="preserve"> </w:t>
-      </w:r>
-      <w:r>
-        <w:rPr>
-          <w:iCs/>
-          <w:i/>
-        </w:rPr>
-        <w:t xml:space="preserve">et al.</w:t>
-      </w:r>
-      <w:r>
-        <w:t xml:space="preserve">,</w:t>
-      </w:r>
-      <w:r>
-        <w:t xml:space="preserve"> </w:t>
-      </w:r>
-      <w:hyperlink r:id="rId98">
-        <w:r>
-          <w:rPr>
-            <w:rStyle w:val="Hyperlink"/>
-          </w:rPr>
-          <w:t xml:space="preserve">Genomic mechanisms of climate adaptation in polyploid bioenergy switchgrass</w:t>
-        </w:r>
-      </w:hyperlink>
-      <w:r>
-        <w:t xml:space="preserve">.</w:t>
-      </w:r>
-      <w:r>
-        <w:t xml:space="preserve"> </w:t>
-      </w:r>
-      <w:r>
-        <w:rPr>
-          <w:iCs/>
-          <w:i/>
-        </w:rPr>
-        <w:t xml:space="preserve">Nature</w:t>
-      </w:r>
-      <w:r>
-        <w:t xml:space="preserve">, 1–7 (2021).</w:t>
-      </w:r>
-    </w:p>
-    <w:bookmarkEnd w:id="99"/>
-    <w:bookmarkStart w:id="100" w:name="ref-kortefarlow2013"/>
+    <w:bookmarkEnd w:id="100"/>
+    <w:bookmarkStart w:id="101" w:name="ref-kortefarlow2013"/>
     <w:p>
       <w:pPr>
         <w:pStyle w:val="Bibliography"/>
@@ -6196,8 +6195,8 @@
         <w:t xml:space="preserve">, 29 (2013).</w:t>
       </w:r>
     </w:p>
-    <w:bookmarkEnd w:id="100"/>
-    <w:bookmarkStart w:id="102" w:name="ref-privé2017"/>
+    <w:bookmarkEnd w:id="101"/>
+    <w:bookmarkStart w:id="103" w:name="ref-privé2017"/>
     <w:p>
       <w:pPr>
         <w:pStyle w:val="Bibliography"/>
@@ -6217,7 +6216,7 @@
       <w:r>
         <w:t xml:space="preserve"> </w:t>
       </w:r>
-      <w:hyperlink r:id="rId101">
+      <w:hyperlink r:id="rId102">
         <w:r>
           <w:rPr>
             <w:rStyle w:val="Hyperlink"/>
@@ -6232,9 +6231,9 @@
         <w:t xml:space="preserve">(2017).</w:t>
       </w:r>
     </w:p>
-    <w:bookmarkEnd w:id="102"/>
     <w:bookmarkEnd w:id="103"/>
     <w:bookmarkEnd w:id="104"/>
+    <w:bookmarkEnd w:id="105"/>
     <w:sectPr/>
   </w:body>
 </w:document>

</xml_diff>

<commit_message>
revison2: finalize manuscript and cover letter for resubmission
</commit_message>
<xml_diff>
--- a/manuscript/revision2/revision2.docx
+++ b/manuscript/revision2/revision2.docx
@@ -127,7 +127,7 @@
         <w:pStyle w:val="Author"/>
       </w:pPr>
       <w:r>
-        <w:t xml:space="preserve">Phillip</w:t>
+        <w:t xml:space="preserve">Philip</w:t>
       </w:r>
       <w:r>
         <w:t xml:space="preserve"> </w:t>
@@ -439,7 +439,643 @@
         <w:t xml:space="preserve"> </w:t>
       </w:r>
       <w:r>
-        <w:t xml:space="preserve">Measuring</w:t>
+        <w:t xml:space="preserve">Here,</w:t>
+      </w:r>
+      <w:r>
+        <w:t xml:space="preserve"> </w:t>
+      </w:r>
+      <w:r>
+        <w:t xml:space="preserve">we</w:t>
+      </w:r>
+      <w:r>
+        <w:t xml:space="preserve"> </w:t>
+      </w:r>
+      <w:r>
+        <w:t xml:space="preserve">measure</w:t>
+      </w:r>
+      <w:r>
+        <w:t xml:space="preserve"> </w:t>
+      </w:r>
+      <w:r>
+        <w:t xml:space="preserve">phenological</w:t>
+      </w:r>
+      <w:r>
+        <w:t xml:space="preserve"> </w:t>
+      </w:r>
+      <w:r>
+        <w:t xml:space="preserve">timings</w:t>
+      </w:r>
+      <w:r>
+        <w:t xml:space="preserve"> </w:t>
+      </w:r>
+      <w:r>
+        <w:t xml:space="preserve">in</w:t>
+      </w:r>
+      <w:r>
+        <w:t xml:space="preserve"> </w:t>
+      </w:r>
+      <w:r>
+        <w:t xml:space="preserve">two</w:t>
+      </w:r>
+      <w:r>
+        <w:t xml:space="preserve"> </w:t>
+      </w:r>
+      <w:r>
+        <w:t xml:space="preserve">highly</w:t>
+      </w:r>
+      <w:r>
+        <w:t xml:space="preserve"> </w:t>
+      </w:r>
+      <w:r>
+        <w:t xml:space="preserve">divergent</w:t>
+      </w:r>
+      <w:r>
+        <w:t xml:space="preserve"> </w:t>
+      </w:r>
+      <w:r>
+        <w:t xml:space="preserve">switchgrass</w:t>
+      </w:r>
+      <w:r>
+        <w:t xml:space="preserve"> </w:t>
+      </w:r>
+      <w:r>
+        <w:t xml:space="preserve">(</w:t>
+      </w:r>
+      <w:r>
+        <w:rPr>
+          <w:iCs/>
+          <w:i/>
+        </w:rPr>
+        <w:t xml:space="preserve">Panicum</w:t>
+      </w:r>
+      <w:r>
+        <w:rPr>
+          <w:iCs/>
+          <w:i/>
+        </w:rPr>
+        <w:t xml:space="preserve"> </w:t>
+      </w:r>
+      <w:r>
+        <w:rPr>
+          <w:iCs/>
+          <w:i/>
+        </w:rPr>
+        <w:t xml:space="preserve">virgatum</w:t>
+      </w:r>
+      <w:r>
+        <w:t xml:space="preserve">)</w:t>
+      </w:r>
+      <w:r>
+        <w:t xml:space="preserve"> </w:t>
+      </w:r>
+      <w:r>
+        <w:t xml:space="preserve">populations</w:t>
+      </w:r>
+      <w:r>
+        <w:t xml:space="preserve"> </w:t>
+      </w:r>
+      <w:r>
+        <w:t xml:space="preserve">using</w:t>
+      </w:r>
+      <w:r>
+        <w:t xml:space="preserve"> </w:t>
+      </w:r>
+      <w:r>
+        <w:t xml:space="preserve">repeated</w:t>
+      </w:r>
+      <w:r>
+        <w:t xml:space="preserve"> </w:t>
+      </w:r>
+      <w:r>
+        <w:t xml:space="preserve">plantings</w:t>
+      </w:r>
+      <w:r>
+        <w:t xml:space="preserve"> </w:t>
+      </w:r>
+      <w:r>
+        <w:t xml:space="preserve">of</w:t>
+      </w:r>
+      <w:r>
+        <w:t xml:space="preserve"> </w:t>
+      </w:r>
+      <w:r>
+        <w:t xml:space="preserve">cloned</w:t>
+      </w:r>
+      <w:r>
+        <w:t xml:space="preserve"> </w:t>
+      </w:r>
+      <w:r>
+        <w:t xml:space="preserve">individuals</w:t>
+      </w:r>
+      <w:r>
+        <w:t xml:space="preserve"> </w:t>
+      </w:r>
+      <w:r>
+        <w:t xml:space="preserve">from</w:t>
+      </w:r>
+      <w:r>
+        <w:t xml:space="preserve"> </w:t>
+      </w:r>
+      <w:r>
+        <w:t xml:space="preserve">these</w:t>
+      </w:r>
+      <w:r>
+        <w:t xml:space="preserve"> </w:t>
+      </w:r>
+      <w:r>
+        <w:t xml:space="preserve">populations</w:t>
+      </w:r>
+      <w:r>
+        <w:t xml:space="preserve"> </w:t>
+      </w:r>
+      <w:r>
+        <w:t xml:space="preserve">at</w:t>
+      </w:r>
+      <w:r>
+        <w:t xml:space="preserve"> </w:t>
+      </w:r>
+      <w:r>
+        <w:t xml:space="preserve">eight</w:t>
+      </w:r>
+      <w:r>
+        <w:t xml:space="preserve"> </w:t>
+      </w:r>
+      <w:r>
+        <w:t xml:space="preserve">sites</w:t>
+      </w:r>
+      <w:r>
+        <w:t xml:space="preserve"> </w:t>
+      </w:r>
+      <w:r>
+        <w:t xml:space="preserve">across</w:t>
+      </w:r>
+      <w:r>
+        <w:t xml:space="preserve"> </w:t>
+      </w:r>
+      <w:r>
+        <w:t xml:space="preserve">the</w:t>
+      </w:r>
+      <w:r>
+        <w:t xml:space="preserve"> </w:t>
+      </w:r>
+      <w:r>
+        <w:t xml:space="preserve">central</w:t>
+      </w:r>
+      <w:r>
+        <w:t xml:space="preserve"> </w:t>
+      </w:r>
+      <w:r>
+        <w:t xml:space="preserve">United</w:t>
+      </w:r>
+      <w:r>
+        <w:t xml:space="preserve"> </w:t>
+      </w:r>
+      <w:r>
+        <w:t xml:space="preserve">States.</w:t>
+      </w:r>
+      <w:r>
+        <w:t xml:space="preserve"> </w:t>
+      </w:r>
+      <w:r>
+        <w:t xml:space="preserve">The</w:t>
+      </w:r>
+      <w:r>
+        <w:t xml:space="preserve"> </w:t>
+      </w:r>
+      <w:r>
+        <w:t xml:space="preserve">timing</w:t>
+      </w:r>
+      <w:r>
+        <w:t xml:space="preserve"> </w:t>
+      </w:r>
+      <w:r>
+        <w:t xml:space="preserve">of</w:t>
+      </w:r>
+      <w:r>
+        <w:t xml:space="preserve"> </w:t>
+      </w:r>
+      <w:r>
+        <w:t xml:space="preserve">vegetative</w:t>
+      </w:r>
+      <w:r>
+        <w:t xml:space="preserve"> </w:t>
+      </w:r>
+      <w:r>
+        <w:t xml:space="preserve">growth</w:t>
+      </w:r>
+      <w:r>
+        <w:t xml:space="preserve"> </w:t>
+      </w:r>
+      <w:r>
+        <w:t xml:space="preserve">for</w:t>
+      </w:r>
+      <w:r>
+        <w:t xml:space="preserve"> </w:t>
+      </w:r>
+      <w:r>
+        <w:t xml:space="preserve">the</w:t>
+      </w:r>
+      <w:r>
+        <w:t xml:space="preserve"> </w:t>
+      </w:r>
+      <w:r>
+        <w:t xml:space="preserve">two</w:t>
+      </w:r>
+      <w:r>
+        <w:t xml:space="preserve"> </w:t>
+      </w:r>
+      <w:r>
+        <w:t xml:space="preserve">subpopulations</w:t>
+      </w:r>
+      <w:r>
+        <w:t xml:space="preserve"> </w:t>
+      </w:r>
+      <w:r>
+        <w:t xml:space="preserve">reversed</w:t>
+      </w:r>
+      <w:r>
+        <w:t xml:space="preserve"> </w:t>
+      </w:r>
+      <w:r>
+        <w:t xml:space="preserve">between</w:t>
+      </w:r>
+      <w:r>
+        <w:t xml:space="preserve"> </w:t>
+      </w:r>
+      <w:r>
+        <w:t xml:space="preserve">their</w:t>
+      </w:r>
+      <w:r>
+        <w:t xml:space="preserve"> </w:t>
+      </w:r>
+      <w:r>
+        <w:t xml:space="preserve">two</w:t>
+      </w:r>
+      <w:r>
+        <w:t xml:space="preserve"> </w:t>
+      </w:r>
+      <w:r>
+        <w:t xml:space="preserve">natural</w:t>
+      </w:r>
+      <w:r>
+        <w:t xml:space="preserve"> </w:t>
+      </w:r>
+      <w:r>
+        <w:t xml:space="preserve">ranges</w:t>
+      </w:r>
+      <w:r>
+        <w:t xml:space="preserve"> </w:t>
+      </w:r>
+      <w:r>
+        <w:t xml:space="preserve">and</w:t>
+      </w:r>
+      <w:r>
+        <w:t xml:space="preserve"> </w:t>
+      </w:r>
+      <w:r>
+        <w:t xml:space="preserve">showed</w:t>
+      </w:r>
+      <w:r>
+        <w:t xml:space="preserve"> </w:t>
+      </w:r>
+      <w:r>
+        <w:t xml:space="preserve">strong</w:t>
+      </w:r>
+      <w:r>
+        <w:t xml:space="preserve"> </w:t>
+      </w:r>
+      <w:r>
+        <w:t xml:space="preserve">negative</w:t>
+      </w:r>
+      <w:r>
+        <w:t xml:space="preserve"> </w:t>
+      </w:r>
+      <w:r>
+        <w:t xml:space="preserve">correlations</w:t>
+      </w:r>
+      <w:r>
+        <w:t xml:space="preserve"> </w:t>
+      </w:r>
+      <w:r>
+        <w:t xml:space="preserve">between</w:t>
+      </w:r>
+      <w:r>
+        <w:t xml:space="preserve"> </w:t>
+      </w:r>
+      <w:r>
+        <w:t xml:space="preserve">these</w:t>
+      </w:r>
+      <w:r>
+        <w:t xml:space="preserve"> </w:t>
+      </w:r>
+      <w:r>
+        <w:t xml:space="preserve">regions;</w:t>
+      </w:r>
+      <w:r>
+        <w:t xml:space="preserve"> </w:t>
+      </w:r>
+      <w:r>
+        <w:t xml:space="preserve">in</w:t>
+      </w:r>
+      <w:r>
+        <w:t xml:space="preserve"> </w:t>
+      </w:r>
+      <w:r>
+        <w:t xml:space="preserve">contrast,</w:t>
+      </w:r>
+      <w:r>
+        <w:t xml:space="preserve"> </w:t>
+      </w:r>
+      <w:r>
+        <w:t xml:space="preserve">the</w:t>
+      </w:r>
+      <w:r>
+        <w:t xml:space="preserve"> </w:t>
+      </w:r>
+      <w:r>
+        <w:t xml:space="preserve">timing</w:t>
+      </w:r>
+      <w:r>
+        <w:t xml:space="preserve"> </w:t>
+      </w:r>
+      <w:r>
+        <w:t xml:space="preserve">of</w:t>
+      </w:r>
+      <w:r>
+        <w:t xml:space="preserve"> </w:t>
+      </w:r>
+      <w:r>
+        <w:t xml:space="preserve">flowering</w:t>
+      </w:r>
+      <w:r>
+        <w:t xml:space="preserve"> </w:t>
+      </w:r>
+      <w:r>
+        <w:t xml:space="preserve">was</w:t>
+      </w:r>
+      <w:r>
+        <w:t xml:space="preserve"> </w:t>
+      </w:r>
+      <w:r>
+        <w:t xml:space="preserve">positively correlated</w:t>
+      </w:r>
+      <w:r>
+        <w:t xml:space="preserve"> </w:t>
+      </w:r>
+      <w:r>
+        <w:t xml:space="preserve">between</w:t>
+      </w:r>
+      <w:r>
+        <w:t xml:space="preserve"> </w:t>
+      </w:r>
+      <w:r>
+        <w:t xml:space="preserve">all</w:t>
+      </w:r>
+      <w:r>
+        <w:t xml:space="preserve"> </w:t>
+      </w:r>
+      <w:r>
+        <w:t xml:space="preserve">gardens.</w:t>
+      </w:r>
+      <w:r>
+        <w:t xml:space="preserve"> </w:t>
+      </w:r>
+      <w:r>
+        <w:t xml:space="preserve">We</w:t>
+      </w:r>
+      <w:r>
+        <w:t xml:space="preserve"> </w:t>
+      </w:r>
+      <w:r>
+        <w:t xml:space="preserve">expect</w:t>
+      </w:r>
+      <w:r>
+        <w:t xml:space="preserve"> </w:t>
+      </w:r>
+      <w:r>
+        <w:t xml:space="preserve">that</w:t>
+      </w:r>
+      <w:r>
+        <w:t xml:space="preserve"> </w:t>
+      </w:r>
+      <w:r>
+        <w:t xml:space="preserve">these</w:t>
+      </w:r>
+      <w:r>
+        <w:t xml:space="preserve"> </w:t>
+      </w:r>
+      <w:r>
+        <w:t xml:space="preserve">phenotypic</w:t>
+      </w:r>
+      <w:r>
+        <w:t xml:space="preserve"> </w:t>
+      </w:r>
+      <w:r>
+        <w:t xml:space="preserve">correlations</w:t>
+      </w:r>
+      <w:r>
+        <w:t xml:space="preserve"> </w:t>
+      </w:r>
+      <w:r>
+        <w:t xml:space="preserve">consist</w:t>
+      </w:r>
+      <w:r>
+        <w:t xml:space="preserve"> </w:t>
+      </w:r>
+      <w:r>
+        <w:t xml:space="preserve">of</w:t>
+      </w:r>
+      <w:r>
+        <w:t xml:space="preserve"> </w:t>
+      </w:r>
+      <w:r>
+        <w:t xml:space="preserve">polygenic</w:t>
+      </w:r>
+      <w:r>
+        <w:t xml:space="preserve"> </w:t>
+      </w:r>
+      <w:r>
+        <w:t xml:space="preserve">effects</w:t>
+      </w:r>
+      <w:r>
+        <w:t xml:space="preserve"> </w:t>
+      </w:r>
+      <w:r>
+        <w:t xml:space="preserve">on</w:t>
+      </w:r>
+      <w:r>
+        <w:t xml:space="preserve"> </w:t>
+      </w:r>
+      <w:r>
+        <w:t xml:space="preserve">phenology</w:t>
+      </w:r>
+      <w:r>
+        <w:t xml:space="preserve"> </w:t>
+      </w:r>
+      <w:r>
+        <w:t xml:space="preserve">which</w:t>
+      </w:r>
+      <w:r>
+        <w:t xml:space="preserve"> </w:t>
+      </w:r>
+      <w:r>
+        <w:t xml:space="preserve">have</w:t>
+      </w:r>
+      <w:r>
+        <w:t xml:space="preserve"> </w:t>
+      </w:r>
+      <w:r>
+        <w:t xml:space="preserve">distinct</w:t>
+      </w:r>
+      <w:r>
+        <w:t xml:space="preserve"> </w:t>
+      </w:r>
+      <w:r>
+        <w:t xml:space="preserve">patterns</w:t>
+      </w:r>
+      <w:r>
+        <w:t xml:space="preserve"> </w:t>
+      </w:r>
+      <w:r>
+        <w:t xml:space="preserve">of</w:t>
+      </w:r>
+      <w:r>
+        <w:t xml:space="preserve"> </w:t>
+      </w:r>
+      <w:r>
+        <w:t xml:space="preserve">GxE</w:t>
+      </w:r>
+      <w:r>
+        <w:t xml:space="preserve"> </w:t>
+      </w:r>
+      <w:r>
+        <w:t xml:space="preserve">segregating</w:t>
+      </w:r>
+      <w:r>
+        <w:t xml:space="preserve"> </w:t>
+      </w:r>
+      <w:r>
+        <w:t xml:space="preserve">at</w:t>
+      </w:r>
+      <w:r>
+        <w:t xml:space="preserve"> </w:t>
+      </w:r>
+      <w:r>
+        <w:t xml:space="preserve">different</w:t>
+      </w:r>
+      <w:r>
+        <w:t xml:space="preserve"> </w:t>
+      </w:r>
+      <w:r>
+        <w:t xml:space="preserve">mapped</w:t>
+      </w:r>
+      <w:r>
+        <w:t xml:space="preserve"> </w:t>
+      </w:r>
+      <w:r>
+        <w:t xml:space="preserve">loci.</w:t>
+      </w:r>
+      <w:r>
+        <w:t xml:space="preserve"> </w:t>
+      </w:r>
+      <w:r>
+        <w:t xml:space="preserve">Thus,</w:t>
+      </w:r>
+      <w:r>
+        <w:t xml:space="preserve"> </w:t>
+      </w:r>
+      <w:r>
+        <w:t xml:space="preserve">we</w:t>
+      </w:r>
+      <w:r>
+        <w:t xml:space="preserve"> </w:t>
+      </w:r>
+      <w:r>
+        <w:t xml:space="preserve">re-estimate</w:t>
+      </w:r>
+      <w:r>
+        <w:t xml:space="preserve"> </w:t>
+      </w:r>
+      <w:r>
+        <w:t xml:space="preserve">strong</w:t>
+      </w:r>
+      <w:r>
+        <w:t xml:space="preserve"> </w:t>
+      </w:r>
+      <w:r>
+        <w:t xml:space="preserve">genetic</w:t>
+      </w:r>
+      <w:r>
+        <w:t xml:space="preserve"> </w:t>
+      </w:r>
+      <w:r>
+        <w:t xml:space="preserve">effects</w:t>
+      </w:r>
+      <w:r>
+        <w:t xml:space="preserve"> </w:t>
+      </w:r>
+      <w:r>
+        <w:t xml:space="preserve">on</w:t>
+      </w:r>
+      <w:r>
+        <w:t xml:space="preserve"> </w:t>
+      </w:r>
+      <w:r>
+        <w:t xml:space="preserve">phenological</w:t>
+      </w:r>
+      <w:r>
+        <w:t xml:space="preserve"> </w:t>
+      </w:r>
+      <w:r>
+        <w:t xml:space="preserve">timings</w:t>
+      </w:r>
+      <w:r>
+        <w:t xml:space="preserve"> </w:t>
+      </w:r>
+      <w:r>
+        <w:t xml:space="preserve">as</w:t>
+      </w:r>
+      <w:r>
+        <w:t xml:space="preserve"> </w:t>
+      </w:r>
+      <w:r>
+        <w:t xml:space="preserve">mixtures</w:t>
+      </w:r>
+      <w:r>
+        <w:t xml:space="preserve"> </w:t>
+      </w:r>
+      <w:r>
+        <w:t xml:space="preserve">of</w:t>
+      </w:r>
+      <w:r>
+        <w:t xml:space="preserve"> </w:t>
+      </w:r>
+      <w:r>
+        <w:t xml:space="preserve">multiple</w:t>
+      </w:r>
+      <w:r>
+        <w:t xml:space="preserve"> </w:t>
+      </w:r>
+      <w:r>
+        <w:t xml:space="preserve">types</w:t>
+      </w:r>
+      <w:r>
+        <w:t xml:space="preserve"> </w:t>
+      </w:r>
+      <w:r>
+        <w:t xml:space="preserve">of</w:t>
+      </w:r>
+      <w:r>
+        <w:t xml:space="preserve"> </w:t>
+      </w:r>
+      <w:r>
+        <w:t xml:space="preserve">GxE</w:t>
+      </w:r>
+      <w:r>
+        <w:t xml:space="preserve"> </w:t>
+      </w:r>
+      <w:r>
+        <w:t xml:space="preserve">and</w:t>
       </w:r>
       <w:r>
         <w:t xml:space="preserve"> </w:t>
@@ -451,331 +1087,697 @@
         <w:t xml:space="preserve"> </w:t>
       </w:r>
       <w:r>
+        <w:t xml:space="preserve">covariance.</w:t>
+      </w:r>
+      <w:r>
+        <w:t xml:space="preserve"> </w:t>
+      </w:r>
+      <w:r>
+        <w:t xml:space="preserve">We</w:t>
+      </w:r>
+      <w:r>
+        <w:t xml:space="preserve"> </w:t>
+      </w:r>
+      <w:r>
+        <w:t xml:space="preserve">demonstrate</w:t>
+      </w:r>
+      <w:r>
+        <w:t xml:space="preserve"> </w:t>
+      </w:r>
+      <w:r>
+        <w:t xml:space="preserve">that</w:t>
+      </w:r>
+      <w:r>
+        <w:t xml:space="preserve"> </w:t>
+      </w:r>
+      <w:r>
+        <w:t xml:space="preserve">we</w:t>
+      </w:r>
+      <w:r>
+        <w:t xml:space="preserve"> </w:t>
+      </w:r>
+      <w:r>
+        <w:t xml:space="preserve">can</w:t>
+      </w:r>
+      <w:r>
+        <w:t xml:space="preserve"> </w:t>
+      </w:r>
+      <w:r>
+        <w:t xml:space="preserve">identify</w:t>
+      </w:r>
+      <w:r>
+        <w:t xml:space="preserve"> </w:t>
+      </w:r>
+      <w:r>
+        <w:t xml:space="preserve">genetic</w:t>
+      </w:r>
+      <w:r>
+        <w:t xml:space="preserve"> </w:t>
+      </w:r>
+      <w:r>
+        <w:t xml:space="preserve">variation</w:t>
+      </w:r>
+      <w:r>
+        <w:t xml:space="preserve"> </w:t>
+      </w:r>
+      <w:r>
+        <w:t xml:space="preserve">with</w:t>
+      </w:r>
+      <w:r>
+        <w:t xml:space="preserve"> </w:t>
+      </w:r>
+      <w:r>
+        <w:t xml:space="preserve">GxWeather</w:t>
+      </w:r>
+      <w:r>
+        <w:t xml:space="preserve"> </w:t>
+      </w:r>
+      <w:r>
+        <w:t xml:space="preserve">and</w:t>
+      </w:r>
+      <w:r>
+        <w:t xml:space="preserve"> </w:t>
+      </w:r>
+      <w:r>
+        <w:t xml:space="preserve">assign</w:t>
+      </w:r>
+      <w:r>
+        <w:t xml:space="preserve"> </w:t>
+      </w:r>
+      <w:r>
+        <w:t xml:space="preserve">genetic</w:t>
+      </w:r>
+      <w:r>
+        <w:t xml:space="preserve"> </w:t>
+      </w:r>
+      <w:r>
+        <w:t xml:space="preserve">loci</w:t>
+      </w:r>
+      <w:r>
+        <w:t xml:space="preserve"> </w:t>
+      </w:r>
+      <w:r>
+        <w:t xml:space="preserve">to</w:t>
+      </w:r>
+      <w:r>
+        <w:t xml:space="preserve"> </w:t>
+      </w:r>
+      <w:r>
+        <w:t xml:space="preserve">specific</w:t>
+      </w:r>
+      <w:r>
+        <w:t xml:space="preserve"> </w:t>
+      </w:r>
+      <w:r>
+        <w:t xml:space="preserve">weather-based</w:t>
+      </w:r>
+      <w:r>
+        <w:t xml:space="preserve"> </w:t>
+      </w:r>
+      <w:r>
+        <w:t xml:space="preserve">cues</w:t>
+      </w:r>
+      <w:r>
+        <w:t xml:space="preserve"> </w:t>
+      </w:r>
+      <w:r>
+        <w:t xml:space="preserve">or</w:t>
+      </w:r>
+      <w:r>
+        <w:t xml:space="preserve"> </w:t>
+      </w:r>
+      <w:r>
+        <w:t xml:space="preserve">other</w:t>
+      </w:r>
+      <w:r>
+        <w:t xml:space="preserve"> </w:t>
+      </w:r>
+      <w:r>
+        <w:t xml:space="preserve">patterns.</w:t>
+      </w:r>
+      <w:r>
+        <w:t xml:space="preserve"> </w:t>
+      </w:r>
+      <w:r>
+        <w:t xml:space="preserve">For</w:t>
+      </w:r>
+      <w:r>
+        <w:t xml:space="preserve"> </w:t>
+      </w:r>
+      <w:r>
+        <w:t xml:space="preserve">example,</w:t>
+      </w:r>
+      <w:r>
+        <w:t xml:space="preserve"> </w:t>
+      </w:r>
+      <w:r>
+        <w:t xml:space="preserve">in</w:t>
+      </w:r>
+      <w:r>
+        <w:t xml:space="preserve"> </w:t>
+      </w:r>
+      <w:r>
+        <w:t xml:space="preserve">the</w:t>
+      </w:r>
+      <w:r>
+        <w:t xml:space="preserve"> </w:t>
+      </w:r>
+      <w:r>
+        <w:t xml:space="preserve">Gulf</w:t>
+      </w:r>
+      <w:r>
+        <w:t xml:space="preserve"> </w:t>
+      </w:r>
+      <w:r>
+        <w:t xml:space="preserve">population,</w:t>
+      </w:r>
+      <w:r>
+        <w:t xml:space="preserve"> </w:t>
+      </w:r>
+      <w:r>
+        <w:t xml:space="preserve">65%</w:t>
+      </w:r>
+      <w:r>
+        <w:t xml:space="preserve"> </w:t>
+      </w:r>
+      <w:r>
+        <w:t xml:space="preserve">of</w:t>
+      </w:r>
+      <w:r>
+        <w:t xml:space="preserve"> </w:t>
+      </w:r>
+      <w:r>
+        <w:t xml:space="preserve">genetic</w:t>
+      </w:r>
+      <w:r>
+        <w:t xml:space="preserve"> </w:t>
+      </w:r>
+      <w:r>
+        <w:t xml:space="preserve">effects</w:t>
+      </w:r>
+      <w:r>
+        <w:t xml:space="preserve"> </w:t>
+      </w:r>
+      <w:r>
+        <w:t xml:space="preserve">on</w:t>
+      </w:r>
+      <w:r>
+        <w:t xml:space="preserve"> </w:t>
+      </w:r>
+      <w:r>
+        <w:t xml:space="preserve">the</w:t>
+      </w:r>
+      <w:r>
+        <w:t xml:space="preserve"> </w:t>
+      </w:r>
+      <w:r>
+        <w:t xml:space="preserve">timing</w:t>
+      </w:r>
+      <w:r>
+        <w:t xml:space="preserve"> </w:t>
+      </w:r>
+      <w:r>
+        <w:t xml:space="preserve">of</w:t>
+      </w:r>
+      <w:r>
+        <w:t xml:space="preserve"> </w:t>
+      </w:r>
+      <w:r>
+        <w:t xml:space="preserve">vegetative</w:t>
+      </w:r>
+      <w:r>
+        <w:t xml:space="preserve"> </w:t>
+      </w:r>
+      <w:r>
+        <w:t xml:space="preserve">growth</w:t>
+      </w:r>
+      <w:r>
+        <w:t xml:space="preserve"> </w:t>
+      </w:r>
+      <w:r>
+        <w:t xml:space="preserve">covary</w:t>
+      </w:r>
+      <w:r>
+        <w:t xml:space="preserve"> </w:t>
+      </w:r>
+      <w:r>
+        <w:t xml:space="preserve">with</w:t>
+      </w:r>
+      <w:r>
+        <w:t xml:space="preserve"> </w:t>
+      </w:r>
+      <w:r>
+        <w:t xml:space="preserve">daylength</w:t>
+      </w:r>
+      <w:r>
+        <w:t xml:space="preserve"> </w:t>
+      </w:r>
+      <w:r>
+        <w:t xml:space="preserve">14</w:t>
+      </w:r>
+      <w:r>
+        <w:t xml:space="preserve"> </w:t>
+      </w:r>
+      <w:r>
+        <w:t xml:space="preserve">days</w:t>
+      </w:r>
+      <w:r>
+        <w:t xml:space="preserve"> </w:t>
+      </w:r>
+      <w:r>
+        <w:t xml:space="preserve">prior</w:t>
+      </w:r>
+      <w:r>
+        <w:t xml:space="preserve"> </w:t>
+      </w:r>
+      <w:r>
+        <w:t xml:space="preserve">to</w:t>
+      </w:r>
+      <w:r>
+        <w:t xml:space="preserve"> </w:t>
+      </w:r>
+      <w:r>
+        <w:t xml:space="preserve">green-up</w:t>
+      </w:r>
+      <w:r>
+        <w:t xml:space="preserve"> </w:t>
+      </w:r>
+      <w:r>
+        <w:t xml:space="preserve">date,</w:t>
+      </w:r>
+      <w:r>
+        <w:t xml:space="preserve"> </w:t>
+      </w:r>
+      <w:r>
+        <w:t xml:space="preserve">and</w:t>
+      </w:r>
+      <w:r>
+        <w:t xml:space="preserve"> </w:t>
+      </w:r>
+      <w:r>
+        <w:t xml:space="preserve">33%</w:t>
+      </w:r>
+      <w:r>
+        <w:t xml:space="preserve"> </w:t>
+      </w:r>
+      <w:r>
+        <w:t xml:space="preserve">of</w:t>
+      </w:r>
+      <w:r>
+        <w:t xml:space="preserve"> </w:t>
+      </w:r>
+      <w:r>
+        <w:t xml:space="preserve">genetic</w:t>
+      </w:r>
+      <w:r>
+        <w:t xml:space="preserve"> </w:t>
+      </w:r>
+      <w:r>
+        <w:t xml:space="preserve">effects</w:t>
+      </w:r>
+      <w:r>
+        <w:t xml:space="preserve"> </w:t>
+      </w:r>
+      <w:r>
+        <w:t xml:space="preserve">on</w:t>
+      </w:r>
+      <w:r>
+        <w:t xml:space="preserve"> </w:t>
+      </w:r>
+      <w:r>
+        <w:t xml:space="preserve">the</w:t>
+      </w:r>
+      <w:r>
+        <w:t xml:space="preserve"> </w:t>
+      </w:r>
+      <w:r>
+        <w:t xml:space="preserve">timing</w:t>
+      </w:r>
+      <w:r>
+        <w:t xml:space="preserve"> </w:t>
+      </w:r>
+      <w:r>
+        <w:t xml:space="preserve">of</w:t>
+      </w:r>
+      <w:r>
+        <w:t xml:space="preserve"> </w:t>
+      </w:r>
+      <w:r>
+        <w:t xml:space="preserve">flowering</w:t>
+      </w:r>
+      <w:r>
+        <w:t xml:space="preserve"> </w:t>
+      </w:r>
+      <w:r>
+        <w:t xml:space="preserve">covary</w:t>
+      </w:r>
+      <w:r>
+        <w:t xml:space="preserve"> </w:t>
+      </w:r>
+      <w:r>
+        <w:t xml:space="preserve">with</w:t>
+      </w:r>
+      <w:r>
+        <w:t xml:space="preserve"> </w:t>
+      </w:r>
+      <w:r>
+        <w:t xml:space="preserve">cumulative</w:t>
+      </w:r>
+      <w:r>
+        <w:t xml:space="preserve"> </w:t>
+      </w:r>
+      <w:r>
+        <w:t xml:space="preserve">rainfall</w:t>
+      </w:r>
+      <w:r>
+        <w:t xml:space="preserve"> </w:t>
+      </w:r>
+      <w:r>
+        <w:t xml:space="preserve">in</w:t>
+      </w:r>
+      <w:r>
+        <w:t xml:space="preserve"> </w:t>
+      </w:r>
+      <w:r>
+        <w:t xml:space="preserve">the</w:t>
+      </w:r>
+      <w:r>
+        <w:t xml:space="preserve"> </w:t>
+      </w:r>
+      <w:r>
+        <w:t xml:space="preserve">seven</w:t>
+      </w:r>
+      <w:r>
+        <w:t xml:space="preserve"> </w:t>
+      </w:r>
+      <w:r>
+        <w:t xml:space="preserve">days</w:t>
+      </w:r>
+      <w:r>
+        <w:t xml:space="preserve"> </w:t>
+      </w:r>
+      <w:r>
+        <w:t xml:space="preserve">prior</w:t>
+      </w:r>
+      <w:r>
+        <w:t xml:space="preserve"> </w:t>
+      </w:r>
+      <w:r>
+        <w:t xml:space="preserve">to</w:t>
+      </w:r>
+      <w:r>
+        <w:t xml:space="preserve"> </w:t>
+      </w:r>
+      <w:r>
+        <w:t xml:space="preserve">flowering.</w:t>
+      </w:r>
+      <w:r>
+        <w:t xml:space="preserve"> </w:t>
+      </w:r>
+      <w:r>
+        <w:t xml:space="preserve">However,</w:t>
+      </w:r>
+      <w:r>
+        <w:t xml:space="preserve"> </w:t>
+      </w:r>
+      <w:r>
+        <w:t xml:space="preserve">most</w:t>
+      </w:r>
+      <w:r>
+        <w:t xml:space="preserve"> </w:t>
+      </w:r>
+      <w:r>
+        <w:t xml:space="preserve">variation</w:t>
+      </w:r>
+      <w:r>
+        <w:t xml:space="preserve"> </w:t>
+      </w:r>
+      <w:r>
+        <w:t xml:space="preserve">in</w:t>
+      </w:r>
+      <w:r>
+        <w:t xml:space="preserve"> </w:t>
+      </w:r>
+      <w:r>
+        <w:t xml:space="preserve">genetic</w:t>
+      </w:r>
+      <w:r>
+        <w:t xml:space="preserve"> </w:t>
+      </w:r>
+      <w:r>
+        <w:t xml:space="preserve">effects</w:t>
+      </w:r>
+      <w:r>
+        <w:t xml:space="preserve"> </w:t>
+      </w:r>
+      <w:r>
+        <w:t xml:space="preserve">cannot</w:t>
+      </w:r>
+      <w:r>
+        <w:t xml:space="preserve"> </w:t>
+      </w:r>
+      <w:r>
+        <w:t xml:space="preserve">be</w:t>
+      </w:r>
+      <w:r>
+        <w:t xml:space="preserve"> </w:t>
+      </w:r>
+      <w:r>
+        <w:t xml:space="preserve">attributed</w:t>
+      </w:r>
+      <w:r>
+        <w:t xml:space="preserve"> </w:t>
+      </w:r>
+      <w:r>
+        <w:t xml:space="preserve">to</w:t>
+      </w:r>
+      <w:r>
+        <w:t xml:space="preserve"> </w:t>
+      </w:r>
+      <w:r>
+        <w:t xml:space="preserve">variation</w:t>
+      </w:r>
+      <w:r>
+        <w:t xml:space="preserve"> </w:t>
+      </w:r>
+      <w:r>
+        <w:t xml:space="preserve">in</w:t>
+      </w:r>
+      <w:r>
+        <w:t xml:space="preserve"> </w:t>
+      </w:r>
+      <w:r>
+        <w:t xml:space="preserve">weather</w:t>
+      </w:r>
+      <w:r>
+        <w:t xml:space="preserve"> </w:t>
+      </w:r>
+      <w:r>
+        <w:t xml:space="preserve">variables.</w:t>
+      </w:r>
+      <w:r>
+        <w:t xml:space="preserve"> </w:t>
+      </w:r>
+      <w:r>
+        <w:t xml:space="preserve">Selective</w:t>
+      </w:r>
+      <w:r>
+        <w:t xml:space="preserve"> </w:t>
+      </w:r>
+      <w:r>
+        <w:t xml:space="preserve">breeding</w:t>
+      </w:r>
+      <w:r>
+        <w:t xml:space="preserve"> </w:t>
+      </w:r>
+      <w:r>
+        <w:t xml:space="preserve">for</w:t>
+      </w:r>
+      <w:r>
+        <w:t xml:space="preserve"> </w:t>
+      </w:r>
+      <w:r>
+        <w:t xml:space="preserve">particular</w:t>
+      </w:r>
+      <w:r>
+        <w:t xml:space="preserve"> </w:t>
+      </w:r>
+      <w:r>
+        <w:t xml:space="preserve">alleles</w:t>
+      </w:r>
+      <w:r>
+        <w:t xml:space="preserve"> </w:t>
+      </w:r>
+      <w:r>
+        <w:t xml:space="preserve">at</w:t>
+      </w:r>
+      <w:r>
+        <w:t xml:space="preserve"> </w:t>
+      </w:r>
+      <w:r>
+        <w:t xml:space="preserve">the</w:t>
+      </w:r>
+      <w:r>
+        <w:t xml:space="preserve"> </w:t>
+      </w:r>
+      <w:r>
+        <w:t xml:space="preserve">GxWeather</w:t>
+      </w:r>
+      <w:r>
+        <w:t xml:space="preserve"> </w:t>
+      </w:r>
+      <w:r>
+        <w:t xml:space="preserve">loci</w:t>
+      </w:r>
+      <w:r>
+        <w:t xml:space="preserve"> </w:t>
+      </w:r>
+      <w:r>
+        <w:t xml:space="preserve">could</w:t>
+      </w:r>
+      <w:r>
+        <w:t xml:space="preserve"> </w:t>
+      </w:r>
+      <w:r>
+        <w:t xml:space="preserve">alter</w:t>
+      </w:r>
+      <w:r>
+        <w:t xml:space="preserve"> </w:t>
+      </w:r>
+      <w:r>
+        <w:t xml:space="preserve">flowering</w:t>
+      </w:r>
+      <w:r>
+        <w:t xml:space="preserve"> </w:t>
+      </w:r>
+      <w:r>
+        <w:t xml:space="preserve">responsiveness</w:t>
+      </w:r>
+      <w:r>
+        <w:t xml:space="preserve"> </w:t>
+      </w:r>
+      <w:r>
+        <w:t xml:space="preserve">in</w:t>
+      </w:r>
+      <w:r>
+        <w:t xml:space="preserve"> </w:t>
+      </w:r>
+      <w:r>
+        <w:t xml:space="preserve">a</w:t>
+      </w:r>
+      <w:r>
+        <w:t xml:space="preserve"> </w:t>
+      </w:r>
+      <w:r>
+        <w:t xml:space="preserve">photoperiod</w:t>
+      </w:r>
+      <w:r>
+        <w:t xml:space="preserve"> </w:t>
+      </w:r>
+      <w:r>
+        <w:t xml:space="preserve">or</w:t>
+      </w:r>
+      <w:r>
+        <w:t xml:space="preserve"> </w:t>
+      </w:r>
+      <w:r>
+        <w:t xml:space="preserve">rainfall-specific</w:t>
+      </w:r>
+      <w:r>
+        <w:t xml:space="preserve"> </w:t>
+      </w:r>
+      <w:r>
+        <w:t xml:space="preserve">way.</w:t>
+      </w:r>
+      <w:r>
+        <w:t xml:space="preserve"> </w:t>
+      </w:r>
+      <w:r>
+        <w:t xml:space="preserve">More</w:t>
+      </w:r>
+      <w:r>
+        <w:t xml:space="preserve"> </w:t>
+      </w:r>
+      <w:r>
+        <w:t xml:space="preserve">broadly,</w:t>
+      </w:r>
+      <w:r>
+        <w:t xml:space="preserve"> </w:t>
+      </w:r>
+      <w:r>
+        <w:t xml:space="preserve">our</w:t>
+      </w:r>
+      <w:r>
+        <w:t xml:space="preserve"> </w:t>
+      </w:r>
+      <w:r>
+        <w:t xml:space="preserve">approach</w:t>
+      </w:r>
+      <w:r>
+        <w:t xml:space="preserve"> </w:t>
+      </w:r>
+      <w:r>
+        <w:t xml:space="preserve">proposes</w:t>
+      </w:r>
+      <w:r>
+        <w:t xml:space="preserve"> </w:t>
+      </w:r>
+      <w:r>
+        <w:t xml:space="preserve">a</w:t>
+      </w:r>
+      <w:r>
+        <w:t xml:space="preserve"> </w:t>
+      </w:r>
+      <w:r>
+        <w:t xml:space="preserve">refined</w:t>
+      </w:r>
+      <w:r>
+        <w:t xml:space="preserve"> </w:t>
+      </w:r>
+      <w:r>
+        <w:t xml:space="preserve">characterization</w:t>
+      </w:r>
+      <w:r>
+        <w:t xml:space="preserve"> </w:t>
+      </w:r>
+      <w:r>
+        <w:t xml:space="preserve">of</w:t>
+      </w:r>
+      <w:r>
+        <w:t xml:space="preserve"> </w:t>
+      </w:r>
+      <w:r>
+        <w:t xml:space="preserve">genotype-by-environment</w:t>
+      </w:r>
+      <w:r>
+        <w:t xml:space="preserve"> </w:t>
+      </w:r>
+      <w:r>
         <w:t xml:space="preserve">interactions</w:t>
       </w:r>
       <w:r>
         <w:t xml:space="preserve"> </w:t>
       </w:r>
       <w:r>
-        <w:t xml:space="preserve">can</w:t>
-      </w:r>
-      <w:r>
-        <w:t xml:space="preserve"> </w:t>
-      </w:r>
-      <w:r>
-        <w:t xml:space="preserve">aid</w:t>
-      </w:r>
-      <w:r>
-        <w:t xml:space="preserve"> </w:t>
-      </w:r>
-      <w:r>
-        <w:t xml:space="preserve">prediction</w:t>
-      </w:r>
-      <w:r>
-        <w:t xml:space="preserve"> </w:t>
-      </w:r>
-      <w:r>
-        <w:t xml:space="preserve">and</w:t>
-      </w:r>
-      <w:r>
-        <w:t xml:space="preserve"> </w:t>
-      </w:r>
-      <w:r>
-        <w:t xml:space="preserve">manipulation</w:t>
-      </w:r>
-      <w:r>
-        <w:t xml:space="preserve"> </w:t>
-      </w:r>
-      <w:r>
-        <w:t xml:space="preserve">of</w:t>
-      </w:r>
-      <w:r>
-        <w:t xml:space="preserve"> </w:t>
-      </w:r>
-      <w:r>
-        <w:t xml:space="preserve">phenological</w:t>
-      </w:r>
-      <w:r>
-        <w:t xml:space="preserve"> </w:t>
-      </w:r>
-      <w:r>
-        <w:t xml:space="preserve">timings.</w:t>
-      </w:r>
-      <w:r>
-        <w:t xml:space="preserve"> </w:t>
-      </w:r>
-      <w:r>
-        <w:t xml:space="preserve">Here,</w:t>
-      </w:r>
-      <w:r>
-        <w:t xml:space="preserve"> </w:t>
-      </w:r>
-      <w:r>
-        <w:t xml:space="preserve">we</w:t>
-      </w:r>
-      <w:r>
-        <w:t xml:space="preserve"> </w:t>
-      </w:r>
-      <w:r>
-        <w:t xml:space="preserve">map</w:t>
-      </w:r>
-      <w:r>
-        <w:t xml:space="preserve"> </w:t>
-      </w:r>
-      <w:r>
-        <w:t xml:space="preserve">GxWeather</w:t>
-      </w:r>
-      <w:r>
-        <w:t xml:space="preserve"> </w:t>
-      </w:r>
-      <w:r>
-        <w:t xml:space="preserve">effects</w:t>
-      </w:r>
-      <w:r>
-        <w:t xml:space="preserve"> </w:t>
-      </w:r>
-      <w:r>
-        <w:t xml:space="preserve">on</w:t>
-      </w:r>
-      <w:r>
-        <w:t xml:space="preserve"> </w:t>
-      </w:r>
-      <w:r>
-        <w:t xml:space="preserve">phenological</w:t>
-      </w:r>
-      <w:r>
-        <w:t xml:space="preserve"> </w:t>
-      </w:r>
-      <w:r>
-        <w:t xml:space="preserve">timings</w:t>
-      </w:r>
-      <w:r>
-        <w:t xml:space="preserve"> </w:t>
-      </w:r>
-      <w:r>
         <w:t xml:space="preserve">in</w:t>
       </w:r>
       <w:r>
         <w:t xml:space="preserve"> </w:t>
       </w:r>
       <w:r>
-        <w:t xml:space="preserve">two</w:t>
-      </w:r>
-      <w:r>
-        <w:t xml:space="preserve"> </w:t>
-      </w:r>
-      <w:r>
-        <w:t xml:space="preserve">highly</w:t>
-      </w:r>
-      <w:r>
-        <w:t xml:space="preserve"> </w:t>
-      </w:r>
-      <w:r>
-        <w:t xml:space="preserve">divergent</w:t>
-      </w:r>
-      <w:r>
-        <w:t xml:space="preserve"> </w:t>
-      </w:r>
-      <w:r>
-        <w:t xml:space="preserve">switchgrass</w:t>
-      </w:r>
-      <w:r>
-        <w:t xml:space="preserve"> </w:t>
-      </w:r>
-      <w:r>
-        <w:t xml:space="preserve">(</w:t>
-      </w:r>
-      <w:r>
-        <w:rPr>
-          <w:iCs/>
-          <w:i/>
-        </w:rPr>
-        <w:t xml:space="preserve">Panicum</w:t>
-      </w:r>
-      <w:r>
-        <w:rPr>
-          <w:iCs/>
-          <w:i/>
-        </w:rPr>
-        <w:t xml:space="preserve"> </w:t>
-      </w:r>
-      <w:r>
-        <w:rPr>
-          <w:iCs/>
-          <w:i/>
-        </w:rPr>
-        <w:t xml:space="preserve">virgatum</w:t>
-      </w:r>
-      <w:r>
-        <w:t xml:space="preserve">)</w:t>
-      </w:r>
-      <w:r>
-        <w:t xml:space="preserve"> </w:t>
-      </w:r>
-      <w:r>
-        <w:t xml:space="preserve">populations</w:t>
-      </w:r>
-      <w:r>
-        <w:t xml:space="preserve"> </w:t>
-      </w:r>
-      <w:r>
-        <w:t xml:space="preserve">using</w:t>
-      </w:r>
-      <w:r>
-        <w:t xml:space="preserve"> </w:t>
-      </w:r>
-      <w:r>
-        <w:t xml:space="preserve">repeated</w:t>
-      </w:r>
-      <w:r>
-        <w:t xml:space="preserve"> </w:t>
-      </w:r>
-      <w:r>
-        <w:t xml:space="preserve">plantings</w:t>
-      </w:r>
-      <w:r>
-        <w:t xml:space="preserve"> </w:t>
-      </w:r>
-      <w:r>
-        <w:t xml:space="preserve">of</w:t>
-      </w:r>
-      <w:r>
-        <w:t xml:space="preserve"> </w:t>
-      </w:r>
-      <w:r>
-        <w:t xml:space="preserve">cloned</w:t>
-      </w:r>
-      <w:r>
-        <w:t xml:space="preserve"> </w:t>
-      </w:r>
-      <w:r>
-        <w:t xml:space="preserve">individuals</w:t>
-      </w:r>
-      <w:r>
-        <w:t xml:space="preserve"> </w:t>
-      </w:r>
-      <w:r>
-        <w:t xml:space="preserve">from</w:t>
-      </w:r>
-      <w:r>
-        <w:t xml:space="preserve"> </w:t>
-      </w:r>
-      <w:r>
-        <w:t xml:space="preserve">these</w:t>
-      </w:r>
-      <w:r>
-        <w:t xml:space="preserve"> </w:t>
-      </w:r>
-      <w:r>
-        <w:t xml:space="preserve">populations</w:t>
-      </w:r>
-      <w:r>
-        <w:t xml:space="preserve"> </w:t>
-      </w:r>
-      <w:r>
-        <w:t xml:space="preserve">at</w:t>
-      </w:r>
-      <w:r>
-        <w:t xml:space="preserve"> </w:t>
-      </w:r>
-      <w:r>
-        <w:t xml:space="preserve">eight</w:t>
-      </w:r>
-      <w:r>
-        <w:t xml:space="preserve"> </w:t>
-      </w:r>
-      <w:r>
-        <w:t xml:space="preserve">sites</w:t>
-      </w:r>
-      <w:r>
-        <w:t xml:space="preserve"> </w:t>
-      </w:r>
-      <w:r>
-        <w:t xml:space="preserve">across</w:t>
-      </w:r>
-      <w:r>
-        <w:t xml:space="preserve"> </w:t>
-      </w:r>
-      <w:r>
-        <w:t xml:space="preserve">the</w:t>
-      </w:r>
-      <w:r>
-        <w:t xml:space="preserve"> </w:t>
-      </w:r>
-      <w:r>
-        <w:t xml:space="preserve">central</w:t>
-      </w:r>
-      <w:r>
-        <w:t xml:space="preserve"> </w:t>
-      </w:r>
-      <w:r>
-        <w:t xml:space="preserve">United</w:t>
-      </w:r>
-      <w:r>
-        <w:t xml:space="preserve"> </w:t>
-      </w:r>
-      <w:r>
-        <w:t xml:space="preserve">States.</w:t>
-      </w:r>
-      <w:r>
-        <w:t xml:space="preserve"> </w:t>
-      </w:r>
-      <w:r>
-        <w:t xml:space="preserve">Some</w:t>
-      </w:r>
-      <w:r>
-        <w:t xml:space="preserve"> </w:t>
-      </w:r>
-      <w:r>
-        <w:t xml:space="preserve">genetic</w:t>
-      </w:r>
-      <w:r>
-        <w:t xml:space="preserve"> </w:t>
-      </w:r>
-      <w:r>
-        <w:t xml:space="preserve">effects</w:t>
-      </w:r>
-      <w:r>
-        <w:t xml:space="preserve"> </w:t>
-      </w:r>
-      <w:r>
-        <w:t xml:space="preserve">covary</w:t>
-      </w:r>
-      <w:r>
-        <w:t xml:space="preserve"> </w:t>
-      </w:r>
-      <w:r>
-        <w:t xml:space="preserve">with</w:t>
-      </w:r>
-      <w:r>
-        <w:t xml:space="preserve"> </w:t>
-      </w:r>
-      <w:r>
-        <w:t xml:space="preserve">interpretable</w:t>
-      </w:r>
-      <w:r>
-        <w:t xml:space="preserve"> </w:t>
-      </w:r>
-      <w:r>
-        <w:t xml:space="preserve">weather-based</w:t>
-      </w:r>
-      <w:r>
-        <w:t xml:space="preserve"> </w:t>
-      </w:r>
-      <w:r>
-        <w:t xml:space="preserve">cues.</w:t>
-      </w:r>
-      <w:r>
-        <w:t xml:space="preserve"> </w:t>
-      </w:r>
-      <w:r>
-        <w:t xml:space="preserve">For</w:t>
-      </w:r>
-      <w:r>
-        <w:t xml:space="preserve"> </w:t>
-      </w:r>
-      <w:r>
-        <w:t xml:space="preserve">example,</w:t>
+        <w:t xml:space="preserve">any</w:t>
+      </w:r>
+      <w:r>
+        <w:t xml:space="preserve"> </w:t>
+      </w:r>
+      <w:r>
+        <w:t xml:space="preserve">species</w:t>
+      </w:r>
+      <w:r>
+        <w:t xml:space="preserve"> </w:t>
+      </w:r>
+      <w:r>
+        <w:t xml:space="preserve">phenotyped</w:t>
       </w:r>
       <w:r>
         <w:t xml:space="preserve"> </w:t>
@@ -787,720 +1789,6 @@
         <w:t xml:space="preserve"> </w:t>
       </w:r>
       <w:r>
-        <w:t xml:space="preserve">the</w:t>
-      </w:r>
-      <w:r>
-        <w:t xml:space="preserve"> </w:t>
-      </w:r>
-      <w:r>
-        <w:t xml:space="preserve">Gulf</w:t>
-      </w:r>
-      <w:r>
-        <w:t xml:space="preserve"> </w:t>
-      </w:r>
-      <w:r>
-        <w:t xml:space="preserve">population,</w:t>
-      </w:r>
-      <w:r>
-        <w:t xml:space="preserve"> </w:t>
-      </w:r>
-      <w:r>
-        <w:t xml:space="preserve">65%</w:t>
-      </w:r>
-      <w:r>
-        <w:t xml:space="preserve"> </w:t>
-      </w:r>
-      <w:r>
-        <w:t xml:space="preserve">of</w:t>
-      </w:r>
-      <w:r>
-        <w:t xml:space="preserve"> </w:t>
-      </w:r>
-      <w:r>
-        <w:t xml:space="preserve">genetic</w:t>
-      </w:r>
-      <w:r>
-        <w:t xml:space="preserve"> </w:t>
-      </w:r>
-      <w:r>
-        <w:t xml:space="preserve">effects</w:t>
-      </w:r>
-      <w:r>
-        <w:t xml:space="preserve"> </w:t>
-      </w:r>
-      <w:r>
-        <w:t xml:space="preserve">on</w:t>
-      </w:r>
-      <w:r>
-        <w:t xml:space="preserve"> </w:t>
-      </w:r>
-      <w:r>
-        <w:t xml:space="preserve">the</w:t>
-      </w:r>
-      <w:r>
-        <w:t xml:space="preserve"> </w:t>
-      </w:r>
-      <w:r>
-        <w:t xml:space="preserve">timing</w:t>
-      </w:r>
-      <w:r>
-        <w:t xml:space="preserve"> </w:t>
-      </w:r>
-      <w:r>
-        <w:t xml:space="preserve">of</w:t>
-      </w:r>
-      <w:r>
-        <w:t xml:space="preserve"> </w:t>
-      </w:r>
-      <w:r>
-        <w:t xml:space="preserve">vegetative</w:t>
-      </w:r>
-      <w:r>
-        <w:t xml:space="preserve"> </w:t>
-      </w:r>
-      <w:r>
-        <w:t xml:space="preserve">growth</w:t>
-      </w:r>
-      <w:r>
-        <w:t xml:space="preserve"> </w:t>
-      </w:r>
-      <w:r>
-        <w:t xml:space="preserve">covary</w:t>
-      </w:r>
-      <w:r>
-        <w:t xml:space="preserve"> </w:t>
-      </w:r>
-      <w:r>
-        <w:t xml:space="preserve">with</w:t>
-      </w:r>
-      <w:r>
-        <w:t xml:space="preserve"> </w:t>
-      </w:r>
-      <w:r>
-        <w:t xml:space="preserve">daylength</w:t>
-      </w:r>
-      <w:r>
-        <w:t xml:space="preserve"> </w:t>
-      </w:r>
-      <w:r>
-        <w:t xml:space="preserve">14</w:t>
-      </w:r>
-      <w:r>
-        <w:t xml:space="preserve"> </w:t>
-      </w:r>
-      <w:r>
-        <w:t xml:space="preserve">days</w:t>
-      </w:r>
-      <w:r>
-        <w:t xml:space="preserve"> </w:t>
-      </w:r>
-      <w:r>
-        <w:t xml:space="preserve">prior</w:t>
-      </w:r>
-      <w:r>
-        <w:t xml:space="preserve"> </w:t>
-      </w:r>
-      <w:r>
-        <w:t xml:space="preserve">to</w:t>
-      </w:r>
-      <w:r>
-        <w:t xml:space="preserve"> </w:t>
-      </w:r>
-      <w:r>
-        <w:t xml:space="preserve">green-up</w:t>
-      </w:r>
-      <w:r>
-        <w:t xml:space="preserve"> </w:t>
-      </w:r>
-      <w:r>
-        <w:t xml:space="preserve">date,</w:t>
-      </w:r>
-      <w:r>
-        <w:t xml:space="preserve"> </w:t>
-      </w:r>
-      <w:r>
-        <w:t xml:space="preserve">and</w:t>
-      </w:r>
-      <w:r>
-        <w:t xml:space="preserve"> </w:t>
-      </w:r>
-      <w:r>
-        <w:t xml:space="preserve">33%</w:t>
-      </w:r>
-      <w:r>
-        <w:t xml:space="preserve"> </w:t>
-      </w:r>
-      <w:r>
-        <w:t xml:space="preserve">of</w:t>
-      </w:r>
-      <w:r>
-        <w:t xml:space="preserve"> </w:t>
-      </w:r>
-      <w:r>
-        <w:t xml:space="preserve">genetic</w:t>
-      </w:r>
-      <w:r>
-        <w:t xml:space="preserve"> </w:t>
-      </w:r>
-      <w:r>
-        <w:t xml:space="preserve">effects</w:t>
-      </w:r>
-      <w:r>
-        <w:t xml:space="preserve"> </w:t>
-      </w:r>
-      <w:r>
-        <w:t xml:space="preserve">on</w:t>
-      </w:r>
-      <w:r>
-        <w:t xml:space="preserve"> </w:t>
-      </w:r>
-      <w:r>
-        <w:t xml:space="preserve">the</w:t>
-      </w:r>
-      <w:r>
-        <w:t xml:space="preserve"> </w:t>
-      </w:r>
-      <w:r>
-        <w:t xml:space="preserve">timing</w:t>
-      </w:r>
-      <w:r>
-        <w:t xml:space="preserve"> </w:t>
-      </w:r>
-      <w:r>
-        <w:t xml:space="preserve">of</w:t>
-      </w:r>
-      <w:r>
-        <w:t xml:space="preserve"> </w:t>
-      </w:r>
-      <w:r>
-        <w:t xml:space="preserve">flowering</w:t>
-      </w:r>
-      <w:r>
-        <w:t xml:space="preserve"> </w:t>
-      </w:r>
-      <w:r>
-        <w:t xml:space="preserve">covary</w:t>
-      </w:r>
-      <w:r>
-        <w:t xml:space="preserve"> </w:t>
-      </w:r>
-      <w:r>
-        <w:t xml:space="preserve">with</w:t>
-      </w:r>
-      <w:r>
-        <w:t xml:space="preserve"> </w:t>
-      </w:r>
-      <w:r>
-        <w:t xml:space="preserve">cumulative</w:t>
-      </w:r>
-      <w:r>
-        <w:t xml:space="preserve"> </w:t>
-      </w:r>
-      <w:r>
-        <w:t xml:space="preserve">rainfall</w:t>
-      </w:r>
-      <w:r>
-        <w:t xml:space="preserve"> </w:t>
-      </w:r>
-      <w:r>
-        <w:t xml:space="preserve">in</w:t>
-      </w:r>
-      <w:r>
-        <w:t xml:space="preserve"> </w:t>
-      </w:r>
-      <w:r>
-        <w:t xml:space="preserve">the</w:t>
-      </w:r>
-      <w:r>
-        <w:t xml:space="preserve"> </w:t>
-      </w:r>
-      <w:r>
-        <w:t xml:space="preserve">seven</w:t>
-      </w:r>
-      <w:r>
-        <w:t xml:space="preserve"> </w:t>
-      </w:r>
-      <w:r>
-        <w:t xml:space="preserve">days</w:t>
-      </w:r>
-      <w:r>
-        <w:t xml:space="preserve"> </w:t>
-      </w:r>
-      <w:r>
-        <w:t xml:space="preserve">prior</w:t>
-      </w:r>
-      <w:r>
-        <w:t xml:space="preserve"> </w:t>
-      </w:r>
-      <w:r>
-        <w:t xml:space="preserve">to</w:t>
-      </w:r>
-      <w:r>
-        <w:t xml:space="preserve"> </w:t>
-      </w:r>
-      <w:r>
-        <w:t xml:space="preserve">flowering.</w:t>
-      </w:r>
-      <w:r>
-        <w:t xml:space="preserve"> </w:t>
-      </w:r>
-      <w:r>
-        <w:t xml:space="preserve">However,</w:t>
-      </w:r>
-      <w:r>
-        <w:t xml:space="preserve"> </w:t>
-      </w:r>
-      <w:r>
-        <w:t xml:space="preserve">most</w:t>
-      </w:r>
-      <w:r>
-        <w:t xml:space="preserve"> </w:t>
-      </w:r>
-      <w:r>
-        <w:t xml:space="preserve">variation</w:t>
-      </w:r>
-      <w:r>
-        <w:t xml:space="preserve"> </w:t>
-      </w:r>
-      <w:r>
-        <w:t xml:space="preserve">in</w:t>
-      </w:r>
-      <w:r>
-        <w:t xml:space="preserve"> </w:t>
-      </w:r>
-      <w:r>
-        <w:t xml:space="preserve">genetic</w:t>
-      </w:r>
-      <w:r>
-        <w:t xml:space="preserve"> </w:t>
-      </w:r>
-      <w:r>
-        <w:t xml:space="preserve">effects</w:t>
-      </w:r>
-      <w:r>
-        <w:t xml:space="preserve"> </w:t>
-      </w:r>
-      <w:r>
-        <w:t xml:space="preserve">is</w:t>
-      </w:r>
-      <w:r>
-        <w:t xml:space="preserve"> </w:t>
-      </w:r>
-      <w:r>
-        <w:t xml:space="preserve">site-specific</w:t>
-      </w:r>
-      <w:r>
-        <w:t xml:space="preserve"> </w:t>
-      </w:r>
-      <w:r>
-        <w:t xml:space="preserve">and</w:t>
-      </w:r>
-      <w:r>
-        <w:t xml:space="preserve"> </w:t>
-      </w:r>
-      <w:r>
-        <w:t xml:space="preserve">cannot</w:t>
-      </w:r>
-      <w:r>
-        <w:t xml:space="preserve"> </w:t>
-      </w:r>
-      <w:r>
-        <w:t xml:space="preserve">be</w:t>
-      </w:r>
-      <w:r>
-        <w:t xml:space="preserve"> </w:t>
-      </w:r>
-      <w:r>
-        <w:t xml:space="preserve">attributed</w:t>
-      </w:r>
-      <w:r>
-        <w:t xml:space="preserve"> </w:t>
-      </w:r>
-      <w:r>
-        <w:t xml:space="preserve">to</w:t>
-      </w:r>
-      <w:r>
-        <w:t xml:space="preserve"> </w:t>
-      </w:r>
-      <w:r>
-        <w:t xml:space="preserve">variation</w:t>
-      </w:r>
-      <w:r>
-        <w:t xml:space="preserve"> </w:t>
-      </w:r>
-      <w:r>
-        <w:t xml:space="preserve">in</w:t>
-      </w:r>
-      <w:r>
-        <w:t xml:space="preserve"> </w:t>
-      </w:r>
-      <w:r>
-        <w:t xml:space="preserve">weather</w:t>
-      </w:r>
-      <w:r>
-        <w:t xml:space="preserve"> </w:t>
-      </w:r>
-      <w:r>
-        <w:t xml:space="preserve">variables.</w:t>
-      </w:r>
-      <w:r>
-        <w:t xml:space="preserve"> </w:t>
-      </w:r>
-      <w:r>
-        <w:t xml:space="preserve">We</w:t>
-      </w:r>
-      <w:r>
-        <w:t xml:space="preserve"> </w:t>
-      </w:r>
-      <w:r>
-        <w:t xml:space="preserve">demonstrate</w:t>
-      </w:r>
-      <w:r>
-        <w:t xml:space="preserve"> </w:t>
-      </w:r>
-      <w:r>
-        <w:t xml:space="preserve">that</w:t>
-      </w:r>
-      <w:r>
-        <w:t xml:space="preserve"> </w:t>
-      </w:r>
-      <w:r>
-        <w:t xml:space="preserve">we</w:t>
-      </w:r>
-      <w:r>
-        <w:t xml:space="preserve"> </w:t>
-      </w:r>
-      <w:r>
-        <w:t xml:space="preserve">can</w:t>
-      </w:r>
-      <w:r>
-        <w:t xml:space="preserve"> </w:t>
-      </w:r>
-      <w:r>
-        <w:t xml:space="preserve">identify</w:t>
-      </w:r>
-      <w:r>
-        <w:t xml:space="preserve"> </w:t>
-      </w:r>
-      <w:r>
-        <w:t xml:space="preserve">genetic</w:t>
-      </w:r>
-      <w:r>
-        <w:t xml:space="preserve"> </w:t>
-      </w:r>
-      <w:r>
-        <w:t xml:space="preserve">variation</w:t>
-      </w:r>
-      <w:r>
-        <w:t xml:space="preserve"> </w:t>
-      </w:r>
-      <w:r>
-        <w:t xml:space="preserve">with</w:t>
-      </w:r>
-      <w:r>
-        <w:t xml:space="preserve"> </w:t>
-      </w:r>
-      <w:r>
-        <w:t xml:space="preserve">GxWeather</w:t>
-      </w:r>
-      <w:r>
-        <w:t xml:space="preserve"> </w:t>
-      </w:r>
-      <w:r>
-        <w:t xml:space="preserve">and</w:t>
-      </w:r>
-      <w:r>
-        <w:t xml:space="preserve"> </w:t>
-      </w:r>
-      <w:r>
-        <w:t xml:space="preserve">assign</w:t>
-      </w:r>
-      <w:r>
-        <w:t xml:space="preserve"> </w:t>
-      </w:r>
-      <w:r>
-        <w:t xml:space="preserve">these</w:t>
-      </w:r>
-      <w:r>
-        <w:t xml:space="preserve"> </w:t>
-      </w:r>
-      <w:r>
-        <w:t xml:space="preserve">loci</w:t>
-      </w:r>
-      <w:r>
-        <w:t xml:space="preserve"> </w:t>
-      </w:r>
-      <w:r>
-        <w:t xml:space="preserve">to</w:t>
-      </w:r>
-      <w:r>
-        <w:t xml:space="preserve"> </w:t>
-      </w:r>
-      <w:r>
-        <w:t xml:space="preserve">specific</w:t>
-      </w:r>
-      <w:r>
-        <w:t xml:space="preserve"> </w:t>
-      </w:r>
-      <w:r>
-        <w:t xml:space="preserve">weather-based</w:t>
-      </w:r>
-      <w:r>
-        <w:t xml:space="preserve"> </w:t>
-      </w:r>
-      <w:r>
-        <w:t xml:space="preserve">cues</w:t>
-      </w:r>
-      <w:r>
-        <w:t xml:space="preserve"> </w:t>
-      </w:r>
-      <w:r>
-        <w:t xml:space="preserve">or</w:t>
-      </w:r>
-      <w:r>
-        <w:t xml:space="preserve"> </w:t>
-      </w:r>
-      <w:r>
-        <w:t xml:space="preserve">other</w:t>
-      </w:r>
-      <w:r>
-        <w:t xml:space="preserve"> </w:t>
-      </w:r>
-      <w:r>
-        <w:t xml:space="preserve">patterns.</w:t>
-      </w:r>
-      <w:r>
-        <w:t xml:space="preserve"> </w:t>
-      </w:r>
-      <w:r>
-        <w:t xml:space="preserve">We</w:t>
-      </w:r>
-      <w:r>
-        <w:t xml:space="preserve"> </w:t>
-      </w:r>
-      <w:r>
-        <w:t xml:space="preserve">predict</w:t>
-      </w:r>
-      <w:r>
-        <w:t xml:space="preserve"> </w:t>
-      </w:r>
-      <w:r>
-        <w:t xml:space="preserve">that</w:t>
-      </w:r>
-      <w:r>
-        <w:t xml:space="preserve"> </w:t>
-      </w:r>
-      <w:r>
-        <w:t xml:space="preserve">selective</w:t>
-      </w:r>
-      <w:r>
-        <w:t xml:space="preserve"> </w:t>
-      </w:r>
-      <w:r>
-        <w:t xml:space="preserve">breeding</w:t>
-      </w:r>
-      <w:r>
-        <w:t xml:space="preserve"> </w:t>
-      </w:r>
-      <w:r>
-        <w:t xml:space="preserve">for</w:t>
-      </w:r>
-      <w:r>
-        <w:t xml:space="preserve"> </w:t>
-      </w:r>
-      <w:r>
-        <w:t xml:space="preserve">particular</w:t>
-      </w:r>
-      <w:r>
-        <w:t xml:space="preserve"> </w:t>
-      </w:r>
-      <w:r>
-        <w:t xml:space="preserve">alleles</w:t>
-      </w:r>
-      <w:r>
-        <w:t xml:space="preserve"> </w:t>
-      </w:r>
-      <w:r>
-        <w:t xml:space="preserve">at</w:t>
-      </w:r>
-      <w:r>
-        <w:t xml:space="preserve"> </w:t>
-      </w:r>
-      <w:r>
-        <w:t xml:space="preserve">the</w:t>
-      </w:r>
-      <w:r>
-        <w:t xml:space="preserve"> </w:t>
-      </w:r>
-      <w:r>
-        <w:t xml:space="preserve">GxWeather</w:t>
-      </w:r>
-      <w:r>
-        <w:t xml:space="preserve"> </w:t>
-      </w:r>
-      <w:r>
-        <w:t xml:space="preserve">loci</w:t>
-      </w:r>
-      <w:r>
-        <w:t xml:space="preserve"> </w:t>
-      </w:r>
-      <w:r>
-        <w:t xml:space="preserve">could</w:t>
-      </w:r>
-      <w:r>
-        <w:t xml:space="preserve"> </w:t>
-      </w:r>
-      <w:r>
-        <w:t xml:space="preserve">alter</w:t>
-      </w:r>
-      <w:r>
-        <w:t xml:space="preserve"> </w:t>
-      </w:r>
-      <w:r>
-        <w:t xml:space="preserve">flowering</w:t>
-      </w:r>
-      <w:r>
-        <w:t xml:space="preserve"> </w:t>
-      </w:r>
-      <w:r>
-        <w:t xml:space="preserve">responsiveness</w:t>
-      </w:r>
-      <w:r>
-        <w:t xml:space="preserve"> </w:t>
-      </w:r>
-      <w:r>
-        <w:t xml:space="preserve">in</w:t>
-      </w:r>
-      <w:r>
-        <w:t xml:space="preserve"> </w:t>
-      </w:r>
-      <w:r>
-        <w:t xml:space="preserve">a</w:t>
-      </w:r>
-      <w:r>
-        <w:t xml:space="preserve"> </w:t>
-      </w:r>
-      <w:r>
-        <w:t xml:space="preserve">photoperiod</w:t>
-      </w:r>
-      <w:r>
-        <w:t xml:space="preserve"> </w:t>
-      </w:r>
-      <w:r>
-        <w:t xml:space="preserve">or</w:t>
-      </w:r>
-      <w:r>
-        <w:t xml:space="preserve"> </w:t>
-      </w:r>
-      <w:r>
-        <w:t xml:space="preserve">rainfall-specific</w:t>
-      </w:r>
-      <w:r>
-        <w:t xml:space="preserve"> </w:t>
-      </w:r>
-      <w:r>
-        <w:t xml:space="preserve">way.</w:t>
-      </w:r>
-      <w:r>
-        <w:t xml:space="preserve"> </w:t>
-      </w:r>
-      <w:r>
-        <w:t xml:space="preserve">More</w:t>
-      </w:r>
-      <w:r>
-        <w:t xml:space="preserve"> </w:t>
-      </w:r>
-      <w:r>
-        <w:t xml:space="preserve">broadly,</w:t>
-      </w:r>
-      <w:r>
-        <w:t xml:space="preserve"> </w:t>
-      </w:r>
-      <w:r>
-        <w:t xml:space="preserve">our</w:t>
-      </w:r>
-      <w:r>
-        <w:t xml:space="preserve"> </w:t>
-      </w:r>
-      <w:r>
-        <w:t xml:space="preserve">approach</w:t>
-      </w:r>
-      <w:r>
-        <w:t xml:space="preserve"> </w:t>
-      </w:r>
-      <w:r>
-        <w:t xml:space="preserve">proposes</w:t>
-      </w:r>
-      <w:r>
-        <w:t xml:space="preserve"> </w:t>
-      </w:r>
-      <w:r>
-        <w:t xml:space="preserve">a</w:t>
-      </w:r>
-      <w:r>
-        <w:t xml:space="preserve"> </w:t>
-      </w:r>
-      <w:r>
-        <w:t xml:space="preserve">refined</w:t>
-      </w:r>
-      <w:r>
-        <w:t xml:space="preserve"> </w:t>
-      </w:r>
-      <w:r>
-        <w:t xml:space="preserve">characterization</w:t>
-      </w:r>
-      <w:r>
-        <w:t xml:space="preserve"> </w:t>
-      </w:r>
-      <w:r>
-        <w:t xml:space="preserve">of</w:t>
-      </w:r>
-      <w:r>
-        <w:t xml:space="preserve"> </w:t>
-      </w:r>
-      <w:r>
-        <w:t xml:space="preserve">genotype-by-environment</w:t>
-      </w:r>
-      <w:r>
-        <w:t xml:space="preserve"> </w:t>
-      </w:r>
-      <w:r>
-        <w:t xml:space="preserve">interactions</w:t>
-      </w:r>
-      <w:r>
-        <w:t xml:space="preserve"> </w:t>
-      </w:r>
-      <w:r>
-        <w:t xml:space="preserve">in</w:t>
-      </w:r>
-      <w:r>
-        <w:t xml:space="preserve"> </w:t>
-      </w:r>
-      <w:r>
-        <w:t xml:space="preserve">any</w:t>
-      </w:r>
-      <w:r>
-        <w:t xml:space="preserve"> </w:t>
-      </w:r>
-      <w:r>
-        <w:t xml:space="preserve">species</w:t>
-      </w:r>
-      <w:r>
-        <w:t xml:space="preserve"> </w:t>
-      </w:r>
-      <w:r>
-        <w:t xml:space="preserve">phenotyped</w:t>
-      </w:r>
-      <w:r>
-        <w:t xml:space="preserve"> </w:t>
-      </w:r>
-      <w:r>
-        <w:t xml:space="preserve">in</w:t>
-      </w:r>
-      <w:r>
-        <w:t xml:space="preserve"> </w:t>
-      </w:r>
-      <w:r>
         <w:t xml:space="preserve">multiple</w:t>
       </w:r>
       <w:r>
@@ -1644,7 +1932,7 @@
         <w:t xml:space="preserve">(26)</w:t>
       </w:r>
       <w:r>
-        <w:t xml:space="preserve">. Additionally, despite theoretical predictions that local adaptation should involve antagonistic pleiotropy, or alleles with effects with opposing fitness outcomes</w:t>
+        <w:t xml:space="preserve">. Additionally, despite theoretical predictions that local adaptation should involve trade-offs caused by antagonistic pleiotropy, or alleles with effects with opposing fitness outcomes</w:t>
       </w:r>
       <w:r>
         <w:t xml:space="preserve"> </w:t>
@@ -1653,7 +1941,7 @@
         <w:t xml:space="preserve">(27–30)</w:t>
       </w:r>
       <w:r>
-        <w:t xml:space="preserve">, previous empirical work has found limited evidence of antagonistic pleiotropy</w:t>
+        <w:t xml:space="preserve">, previous empirical work has found limited evidence of trade-offs caused by this form of GxE</w:t>
       </w:r>
       <w:r>
         <w:t xml:space="preserve"> </w:t>
@@ -2069,7 +2357,13 @@
         <w:pStyle w:val="FirstParagraph"/>
       </w:pPr>
       <w:r>
-        <w:t xml:space="preserve">We expected patterns of GxE and GxWeather to vary at the locus, subpopulation, and trait level. Thus, we were interested in modeling the different ways effects might covary across our eight common gardens. We jointly re-estimated the genetic effects of a subset of SNPs across all eight common gardens using</w:t>
+        <w:t xml:space="preserve">We expected patterns of GxE and GxWeather to vary at the locus, subpopulation, and trait level. Thus, we were interested in modeling the different ways polygenic effects might covary across our eight common gardens</w:t>
+      </w:r>
+      <w:r>
+        <w:t xml:space="preserve">(43)</w:t>
+      </w:r>
+      <w:r>
+        <w:t xml:space="preserve">. We jointly re-estimated the genetic effects of a subset of SNPs across all eight common gardens using</w:t>
       </w:r>
       <w:r>
         <w:t xml:space="preserve"> </w:t>
@@ -2101,7 +2395,24 @@
         <w:t xml:space="preserve"> </w:t>
       </w:r>
       <w:r>
-        <w:t xml:space="preserve">manuscript, and GxWeather covariance matrices estimated from the covariance of empirical weather patterns at each garden at specific times before the phenological event (Table 1; SI Appendix, Section S1). Then, we used a greedy algorithm to select covariance matrices from each model’s set that significantly improved the model likelihood (SI Appendix, Section S4; Table S2). Finally, we fit</w:t>
+        <w:t xml:space="preserve">manuscript (e.g., garden-specific effects; equal effects at all gardens,</w:t>
+      </w:r>
+      <w:r>
+        <w:t xml:space="preserve"> </w:t>
+      </w:r>
+      <w:hyperlink w:anchor="fig-covar">
+        <w:r>
+          <w:rPr>
+            <w:rStyle w:val="Hyperlink"/>
+          </w:rPr>
+          <w:t xml:space="preserve">Figure 2</w:t>
+        </w:r>
+      </w:hyperlink>
+      <w:r>
+        <w:t xml:space="preserve"> </w:t>
+      </w:r>
+      <w:r>
+        <w:t xml:space="preserve">A), and GxWeather covariance matrices estimated from the covariance of empirical weather patterns at each garden at specific times before the phenological event (Table 1; SI Appendix, Section S1). Then, we used a greedy algorithm to select covariance matrices from each model’s set that significantly improved the model likelihood (SI Appendix, Section S4; Table S2). Finally, we fit</w:t>
       </w:r>
       <w:r>
         <w:t xml:space="preserve"> </w:t>
@@ -2117,7 +2428,7 @@
         <w:t xml:space="preserve"> </w:t>
       </w:r>
       <w:r>
-        <w:t xml:space="preserve">models using the selected set of covariance matrices on a subset relatively unlinked (r</w:t>
+        <w:t xml:space="preserve">models using the selected set of covariance matrices on a subset of relatively unlinked (r</w:t>
       </w:r>
       <w:r>
         <w:rPr>
@@ -2363,7 +2674,7 @@
         <w:t xml:space="preserve"> </w:t>
       </w:r>
       <w:r>
-        <w:t xml:space="preserve">B). Both subpopulations had non-zero weights on two additional GxWeather covariance types, average temperature one day prior to green-up, and the day length change in seconds in the day prior to green-up (</w:t>
+        <w:t xml:space="preserve">B). Both subpopulations had non-zero weights on two additional GxWeather covariance types, average temperature one day prior to green-up, and the day length change in the day prior to green-up (</w:t>
       </w:r>
       <w:hyperlink w:anchor="fig-covar">
         <w:r>
@@ -2518,7 +2829,23 @@
         <w:t xml:space="preserve"> </w:t>
       </w:r>
       <w:r>
-        <w:t xml:space="preserve">C,E); in these five models, the majority of this mass was on various canonical covariance matrices. These matrices included simple heterozygosity, with intermediate, positive covariances between all gardens, and single effect matrices with garden-specific effects.</w:t>
+        <w:t xml:space="preserve">C,E); in these five models, the majority of this mass was on various canonical covariance matrices. These matrices included simple heterozygosity, with intermediate, positive covariances between all gardens, and single effect matrices with garden-specific effects. Re-estimation of genetic effects with</w:t>
+      </w:r>
+      <w:r>
+        <w:t xml:space="preserve"> </w:t>
+      </w:r>
+      <w:r>
+        <w:rPr>
+          <w:iCs/>
+          <w:i/>
+        </w:rPr>
+        <w:t xml:space="preserve">mash</w:t>
+      </w:r>
+      <w:r>
+        <w:t xml:space="preserve"> </w:t>
+      </w:r>
+      <w:r>
+        <w:t xml:space="preserve">allowed us to identify and quantify the fraction of loci exhibiting GxWeather patterns; a minority of GxE was GxWeather covariance, and the majority of GxE covariance in these models is driven by other, unknown drivers of GxE.</w:t>
       </w:r>
     </w:p>
     <w:bookmarkEnd w:id="20"/>
@@ -2543,6 +2870,15 @@
       </w:r>
       <w:r>
         <w:t xml:space="preserve">(27–30)</w:t>
+      </w:r>
+      <w:r>
+        <w:t xml:space="preserve">. Previous empirical work has found limited evidence of trade-offs caused by antagonistic pleiotropy; however, this work had a known statistical bias reducing the detection of effects that differed in sign</w:t>
+      </w:r>
+      <w:r>
+        <w:t xml:space="preserve"> </w:t>
+      </w:r>
+      <w:r>
+        <w:t xml:space="preserve">(15, 31, 32)</w:t>
       </w:r>
       <w:r>
         <w:t xml:space="preserve">. To determine the frequency of rank-changing GxE, we used the local false sign rate (lfsr), an analogue of the local false discovery rate that establishes confidence in the effect sign, not the effect’s difference from zero, to determine significance. We required lfsr significance (p &lt; 0.05) in both gardens to include effects. This means that our tests for a sign change between gardens carry an equal statistical burden to those for effects with the same sign. We separated kinds of effects at the level of individual loci into SNP effects that differ in sign between gardens (effects with rank-changing GxE between gardens), SNP effects that differ in magnitude (effects that are large in one garden or region and smaller in others), and SNP effects that are indistinguishable in two gardens (similarly large or small in comparisons between gardens) (</w:t>
@@ -2729,7 +3065,7 @@
         <w:t xml:space="preserve"> </w:t>
       </w:r>
       <w:r>
-        <w:t xml:space="preserve">(43)</w:t>
+        <w:t xml:space="preserve">(44)</w:t>
       </w:r>
       <w:r>
         <w:t xml:space="preserve">. All flowering and green-up QTL intervals contained at least one SNP significant in at least one</w:t>
@@ -2840,7 +3176,7 @@
         <w:pStyle w:val="FirstParagraph"/>
       </w:pPr>
       <w:r>
-        <w:t xml:space="preserve">As the climate and the natural environment change, it is increasingly critical to understand how patterns of plant-environment interactions will change in response. To do this, we must understand the current patterns of trait covariation across environments, the genetic underpinnings of these patterns, and the cases where this covariation can be altered. Here, we demonstrate that we can associate multiple patterns of GxWeather with specific genomic regions using a switchgrass diversity panel grown at eight common gardens. We assigned genetic effects to both GxWeather patterns with interpretable weather-based cues, and to unmeasured, site-based patterns. We used this approach to study GxWeather for the timings of vegetative and reproductive development in the deeply genetically diverged Gulf and Midwest subpopulations of switchgrass.</w:t>
+        <w:t xml:space="preserve">As the climate and the natural environment change, it is increasingly critical to understand how patterns of plant-environment interactions will change in response. To do this, we must understand the current patterns of trait covariation across environments, the genetic underpinnings of these patterns, and the cases where this covariation can be altered through selection at individual loci. Here, we demonstrate that we can associate multiple patterns of GxWeather with specific genomic regions using a switchgrass diversity panel grown at eight common gardens. We assigned genetic effects to both GxWeather patterns with interpretable weather-based cues, and to unmeasured, site-based patterns. We used this approach to study GxWeather for the timings of vegetative and reproductive development in the deeply genetically diverged Gulf and Midwest subpopulations of switchgrass.</w:t>
       </w:r>
     </w:p>
     <w:p>
@@ -2862,7 +3198,7 @@
         <w:t xml:space="preserve"> </w:t>
       </w:r>
       <w:r>
-        <w:t xml:space="preserve">B). The Gulf &amp; Both subpopulations had rank-changing GxE for green-up date, while the Midwest subpopulation had rank-changing GxE for flowering date. As phenological timings are major components of plant fitness, this result supports theoretical models that local adaptation should involve trade-offs at the level of individual loci</w:t>
+        <w:t xml:space="preserve">B). The Gulf &amp; Both subpopulations had rank-changing GxE for green-up date, while the Midwest subpopulation had rank-changing GxE for flowering date. As phenological timings are major components of plant fitness, this result supports theoretical models that local adaptation should involve trade-offs due to antagonistic pleiotropy at the level of individual loci</w:t>
       </w:r>
       <w:r>
         <w:t xml:space="preserve"> </w:t>
@@ -2871,13 +3207,45 @@
         <w:t xml:space="preserve">(27–30)</w:t>
       </w:r>
       <w:r>
-        <w:t xml:space="preserve">. In addition, it advances local adaptation research by using more than two field sites and a wide range of genetic variation to determine that rank-changing GxE for phenological traits is common in small genomic regions</w:t>
-      </w:r>
-      <w:r>
-        <w:t xml:space="preserve"> </w:t>
-      </w:r>
-      <w:r>
-        <w:t xml:space="preserve">(15, 44, 45)</w:t>
+        <w:t xml:space="preserve">. Experimental designs in local adaptation research now often use more than two field sites and a wide range of genetic variation;</w:t>
+      </w:r>
+      <w:r>
+        <w:t xml:space="preserve"> </w:t>
+      </w:r>
+      <w:r>
+        <w:rPr>
+          <w:iCs/>
+          <w:i/>
+        </w:rPr>
+        <w:t xml:space="preserve">mash</w:t>
+      </w:r>
+      <w:r>
+        <w:t xml:space="preserve"> </w:t>
+      </w:r>
+      <w:r>
+        <w:t xml:space="preserve">and the local false sign rate facilitate the analysis of these experimental designs. We use</w:t>
+      </w:r>
+      <w:r>
+        <w:t xml:space="preserve"> </w:t>
+      </w:r>
+      <w:r>
+        <w:rPr>
+          <w:iCs/>
+          <w:i/>
+        </w:rPr>
+        <w:t xml:space="preserve">mash</w:t>
+      </w:r>
+      <w:r>
+        <w:t xml:space="preserve"> </w:t>
+      </w:r>
+      <w:r>
+        <w:t xml:space="preserve">to determine that rank-changing GxE for phenological traits is common in small genomic regions</w:t>
+      </w:r>
+      <w:r>
+        <w:t xml:space="preserve"> </w:t>
+      </w:r>
+      <w:r>
+        <w:t xml:space="preserve">(15, 45, 46)</w:t>
       </w:r>
       <w:r>
         <w:t xml:space="preserve">.</w:t>
@@ -2902,7 +3270,7 @@
         <w:t xml:space="preserve"> </w:t>
       </w:r>
       <w:r>
-        <w:t xml:space="preserve">B).</w:t>
+        <w:t xml:space="preserve">B). Models combining both subpopulations showed less signal, perhaps due to the distinctness of cues in both subpopulations or to confounding caused by population structure.</w:t>
       </w:r>
     </w:p>
     <w:p>
@@ -3084,7 +3452,7 @@
               <w:pStyle w:val="ImageCaption"/>
             </w:pPr>
             <w:r>
-              <w:t xml:space="preserve">Figure 2: Example hypothesis-driven covariance matrices specified in</w:t>
+              <w:t xml:space="preserve">Figure 2: Example Canonical and GxWeather covariance matrices specified in</w:t>
             </w:r>
             <w:r>
               <w:t xml:space="preserve"> </w:t>
@@ -3148,7 +3516,7 @@
               <w:t xml:space="preserve"> </w:t>
             </w:r>
             <w:r>
-              <w:t xml:space="preserve">runs on the genetic subpopulations, such as the identity matrix, are not shown. (c,e) Total posterior weight placed on covariance matrices that were hypothesized or canonical, for the (c) green-up date phenotype and (e) flowering date phenotype.</w:t>
+              <w:t xml:space="preserve">runs on the genetic subpopulations, such as the identity matrix, are not shown. (c,e) Total posterior weight placed on covariance matrices that were GxWeather or Canonical, for the (c) green-up date phenotype and (e) flowering date phenotype.</w:t>
             </w:r>
           </w:p>
           <w:bookmarkEnd w:id="32"/>
@@ -3193,7 +3561,7 @@
                     <a:graphicData uri="http://schemas.openxmlformats.org/drawingml/2006/picture">
                       <pic:pic>
                         <pic:nvPicPr>
-                          <pic:cNvPr descr="images/Figure_3_Fraction_GxE_by_Region_six_midwest_sites.png" id="35" name="Picture"/>
+                          <pic:cNvPr descr="images/Figure_3_AH_comments.png" id="35" name="Picture"/>
                           <pic:cNvPicPr>
                             <a:picLocks noChangeArrowheads="1" noChangeAspect="1"/>
                           </pic:cNvPicPr>
@@ -3236,7 +3604,7 @@
               <w:pStyle w:val="ImageCaption"/>
             </w:pPr>
             <w:r>
-              <w:t xml:space="preserve">Figure 3: Types of GxE present between of pairs of jointly re-estimated effects in eight common gardens, for effects with lfsr &lt; 0.05 at each pair of sites contrasted. a) Examples of effect patterns at three pairs of sites with three types of GxE. All effects are for an alternate allele, with the reference allele effect defined to be zero at both gardens and represented by the dashed vertical line. Sign: Effects that differ in sign at these pairs of gardens (p &lt; 0.05, lfsr). Magnitude: Effects identical in sign (p &lt; 0.05, lfsr) that differ in magnitude by a factor of &gt;0.4. Not Distinguishable: Effects not distinguishable by magnitude nor sign of the effect, with no measurable GxE. b) The fraction of effects with each GxE type for the onset of vegetative growth (green-up date) and reproductive growth (flowering date), within and between two genetic subpopulations. Common gardens are grouped by the larger region they came from: North gardens are within the natural range of the Midwest subpopulation, and include MO, NE, MI, and SD, while Texas gardens are within the natural range of the Gulf subpopulation, and include TX1, TX2, and TX3.</w:t>
+              <w:t xml:space="preserve">Figure 3: Types of GxE present between of pairs of jointly re-estimated SNP effects in eight common gardens, for effects with lfsr &lt; 0.05 at both gardens for each pair of gardens contrasted. a) Examples of effect patterns at three pairs of sites with three types of GxE. All effects are for an alternate allele, with the reference allele effect defined to be zero at both gardens and represented by the dashed vertical line. Sign: Effects that differ in sign at these pairs of gardens (p &lt; 0.05, lfsr). Magnitude: Effects identical in sign (p &lt; 0.05, lfsr) that differ in magnitude by a factor of &gt;0.4. Not Distinguishable: Effects not distinguishable by magnitude nor sign of the effect, with no measurable GxE. Confidence intervals are illustrative that the effect estimate does not overlap zero. b) The fraction of effects with each GxE type for the onset of vegetative growth (green-up date) and reproductive growth (flowering date), within and between two genetic subpopulations. Common gardens are grouped by the larger region they came from: North gardens are within the natural range of the Midwest subpopulation, and include MO, NE, MI, and SD, while Texas gardens are within the natural range of the Gulf subpopulation, and include TX1, TX2, and TX3.</w:t>
             </w:r>
           </w:p>
           <w:bookmarkEnd w:id="36"/>
@@ -3415,7 +3783,7 @@
         <w:t xml:space="preserve"> </w:t>
       </w:r>
       <w:r>
-        <w:t xml:space="preserve">(38, 40, 45)</w:t>
+        <w:t xml:space="preserve">(38, 40, 46)</w:t>
       </w:r>
       <w:r>
         <w:t xml:space="preserve">. We scored the onset of vegetative growth, or green-up date, as the day of the year when 50% of the tiller area of the crown of the plant cut the previous year had green growth. The onset of reproductive growth, or flowering date, was the day of the year when 50% of the plant tillers had panicles undergoing anthesis.</w:t>
@@ -3441,7 +3809,7 @@
         <w:t xml:space="preserve"> </w:t>
       </w:r>
       <w:r>
-        <w:t xml:space="preserve">(46)</w:t>
+        <w:t xml:space="preserve">(47)</w:t>
       </w:r>
       <w:r>
         <w:t xml:space="preserve">, we conducted three sets of genetic analyses: on Gulf and Midwest genotypes separately, and on both subpopulations together (</w:t>
@@ -3531,7 +3899,7 @@
         <w:pStyle w:val="FirstParagraph"/>
       </w:pPr>
       <w:r>
-        <w:t xml:space="preserve">We were interested in specifying genetic models for trait variation that allowed more than one form of GxE, as we reasoned that different loci should display different forms of GxE. In addition, we were interested in an unbiased estimation of the frequency of rank-changing GxE relative to other forms of GxE, as the presence of rank-changing GxE at the level of individual loci is a key theoretical prediction of local adaptation.</w:t>
+        <w:t xml:space="preserve">We were interested in specifying genetic models for trait variation that allowed more than one form of GxE, as we reasoned that different loci should display different forms of GxE (e.g., changes in effect magnitude vs sign). In addition, we were interested in an unbiased estimation of the frequency of rank-changing GxE relative to other forms of GxE, as the presence of rank-changing GxE at the level of individual loci is a key theoretical prediction of local adaptation.</w:t>
       </w:r>
       <w:r>
         <w:t xml:space="preserve"> </w:t>
@@ -3571,7 +3939,7 @@
         <w:t xml:space="preserve"> </w:t>
       </w:r>
       <w:r>
-        <w:t xml:space="preserve">on our diversity panel, we had to specify both a relatively uncorrelated set of covariance matrices, which in our case defined types of GxE and GxWeather between gardens, and we had to specify subsets of SNP effect estimates and standard errors for our traits at each common garden. To specify a set of covariance matrices, we first defined many covariance matrices, including GxWeather matrices that represented the correlation in weather cues between gardenes before the phenological event (SI Appendix, Section S1), then implemented a model selection approach that used a greedy algorithm to evaluate if the log likelihood of the</w:t>
+        <w:t xml:space="preserve">on our diversity panel, we had to specify both a relatively uncorrelated set of covariance matrices, which in our case defined types of GxE and GxWeather between gardens, and we had to specify subsets of SNP effect estimates and standard errors for our traits at each common garden. To specify a set of covariance matrices, we first defined many covariance matrices, including GxWeather matrices that represented the correlation in weather cues between gardens before the phenological event (SI Appendix, Section S1), then implemented a model selection approach that used a greedy algorithm to evaluate if the log likelihood of the</w:t>
       </w:r>
       <w:r>
         <w:t xml:space="preserve"> </w:t>
@@ -3621,7 +3989,7 @@
         <w:t xml:space="preserve"> </w:t>
       </w:r>
       <w:r>
-        <w:t xml:space="preserve">(47)</w:t>
+        <w:t xml:space="preserve">(48)</w:t>
       </w:r>
       <w:r>
         <w:t xml:space="preserve">. Third, to make the</w:t>
@@ -3754,7 +4122,7 @@
         <w:t xml:space="preserve"> </w:t>
       </w:r>
       <w:r>
-        <w:t xml:space="preserve">(45)</w:t>
+        <w:t xml:space="preserve">(46)</w:t>
       </w:r>
       <w:r>
         <w:t xml:space="preserve">) have used the local FDR or equivalent statistical tests to detect antagonistic pleiotropy. These tests were conservative, in that they required two non-zero effects of different signs, while tests for differential sensitivity required only one non-zero effect. This previous work recognized that this testing bias could lead to undercounting occurrences of antagonistic pleiotropy</w:t>
@@ -3775,7 +4143,7 @@
         <w:t xml:space="preserve">(33)</w:t>
       </w:r>
       <w:r>
-        <w:t xml:space="preserve">. However, using the lfsr to test for allelic effects that differ in sign does not undercount these occurences, as this statistic answers a fundamentally different question. For each effect</w:t>
+        <w:t xml:space="preserve">. However, using the lfsr to test for allelic effects that differ in sign does not undercount these occurrences, as this statistic answers a fundamentally different question. For each effect</w:t>
       </w:r>
       <w:r>
         <w:t xml:space="preserve"> </w:t>
@@ -3872,7 +4240,7 @@
     </w:p>
     <w:bookmarkEnd w:id="44"/>
     <w:bookmarkEnd w:id="45"/>
-    <w:bookmarkStart w:id="105" w:name="references"/>
+    <w:bookmarkStart w:id="107" w:name="references"/>
     <w:p>
       <w:pPr>
         <w:pStyle w:val="Heading1"/>
@@ -3886,7 +4254,7 @@
         <w:pStyle w:val="FirstParagraph"/>
       </w:pPr>
     </w:p>
-    <w:bookmarkStart w:id="104" w:name="refs"/>
+    <w:bookmarkStart w:id="106" w:name="refs"/>
     <w:bookmarkStart w:id="47" w:name="ref-bauerle_photoperiodic_2012"/>
     <w:p>
       <w:pPr>
@@ -5948,7 +6316,7 @@
       </w:r>
     </w:p>
     <w:bookmarkEnd w:id="96"/>
-    <w:bookmarkStart w:id="98" w:name="ref-choi2023"/>
+    <w:bookmarkStart w:id="98" w:name="ref-weine2024"/>
     <w:p>
       <w:pPr>
         <w:pStyle w:val="Bibliography"/>
@@ -5963,6 +6331,42 @@
         <w:t xml:space="preserve">	</w:t>
       </w:r>
       <w:r>
+        <w:t xml:space="preserve">E. Weine, S. P. Smith, R. K. Knowlton, A. Harpak,</w:t>
+      </w:r>
+      <w:r>
+        <w:t xml:space="preserve"> </w:t>
+      </w:r>
+      <w:hyperlink r:id="rId97">
+        <w:r>
+          <w:rPr>
+            <w:rStyle w:val="Hyperlink"/>
+          </w:rPr>
+          <w:t xml:space="preserve">Tradeoffs in modeling context dependency in complex trait genetics</w:t>
+        </w:r>
+      </w:hyperlink>
+      <w:r>
+        <w:t xml:space="preserve"> </w:t>
+      </w:r>
+      <w:r>
+        <w:t xml:space="preserve">(2024).</w:t>
+      </w:r>
+    </w:p>
+    <w:bookmarkEnd w:id="98"/>
+    <w:bookmarkStart w:id="100" w:name="ref-choi2023"/>
+    <w:p>
+      <w:pPr>
+        <w:pStyle w:val="Bibliography"/>
+      </w:pPr>
+      <w:r>
+        <w:t xml:space="preserve">44.</w:t>
+      </w:r>
+      <w:r>
+        <w:t xml:space="preserve"> </w:t>
+      </w:r>
+      <w:r>
+        <w:t xml:space="preserve">	</w:t>
+      </w:r>
+      <w:r>
         <w:t xml:space="preserve">S. Choi,</w:t>
       </w:r>
       <w:r>
@@ -5981,7 +6385,7 @@
       <w:r>
         <w:t xml:space="preserve"> </w:t>
       </w:r>
-      <w:hyperlink r:id="rId97">
+      <w:hyperlink r:id="rId99">
         <w:r>
           <w:rPr>
             <w:rStyle w:val="Hyperlink"/>
@@ -6042,14 +6446,14 @@
         <w:t xml:space="preserve">, 5532–5546 (2023).</w:t>
       </w:r>
     </w:p>
-    <w:bookmarkEnd w:id="98"/>
-    <w:bookmarkStart w:id="99" w:name="ref-savolainen2013ecological"/>
+    <w:bookmarkEnd w:id="100"/>
+    <w:bookmarkStart w:id="101" w:name="ref-savolainen2013ecological"/>
     <w:p>
       <w:pPr>
         <w:pStyle w:val="Bibliography"/>
       </w:pPr>
       <w:r>
-        <w:t xml:space="preserve">44.</w:t>
+        <w:t xml:space="preserve">45.</w:t>
       </w:r>
       <w:r>
         <w:t xml:space="preserve"> </w:t>
@@ -6084,14 +6488,14 @@
         <w:t xml:space="preserve">, 807–820 (2013).</w:t>
       </w:r>
     </w:p>
-    <w:bookmarkEnd w:id="99"/>
-    <w:bookmarkStart w:id="100" w:name="ref-lowry2019qtl"/>
+    <w:bookmarkEnd w:id="101"/>
+    <w:bookmarkStart w:id="102" w:name="ref-lowry2019qtl"/>
     <w:p>
       <w:pPr>
         <w:pStyle w:val="Bibliography"/>
       </w:pPr>
       <w:r>
-        <w:t xml:space="preserve">45.</w:t>
+        <w:t xml:space="preserve">46.</w:t>
       </w:r>
       <w:r>
         <w:t xml:space="preserve"> </w:t>
@@ -6153,14 +6557,14 @@
         <w:t xml:space="preserve">, 12933–12941 (2019).</w:t>
       </w:r>
     </w:p>
-    <w:bookmarkEnd w:id="100"/>
-    <w:bookmarkStart w:id="101" w:name="ref-kortefarlow2013"/>
+    <w:bookmarkEnd w:id="102"/>
+    <w:bookmarkStart w:id="103" w:name="ref-kortefarlow2013"/>
     <w:p>
       <w:pPr>
         <w:pStyle w:val="Bibliography"/>
       </w:pPr>
       <w:r>
-        <w:t xml:space="preserve">46.</w:t>
+        <w:t xml:space="preserve">47.</w:t>
       </w:r>
       <w:r>
         <w:t xml:space="preserve"> </w:t>
@@ -6195,14 +6599,14 @@
         <w:t xml:space="preserve">, 29 (2013).</w:t>
       </w:r>
     </w:p>
-    <w:bookmarkEnd w:id="101"/>
-    <w:bookmarkStart w:id="103" w:name="ref-privé2017"/>
+    <w:bookmarkEnd w:id="103"/>
+    <w:bookmarkStart w:id="105" w:name="ref-privé2017"/>
     <w:p>
       <w:pPr>
         <w:pStyle w:val="Bibliography"/>
       </w:pPr>
       <w:r>
-        <w:t xml:space="preserve">47.</w:t>
+        <w:t xml:space="preserve">48.</w:t>
       </w:r>
       <w:r>
         <w:t xml:space="preserve"> </w:t>
@@ -6216,7 +6620,7 @@
       <w:r>
         <w:t xml:space="preserve"> </w:t>
       </w:r>
-      <w:hyperlink r:id="rId102">
+      <w:hyperlink r:id="rId104">
         <w:r>
           <w:rPr>
             <w:rStyle w:val="Hyperlink"/>
@@ -6231,9 +6635,9 @@
         <w:t xml:space="preserve">(2017).</w:t>
       </w:r>
     </w:p>
-    <w:bookmarkEnd w:id="103"/>
-    <w:bookmarkEnd w:id="104"/>
     <w:bookmarkEnd w:id="105"/>
+    <w:bookmarkEnd w:id="106"/>
+    <w:bookmarkEnd w:id="107"/>
     <w:sectPr/>
   </w:body>
 </w:document>

</xml_diff>

<commit_message>
revision2: journal neutral format for bioRxiv revision
</commit_message>
<xml_diff>
--- a/manuscript/revision2/revision2.docx
+++ b/manuscript/revision2/revision2.docx
@@ -367,7 +367,7 @@
         <w:t xml:space="preserve"> </w:t>
       </w:r>
       <w:r>
-        <w:t xml:space="preserve">depends</w:t>
+        <w:t xml:space="preserve">depend</w:t>
       </w:r>
       <w:r>
         <w:t xml:space="preserve"> </w:t>
@@ -529,7 +529,7 @@
         <w:t xml:space="preserve"> </w:t>
       </w:r>
       <w:r>
-        <w:t xml:space="preserve">populations</w:t>
+        <w:t xml:space="preserve">subpopulations</w:t>
       </w:r>
       <w:r>
         <w:t xml:space="preserve"> </w:t>
@@ -571,7 +571,175 @@
         <w:t xml:space="preserve"> </w:t>
       </w:r>
       <w:r>
-        <w:t xml:space="preserve">from</w:t>
+        <w:t xml:space="preserve">at</w:t>
+      </w:r>
+      <w:r>
+        <w:t xml:space="preserve"> </w:t>
+      </w:r>
+      <w:r>
+        <w:t xml:space="preserve">eight</w:t>
+      </w:r>
+      <w:r>
+        <w:t xml:space="preserve"> </w:t>
+      </w:r>
+      <w:r>
+        <w:t xml:space="preserve">sites</w:t>
+      </w:r>
+      <w:r>
+        <w:t xml:space="preserve"> </w:t>
+      </w:r>
+      <w:r>
+        <w:t xml:space="preserve">across</w:t>
+      </w:r>
+      <w:r>
+        <w:t xml:space="preserve"> </w:t>
+      </w:r>
+      <w:r>
+        <w:t xml:space="preserve">the</w:t>
+      </w:r>
+      <w:r>
+        <w:t xml:space="preserve"> </w:t>
+      </w:r>
+      <w:r>
+        <w:t xml:space="preserve">central</w:t>
+      </w:r>
+      <w:r>
+        <w:t xml:space="preserve"> </w:t>
+      </w:r>
+      <w:r>
+        <w:t xml:space="preserve">United</w:t>
+      </w:r>
+      <w:r>
+        <w:t xml:space="preserve"> </w:t>
+      </w:r>
+      <w:r>
+        <w:t xml:space="preserve">States.</w:t>
+      </w:r>
+      <w:r>
+        <w:t xml:space="preserve"> </w:t>
+      </w:r>
+      <w:r>
+        <w:t xml:space="preserve">The</w:t>
+      </w:r>
+      <w:r>
+        <w:t xml:space="preserve"> </w:t>
+      </w:r>
+      <w:r>
+        <w:t xml:space="preserve">timing</w:t>
+      </w:r>
+      <w:r>
+        <w:t xml:space="preserve"> </w:t>
+      </w:r>
+      <w:r>
+        <w:t xml:space="preserve">of</w:t>
+      </w:r>
+      <w:r>
+        <w:t xml:space="preserve"> </w:t>
+      </w:r>
+      <w:r>
+        <w:t xml:space="preserve">vegetative</w:t>
+      </w:r>
+      <w:r>
+        <w:t xml:space="preserve"> </w:t>
+      </w:r>
+      <w:r>
+        <w:t xml:space="preserve">growth</w:t>
+      </w:r>
+      <w:r>
+        <w:t xml:space="preserve"> </w:t>
+      </w:r>
+      <w:r>
+        <w:t xml:space="preserve">for</w:t>
+      </w:r>
+      <w:r>
+        <w:t xml:space="preserve"> </w:t>
+      </w:r>
+      <w:r>
+        <w:t xml:space="preserve">the</w:t>
+      </w:r>
+      <w:r>
+        <w:t xml:space="preserve"> </w:t>
+      </w:r>
+      <w:r>
+        <w:t xml:space="preserve">two</w:t>
+      </w:r>
+      <w:r>
+        <w:t xml:space="preserve"> </w:t>
+      </w:r>
+      <w:r>
+        <w:t xml:space="preserve">subpopulations</w:t>
+      </w:r>
+      <w:r>
+        <w:t xml:space="preserve"> </w:t>
+      </w:r>
+      <w:r>
+        <w:t xml:space="preserve">reversed</w:t>
+      </w:r>
+      <w:r>
+        <w:t xml:space="preserve"> </w:t>
+      </w:r>
+      <w:r>
+        <w:t xml:space="preserve">between</w:t>
+      </w:r>
+      <w:r>
+        <w:t xml:space="preserve"> </w:t>
+      </w:r>
+      <w:r>
+        <w:t xml:space="preserve">their</w:t>
+      </w:r>
+      <w:r>
+        <w:t xml:space="preserve"> </w:t>
+      </w:r>
+      <w:r>
+        <w:t xml:space="preserve">two</w:t>
+      </w:r>
+      <w:r>
+        <w:t xml:space="preserve"> </w:t>
+      </w:r>
+      <w:r>
+        <w:t xml:space="preserve">natural</w:t>
+      </w:r>
+      <w:r>
+        <w:t xml:space="preserve"> </w:t>
+      </w:r>
+      <w:r>
+        <w:t xml:space="preserve">ranges</w:t>
+      </w:r>
+      <w:r>
+        <w:t xml:space="preserve"> </w:t>
+      </w:r>
+      <w:r>
+        <w:t xml:space="preserve">and</w:t>
+      </w:r>
+      <w:r>
+        <w:t xml:space="preserve"> </w:t>
+      </w:r>
+      <w:r>
+        <w:t xml:space="preserve">had</w:t>
+      </w:r>
+      <w:r>
+        <w:t xml:space="preserve"> </w:t>
+      </w:r>
+      <w:r>
+        <w:t xml:space="preserve">strong</w:t>
+      </w:r>
+      <w:r>
+        <w:t xml:space="preserve"> </w:t>
+      </w:r>
+      <w:r>
+        <w:t xml:space="preserve">negative</w:t>
+      </w:r>
+      <w:r>
+        <w:t xml:space="preserve"> </w:t>
+      </w:r>
+      <w:r>
+        <w:t xml:space="preserve">correlations</w:t>
+      </w:r>
+      <w:r>
+        <w:t xml:space="preserve"> </w:t>
+      </w:r>
+      <w:r>
+        <w:t xml:space="preserve">between</w:t>
       </w:r>
       <w:r>
         <w:t xml:space="preserve"> </w:t>
@@ -583,7 +751,181 @@
         <w:t xml:space="preserve"> </w:t>
       </w:r>
       <w:r>
-        <w:t xml:space="preserve">populations</w:t>
+        <w:t xml:space="preserve">regions;</w:t>
+      </w:r>
+      <w:r>
+        <w:t xml:space="preserve"> </w:t>
+      </w:r>
+      <w:r>
+        <w:t xml:space="preserve">in</w:t>
+      </w:r>
+      <w:r>
+        <w:t xml:space="preserve"> </w:t>
+      </w:r>
+      <w:r>
+        <w:t xml:space="preserve">contrast,</w:t>
+      </w:r>
+      <w:r>
+        <w:t xml:space="preserve"> </w:t>
+      </w:r>
+      <w:r>
+        <w:t xml:space="preserve">the</w:t>
+      </w:r>
+      <w:r>
+        <w:t xml:space="preserve"> </w:t>
+      </w:r>
+      <w:r>
+        <w:t xml:space="preserve">timing</w:t>
+      </w:r>
+      <w:r>
+        <w:t xml:space="preserve"> </w:t>
+      </w:r>
+      <w:r>
+        <w:t xml:space="preserve">of</w:t>
+      </w:r>
+      <w:r>
+        <w:t xml:space="preserve"> </w:t>
+      </w:r>
+      <w:r>
+        <w:t xml:space="preserve">flowering</w:t>
+      </w:r>
+      <w:r>
+        <w:t xml:space="preserve"> </w:t>
+      </w:r>
+      <w:r>
+        <w:t xml:space="preserve">was</w:t>
+      </w:r>
+      <w:r>
+        <w:t xml:space="preserve"> </w:t>
+      </w:r>
+      <w:r>
+        <w:t xml:space="preserve">positively correlated</w:t>
+      </w:r>
+      <w:r>
+        <w:t xml:space="preserve"> </w:t>
+      </w:r>
+      <w:r>
+        <w:t xml:space="preserve">between</w:t>
+      </w:r>
+      <w:r>
+        <w:t xml:space="preserve"> </w:t>
+      </w:r>
+      <w:r>
+        <w:t xml:space="preserve">gardens.</w:t>
+      </w:r>
+      <w:r>
+        <w:t xml:space="preserve"> </w:t>
+      </w:r>
+      <w:r>
+        <w:t xml:space="preserve">We</w:t>
+      </w:r>
+      <w:r>
+        <w:t xml:space="preserve"> </w:t>
+      </w:r>
+      <w:r>
+        <w:t xml:space="preserve">expect</w:t>
+      </w:r>
+      <w:r>
+        <w:t xml:space="preserve"> </w:t>
+      </w:r>
+      <w:r>
+        <w:t xml:space="preserve">that</w:t>
+      </w:r>
+      <w:r>
+        <w:t xml:space="preserve"> </w:t>
+      </w:r>
+      <w:r>
+        <w:t xml:space="preserve">these</w:t>
+      </w:r>
+      <w:r>
+        <w:t xml:space="preserve"> </w:t>
+      </w:r>
+      <w:r>
+        <w:t xml:space="preserve">phenotypic</w:t>
+      </w:r>
+      <w:r>
+        <w:t xml:space="preserve"> </w:t>
+      </w:r>
+      <w:r>
+        <w:t xml:space="preserve">correlations</w:t>
+      </w:r>
+      <w:r>
+        <w:t xml:space="preserve"> </w:t>
+      </w:r>
+      <w:r>
+        <w:t xml:space="preserve">consist</w:t>
+      </w:r>
+      <w:r>
+        <w:t xml:space="preserve"> </w:t>
+      </w:r>
+      <w:r>
+        <w:t xml:space="preserve">of</w:t>
+      </w:r>
+      <w:r>
+        <w:t xml:space="preserve"> </w:t>
+      </w:r>
+      <w:r>
+        <w:t xml:space="preserve">polygenic</w:t>
+      </w:r>
+      <w:r>
+        <w:t xml:space="preserve"> </w:t>
+      </w:r>
+      <w:r>
+        <w:t xml:space="preserve">effects</w:t>
+      </w:r>
+      <w:r>
+        <w:t xml:space="preserve"> </w:t>
+      </w:r>
+      <w:r>
+        <w:t xml:space="preserve">on</w:t>
+      </w:r>
+      <w:r>
+        <w:t xml:space="preserve"> </w:t>
+      </w:r>
+      <w:r>
+        <w:t xml:space="preserve">phenology</w:t>
+      </w:r>
+      <w:r>
+        <w:t xml:space="preserve"> </w:t>
+      </w:r>
+      <w:r>
+        <w:t xml:space="preserve">which</w:t>
+      </w:r>
+      <w:r>
+        <w:t xml:space="preserve"> </w:t>
+      </w:r>
+      <w:r>
+        <w:t xml:space="preserve">have</w:t>
+      </w:r>
+      <w:r>
+        <w:t xml:space="preserve"> </w:t>
+      </w:r>
+      <w:r>
+        <w:t xml:space="preserve">distinct</w:t>
+      </w:r>
+      <w:r>
+        <w:t xml:space="preserve"> </w:t>
+      </w:r>
+      <w:r>
+        <w:t xml:space="preserve">patterns</w:t>
+      </w:r>
+      <w:r>
+        <w:t xml:space="preserve"> </w:t>
+      </w:r>
+      <w:r>
+        <w:t xml:space="preserve">of</w:t>
+      </w:r>
+      <w:r>
+        <w:t xml:space="preserve"> </w:t>
+      </w:r>
+      <w:r>
+        <w:t xml:space="preserve">GxE</w:t>
+      </w:r>
+      <w:r>
+        <w:t xml:space="preserve"> </w:t>
+      </w:r>
+      <w:r>
+        <w:t xml:space="preserve">segregating</w:t>
       </w:r>
       <w:r>
         <w:t xml:space="preserve"> </w:t>
@@ -595,13 +937,103 @@
         <w:t xml:space="preserve"> </w:t>
       </w:r>
       <w:r>
-        <w:t xml:space="preserve">eight</w:t>
-      </w:r>
-      <w:r>
-        <w:t xml:space="preserve"> </w:t>
-      </w:r>
-      <w:r>
-        <w:t xml:space="preserve">sites</w:t>
+        <w:t xml:space="preserve">different</w:t>
+      </w:r>
+      <w:r>
+        <w:t xml:space="preserve"> </w:t>
+      </w:r>
+      <w:r>
+        <w:t xml:space="preserve">mapped</w:t>
+      </w:r>
+      <w:r>
+        <w:t xml:space="preserve"> </w:t>
+      </w:r>
+      <w:r>
+        <w:t xml:space="preserve">loci.</w:t>
+      </w:r>
+      <w:r>
+        <w:t xml:space="preserve"> </w:t>
+      </w:r>
+      <w:r>
+        <w:t xml:space="preserve">Thus,</w:t>
+      </w:r>
+      <w:r>
+        <w:t xml:space="preserve"> </w:t>
+      </w:r>
+      <w:r>
+        <w:t xml:space="preserve">we</w:t>
+      </w:r>
+      <w:r>
+        <w:t xml:space="preserve"> </w:t>
+      </w:r>
+      <w:r>
+        <w:t xml:space="preserve">infer</w:t>
+      </w:r>
+      <w:r>
+        <w:t xml:space="preserve"> </w:t>
+      </w:r>
+      <w:r>
+        <w:t xml:space="preserve">the</w:t>
+      </w:r>
+      <w:r>
+        <w:t xml:space="preserve"> </w:t>
+      </w:r>
+      <w:r>
+        <w:t xml:space="preserve">mixture</w:t>
+      </w:r>
+      <w:r>
+        <w:t xml:space="preserve"> </w:t>
+      </w:r>
+      <w:r>
+        <w:t xml:space="preserve">of</w:t>
+      </w:r>
+      <w:r>
+        <w:t xml:space="preserve"> </w:t>
+      </w:r>
+      <w:r>
+        <w:t xml:space="preserve">ways</w:t>
+      </w:r>
+      <w:r>
+        <w:t xml:space="preserve"> </w:t>
+      </w:r>
+      <w:r>
+        <w:t xml:space="preserve">genetic</w:t>
+      </w:r>
+      <w:r>
+        <w:t xml:space="preserve"> </w:t>
+      </w:r>
+      <w:r>
+        <w:t xml:space="preserve">effects</w:t>
+      </w:r>
+      <w:r>
+        <w:t xml:space="preserve"> </w:t>
+      </w:r>
+      <w:r>
+        <w:t xml:space="preserve">impact</w:t>
+      </w:r>
+      <w:r>
+        <w:t xml:space="preserve"> </w:t>
+      </w:r>
+      <w:r>
+        <w:t xml:space="preserve">phenological</w:t>
+      </w:r>
+      <w:r>
+        <w:t xml:space="preserve"> </w:t>
+      </w:r>
+      <w:r>
+        <w:t xml:space="preserve">timings,</w:t>
+      </w:r>
+      <w:r>
+        <w:t xml:space="preserve"> </w:t>
+      </w:r>
+      <w:r>
+        <w:t xml:space="preserve">such</w:t>
+      </w:r>
+      <w:r>
+        <w:t xml:space="preserve"> </w:t>
+      </w:r>
+      <w:r>
+        <w:t xml:space="preserve">as</w:t>
       </w:r>
       <w:r>
         <w:t xml:space="preserve"> </w:t>
@@ -613,31 +1045,247 @@
         <w:t xml:space="preserve"> </w:t>
       </w:r>
       <w:r>
+        <w:t xml:space="preserve">common</w:t>
+      </w:r>
+      <w:r>
+        <w:t xml:space="preserve"> </w:t>
+      </w:r>
+      <w:r>
+        <w:t xml:space="preserve">gardens</w:t>
+      </w:r>
+      <w:r>
+        <w:t xml:space="preserve"> </w:t>
+      </w:r>
+      <w:r>
+        <w:t xml:space="preserve">(GxE)</w:t>
+      </w:r>
+      <w:r>
+        <w:t xml:space="preserve"> </w:t>
+      </w:r>
+      <w:r>
+        <w:t xml:space="preserve">or</w:t>
+      </w:r>
+      <w:r>
+        <w:t xml:space="preserve"> </w:t>
+      </w:r>
+      <w:r>
+        <w:t xml:space="preserve">with</w:t>
+      </w:r>
+      <w:r>
+        <w:t xml:space="preserve"> </w:t>
+      </w:r>
+      <w:r>
+        <w:t xml:space="preserve">weather</w:t>
+      </w:r>
+      <w:r>
+        <w:t xml:space="preserve"> </w:t>
+      </w:r>
+      <w:r>
+        <w:t xml:space="preserve">cues</w:t>
+      </w:r>
+      <w:r>
+        <w:t xml:space="preserve"> </w:t>
+      </w:r>
+      <w:r>
+        <w:t xml:space="preserve">(GxWeather).</w:t>
+      </w:r>
+      <w:r>
+        <w:t xml:space="preserve"> </w:t>
+      </w:r>
+      <w:r>
+        <w:t xml:space="preserve">We</w:t>
+      </w:r>
+      <w:r>
+        <w:t xml:space="preserve"> </w:t>
+      </w:r>
+      <w:r>
+        <w:t xml:space="preserve">demonstrate</w:t>
+      </w:r>
+      <w:r>
+        <w:t xml:space="preserve"> </w:t>
+      </w:r>
+      <w:r>
+        <w:t xml:space="preserve">that</w:t>
+      </w:r>
+      <w:r>
+        <w:t xml:space="preserve"> </w:t>
+      </w:r>
+      <w:r>
+        <w:t xml:space="preserve">we</w:t>
+      </w:r>
+      <w:r>
+        <w:t xml:space="preserve"> </w:t>
+      </w:r>
+      <w:r>
+        <w:t xml:space="preserve">can</w:t>
+      </w:r>
+      <w:r>
+        <w:t xml:space="preserve"> </w:t>
+      </w:r>
+      <w:r>
+        <w:t xml:space="preserve">identify</w:t>
+      </w:r>
+      <w:r>
+        <w:t xml:space="preserve"> </w:t>
+      </w:r>
+      <w:r>
+        <w:t xml:space="preserve">genetic</w:t>
+      </w:r>
+      <w:r>
+        <w:t xml:space="preserve"> </w:t>
+      </w:r>
+      <w:r>
+        <w:t xml:space="preserve">variation</w:t>
+      </w:r>
+      <w:r>
+        <w:t xml:space="preserve"> </w:t>
+      </w:r>
+      <w:r>
+        <w:t xml:space="preserve">with</w:t>
+      </w:r>
+      <w:r>
+        <w:t xml:space="preserve"> </w:t>
+      </w:r>
+      <w:r>
+        <w:t xml:space="preserve">GxWeather</w:t>
+      </w:r>
+      <w:r>
+        <w:t xml:space="preserve"> </w:t>
+      </w:r>
+      <w:r>
+        <w:t xml:space="preserve">and</w:t>
+      </w:r>
+      <w:r>
+        <w:t xml:space="preserve"> </w:t>
+      </w:r>
+      <w:r>
+        <w:t xml:space="preserve">assign</w:t>
+      </w:r>
+      <w:r>
+        <w:t xml:space="preserve"> </w:t>
+      </w:r>
+      <w:r>
+        <w:t xml:space="preserve">genetic</w:t>
+      </w:r>
+      <w:r>
+        <w:t xml:space="preserve"> </w:t>
+      </w:r>
+      <w:r>
+        <w:t xml:space="preserve">loci</w:t>
+      </w:r>
+      <w:r>
+        <w:t xml:space="preserve"> </w:t>
+      </w:r>
+      <w:r>
+        <w:t xml:space="preserve">to</w:t>
+      </w:r>
+      <w:r>
+        <w:t xml:space="preserve"> </w:t>
+      </w:r>
+      <w:r>
+        <w:t xml:space="preserve">specific</w:t>
+      </w:r>
+      <w:r>
+        <w:t xml:space="preserve"> </w:t>
+      </w:r>
+      <w:r>
+        <w:t xml:space="preserve">weather-based</w:t>
+      </w:r>
+      <w:r>
+        <w:t xml:space="preserve"> </w:t>
+      </w:r>
+      <w:r>
+        <w:t xml:space="preserve">cues</w:t>
+      </w:r>
+      <w:r>
+        <w:t xml:space="preserve"> </w:t>
+      </w:r>
+      <w:r>
+        <w:t xml:space="preserve">or</w:t>
+      </w:r>
+      <w:r>
+        <w:t xml:space="preserve"> </w:t>
+      </w:r>
+      <w:r>
+        <w:t xml:space="preserve">other</w:t>
+      </w:r>
+      <w:r>
+        <w:t xml:space="preserve"> </w:t>
+      </w:r>
+      <w:r>
+        <w:t xml:space="preserve">patterns.</w:t>
+      </w:r>
+      <w:r>
+        <w:t xml:space="preserve"> </w:t>
+      </w:r>
+      <w:r>
+        <w:t xml:space="preserve">For</w:t>
+      </w:r>
+      <w:r>
+        <w:t xml:space="preserve"> </w:t>
+      </w:r>
+      <w:r>
+        <w:t xml:space="preserve">example,</w:t>
+      </w:r>
+      <w:r>
+        <w:t xml:space="preserve"> </w:t>
+      </w:r>
+      <w:r>
+        <w:t xml:space="preserve">in</w:t>
+      </w:r>
+      <w:r>
+        <w:t xml:space="preserve"> </w:t>
+      </w:r>
+      <w:r>
         <w:t xml:space="preserve">the</w:t>
       </w:r>
       <w:r>
         <w:t xml:space="preserve"> </w:t>
       </w:r>
       <w:r>
-        <w:t xml:space="preserve">central</w:t>
-      </w:r>
-      <w:r>
-        <w:t xml:space="preserve"> </w:t>
-      </w:r>
-      <w:r>
-        <w:t xml:space="preserve">United</w:t>
-      </w:r>
-      <w:r>
-        <w:t xml:space="preserve"> </w:t>
-      </w:r>
-      <w:r>
-        <w:t xml:space="preserve">States.</w:t>
-      </w:r>
-      <w:r>
-        <w:t xml:space="preserve"> </w:t>
-      </w:r>
-      <w:r>
-        <w:t xml:space="preserve">The</w:t>
+        <w:t xml:space="preserve">Gulf</w:t>
+      </w:r>
+      <w:r>
+        <w:t xml:space="preserve"> </w:t>
+      </w:r>
+      <w:r>
+        <w:t xml:space="preserve">subpopulation,</w:t>
+      </w:r>
+      <w:r>
+        <w:t xml:space="preserve"> </w:t>
+      </w:r>
+      <w:r>
+        <w:t xml:space="preserve">65%</w:t>
+      </w:r>
+      <w:r>
+        <w:t xml:space="preserve"> </w:t>
+      </w:r>
+      <w:r>
+        <w:t xml:space="preserve">of</w:t>
+      </w:r>
+      <w:r>
+        <w:t xml:space="preserve"> </w:t>
+      </w:r>
+      <w:r>
+        <w:t xml:space="preserve">genetic</w:t>
+      </w:r>
+      <w:r>
+        <w:t xml:space="preserve"> </w:t>
+      </w:r>
+      <w:r>
+        <w:t xml:space="preserve">effects</w:t>
+      </w:r>
+      <w:r>
+        <w:t xml:space="preserve"> </w:t>
+      </w:r>
+      <w:r>
+        <w:t xml:space="preserve">on</w:t>
+      </w:r>
+      <w:r>
+        <w:t xml:space="preserve"> </w:t>
+      </w:r>
+      <w:r>
+        <w:t xml:space="preserve">the</w:t>
       </w:r>
       <w:r>
         <w:t xml:space="preserve"> </w:t>
@@ -667,61 +1315,427 @@
         <w:t xml:space="preserve"> </w:t>
       </w:r>
       <w:r>
+        <w:t xml:space="preserve">covary</w:t>
+      </w:r>
+      <w:r>
+        <w:t xml:space="preserve"> </w:t>
+      </w:r>
+      <w:r>
+        <w:t xml:space="preserve">with</w:t>
+      </w:r>
+      <w:r>
+        <w:t xml:space="preserve"> </w:t>
+      </w:r>
+      <w:r>
+        <w:t xml:space="preserve">daylength</w:t>
+      </w:r>
+      <w:r>
+        <w:t xml:space="preserve"> </w:t>
+      </w:r>
+      <w:r>
+        <w:t xml:space="preserve">14</w:t>
+      </w:r>
+      <w:r>
+        <w:t xml:space="preserve"> </w:t>
+      </w:r>
+      <w:r>
+        <w:t xml:space="preserve">days</w:t>
+      </w:r>
+      <w:r>
+        <w:t xml:space="preserve"> </w:t>
+      </w:r>
+      <w:r>
+        <w:t xml:space="preserve">prior</w:t>
+      </w:r>
+      <w:r>
+        <w:t xml:space="preserve"> </w:t>
+      </w:r>
+      <w:r>
+        <w:t xml:space="preserve">to</w:t>
+      </w:r>
+      <w:r>
+        <w:t xml:space="preserve"> </w:t>
+      </w:r>
+      <w:r>
+        <w:t xml:space="preserve">green-up</w:t>
+      </w:r>
+      <w:r>
+        <w:t xml:space="preserve"> </w:t>
+      </w:r>
+      <w:r>
+        <w:t xml:space="preserve">date,</w:t>
+      </w:r>
+      <w:r>
+        <w:t xml:space="preserve"> </w:t>
+      </w:r>
+      <w:r>
+        <w:t xml:space="preserve">and</w:t>
+      </w:r>
+      <w:r>
+        <w:t xml:space="preserve"> </w:t>
+      </w:r>
+      <w:r>
+        <w:t xml:space="preserve">33%</w:t>
+      </w:r>
+      <w:r>
+        <w:t xml:space="preserve"> </w:t>
+      </w:r>
+      <w:r>
+        <w:t xml:space="preserve">of</w:t>
+      </w:r>
+      <w:r>
+        <w:t xml:space="preserve"> </w:t>
+      </w:r>
+      <w:r>
+        <w:t xml:space="preserve">genetic</w:t>
+      </w:r>
+      <w:r>
+        <w:t xml:space="preserve"> </w:t>
+      </w:r>
+      <w:r>
+        <w:t xml:space="preserve">effects</w:t>
+      </w:r>
+      <w:r>
+        <w:t xml:space="preserve"> </w:t>
+      </w:r>
+      <w:r>
+        <w:t xml:space="preserve">on</w:t>
+      </w:r>
+      <w:r>
+        <w:t xml:space="preserve"> </w:t>
+      </w:r>
+      <w:r>
+        <w:t xml:space="preserve">the</w:t>
+      </w:r>
+      <w:r>
+        <w:t xml:space="preserve"> </w:t>
+      </w:r>
+      <w:r>
+        <w:t xml:space="preserve">timing</w:t>
+      </w:r>
+      <w:r>
+        <w:t xml:space="preserve"> </w:t>
+      </w:r>
+      <w:r>
+        <w:t xml:space="preserve">of</w:t>
+      </w:r>
+      <w:r>
+        <w:t xml:space="preserve"> </w:t>
+      </w:r>
+      <w:r>
+        <w:t xml:space="preserve">flowering</w:t>
+      </w:r>
+      <w:r>
+        <w:t xml:space="preserve"> </w:t>
+      </w:r>
+      <w:r>
+        <w:t xml:space="preserve">covary</w:t>
+      </w:r>
+      <w:r>
+        <w:t xml:space="preserve"> </w:t>
+      </w:r>
+      <w:r>
+        <w:t xml:space="preserve">with</w:t>
+      </w:r>
+      <w:r>
+        <w:t xml:space="preserve"> </w:t>
+      </w:r>
+      <w:r>
+        <w:t xml:space="preserve">cumulative</w:t>
+      </w:r>
+      <w:r>
+        <w:t xml:space="preserve"> </w:t>
+      </w:r>
+      <w:r>
+        <w:t xml:space="preserve">rainfall</w:t>
+      </w:r>
+      <w:r>
+        <w:t xml:space="preserve"> </w:t>
+      </w:r>
+      <w:r>
+        <w:t xml:space="preserve">in</w:t>
+      </w:r>
+      <w:r>
+        <w:t xml:space="preserve"> </w:t>
+      </w:r>
+      <w:r>
+        <w:t xml:space="preserve">the</w:t>
+      </w:r>
+      <w:r>
+        <w:t xml:space="preserve"> </w:t>
+      </w:r>
+      <w:r>
+        <w:t xml:space="preserve">week</w:t>
+      </w:r>
+      <w:r>
+        <w:t xml:space="preserve"> </w:t>
+      </w:r>
+      <w:r>
+        <w:t xml:space="preserve">prior</w:t>
+      </w:r>
+      <w:r>
+        <w:t xml:space="preserve"> </w:t>
+      </w:r>
+      <w:r>
+        <w:t xml:space="preserve">to</w:t>
+      </w:r>
+      <w:r>
+        <w:t xml:space="preserve"> </w:t>
+      </w:r>
+      <w:r>
+        <w:t xml:space="preserve">flowering.</w:t>
+      </w:r>
+      <w:r>
+        <w:t xml:space="preserve"> </w:t>
+      </w:r>
+      <w:r>
+        <w:t xml:space="preserve">However,</w:t>
+      </w:r>
+      <w:r>
+        <w:t xml:space="preserve"> </w:t>
+      </w:r>
+      <w:r>
+        <w:t xml:space="preserve">most</w:t>
+      </w:r>
+      <w:r>
+        <w:t xml:space="preserve"> </w:t>
+      </w:r>
+      <w:r>
+        <w:t xml:space="preserve">variation</w:t>
+      </w:r>
+      <w:r>
+        <w:t xml:space="preserve"> </w:t>
+      </w:r>
+      <w:r>
+        <w:t xml:space="preserve">in</w:t>
+      </w:r>
+      <w:r>
+        <w:t xml:space="preserve"> </w:t>
+      </w:r>
+      <w:r>
+        <w:t xml:space="preserve">genetic</w:t>
+      </w:r>
+      <w:r>
+        <w:t xml:space="preserve"> </w:t>
+      </w:r>
+      <w:r>
+        <w:t xml:space="preserve">effects</w:t>
+      </w:r>
+      <w:r>
+        <w:t xml:space="preserve"> </w:t>
+      </w:r>
+      <w:r>
+        <w:t xml:space="preserve">cannot</w:t>
+      </w:r>
+      <w:r>
+        <w:t xml:space="preserve"> </w:t>
+      </w:r>
+      <w:r>
+        <w:t xml:space="preserve">be</w:t>
+      </w:r>
+      <w:r>
+        <w:t xml:space="preserve"> </w:t>
+      </w:r>
+      <w:r>
+        <w:t xml:space="preserve">attributed</w:t>
+      </w:r>
+      <w:r>
+        <w:t xml:space="preserve"> </w:t>
+      </w:r>
+      <w:r>
+        <w:t xml:space="preserve">to</w:t>
+      </w:r>
+      <w:r>
+        <w:t xml:space="preserve"> </w:t>
+      </w:r>
+      <w:r>
+        <w:t xml:space="preserve">variation</w:t>
+      </w:r>
+      <w:r>
+        <w:t xml:space="preserve"> </w:t>
+      </w:r>
+      <w:r>
+        <w:t xml:space="preserve">in</w:t>
+      </w:r>
+      <w:r>
+        <w:t xml:space="preserve"> </w:t>
+      </w:r>
+      <w:r>
+        <w:t xml:space="preserve">weather</w:t>
+      </w:r>
+      <w:r>
+        <w:t xml:space="preserve"> </w:t>
+      </w:r>
+      <w:r>
+        <w:t xml:space="preserve">variables.</w:t>
+      </w:r>
+      <w:r>
+        <w:t xml:space="preserve"> </w:t>
+      </w:r>
+      <w:r>
+        <w:t xml:space="preserve">Selective</w:t>
+      </w:r>
+      <w:r>
+        <w:t xml:space="preserve"> </w:t>
+      </w:r>
+      <w:r>
+        <w:t xml:space="preserve">breeding</w:t>
+      </w:r>
+      <w:r>
+        <w:t xml:space="preserve"> </w:t>
+      </w:r>
+      <w:r>
         <w:t xml:space="preserve">for</w:t>
       </w:r>
       <w:r>
         <w:t xml:space="preserve"> </w:t>
       </w:r>
       <w:r>
+        <w:t xml:space="preserve">particular</w:t>
+      </w:r>
+      <w:r>
+        <w:t xml:space="preserve"> </w:t>
+      </w:r>
+      <w:r>
+        <w:t xml:space="preserve">alleles</w:t>
+      </w:r>
+      <w:r>
+        <w:t xml:space="preserve"> </w:t>
+      </w:r>
+      <w:r>
+        <w:t xml:space="preserve">at</w:t>
+      </w:r>
+      <w:r>
+        <w:t xml:space="preserve"> </w:t>
+      </w:r>
+      <w:r>
+        <w:t xml:space="preserve">GxWeather</w:t>
+      </w:r>
+      <w:r>
+        <w:t xml:space="preserve"> </w:t>
+      </w:r>
+      <w:r>
+        <w:t xml:space="preserve">loci</w:t>
+      </w:r>
+      <w:r>
+        <w:t xml:space="preserve"> </w:t>
+      </w:r>
+      <w:r>
+        <w:t xml:space="preserve">could</w:t>
+      </w:r>
+      <w:r>
+        <w:t xml:space="preserve"> </w:t>
+      </w:r>
+      <w:r>
+        <w:t xml:space="preserve">alter</w:t>
+      </w:r>
+      <w:r>
+        <w:t xml:space="preserve"> </w:t>
+      </w:r>
+      <w:r>
+        <w:t xml:space="preserve">flowering</w:t>
+      </w:r>
+      <w:r>
+        <w:t xml:space="preserve"> </w:t>
+      </w:r>
+      <w:r>
+        <w:t xml:space="preserve">responsiveness</w:t>
+      </w:r>
+      <w:r>
+        <w:t xml:space="preserve"> </w:t>
+      </w:r>
+      <w:r>
+        <w:t xml:space="preserve">in</w:t>
+      </w:r>
+      <w:r>
+        <w:t xml:space="preserve"> </w:t>
+      </w:r>
+      <w:r>
+        <w:t xml:space="preserve">a</w:t>
+      </w:r>
+      <w:r>
+        <w:t xml:space="preserve"> </w:t>
+      </w:r>
+      <w:r>
+        <w:t xml:space="preserve">photoperiod</w:t>
+      </w:r>
+      <w:r>
+        <w:t xml:space="preserve"> </w:t>
+      </w:r>
+      <w:r>
+        <w:t xml:space="preserve">or</w:t>
+      </w:r>
+      <w:r>
+        <w:t xml:space="preserve"> </w:t>
+      </w:r>
+      <w:r>
+        <w:t xml:space="preserve">rainfall-specific</w:t>
+      </w:r>
+      <w:r>
+        <w:t xml:space="preserve"> </w:t>
+      </w:r>
+      <w:r>
+        <w:t xml:space="preserve">way.</w:t>
+      </w:r>
+      <w:r>
+        <w:t xml:space="preserve"> </w:t>
+      </w:r>
+      <w:r>
+        <w:t xml:space="preserve">More</w:t>
+      </w:r>
+      <w:r>
+        <w:t xml:space="preserve"> </w:t>
+      </w:r>
+      <w:r>
+        <w:t xml:space="preserve">broadly,</w:t>
+      </w:r>
+      <w:r>
+        <w:t xml:space="preserve"> </w:t>
+      </w:r>
+      <w:r>
+        <w:t xml:space="preserve">our</w:t>
+      </w:r>
+      <w:r>
+        <w:t xml:space="preserve"> </w:t>
+      </w:r>
+      <w:r>
+        <w:t xml:space="preserve">approach</w:t>
+      </w:r>
+      <w:r>
+        <w:t xml:space="preserve"> </w:t>
+      </w:r>
+      <w:r>
+        <w:t xml:space="preserve">refines</w:t>
+      </w:r>
+      <w:r>
+        <w:t xml:space="preserve"> </w:t>
+      </w:r>
+      <w:r>
         <w:t xml:space="preserve">the</w:t>
       </w:r>
       <w:r>
         <w:t xml:space="preserve"> </w:t>
       </w:r>
       <w:r>
-        <w:t xml:space="preserve">two</w:t>
-      </w:r>
-      <w:r>
-        <w:t xml:space="preserve"> </w:t>
-      </w:r>
-      <w:r>
-        <w:t xml:space="preserve">subpopulations</w:t>
-      </w:r>
-      <w:r>
-        <w:t xml:space="preserve"> </w:t>
-      </w:r>
-      <w:r>
-        <w:t xml:space="preserve">reversed</w:t>
-      </w:r>
-      <w:r>
-        <w:t xml:space="preserve"> </w:t>
-      </w:r>
-      <w:r>
-        <w:t xml:space="preserve">between</w:t>
-      </w:r>
-      <w:r>
-        <w:t xml:space="preserve"> </w:t>
-      </w:r>
-      <w:r>
-        <w:t xml:space="preserve">their</w:t>
-      </w:r>
-      <w:r>
-        <w:t xml:space="preserve"> </w:t>
-      </w:r>
-      <w:r>
-        <w:t xml:space="preserve">two</w:t>
-      </w:r>
-      <w:r>
-        <w:t xml:space="preserve"> </w:t>
-      </w:r>
-      <w:r>
-        <w:t xml:space="preserve">natural</w:t>
-      </w:r>
-      <w:r>
-        <w:t xml:space="preserve"> </w:t>
-      </w:r>
-      <w:r>
-        <w:t xml:space="preserve">ranges</w:t>
+        <w:t xml:space="preserve">characterization</w:t>
+      </w:r>
+      <w:r>
+        <w:t xml:space="preserve"> </w:t>
+      </w:r>
+      <w:r>
+        <w:t xml:space="preserve">of</w:t>
+      </w:r>
+      <w:r>
+        <w:t xml:space="preserve"> </w:t>
+      </w:r>
+      <w:r>
+        <w:t xml:space="preserve">genotype-by-environment</w:t>
+      </w:r>
+      <w:r>
+        <w:t xml:space="preserve"> </w:t>
+      </w:r>
+      <w:r>
+        <w:t xml:space="preserve">interactions</w:t>
       </w:r>
       <w:r>
         <w:t xml:space="preserve"> </w:t>
@@ -733,1027 +1747,19 @@
         <w:t xml:space="preserve"> </w:t>
       </w:r>
       <w:r>
-        <w:t xml:space="preserve">showed</w:t>
-      </w:r>
-      <w:r>
-        <w:t xml:space="preserve"> </w:t>
-      </w:r>
-      <w:r>
-        <w:t xml:space="preserve">strong</w:t>
-      </w:r>
-      <w:r>
-        <w:t xml:space="preserve"> </w:t>
-      </w:r>
-      <w:r>
-        <w:t xml:space="preserve">negative</w:t>
-      </w:r>
-      <w:r>
-        <w:t xml:space="preserve"> </w:t>
-      </w:r>
-      <w:r>
-        <w:t xml:space="preserve">correlations</w:t>
-      </w:r>
-      <w:r>
-        <w:t xml:space="preserve"> </w:t>
-      </w:r>
-      <w:r>
-        <w:t xml:space="preserve">between</w:t>
-      </w:r>
-      <w:r>
-        <w:t xml:space="preserve"> </w:t>
-      </w:r>
-      <w:r>
-        <w:t xml:space="preserve">these</w:t>
-      </w:r>
-      <w:r>
-        <w:t xml:space="preserve"> </w:t>
-      </w:r>
-      <w:r>
-        <w:t xml:space="preserve">regions;</w:t>
-      </w:r>
-      <w:r>
-        <w:t xml:space="preserve"> </w:t>
-      </w:r>
-      <w:r>
-        <w:t xml:space="preserve">in</w:t>
-      </w:r>
-      <w:r>
-        <w:t xml:space="preserve"> </w:t>
-      </w:r>
-      <w:r>
-        <w:t xml:space="preserve">contrast,</w:t>
-      </w:r>
-      <w:r>
-        <w:t xml:space="preserve"> </w:t>
-      </w:r>
-      <w:r>
-        <w:t xml:space="preserve">the</w:t>
-      </w:r>
-      <w:r>
-        <w:t xml:space="preserve"> </w:t>
-      </w:r>
-      <w:r>
-        <w:t xml:space="preserve">timing</w:t>
-      </w:r>
-      <w:r>
-        <w:t xml:space="preserve"> </w:t>
-      </w:r>
-      <w:r>
-        <w:t xml:space="preserve">of</w:t>
-      </w:r>
-      <w:r>
-        <w:t xml:space="preserve"> </w:t>
-      </w:r>
-      <w:r>
-        <w:t xml:space="preserve">flowering</w:t>
-      </w:r>
-      <w:r>
-        <w:t xml:space="preserve"> </w:t>
-      </w:r>
-      <w:r>
-        <w:t xml:space="preserve">was</w:t>
-      </w:r>
-      <w:r>
-        <w:t xml:space="preserve"> </w:t>
-      </w:r>
-      <w:r>
-        <w:t xml:space="preserve">positively correlated</w:t>
-      </w:r>
-      <w:r>
-        <w:t xml:space="preserve"> </w:t>
-      </w:r>
-      <w:r>
-        <w:t xml:space="preserve">between</w:t>
-      </w:r>
-      <w:r>
-        <w:t xml:space="preserve"> </w:t>
-      </w:r>
-      <w:r>
-        <w:t xml:space="preserve">all</w:t>
-      </w:r>
-      <w:r>
-        <w:t xml:space="preserve"> </w:t>
-      </w:r>
-      <w:r>
-        <w:t xml:space="preserve">gardens.</w:t>
-      </w:r>
-      <w:r>
-        <w:t xml:space="preserve"> </w:t>
-      </w:r>
-      <w:r>
-        <w:t xml:space="preserve">We</w:t>
-      </w:r>
-      <w:r>
-        <w:t xml:space="preserve"> </w:t>
-      </w:r>
-      <w:r>
-        <w:t xml:space="preserve">expect</w:t>
-      </w:r>
-      <w:r>
-        <w:t xml:space="preserve"> </w:t>
-      </w:r>
-      <w:r>
-        <w:t xml:space="preserve">that</w:t>
-      </w:r>
-      <w:r>
-        <w:t xml:space="preserve"> </w:t>
-      </w:r>
-      <w:r>
-        <w:t xml:space="preserve">these</w:t>
-      </w:r>
-      <w:r>
-        <w:t xml:space="preserve"> </w:t>
-      </w:r>
-      <w:r>
-        <w:t xml:space="preserve">phenotypic</w:t>
-      </w:r>
-      <w:r>
-        <w:t xml:space="preserve"> </w:t>
-      </w:r>
-      <w:r>
-        <w:t xml:space="preserve">correlations</w:t>
-      </w:r>
-      <w:r>
-        <w:t xml:space="preserve"> </w:t>
-      </w:r>
-      <w:r>
-        <w:t xml:space="preserve">consist</w:t>
-      </w:r>
-      <w:r>
-        <w:t xml:space="preserve"> </w:t>
-      </w:r>
-      <w:r>
-        <w:t xml:space="preserve">of</w:t>
-      </w:r>
-      <w:r>
-        <w:t xml:space="preserve"> </w:t>
-      </w:r>
-      <w:r>
-        <w:t xml:space="preserve">polygenic</w:t>
-      </w:r>
-      <w:r>
-        <w:t xml:space="preserve"> </w:t>
-      </w:r>
-      <w:r>
-        <w:t xml:space="preserve">effects</w:t>
-      </w:r>
-      <w:r>
-        <w:t xml:space="preserve"> </w:t>
-      </w:r>
-      <w:r>
-        <w:t xml:space="preserve">on</w:t>
-      </w:r>
-      <w:r>
-        <w:t xml:space="preserve"> </w:t>
-      </w:r>
-      <w:r>
-        <w:t xml:space="preserve">phenology</w:t>
-      </w:r>
-      <w:r>
-        <w:t xml:space="preserve"> </w:t>
-      </w:r>
-      <w:r>
-        <w:t xml:space="preserve">which</w:t>
-      </w:r>
-      <w:r>
-        <w:t xml:space="preserve"> </w:t>
-      </w:r>
-      <w:r>
-        <w:t xml:space="preserve">have</w:t>
-      </w:r>
-      <w:r>
-        <w:t xml:space="preserve"> </w:t>
-      </w:r>
-      <w:r>
-        <w:t xml:space="preserve">distinct</w:t>
-      </w:r>
-      <w:r>
-        <w:t xml:space="preserve"> </w:t>
-      </w:r>
-      <w:r>
-        <w:t xml:space="preserve">patterns</w:t>
-      </w:r>
-      <w:r>
-        <w:t xml:space="preserve"> </w:t>
-      </w:r>
-      <w:r>
-        <w:t xml:space="preserve">of</w:t>
-      </w:r>
-      <w:r>
-        <w:t xml:space="preserve"> </w:t>
-      </w:r>
-      <w:r>
-        <w:t xml:space="preserve">GxE</w:t>
-      </w:r>
-      <w:r>
-        <w:t xml:space="preserve"> </w:t>
-      </w:r>
-      <w:r>
-        <w:t xml:space="preserve">segregating</w:t>
-      </w:r>
-      <w:r>
-        <w:t xml:space="preserve"> </w:t>
-      </w:r>
-      <w:r>
-        <w:t xml:space="preserve">at</w:t>
-      </w:r>
-      <w:r>
-        <w:t xml:space="preserve"> </w:t>
-      </w:r>
-      <w:r>
-        <w:t xml:space="preserve">different</w:t>
-      </w:r>
-      <w:r>
-        <w:t xml:space="preserve"> </w:t>
-      </w:r>
-      <w:r>
-        <w:t xml:space="preserve">mapped</w:t>
-      </w:r>
-      <w:r>
-        <w:t xml:space="preserve"> </w:t>
-      </w:r>
-      <w:r>
-        <w:t xml:space="preserve">loci.</w:t>
-      </w:r>
-      <w:r>
-        <w:t xml:space="preserve"> </w:t>
-      </w:r>
-      <w:r>
-        <w:t xml:space="preserve">Thus,</w:t>
-      </w:r>
-      <w:r>
-        <w:t xml:space="preserve"> </w:t>
-      </w:r>
-      <w:r>
-        <w:t xml:space="preserve">we</w:t>
-      </w:r>
-      <w:r>
-        <w:t xml:space="preserve"> </w:t>
-      </w:r>
-      <w:r>
-        <w:t xml:space="preserve">re-estimate</w:t>
-      </w:r>
-      <w:r>
-        <w:t xml:space="preserve"> </w:t>
-      </w:r>
-      <w:r>
-        <w:t xml:space="preserve">strong</w:t>
-      </w:r>
-      <w:r>
-        <w:t xml:space="preserve"> </w:t>
-      </w:r>
-      <w:r>
-        <w:t xml:space="preserve">genetic</w:t>
-      </w:r>
-      <w:r>
-        <w:t xml:space="preserve"> </w:t>
-      </w:r>
-      <w:r>
-        <w:t xml:space="preserve">effects</w:t>
-      </w:r>
-      <w:r>
-        <w:t xml:space="preserve"> </w:t>
-      </w:r>
-      <w:r>
-        <w:t xml:space="preserve">on</w:t>
-      </w:r>
-      <w:r>
-        <w:t xml:space="preserve"> </w:t>
-      </w:r>
-      <w:r>
-        <w:t xml:space="preserve">phenological</w:t>
-      </w:r>
-      <w:r>
-        <w:t xml:space="preserve"> </w:t>
-      </w:r>
-      <w:r>
-        <w:t xml:space="preserve">timings</w:t>
-      </w:r>
-      <w:r>
-        <w:t xml:space="preserve"> </w:t>
-      </w:r>
-      <w:r>
-        <w:t xml:space="preserve">as</w:t>
-      </w:r>
-      <w:r>
-        <w:t xml:space="preserve"> </w:t>
-      </w:r>
-      <w:r>
-        <w:t xml:space="preserve">mixtures</w:t>
-      </w:r>
-      <w:r>
-        <w:t xml:space="preserve"> </w:t>
-      </w:r>
-      <w:r>
-        <w:t xml:space="preserve">of</w:t>
-      </w:r>
-      <w:r>
-        <w:t xml:space="preserve"> </w:t>
-      </w:r>
-      <w:r>
-        <w:t xml:space="preserve">multiple</w:t>
-      </w:r>
-      <w:r>
-        <w:t xml:space="preserve"> </w:t>
-      </w:r>
-      <w:r>
-        <w:t xml:space="preserve">types</w:t>
-      </w:r>
-      <w:r>
-        <w:t xml:space="preserve"> </w:t>
-      </w:r>
-      <w:r>
-        <w:t xml:space="preserve">of</w:t>
-      </w:r>
-      <w:r>
-        <w:t xml:space="preserve"> </w:t>
-      </w:r>
-      <w:r>
-        <w:t xml:space="preserve">GxE</w:t>
-      </w:r>
-      <w:r>
-        <w:t xml:space="preserve"> </w:t>
-      </w:r>
-      <w:r>
-        <w:t xml:space="preserve">and</w:t>
-      </w:r>
-      <w:r>
-        <w:t xml:space="preserve"> </w:t>
-      </w:r>
-      <w:r>
-        <w:t xml:space="preserve">GxWeather</w:t>
-      </w:r>
-      <w:r>
-        <w:t xml:space="preserve"> </w:t>
-      </w:r>
-      <w:r>
-        <w:t xml:space="preserve">covariance.</w:t>
-      </w:r>
-      <w:r>
-        <w:t xml:space="preserve"> </w:t>
-      </w:r>
-      <w:r>
-        <w:t xml:space="preserve">We</w:t>
-      </w:r>
-      <w:r>
-        <w:t xml:space="preserve"> </w:t>
-      </w:r>
-      <w:r>
-        <w:t xml:space="preserve">demonstrate</w:t>
-      </w:r>
-      <w:r>
-        <w:t xml:space="preserve"> </w:t>
-      </w:r>
-      <w:r>
-        <w:t xml:space="preserve">that</w:t>
-      </w:r>
-      <w:r>
-        <w:t xml:space="preserve"> </w:t>
-      </w:r>
-      <w:r>
-        <w:t xml:space="preserve">we</w:t>
-      </w:r>
-      <w:r>
-        <w:t xml:space="preserve"> </w:t>
-      </w:r>
-      <w:r>
         <w:t xml:space="preserve">can</w:t>
       </w:r>
       <w:r>
         <w:t xml:space="preserve"> </w:t>
       </w:r>
       <w:r>
-        <w:t xml:space="preserve">identify</w:t>
-      </w:r>
-      <w:r>
-        <w:t xml:space="preserve"> </w:t>
-      </w:r>
-      <w:r>
-        <w:t xml:space="preserve">genetic</w:t>
-      </w:r>
-      <w:r>
-        <w:t xml:space="preserve"> </w:t>
-      </w:r>
-      <w:r>
-        <w:t xml:space="preserve">variation</w:t>
-      </w:r>
-      <w:r>
-        <w:t xml:space="preserve"> </w:t>
-      </w:r>
-      <w:r>
-        <w:t xml:space="preserve">with</w:t>
-      </w:r>
-      <w:r>
-        <w:t xml:space="preserve"> </w:t>
-      </w:r>
-      <w:r>
-        <w:t xml:space="preserve">GxWeather</w:t>
-      </w:r>
-      <w:r>
-        <w:t xml:space="preserve"> </w:t>
-      </w:r>
-      <w:r>
-        <w:t xml:space="preserve">and</w:t>
-      </w:r>
-      <w:r>
-        <w:t xml:space="preserve"> </w:t>
-      </w:r>
-      <w:r>
-        <w:t xml:space="preserve">assign</w:t>
-      </w:r>
-      <w:r>
-        <w:t xml:space="preserve"> </w:t>
-      </w:r>
-      <w:r>
-        <w:t xml:space="preserve">genetic</w:t>
-      </w:r>
-      <w:r>
-        <w:t xml:space="preserve"> </w:t>
-      </w:r>
-      <w:r>
-        <w:t xml:space="preserve">loci</w:t>
-      </w:r>
-      <w:r>
-        <w:t xml:space="preserve"> </w:t>
-      </w:r>
-      <w:r>
-        <w:t xml:space="preserve">to</w:t>
-      </w:r>
-      <w:r>
-        <w:t xml:space="preserve"> </w:t>
-      </w:r>
-      <w:r>
-        <w:t xml:space="preserve">specific</w:t>
-      </w:r>
-      <w:r>
-        <w:t xml:space="preserve"> </w:t>
-      </w:r>
-      <w:r>
-        <w:t xml:space="preserve">weather-based</w:t>
-      </w:r>
-      <w:r>
-        <w:t xml:space="preserve"> </w:t>
-      </w:r>
-      <w:r>
-        <w:t xml:space="preserve">cues</w:t>
-      </w:r>
-      <w:r>
-        <w:t xml:space="preserve"> </w:t>
-      </w:r>
-      <w:r>
-        <w:t xml:space="preserve">or</w:t>
-      </w:r>
-      <w:r>
-        <w:t xml:space="preserve"> </w:t>
-      </w:r>
-      <w:r>
-        <w:t xml:space="preserve">other</w:t>
-      </w:r>
-      <w:r>
-        <w:t xml:space="preserve"> </w:t>
-      </w:r>
-      <w:r>
-        <w:t xml:space="preserve">patterns.</w:t>
-      </w:r>
-      <w:r>
-        <w:t xml:space="preserve"> </w:t>
-      </w:r>
-      <w:r>
-        <w:t xml:space="preserve">For</w:t>
-      </w:r>
-      <w:r>
-        <w:t xml:space="preserve"> </w:t>
-      </w:r>
-      <w:r>
-        <w:t xml:space="preserve">example,</w:t>
-      </w:r>
-      <w:r>
-        <w:t xml:space="preserve"> </w:t>
-      </w:r>
-      <w:r>
-        <w:t xml:space="preserve">in</w:t>
-      </w:r>
-      <w:r>
-        <w:t xml:space="preserve"> </w:t>
-      </w:r>
-      <w:r>
-        <w:t xml:space="preserve">the</w:t>
-      </w:r>
-      <w:r>
-        <w:t xml:space="preserve"> </w:t>
-      </w:r>
-      <w:r>
-        <w:t xml:space="preserve">Gulf</w:t>
-      </w:r>
-      <w:r>
-        <w:t xml:space="preserve"> </w:t>
-      </w:r>
-      <w:r>
-        <w:t xml:space="preserve">population,</w:t>
-      </w:r>
-      <w:r>
-        <w:t xml:space="preserve"> </w:t>
-      </w:r>
-      <w:r>
-        <w:t xml:space="preserve">65%</w:t>
-      </w:r>
-      <w:r>
-        <w:t xml:space="preserve"> </w:t>
-      </w:r>
-      <w:r>
-        <w:t xml:space="preserve">of</w:t>
-      </w:r>
-      <w:r>
-        <w:t xml:space="preserve"> </w:t>
-      </w:r>
-      <w:r>
-        <w:t xml:space="preserve">genetic</w:t>
-      </w:r>
-      <w:r>
-        <w:t xml:space="preserve"> </w:t>
-      </w:r>
-      <w:r>
-        <w:t xml:space="preserve">effects</w:t>
-      </w:r>
-      <w:r>
-        <w:t xml:space="preserve"> </w:t>
-      </w:r>
-      <w:r>
-        <w:t xml:space="preserve">on</w:t>
-      </w:r>
-      <w:r>
-        <w:t xml:space="preserve"> </w:t>
-      </w:r>
-      <w:r>
-        <w:t xml:space="preserve">the</w:t>
-      </w:r>
-      <w:r>
-        <w:t xml:space="preserve"> </w:t>
-      </w:r>
-      <w:r>
-        <w:t xml:space="preserve">timing</w:t>
-      </w:r>
-      <w:r>
-        <w:t xml:space="preserve"> </w:t>
-      </w:r>
-      <w:r>
-        <w:t xml:space="preserve">of</w:t>
-      </w:r>
-      <w:r>
-        <w:t xml:space="preserve"> </w:t>
-      </w:r>
-      <w:r>
-        <w:t xml:space="preserve">vegetative</w:t>
-      </w:r>
-      <w:r>
-        <w:t xml:space="preserve"> </w:t>
-      </w:r>
-      <w:r>
-        <w:t xml:space="preserve">growth</w:t>
-      </w:r>
-      <w:r>
-        <w:t xml:space="preserve"> </w:t>
-      </w:r>
-      <w:r>
-        <w:t xml:space="preserve">covary</w:t>
-      </w:r>
-      <w:r>
-        <w:t xml:space="preserve"> </w:t>
-      </w:r>
-      <w:r>
-        <w:t xml:space="preserve">with</w:t>
-      </w:r>
-      <w:r>
-        <w:t xml:space="preserve"> </w:t>
-      </w:r>
-      <w:r>
-        <w:t xml:space="preserve">daylength</w:t>
-      </w:r>
-      <w:r>
-        <w:t xml:space="preserve"> </w:t>
-      </w:r>
-      <w:r>
-        <w:t xml:space="preserve">14</w:t>
-      </w:r>
-      <w:r>
-        <w:t xml:space="preserve"> </w:t>
-      </w:r>
-      <w:r>
-        <w:t xml:space="preserve">days</w:t>
-      </w:r>
-      <w:r>
-        <w:t xml:space="preserve"> </w:t>
-      </w:r>
-      <w:r>
-        <w:t xml:space="preserve">prior</w:t>
-      </w:r>
-      <w:r>
-        <w:t xml:space="preserve"> </w:t>
-      </w:r>
-      <w:r>
-        <w:t xml:space="preserve">to</w:t>
-      </w:r>
-      <w:r>
-        <w:t xml:space="preserve"> </w:t>
-      </w:r>
-      <w:r>
-        <w:t xml:space="preserve">green-up</w:t>
-      </w:r>
-      <w:r>
-        <w:t xml:space="preserve"> </w:t>
-      </w:r>
-      <w:r>
-        <w:t xml:space="preserve">date,</w:t>
-      </w:r>
-      <w:r>
-        <w:t xml:space="preserve"> </w:t>
-      </w:r>
-      <w:r>
-        <w:t xml:space="preserve">and</w:t>
-      </w:r>
-      <w:r>
-        <w:t xml:space="preserve"> </w:t>
-      </w:r>
-      <w:r>
-        <w:t xml:space="preserve">33%</w:t>
-      </w:r>
-      <w:r>
-        <w:t xml:space="preserve"> </w:t>
-      </w:r>
-      <w:r>
-        <w:t xml:space="preserve">of</w:t>
-      </w:r>
-      <w:r>
-        <w:t xml:space="preserve"> </w:t>
-      </w:r>
-      <w:r>
-        <w:t xml:space="preserve">genetic</w:t>
-      </w:r>
-      <w:r>
-        <w:t xml:space="preserve"> </w:t>
-      </w:r>
-      <w:r>
-        <w:t xml:space="preserve">effects</w:t>
-      </w:r>
-      <w:r>
-        <w:t xml:space="preserve"> </w:t>
-      </w:r>
-      <w:r>
-        <w:t xml:space="preserve">on</w:t>
-      </w:r>
-      <w:r>
-        <w:t xml:space="preserve"> </w:t>
-      </w:r>
-      <w:r>
-        <w:t xml:space="preserve">the</w:t>
-      </w:r>
-      <w:r>
-        <w:t xml:space="preserve"> </w:t>
-      </w:r>
-      <w:r>
-        <w:t xml:space="preserve">timing</w:t>
-      </w:r>
-      <w:r>
-        <w:t xml:space="preserve"> </w:t>
-      </w:r>
-      <w:r>
-        <w:t xml:space="preserve">of</w:t>
-      </w:r>
-      <w:r>
-        <w:t xml:space="preserve"> </w:t>
-      </w:r>
-      <w:r>
-        <w:t xml:space="preserve">flowering</w:t>
-      </w:r>
-      <w:r>
-        <w:t xml:space="preserve"> </w:t>
-      </w:r>
-      <w:r>
-        <w:t xml:space="preserve">covary</w:t>
-      </w:r>
-      <w:r>
-        <w:t xml:space="preserve"> </w:t>
-      </w:r>
-      <w:r>
-        <w:t xml:space="preserve">with</w:t>
-      </w:r>
-      <w:r>
-        <w:t xml:space="preserve"> </w:t>
-      </w:r>
-      <w:r>
-        <w:t xml:space="preserve">cumulative</w:t>
-      </w:r>
-      <w:r>
-        <w:t xml:space="preserve"> </w:t>
-      </w:r>
-      <w:r>
-        <w:t xml:space="preserve">rainfall</w:t>
-      </w:r>
-      <w:r>
-        <w:t xml:space="preserve"> </w:t>
-      </w:r>
-      <w:r>
-        <w:t xml:space="preserve">in</w:t>
-      </w:r>
-      <w:r>
-        <w:t xml:space="preserve"> </w:t>
-      </w:r>
-      <w:r>
-        <w:t xml:space="preserve">the</w:t>
-      </w:r>
-      <w:r>
-        <w:t xml:space="preserve"> </w:t>
-      </w:r>
-      <w:r>
-        <w:t xml:space="preserve">seven</w:t>
-      </w:r>
-      <w:r>
-        <w:t xml:space="preserve"> </w:t>
-      </w:r>
-      <w:r>
-        <w:t xml:space="preserve">days</w:t>
-      </w:r>
-      <w:r>
-        <w:t xml:space="preserve"> </w:t>
-      </w:r>
-      <w:r>
-        <w:t xml:space="preserve">prior</w:t>
-      </w:r>
-      <w:r>
-        <w:t xml:space="preserve"> </w:t>
-      </w:r>
-      <w:r>
-        <w:t xml:space="preserve">to</w:t>
-      </w:r>
-      <w:r>
-        <w:t xml:space="preserve"> </w:t>
-      </w:r>
-      <w:r>
-        <w:t xml:space="preserve">flowering.</w:t>
-      </w:r>
-      <w:r>
-        <w:t xml:space="preserve"> </w:t>
-      </w:r>
-      <w:r>
-        <w:t xml:space="preserve">However,</w:t>
-      </w:r>
-      <w:r>
-        <w:t xml:space="preserve"> </w:t>
-      </w:r>
-      <w:r>
-        <w:t xml:space="preserve">most</w:t>
-      </w:r>
-      <w:r>
-        <w:t xml:space="preserve"> </w:t>
-      </w:r>
-      <w:r>
-        <w:t xml:space="preserve">variation</w:t>
-      </w:r>
-      <w:r>
-        <w:t xml:space="preserve"> </w:t>
-      </w:r>
-      <w:r>
-        <w:t xml:space="preserve">in</w:t>
-      </w:r>
-      <w:r>
-        <w:t xml:space="preserve"> </w:t>
-      </w:r>
-      <w:r>
-        <w:t xml:space="preserve">genetic</w:t>
-      </w:r>
-      <w:r>
-        <w:t xml:space="preserve"> </w:t>
-      </w:r>
-      <w:r>
-        <w:t xml:space="preserve">effects</w:t>
-      </w:r>
-      <w:r>
-        <w:t xml:space="preserve"> </w:t>
-      </w:r>
-      <w:r>
-        <w:t xml:space="preserve">cannot</w:t>
-      </w:r>
-      <w:r>
-        <w:t xml:space="preserve"> </w:t>
-      </w:r>
-      <w:r>
         <w:t xml:space="preserve">be</w:t>
       </w:r>
       <w:r>
         <w:t xml:space="preserve"> </w:t>
       </w:r>
       <w:r>
-        <w:t xml:space="preserve">attributed</w:t>
-      </w:r>
-      <w:r>
-        <w:t xml:space="preserve"> </w:t>
-      </w:r>
-      <w:r>
-        <w:t xml:space="preserve">to</w:t>
-      </w:r>
-      <w:r>
-        <w:t xml:space="preserve"> </w:t>
-      </w:r>
-      <w:r>
-        <w:t xml:space="preserve">variation</w:t>
-      </w:r>
-      <w:r>
-        <w:t xml:space="preserve"> </w:t>
-      </w:r>
-      <w:r>
-        <w:t xml:space="preserve">in</w:t>
-      </w:r>
-      <w:r>
-        <w:t xml:space="preserve"> </w:t>
-      </w:r>
-      <w:r>
-        <w:t xml:space="preserve">weather</w:t>
-      </w:r>
-      <w:r>
-        <w:t xml:space="preserve"> </w:t>
-      </w:r>
-      <w:r>
-        <w:t xml:space="preserve">variables.</w:t>
-      </w:r>
-      <w:r>
-        <w:t xml:space="preserve"> </w:t>
-      </w:r>
-      <w:r>
-        <w:t xml:space="preserve">Selective</w:t>
-      </w:r>
-      <w:r>
-        <w:t xml:space="preserve"> </w:t>
-      </w:r>
-      <w:r>
-        <w:t xml:space="preserve">breeding</w:t>
-      </w:r>
-      <w:r>
-        <w:t xml:space="preserve"> </w:t>
-      </w:r>
-      <w:r>
-        <w:t xml:space="preserve">for</w:t>
-      </w:r>
-      <w:r>
-        <w:t xml:space="preserve"> </w:t>
-      </w:r>
-      <w:r>
-        <w:t xml:space="preserve">particular</w:t>
-      </w:r>
-      <w:r>
-        <w:t xml:space="preserve"> </w:t>
-      </w:r>
-      <w:r>
-        <w:t xml:space="preserve">alleles</w:t>
-      </w:r>
-      <w:r>
-        <w:t xml:space="preserve"> </w:t>
-      </w:r>
-      <w:r>
-        <w:t xml:space="preserve">at</w:t>
-      </w:r>
-      <w:r>
-        <w:t xml:space="preserve"> </w:t>
-      </w:r>
-      <w:r>
-        <w:t xml:space="preserve">the</w:t>
-      </w:r>
-      <w:r>
-        <w:t xml:space="preserve"> </w:t>
-      </w:r>
-      <w:r>
-        <w:t xml:space="preserve">GxWeather</w:t>
-      </w:r>
-      <w:r>
-        <w:t xml:space="preserve"> </w:t>
-      </w:r>
-      <w:r>
-        <w:t xml:space="preserve">loci</w:t>
-      </w:r>
-      <w:r>
-        <w:t xml:space="preserve"> </w:t>
-      </w:r>
-      <w:r>
-        <w:t xml:space="preserve">could</w:t>
-      </w:r>
-      <w:r>
-        <w:t xml:space="preserve"> </w:t>
-      </w:r>
-      <w:r>
-        <w:t xml:space="preserve">alter</w:t>
-      </w:r>
-      <w:r>
-        <w:t xml:space="preserve"> </w:t>
-      </w:r>
-      <w:r>
-        <w:t xml:space="preserve">flowering</w:t>
-      </w:r>
-      <w:r>
-        <w:t xml:space="preserve"> </w:t>
-      </w:r>
-      <w:r>
-        <w:t xml:space="preserve">responsiveness</w:t>
-      </w:r>
-      <w:r>
-        <w:t xml:space="preserve"> </w:t>
-      </w:r>
-      <w:r>
-        <w:t xml:space="preserve">in</w:t>
-      </w:r>
-      <w:r>
-        <w:t xml:space="preserve"> </w:t>
-      </w:r>
-      <w:r>
-        <w:t xml:space="preserve">a</w:t>
-      </w:r>
-      <w:r>
-        <w:t xml:space="preserve"> </w:t>
-      </w:r>
-      <w:r>
-        <w:t xml:space="preserve">photoperiod</w:t>
-      </w:r>
-      <w:r>
-        <w:t xml:space="preserve"> </w:t>
-      </w:r>
-      <w:r>
-        <w:t xml:space="preserve">or</w:t>
-      </w:r>
-      <w:r>
-        <w:t xml:space="preserve"> </w:t>
-      </w:r>
-      <w:r>
-        <w:t xml:space="preserve">rainfall-specific</w:t>
-      </w:r>
-      <w:r>
-        <w:t xml:space="preserve"> </w:t>
-      </w:r>
-      <w:r>
-        <w:t xml:space="preserve">way.</w:t>
-      </w:r>
-      <w:r>
-        <w:t xml:space="preserve"> </w:t>
-      </w:r>
-      <w:r>
-        <w:t xml:space="preserve">More</w:t>
-      </w:r>
-      <w:r>
-        <w:t xml:space="preserve"> </w:t>
-      </w:r>
-      <w:r>
-        <w:t xml:space="preserve">broadly,</w:t>
-      </w:r>
-      <w:r>
-        <w:t xml:space="preserve"> </w:t>
-      </w:r>
-      <w:r>
-        <w:t xml:space="preserve">our</w:t>
-      </w:r>
-      <w:r>
-        <w:t xml:space="preserve"> </w:t>
-      </w:r>
-      <w:r>
-        <w:t xml:space="preserve">approach</w:t>
-      </w:r>
-      <w:r>
-        <w:t xml:space="preserve"> </w:t>
-      </w:r>
-      <w:r>
-        <w:t xml:space="preserve">proposes</w:t>
-      </w:r>
-      <w:r>
-        <w:t xml:space="preserve"> </w:t>
-      </w:r>
-      <w:r>
-        <w:t xml:space="preserve">a</w:t>
-      </w:r>
-      <w:r>
-        <w:t xml:space="preserve"> </w:t>
-      </w:r>
-      <w:r>
-        <w:t xml:space="preserve">refined</w:t>
-      </w:r>
-      <w:r>
-        <w:t xml:space="preserve"> </w:t>
-      </w:r>
-      <w:r>
-        <w:t xml:space="preserve">characterization</w:t>
-      </w:r>
-      <w:r>
-        <w:t xml:space="preserve"> </w:t>
-      </w:r>
-      <w:r>
-        <w:t xml:space="preserve">of</w:t>
-      </w:r>
-      <w:r>
-        <w:t xml:space="preserve"> </w:t>
-      </w:r>
-      <w:r>
-        <w:t xml:space="preserve">genotype-by-environment</w:t>
-      </w:r>
-      <w:r>
-        <w:t xml:space="preserve"> </w:t>
-      </w:r>
-      <w:r>
-        <w:t xml:space="preserve">interactions</w:t>
+        <w:t xml:space="preserve">implemented</w:t>
       </w:r>
       <w:r>
         <w:t xml:space="preserve"> </w:t>

</xml_diff>